<commit_message>
Inicio da metodologia, levantamento dos dados, manipulação etc Possível relação com a teoria dos grafos, analisar onde colocar Apontar as ferramentas utilizadas dentro da metodologia
</commit_message>
<xml_diff>
--- a/docs/apendice4.docx
+++ b/docs/apendice4.docx
@@ -1,6 +1,6 @@
 
 <file path=word/document.xml><?xml version="1.0" encoding="utf-8"?>
-<w:document xmlns:wpc="http://schemas.microsoft.com/office/word/2010/wordprocessingCanvas" xmlns:cx="http://schemas.microsoft.com/office/drawing/2014/chartex" xmlns:cx1="http://schemas.microsoft.com/office/drawing/2015/9/8/chartex" xmlns:cx2="http://schemas.microsoft.com/office/drawing/2015/10/21/chartex" xmlns:cx3="http://schemas.microsoft.com/office/drawing/2016/5/9/chartex" xmlns:cx4="http://schemas.microsoft.com/office/drawing/2016/5/10/chartex" xmlns:cx5="http://schemas.microsoft.com/office/drawing/2016/5/11/chartex" xmlns:cx6="http://schemas.microsoft.com/office/drawing/2016/5/12/chartex" xmlns:cx7="http://schemas.microsoft.com/office/drawing/2016/5/13/chartex" xmlns:cx8="http://schemas.microsoft.com/office/drawing/2016/5/14/chartex" xmlns:mc="http://schemas.openxmlformats.org/markup-compatibility/2006" xmlns:aink="http://schemas.microsoft.com/office/drawing/2016/ink" xmlns:am3d="http://schemas.microsoft.com/office/drawing/2017/model3d" xmlns:o="urn:schemas-microsoft-com:office:office" xmlns:r="http://schemas.openxmlformats.org/officeDocument/2006/relationships" xmlns:m="http://schemas.openxmlformats.org/officeDocument/2006/math" xmlns:v="urn:schemas-microsoft-com:vml" xmlns:wp14="http://schemas.microsoft.com/office/word/2010/wordprocessingDrawing" xmlns:wp="http://schemas.openxmlformats.org/drawingml/2006/wordprocessingDrawing" xmlns:w10="urn:schemas-microsoft-com:office:word" xmlns:w="http://schemas.openxmlformats.org/wordprocessingml/2006/main" xmlns:w14="http://schemas.microsoft.com/office/word/2010/wordml" xmlns:w15="http://schemas.microsoft.com/office/word/2012/wordml" xmlns:w16cid="http://schemas.microsoft.com/office/word/2016/wordml/cid" xmlns:w16se="http://schemas.microsoft.com/office/word/2015/wordml/symex" xmlns:wpg="http://schemas.microsoft.com/office/word/2010/wordprocessingGroup" xmlns:wpi="http://schemas.microsoft.com/office/word/2010/wordprocessingInk" xmlns:wne="http://schemas.microsoft.com/office/word/2006/wordml" xmlns:wps="http://schemas.microsoft.com/office/word/2010/wordprocessingShape" mc:Ignorable="w14 w15 w16se w16cid wp14">
+<w:document xmlns:wpc="http://schemas.microsoft.com/office/word/2010/wordprocessingCanvas" xmlns:mc="http://schemas.openxmlformats.org/markup-compatibility/2006" xmlns:o="urn:schemas-microsoft-com:office:office" xmlns:r="http://schemas.openxmlformats.org/officeDocument/2006/relationships" xmlns:m="http://schemas.openxmlformats.org/officeDocument/2006/math" xmlns:v="urn:schemas-microsoft-com:vml" xmlns:wp14="http://schemas.microsoft.com/office/word/2010/wordprocessingDrawing" xmlns:wp="http://schemas.openxmlformats.org/drawingml/2006/wordprocessingDrawing" xmlns:w10="urn:schemas-microsoft-com:office:word" xmlns:w="http://schemas.openxmlformats.org/wordprocessingml/2006/main" xmlns:w14="http://schemas.microsoft.com/office/word/2010/wordml" xmlns:wpg="http://schemas.microsoft.com/office/word/2010/wordprocessingGroup" xmlns:wpi="http://schemas.microsoft.com/office/word/2010/wordprocessingInk" xmlns:wne="http://schemas.microsoft.com/office/word/2006/wordml" xmlns:wps="http://schemas.microsoft.com/office/word/2010/wordprocessingShape" mc:Ignorable="w14 wp14">
   <w:background w:color="FFFFFF"/>
   <w:body>
     <w:p>
@@ -443,8 +443,8 @@
           </w:rPrChange>
         </w:rPr>
         <w:sectPr>
-          <w:headerReference w:type="default" r:id="rId8"/>
-          <w:footerReference w:type="default" r:id="rId9"/>
+          <w:headerReference w:type="default" r:id="rId9"/>
+          <w:footerReference w:type="default" r:id="rId10"/>
           <w:footnotePr>
             <w:pos w:val="beneathText"/>
           </w:footnotePr>
@@ -947,7 +947,7 @@
       <w:bookmarkStart w:id="1" w:name="_Toc215560114"/>
       <w:bookmarkStart w:id="2" w:name="_Toc215560241"/>
       <w:bookmarkStart w:id="3" w:name="_Toc215560110"/>
-      <w:bookmarkStart w:id="4" w:name="_Toc494258565"/>
+      <w:bookmarkStart w:id="4" w:name="_Toc494282528"/>
       <w:r>
         <w:lastRenderedPageBreak/>
         <w:t>RESUMO</w:t>
@@ -1153,7 +1153,7 @@
       <w:bookmarkStart w:id="6" w:name="_Toc215557448"/>
       <w:bookmarkStart w:id="7" w:name="_Toc215560115"/>
       <w:bookmarkStart w:id="8" w:name="_Toc215560242"/>
-      <w:bookmarkStart w:id="9" w:name="_Toc494258566"/>
+      <w:bookmarkStart w:id="9" w:name="_Toc494282529"/>
       <w:r>
         <w:t>ABSTRACT</w:t>
       </w:r>
@@ -1315,7 +1315,7 @@
       </w:pPr>
       <w:bookmarkStart w:id="10" w:name="_Toc215560112"/>
       <w:bookmarkStart w:id="11" w:name="_Toc215560239"/>
-      <w:bookmarkStart w:id="12" w:name="_Toc494258567"/>
+      <w:bookmarkStart w:id="12" w:name="_Toc494282530"/>
       <w:r>
         <w:lastRenderedPageBreak/>
         <w:t>LISTA DE FIGURAS</w:t>
@@ -1496,7 +1496,7 @@
         <w:ind w:left="295" w:hanging="295"/>
         <w:jc w:val="center"/>
       </w:pPr>
-      <w:bookmarkStart w:id="13" w:name="_Toc494258568"/>
+      <w:bookmarkStart w:id="13" w:name="_Toc494282531"/>
       <w:r>
         <w:lastRenderedPageBreak/>
         <w:t xml:space="preserve">LISTA DE </w:t>
@@ -1579,7 +1579,7 @@
       </w:pPr>
       <w:bookmarkStart w:id="14" w:name="_Toc215560113"/>
       <w:bookmarkStart w:id="15" w:name="_Toc215560240"/>
-      <w:bookmarkStart w:id="16" w:name="_Toc494258569"/>
+      <w:bookmarkStart w:id="16" w:name="_Toc494282532"/>
       <w:r>
         <w:lastRenderedPageBreak/>
         <w:t>LISTA DE TABELAS</w:t>
@@ -1782,7 +1782,7 @@
       </w:pPr>
       <w:bookmarkStart w:id="17" w:name="_Toc215560111"/>
       <w:bookmarkStart w:id="18" w:name="_Toc215560238"/>
-      <w:bookmarkStart w:id="19" w:name="_Toc494258570"/>
+      <w:bookmarkStart w:id="19" w:name="_Toc494282533"/>
       <w:r>
         <w:lastRenderedPageBreak/>
         <w:t>LISTA DE ABREVIATURAS E SIGLAS</w:t>
@@ -2050,7 +2050,7 @@
         <w:rPr>
           <w:noProof/>
         </w:rPr>
-        <w:instrText xml:space="preserve"> PAGEREF _Toc494258565 \h </w:instrText>
+        <w:instrText xml:space="preserve"> PAGEREF _Toc494282528 \h </w:instrText>
       </w:r>
       <w:r>
         <w:rPr>
@@ -2113,7 +2113,7 @@
         <w:rPr>
           <w:noProof/>
         </w:rPr>
-        <w:instrText xml:space="preserve"> PAGEREF _Toc494258566 \h </w:instrText>
+        <w:instrText xml:space="preserve"> PAGEREF _Toc494282529 \h </w:instrText>
       </w:r>
       <w:r>
         <w:rPr>
@@ -2176,7 +2176,7 @@
         <w:rPr>
           <w:noProof/>
         </w:rPr>
-        <w:instrText xml:space="preserve"> PAGEREF _Toc494258567 \h </w:instrText>
+        <w:instrText xml:space="preserve"> PAGEREF _Toc494282530 \h </w:instrText>
       </w:r>
       <w:r>
         <w:rPr>
@@ -2239,7 +2239,7 @@
         <w:rPr>
           <w:noProof/>
         </w:rPr>
-        <w:instrText xml:space="preserve"> PAGEREF _Toc494258568 \h </w:instrText>
+        <w:instrText xml:space="preserve"> PAGEREF _Toc494282531 \h </w:instrText>
       </w:r>
       <w:r>
         <w:rPr>
@@ -2302,7 +2302,7 @@
         <w:rPr>
           <w:noProof/>
         </w:rPr>
-        <w:instrText xml:space="preserve"> PAGEREF _Toc494258569 \h </w:instrText>
+        <w:instrText xml:space="preserve"> PAGEREF _Toc494282532 \h </w:instrText>
       </w:r>
       <w:r>
         <w:rPr>
@@ -2365,7 +2365,7 @@
         <w:rPr>
           <w:noProof/>
         </w:rPr>
-        <w:instrText xml:space="preserve"> PAGEREF _Toc494258570 \h </w:instrText>
+        <w:instrText xml:space="preserve"> PAGEREF _Toc494282533 \h </w:instrText>
       </w:r>
       <w:r>
         <w:rPr>
@@ -2448,7 +2448,7 @@
         <w:rPr>
           <w:noProof/>
         </w:rPr>
-        <w:instrText xml:space="preserve"> PAGEREF _Toc494258571 \h </w:instrText>
+        <w:instrText xml:space="preserve"> PAGEREF _Toc494282534 \h </w:instrText>
       </w:r>
       <w:r>
         <w:rPr>
@@ -2529,7 +2529,7 @@
         <w:rPr>
           <w:noProof/>
         </w:rPr>
-        <w:instrText xml:space="preserve"> PAGEREF _Toc494258572 \h </w:instrText>
+        <w:instrText xml:space="preserve"> PAGEREF _Toc494282535 \h </w:instrText>
       </w:r>
       <w:r>
         <w:rPr>
@@ -2609,7 +2609,7 @@
         <w:rPr>
           <w:noProof/>
         </w:rPr>
-        <w:instrText xml:space="preserve"> PAGEREF _Toc494258573 \h </w:instrText>
+        <w:instrText xml:space="preserve"> PAGEREF _Toc494282536 \h </w:instrText>
       </w:r>
       <w:r>
         <w:rPr>
@@ -2689,7 +2689,7 @@
         <w:rPr>
           <w:noProof/>
         </w:rPr>
-        <w:instrText xml:space="preserve"> PAGEREF _Toc494258574 \h </w:instrText>
+        <w:instrText xml:space="preserve"> PAGEREF _Toc494282537 \h </w:instrText>
       </w:r>
       <w:r>
         <w:rPr>
@@ -2770,7 +2770,7 @@
         <w:rPr>
           <w:noProof/>
         </w:rPr>
-        <w:instrText xml:space="preserve"> PAGEREF _Toc494258575 \h </w:instrText>
+        <w:instrText xml:space="preserve"> PAGEREF _Toc494282538 \h </w:instrText>
       </w:r>
       <w:r>
         <w:rPr>
@@ -2851,7 +2851,7 @@
         <w:rPr>
           <w:noProof/>
         </w:rPr>
-        <w:instrText xml:space="preserve"> PAGEREF _Toc494258576 \h </w:instrText>
+        <w:instrText xml:space="preserve"> PAGEREF _Toc494282539 \h </w:instrText>
       </w:r>
       <w:r>
         <w:rPr>
@@ -2868,13 +2868,168 @@
         <w:rPr>
           <w:noProof/>
         </w:rPr>
-        <w:t>1</w:t>
-      </w:r>
-      <w:r>
-        <w:rPr>
-          <w:noProof/>
-        </w:rPr>
-        <w:t>4</w:t>
+        <w:t>14</w:t>
+      </w:r>
+      <w:r>
+        <w:rPr>
+          <w:noProof/>
+        </w:rPr>
+        <w:fldChar w:fldCharType="end"/>
+      </w:r>
+    </w:p>
+    <w:p>
+      <w:pPr>
+        <w:pStyle w:val="Sumrio2"/>
+        <w:tabs>
+          <w:tab w:val="left" w:pos="960"/>
+          <w:tab w:val="right" w:leader="dot" w:pos="8493"/>
+        </w:tabs>
+        <w:rPr>
+          <w:rFonts w:asciiTheme="minorHAnsi" w:eastAsiaTheme="minorEastAsia" w:hAnsiTheme="minorHAnsi" w:cstheme="minorBidi"/>
+          <w:caps w:val="0"/>
+          <w:noProof/>
+          <w:sz w:val="22"/>
+          <w:szCs w:val="22"/>
+        </w:rPr>
+      </w:pPr>
+      <w:r>
+        <w:rPr>
+          <w:caps w:val="0"/>
+          <w:noProof/>
+        </w:rPr>
+        <w:t>4.1</w:t>
+      </w:r>
+      <w:r>
+        <w:rPr>
+          <w:rFonts w:asciiTheme="minorHAnsi" w:eastAsiaTheme="minorEastAsia" w:hAnsiTheme="minorHAnsi" w:cstheme="minorBidi"/>
+          <w:caps w:val="0"/>
+          <w:noProof/>
+          <w:sz w:val="22"/>
+          <w:szCs w:val="22"/>
+        </w:rPr>
+        <w:tab/>
+      </w:r>
+      <w:r>
+        <w:rPr>
+          <w:noProof/>
+        </w:rPr>
+        <w:t>Craftmybox</w:t>
+      </w:r>
+      <w:r>
+        <w:rPr>
+          <w:noProof/>
+        </w:rPr>
+        <w:tab/>
+      </w:r>
+      <w:r>
+        <w:rPr>
+          <w:noProof/>
+        </w:rPr>
+        <w:fldChar w:fldCharType="begin"/>
+      </w:r>
+      <w:r>
+        <w:rPr>
+          <w:noProof/>
+        </w:rPr>
+        <w:instrText xml:space="preserve"> PAGEREF _Toc494282540 \h </w:instrText>
+      </w:r>
+      <w:r>
+        <w:rPr>
+          <w:noProof/>
+        </w:rPr>
+      </w:r>
+      <w:r>
+        <w:rPr>
+          <w:noProof/>
+        </w:rPr>
+        <w:fldChar w:fldCharType="separate"/>
+      </w:r>
+      <w:r>
+        <w:rPr>
+          <w:noProof/>
+        </w:rPr>
+        <w:t>14</w:t>
+      </w:r>
+      <w:r>
+        <w:rPr>
+          <w:noProof/>
+        </w:rPr>
+        <w:fldChar w:fldCharType="end"/>
+      </w:r>
+    </w:p>
+    <w:p>
+      <w:pPr>
+        <w:pStyle w:val="Sumrio2"/>
+        <w:tabs>
+          <w:tab w:val="left" w:pos="960"/>
+          <w:tab w:val="right" w:leader="dot" w:pos="8493"/>
+        </w:tabs>
+        <w:rPr>
+          <w:rFonts w:asciiTheme="minorHAnsi" w:eastAsiaTheme="minorEastAsia" w:hAnsiTheme="minorHAnsi" w:cstheme="minorBidi"/>
+          <w:caps w:val="0"/>
+          <w:noProof/>
+          <w:sz w:val="22"/>
+          <w:szCs w:val="22"/>
+        </w:rPr>
+      </w:pPr>
+      <w:r>
+        <w:rPr>
+          <w:caps w:val="0"/>
+          <w:noProof/>
+        </w:rPr>
+        <w:t>4.2</w:t>
+      </w:r>
+      <w:r>
+        <w:rPr>
+          <w:rFonts w:asciiTheme="minorHAnsi" w:eastAsiaTheme="minorEastAsia" w:hAnsiTheme="minorHAnsi" w:cstheme="minorBidi"/>
+          <w:caps w:val="0"/>
+          <w:noProof/>
+          <w:sz w:val="22"/>
+          <w:szCs w:val="22"/>
+        </w:rPr>
+        <w:tab/>
+      </w:r>
+      <w:r>
+        <w:rPr>
+          <w:bCs/>
+          <w:noProof/>
+        </w:rPr>
+        <w:t>CHIPART</w:t>
+      </w:r>
+      <w:r>
+        <w:rPr>
+          <w:noProof/>
+        </w:rPr>
+        <w:tab/>
+      </w:r>
+      <w:r>
+        <w:rPr>
+          <w:noProof/>
+        </w:rPr>
+        <w:fldChar w:fldCharType="begin"/>
+      </w:r>
+      <w:r>
+        <w:rPr>
+          <w:noProof/>
+        </w:rPr>
+        <w:instrText xml:space="preserve"> PAGEREF _Toc494282541 \h </w:instrText>
+      </w:r>
+      <w:r>
+        <w:rPr>
+          <w:noProof/>
+        </w:rPr>
+      </w:r>
+      <w:r>
+        <w:rPr>
+          <w:noProof/>
+        </w:rPr>
+        <w:fldChar w:fldCharType="separate"/>
+      </w:r>
+      <w:r>
+        <w:rPr>
+          <w:noProof/>
+        </w:rPr>
+        <w:t>14</w:t>
       </w:r>
       <w:r>
         <w:rPr>
@@ -2945,7 +3100,7 @@
         <w:rPr>
           <w:noProof/>
         </w:rPr>
-        <w:instrText xml:space="preserve"> PAGEREF _Toc494258577 \h </w:instrText>
+        <w:instrText xml:space="preserve"> PAGEREF _Toc494282542 \h </w:instrText>
       </w:r>
       <w:r>
         <w:rPr>
@@ -3026,7 +3181,7 @@
         <w:rPr>
           <w:noProof/>
         </w:rPr>
-        <w:instrText xml:space="preserve"> PAGEREF _Toc494258578 \h </w:instrText>
+        <w:instrText xml:space="preserve"> PAGEREF _Toc494282543 \h </w:instrText>
       </w:r>
       <w:r>
         <w:rPr>
@@ -3107,7 +3262,7 @@
         <w:rPr>
           <w:noProof/>
         </w:rPr>
-        <w:instrText xml:space="preserve"> PAGEREF _Toc494258579 \h </w:instrText>
+        <w:instrText xml:space="preserve"> PAGEREF _Toc494282544 \h </w:instrText>
       </w:r>
       <w:r>
         <w:rPr>
@@ -3170,7 +3325,7 @@
         <w:rPr>
           <w:noProof/>
         </w:rPr>
-        <w:instrText xml:space="preserve"> PAGEREF _Toc494258580 \h </w:instrText>
+        <w:instrText xml:space="preserve"> PAGEREF _Toc494282545 \h </w:instrText>
       </w:r>
       <w:r>
         <w:rPr>
@@ -3233,7 +3388,7 @@
         <w:rPr>
           <w:noProof/>
         </w:rPr>
-        <w:instrText xml:space="preserve"> PAGEREF _Toc494258581 \h </w:instrText>
+        <w:instrText xml:space="preserve"> PAGEREF _Toc494282546 \h </w:instrText>
       </w:r>
       <w:r>
         <w:rPr>
@@ -3296,7 +3451,7 @@
         <w:rPr>
           <w:noProof/>
         </w:rPr>
-        <w:instrText xml:space="preserve"> PAGEREF _Toc494258582 \h </w:instrText>
+        <w:instrText xml:space="preserve"> PAGEREF _Toc494282547 \h </w:instrText>
       </w:r>
       <w:r>
         <w:rPr>
@@ -3359,7 +3514,7 @@
         <w:rPr>
           <w:noProof/>
         </w:rPr>
-        <w:instrText xml:space="preserve"> PAGEREF _Toc494258583 \h </w:instrText>
+        <w:instrText xml:space="preserve"> PAGEREF _Toc494282548 \h </w:instrText>
       </w:r>
       <w:r>
         <w:rPr>
@@ -3410,9 +3565,9 @@
           <w:szCs w:val="24"/>
         </w:rPr>
         <w:sectPr>
-          <w:headerReference w:type="even" r:id="rId10"/>
-          <w:headerReference w:type="default" r:id="rId11"/>
-          <w:headerReference w:type="first" r:id="rId12"/>
+          <w:headerReference w:type="even" r:id="rId11"/>
+          <w:headerReference w:type="default" r:id="rId12"/>
+          <w:headerReference w:type="first" r:id="rId13"/>
           <w:footnotePr>
             <w:pos w:val="beneathText"/>
           </w:footnotePr>
@@ -3435,7 +3590,7 @@
           <w:color w:val="000000" w:themeColor="text1"/>
         </w:rPr>
       </w:pPr>
-      <w:bookmarkStart w:id="20" w:name="_Toc494258571"/>
+      <w:bookmarkStart w:id="20" w:name="_Toc494282534"/>
       <w:r>
         <w:rPr>
           <w:color w:val="000000" w:themeColor="text1"/>
@@ -3898,14 +4053,27 @@
         <w:lastRenderedPageBreak/>
         <w:t xml:space="preserve">Figura </w:t>
       </w:r>
-      <w:fldSimple w:instr=" SEQ Figura \* ARABIC ">
-        <w:r>
-          <w:rPr>
-            <w:noProof/>
-          </w:rPr>
-          <w:t>1</w:t>
-        </w:r>
-      </w:fldSimple>
+      <w:r>
+        <w:fldChar w:fldCharType="begin"/>
+      </w:r>
+      <w:r>
+        <w:instrText xml:space="preserve"> SEQ Figura \* ARABIC </w:instrText>
+      </w:r>
+      <w:r>
+        <w:fldChar w:fldCharType="separate"/>
+      </w:r>
+      <w:r>
+        <w:rPr>
+          <w:noProof/>
+        </w:rPr>
+        <w:t>1</w:t>
+      </w:r>
+      <w:r>
+        <w:rPr>
+          <w:noProof/>
+        </w:rPr>
+        <w:fldChar w:fldCharType="end"/>
+      </w:r>
       <w:bookmarkEnd w:id="27"/>
       <w:r>
         <w:rPr>
@@ -3951,7 +4119,7 @@
                     </pic:cNvPicPr>
                   </pic:nvPicPr>
                   <pic:blipFill>
-                    <a:blip r:embed="rId16">
+                    <a:blip r:embed="rId15">
                       <a:extLst>
                         <a:ext uri="{28A0092B-C50C-407E-A947-70E740481C1C}">
                           <a14:useLocalDpi xmlns:a14="http://schemas.microsoft.com/office/drawing/2010/main" val="0"/>
@@ -3991,10 +4159,7 @@
         <w:t>Fonte: Autoria própria</w:t>
       </w:r>
     </w:p>
-    <w:p>
-      <w:bookmarkStart w:id="29" w:name="_GoBack"/>
-      <w:bookmarkEnd w:id="29"/>
-    </w:p>
+    <w:p/>
     <w:p>
       <w:pPr>
         <w:pStyle w:val="NormalWeb"/>
@@ -4028,12 +4193,12 @@
         <w:rPr>
           <w:rStyle w:val="Fontepargpadro1"/>
         </w:rPr>
+        <w:instrText xml:space="preserve"> \* MERGEFORMAT </w:instrText>
       </w:r>
       <w:r>
         <w:rPr>
           <w:rStyle w:val="Fontepargpadro1"/>
         </w:rPr>
-        <w:instrText xml:space="preserve"> \* MERGEFORMAT </w:instrText>
       </w:r>
       <w:r>
         <w:rPr>
@@ -4077,46 +4242,28 @@
         </w:rPr>
       </w:pPr>
     </w:p>
-    <w:p>
-      <w:bookmarkStart w:id="30" w:name="_Toc494258572"/>
-      <w:bookmarkEnd w:id="21"/>
-      <w:bookmarkEnd w:id="22"/>
-      <w:r>
-        <w:t>A proposta será d</w:t>
-      </w:r>
-      <w:r>
-        <w:t>esenvolver uma plataforma de inventário de informática para gerenciar computadores</w:t>
-      </w:r>
-      <w:r>
-        <w:t xml:space="preserve"> em estoque</w:t>
-      </w:r>
-      <w:r>
-        <w:t xml:space="preserve">, dentro de uma empresa ou instituição. Esse sistema receberá as informações cadastradas pelos usuários e apresentará uma sugestão da melhor configuração disponível para as peças em estoque. </w:t>
-      </w:r>
-      <w:r>
-        <w:t>A plataforma</w:t>
+    <w:bookmarkEnd w:id="21"/>
+    <w:bookmarkEnd w:id="22"/>
+    <w:p>
+      <w:r>
+        <w:t>A proposta será desenvolver uma plataforma de inventário de informática para gerenciar computadores em estoque, dentro de uma empresa ou instituição. Esse sistema receberá as informações cadastradas pelos usuários e apresentará uma sugestão da melhor configuração disponível para as peças em estoque. A plataforma</w:t>
       </w:r>
       <w:r>
         <w:rPr>
           <w:rStyle w:val="Refdecomentrio"/>
           <w:sz w:val="24"/>
         </w:rPr>
-        <w:commentReference w:id="31"/>
-      </w:r>
-      <w:r>
-        <w:t xml:space="preserve"> funcionará com um algoritmo, buscando reduzir o tempo necessário em configurações de</w:t>
-      </w:r>
-      <w:r>
-        <w:t xml:space="preserve"> computadores.</w:t>
-      </w:r>
-      <w:r>
-        <w:t xml:space="preserve"> </w:t>
+        <w:commentReference w:id="29"/>
+      </w:r>
+      <w:r>
+        <w:t xml:space="preserve"> funcionará com um algoritmo, buscando reduzir o tempo necessário em configurações de computadores. </w:t>
       </w:r>
     </w:p>
     <w:p>
       <w:pPr>
         <w:pStyle w:val="Ttulo1"/>
       </w:pPr>
+      <w:bookmarkStart w:id="30" w:name="_Toc494282535"/>
       <w:r>
         <w:lastRenderedPageBreak/>
         <w:t>Objetivos</w:t>
@@ -4127,58 +4274,58 @@
       <w:pPr>
         <w:pStyle w:val="Ttulo2"/>
       </w:pPr>
-      <w:bookmarkStart w:id="32" w:name="_Toc494258573"/>
+      <w:bookmarkStart w:id="31" w:name="_Toc494282536"/>
       <w:r>
         <w:t>Geral</w:t>
       </w:r>
+      <w:bookmarkEnd w:id="31"/>
+    </w:p>
+    <w:p>
+      <w:pPr>
+        <w:rPr>
+          <w:rStyle w:val="Fontepargpadro1"/>
+        </w:rPr>
+      </w:pPr>
+      <w:r>
+        <w:rPr>
+          <w:rStyle w:val="Fontepargpadro1"/>
+        </w:rPr>
+        <w:t>A</w:t>
+      </w:r>
+      <w:r>
+        <w:rPr>
+          <w:rStyle w:val="Fontepargpadro1"/>
+        </w:rPr>
+        <w:t>presentar uma solução para inventário de informática com um algoritmo para otimizar o tempo na criação de computadores inativos</w:t>
+      </w:r>
+      <w:r>
+        <w:rPr>
+          <w:rStyle w:val="Fontepargpadro1"/>
+        </w:rPr>
+        <w:t xml:space="preserve"> dentro de um estoque</w:t>
+      </w:r>
+      <w:r>
+        <w:rPr>
+          <w:rStyle w:val="Fontepargpadro1"/>
+        </w:rPr>
+        <w:t>.</w:t>
+      </w:r>
+    </w:p>
+    <w:p>
+      <w:pPr>
+        <w:pStyle w:val="Ttulo2"/>
+        <w:rPr>
+          <w:rStyle w:val="Fontepargpadro1"/>
+        </w:rPr>
+      </w:pPr>
+      <w:bookmarkStart w:id="32" w:name="_Toc494282537"/>
+      <w:r>
+        <w:rPr>
+          <w:rStyle w:val="Fontepargpadro1"/>
+        </w:rPr>
+        <w:t>Específicos</w:t>
+      </w:r>
       <w:bookmarkEnd w:id="32"/>
-    </w:p>
-    <w:p>
-      <w:pPr>
-        <w:rPr>
-          <w:rStyle w:val="Fontepargpadro1"/>
-        </w:rPr>
-      </w:pPr>
-      <w:r>
-        <w:rPr>
-          <w:rStyle w:val="Fontepargpadro1"/>
-        </w:rPr>
-        <w:t>A</w:t>
-      </w:r>
-      <w:r>
-        <w:rPr>
-          <w:rStyle w:val="Fontepargpadro1"/>
-        </w:rPr>
-        <w:t>presentar uma solução para inventário de informática com um algoritmo para otimizar o tempo na criação de computadores inativos</w:t>
-      </w:r>
-      <w:r>
-        <w:rPr>
-          <w:rStyle w:val="Fontepargpadro1"/>
-        </w:rPr>
-        <w:t xml:space="preserve"> dentro de um estoque</w:t>
-      </w:r>
-      <w:r>
-        <w:rPr>
-          <w:rStyle w:val="Fontepargpadro1"/>
-        </w:rPr>
-        <w:t>.</w:t>
-      </w:r>
-    </w:p>
-    <w:p>
-      <w:pPr>
-        <w:pStyle w:val="Ttulo2"/>
-        <w:rPr>
-          <w:rStyle w:val="Fontepargpadro1"/>
-        </w:rPr>
-      </w:pPr>
-      <w:bookmarkStart w:id="33" w:name="_Toc494258574"/>
-      <w:r>
-        <w:rPr>
-          <w:rStyle w:val="Fontepargpadro1"/>
-        </w:rPr>
-        <w:t>Específicos</w:t>
-      </w:r>
-      <w:bookmarkEnd w:id="33"/>
     </w:p>
     <w:p>
       <w:pPr>
@@ -4249,31 +4396,13 @@
         <w:rPr>
           <w:color w:val="000000" w:themeColor="text1"/>
         </w:rPr>
-        <w:t>R</w:t>
+        <w:t>Anal</w:t>
       </w:r>
       <w:r>
         <w:rPr>
           <w:color w:val="000000" w:themeColor="text1"/>
         </w:rPr>
-        <w:t>ealizar testes</w:t>
-      </w:r>
-      <w:r>
-        <w:rPr>
-          <w:color w:val="000000" w:themeColor="text1"/>
-        </w:rPr>
-        <w:t xml:space="preserve"> quanto </w:t>
-      </w:r>
-      <w:r>
-        <w:rPr>
-          <w:color w:val="000000" w:themeColor="text1"/>
-        </w:rPr>
-        <w:t>a</w:t>
-      </w:r>
-      <w:r>
-        <w:rPr>
-          <w:color w:val="000000" w:themeColor="text1"/>
-        </w:rPr>
-        <w:t xml:space="preserve"> eficiência do algoritmo desenvolvido</w:t>
+        <w:t>isar ferramentas que auxiliem a solução da proposta</w:t>
       </w:r>
       <w:r>
         <w:rPr>
@@ -4297,41 +4426,95 @@
           <w:color w:val="000000" w:themeColor="text1"/>
         </w:rPr>
       </w:pPr>
+      <w:proofErr w:type="gramStart"/>
       <w:r>
         <w:rPr>
           <w:color w:val="000000" w:themeColor="text1"/>
         </w:rPr>
-        <w:t>Analisar ferramentas que auxiliem o desenvolvimento da pesquisa</w:t>
-      </w:r>
+        <w:t>Implementação</w:t>
+      </w:r>
+      <w:proofErr w:type="gramEnd"/>
       <w:r>
         <w:rPr>
           <w:color w:val="000000" w:themeColor="text1"/>
         </w:rPr>
-        <w:t>;</w:t>
-      </w:r>
-    </w:p>
-    <w:p>
-      <w:pPr>
-        <w:pStyle w:val="PargrafodaLista"/>
-        <w:keepNext/>
-        <w:widowControl w:val="0"/>
+        <w:t xml:space="preserve"> da plataforma;</w:t>
+      </w:r>
+    </w:p>
+    <w:p>
+      <w:pPr>
+        <w:pStyle w:val="LO-Normal"/>
+        <w:widowControl/>
         <w:numPr>
           <w:ilvl w:val="0"/>
           <w:numId w:val="16"/>
         </w:numPr>
-        <w:shd w:val="clear" w:color="auto" w:fill="FFFFFF"/>
-        <w:textAlignment w:val="baseline"/>
-        <w:rPr>
-          <w:color w:val="222222"/>
-          <w:szCs w:val="24"/>
-        </w:rPr>
-      </w:pPr>
-      <w:r>
-        <w:rPr>
-          <w:color w:val="222222"/>
-          <w:szCs w:val="24"/>
-        </w:rPr>
-        <w:t>Implementação da plataforma.</w:t>
+        <w:spacing w:after="120"/>
+        <w:jc w:val="both"/>
+        <w:textAlignment w:val="auto"/>
+        <w:rPr>
+          <w:color w:val="000000" w:themeColor="text1"/>
+        </w:rPr>
+      </w:pPr>
+      <w:r>
+        <w:rPr>
+          <w:color w:val="000000" w:themeColor="text1"/>
+        </w:rPr>
+        <w:t>R</w:t>
+      </w:r>
+      <w:r>
+        <w:rPr>
+          <w:color w:val="000000" w:themeColor="text1"/>
+        </w:rPr>
+        <w:t>ealizar testes</w:t>
+      </w:r>
+      <w:r>
+        <w:rPr>
+          <w:color w:val="000000" w:themeColor="text1"/>
+        </w:rPr>
+        <w:t xml:space="preserve"> quanto </w:t>
+      </w:r>
+      <w:proofErr w:type="gramStart"/>
+      <w:r>
+        <w:rPr>
+          <w:color w:val="000000" w:themeColor="text1"/>
+        </w:rPr>
+        <w:t>a</w:t>
+      </w:r>
+      <w:proofErr w:type="gramEnd"/>
+      <w:r>
+        <w:rPr>
+          <w:color w:val="000000" w:themeColor="text1"/>
+        </w:rPr>
+        <w:t xml:space="preserve"> eficiência do algoritmo desenvolvido</w:t>
+      </w:r>
+      <w:r>
+        <w:rPr>
+          <w:color w:val="000000" w:themeColor="text1"/>
+        </w:rPr>
+        <w:t>;</w:t>
+      </w:r>
+    </w:p>
+    <w:p>
+      <w:pPr>
+        <w:pStyle w:val="LO-Normal"/>
+        <w:widowControl/>
+        <w:numPr>
+          <w:ilvl w:val="0"/>
+          <w:numId w:val="16"/>
+        </w:numPr>
+        <w:spacing w:after="120"/>
+        <w:jc w:val="both"/>
+        <w:textAlignment w:val="auto"/>
+        <w:rPr>
+          <w:color w:val="000000" w:themeColor="text1"/>
+        </w:rPr>
+      </w:pPr>
+      <w:r>
+        <w:rPr>
+          <w:color w:val="000000" w:themeColor="text1"/>
+        </w:rPr>
+        <w:t>Migrar os dados do GLPI.</w:t>
       </w:r>
     </w:p>
     <w:p>
@@ -4355,8 +4538,8 @@
           <w:szCs w:val="24"/>
         </w:rPr>
       </w:pPr>
-      <w:bookmarkStart w:id="34" w:name="_Toc215560139"/>
-      <w:bookmarkStart w:id="35" w:name="_Toc215560266"/>
+      <w:bookmarkStart w:id="33" w:name="_Toc215560139"/>
+      <w:bookmarkStart w:id="34" w:name="_Toc215560266"/>
     </w:p>
     <w:p>
       <w:pPr>
@@ -4387,23 +4570,171 @@
       <w:pPr>
         <w:pStyle w:val="Ttulo1"/>
       </w:pPr>
-      <w:bookmarkStart w:id="36" w:name="_Toc494258575"/>
+      <w:bookmarkStart w:id="35" w:name="_Toc494282538"/>
       <w:r>
         <w:lastRenderedPageBreak/>
         <w:t>Metodologia</w:t>
       </w:r>
-      <w:bookmarkEnd w:id="36"/>
+      <w:bookmarkEnd w:id="35"/>
+    </w:p>
+    <w:p>
+      <w:r>
+        <w:t>O presente trabalho se dará por pesquisa científica,</w:t>
+      </w:r>
+      <w:r>
+        <w:t xml:space="preserve"> descrita por </w:t>
+      </w:r>
+      <w:commentRangeStart w:id="36"/>
+      <w:r>
+        <w:t>Alguém (200X)</w:t>
+      </w:r>
+      <w:r>
+        <w:t xml:space="preserve"> </w:t>
+      </w:r>
+      <w:commentRangeEnd w:id="36"/>
+      <w:r>
+        <w:rPr>
+          <w:rStyle w:val="Refdecomentrio"/>
+        </w:rPr>
+        <w:commentReference w:id="36"/>
+      </w:r>
+      <w:r>
+        <w:t>como “[...]</w:t>
+      </w:r>
+      <w:r>
+        <w:t xml:space="preserve"> o resultado de um inquérito ou exame minucioso, realizado com o objetivo de resolver um problema, rec</w:t>
+      </w:r>
+      <w:r>
+        <w:t>orrendo a procedimentos cientí</w:t>
+      </w:r>
+      <w:r>
+        <w:t>ficos</w:t>
+      </w:r>
+      <w:r>
+        <w:t>”</w:t>
+      </w:r>
+      <w:r>
+        <w:t xml:space="preserve"> e servirá como um teste para os conhecimentos desenvolvidos colocando-os em prática.</w:t>
+      </w:r>
+    </w:p>
+    <w:p>
+      <w:pPr>
+        <w:rPr>
+          <w:color w:val="000000"/>
+        </w:rPr>
+      </w:pPr>
+      <w:r>
+        <w:t xml:space="preserve">O desenvolvimento da pesquisa se deu por consultas a livros e artigos acadêmicos na área de gestão de estoques, engenharia de produção e logística, </w:t>
+      </w:r>
+      <w:r>
+        <w:t xml:space="preserve">com as informações relacionadas e o problema identificado, promoveu-se o levantamento dos requisitos da plataforma e modelados nos padrões da linguagem </w:t>
+      </w:r>
+      <w:r>
+        <w:rPr>
+          <w:color w:val="000000"/>
+        </w:rPr>
+        <w:t>UM</w:t>
+      </w:r>
+      <w:bookmarkStart w:id="37" w:name="_GoBack"/>
+      <w:bookmarkEnd w:id="37"/>
+      <w:r>
+        <w:rPr>
+          <w:color w:val="000000"/>
+        </w:rPr>
+        <w:t>L (</w:t>
+      </w:r>
+      <w:proofErr w:type="spellStart"/>
+      <w:r>
+        <w:rPr>
+          <w:i/>
+          <w:iCs/>
+          <w:color w:val="000000"/>
+        </w:rPr>
+        <w:t>Unified</w:t>
+      </w:r>
+      <w:proofErr w:type="spellEnd"/>
+      <w:r>
+        <w:rPr>
+          <w:i/>
+          <w:iCs/>
+          <w:color w:val="000000"/>
+        </w:rPr>
+        <w:t xml:space="preserve"> </w:t>
+      </w:r>
+      <w:proofErr w:type="spellStart"/>
+      <w:r>
+        <w:rPr>
+          <w:i/>
+          <w:iCs/>
+          <w:color w:val="000000"/>
+        </w:rPr>
+        <w:t>Modeling</w:t>
+      </w:r>
+      <w:proofErr w:type="spellEnd"/>
+      <w:r>
+        <w:rPr>
+          <w:i/>
+          <w:iCs/>
+          <w:color w:val="000000"/>
+        </w:rPr>
+        <w:t xml:space="preserve"> </w:t>
+      </w:r>
+      <w:proofErr w:type="spellStart"/>
+      <w:r>
+        <w:rPr>
+          <w:i/>
+          <w:iCs/>
+          <w:color w:val="000000"/>
+        </w:rPr>
+        <w:t>Language</w:t>
+      </w:r>
+      <w:proofErr w:type="spellEnd"/>
+      <w:r>
+        <w:rPr>
+          <w:color w:val="000000"/>
+        </w:rPr>
+        <w:t>)</w:t>
+      </w:r>
+      <w:r>
+        <w:rPr>
+          <w:color w:val="000000"/>
+        </w:rPr>
+        <w:t>.</w:t>
+      </w:r>
+    </w:p>
+    <w:p>
+      <w:r>
+        <w:rPr>
+          <w:highlight w:val="yellow"/>
+        </w:rPr>
+        <w:t xml:space="preserve">Ao identificar problemas apontados por Chiavenato (1991) dentro do projeto de extensão </w:t>
+      </w:r>
+      <w:proofErr w:type="spellStart"/>
+      <w:r>
+        <w:rPr>
+          <w:i/>
+          <w:highlight w:val="yellow"/>
+        </w:rPr>
+        <w:t>Offboard</w:t>
+      </w:r>
+      <w:proofErr w:type="spellEnd"/>
+      <w:r>
+        <w:rPr>
+          <w:i/>
+        </w:rPr>
+        <w:t xml:space="preserve"> </w:t>
+      </w:r>
     </w:p>
     <w:p>
       <w:pPr>
         <w:pStyle w:val="Ttulo1"/>
       </w:pPr>
-      <w:bookmarkStart w:id="37" w:name="_Toc494258576"/>
+      <w:bookmarkStart w:id="38" w:name="_Toc494282539"/>
       <w:r>
         <w:lastRenderedPageBreak/>
         <w:t>Trabalhos Relacionados</w:t>
       </w:r>
-      <w:bookmarkEnd w:id="37"/>
+      <w:bookmarkEnd w:id="38"/>
     </w:p>
     <w:p>
       <w:pPr>
@@ -4413,9 +4744,11 @@
           <w:bCs/>
         </w:rPr>
       </w:pPr>
+      <w:bookmarkStart w:id="39" w:name="_Toc494282540"/>
       <w:r>
         <w:t>Craftmybox</w:t>
       </w:r>
+      <w:bookmarkEnd w:id="39"/>
     </w:p>
     <w:p>
       <w:pPr>
@@ -4478,21 +4811,7 @@
         <w:rPr>
           <w:rStyle w:val="Fontepargpadro1"/>
         </w:rPr>
-        <w:t xml:space="preserve">apresenta-se como uma plataforma dedicada para usuários buscarem preços acessíveis na montagem de um computador, </w:t>
-      </w:r>
-      <w:proofErr w:type="spellStart"/>
-      <w:r>
-        <w:rPr>
-          <w:rStyle w:val="Fontepargpadro1"/>
-        </w:rPr>
-        <w:t>a</w:t>
-      </w:r>
-      <w:proofErr w:type="spellEnd"/>
-      <w:r>
-        <w:rPr>
-          <w:rStyle w:val="Fontepargpadro1"/>
-        </w:rPr>
-        <w:t xml:space="preserve"> medida que o usuário escolhe os componentes o algoritmo calcula o preço total e informa a loja com o menor preço.</w:t>
+        <w:t>apresenta-se como uma plataforma dedicada para usuários buscarem preços acessíveis na montagem de um computador, a medida que o usuário escolhe os componentes o algoritmo calcula o preço total e informa a loja com o menor preço.</w:t>
       </w:r>
     </w:p>
     <w:p>
@@ -4514,16 +4833,13 @@
         <w:pStyle w:val="Ttulo2"/>
         <w:rPr>
           <w:b/>
-          <w:bCs/>
-        </w:rPr>
-      </w:pPr>
-      <w:r>
-        <w:rPr>
-          <w:bCs/>
-          <w:i w:val="0"/>
-        </w:rPr>
+        </w:rPr>
+      </w:pPr>
+      <w:bookmarkStart w:id="40" w:name="_Toc494282541"/>
+      <w:r>
         <w:t>CHIPART</w:t>
       </w:r>
+      <w:bookmarkEnd w:id="40"/>
     </w:p>
     <w:p>
       <w:pPr>
@@ -4538,7 +4854,7 @@
           <w:szCs w:val="24"/>
         </w:rPr>
       </w:pPr>
-      <w:hyperlink r:id="rId17" w:history="1">
+      <w:hyperlink r:id="rId16" w:history="1">
         <w:r>
           <w:rPr>
             <w:rStyle w:val="Hyperlink"/>
@@ -4555,13 +4871,11 @@
         <w:ind w:firstLine="0"/>
         <w:jc w:val="left"/>
         <w:rPr>
-          <w:b/>
-          <w:bCs/>
-          <w:caps/>
-          <w:szCs w:val="24"/>
-        </w:rPr>
-      </w:pPr>
-      <w:hyperlink r:id="rId18" w:history="1">
+          <w:rStyle w:val="Hyperlink"/>
+          <w:szCs w:val="24"/>
+        </w:rPr>
+      </w:pPr>
+      <w:hyperlink r:id="rId17" w:history="1">
         <w:r>
           <w:rPr>
             <w:rStyle w:val="Hyperlink"/>
@@ -4581,29 +4895,20 @@
           <w:b/>
           <w:bCs/>
           <w:caps/>
-          <w:szCs w:val="24"/>
-        </w:rPr>
-      </w:pPr>
-    </w:p>
-    <w:p>
-      <w:pPr>
-        <w:pStyle w:val="Ttulo1"/>
-        <w:rPr>
-          <w:i/>
-        </w:rPr>
-      </w:pPr>
-      <w:bookmarkStart w:id="38" w:name="_Toc494258577"/>
-      <w:r>
-        <w:lastRenderedPageBreak/>
-        <w:t xml:space="preserve">O projeto </w:t>
-      </w:r>
-      <w:r>
-        <w:rPr>
-          <w:i/>
-        </w:rPr>
-        <w:t>offboard</w:t>
-      </w:r>
-      <w:bookmarkEnd w:id="38"/>
+          <w:color w:val="000000" w:themeColor="text1"/>
+          <w:szCs w:val="24"/>
+        </w:rPr>
+      </w:pPr>
+      <w:r>
+        <w:rPr>
+          <w:rStyle w:val="Hyperlink"/>
+          <w:color w:val="000000" w:themeColor="text1"/>
+          <w:szCs w:val="24"/>
+          <w:highlight w:val="yellow"/>
+          <w:u w:val="none"/>
+        </w:rPr>
+        <w:t>A ser feito</w:t>
+      </w:r>
     </w:p>
     <w:p>
       <w:pPr>
@@ -4614,28 +4919,10 @@
         <w:rPr>
           <w:b/>
           <w:bCs/>
-          <w:i/>
           <w:caps/>
           <w:szCs w:val="24"/>
         </w:rPr>
       </w:pPr>
-      <w:r>
-        <w:rPr>
-          <w:i/>
-        </w:rPr>
-        <w:br w:type="page"/>
-      </w:r>
-    </w:p>
-    <w:p>
-      <w:pPr>
-        <w:pStyle w:val="Ttulo1"/>
-      </w:pPr>
-      <w:bookmarkStart w:id="39" w:name="_Toc494258578"/>
-      <w:r>
-        <w:lastRenderedPageBreak/>
-        <w:t>Desenvolvimento</w:t>
-      </w:r>
-      <w:bookmarkEnd w:id="39"/>
     </w:p>
     <w:p>
       <w:pPr>
@@ -4644,6 +4931,71 @@
         <w:ind w:firstLine="0"/>
         <w:jc w:val="left"/>
         <w:rPr>
+          <w:bCs/>
+          <w:caps/>
+          <w:szCs w:val="24"/>
+        </w:rPr>
+      </w:pPr>
+    </w:p>
+    <w:p>
+      <w:pPr>
+        <w:pStyle w:val="Ttulo1"/>
+        <w:rPr>
+          <w:i/>
+        </w:rPr>
+      </w:pPr>
+      <w:bookmarkStart w:id="41" w:name="_Toc494282542"/>
+      <w:r>
+        <w:lastRenderedPageBreak/>
+        <w:t xml:space="preserve">O projeto </w:t>
+      </w:r>
+      <w:r>
+        <w:rPr>
+          <w:i/>
+        </w:rPr>
+        <w:t>offboard</w:t>
+      </w:r>
+      <w:bookmarkEnd w:id="41"/>
+    </w:p>
+    <w:p>
+      <w:pPr>
+        <w:suppressAutoHyphens w:val="0"/>
+        <w:spacing w:after="0"/>
+        <w:ind w:firstLine="0"/>
+        <w:jc w:val="left"/>
+        <w:rPr>
+          <w:b/>
+          <w:bCs/>
+          <w:i/>
+          <w:caps/>
+          <w:szCs w:val="24"/>
+        </w:rPr>
+      </w:pPr>
+      <w:r>
+        <w:rPr>
+          <w:i/>
+        </w:rPr>
+        <w:br w:type="page"/>
+      </w:r>
+    </w:p>
+    <w:p>
+      <w:pPr>
+        <w:pStyle w:val="Ttulo1"/>
+      </w:pPr>
+      <w:bookmarkStart w:id="42" w:name="_Toc494282543"/>
+      <w:r>
+        <w:lastRenderedPageBreak/>
+        <w:t>Desenvolvimento</w:t>
+      </w:r>
+      <w:bookmarkEnd w:id="42"/>
+    </w:p>
+    <w:p>
+      <w:pPr>
+        <w:suppressAutoHyphens w:val="0"/>
+        <w:spacing w:after="0"/>
+        <w:ind w:firstLine="0"/>
+        <w:jc w:val="left"/>
+        <w:rPr>
           <w:b/>
           <w:bCs/>
           <w:caps/>
@@ -4658,12 +5010,12 @@
       <w:pPr>
         <w:pStyle w:val="Ttulo1"/>
       </w:pPr>
-      <w:bookmarkStart w:id="40" w:name="_Toc494258579"/>
+      <w:bookmarkStart w:id="43" w:name="_Toc494282544"/>
       <w:r>
         <w:lastRenderedPageBreak/>
         <w:t>Resultados</w:t>
       </w:r>
-      <w:bookmarkEnd w:id="40"/>
+      <w:bookmarkEnd w:id="43"/>
     </w:p>
     <w:p>
       <w:pPr>
@@ -4675,14 +5027,14 @@
         <w:ind w:left="295" w:hanging="295"/>
         <w:jc w:val="center"/>
       </w:pPr>
-      <w:bookmarkStart w:id="41" w:name="_Toc494258580"/>
+      <w:bookmarkStart w:id="44" w:name="_Toc494282545"/>
       <w:r>
         <w:lastRenderedPageBreak/>
         <w:t>referências</w:t>
       </w:r>
+      <w:bookmarkEnd w:id="33"/>
       <w:bookmarkEnd w:id="34"/>
-      <w:bookmarkEnd w:id="35"/>
-      <w:bookmarkEnd w:id="41"/>
+      <w:bookmarkEnd w:id="44"/>
     </w:p>
     <w:p>
       <w:pPr>
@@ -4899,15 +5251,15 @@
         <w:t>NBR 14724</w:t>
       </w:r>
       <w:r>
-        <w:t xml:space="preserve">: Informação e documentação. </w:t>
+        <w:t>: Informação e documentação. Trabalhos</w:t>
       </w:r>
       <w:proofErr w:type="gramStart"/>
       <w:r>
-        <w:t>Trabalhos  acadêmicos</w:t>
+        <w:t xml:space="preserve">  </w:t>
       </w:r>
       <w:proofErr w:type="gramEnd"/>
       <w:r>
-        <w:t>. Apresentação. Rio de Janeiro: ABNT, 2011.</w:t>
+        <w:t>acadêmicos. Apresentação. Rio de Janeiro: ABNT, 2011.</w:t>
       </w:r>
     </w:p>
     <w:p>
@@ -5118,14 +5470,14 @@
         <w:rPr>
           <w:szCs w:val="24"/>
         </w:rPr>
-        <w:t>1) Colocar</w:t>
+        <w:t>1</w:t>
       </w:r>
       <w:proofErr w:type="gramEnd"/>
       <w:r>
         <w:rPr>
           <w:szCs w:val="24"/>
         </w:rPr>
-        <w:t xml:space="preserve"> as referências em ordem alfabética;</w:t>
+        <w:t>) Colocar as referências em ordem alfabética;</w:t>
       </w:r>
     </w:p>
     <w:p>
@@ -5142,20 +5494,20 @@
         <w:rPr>
           <w:szCs w:val="24"/>
         </w:rPr>
-        <w:t xml:space="preserve">2) </w:t>
-      </w:r>
-      <w:r>
-        <w:rPr>
-          <w:szCs w:val="24"/>
-        </w:rPr>
-        <w:t>Para</w:t>
+        <w:t>2</w:t>
       </w:r>
       <w:proofErr w:type="gramEnd"/>
       <w:r>
         <w:rPr>
           <w:szCs w:val="24"/>
         </w:rPr>
-        <w:t xml:space="preserve"> mais informações</w:t>
+        <w:t xml:space="preserve">) </w:t>
+      </w:r>
+      <w:r>
+        <w:rPr>
+          <w:szCs w:val="24"/>
+        </w:rPr>
+        <w:t>Para mais informações</w:t>
       </w:r>
       <w:r>
         <w:rPr>
@@ -5187,22 +5539,22 @@
         <w:ind w:left="295" w:hanging="295"/>
         <w:jc w:val="center"/>
       </w:pPr>
-      <w:bookmarkStart w:id="42" w:name="_Toc215560140"/>
-      <w:bookmarkStart w:id="43" w:name="_Toc215560267"/>
-      <w:bookmarkStart w:id="44" w:name="_Toc494258581"/>
+      <w:bookmarkStart w:id="45" w:name="_Toc215560140"/>
+      <w:bookmarkStart w:id="46" w:name="_Toc215560267"/>
+      <w:bookmarkStart w:id="47" w:name="_Toc494282546"/>
       <w:r>
         <w:lastRenderedPageBreak/>
         <w:t>glossário</w:t>
       </w:r>
-      <w:bookmarkEnd w:id="42"/>
-      <w:bookmarkEnd w:id="43"/>
+      <w:bookmarkEnd w:id="45"/>
+      <w:bookmarkEnd w:id="46"/>
       <w:r>
         <w:t xml:space="preserve"> </w:t>
       </w:r>
       <w:r>
         <w:t>(OPCIONAL)</w:t>
       </w:r>
-      <w:bookmarkEnd w:id="44"/>
+      <w:bookmarkEnd w:id="47"/>
     </w:p>
     <w:p>
       <w:pPr>
@@ -5239,11 +5591,11 @@
         <w:ind w:left="295" w:hanging="295"/>
         <w:jc w:val="center"/>
       </w:pPr>
-      <w:bookmarkStart w:id="45" w:name="_Toc215560143"/>
-      <w:bookmarkStart w:id="46" w:name="_Toc215560270"/>
-      <w:bookmarkStart w:id="47" w:name="_Toc215560141"/>
-      <w:bookmarkStart w:id="48" w:name="_Toc215560268"/>
-      <w:bookmarkStart w:id="49" w:name="_Toc494258582"/>
+      <w:bookmarkStart w:id="48" w:name="_Toc215560143"/>
+      <w:bookmarkStart w:id="49" w:name="_Toc215560270"/>
+      <w:bookmarkStart w:id="50" w:name="_Toc215560141"/>
+      <w:bookmarkStart w:id="51" w:name="_Toc215560268"/>
+      <w:bookmarkStart w:id="52" w:name="_Toc494282547"/>
       <w:r>
         <w:lastRenderedPageBreak/>
         <w:t xml:space="preserve">apêndice </w:t>
@@ -5251,23 +5603,23 @@
       <w:r>
         <w:t xml:space="preserve">A - </w:t>
       </w:r>
+      <w:r>
+        <w:t>Descrição</w:t>
+      </w:r>
       <w:proofErr w:type="gramStart"/>
       <w:r>
-        <w:t>Descrição</w:t>
-      </w:r>
-      <w:r>
         <w:t xml:space="preserve"> </w:t>
       </w:r>
       <w:r>
-        <w:t xml:space="preserve"> do</w:t>
+        <w:t xml:space="preserve"> </w:t>
       </w:r>
       <w:proofErr w:type="gramEnd"/>
       <w:r>
-        <w:t xml:space="preserve"> apêndice</w:t>
-      </w:r>
-      <w:bookmarkEnd w:id="45"/>
-      <w:bookmarkEnd w:id="46"/>
+        <w:t>do apêndice</w:t>
+      </w:r>
+      <w:bookmarkEnd w:id="48"/>
       <w:bookmarkEnd w:id="49"/>
+      <w:bookmarkEnd w:id="52"/>
     </w:p>
     <w:p>
       <w:pPr>
@@ -5395,7 +5747,7 @@
         <w:ind w:left="295" w:hanging="295"/>
         <w:jc w:val="center"/>
       </w:pPr>
-      <w:bookmarkStart w:id="50" w:name="_Toc494258583"/>
+      <w:bookmarkStart w:id="53" w:name="_Toc494282548"/>
       <w:r>
         <w:lastRenderedPageBreak/>
         <w:t xml:space="preserve">anexo A </w:t>
@@ -5406,23 +5758,23 @@
       <w:r>
         <w:t xml:space="preserve"> </w:t>
       </w:r>
+      <w:r>
+        <w:t>Descrição</w:t>
+      </w:r>
       <w:proofErr w:type="gramStart"/>
       <w:r>
-        <w:t>Descrição</w:t>
-      </w:r>
-      <w:r>
         <w:t xml:space="preserve"> </w:t>
       </w:r>
       <w:r>
-        <w:t xml:space="preserve"> do</w:t>
+        <w:t xml:space="preserve"> </w:t>
       </w:r>
       <w:proofErr w:type="gramEnd"/>
       <w:r>
-        <w:t xml:space="preserve"> anexo</w:t>
-      </w:r>
-      <w:bookmarkEnd w:id="47"/>
-      <w:bookmarkEnd w:id="48"/>
+        <w:t>do anexo</w:t>
+      </w:r>
       <w:bookmarkEnd w:id="50"/>
+      <w:bookmarkEnd w:id="51"/>
+      <w:bookmarkEnd w:id="53"/>
     </w:p>
     <w:p>
       <w:pPr>
@@ -5472,7 +5824,14 @@
         <w:rPr>
           <w:szCs w:val="24"/>
         </w:rPr>
-        <w:t xml:space="preserve"> material que não fo</w:t>
+        <w:t xml:space="preserve"> material que não </w:t>
+      </w:r>
+      <w:proofErr w:type="gramStart"/>
+      <w:r>
+        <w:rPr>
+          <w:szCs w:val="24"/>
+        </w:rPr>
+        <w:t>fo</w:t>
       </w:r>
       <w:r>
         <w:rPr>
@@ -5484,28 +5843,42 @@
         <w:rPr>
           <w:szCs w:val="24"/>
         </w:rPr>
+        <w:t xml:space="preserve"> desenvolvidos</w:t>
+      </w:r>
+      <w:proofErr w:type="gramEnd"/>
+      <w:r>
+        <w:rPr>
+          <w:szCs w:val="24"/>
+        </w:rPr>
+        <w:t xml:space="preserve"> pelo autor do trabalho. A contagem das páginas nos Apêndices e Anexos segue normalmente. Nos Anexos, os números não prec</w:t>
+      </w:r>
+      <w:r>
+        <w:rPr>
+          <w:szCs w:val="24"/>
+        </w:rPr>
+        <w:t xml:space="preserve">isam ser indicados, a não ser na página inicial de cada um. </w:t>
+      </w:r>
+    </w:p>
+    <w:p>
+      <w:pPr>
+        <w:pStyle w:val="Recuodecorpodetexto2"/>
+        <w:rPr>
+          <w:szCs w:val="24"/>
+        </w:rPr>
+      </w:pPr>
+      <w:r>
+        <w:rPr>
+          <w:b w:val="0"/>
+          <w:szCs w:val="24"/>
+        </w:rPr>
+        <w:t>Conforme a NBR 14724 (2001), apêndices e anexos são identificados por letras maiúsculas consecutivas, travessão e pelos respectivos títulos.</w:t>
+      </w:r>
+      <w:r>
+        <w:rPr>
+          <w:szCs w:val="24"/>
+        </w:rPr>
         <w:t xml:space="preserve"> </w:t>
       </w:r>
-      <w:proofErr w:type="gramStart"/>
-      <w:r>
-        <w:rPr>
-          <w:szCs w:val="24"/>
-        </w:rPr>
-        <w:t>desenvolvidos</w:t>
-      </w:r>
-      <w:proofErr w:type="gramEnd"/>
-      <w:r>
-        <w:rPr>
-          <w:szCs w:val="24"/>
-        </w:rPr>
-        <w:t xml:space="preserve"> pelo autor do trabalho. A contagem das páginas nos Apêndices e Anexos segue normalmente. Nos Anexos, os números não prec</w:t>
-      </w:r>
-      <w:r>
-        <w:rPr>
-          <w:szCs w:val="24"/>
-        </w:rPr>
-        <w:t xml:space="preserve">isam ser indicados, a não ser na página inicial de cada um. </w:t>
-      </w:r>
     </w:p>
     <w:p>
       <w:pPr>
@@ -5514,18 +5887,21 @@
           <w:szCs w:val="24"/>
         </w:rPr>
       </w:pPr>
-      <w:r>
+    </w:p>
+    <w:p>
+      <w:pPr>
+        <w:pStyle w:val="Recuodecorpodetexto2"/>
         <w:rPr>
           <w:b w:val="0"/>
           <w:szCs w:val="24"/>
         </w:rPr>
-        <w:t>Conforme a NBR 14724 (2001), apêndices e anexos são identificados por letras maiúsculas consecutivas, travessão e pelos respectivos títulos.</w:t>
-      </w:r>
-      <w:r>
-        <w:rPr>
-          <w:szCs w:val="24"/>
-        </w:rPr>
-        <w:t xml:space="preserve"> </w:t>
+      </w:pPr>
+      <w:r>
+        <w:rPr>
+          <w:b w:val="0"/>
+          <w:szCs w:val="24"/>
+        </w:rPr>
+        <w:t>Exemplo:</w:t>
       </w:r>
     </w:p>
     <w:p>
@@ -5535,30 +5911,6 @@
           <w:szCs w:val="24"/>
         </w:rPr>
       </w:pPr>
-    </w:p>
-    <w:p>
-      <w:pPr>
-        <w:pStyle w:val="Recuodecorpodetexto2"/>
-        <w:rPr>
-          <w:b w:val="0"/>
-          <w:szCs w:val="24"/>
-        </w:rPr>
-      </w:pPr>
-      <w:r>
-        <w:rPr>
-          <w:b w:val="0"/>
-          <w:szCs w:val="24"/>
-        </w:rPr>
-        <w:t>Exemplo:</w:t>
-      </w:r>
-    </w:p>
-    <w:p>
-      <w:pPr>
-        <w:pStyle w:val="Recuodecorpodetexto2"/>
-        <w:rPr>
-          <w:szCs w:val="24"/>
-        </w:rPr>
-      </w:pPr>
       <w:r>
         <w:rPr>
           <w:szCs w:val="24"/>
@@ -5573,7 +5925,7 @@
       </w:r>
     </w:p>
     <w:sectPr>
-      <w:headerReference w:type="first" r:id="rId19"/>
+      <w:headerReference w:type="first" r:id="rId18"/>
       <w:footnotePr>
         <w:pos w:val="beneathText"/>
       </w:footnotePr>
@@ -5587,7 +5939,7 @@
 </file>
 
 <file path=word/comments.xml><?xml version="1.0" encoding="utf-8"?>
-<w:comments xmlns:wpc="http://schemas.microsoft.com/office/word/2010/wordprocessingCanvas" xmlns:cx="http://schemas.microsoft.com/office/drawing/2014/chartex" xmlns:cx1="http://schemas.microsoft.com/office/drawing/2015/9/8/chartex" xmlns:cx2="http://schemas.microsoft.com/office/drawing/2015/10/21/chartex" xmlns:cx3="http://schemas.microsoft.com/office/drawing/2016/5/9/chartex" xmlns:cx4="http://schemas.microsoft.com/office/drawing/2016/5/10/chartex" xmlns:cx5="http://schemas.microsoft.com/office/drawing/2016/5/11/chartex" xmlns:cx6="http://schemas.microsoft.com/office/drawing/2016/5/12/chartex" xmlns:cx7="http://schemas.microsoft.com/office/drawing/2016/5/13/chartex" xmlns:cx8="http://schemas.microsoft.com/office/drawing/2016/5/14/chartex" xmlns:mc="http://schemas.openxmlformats.org/markup-compatibility/2006" xmlns:aink="http://schemas.microsoft.com/office/drawing/2016/ink" xmlns:am3d="http://schemas.microsoft.com/office/drawing/2017/model3d" xmlns:o="urn:schemas-microsoft-com:office:office" xmlns:r="http://schemas.openxmlformats.org/officeDocument/2006/relationships" xmlns:m="http://schemas.openxmlformats.org/officeDocument/2006/math" xmlns:v="urn:schemas-microsoft-com:vml" xmlns:wp14="http://schemas.microsoft.com/office/word/2010/wordprocessingDrawing" xmlns:wp="http://schemas.openxmlformats.org/drawingml/2006/wordprocessingDrawing" xmlns:w10="urn:schemas-microsoft-com:office:word" xmlns:w="http://schemas.openxmlformats.org/wordprocessingml/2006/main" xmlns:w14="http://schemas.microsoft.com/office/word/2010/wordml" xmlns:w15="http://schemas.microsoft.com/office/word/2012/wordml" xmlns:w16cid="http://schemas.microsoft.com/office/word/2016/wordml/cid" xmlns:w16se="http://schemas.microsoft.com/office/word/2015/wordml/symex" xmlns:wpg="http://schemas.microsoft.com/office/word/2010/wordprocessingGroup" xmlns:wpi="http://schemas.microsoft.com/office/word/2010/wordprocessingInk" xmlns:wne="http://schemas.microsoft.com/office/word/2006/wordml" xmlns:wps="http://schemas.microsoft.com/office/word/2010/wordprocessingShape" mc:Ignorable="w14 w15 w16se w16cid wp14">
+<w:comments xmlns:wpc="http://schemas.microsoft.com/office/word/2010/wordprocessingCanvas" xmlns:mc="http://schemas.openxmlformats.org/markup-compatibility/2006" xmlns:o="urn:schemas-microsoft-com:office:office" xmlns:r="http://schemas.openxmlformats.org/officeDocument/2006/relationships" xmlns:m="http://schemas.openxmlformats.org/officeDocument/2006/math" xmlns:v="urn:schemas-microsoft-com:vml" xmlns:wp14="http://schemas.microsoft.com/office/word/2010/wordprocessingDrawing" xmlns:wp="http://schemas.openxmlformats.org/drawingml/2006/wordprocessingDrawing" xmlns:w10="urn:schemas-microsoft-com:office:word" xmlns:w="http://schemas.openxmlformats.org/wordprocessingml/2006/main" xmlns:w14="http://schemas.microsoft.com/office/word/2010/wordml" xmlns:wpg="http://schemas.microsoft.com/office/word/2010/wordprocessingGroup" xmlns:wpi="http://schemas.microsoft.com/office/word/2010/wordprocessingInk" xmlns:wne="http://schemas.microsoft.com/office/word/2006/wordml" xmlns:wps="http://schemas.microsoft.com/office/word/2010/wordprocessingShape" mc:Ignorable="w14 wp14">
   <w:comment w:id="23" w:author="Nuunees" w:date="2017-09-27T08:27:00Z" w:initials="N">
     <w:p>
       <w:pPr>
@@ -5682,7 +6034,7 @@
       </w:pPr>
     </w:p>
   </w:comment>
-  <w:comment w:id="31" w:author="Autor desconhecido" w:date="2017-07-30T13:31:00Z" w:initials="">
+  <w:comment w:id="29" w:author="Autor desconhecido" w:date="2017-07-30T13:31:00Z" w:initials="">
     <w:p>
       <w:r>
         <w:rPr>
@@ -5704,6 +6056,32 @@
         </w:rPr>
         <w:t xml:space="preserve"> e usaria no resto do texto</w:t>
       </w:r>
+    </w:p>
+  </w:comment>
+  <w:comment w:id="36" w:author="Aluno" w:date="2017-09-27T14:17:00Z" w:initials="A">
+    <w:p>
+      <w:pPr>
+        <w:pStyle w:val="Textodecomentrio"/>
+      </w:pPr>
+      <w:r>
+        <w:rPr>
+          <w:rStyle w:val="Refdecomentrio"/>
+        </w:rPr>
+        <w:annotationRef/>
+      </w:r>
+      <w:hyperlink r:id="rId2" w:history="1">
+        <w:r>
+          <w:rPr>
+            <w:rStyle w:val="Hyperlink"/>
+          </w:rPr>
+          <w:t>http://www.ufrgs.br/cursopgdr/downloadsSerie/derad005.pdf</w:t>
+        </w:r>
+      </w:hyperlink>
+    </w:p>
+    <w:p>
+      <w:pPr>
+        <w:pStyle w:val="Textodecomentrio"/>
+      </w:pPr>
     </w:p>
   </w:comment>
 </w:comments>
@@ -5729,7 +6107,7 @@
 </file>
 
 <file path=word/endnotes.xml><?xml version="1.0" encoding="utf-8"?>
-<w:endnotes xmlns:wpc="http://schemas.microsoft.com/office/word/2010/wordprocessingCanvas" xmlns:cx="http://schemas.microsoft.com/office/drawing/2014/chartex" xmlns:cx1="http://schemas.microsoft.com/office/drawing/2015/9/8/chartex" xmlns:cx2="http://schemas.microsoft.com/office/drawing/2015/10/21/chartex" xmlns:cx3="http://schemas.microsoft.com/office/drawing/2016/5/9/chartex" xmlns:cx4="http://schemas.microsoft.com/office/drawing/2016/5/10/chartex" xmlns:cx5="http://schemas.microsoft.com/office/drawing/2016/5/11/chartex" xmlns:cx6="http://schemas.microsoft.com/office/drawing/2016/5/12/chartex" xmlns:cx7="http://schemas.microsoft.com/office/drawing/2016/5/13/chartex" xmlns:cx8="http://schemas.microsoft.com/office/drawing/2016/5/14/chartex" xmlns:mc="http://schemas.openxmlformats.org/markup-compatibility/2006" xmlns:aink="http://schemas.microsoft.com/office/drawing/2016/ink" xmlns:am3d="http://schemas.microsoft.com/office/drawing/2017/model3d" xmlns:o="urn:schemas-microsoft-com:office:office" xmlns:r="http://schemas.openxmlformats.org/officeDocument/2006/relationships" xmlns:m="http://schemas.openxmlformats.org/officeDocument/2006/math" xmlns:v="urn:schemas-microsoft-com:vml" xmlns:wp14="http://schemas.microsoft.com/office/word/2010/wordprocessingDrawing" xmlns:wp="http://schemas.openxmlformats.org/drawingml/2006/wordprocessingDrawing" xmlns:w10="urn:schemas-microsoft-com:office:word" xmlns:w="http://schemas.openxmlformats.org/wordprocessingml/2006/main" xmlns:w14="http://schemas.microsoft.com/office/word/2010/wordml" xmlns:w15="http://schemas.microsoft.com/office/word/2012/wordml" xmlns:w16cid="http://schemas.microsoft.com/office/word/2016/wordml/cid" xmlns:w16se="http://schemas.microsoft.com/office/word/2015/wordml/symex" xmlns:wpg="http://schemas.microsoft.com/office/word/2010/wordprocessingGroup" xmlns:wpi="http://schemas.microsoft.com/office/word/2010/wordprocessingInk" xmlns:wne="http://schemas.microsoft.com/office/word/2006/wordml" xmlns:wps="http://schemas.microsoft.com/office/word/2010/wordprocessingShape" mc:Ignorable="w14 w15 w16se w16cid wp14">
+<w:endnotes xmlns:wpc="http://schemas.microsoft.com/office/word/2010/wordprocessingCanvas" xmlns:mc="http://schemas.openxmlformats.org/markup-compatibility/2006" xmlns:o="urn:schemas-microsoft-com:office:office" xmlns:r="http://schemas.openxmlformats.org/officeDocument/2006/relationships" xmlns:m="http://schemas.openxmlformats.org/officeDocument/2006/math" xmlns:v="urn:schemas-microsoft-com:vml" xmlns:wp14="http://schemas.microsoft.com/office/word/2010/wordprocessingDrawing" xmlns:wp="http://schemas.openxmlformats.org/drawingml/2006/wordprocessingDrawing" xmlns:w10="urn:schemas-microsoft-com:office:word" xmlns:w="http://schemas.openxmlformats.org/wordprocessingml/2006/main" xmlns:w14="http://schemas.microsoft.com/office/word/2010/wordml" xmlns:wpg="http://schemas.microsoft.com/office/word/2010/wordprocessingGroup" xmlns:wpi="http://schemas.microsoft.com/office/word/2010/wordprocessingInk" xmlns:wne="http://schemas.microsoft.com/office/word/2006/wordml" xmlns:wps="http://schemas.microsoft.com/office/word/2010/wordprocessingShape" mc:Ignorable="w14 wp14">
   <w:endnote w:type="separator" w:id="-1">
     <w:p>
       <w:pPr>
@@ -5754,7 +6132,7 @@
 </file>
 
 <file path=word/footer1.xml><?xml version="1.0" encoding="utf-8"?>
-<w:ftr xmlns:wpc="http://schemas.microsoft.com/office/word/2010/wordprocessingCanvas" xmlns:cx="http://schemas.microsoft.com/office/drawing/2014/chartex" xmlns:cx1="http://schemas.microsoft.com/office/drawing/2015/9/8/chartex" xmlns:cx2="http://schemas.microsoft.com/office/drawing/2015/10/21/chartex" xmlns:cx3="http://schemas.microsoft.com/office/drawing/2016/5/9/chartex" xmlns:cx4="http://schemas.microsoft.com/office/drawing/2016/5/10/chartex" xmlns:cx5="http://schemas.microsoft.com/office/drawing/2016/5/11/chartex" xmlns:cx6="http://schemas.microsoft.com/office/drawing/2016/5/12/chartex" xmlns:cx7="http://schemas.microsoft.com/office/drawing/2016/5/13/chartex" xmlns:cx8="http://schemas.microsoft.com/office/drawing/2016/5/14/chartex" xmlns:mc="http://schemas.openxmlformats.org/markup-compatibility/2006" xmlns:aink="http://schemas.microsoft.com/office/drawing/2016/ink" xmlns:am3d="http://schemas.microsoft.com/office/drawing/2017/model3d" xmlns:o="urn:schemas-microsoft-com:office:office" xmlns:r="http://schemas.openxmlformats.org/officeDocument/2006/relationships" xmlns:m="http://schemas.openxmlformats.org/officeDocument/2006/math" xmlns:v="urn:schemas-microsoft-com:vml" xmlns:wp14="http://schemas.microsoft.com/office/word/2010/wordprocessingDrawing" xmlns:wp="http://schemas.openxmlformats.org/drawingml/2006/wordprocessingDrawing" xmlns:w10="urn:schemas-microsoft-com:office:word" xmlns:w="http://schemas.openxmlformats.org/wordprocessingml/2006/main" xmlns:w14="http://schemas.microsoft.com/office/word/2010/wordml" xmlns:w15="http://schemas.microsoft.com/office/word/2012/wordml" xmlns:w16cid="http://schemas.microsoft.com/office/word/2016/wordml/cid" xmlns:w16se="http://schemas.microsoft.com/office/word/2015/wordml/symex" xmlns:wpg="http://schemas.microsoft.com/office/word/2010/wordprocessingGroup" xmlns:wpi="http://schemas.microsoft.com/office/word/2010/wordprocessingInk" xmlns:wne="http://schemas.microsoft.com/office/word/2006/wordml" xmlns:wps="http://schemas.microsoft.com/office/word/2010/wordprocessingShape" mc:Ignorable="w14 w15 w16se w16cid wp14">
+<w:ftr xmlns:wpc="http://schemas.microsoft.com/office/word/2010/wordprocessingCanvas" xmlns:mc="http://schemas.openxmlformats.org/markup-compatibility/2006" xmlns:o="urn:schemas-microsoft-com:office:office" xmlns:r="http://schemas.openxmlformats.org/officeDocument/2006/relationships" xmlns:m="http://schemas.openxmlformats.org/officeDocument/2006/math" xmlns:v="urn:schemas-microsoft-com:vml" xmlns:wp14="http://schemas.microsoft.com/office/word/2010/wordprocessingDrawing" xmlns:wp="http://schemas.openxmlformats.org/drawingml/2006/wordprocessingDrawing" xmlns:w10="urn:schemas-microsoft-com:office:word" xmlns:w="http://schemas.openxmlformats.org/wordprocessingml/2006/main" xmlns:w14="http://schemas.microsoft.com/office/word/2010/wordml" xmlns:wpg="http://schemas.microsoft.com/office/word/2010/wordprocessingGroup" xmlns:wpi="http://schemas.microsoft.com/office/word/2010/wordprocessingInk" xmlns:wne="http://schemas.microsoft.com/office/word/2006/wordml" xmlns:wps="http://schemas.microsoft.com/office/word/2010/wordprocessingShape" mc:Ignorable="w14 wp14">
   <w:p>
     <w:pPr>
       <w:pStyle w:val="Rodap"/>
@@ -5765,7 +6143,7 @@
 </file>
 
 <file path=word/footnotes.xml><?xml version="1.0" encoding="utf-8"?>
-<w:footnotes xmlns:wpc="http://schemas.microsoft.com/office/word/2010/wordprocessingCanvas" xmlns:cx="http://schemas.microsoft.com/office/drawing/2014/chartex" xmlns:cx1="http://schemas.microsoft.com/office/drawing/2015/9/8/chartex" xmlns:cx2="http://schemas.microsoft.com/office/drawing/2015/10/21/chartex" xmlns:cx3="http://schemas.microsoft.com/office/drawing/2016/5/9/chartex" xmlns:cx4="http://schemas.microsoft.com/office/drawing/2016/5/10/chartex" xmlns:cx5="http://schemas.microsoft.com/office/drawing/2016/5/11/chartex" xmlns:cx6="http://schemas.microsoft.com/office/drawing/2016/5/12/chartex" xmlns:cx7="http://schemas.microsoft.com/office/drawing/2016/5/13/chartex" xmlns:cx8="http://schemas.microsoft.com/office/drawing/2016/5/14/chartex" xmlns:mc="http://schemas.openxmlformats.org/markup-compatibility/2006" xmlns:aink="http://schemas.microsoft.com/office/drawing/2016/ink" xmlns:am3d="http://schemas.microsoft.com/office/drawing/2017/model3d" xmlns:o="urn:schemas-microsoft-com:office:office" xmlns:r="http://schemas.openxmlformats.org/officeDocument/2006/relationships" xmlns:m="http://schemas.openxmlformats.org/officeDocument/2006/math" xmlns:v="urn:schemas-microsoft-com:vml" xmlns:wp14="http://schemas.microsoft.com/office/word/2010/wordprocessingDrawing" xmlns:wp="http://schemas.openxmlformats.org/drawingml/2006/wordprocessingDrawing" xmlns:w10="urn:schemas-microsoft-com:office:word" xmlns:w="http://schemas.openxmlformats.org/wordprocessingml/2006/main" xmlns:w14="http://schemas.microsoft.com/office/word/2010/wordml" xmlns:w15="http://schemas.microsoft.com/office/word/2012/wordml" xmlns:w16cid="http://schemas.microsoft.com/office/word/2016/wordml/cid" xmlns:w16se="http://schemas.microsoft.com/office/word/2015/wordml/symex" xmlns:wpg="http://schemas.microsoft.com/office/word/2010/wordprocessingGroup" xmlns:wpi="http://schemas.microsoft.com/office/word/2010/wordprocessingInk" xmlns:wne="http://schemas.microsoft.com/office/word/2006/wordml" xmlns:wps="http://schemas.microsoft.com/office/word/2010/wordprocessingShape" mc:Ignorable="w14 w15 w16se w16cid wp14">
+<w:footnotes xmlns:wpc="http://schemas.microsoft.com/office/word/2010/wordprocessingCanvas" xmlns:mc="http://schemas.openxmlformats.org/markup-compatibility/2006" xmlns:o="urn:schemas-microsoft-com:office:office" xmlns:r="http://schemas.openxmlformats.org/officeDocument/2006/relationships" xmlns:m="http://schemas.openxmlformats.org/officeDocument/2006/math" xmlns:v="urn:schemas-microsoft-com:vml" xmlns:wp14="http://schemas.microsoft.com/office/word/2010/wordprocessingDrawing" xmlns:wp="http://schemas.openxmlformats.org/drawingml/2006/wordprocessingDrawing" xmlns:w10="urn:schemas-microsoft-com:office:word" xmlns:w="http://schemas.openxmlformats.org/wordprocessingml/2006/main" xmlns:w14="http://schemas.microsoft.com/office/word/2010/wordml" xmlns:wpg="http://schemas.microsoft.com/office/word/2010/wordprocessingGroup" xmlns:wpi="http://schemas.microsoft.com/office/word/2010/wordprocessingInk" xmlns:wne="http://schemas.microsoft.com/office/word/2006/wordml" xmlns:wps="http://schemas.microsoft.com/office/word/2010/wordprocessingShape" mc:Ignorable="w14 wp14">
   <w:footnote w:type="separator" w:id="-1">
     <w:p>
       <w:pPr>
@@ -5790,7 +6168,7 @@
 </file>
 
 <file path=word/header1.xml><?xml version="1.0" encoding="utf-8"?>
-<w:hdr xmlns:wpc="http://schemas.microsoft.com/office/word/2010/wordprocessingCanvas" xmlns:cx="http://schemas.microsoft.com/office/drawing/2014/chartex" xmlns:cx1="http://schemas.microsoft.com/office/drawing/2015/9/8/chartex" xmlns:cx2="http://schemas.microsoft.com/office/drawing/2015/10/21/chartex" xmlns:cx3="http://schemas.microsoft.com/office/drawing/2016/5/9/chartex" xmlns:cx4="http://schemas.microsoft.com/office/drawing/2016/5/10/chartex" xmlns:cx5="http://schemas.microsoft.com/office/drawing/2016/5/11/chartex" xmlns:cx6="http://schemas.microsoft.com/office/drawing/2016/5/12/chartex" xmlns:cx7="http://schemas.microsoft.com/office/drawing/2016/5/13/chartex" xmlns:cx8="http://schemas.microsoft.com/office/drawing/2016/5/14/chartex" xmlns:mc="http://schemas.openxmlformats.org/markup-compatibility/2006" xmlns:aink="http://schemas.microsoft.com/office/drawing/2016/ink" xmlns:am3d="http://schemas.microsoft.com/office/drawing/2017/model3d" xmlns:o="urn:schemas-microsoft-com:office:office" xmlns:r="http://schemas.openxmlformats.org/officeDocument/2006/relationships" xmlns:m="http://schemas.openxmlformats.org/officeDocument/2006/math" xmlns:v="urn:schemas-microsoft-com:vml" xmlns:wp14="http://schemas.microsoft.com/office/word/2010/wordprocessingDrawing" xmlns:wp="http://schemas.openxmlformats.org/drawingml/2006/wordprocessingDrawing" xmlns:w10="urn:schemas-microsoft-com:office:word" xmlns:w="http://schemas.openxmlformats.org/wordprocessingml/2006/main" xmlns:w14="http://schemas.microsoft.com/office/word/2010/wordml" xmlns:w15="http://schemas.microsoft.com/office/word/2012/wordml" xmlns:w16cid="http://schemas.microsoft.com/office/word/2016/wordml/cid" xmlns:w16se="http://schemas.microsoft.com/office/word/2015/wordml/symex" xmlns:wpg="http://schemas.microsoft.com/office/word/2010/wordprocessingGroup" xmlns:wpi="http://schemas.microsoft.com/office/word/2010/wordprocessingInk" xmlns:wne="http://schemas.microsoft.com/office/word/2006/wordml" xmlns:wps="http://schemas.microsoft.com/office/word/2010/wordprocessingShape" mc:Ignorable="w14 w15 w16se w16cid wp14">
+<w:hdr xmlns:wpc="http://schemas.microsoft.com/office/word/2010/wordprocessingCanvas" xmlns:mc="http://schemas.openxmlformats.org/markup-compatibility/2006" xmlns:o="urn:schemas-microsoft-com:office:office" xmlns:r="http://schemas.openxmlformats.org/officeDocument/2006/relationships" xmlns:m="http://schemas.openxmlformats.org/officeDocument/2006/math" xmlns:v="urn:schemas-microsoft-com:vml" xmlns:wp14="http://schemas.microsoft.com/office/word/2010/wordprocessingDrawing" xmlns:wp="http://schemas.openxmlformats.org/drawingml/2006/wordprocessingDrawing" xmlns:w10="urn:schemas-microsoft-com:office:word" xmlns:w="http://schemas.openxmlformats.org/wordprocessingml/2006/main" xmlns:w14="http://schemas.microsoft.com/office/word/2010/wordml" xmlns:wpg="http://schemas.microsoft.com/office/word/2010/wordprocessingGroup" xmlns:wpi="http://schemas.microsoft.com/office/word/2010/wordprocessingInk" xmlns:wne="http://schemas.microsoft.com/office/word/2006/wordml" xmlns:wps="http://schemas.microsoft.com/office/word/2010/wordprocessingShape" mc:Ignorable="w14 wp14">
   <w:p>
     <w:pPr>
       <w:pStyle w:val="Cabealho"/>
@@ -5853,7 +6231,7 @@
 </file>
 
 <file path=word/header2.xml><?xml version="1.0" encoding="utf-8"?>
-<w:hdr xmlns:wpc="http://schemas.microsoft.com/office/word/2010/wordprocessingCanvas" xmlns:cx="http://schemas.microsoft.com/office/drawing/2014/chartex" xmlns:cx1="http://schemas.microsoft.com/office/drawing/2015/9/8/chartex" xmlns:cx2="http://schemas.microsoft.com/office/drawing/2015/10/21/chartex" xmlns:cx3="http://schemas.microsoft.com/office/drawing/2016/5/9/chartex" xmlns:cx4="http://schemas.microsoft.com/office/drawing/2016/5/10/chartex" xmlns:cx5="http://schemas.microsoft.com/office/drawing/2016/5/11/chartex" xmlns:cx6="http://schemas.microsoft.com/office/drawing/2016/5/12/chartex" xmlns:cx7="http://schemas.microsoft.com/office/drawing/2016/5/13/chartex" xmlns:cx8="http://schemas.microsoft.com/office/drawing/2016/5/14/chartex" xmlns:mc="http://schemas.openxmlformats.org/markup-compatibility/2006" xmlns:aink="http://schemas.microsoft.com/office/drawing/2016/ink" xmlns:am3d="http://schemas.microsoft.com/office/drawing/2017/model3d" xmlns:o="urn:schemas-microsoft-com:office:office" xmlns:r="http://schemas.openxmlformats.org/officeDocument/2006/relationships" xmlns:m="http://schemas.openxmlformats.org/officeDocument/2006/math" xmlns:v="urn:schemas-microsoft-com:vml" xmlns:wp14="http://schemas.microsoft.com/office/word/2010/wordprocessingDrawing" xmlns:wp="http://schemas.openxmlformats.org/drawingml/2006/wordprocessingDrawing" xmlns:w10="urn:schemas-microsoft-com:office:word" xmlns:w="http://schemas.openxmlformats.org/wordprocessingml/2006/main" xmlns:w14="http://schemas.microsoft.com/office/word/2010/wordml" xmlns:w15="http://schemas.microsoft.com/office/word/2012/wordml" xmlns:w16cid="http://schemas.microsoft.com/office/word/2016/wordml/cid" xmlns:w16se="http://schemas.microsoft.com/office/word/2015/wordml/symex" xmlns:wpg="http://schemas.microsoft.com/office/word/2010/wordprocessingGroup" xmlns:wpi="http://schemas.microsoft.com/office/word/2010/wordprocessingInk" xmlns:wne="http://schemas.microsoft.com/office/word/2006/wordml" xmlns:wps="http://schemas.microsoft.com/office/word/2010/wordprocessingShape" mc:Ignorable="w14 w15 w16se w16cid wp14">
+<w:hdr xmlns:wpc="http://schemas.microsoft.com/office/word/2010/wordprocessingCanvas" xmlns:mc="http://schemas.openxmlformats.org/markup-compatibility/2006" xmlns:o="urn:schemas-microsoft-com:office:office" xmlns:r="http://schemas.openxmlformats.org/officeDocument/2006/relationships" xmlns:m="http://schemas.openxmlformats.org/officeDocument/2006/math" xmlns:v="urn:schemas-microsoft-com:vml" xmlns:wp14="http://schemas.microsoft.com/office/word/2010/wordprocessingDrawing" xmlns:wp="http://schemas.openxmlformats.org/drawingml/2006/wordprocessingDrawing" xmlns:w10="urn:schemas-microsoft-com:office:word" xmlns:w="http://schemas.openxmlformats.org/wordprocessingml/2006/main" xmlns:w14="http://schemas.microsoft.com/office/word/2010/wordml" xmlns:wpg="http://schemas.microsoft.com/office/word/2010/wordprocessingGroup" xmlns:wpi="http://schemas.microsoft.com/office/word/2010/wordprocessingInk" xmlns:wne="http://schemas.microsoft.com/office/word/2006/wordml" xmlns:wps="http://schemas.microsoft.com/office/word/2010/wordprocessingShape" mc:Ignorable="w14 wp14">
   <w:p>
     <w:pPr>
       <w:pStyle w:val="Cabealho"/>
@@ -5873,7 +6251,7 @@
 </file>
 
 <file path=word/header3.xml><?xml version="1.0" encoding="utf-8"?>
-<w:hdr xmlns:wpc="http://schemas.microsoft.com/office/word/2010/wordprocessingCanvas" xmlns:cx="http://schemas.microsoft.com/office/drawing/2014/chartex" xmlns:cx1="http://schemas.microsoft.com/office/drawing/2015/9/8/chartex" xmlns:cx2="http://schemas.microsoft.com/office/drawing/2015/10/21/chartex" xmlns:cx3="http://schemas.microsoft.com/office/drawing/2016/5/9/chartex" xmlns:cx4="http://schemas.microsoft.com/office/drawing/2016/5/10/chartex" xmlns:cx5="http://schemas.microsoft.com/office/drawing/2016/5/11/chartex" xmlns:cx6="http://schemas.microsoft.com/office/drawing/2016/5/12/chartex" xmlns:cx7="http://schemas.microsoft.com/office/drawing/2016/5/13/chartex" xmlns:cx8="http://schemas.microsoft.com/office/drawing/2016/5/14/chartex" xmlns:mc="http://schemas.openxmlformats.org/markup-compatibility/2006" xmlns:aink="http://schemas.microsoft.com/office/drawing/2016/ink" xmlns:am3d="http://schemas.microsoft.com/office/drawing/2017/model3d" xmlns:o="urn:schemas-microsoft-com:office:office" xmlns:r="http://schemas.openxmlformats.org/officeDocument/2006/relationships" xmlns:m="http://schemas.openxmlformats.org/officeDocument/2006/math" xmlns:v="urn:schemas-microsoft-com:vml" xmlns:wp14="http://schemas.microsoft.com/office/word/2010/wordprocessingDrawing" xmlns:wp="http://schemas.openxmlformats.org/drawingml/2006/wordprocessingDrawing" xmlns:w10="urn:schemas-microsoft-com:office:word" xmlns:w="http://schemas.openxmlformats.org/wordprocessingml/2006/main" xmlns:w14="http://schemas.microsoft.com/office/word/2010/wordml" xmlns:w15="http://schemas.microsoft.com/office/word/2012/wordml" xmlns:w16cid="http://schemas.microsoft.com/office/word/2016/wordml/cid" xmlns:w16se="http://schemas.microsoft.com/office/word/2015/wordml/symex" xmlns:wpg="http://schemas.microsoft.com/office/word/2010/wordprocessingGroup" xmlns:wpi="http://schemas.microsoft.com/office/word/2010/wordprocessingInk" xmlns:wne="http://schemas.microsoft.com/office/word/2006/wordml" xmlns:wps="http://schemas.microsoft.com/office/word/2010/wordprocessingShape" mc:Ignorable="w14 w15 w16se w16cid wp14">
+<w:hdr xmlns:wpc="http://schemas.microsoft.com/office/word/2010/wordprocessingCanvas" xmlns:mc="http://schemas.openxmlformats.org/markup-compatibility/2006" xmlns:o="urn:schemas-microsoft-com:office:office" xmlns:r="http://schemas.openxmlformats.org/officeDocument/2006/relationships" xmlns:m="http://schemas.openxmlformats.org/officeDocument/2006/math" xmlns:v="urn:schemas-microsoft-com:vml" xmlns:wp14="http://schemas.microsoft.com/office/word/2010/wordprocessingDrawing" xmlns:wp="http://schemas.openxmlformats.org/drawingml/2006/wordprocessingDrawing" xmlns:w10="urn:schemas-microsoft-com:office:word" xmlns:w="http://schemas.openxmlformats.org/wordprocessingml/2006/main" xmlns:w14="http://schemas.microsoft.com/office/word/2010/wordml" xmlns:wpg="http://schemas.microsoft.com/office/word/2010/wordprocessingGroup" xmlns:wpi="http://schemas.microsoft.com/office/word/2010/wordprocessingInk" xmlns:wne="http://schemas.microsoft.com/office/word/2006/wordml" xmlns:wps="http://schemas.microsoft.com/office/word/2010/wordprocessingShape" mc:Ignorable="w14 wp14">
   <w:p>
     <w:pPr>
       <w:pStyle w:val="Cabealho"/>
@@ -5896,7 +6274,7 @@
 </file>
 
 <file path=word/header4.xml><?xml version="1.0" encoding="utf-8"?>
-<w:hdr xmlns:wpc="http://schemas.microsoft.com/office/word/2010/wordprocessingCanvas" xmlns:cx="http://schemas.microsoft.com/office/drawing/2014/chartex" xmlns:cx1="http://schemas.microsoft.com/office/drawing/2015/9/8/chartex" xmlns:cx2="http://schemas.microsoft.com/office/drawing/2015/10/21/chartex" xmlns:cx3="http://schemas.microsoft.com/office/drawing/2016/5/9/chartex" xmlns:cx4="http://schemas.microsoft.com/office/drawing/2016/5/10/chartex" xmlns:cx5="http://schemas.microsoft.com/office/drawing/2016/5/11/chartex" xmlns:cx6="http://schemas.microsoft.com/office/drawing/2016/5/12/chartex" xmlns:cx7="http://schemas.microsoft.com/office/drawing/2016/5/13/chartex" xmlns:cx8="http://schemas.microsoft.com/office/drawing/2016/5/14/chartex" xmlns:mc="http://schemas.openxmlformats.org/markup-compatibility/2006" xmlns:aink="http://schemas.microsoft.com/office/drawing/2016/ink" xmlns:am3d="http://schemas.microsoft.com/office/drawing/2017/model3d" xmlns:o="urn:schemas-microsoft-com:office:office" xmlns:r="http://schemas.openxmlformats.org/officeDocument/2006/relationships" xmlns:m="http://schemas.openxmlformats.org/officeDocument/2006/math" xmlns:v="urn:schemas-microsoft-com:vml" xmlns:wp14="http://schemas.microsoft.com/office/word/2010/wordprocessingDrawing" xmlns:wp="http://schemas.openxmlformats.org/drawingml/2006/wordprocessingDrawing" xmlns:w10="urn:schemas-microsoft-com:office:word" xmlns:w="http://schemas.openxmlformats.org/wordprocessingml/2006/main" xmlns:w14="http://schemas.microsoft.com/office/word/2010/wordml" xmlns:w15="http://schemas.microsoft.com/office/word/2012/wordml" xmlns:w16cid="http://schemas.microsoft.com/office/word/2016/wordml/cid" xmlns:w16se="http://schemas.microsoft.com/office/word/2015/wordml/symex" xmlns:wpg="http://schemas.microsoft.com/office/word/2010/wordprocessingGroup" xmlns:wpi="http://schemas.microsoft.com/office/word/2010/wordprocessingInk" xmlns:wne="http://schemas.microsoft.com/office/word/2006/wordml" xmlns:wps="http://schemas.microsoft.com/office/word/2010/wordprocessingShape" mc:Ignorable="w14 w15 w16se w16cid wp14">
+<w:hdr xmlns:wpc="http://schemas.microsoft.com/office/word/2010/wordprocessingCanvas" xmlns:mc="http://schemas.openxmlformats.org/markup-compatibility/2006" xmlns:o="urn:schemas-microsoft-com:office:office" xmlns:r="http://schemas.openxmlformats.org/officeDocument/2006/relationships" xmlns:m="http://schemas.openxmlformats.org/officeDocument/2006/math" xmlns:v="urn:schemas-microsoft-com:vml" xmlns:wp14="http://schemas.microsoft.com/office/word/2010/wordprocessingDrawing" xmlns:wp="http://schemas.openxmlformats.org/drawingml/2006/wordprocessingDrawing" xmlns:w10="urn:schemas-microsoft-com:office:word" xmlns:w="http://schemas.openxmlformats.org/wordprocessingml/2006/main" xmlns:w14="http://schemas.microsoft.com/office/word/2010/wordml" xmlns:wpg="http://schemas.microsoft.com/office/word/2010/wordprocessingGroup" xmlns:wpi="http://schemas.microsoft.com/office/word/2010/wordprocessingInk" xmlns:wne="http://schemas.microsoft.com/office/word/2006/wordml" xmlns:wps="http://schemas.microsoft.com/office/word/2010/wordprocessingShape" mc:Ignorable="w14 wp14">
   <w:p>
     <w:pPr>
       <w:pStyle w:val="Cabealho"/>
@@ -5954,7 +6332,7 @@
 </file>
 
 <file path=word/header5.xml><?xml version="1.0" encoding="utf-8"?>
-<w:hdr xmlns:wpc="http://schemas.microsoft.com/office/word/2010/wordprocessingCanvas" xmlns:cx="http://schemas.microsoft.com/office/drawing/2014/chartex" xmlns:cx1="http://schemas.microsoft.com/office/drawing/2015/9/8/chartex" xmlns:cx2="http://schemas.microsoft.com/office/drawing/2015/10/21/chartex" xmlns:cx3="http://schemas.microsoft.com/office/drawing/2016/5/9/chartex" xmlns:cx4="http://schemas.microsoft.com/office/drawing/2016/5/10/chartex" xmlns:cx5="http://schemas.microsoft.com/office/drawing/2016/5/11/chartex" xmlns:cx6="http://schemas.microsoft.com/office/drawing/2016/5/12/chartex" xmlns:cx7="http://schemas.microsoft.com/office/drawing/2016/5/13/chartex" xmlns:cx8="http://schemas.microsoft.com/office/drawing/2016/5/14/chartex" xmlns:mc="http://schemas.openxmlformats.org/markup-compatibility/2006" xmlns:aink="http://schemas.microsoft.com/office/drawing/2016/ink" xmlns:am3d="http://schemas.microsoft.com/office/drawing/2017/model3d" xmlns:o="urn:schemas-microsoft-com:office:office" xmlns:r="http://schemas.openxmlformats.org/officeDocument/2006/relationships" xmlns:m="http://schemas.openxmlformats.org/officeDocument/2006/math" xmlns:v="urn:schemas-microsoft-com:vml" xmlns:wp14="http://schemas.microsoft.com/office/word/2010/wordprocessingDrawing" xmlns:wp="http://schemas.openxmlformats.org/drawingml/2006/wordprocessingDrawing" xmlns:w10="urn:schemas-microsoft-com:office:word" xmlns:w="http://schemas.openxmlformats.org/wordprocessingml/2006/main" xmlns:w14="http://schemas.microsoft.com/office/word/2010/wordml" xmlns:w15="http://schemas.microsoft.com/office/word/2012/wordml" xmlns:w16cid="http://schemas.microsoft.com/office/word/2016/wordml/cid" xmlns:w16se="http://schemas.microsoft.com/office/word/2015/wordml/symex" xmlns:wpg="http://schemas.microsoft.com/office/word/2010/wordprocessingGroup" xmlns:wpi="http://schemas.microsoft.com/office/word/2010/wordprocessingInk" xmlns:wne="http://schemas.microsoft.com/office/word/2006/wordml" xmlns:wps="http://schemas.microsoft.com/office/word/2010/wordprocessingShape" mc:Ignorable="w14 w15 w16se w16cid wp14">
+<w:hdr xmlns:wpc="http://schemas.microsoft.com/office/word/2010/wordprocessingCanvas" xmlns:mc="http://schemas.openxmlformats.org/markup-compatibility/2006" xmlns:o="urn:schemas-microsoft-com:office:office" xmlns:r="http://schemas.openxmlformats.org/officeDocument/2006/relationships" xmlns:m="http://schemas.openxmlformats.org/officeDocument/2006/math" xmlns:v="urn:schemas-microsoft-com:vml" xmlns:wp14="http://schemas.microsoft.com/office/word/2010/wordprocessingDrawing" xmlns:wp="http://schemas.openxmlformats.org/drawingml/2006/wordprocessingDrawing" xmlns:w10="urn:schemas-microsoft-com:office:word" xmlns:w="http://schemas.openxmlformats.org/wordprocessingml/2006/main" xmlns:w14="http://schemas.microsoft.com/office/word/2010/wordml" xmlns:wpg="http://schemas.microsoft.com/office/word/2010/wordprocessingGroup" xmlns:wpi="http://schemas.microsoft.com/office/word/2010/wordprocessingInk" xmlns:wne="http://schemas.microsoft.com/office/word/2006/wordml" xmlns:wps="http://schemas.microsoft.com/office/word/2010/wordprocessingShape" mc:Ignorable="w14 wp14">
   <w:p>
     <w:pPr>
       <w:pStyle w:val="Cabealho"/>
@@ -6013,8 +6391,8 @@
 </file>
 
 <file path=word/numbering.xml><?xml version="1.0" encoding="utf-8"?>
-<w:numbering xmlns:wpc="http://schemas.microsoft.com/office/word/2010/wordprocessingCanvas" xmlns:cx="http://schemas.microsoft.com/office/drawing/2014/chartex" xmlns:cx1="http://schemas.microsoft.com/office/drawing/2015/9/8/chartex" xmlns:cx2="http://schemas.microsoft.com/office/drawing/2015/10/21/chartex" xmlns:cx3="http://schemas.microsoft.com/office/drawing/2016/5/9/chartex" xmlns:cx4="http://schemas.microsoft.com/office/drawing/2016/5/10/chartex" xmlns:cx5="http://schemas.microsoft.com/office/drawing/2016/5/11/chartex" xmlns:cx6="http://schemas.microsoft.com/office/drawing/2016/5/12/chartex" xmlns:cx7="http://schemas.microsoft.com/office/drawing/2016/5/13/chartex" xmlns:cx8="http://schemas.microsoft.com/office/drawing/2016/5/14/chartex" xmlns:mc="http://schemas.openxmlformats.org/markup-compatibility/2006" xmlns:aink="http://schemas.microsoft.com/office/drawing/2016/ink" xmlns:am3d="http://schemas.microsoft.com/office/drawing/2017/model3d" xmlns:o="urn:schemas-microsoft-com:office:office" xmlns:r="http://schemas.openxmlformats.org/officeDocument/2006/relationships" xmlns:m="http://schemas.openxmlformats.org/officeDocument/2006/math" xmlns:v="urn:schemas-microsoft-com:vml" xmlns:wp14="http://schemas.microsoft.com/office/word/2010/wordprocessingDrawing" xmlns:wp="http://schemas.openxmlformats.org/drawingml/2006/wordprocessingDrawing" xmlns:w10="urn:schemas-microsoft-com:office:word" xmlns:w="http://schemas.openxmlformats.org/wordprocessingml/2006/main" xmlns:w14="http://schemas.microsoft.com/office/word/2010/wordml" xmlns:w15="http://schemas.microsoft.com/office/word/2012/wordml" xmlns:w16cid="http://schemas.microsoft.com/office/word/2016/wordml/cid" xmlns:w16se="http://schemas.microsoft.com/office/word/2015/wordml/symex" xmlns:wpg="http://schemas.microsoft.com/office/word/2010/wordprocessingGroup" xmlns:wpi="http://schemas.microsoft.com/office/word/2010/wordprocessingInk" xmlns:wne="http://schemas.microsoft.com/office/word/2006/wordml" xmlns:wps="http://schemas.microsoft.com/office/word/2010/wordprocessingShape" mc:Ignorable="w14 w15 w16se w16cid wp14">
-  <w:abstractNum w:abstractNumId="0" w15:restartNumberingAfterBreak="0">
+<w:numbering xmlns:wpc="http://schemas.microsoft.com/office/word/2010/wordprocessingCanvas" xmlns:mc="http://schemas.openxmlformats.org/markup-compatibility/2006" xmlns:o="urn:schemas-microsoft-com:office:office" xmlns:r="http://schemas.openxmlformats.org/officeDocument/2006/relationships" xmlns:m="http://schemas.openxmlformats.org/officeDocument/2006/math" xmlns:v="urn:schemas-microsoft-com:vml" xmlns:wp14="http://schemas.microsoft.com/office/word/2010/wordprocessingDrawing" xmlns:wp="http://schemas.openxmlformats.org/drawingml/2006/wordprocessingDrawing" xmlns:w10="urn:schemas-microsoft-com:office:word" xmlns:w="http://schemas.openxmlformats.org/wordprocessingml/2006/main" xmlns:w14="http://schemas.microsoft.com/office/word/2010/wordml" xmlns:wpg="http://schemas.microsoft.com/office/word/2010/wordprocessingGroup" xmlns:wpi="http://schemas.microsoft.com/office/word/2010/wordprocessingInk" xmlns:wne="http://schemas.microsoft.com/office/word/2006/wordml" xmlns:wps="http://schemas.microsoft.com/office/word/2010/wordprocessingShape" mc:Ignorable="w14 wp14">
+  <w:abstractNum w:abstractNumId="0">
     <w:nsid w:val="FFFFFF1D"/>
     <w:multiLevelType w:val="multilevel"/>
     <w:tmpl w:val="BE28BE5E"/>
@@ -6154,7 +6532,7 @@
       </w:rPr>
     </w:lvl>
   </w:abstractNum>
-  <w:abstractNum w:abstractNumId="1" w15:restartNumberingAfterBreak="0">
+  <w:abstractNum w:abstractNumId="1">
     <w:nsid w:val="00000001"/>
     <w:multiLevelType w:val="multilevel"/>
     <w:tmpl w:val="36A0155C"/>
@@ -6312,7 +6690,7 @@
       </w:rPr>
     </w:lvl>
   </w:abstractNum>
-  <w:abstractNum w:abstractNumId="2" w15:restartNumberingAfterBreak="0">
+  <w:abstractNum w:abstractNumId="2">
     <w:nsid w:val="00000002"/>
     <w:multiLevelType w:val="singleLevel"/>
     <w:tmpl w:val="00000002"/>
@@ -6333,7 +6711,7 @@
       </w:rPr>
     </w:lvl>
   </w:abstractNum>
-  <w:abstractNum w:abstractNumId="3" w15:restartNumberingAfterBreak="0">
+  <w:abstractNum w:abstractNumId="3">
     <w:nsid w:val="03A4656E"/>
     <w:multiLevelType w:val="multilevel"/>
     <w:tmpl w:val="C2CC814E"/>
@@ -6486,7 +6864,7 @@
       </w:rPr>
     </w:lvl>
   </w:abstractNum>
-  <w:abstractNum w:abstractNumId="4" w15:restartNumberingAfterBreak="0">
+  <w:abstractNum w:abstractNumId="4">
     <w:nsid w:val="0ED40B4B"/>
     <w:multiLevelType w:val="hybridMultilevel"/>
     <w:tmpl w:val="42B822F6"/>
@@ -6575,7 +6953,7 @@
       </w:pPr>
     </w:lvl>
   </w:abstractNum>
-  <w:abstractNum w:abstractNumId="5" w15:restartNumberingAfterBreak="0">
+  <w:abstractNum w:abstractNumId="5">
     <w:nsid w:val="1B6E71B8"/>
     <w:multiLevelType w:val="multilevel"/>
     <w:tmpl w:val="DCB486A0"/>
@@ -6711,7 +7089,7 @@
       </w:pPr>
     </w:lvl>
   </w:abstractNum>
-  <w:abstractNum w:abstractNumId="6" w15:restartNumberingAfterBreak="0">
+  <w:abstractNum w:abstractNumId="6">
     <w:nsid w:val="22EF54E2"/>
     <w:multiLevelType w:val="hybridMultilevel"/>
     <w:tmpl w:val="05C23948"/>
@@ -6800,7 +7178,7 @@
       </w:pPr>
     </w:lvl>
   </w:abstractNum>
-  <w:abstractNum w:abstractNumId="7" w15:restartNumberingAfterBreak="0">
+  <w:abstractNum w:abstractNumId="7">
     <w:nsid w:val="42002A31"/>
     <w:multiLevelType w:val="hybridMultilevel"/>
     <w:tmpl w:val="9580CBDC"/>
@@ -6913,7 +7291,7 @@
       </w:rPr>
     </w:lvl>
   </w:abstractNum>
-  <w:abstractNum w:abstractNumId="8" w15:restartNumberingAfterBreak="0">
+  <w:abstractNum w:abstractNumId="8">
     <w:nsid w:val="508C630D"/>
     <w:multiLevelType w:val="hybridMultilevel"/>
     <w:tmpl w:val="1A9C4384"/>
@@ -7002,10 +7380,10 @@
       </w:pPr>
     </w:lvl>
   </w:abstractNum>
-  <w:abstractNum w:abstractNumId="9" w15:restartNumberingAfterBreak="0">
+  <w:abstractNum w:abstractNumId="9">
     <w:nsid w:val="6D594CAB"/>
     <w:multiLevelType w:val="multilevel"/>
-    <w:tmpl w:val="11122868"/>
+    <w:tmpl w:val="C644AE4E"/>
     <w:lvl w:ilvl="0">
       <w:start w:val="1"/>
       <w:numFmt w:val="decimal"/>
@@ -7166,7 +7544,7 @@
       </w:rPr>
     </w:lvl>
   </w:abstractNum>
-  <w:abstractNum w:abstractNumId="10" w15:restartNumberingAfterBreak="0">
+  <w:abstractNum w:abstractNumId="10">
     <w:nsid w:val="6FAC7AD1"/>
     <w:multiLevelType w:val="hybridMultilevel"/>
     <w:tmpl w:val="83804E82"/>
@@ -7255,7 +7633,7 @@
       </w:pPr>
     </w:lvl>
   </w:abstractNum>
-  <w:abstractNum w:abstractNumId="11" w15:restartNumberingAfterBreak="0">
+  <w:abstractNum w:abstractNumId="11">
     <w:nsid w:val="70C86B63"/>
     <w:multiLevelType w:val="multilevel"/>
     <w:tmpl w:val="36A0155C"/>
@@ -7411,7 +7789,7 @@
       </w:rPr>
     </w:lvl>
   </w:abstractNum>
-  <w:abstractNum w:abstractNumId="12" w15:restartNumberingAfterBreak="0">
+  <w:abstractNum w:abstractNumId="12">
     <w:nsid w:val="7D2B27A2"/>
     <w:multiLevelType w:val="hybridMultilevel"/>
     <w:tmpl w:val="74041842"/>
@@ -7590,7 +7968,7 @@
 </file>
 
 <file path=word/styles.xml><?xml version="1.0" encoding="utf-8"?>
-<w:styles xmlns:mc="http://schemas.openxmlformats.org/markup-compatibility/2006" xmlns:r="http://schemas.openxmlformats.org/officeDocument/2006/relationships" xmlns:w="http://schemas.openxmlformats.org/wordprocessingml/2006/main" xmlns:w14="http://schemas.microsoft.com/office/word/2010/wordml" xmlns:w15="http://schemas.microsoft.com/office/word/2012/wordml" xmlns:w16cid="http://schemas.microsoft.com/office/word/2016/wordml/cid" xmlns:w16se="http://schemas.microsoft.com/office/word/2015/wordml/symex" mc:Ignorable="w14 w15 w16se w16cid">
+<w:styles xmlns:mc="http://schemas.openxmlformats.org/markup-compatibility/2006" xmlns:r="http://schemas.openxmlformats.org/officeDocument/2006/relationships" xmlns:w="http://schemas.openxmlformats.org/wordprocessingml/2006/main" xmlns:w14="http://schemas.microsoft.com/office/word/2010/wordml" mc:Ignorable="w14">
   <w:docDefaults>
     <w:rPrDefault>
       <w:rPr>
@@ -7600,382 +7978,145 @@
     </w:rPrDefault>
     <w:pPrDefault/>
   </w:docDefaults>
-  <w:latentStyles w:defLockedState="0" w:defUIPriority="99" w:defSemiHidden="0" w:defUnhideWhenUsed="0" w:defQFormat="0" w:count="375">
-    <w:lsdException w:name="Normal" w:uiPriority="0" w:qFormat="1"/>
-    <w:lsdException w:name="heading 1" w:uiPriority="0" w:qFormat="1"/>
-    <w:lsdException w:name="heading 2" w:uiPriority="0" w:qFormat="1"/>
-    <w:lsdException w:name="heading 3" w:uiPriority="9" w:qFormat="1"/>
-    <w:lsdException w:name="heading 4" w:uiPriority="9" w:qFormat="1"/>
-    <w:lsdException w:name="heading 5" w:uiPriority="9" w:qFormat="1"/>
-    <w:lsdException w:name="heading 6" w:uiPriority="9" w:qFormat="1"/>
-    <w:lsdException w:name="heading 7" w:uiPriority="9" w:qFormat="1"/>
-    <w:lsdException w:name="heading 8" w:uiPriority="9" w:qFormat="1"/>
-    <w:lsdException w:name="heading 9" w:uiPriority="9" w:qFormat="1"/>
-    <w:lsdException w:name="index 1" w:semiHidden="1" w:unhideWhenUsed="1"/>
-    <w:lsdException w:name="index 2" w:semiHidden="1" w:unhideWhenUsed="1"/>
-    <w:lsdException w:name="index 3" w:semiHidden="1" w:unhideWhenUsed="1"/>
-    <w:lsdException w:name="index 4" w:semiHidden="1" w:unhideWhenUsed="1"/>
-    <w:lsdException w:name="index 5" w:semiHidden="1" w:unhideWhenUsed="1"/>
-    <w:lsdException w:name="index 6" w:semiHidden="1" w:unhideWhenUsed="1"/>
-    <w:lsdException w:name="index 7" w:semiHidden="1" w:unhideWhenUsed="1"/>
-    <w:lsdException w:name="index 8" w:semiHidden="1" w:unhideWhenUsed="1"/>
-    <w:lsdException w:name="index 9" w:semiHidden="1" w:unhideWhenUsed="1"/>
-    <w:lsdException w:name="toc 1" w:semiHidden="1" w:uiPriority="39" w:unhideWhenUsed="1"/>
-    <w:lsdException w:name="toc 2" w:semiHidden="1" w:uiPriority="39" w:unhideWhenUsed="1"/>
-    <w:lsdException w:name="toc 3" w:semiHidden="1" w:uiPriority="39" w:unhideWhenUsed="1"/>
-    <w:lsdException w:name="toc 4" w:semiHidden="1" w:uiPriority="39" w:unhideWhenUsed="1"/>
-    <w:lsdException w:name="toc 5" w:semiHidden="1" w:uiPriority="39" w:unhideWhenUsed="1"/>
-    <w:lsdException w:name="toc 6" w:semiHidden="1" w:uiPriority="39" w:unhideWhenUsed="1"/>
-    <w:lsdException w:name="toc 7" w:semiHidden="1" w:uiPriority="39" w:unhideWhenUsed="1"/>
-    <w:lsdException w:name="toc 8" w:semiHidden="1" w:uiPriority="39" w:unhideWhenUsed="1"/>
-    <w:lsdException w:name="toc 9" w:semiHidden="1" w:uiPriority="39" w:unhideWhenUsed="1"/>
-    <w:lsdException w:name="Normal Indent" w:semiHidden="1" w:unhideWhenUsed="1"/>
-    <w:lsdException w:name="footnote text" w:semiHidden="1" w:unhideWhenUsed="1"/>
-    <w:lsdException w:name="annotation text" w:semiHidden="1" w:unhideWhenUsed="1"/>
-    <w:lsdException w:name="header" w:semiHidden="1" w:unhideWhenUsed="1"/>
-    <w:lsdException w:name="footer" w:semiHidden="1" w:unhideWhenUsed="1"/>
-    <w:lsdException w:name="index heading" w:semiHidden="1" w:unhideWhenUsed="1"/>
-    <w:lsdException w:name="caption" w:semiHidden="1" w:uiPriority="35" w:unhideWhenUsed="1" w:qFormat="1"/>
-    <w:lsdException w:name="table of figures" w:semiHidden="1" w:unhideWhenUsed="1" w:qFormat="1"/>
-    <w:lsdException w:name="envelope address" w:semiHidden="1" w:unhideWhenUsed="1"/>
-    <w:lsdException w:name="envelope return" w:semiHidden="1" w:unhideWhenUsed="1"/>
-    <w:lsdException w:name="footnote reference" w:semiHidden="1" w:unhideWhenUsed="1"/>
-    <w:lsdException w:name="annotation reference" w:semiHidden="1" w:unhideWhenUsed="1"/>
-    <w:lsdException w:name="line number" w:semiHidden="1" w:unhideWhenUsed="1"/>
-    <w:lsdException w:name="page number" w:semiHidden="1" w:unhideWhenUsed="1"/>
-    <w:lsdException w:name="endnote reference" w:semiHidden="1" w:unhideWhenUsed="1"/>
-    <w:lsdException w:name="endnote text" w:semiHidden="1" w:unhideWhenUsed="1"/>
-    <w:lsdException w:name="table of authorities" w:semiHidden="1" w:unhideWhenUsed="1"/>
-    <w:lsdException w:name="macro" w:semiHidden="1" w:unhideWhenUsed="1"/>
-    <w:lsdException w:name="toa heading" w:semiHidden="1" w:unhideWhenUsed="1"/>
-    <w:lsdException w:name="List" w:semiHidden="1" w:unhideWhenUsed="1"/>
-    <w:lsdException w:name="List Bullet" w:semiHidden="1" w:unhideWhenUsed="1"/>
-    <w:lsdException w:name="List Number" w:semiHidden="1" w:unhideWhenUsed="1"/>
-    <w:lsdException w:name="List 2" w:semiHidden="1" w:unhideWhenUsed="1"/>
-    <w:lsdException w:name="List 3" w:semiHidden="1" w:unhideWhenUsed="1"/>
-    <w:lsdException w:name="List 4" w:semiHidden="1" w:unhideWhenUsed="1"/>
-    <w:lsdException w:name="List 5" w:semiHidden="1" w:unhideWhenUsed="1"/>
-    <w:lsdException w:name="List Bullet 2" w:semiHidden="1" w:unhideWhenUsed="1"/>
-    <w:lsdException w:name="List Bullet 3" w:semiHidden="1" w:unhideWhenUsed="1"/>
-    <w:lsdException w:name="List Bullet 4" w:semiHidden="1" w:unhideWhenUsed="1"/>
-    <w:lsdException w:name="List Bullet 5" w:semiHidden="1" w:unhideWhenUsed="1"/>
-    <w:lsdException w:name="List Number 2" w:semiHidden="1" w:unhideWhenUsed="1"/>
-    <w:lsdException w:name="List Number 3" w:semiHidden="1" w:unhideWhenUsed="1"/>
-    <w:lsdException w:name="List Number 4" w:semiHidden="1" w:unhideWhenUsed="1"/>
-    <w:lsdException w:name="List Number 5" w:semiHidden="1" w:unhideWhenUsed="1"/>
-    <w:lsdException w:name="Title" w:uiPriority="10" w:qFormat="1"/>
-    <w:lsdException w:name="Closing" w:semiHidden="1" w:unhideWhenUsed="1"/>
-    <w:lsdException w:name="Signature" w:semiHidden="1" w:unhideWhenUsed="1"/>
-    <w:lsdException w:name="Default Paragraph Font" w:semiHidden="1" w:uiPriority="1" w:unhideWhenUsed="1"/>
-    <w:lsdException w:name="Body Text" w:semiHidden="1" w:unhideWhenUsed="1"/>
-    <w:lsdException w:name="Body Text Indent" w:semiHidden="1" w:unhideWhenUsed="1"/>
-    <w:lsdException w:name="List Continue" w:semiHidden="1" w:unhideWhenUsed="1"/>
-    <w:lsdException w:name="List Continue 2" w:semiHidden="1" w:unhideWhenUsed="1"/>
-    <w:lsdException w:name="List Continue 3" w:semiHidden="1" w:unhideWhenUsed="1"/>
-    <w:lsdException w:name="List Continue 4" w:semiHidden="1" w:unhideWhenUsed="1"/>
-    <w:lsdException w:name="List Continue 5" w:semiHidden="1" w:unhideWhenUsed="1"/>
-    <w:lsdException w:name="Message Header" w:semiHidden="1" w:unhideWhenUsed="1"/>
-    <w:lsdException w:name="Subtitle" w:uiPriority="11" w:qFormat="1"/>
-    <w:lsdException w:name="Salutation" w:semiHidden="1" w:unhideWhenUsed="1"/>
-    <w:lsdException w:name="Date" w:semiHidden="1" w:unhideWhenUsed="1"/>
-    <w:lsdException w:name="Body Text First Indent" w:semiHidden="1" w:unhideWhenUsed="1"/>
-    <w:lsdException w:name="Body Text First Indent 2" w:semiHidden="1" w:unhideWhenUsed="1"/>
-    <w:lsdException w:name="Note Heading" w:semiHidden="1" w:unhideWhenUsed="1"/>
-    <w:lsdException w:name="Body Text 2" w:semiHidden="1" w:unhideWhenUsed="1"/>
-    <w:lsdException w:name="Body Text 3" w:semiHidden="1" w:unhideWhenUsed="1"/>
-    <w:lsdException w:name="Body Text Indent 2" w:semiHidden="1" w:unhideWhenUsed="1"/>
-    <w:lsdException w:name="Body Text Indent 3" w:semiHidden="1" w:unhideWhenUsed="1"/>
-    <w:lsdException w:name="Block Text" w:semiHidden="1" w:unhideWhenUsed="1"/>
-    <w:lsdException w:name="Hyperlink" w:semiHidden="1" w:unhideWhenUsed="1"/>
-    <w:lsdException w:name="FollowedHyperlink" w:semiHidden="1" w:unhideWhenUsed="1"/>
-    <w:lsdException w:name="Strong" w:uiPriority="22" w:qFormat="1"/>
-    <w:lsdException w:name="Emphasis" w:uiPriority="20" w:qFormat="1"/>
-    <w:lsdException w:name="Document Map" w:semiHidden="1" w:unhideWhenUsed="1"/>
-    <w:lsdException w:name="Plain Text" w:semiHidden="1" w:unhideWhenUsed="1"/>
-    <w:lsdException w:name="E-mail Signature" w:semiHidden="1" w:unhideWhenUsed="1"/>
-    <w:lsdException w:name="HTML Top of Form" w:semiHidden="1" w:unhideWhenUsed="1"/>
-    <w:lsdException w:name="HTML Bottom of Form" w:semiHidden="1" w:unhideWhenUsed="1"/>
-    <w:lsdException w:name="Normal (Web)" w:semiHidden="1" w:unhideWhenUsed="1"/>
-    <w:lsdException w:name="HTML Acronym" w:semiHidden="1" w:unhideWhenUsed="1"/>
-    <w:lsdException w:name="HTML Address" w:semiHidden="1" w:unhideWhenUsed="1"/>
-    <w:lsdException w:name="HTML Cite" w:semiHidden="1" w:unhideWhenUsed="1"/>
-    <w:lsdException w:name="HTML Code" w:semiHidden="1" w:unhideWhenUsed="1"/>
-    <w:lsdException w:name="HTML Definition" w:semiHidden="1" w:unhideWhenUsed="1"/>
-    <w:lsdException w:name="HTML Keyboard" w:semiHidden="1" w:unhideWhenUsed="1"/>
-    <w:lsdException w:name="HTML Preformatted" w:semiHidden="1" w:unhideWhenUsed="1"/>
-    <w:lsdException w:name="HTML Sample" w:semiHidden="1" w:unhideWhenUsed="1"/>
-    <w:lsdException w:name="HTML Typewriter" w:semiHidden="1" w:unhideWhenUsed="1"/>
-    <w:lsdException w:name="HTML Variable" w:semiHidden="1" w:unhideWhenUsed="1"/>
-    <w:lsdException w:name="Normal Table" w:semiHidden="1" w:unhideWhenUsed="1"/>
-    <w:lsdException w:name="annotation subject" w:semiHidden="1" w:unhideWhenUsed="1"/>
-    <w:lsdException w:name="No List" w:semiHidden="1" w:unhideWhenUsed="1"/>
-    <w:lsdException w:name="Outline List 1" w:semiHidden="1" w:unhideWhenUsed="1"/>
-    <w:lsdException w:name="Outline List 2" w:semiHidden="1" w:unhideWhenUsed="1"/>
-    <w:lsdException w:name="Outline List 3" w:semiHidden="1" w:unhideWhenUsed="1"/>
-    <w:lsdException w:name="Table Simple 1" w:semiHidden="1" w:unhideWhenUsed="1"/>
-    <w:lsdException w:name="Table Simple 2" w:semiHidden="1" w:unhideWhenUsed="1"/>
-    <w:lsdException w:name="Table Simple 3" w:semiHidden="1" w:unhideWhenUsed="1"/>
-    <w:lsdException w:name="Table Classic 1" w:semiHidden="1" w:unhideWhenUsed="1"/>
-    <w:lsdException w:name="Table Classic 2" w:semiHidden="1" w:unhideWhenUsed="1"/>
-    <w:lsdException w:name="Table Classic 3" w:semiHidden="1" w:unhideWhenUsed="1"/>
-    <w:lsdException w:name="Table Classic 4" w:semiHidden="1" w:unhideWhenUsed="1"/>
-    <w:lsdException w:name="Table Colorful 1" w:semiHidden="1" w:unhideWhenUsed="1"/>
-    <w:lsdException w:name="Table Colorful 2" w:semiHidden="1" w:unhideWhenUsed="1"/>
-    <w:lsdException w:name="Table Colorful 3" w:semiHidden="1" w:unhideWhenUsed="1"/>
-    <w:lsdException w:name="Table Columns 1" w:semiHidden="1" w:unhideWhenUsed="1"/>
-    <w:lsdException w:name="Table Columns 2" w:semiHidden="1" w:unhideWhenUsed="1"/>
-    <w:lsdException w:name="Table Columns 3" w:semiHidden="1" w:unhideWhenUsed="1"/>
-    <w:lsdException w:name="Table Columns 4" w:semiHidden="1" w:unhideWhenUsed="1"/>
-    <w:lsdException w:name="Table Columns 5" w:semiHidden="1" w:unhideWhenUsed="1"/>
-    <w:lsdException w:name="Table Grid 1" w:semiHidden="1" w:unhideWhenUsed="1"/>
-    <w:lsdException w:name="Table Grid 2" w:semiHidden="1" w:unhideWhenUsed="1"/>
-    <w:lsdException w:name="Table Grid 3" w:semiHidden="1" w:unhideWhenUsed="1"/>
-    <w:lsdException w:name="Table Grid 4" w:semiHidden="1" w:unhideWhenUsed="1"/>
-    <w:lsdException w:name="Table Grid 5" w:semiHidden="1" w:unhideWhenUsed="1"/>
-    <w:lsdException w:name="Table Grid 6" w:semiHidden="1" w:unhideWhenUsed="1"/>
-    <w:lsdException w:name="Table Grid 7" w:semiHidden="1" w:unhideWhenUsed="1"/>
-    <w:lsdException w:name="Table Grid 8" w:semiHidden="1" w:unhideWhenUsed="1"/>
-    <w:lsdException w:name="Table List 1" w:semiHidden="1" w:unhideWhenUsed="1"/>
-    <w:lsdException w:name="Table List 2" w:semiHidden="1" w:unhideWhenUsed="1"/>
-    <w:lsdException w:name="Table List 3" w:semiHidden="1" w:unhideWhenUsed="1"/>
-    <w:lsdException w:name="Table List 4" w:semiHidden="1" w:unhideWhenUsed="1"/>
-    <w:lsdException w:name="Table List 5" w:semiHidden="1" w:unhideWhenUsed="1"/>
-    <w:lsdException w:name="Table List 6" w:semiHidden="1" w:unhideWhenUsed="1"/>
-    <w:lsdException w:name="Table List 7" w:semiHidden="1" w:unhideWhenUsed="1"/>
-    <w:lsdException w:name="Table List 8" w:semiHidden="1" w:unhideWhenUsed="1"/>
-    <w:lsdException w:name="Table 3D effects 1" w:semiHidden="1" w:unhideWhenUsed="1"/>
-    <w:lsdException w:name="Table 3D effects 2" w:semiHidden="1" w:unhideWhenUsed="1"/>
-    <w:lsdException w:name="Table 3D effects 3" w:semiHidden="1" w:unhideWhenUsed="1"/>
-    <w:lsdException w:name="Table Contemporary" w:semiHidden="1" w:unhideWhenUsed="1"/>
-    <w:lsdException w:name="Table Elegant" w:semiHidden="1" w:unhideWhenUsed="1"/>
-    <w:lsdException w:name="Table Professional" w:semiHidden="1" w:unhideWhenUsed="1"/>
-    <w:lsdException w:name="Table Subtle 1" w:semiHidden="1" w:unhideWhenUsed="1"/>
-    <w:lsdException w:name="Table Subtle 2" w:semiHidden="1" w:unhideWhenUsed="1"/>
-    <w:lsdException w:name="Table Web 1" w:semiHidden="1" w:unhideWhenUsed="1"/>
-    <w:lsdException w:name="Table Web 2" w:semiHidden="1" w:unhideWhenUsed="1"/>
-    <w:lsdException w:name="Table Web 3" w:semiHidden="1" w:unhideWhenUsed="1"/>
-    <w:lsdException w:name="Balloon Text" w:semiHidden="1" w:unhideWhenUsed="1"/>
-    <w:lsdException w:name="Table Grid" w:semiHidden="1" w:uiPriority="59" w:unhideWhenUsed="1"/>
-    <w:lsdException w:name="Table Theme" w:semiHidden="1" w:unhideWhenUsed="1"/>
-    <w:lsdException w:name="Placeholder Text" w:semiHidden="1"/>
-    <w:lsdException w:name="No Spacing" w:uiPriority="1" w:qFormat="1"/>
-    <w:lsdException w:name="Light Shading" w:uiPriority="60"/>
-    <w:lsdException w:name="Light List" w:uiPriority="61"/>
-    <w:lsdException w:name="Light Grid" w:uiPriority="62"/>
-    <w:lsdException w:name="Medium Shading 1" w:uiPriority="63"/>
-    <w:lsdException w:name="Medium Shading 2" w:uiPriority="64"/>
-    <w:lsdException w:name="Medium List 1" w:uiPriority="65"/>
-    <w:lsdException w:name="Medium List 2" w:uiPriority="66"/>
-    <w:lsdException w:name="Medium Grid 1" w:uiPriority="67"/>
-    <w:lsdException w:name="Medium Grid 2" w:uiPriority="68"/>
-    <w:lsdException w:name="Medium Grid 3" w:uiPriority="69"/>
-    <w:lsdException w:name="Dark List" w:uiPriority="70"/>
-    <w:lsdException w:name="Colorful Shading" w:uiPriority="71"/>
-    <w:lsdException w:name="Colorful List" w:uiPriority="72"/>
-    <w:lsdException w:name="Colorful Grid" w:uiPriority="73"/>
-    <w:lsdException w:name="Light Shading Accent 1" w:uiPriority="60"/>
-    <w:lsdException w:name="Light List Accent 1" w:uiPriority="61"/>
-    <w:lsdException w:name="Light Grid Accent 1" w:uiPriority="62"/>
-    <w:lsdException w:name="Medium Shading 1 Accent 1" w:uiPriority="63"/>
-    <w:lsdException w:name="Medium Shading 2 Accent 1" w:uiPriority="64"/>
-    <w:lsdException w:name="Medium List 1 Accent 1" w:uiPriority="65"/>
-    <w:lsdException w:name="Revision" w:semiHidden="1"/>
-    <w:lsdException w:name="List Paragraph" w:uiPriority="34" w:qFormat="1"/>
-    <w:lsdException w:name="Quote" w:uiPriority="29" w:qFormat="1"/>
-    <w:lsdException w:name="Intense Quote" w:uiPriority="30" w:qFormat="1"/>
-    <w:lsdException w:name="Medium List 2 Accent 1" w:uiPriority="66"/>
-    <w:lsdException w:name="Medium Grid 1 Accent 1" w:uiPriority="67"/>
-    <w:lsdException w:name="Medium Grid 2 Accent 1" w:uiPriority="68"/>
-    <w:lsdException w:name="Medium Grid 3 Accent 1" w:uiPriority="69"/>
-    <w:lsdException w:name="Dark List Accent 1" w:uiPriority="70"/>
-    <w:lsdException w:name="Colorful Shading Accent 1" w:uiPriority="71"/>
-    <w:lsdException w:name="Colorful List Accent 1" w:uiPriority="72"/>
-    <w:lsdException w:name="Colorful Grid Accent 1" w:uiPriority="73"/>
-    <w:lsdException w:name="Light Shading Accent 2" w:uiPriority="60"/>
-    <w:lsdException w:name="Light List Accent 2" w:uiPriority="61"/>
-    <w:lsdException w:name="Light Grid Accent 2" w:uiPriority="62"/>
-    <w:lsdException w:name="Medium Shading 1 Accent 2" w:uiPriority="63"/>
-    <w:lsdException w:name="Medium Shading 2 Accent 2" w:uiPriority="64"/>
-    <w:lsdException w:name="Medium List 1 Accent 2" w:uiPriority="65"/>
-    <w:lsdException w:name="Medium List 2 Accent 2" w:uiPriority="66"/>
-    <w:lsdException w:name="Medium Grid 1 Accent 2" w:uiPriority="67"/>
-    <w:lsdException w:name="Medium Grid 2 Accent 2" w:uiPriority="68"/>
-    <w:lsdException w:name="Medium Grid 3 Accent 2" w:uiPriority="69"/>
-    <w:lsdException w:name="Dark List Accent 2" w:uiPriority="70"/>
-    <w:lsdException w:name="Colorful Shading Accent 2" w:uiPriority="71"/>
-    <w:lsdException w:name="Colorful List Accent 2" w:uiPriority="72"/>
-    <w:lsdException w:name="Colorful Grid Accent 2" w:uiPriority="73"/>
-    <w:lsdException w:name="Light Shading Accent 3" w:uiPriority="60"/>
-    <w:lsdException w:name="Light List Accent 3" w:uiPriority="61"/>
-    <w:lsdException w:name="Light Grid Accent 3" w:uiPriority="62"/>
-    <w:lsdException w:name="Medium Shading 1 Accent 3" w:uiPriority="63"/>
-    <w:lsdException w:name="Medium Shading 2 Accent 3" w:uiPriority="64"/>
-    <w:lsdException w:name="Medium List 1 Accent 3" w:uiPriority="65"/>
-    <w:lsdException w:name="Medium List 2 Accent 3" w:uiPriority="66"/>
-    <w:lsdException w:name="Medium Grid 1 Accent 3" w:uiPriority="67"/>
-    <w:lsdException w:name="Medium Grid 2 Accent 3" w:uiPriority="68"/>
-    <w:lsdException w:name="Medium Grid 3 Accent 3" w:uiPriority="69"/>
-    <w:lsdException w:name="Dark List Accent 3" w:uiPriority="70"/>
-    <w:lsdException w:name="Colorful Shading Accent 3" w:uiPriority="71"/>
-    <w:lsdException w:name="Colorful List Accent 3" w:uiPriority="72"/>
-    <w:lsdException w:name="Colorful Grid Accent 3" w:uiPriority="73"/>
-    <w:lsdException w:name="Light Shading Accent 4" w:uiPriority="60"/>
-    <w:lsdException w:name="Light List Accent 4" w:uiPriority="61"/>
-    <w:lsdException w:name="Light Grid Accent 4" w:uiPriority="62"/>
-    <w:lsdException w:name="Medium Shading 1 Accent 4" w:uiPriority="63"/>
-    <w:lsdException w:name="Medium Shading 2 Accent 4" w:uiPriority="64"/>
-    <w:lsdException w:name="Medium List 1 Accent 4" w:uiPriority="65"/>
-    <w:lsdException w:name="Medium List 2 Accent 4" w:uiPriority="66"/>
-    <w:lsdException w:name="Medium Grid 1 Accent 4" w:uiPriority="67"/>
-    <w:lsdException w:name="Medium Grid 2 Accent 4" w:uiPriority="68"/>
-    <w:lsdException w:name="Medium Grid 3 Accent 4" w:uiPriority="69"/>
-    <w:lsdException w:name="Dark List Accent 4" w:uiPriority="70"/>
-    <w:lsdException w:name="Colorful Shading Accent 4" w:uiPriority="71"/>
-    <w:lsdException w:name="Colorful List Accent 4" w:uiPriority="72"/>
-    <w:lsdException w:name="Colorful Grid Accent 4" w:uiPriority="73"/>
-    <w:lsdException w:name="Light Shading Accent 5" w:uiPriority="60"/>
-    <w:lsdException w:name="Light List Accent 5" w:uiPriority="61"/>
-    <w:lsdException w:name="Light Grid Accent 5" w:uiPriority="62"/>
-    <w:lsdException w:name="Medium Shading 1 Accent 5" w:uiPriority="63"/>
-    <w:lsdException w:name="Medium Shading 2 Accent 5" w:uiPriority="64"/>
-    <w:lsdException w:name="Medium List 1 Accent 5" w:uiPriority="65"/>
-    <w:lsdException w:name="Medium List 2 Accent 5" w:uiPriority="66"/>
-    <w:lsdException w:name="Medium Grid 1 Accent 5" w:uiPriority="67"/>
-    <w:lsdException w:name="Medium Grid 2 Accent 5" w:uiPriority="68"/>
-    <w:lsdException w:name="Medium Grid 3 Accent 5" w:uiPriority="69"/>
-    <w:lsdException w:name="Dark List Accent 5" w:uiPriority="70"/>
-    <w:lsdException w:name="Colorful Shading Accent 5" w:uiPriority="71"/>
-    <w:lsdException w:name="Colorful List Accent 5" w:uiPriority="72"/>
-    <w:lsdException w:name="Colorful Grid Accent 5" w:uiPriority="73"/>
-    <w:lsdException w:name="Light Shading Accent 6" w:uiPriority="60"/>
-    <w:lsdException w:name="Light List Accent 6" w:uiPriority="61"/>
-    <w:lsdException w:name="Light Grid Accent 6" w:uiPriority="62"/>
-    <w:lsdException w:name="Medium Shading 1 Accent 6" w:uiPriority="63"/>
-    <w:lsdException w:name="Medium Shading 2 Accent 6" w:uiPriority="64"/>
-    <w:lsdException w:name="Medium List 1 Accent 6" w:uiPriority="65"/>
-    <w:lsdException w:name="Medium List 2 Accent 6" w:uiPriority="66"/>
-    <w:lsdException w:name="Medium Grid 1 Accent 6" w:uiPriority="67"/>
-    <w:lsdException w:name="Medium Grid 2 Accent 6" w:uiPriority="68"/>
-    <w:lsdException w:name="Medium Grid 3 Accent 6" w:uiPriority="69"/>
-    <w:lsdException w:name="Dark List Accent 6" w:uiPriority="70"/>
-    <w:lsdException w:name="Colorful Shading Accent 6" w:uiPriority="71"/>
-    <w:lsdException w:name="Colorful List Accent 6" w:uiPriority="72"/>
-    <w:lsdException w:name="Colorful Grid Accent 6" w:uiPriority="73"/>
-    <w:lsdException w:name="Subtle Emphasis" w:uiPriority="19" w:qFormat="1"/>
-    <w:lsdException w:name="Intense Emphasis" w:uiPriority="21" w:qFormat="1"/>
-    <w:lsdException w:name="Subtle Reference" w:uiPriority="31" w:qFormat="1"/>
-    <w:lsdException w:name="Intense Reference" w:uiPriority="32" w:qFormat="1"/>
-    <w:lsdException w:name="Book Title" w:uiPriority="33" w:qFormat="1"/>
-    <w:lsdException w:name="Bibliography" w:semiHidden="1" w:uiPriority="37" w:unhideWhenUsed="1"/>
-    <w:lsdException w:name="TOC Heading" w:semiHidden="1" w:uiPriority="39" w:unhideWhenUsed="1" w:qFormat="1"/>
-    <w:lsdException w:name="Plain Table 1" w:uiPriority="41"/>
-    <w:lsdException w:name="Plain Table 2" w:uiPriority="42"/>
-    <w:lsdException w:name="Plain Table 3" w:uiPriority="43"/>
-    <w:lsdException w:name="Plain Table 4" w:uiPriority="44"/>
-    <w:lsdException w:name="Plain Table 5" w:uiPriority="45"/>
-    <w:lsdException w:name="Grid Table Light" w:uiPriority="40"/>
-    <w:lsdException w:name="Grid Table 1 Light" w:uiPriority="46"/>
-    <w:lsdException w:name="Grid Table 2" w:uiPriority="47"/>
-    <w:lsdException w:name="Grid Table 3" w:uiPriority="48"/>
-    <w:lsdException w:name="Grid Table 4" w:uiPriority="49"/>
-    <w:lsdException w:name="Grid Table 5 Dark" w:uiPriority="50"/>
-    <w:lsdException w:name="Grid Table 6 Colorful" w:uiPriority="51"/>
-    <w:lsdException w:name="Grid Table 7 Colorful" w:uiPriority="52"/>
-    <w:lsdException w:name="Grid Table 1 Light Accent 1" w:uiPriority="46"/>
-    <w:lsdException w:name="Grid Table 2 Accent 1" w:uiPriority="47"/>
-    <w:lsdException w:name="Grid Table 3 Accent 1" w:uiPriority="48"/>
-    <w:lsdException w:name="Grid Table 4 Accent 1" w:uiPriority="49"/>
-    <w:lsdException w:name="Grid Table 5 Dark Accent 1" w:uiPriority="50"/>
-    <w:lsdException w:name="Grid Table 6 Colorful Accent 1" w:uiPriority="51"/>
-    <w:lsdException w:name="Grid Table 7 Colorful Accent 1" w:uiPriority="52"/>
-    <w:lsdException w:name="Grid Table 1 Light Accent 2" w:uiPriority="46"/>
-    <w:lsdException w:name="Grid Table 2 Accent 2" w:uiPriority="47"/>
-    <w:lsdException w:name="Grid Table 3 Accent 2" w:uiPriority="48"/>
-    <w:lsdException w:name="Grid Table 4 Accent 2" w:uiPriority="49"/>
-    <w:lsdException w:name="Grid Table 5 Dark Accent 2" w:uiPriority="50"/>
-    <w:lsdException w:name="Grid Table 6 Colorful Accent 2" w:uiPriority="51"/>
-    <w:lsdException w:name="Grid Table 7 Colorful Accent 2" w:uiPriority="52"/>
-    <w:lsdException w:name="Grid Table 1 Light Accent 3" w:uiPriority="46"/>
-    <w:lsdException w:name="Grid Table 2 Accent 3" w:uiPriority="47"/>
-    <w:lsdException w:name="Grid Table 3 Accent 3" w:uiPriority="48"/>
-    <w:lsdException w:name="Grid Table 4 Accent 3" w:uiPriority="49"/>
-    <w:lsdException w:name="Grid Table 5 Dark Accent 3" w:uiPriority="50"/>
-    <w:lsdException w:name="Grid Table 6 Colorful Accent 3" w:uiPriority="51"/>
-    <w:lsdException w:name="Grid Table 7 Colorful Accent 3" w:uiPriority="52"/>
-    <w:lsdException w:name="Grid Table 1 Light Accent 4" w:uiPriority="46"/>
-    <w:lsdException w:name="Grid Table 2 Accent 4" w:uiPriority="47"/>
-    <w:lsdException w:name="Grid Table 3 Accent 4" w:uiPriority="48"/>
-    <w:lsdException w:name="Grid Table 4 Accent 4" w:uiPriority="49"/>
-    <w:lsdException w:name="Grid Table 5 Dark Accent 4" w:uiPriority="50"/>
-    <w:lsdException w:name="Grid Table 6 Colorful Accent 4" w:uiPriority="51"/>
-    <w:lsdException w:name="Grid Table 7 Colorful Accent 4" w:uiPriority="52"/>
-    <w:lsdException w:name="Grid Table 1 Light Accent 5" w:uiPriority="46"/>
-    <w:lsdException w:name="Grid Table 2 Accent 5" w:uiPriority="47"/>
-    <w:lsdException w:name="Grid Table 3 Accent 5" w:uiPriority="48"/>
-    <w:lsdException w:name="Grid Table 4 Accent 5" w:uiPriority="49"/>
-    <w:lsdException w:name="Grid Table 5 Dark Accent 5" w:uiPriority="50"/>
-    <w:lsdException w:name="Grid Table 6 Colorful Accent 5" w:uiPriority="51"/>
-    <w:lsdException w:name="Grid Table 7 Colorful Accent 5" w:uiPriority="52"/>
-    <w:lsdException w:name="Grid Table 1 Light Accent 6" w:uiPriority="46"/>
-    <w:lsdException w:name="Grid Table 2 Accent 6" w:uiPriority="47"/>
-    <w:lsdException w:name="Grid Table 3 Accent 6" w:uiPriority="48"/>
-    <w:lsdException w:name="Grid Table 4 Accent 6" w:uiPriority="49"/>
-    <w:lsdException w:name="Grid Table 5 Dark Accent 6" w:uiPriority="50"/>
-    <w:lsdException w:name="Grid Table 6 Colorful Accent 6" w:uiPriority="51"/>
-    <w:lsdException w:name="Grid Table 7 Colorful Accent 6" w:uiPriority="52"/>
-    <w:lsdException w:name="List Table 1 Light" w:uiPriority="46"/>
-    <w:lsdException w:name="List Table 2" w:uiPriority="47"/>
-    <w:lsdException w:name="List Table 3" w:uiPriority="48"/>
-    <w:lsdException w:name="List Table 4" w:uiPriority="49"/>
-    <w:lsdException w:name="List Table 5 Dark" w:uiPriority="50"/>
-    <w:lsdException w:name="List Table 6 Colorful" w:uiPriority="51"/>
-    <w:lsdException w:name="List Table 7 Colorful" w:uiPriority="52"/>
-    <w:lsdException w:name="List Table 1 Light Accent 1" w:uiPriority="46"/>
-    <w:lsdException w:name="List Table 2 Accent 1" w:uiPriority="47"/>
-    <w:lsdException w:name="List Table 3 Accent 1" w:uiPriority="48"/>
-    <w:lsdException w:name="List Table 4 Accent 1" w:uiPriority="49"/>
-    <w:lsdException w:name="List Table 5 Dark Accent 1" w:uiPriority="50"/>
-    <w:lsdException w:name="List Table 6 Colorful Accent 1" w:uiPriority="51"/>
-    <w:lsdException w:name="List Table 7 Colorful Accent 1" w:uiPriority="52"/>
-    <w:lsdException w:name="List Table 1 Light Accent 2" w:uiPriority="46"/>
-    <w:lsdException w:name="List Table 2 Accent 2" w:uiPriority="47"/>
-    <w:lsdException w:name="List Table 3 Accent 2" w:uiPriority="48"/>
-    <w:lsdException w:name="List Table 4 Accent 2" w:uiPriority="49"/>
-    <w:lsdException w:name="List Table 5 Dark Accent 2" w:uiPriority="50"/>
-    <w:lsdException w:name="List Table 6 Colorful Accent 2" w:uiPriority="51"/>
-    <w:lsdException w:name="List Table 7 Colorful Accent 2" w:uiPriority="52"/>
-    <w:lsdException w:name="List Table 1 Light Accent 3" w:uiPriority="46"/>
-    <w:lsdException w:name="List Table 2 Accent 3" w:uiPriority="47"/>
-    <w:lsdException w:name="List Table 3 Accent 3" w:uiPriority="48"/>
-    <w:lsdException w:name="List Table 4 Accent 3" w:uiPriority="49"/>
-    <w:lsdException w:name="List Table 5 Dark Accent 3" w:uiPriority="50"/>
-    <w:lsdException w:name="List Table 6 Colorful Accent 3" w:uiPriority="51"/>
-    <w:lsdException w:name="List Table 7 Colorful Accent 3" w:uiPriority="52"/>
-    <w:lsdException w:name="List Table 1 Light Accent 4" w:uiPriority="46"/>
-    <w:lsdException w:name="List Table 2 Accent 4" w:uiPriority="47"/>
-    <w:lsdException w:name="List Table 3 Accent 4" w:uiPriority="48"/>
-    <w:lsdException w:name="List Table 4 Accent 4" w:uiPriority="49"/>
-    <w:lsdException w:name="List Table 5 Dark Accent 4" w:uiPriority="50"/>
-    <w:lsdException w:name="List Table 6 Colorful Accent 4" w:uiPriority="51"/>
-    <w:lsdException w:name="List Table 7 Colorful Accent 4" w:uiPriority="52"/>
-    <w:lsdException w:name="List Table 1 Light Accent 5" w:uiPriority="46"/>
-    <w:lsdException w:name="List Table 2 Accent 5" w:uiPriority="47"/>
-    <w:lsdException w:name="List Table 3 Accent 5" w:uiPriority="48"/>
-    <w:lsdException w:name="List Table 4 Accent 5" w:uiPriority="49"/>
-    <w:lsdException w:name="List Table 5 Dark Accent 5" w:uiPriority="50"/>
-    <w:lsdException w:name="List Table 6 Colorful Accent 5" w:uiPriority="51"/>
-    <w:lsdException w:name="List Table 7 Colorful Accent 5" w:uiPriority="52"/>
-    <w:lsdException w:name="List Table 1 Light Accent 6" w:uiPriority="46"/>
-    <w:lsdException w:name="List Table 2 Accent 6" w:uiPriority="47"/>
-    <w:lsdException w:name="List Table 3 Accent 6" w:uiPriority="48"/>
-    <w:lsdException w:name="List Table 4 Accent 6" w:uiPriority="49"/>
-    <w:lsdException w:name="List Table 5 Dark Accent 6" w:uiPriority="50"/>
-    <w:lsdException w:name="List Table 6 Colorful Accent 6" w:uiPriority="51"/>
-    <w:lsdException w:name="List Table 7 Colorful Accent 6" w:uiPriority="52"/>
-    <w:lsdException w:name="Mention" w:semiHidden="1" w:unhideWhenUsed="1"/>
-    <w:lsdException w:name="Smart Hyperlink" w:semiHidden="1" w:unhideWhenUsed="1"/>
-    <w:lsdException w:name="Hashtag" w:semiHidden="1" w:unhideWhenUsed="1"/>
-    <w:lsdException w:name="Unresolved Mention" w:semiHidden="1" w:unhideWhenUsed="1"/>
+  <w:latentStyles w:defLockedState="0" w:defUIPriority="99" w:defSemiHidden="1" w:defUnhideWhenUsed="1" w:defQFormat="0" w:count="267">
+    <w:lsdException w:name="Normal" w:semiHidden="0" w:uiPriority="0" w:unhideWhenUsed="0" w:qFormat="1"/>
+    <w:lsdException w:name="heading 1" w:semiHidden="0" w:uiPriority="0" w:unhideWhenUsed="0" w:qFormat="1"/>
+    <w:lsdException w:name="heading 2" w:semiHidden="0" w:uiPriority="0" w:unhideWhenUsed="0" w:qFormat="1"/>
+    <w:lsdException w:name="heading 3" w:semiHidden="0" w:uiPriority="9" w:unhideWhenUsed="0" w:qFormat="1"/>
+    <w:lsdException w:name="heading 4" w:semiHidden="0" w:uiPriority="9" w:unhideWhenUsed="0" w:qFormat="1"/>
+    <w:lsdException w:name="heading 5" w:semiHidden="0" w:uiPriority="9" w:unhideWhenUsed="0" w:qFormat="1"/>
+    <w:lsdException w:name="heading 6" w:semiHidden="0" w:uiPriority="9" w:unhideWhenUsed="0" w:qFormat="1"/>
+    <w:lsdException w:name="heading 7" w:semiHidden="0" w:uiPriority="9" w:unhideWhenUsed="0" w:qFormat="1"/>
+    <w:lsdException w:name="heading 8" w:semiHidden="0" w:uiPriority="9" w:unhideWhenUsed="0" w:qFormat="1"/>
+    <w:lsdException w:name="heading 9" w:semiHidden="0" w:uiPriority="9" w:unhideWhenUsed="0" w:qFormat="1"/>
+    <w:lsdException w:name="toc 1" w:uiPriority="39"/>
+    <w:lsdException w:name="toc 2" w:uiPriority="39"/>
+    <w:lsdException w:name="toc 3" w:uiPriority="39"/>
+    <w:lsdException w:name="toc 4" w:uiPriority="39"/>
+    <w:lsdException w:name="toc 5" w:uiPriority="39"/>
+    <w:lsdException w:name="toc 6" w:uiPriority="39"/>
+    <w:lsdException w:name="toc 7" w:uiPriority="39"/>
+    <w:lsdException w:name="toc 8" w:uiPriority="39"/>
+    <w:lsdException w:name="toc 9" w:uiPriority="39"/>
+    <w:lsdException w:name="caption" w:uiPriority="35" w:qFormat="1"/>
+    <w:lsdException w:name="table of figures" w:qFormat="1"/>
+    <w:lsdException w:name="Title" w:semiHidden="0" w:uiPriority="10" w:unhideWhenUsed="0" w:qFormat="1"/>
+    <w:lsdException w:name="Default Paragraph Font" w:uiPriority="1"/>
+    <w:lsdException w:name="Subtitle" w:semiHidden="0" w:uiPriority="11" w:unhideWhenUsed="0" w:qFormat="1"/>
+    <w:lsdException w:name="Strong" w:semiHidden="0" w:uiPriority="22" w:unhideWhenUsed="0" w:qFormat="1"/>
+    <w:lsdException w:name="Emphasis" w:semiHidden="0" w:uiPriority="20" w:unhideWhenUsed="0" w:qFormat="1"/>
+    <w:lsdException w:name="Table Grid" w:uiPriority="59"/>
+    <w:lsdException w:name="Placeholder Text" w:unhideWhenUsed="0"/>
+    <w:lsdException w:name="No Spacing" w:semiHidden="0" w:uiPriority="1" w:unhideWhenUsed="0" w:qFormat="1"/>
+    <w:lsdException w:name="Light Shading" w:semiHidden="0" w:uiPriority="60" w:unhideWhenUsed="0"/>
+    <w:lsdException w:name="Light List" w:semiHidden="0" w:uiPriority="61" w:unhideWhenUsed="0"/>
+    <w:lsdException w:name="Light Grid" w:semiHidden="0" w:uiPriority="62" w:unhideWhenUsed="0"/>
+    <w:lsdException w:name="Medium Shading 1" w:semiHidden="0" w:uiPriority="63" w:unhideWhenUsed="0"/>
+    <w:lsdException w:name="Medium Shading 2" w:semiHidden="0" w:uiPriority="64" w:unhideWhenUsed="0"/>
+    <w:lsdException w:name="Medium List 1" w:semiHidden="0" w:uiPriority="65" w:unhideWhenUsed="0"/>
+    <w:lsdException w:name="Medium List 2" w:semiHidden="0" w:uiPriority="66" w:unhideWhenUsed="0"/>
+    <w:lsdException w:name="Medium Grid 1" w:semiHidden="0" w:uiPriority="67" w:unhideWhenUsed="0"/>
+    <w:lsdException w:name="Medium Grid 2" w:semiHidden="0" w:uiPriority="68" w:unhideWhenUsed="0"/>
+    <w:lsdException w:name="Medium Grid 3" w:semiHidden="0" w:uiPriority="69" w:unhideWhenUsed="0"/>
+    <w:lsdException w:name="Dark List" w:semiHidden="0" w:uiPriority="70" w:unhideWhenUsed="0"/>
+    <w:lsdException w:name="Colorful Shading" w:semiHidden="0" w:uiPriority="71" w:unhideWhenUsed="0"/>
+    <w:lsdException w:name="Colorful List" w:semiHidden="0" w:uiPriority="72" w:unhideWhenUsed="0"/>
+    <w:lsdException w:name="Colorful Grid" w:semiHidden="0" w:uiPriority="73" w:unhideWhenUsed="0"/>
+    <w:lsdException w:name="Light Shading Accent 1" w:semiHidden="0" w:uiPriority="60" w:unhideWhenUsed="0"/>
+    <w:lsdException w:name="Light List Accent 1" w:semiHidden="0" w:uiPriority="61" w:unhideWhenUsed="0"/>
+    <w:lsdException w:name="Light Grid Accent 1" w:semiHidden="0" w:uiPriority="62" w:unhideWhenUsed="0"/>
+    <w:lsdException w:name="Medium Shading 1 Accent 1" w:semiHidden="0" w:uiPriority="63" w:unhideWhenUsed="0"/>
+    <w:lsdException w:name="Medium Shading 2 Accent 1" w:semiHidden="0" w:uiPriority="64" w:unhideWhenUsed="0"/>
+    <w:lsdException w:name="Medium List 1 Accent 1" w:semiHidden="0" w:uiPriority="65" w:unhideWhenUsed="0"/>
+    <w:lsdException w:name="Revision" w:unhideWhenUsed="0"/>
+    <w:lsdException w:name="List Paragraph" w:semiHidden="0" w:uiPriority="34" w:unhideWhenUsed="0" w:qFormat="1"/>
+    <w:lsdException w:name="Quote" w:semiHidden="0" w:uiPriority="29" w:unhideWhenUsed="0" w:qFormat="1"/>
+    <w:lsdException w:name="Intense Quote" w:semiHidden="0" w:uiPriority="30" w:unhideWhenUsed="0" w:qFormat="1"/>
+    <w:lsdException w:name="Medium List 2 Accent 1" w:semiHidden="0" w:uiPriority="66" w:unhideWhenUsed="0"/>
+    <w:lsdException w:name="Medium Grid 1 Accent 1" w:semiHidden="0" w:uiPriority="67" w:unhideWhenUsed="0"/>
+    <w:lsdException w:name="Medium Grid 2 Accent 1" w:semiHidden="0" w:uiPriority="68" w:unhideWhenUsed="0"/>
+    <w:lsdException w:name="Medium Grid 3 Accent 1" w:semiHidden="0" w:uiPriority="69" w:unhideWhenUsed="0"/>
+    <w:lsdException w:name="Dark List Accent 1" w:semiHidden="0" w:uiPriority="70" w:unhideWhenUsed="0"/>
+    <w:lsdException w:name="Colorful Shading Accent 1" w:semiHidden="0" w:uiPriority="71" w:unhideWhenUsed="0"/>
+    <w:lsdException w:name="Colorful List Accent 1" w:semiHidden="0" w:uiPriority="72" w:unhideWhenUsed="0"/>
+    <w:lsdException w:name="Colorful Grid Accent 1" w:semiHidden="0" w:uiPriority="73" w:unhideWhenUsed="0"/>
+    <w:lsdException w:name="Light Shading Accent 2" w:semiHidden="0" w:uiPriority="60" w:unhideWhenUsed="0"/>
+    <w:lsdException w:name="Light List Accent 2" w:semiHidden="0" w:uiPriority="61" w:unhideWhenUsed="0"/>
+    <w:lsdException w:name="Light Grid Accent 2" w:semiHidden="0" w:uiPriority="62" w:unhideWhenUsed="0"/>
+    <w:lsdException w:name="Medium Shading 1 Accent 2" w:semiHidden="0" w:uiPriority="63" w:unhideWhenUsed="0"/>
+    <w:lsdException w:name="Medium Shading 2 Accent 2" w:semiHidden="0" w:uiPriority="64" w:unhideWhenUsed="0"/>
+    <w:lsdException w:name="Medium List 1 Accent 2" w:semiHidden="0" w:uiPriority="65" w:unhideWhenUsed="0"/>
+    <w:lsdException w:name="Medium List 2 Accent 2" w:semiHidden="0" w:uiPriority="66" w:unhideWhenUsed="0"/>
+    <w:lsdException w:name="Medium Grid 1 Accent 2" w:semiHidden="0" w:uiPriority="67" w:unhideWhenUsed="0"/>
+    <w:lsdException w:name="Medium Grid 2 Accent 2" w:semiHidden="0" w:uiPriority="68" w:unhideWhenUsed="0"/>
+    <w:lsdException w:name="Medium Grid 3 Accent 2" w:semiHidden="0" w:uiPriority="69" w:unhideWhenUsed="0"/>
+    <w:lsdException w:name="Dark List Accent 2" w:semiHidden="0" w:uiPriority="70" w:unhideWhenUsed="0"/>
+    <w:lsdException w:name="Colorful Shading Accent 2" w:semiHidden="0" w:uiPriority="71" w:unhideWhenUsed="0"/>
+    <w:lsdException w:name="Colorful List Accent 2" w:semiHidden="0" w:uiPriority="72" w:unhideWhenUsed="0"/>
+    <w:lsdException w:name="Colorful Grid Accent 2" w:semiHidden="0" w:uiPriority="73" w:unhideWhenUsed="0"/>
+    <w:lsdException w:name="Light Shading Accent 3" w:semiHidden="0" w:uiPriority="60" w:unhideWhenUsed="0"/>
+    <w:lsdException w:name="Light List Accent 3" w:semiHidden="0" w:uiPriority="61" w:unhideWhenUsed="0"/>
+    <w:lsdException w:name="Light Grid Accent 3" w:semiHidden="0" w:uiPriority="62" w:unhideWhenUsed="0"/>
+    <w:lsdException w:name="Medium Shading 1 Accent 3" w:semiHidden="0" w:uiPriority="63" w:unhideWhenUsed="0"/>
+    <w:lsdException w:name="Medium Shading 2 Accent 3" w:semiHidden="0" w:uiPriority="64" w:unhideWhenUsed="0"/>
+    <w:lsdException w:name="Medium List 1 Accent 3" w:semiHidden="0" w:uiPriority="65" w:unhideWhenUsed="0"/>
+    <w:lsdException w:name="Medium List 2 Accent 3" w:semiHidden="0" w:uiPriority="66" w:unhideWhenUsed="0"/>
+    <w:lsdException w:name="Medium Grid 1 Accent 3" w:semiHidden="0" w:uiPriority="67" w:unhideWhenUsed="0"/>
+    <w:lsdException w:name="Medium Grid 2 Accent 3" w:semiHidden="0" w:uiPriority="68" w:unhideWhenUsed="0"/>
+    <w:lsdException w:name="Medium Grid 3 Accent 3" w:semiHidden="0" w:uiPriority="69" w:unhideWhenUsed="0"/>
+    <w:lsdException w:name="Dark List Accent 3" w:semiHidden="0" w:uiPriority="70" w:unhideWhenUsed="0"/>
+    <w:lsdException w:name="Colorful Shading Accent 3" w:semiHidden="0" w:uiPriority="71" w:unhideWhenUsed="0"/>
+    <w:lsdException w:name="Colorful List Accent 3" w:semiHidden="0" w:uiPriority="72" w:unhideWhenUsed="0"/>
+    <w:lsdException w:name="Colorful Grid Accent 3" w:semiHidden="0" w:uiPriority="73" w:unhideWhenUsed="0"/>
+    <w:lsdException w:name="Light Shading Accent 4" w:semiHidden="0" w:uiPriority="60" w:unhideWhenUsed="0"/>
+    <w:lsdException w:name="Light List Accent 4" w:semiHidden="0" w:uiPriority="61" w:unhideWhenUsed="0"/>
+    <w:lsdException w:name="Light Grid Accent 4" w:semiHidden="0" w:uiPriority="62" w:unhideWhenUsed="0"/>
+    <w:lsdException w:name="Medium Shading 1 Accent 4" w:semiHidden="0" w:uiPriority="63" w:unhideWhenUsed="0"/>
+    <w:lsdException w:name="Medium Shading 2 Accent 4" w:semiHidden="0" w:uiPriority="64" w:unhideWhenUsed="0"/>
+    <w:lsdException w:name="Medium List 1 Accent 4" w:semiHidden="0" w:uiPriority="65" w:unhideWhenUsed="0"/>
+    <w:lsdException w:name="Medium List 2 Accent 4" w:semiHidden="0" w:uiPriority="66" w:unhideWhenUsed="0"/>
+    <w:lsdException w:name="Medium Grid 1 Accent 4" w:semiHidden="0" w:uiPriority="67" w:unhideWhenUsed="0"/>
+    <w:lsdException w:name="Medium Grid 2 Accent 4" w:semiHidden="0" w:uiPriority="68" w:unhideWhenUsed="0"/>
+    <w:lsdException w:name="Medium Grid 3 Accent 4" w:semiHidden="0" w:uiPriority="69" w:unhideWhenUsed="0"/>
+    <w:lsdException w:name="Dark List Accent 4" w:semiHidden="0" w:uiPriority="70" w:unhideWhenUsed="0"/>
+    <w:lsdException w:name="Colorful Shading Accent 4" w:semiHidden="0" w:uiPriority="71" w:unhideWhenUsed="0"/>
+    <w:lsdException w:name="Colorful List Accent 4" w:semiHidden="0" w:uiPriority="72" w:unhideWhenUsed="0"/>
+    <w:lsdException w:name="Colorful Grid Accent 4" w:semiHidden="0" w:uiPriority="73" w:unhideWhenUsed="0"/>
+    <w:lsdException w:name="Light Shading Accent 5" w:semiHidden="0" w:uiPriority="60" w:unhideWhenUsed="0"/>
+    <w:lsdException w:name="Light List Accent 5" w:semiHidden="0" w:uiPriority="61" w:unhideWhenUsed="0"/>
+    <w:lsdException w:name="Light Grid Accent 5" w:semiHidden="0" w:uiPriority="62" w:unhideWhenUsed="0"/>
+    <w:lsdException w:name="Medium Shading 1 Accent 5" w:semiHidden="0" w:uiPriority="63" w:unhideWhenUsed="0"/>
+    <w:lsdException w:name="Medium Shading 2 Accent 5" w:semiHidden="0" w:uiPriority="64" w:unhideWhenUsed="0"/>
+    <w:lsdException w:name="Medium List 1 Accent 5" w:semiHidden="0" w:uiPriority="65" w:unhideWhenUsed="0"/>
+    <w:lsdException w:name="Medium List 2 Accent 5" w:semiHidden="0" w:uiPriority="66" w:unhideWhenUsed="0"/>
+    <w:lsdException w:name="Medium Grid 1 Accent 5" w:semiHidden="0" w:uiPriority="67" w:unhideWhenUsed="0"/>
+    <w:lsdException w:name="Medium Grid 2 Accent 5" w:semiHidden="0" w:uiPriority="68" w:unhideWhenUsed="0"/>
+    <w:lsdException w:name="Medium Grid 3 Accent 5" w:semiHidden="0" w:uiPriority="69" w:unhideWhenUsed="0"/>
+    <w:lsdException w:name="Dark List Accent 5" w:semiHidden="0" w:uiPriority="70" w:unhideWhenUsed="0"/>
+    <w:lsdException w:name="Colorful Shading Accent 5" w:semiHidden="0" w:uiPriority="71" w:unhideWhenUsed="0"/>
+    <w:lsdException w:name="Colorful List Accent 5" w:semiHidden="0" w:uiPriority="72" w:unhideWhenUsed="0"/>
+    <w:lsdException w:name="Colorful Grid Accent 5" w:semiHidden="0" w:uiPriority="73" w:unhideWhenUsed="0"/>
+    <w:lsdException w:name="Light Shading Accent 6" w:semiHidden="0" w:uiPriority="60" w:unhideWhenUsed="0"/>
+    <w:lsdException w:name="Light List Accent 6" w:semiHidden="0" w:uiPriority="61" w:unhideWhenUsed="0"/>
+    <w:lsdException w:name="Light Grid Accent 6" w:semiHidden="0" w:uiPriority="62" w:unhideWhenUsed="0"/>
+    <w:lsdException w:name="Medium Shading 1 Accent 6" w:semiHidden="0" w:uiPriority="63" w:unhideWhenUsed="0"/>
+    <w:lsdException w:name="Medium Shading 2 Accent 6" w:semiHidden="0" w:uiPriority="64" w:unhideWhenUsed="0"/>
+    <w:lsdException w:name="Medium List 1 Accent 6" w:semiHidden="0" w:uiPriority="65" w:unhideWhenUsed="0"/>
+    <w:lsdException w:name="Medium List 2 Accent 6" w:semiHidden="0" w:uiPriority="66" w:unhideWhenUsed="0"/>
+    <w:lsdException w:name="Medium Grid 1 Accent 6" w:semiHidden="0" w:uiPriority="67" w:unhideWhenUsed="0"/>
+    <w:lsdException w:name="Medium Grid 2 Accent 6" w:semiHidden="0" w:uiPriority="68" w:unhideWhenUsed="0"/>
+    <w:lsdException w:name="Medium Grid 3 Accent 6" w:semiHidden="0" w:uiPriority="69" w:unhideWhenUsed="0"/>
+    <w:lsdException w:name="Dark List Accent 6" w:semiHidden="0" w:uiPriority="70" w:unhideWhenUsed="0"/>
+    <w:lsdException w:name="Colorful Shading Accent 6" w:semiHidden="0" w:uiPriority="71" w:unhideWhenUsed="0"/>
+    <w:lsdException w:name="Colorful List Accent 6" w:semiHidden="0" w:uiPriority="72" w:unhideWhenUsed="0"/>
+    <w:lsdException w:name="Colorful Grid Accent 6" w:semiHidden="0" w:uiPriority="73" w:unhideWhenUsed="0"/>
+    <w:lsdException w:name="Subtle Emphasis" w:semiHidden="0" w:uiPriority="19" w:unhideWhenUsed="0" w:qFormat="1"/>
+    <w:lsdException w:name="Intense Emphasis" w:semiHidden="0" w:uiPriority="21" w:unhideWhenUsed="0" w:qFormat="1"/>
+    <w:lsdException w:name="Subtle Reference" w:semiHidden="0" w:uiPriority="31" w:unhideWhenUsed="0" w:qFormat="1"/>
+    <w:lsdException w:name="Intense Reference" w:semiHidden="0" w:uiPriority="32" w:unhideWhenUsed="0" w:qFormat="1"/>
+    <w:lsdException w:name="Book Title" w:semiHidden="0" w:uiPriority="33" w:unhideWhenUsed="0" w:qFormat="1"/>
+    <w:lsdException w:name="Bibliography" w:uiPriority="37"/>
+    <w:lsdException w:name="TOC Heading" w:uiPriority="39" w:qFormat="1"/>
   </w:latentStyles>
   <w:style w:type="paragraph" w:default="1" w:styleId="Normal">
     <w:name w:val="Normal"/>
@@ -8020,7 +8161,7 @@
     <w:next w:val="Normal"/>
     <w:autoRedefine/>
     <w:qFormat/>
-    <w:rsid w:val="0050595A"/>
+    <w:rsid w:val="005F0C92"/>
     <w:pPr>
       <w:keepNext/>
       <w:numPr>
@@ -8037,7 +8178,6 @@
     </w:pPr>
     <w:rPr>
       <w:rFonts w:ascii="Times" w:hAnsi="Times"/>
-      <w:i/>
       <w:caps/>
       <w:szCs w:val="24"/>
     </w:rPr>
@@ -9248,7 +9388,1443 @@
       <w:sz w:val="24"/>
     </w:rPr>
   </w:style>
-  <w:style w:type="character" w:styleId="MenoPendente">
+  <w:style w:type="character" w:customStyle="1" w:styleId="UnresolvedMention">
+    <w:name w:val="Unresolved Mention"/>
+    <w:basedOn w:val="Fontepargpadro"/>
+    <w:uiPriority w:val="99"/>
+    <w:semiHidden/>
+    <w:unhideWhenUsed/>
+    <w:rsid w:val="00D25610"/>
+    <w:rPr>
+      <w:color w:val="808080"/>
+      <w:shd w:val="clear" w:color="auto" w:fill="E6E6E6"/>
+    </w:rPr>
+  </w:style>
+</w:styles>
+</file>
+
+<file path=word/stylesWithEffects.xml><?xml version="1.0" encoding="utf-8"?>
+<w:styles xmlns:wpc="http://schemas.microsoft.com/office/word/2010/wordprocessingCanvas" xmlns:mc="http://schemas.openxmlformats.org/markup-compatibility/2006" xmlns:o="urn:schemas-microsoft-com:office:office" xmlns:r="http://schemas.openxmlformats.org/officeDocument/2006/relationships" xmlns:m="http://schemas.openxmlformats.org/officeDocument/2006/math" xmlns:v="urn:schemas-microsoft-com:vml" xmlns:wp14="http://schemas.microsoft.com/office/word/2010/wordprocessingDrawing" xmlns:wp="http://schemas.openxmlformats.org/drawingml/2006/wordprocessingDrawing" xmlns:w10="urn:schemas-microsoft-com:office:word" xmlns:w="http://schemas.openxmlformats.org/wordprocessingml/2006/main" xmlns:w14="http://schemas.microsoft.com/office/word/2010/wordml" xmlns:wpg="http://schemas.microsoft.com/office/word/2010/wordprocessingGroup" xmlns:wpi="http://schemas.microsoft.com/office/word/2010/wordprocessingInk" xmlns:wne="http://schemas.microsoft.com/office/word/2006/wordml" xmlns:wps="http://schemas.microsoft.com/office/word/2010/wordprocessingShape" mc:Ignorable="w14 wp14">
+  <w:docDefaults>
+    <w:rPrDefault>
+      <w:rPr>
+        <w:rFonts w:ascii="Times New Roman" w:eastAsia="Times New Roman" w:hAnsi="Times New Roman" w:cs="Times New Roman"/>
+        <w:lang w:val="pt-BR" w:eastAsia="pt-BR" w:bidi="ar-SA"/>
+      </w:rPr>
+    </w:rPrDefault>
+    <w:pPrDefault/>
+  </w:docDefaults>
+  <w:latentStyles w:defLockedState="0" w:defUIPriority="99" w:defSemiHidden="1" w:defUnhideWhenUsed="1" w:defQFormat="0" w:count="267">
+    <w:lsdException w:name="Normal" w:semiHidden="0" w:uiPriority="0" w:unhideWhenUsed="0" w:qFormat="1"/>
+    <w:lsdException w:name="heading 1" w:semiHidden="0" w:uiPriority="0" w:unhideWhenUsed="0" w:qFormat="1"/>
+    <w:lsdException w:name="heading 2" w:semiHidden="0" w:uiPriority="0" w:unhideWhenUsed="0" w:qFormat="1"/>
+    <w:lsdException w:name="heading 3" w:semiHidden="0" w:uiPriority="9" w:unhideWhenUsed="0" w:qFormat="1"/>
+    <w:lsdException w:name="heading 4" w:semiHidden="0" w:uiPriority="9" w:unhideWhenUsed="0" w:qFormat="1"/>
+    <w:lsdException w:name="heading 5" w:semiHidden="0" w:uiPriority="9" w:unhideWhenUsed="0" w:qFormat="1"/>
+    <w:lsdException w:name="heading 6" w:semiHidden="0" w:uiPriority="9" w:unhideWhenUsed="0" w:qFormat="1"/>
+    <w:lsdException w:name="heading 7" w:semiHidden="0" w:uiPriority="9" w:unhideWhenUsed="0" w:qFormat="1"/>
+    <w:lsdException w:name="heading 8" w:semiHidden="0" w:uiPriority="9" w:unhideWhenUsed="0" w:qFormat="1"/>
+    <w:lsdException w:name="heading 9" w:semiHidden="0" w:uiPriority="9" w:unhideWhenUsed="0" w:qFormat="1"/>
+    <w:lsdException w:name="toc 1" w:uiPriority="39"/>
+    <w:lsdException w:name="toc 2" w:uiPriority="39"/>
+    <w:lsdException w:name="toc 3" w:uiPriority="39"/>
+    <w:lsdException w:name="toc 4" w:uiPriority="39"/>
+    <w:lsdException w:name="toc 5" w:uiPriority="39"/>
+    <w:lsdException w:name="toc 6" w:uiPriority="39"/>
+    <w:lsdException w:name="toc 7" w:uiPriority="39"/>
+    <w:lsdException w:name="toc 8" w:uiPriority="39"/>
+    <w:lsdException w:name="toc 9" w:uiPriority="39"/>
+    <w:lsdException w:name="caption" w:uiPriority="35" w:qFormat="1"/>
+    <w:lsdException w:name="table of figures" w:qFormat="1"/>
+    <w:lsdException w:name="Title" w:semiHidden="0" w:uiPriority="10" w:unhideWhenUsed="0" w:qFormat="1"/>
+    <w:lsdException w:name="Default Paragraph Font" w:uiPriority="1"/>
+    <w:lsdException w:name="Subtitle" w:semiHidden="0" w:uiPriority="11" w:unhideWhenUsed="0" w:qFormat="1"/>
+    <w:lsdException w:name="Strong" w:semiHidden="0" w:uiPriority="22" w:unhideWhenUsed="0" w:qFormat="1"/>
+    <w:lsdException w:name="Emphasis" w:semiHidden="0" w:uiPriority="20" w:unhideWhenUsed="0" w:qFormat="1"/>
+    <w:lsdException w:name="Table Grid" w:uiPriority="59"/>
+    <w:lsdException w:name="Placeholder Text" w:unhideWhenUsed="0"/>
+    <w:lsdException w:name="No Spacing" w:semiHidden="0" w:uiPriority="1" w:unhideWhenUsed="0" w:qFormat="1"/>
+    <w:lsdException w:name="Light Shading" w:semiHidden="0" w:uiPriority="60" w:unhideWhenUsed="0"/>
+    <w:lsdException w:name="Light List" w:semiHidden="0" w:uiPriority="61" w:unhideWhenUsed="0"/>
+    <w:lsdException w:name="Light Grid" w:semiHidden="0" w:uiPriority="62" w:unhideWhenUsed="0"/>
+    <w:lsdException w:name="Medium Shading 1" w:semiHidden="0" w:uiPriority="63" w:unhideWhenUsed="0"/>
+    <w:lsdException w:name="Medium Shading 2" w:semiHidden="0" w:uiPriority="64" w:unhideWhenUsed="0"/>
+    <w:lsdException w:name="Medium List 1" w:semiHidden="0" w:uiPriority="65" w:unhideWhenUsed="0"/>
+    <w:lsdException w:name="Medium List 2" w:semiHidden="0" w:uiPriority="66" w:unhideWhenUsed="0"/>
+    <w:lsdException w:name="Medium Grid 1" w:semiHidden="0" w:uiPriority="67" w:unhideWhenUsed="0"/>
+    <w:lsdException w:name="Medium Grid 2" w:semiHidden="0" w:uiPriority="68" w:unhideWhenUsed="0"/>
+    <w:lsdException w:name="Medium Grid 3" w:semiHidden="0" w:uiPriority="69" w:unhideWhenUsed="0"/>
+    <w:lsdException w:name="Dark List" w:semiHidden="0" w:uiPriority="70" w:unhideWhenUsed="0"/>
+    <w:lsdException w:name="Colorful Shading" w:semiHidden="0" w:uiPriority="71" w:unhideWhenUsed="0"/>
+    <w:lsdException w:name="Colorful List" w:semiHidden="0" w:uiPriority="72" w:unhideWhenUsed="0"/>
+    <w:lsdException w:name="Colorful Grid" w:semiHidden="0" w:uiPriority="73" w:unhideWhenUsed="0"/>
+    <w:lsdException w:name="Light Shading Accent 1" w:semiHidden="0" w:uiPriority="60" w:unhideWhenUsed="0"/>
+    <w:lsdException w:name="Light List Accent 1" w:semiHidden="0" w:uiPriority="61" w:unhideWhenUsed="0"/>
+    <w:lsdException w:name="Light Grid Accent 1" w:semiHidden="0" w:uiPriority="62" w:unhideWhenUsed="0"/>
+    <w:lsdException w:name="Medium Shading 1 Accent 1" w:semiHidden="0" w:uiPriority="63" w:unhideWhenUsed="0"/>
+    <w:lsdException w:name="Medium Shading 2 Accent 1" w:semiHidden="0" w:uiPriority="64" w:unhideWhenUsed="0"/>
+    <w:lsdException w:name="Medium List 1 Accent 1" w:semiHidden="0" w:uiPriority="65" w:unhideWhenUsed="0"/>
+    <w:lsdException w:name="Revision" w:unhideWhenUsed="0"/>
+    <w:lsdException w:name="List Paragraph" w:semiHidden="0" w:uiPriority="34" w:unhideWhenUsed="0" w:qFormat="1"/>
+    <w:lsdException w:name="Quote" w:semiHidden="0" w:uiPriority="29" w:unhideWhenUsed="0" w:qFormat="1"/>
+    <w:lsdException w:name="Intense Quote" w:semiHidden="0" w:uiPriority="30" w:unhideWhenUsed="0" w:qFormat="1"/>
+    <w:lsdException w:name="Medium List 2 Accent 1" w:semiHidden="0" w:uiPriority="66" w:unhideWhenUsed="0"/>
+    <w:lsdException w:name="Medium Grid 1 Accent 1" w:semiHidden="0" w:uiPriority="67" w:unhideWhenUsed="0"/>
+    <w:lsdException w:name="Medium Grid 2 Accent 1" w:semiHidden="0" w:uiPriority="68" w:unhideWhenUsed="0"/>
+    <w:lsdException w:name="Medium Grid 3 Accent 1" w:semiHidden="0" w:uiPriority="69" w:unhideWhenUsed="0"/>
+    <w:lsdException w:name="Dark List Accent 1" w:semiHidden="0" w:uiPriority="70" w:unhideWhenUsed="0"/>
+    <w:lsdException w:name="Colorful Shading Accent 1" w:semiHidden="0" w:uiPriority="71" w:unhideWhenUsed="0"/>
+    <w:lsdException w:name="Colorful List Accent 1" w:semiHidden="0" w:uiPriority="72" w:unhideWhenUsed="0"/>
+    <w:lsdException w:name="Colorful Grid Accent 1" w:semiHidden="0" w:uiPriority="73" w:unhideWhenUsed="0"/>
+    <w:lsdException w:name="Light Shading Accent 2" w:semiHidden="0" w:uiPriority="60" w:unhideWhenUsed="0"/>
+    <w:lsdException w:name="Light List Accent 2" w:semiHidden="0" w:uiPriority="61" w:unhideWhenUsed="0"/>
+    <w:lsdException w:name="Light Grid Accent 2" w:semiHidden="0" w:uiPriority="62" w:unhideWhenUsed="0"/>
+    <w:lsdException w:name="Medium Shading 1 Accent 2" w:semiHidden="0" w:uiPriority="63" w:unhideWhenUsed="0"/>
+    <w:lsdException w:name="Medium Shading 2 Accent 2" w:semiHidden="0" w:uiPriority="64" w:unhideWhenUsed="0"/>
+    <w:lsdException w:name="Medium List 1 Accent 2" w:semiHidden="0" w:uiPriority="65" w:unhideWhenUsed="0"/>
+    <w:lsdException w:name="Medium List 2 Accent 2" w:semiHidden="0" w:uiPriority="66" w:unhideWhenUsed="0"/>
+    <w:lsdException w:name="Medium Grid 1 Accent 2" w:semiHidden="0" w:uiPriority="67" w:unhideWhenUsed="0"/>
+    <w:lsdException w:name="Medium Grid 2 Accent 2" w:semiHidden="0" w:uiPriority="68" w:unhideWhenUsed="0"/>
+    <w:lsdException w:name="Medium Grid 3 Accent 2" w:semiHidden="0" w:uiPriority="69" w:unhideWhenUsed="0"/>
+    <w:lsdException w:name="Dark List Accent 2" w:semiHidden="0" w:uiPriority="70" w:unhideWhenUsed="0"/>
+    <w:lsdException w:name="Colorful Shading Accent 2" w:semiHidden="0" w:uiPriority="71" w:unhideWhenUsed="0"/>
+    <w:lsdException w:name="Colorful List Accent 2" w:semiHidden="0" w:uiPriority="72" w:unhideWhenUsed="0"/>
+    <w:lsdException w:name="Colorful Grid Accent 2" w:semiHidden="0" w:uiPriority="73" w:unhideWhenUsed="0"/>
+    <w:lsdException w:name="Light Shading Accent 3" w:semiHidden="0" w:uiPriority="60" w:unhideWhenUsed="0"/>
+    <w:lsdException w:name="Light List Accent 3" w:semiHidden="0" w:uiPriority="61" w:unhideWhenUsed="0"/>
+    <w:lsdException w:name="Light Grid Accent 3" w:semiHidden="0" w:uiPriority="62" w:unhideWhenUsed="0"/>
+    <w:lsdException w:name="Medium Shading 1 Accent 3" w:semiHidden="0" w:uiPriority="63" w:unhideWhenUsed="0"/>
+    <w:lsdException w:name="Medium Shading 2 Accent 3" w:semiHidden="0" w:uiPriority="64" w:unhideWhenUsed="0"/>
+    <w:lsdException w:name="Medium List 1 Accent 3" w:semiHidden="0" w:uiPriority="65" w:unhideWhenUsed="0"/>
+    <w:lsdException w:name="Medium List 2 Accent 3" w:semiHidden="0" w:uiPriority="66" w:unhideWhenUsed="0"/>
+    <w:lsdException w:name="Medium Grid 1 Accent 3" w:semiHidden="0" w:uiPriority="67" w:unhideWhenUsed="0"/>
+    <w:lsdException w:name="Medium Grid 2 Accent 3" w:semiHidden="0" w:uiPriority="68" w:unhideWhenUsed="0"/>
+    <w:lsdException w:name="Medium Grid 3 Accent 3" w:semiHidden="0" w:uiPriority="69" w:unhideWhenUsed="0"/>
+    <w:lsdException w:name="Dark List Accent 3" w:semiHidden="0" w:uiPriority="70" w:unhideWhenUsed="0"/>
+    <w:lsdException w:name="Colorful Shading Accent 3" w:semiHidden="0" w:uiPriority="71" w:unhideWhenUsed="0"/>
+    <w:lsdException w:name="Colorful List Accent 3" w:semiHidden="0" w:uiPriority="72" w:unhideWhenUsed="0"/>
+    <w:lsdException w:name="Colorful Grid Accent 3" w:semiHidden="0" w:uiPriority="73" w:unhideWhenUsed="0"/>
+    <w:lsdException w:name="Light Shading Accent 4" w:semiHidden="0" w:uiPriority="60" w:unhideWhenUsed="0"/>
+    <w:lsdException w:name="Light List Accent 4" w:semiHidden="0" w:uiPriority="61" w:unhideWhenUsed="0"/>
+    <w:lsdException w:name="Light Grid Accent 4" w:semiHidden="0" w:uiPriority="62" w:unhideWhenUsed="0"/>
+    <w:lsdException w:name="Medium Shading 1 Accent 4" w:semiHidden="0" w:uiPriority="63" w:unhideWhenUsed="0"/>
+    <w:lsdException w:name="Medium Shading 2 Accent 4" w:semiHidden="0" w:uiPriority="64" w:unhideWhenUsed="0"/>
+    <w:lsdException w:name="Medium List 1 Accent 4" w:semiHidden="0" w:uiPriority="65" w:unhideWhenUsed="0"/>
+    <w:lsdException w:name="Medium List 2 Accent 4" w:semiHidden="0" w:uiPriority="66" w:unhideWhenUsed="0"/>
+    <w:lsdException w:name="Medium Grid 1 Accent 4" w:semiHidden="0" w:uiPriority="67" w:unhideWhenUsed="0"/>
+    <w:lsdException w:name="Medium Grid 2 Accent 4" w:semiHidden="0" w:uiPriority="68" w:unhideWhenUsed="0"/>
+    <w:lsdException w:name="Medium Grid 3 Accent 4" w:semiHidden="0" w:uiPriority="69" w:unhideWhenUsed="0"/>
+    <w:lsdException w:name="Dark List Accent 4" w:semiHidden="0" w:uiPriority="70" w:unhideWhenUsed="0"/>
+    <w:lsdException w:name="Colorful Shading Accent 4" w:semiHidden="0" w:uiPriority="71" w:unhideWhenUsed="0"/>
+    <w:lsdException w:name="Colorful List Accent 4" w:semiHidden="0" w:uiPriority="72" w:unhideWhenUsed="0"/>
+    <w:lsdException w:name="Colorful Grid Accent 4" w:semiHidden="0" w:uiPriority="73" w:unhideWhenUsed="0"/>
+    <w:lsdException w:name="Light Shading Accent 5" w:semiHidden="0" w:uiPriority="60" w:unhideWhenUsed="0"/>
+    <w:lsdException w:name="Light List Accent 5" w:semiHidden="0" w:uiPriority="61" w:unhideWhenUsed="0"/>
+    <w:lsdException w:name="Light Grid Accent 5" w:semiHidden="0" w:uiPriority="62" w:unhideWhenUsed="0"/>
+    <w:lsdException w:name="Medium Shading 1 Accent 5" w:semiHidden="0" w:uiPriority="63" w:unhideWhenUsed="0"/>
+    <w:lsdException w:name="Medium Shading 2 Accent 5" w:semiHidden="0" w:uiPriority="64" w:unhideWhenUsed="0"/>
+    <w:lsdException w:name="Medium List 1 Accent 5" w:semiHidden="0" w:uiPriority="65" w:unhideWhenUsed="0"/>
+    <w:lsdException w:name="Medium List 2 Accent 5" w:semiHidden="0" w:uiPriority="66" w:unhideWhenUsed="0"/>
+    <w:lsdException w:name="Medium Grid 1 Accent 5" w:semiHidden="0" w:uiPriority="67" w:unhideWhenUsed="0"/>
+    <w:lsdException w:name="Medium Grid 2 Accent 5" w:semiHidden="0" w:uiPriority="68" w:unhideWhenUsed="0"/>
+    <w:lsdException w:name="Medium Grid 3 Accent 5" w:semiHidden="0" w:uiPriority="69" w:unhideWhenUsed="0"/>
+    <w:lsdException w:name="Dark List Accent 5" w:semiHidden="0" w:uiPriority="70" w:unhideWhenUsed="0"/>
+    <w:lsdException w:name="Colorful Shading Accent 5" w:semiHidden="0" w:uiPriority="71" w:unhideWhenUsed="0"/>
+    <w:lsdException w:name="Colorful List Accent 5" w:semiHidden="0" w:uiPriority="72" w:unhideWhenUsed="0"/>
+    <w:lsdException w:name="Colorful Grid Accent 5" w:semiHidden="0" w:uiPriority="73" w:unhideWhenUsed="0"/>
+    <w:lsdException w:name="Light Shading Accent 6" w:semiHidden="0" w:uiPriority="60" w:unhideWhenUsed="0"/>
+    <w:lsdException w:name="Light List Accent 6" w:semiHidden="0" w:uiPriority="61" w:unhideWhenUsed="0"/>
+    <w:lsdException w:name="Light Grid Accent 6" w:semiHidden="0" w:uiPriority="62" w:unhideWhenUsed="0"/>
+    <w:lsdException w:name="Medium Shading 1 Accent 6" w:semiHidden="0" w:uiPriority="63" w:unhideWhenUsed="0"/>
+    <w:lsdException w:name="Medium Shading 2 Accent 6" w:semiHidden="0" w:uiPriority="64" w:unhideWhenUsed="0"/>
+    <w:lsdException w:name="Medium List 1 Accent 6" w:semiHidden="0" w:uiPriority="65" w:unhideWhenUsed="0"/>
+    <w:lsdException w:name="Medium List 2 Accent 6" w:semiHidden="0" w:uiPriority="66" w:unhideWhenUsed="0"/>
+    <w:lsdException w:name="Medium Grid 1 Accent 6" w:semiHidden="0" w:uiPriority="67" w:unhideWhenUsed="0"/>
+    <w:lsdException w:name="Medium Grid 2 Accent 6" w:semiHidden="0" w:uiPriority="68" w:unhideWhenUsed="0"/>
+    <w:lsdException w:name="Medium Grid 3 Accent 6" w:semiHidden="0" w:uiPriority="69" w:unhideWhenUsed="0"/>
+    <w:lsdException w:name="Dark List Accent 6" w:semiHidden="0" w:uiPriority="70" w:unhideWhenUsed="0"/>
+    <w:lsdException w:name="Colorful Shading Accent 6" w:semiHidden="0" w:uiPriority="71" w:unhideWhenUsed="0"/>
+    <w:lsdException w:name="Colorful List Accent 6" w:semiHidden="0" w:uiPriority="72" w:unhideWhenUsed="0"/>
+    <w:lsdException w:name="Colorful Grid Accent 6" w:semiHidden="0" w:uiPriority="73" w:unhideWhenUsed="0"/>
+    <w:lsdException w:name="Subtle Emphasis" w:semiHidden="0" w:uiPriority="19" w:unhideWhenUsed="0" w:qFormat="1"/>
+    <w:lsdException w:name="Intense Emphasis" w:semiHidden="0" w:uiPriority="21" w:unhideWhenUsed="0" w:qFormat="1"/>
+    <w:lsdException w:name="Subtle Reference" w:semiHidden="0" w:uiPriority="31" w:unhideWhenUsed="0" w:qFormat="1"/>
+    <w:lsdException w:name="Intense Reference" w:semiHidden="0" w:uiPriority="32" w:unhideWhenUsed="0" w:qFormat="1"/>
+    <w:lsdException w:name="Book Title" w:semiHidden="0" w:uiPriority="33" w:unhideWhenUsed="0" w:qFormat="1"/>
+    <w:lsdException w:name="Bibliography" w:uiPriority="37"/>
+    <w:lsdException w:name="TOC Heading" w:uiPriority="39" w:qFormat="1"/>
+  </w:latentStyles>
+  <w:style w:type="paragraph" w:default="1" w:styleId="Normal">
+    <w:name w:val="Normal"/>
+    <w:qFormat/>
+    <w:pPr>
+      <w:suppressAutoHyphens/>
+      <w:spacing w:after="120"/>
+      <w:ind w:firstLine="340"/>
+      <w:jc w:val="both"/>
+    </w:pPr>
+    <w:rPr>
+      <w:sz w:val="24"/>
+    </w:rPr>
+  </w:style>
+  <w:style w:type="paragraph" w:styleId="Ttulo1">
+    <w:name w:val="heading 1"/>
+    <w:basedOn w:val="Normal"/>
+    <w:next w:val="Normal"/>
+    <w:qFormat/>
+    <w:rsid w:val="000E495D"/>
+    <w:pPr>
+      <w:keepNext/>
+      <w:pageBreakBefore/>
+      <w:numPr>
+        <w:numId w:val="6"/>
+      </w:numPr>
+      <w:spacing w:before="1800" w:after="840"/>
+      <w:ind w:left="295" w:hanging="295"/>
+      <w:jc w:val="left"/>
+      <w:outlineLvl w:val="0"/>
+    </w:pPr>
+    <w:rPr>
+      <w:b/>
+      <w:bCs/>
+      <w:caps/>
+      <w:szCs w:val="24"/>
+    </w:rPr>
+  </w:style>
+  <w:style w:type="paragraph" w:styleId="Ttulo2">
+    <w:name w:val="heading 2"/>
+    <w:basedOn w:val="Normal"/>
+    <w:next w:val="Normal"/>
+    <w:autoRedefine/>
+    <w:qFormat/>
+    <w:rsid w:val="005F0C92"/>
+    <w:pPr>
+      <w:keepNext/>
+      <w:numPr>
+        <w:ilvl w:val="1"/>
+        <w:numId w:val="6"/>
+      </w:numPr>
+      <w:tabs>
+        <w:tab w:val="clear" w:pos="788"/>
+      </w:tabs>
+      <w:spacing w:before="360" w:after="180"/>
+      <w:ind w:left="426" w:hanging="426"/>
+      <w:jc w:val="left"/>
+      <w:outlineLvl w:val="1"/>
+    </w:pPr>
+    <w:rPr>
+      <w:rFonts w:ascii="Times" w:hAnsi="Times"/>
+      <w:caps/>
+      <w:szCs w:val="24"/>
+    </w:rPr>
+  </w:style>
+  <w:style w:type="paragraph" w:styleId="Ttulo3">
+    <w:name w:val="heading 3"/>
+    <w:basedOn w:val="Normal"/>
+    <w:next w:val="Normal"/>
+    <w:qFormat/>
+    <w:rsid w:val="0085229E"/>
+    <w:pPr>
+      <w:keepNext/>
+      <w:numPr>
+        <w:ilvl w:val="2"/>
+        <w:numId w:val="1"/>
+      </w:numPr>
+      <w:spacing w:before="240"/>
+      <w:jc w:val="left"/>
+      <w:outlineLvl w:val="2"/>
+    </w:pPr>
+    <w:rPr>
+      <w:b/>
+    </w:rPr>
+  </w:style>
+  <w:style w:type="paragraph" w:styleId="Ttulo4">
+    <w:name w:val="heading 4"/>
+    <w:basedOn w:val="Ttulo3"/>
+    <w:next w:val="Normal"/>
+    <w:qFormat/>
+    <w:rsid w:val="0085229E"/>
+    <w:pPr>
+      <w:numPr>
+        <w:ilvl w:val="3"/>
+      </w:numPr>
+      <w:outlineLvl w:val="3"/>
+    </w:pPr>
+    <w:rPr>
+      <w:b w:val="0"/>
+      <w:szCs w:val="24"/>
+    </w:rPr>
+  </w:style>
+  <w:style w:type="paragraph" w:styleId="Ttulo5">
+    <w:name w:val="heading 5"/>
+    <w:basedOn w:val="Normal"/>
+    <w:next w:val="Normal"/>
+    <w:qFormat/>
+    <w:rsid w:val="008D00D3"/>
+    <w:pPr>
+      <w:keepNext/>
+      <w:numPr>
+        <w:ilvl w:val="4"/>
+        <w:numId w:val="6"/>
+      </w:numPr>
+      <w:jc w:val="center"/>
+      <w:outlineLvl w:val="4"/>
+    </w:pPr>
+    <w:rPr>
+      <w:i/>
+      <w:iCs/>
+      <w:szCs w:val="24"/>
+    </w:rPr>
+  </w:style>
+  <w:style w:type="paragraph" w:styleId="Ttulo6">
+    <w:name w:val="heading 6"/>
+    <w:basedOn w:val="Normal"/>
+    <w:next w:val="Normal"/>
+    <w:qFormat/>
+    <w:pPr>
+      <w:keepNext/>
+      <w:outlineLvl w:val="5"/>
+    </w:pPr>
+    <w:rPr>
+      <w:color w:val="0000FF"/>
+    </w:rPr>
+  </w:style>
+  <w:style w:type="paragraph" w:styleId="Ttulo7">
+    <w:name w:val="heading 7"/>
+    <w:basedOn w:val="Normal"/>
+    <w:next w:val="Normal"/>
+    <w:qFormat/>
+    <w:pPr>
+      <w:keepNext/>
+      <w:jc w:val="center"/>
+      <w:outlineLvl w:val="6"/>
+    </w:pPr>
+    <w:rPr>
+      <w:b/>
+    </w:rPr>
+  </w:style>
+  <w:style w:type="paragraph" w:styleId="Ttulo8">
+    <w:name w:val="heading 8"/>
+    <w:basedOn w:val="Normal"/>
+    <w:next w:val="Normal"/>
+    <w:qFormat/>
+    <w:pPr>
+      <w:keepNext/>
+      <w:ind w:firstLine="0"/>
+      <w:jc w:val="center"/>
+      <w:outlineLvl w:val="7"/>
+    </w:pPr>
+    <w:rPr>
+      <w:b/>
+    </w:rPr>
+  </w:style>
+  <w:style w:type="paragraph" w:styleId="Ttulo9">
+    <w:name w:val="heading 9"/>
+    <w:basedOn w:val="Normal"/>
+    <w:next w:val="Normal"/>
+    <w:qFormat/>
+    <w:pPr>
+      <w:keepNext/>
+      <w:outlineLvl w:val="8"/>
+    </w:pPr>
+    <w:rPr>
+      <w:b/>
+    </w:rPr>
+  </w:style>
+  <w:style w:type="character" w:default="1" w:styleId="Fontepargpadro">
+    <w:name w:val="Default Paragraph Font"/>
+    <w:uiPriority w:val="1"/>
+    <w:semiHidden/>
+    <w:unhideWhenUsed/>
+  </w:style>
+  <w:style w:type="table" w:default="1" w:styleId="Tabelanormal">
+    <w:name w:val="Normal Table"/>
+    <w:uiPriority w:val="99"/>
+    <w:semiHidden/>
+    <w:unhideWhenUsed/>
+    <w:tblPr>
+      <w:tblInd w:w="0" w:type="dxa"/>
+      <w:tblCellMar>
+        <w:top w:w="0" w:type="dxa"/>
+        <w:left w:w="108" w:type="dxa"/>
+        <w:bottom w:w="0" w:type="dxa"/>
+        <w:right w:w="108" w:type="dxa"/>
+      </w:tblCellMar>
+    </w:tblPr>
+  </w:style>
+  <w:style w:type="numbering" w:default="1" w:styleId="Semlista">
+    <w:name w:val="No List"/>
+    <w:uiPriority w:val="99"/>
+    <w:semiHidden/>
+    <w:unhideWhenUsed/>
+  </w:style>
+  <w:style w:type="character" w:customStyle="1" w:styleId="WW8Num1z0">
+    <w:name w:val="WW8Num1z0"/>
+    <w:rPr>
+      <w:rFonts w:ascii="Helvetica" w:hAnsi="Helvetica"/>
+      <w:b/>
+      <w:i w:val="0"/>
+      <w:caps/>
+      <w:sz w:val="32"/>
+      <w:szCs w:val="32"/>
+    </w:rPr>
+  </w:style>
+  <w:style w:type="character" w:customStyle="1" w:styleId="WW8Num1z1">
+    <w:name w:val="WW8Num1z1"/>
+    <w:rPr>
+      <w:rFonts w:ascii="Times New Roman" w:hAnsi="Times New Roman"/>
+      <w:b/>
+      <w:i w:val="0"/>
+      <w:caps w:val="0"/>
+      <w:smallCaps w:val="0"/>
+      <w:sz w:val="28"/>
+    </w:rPr>
+  </w:style>
+  <w:style w:type="character" w:customStyle="1" w:styleId="WW8Num1z2">
+    <w:name w:val="WW8Num1z2"/>
+    <w:rPr>
+      <w:rFonts w:ascii="Times New Roman" w:hAnsi="Times New Roman"/>
+      <w:b/>
+      <w:i w:val="0"/>
+      <w:sz w:val="24"/>
+    </w:rPr>
+  </w:style>
+  <w:style w:type="character" w:customStyle="1" w:styleId="WW8Num2z0">
+    <w:name w:val="WW8Num2z0"/>
+    <w:rPr>
+      <w:rFonts w:ascii="Helvetica" w:hAnsi="Helvetica"/>
+      <w:b/>
+      <w:i w:val="0"/>
+      <w:caps/>
+      <w:sz w:val="32"/>
+      <w:szCs w:val="32"/>
+    </w:rPr>
+  </w:style>
+  <w:style w:type="character" w:customStyle="1" w:styleId="WW8Num2z1">
+    <w:name w:val="WW8Num2z1"/>
+    <w:rPr>
+      <w:rFonts w:ascii="Times New Roman" w:hAnsi="Times New Roman"/>
+      <w:b/>
+      <w:i w:val="0"/>
+      <w:caps w:val="0"/>
+      <w:smallCaps w:val="0"/>
+      <w:sz w:val="28"/>
+    </w:rPr>
+  </w:style>
+  <w:style w:type="character" w:customStyle="1" w:styleId="WW8Num2z2">
+    <w:name w:val="WW8Num2z2"/>
+    <w:rPr>
+      <w:rFonts w:ascii="Times New Roman" w:hAnsi="Times New Roman"/>
+      <w:b/>
+      <w:i w:val="0"/>
+      <w:sz w:val="24"/>
+    </w:rPr>
+  </w:style>
+  <w:style w:type="character" w:customStyle="1" w:styleId="WW8Num3z0">
+    <w:name w:val="WW8Num3z0"/>
+    <w:rPr>
+      <w:rFonts w:ascii="Helvetica" w:hAnsi="Helvetica"/>
+      <w:b/>
+      <w:i w:val="0"/>
+      <w:caps/>
+      <w:sz w:val="32"/>
+      <w:szCs w:val="32"/>
+    </w:rPr>
+  </w:style>
+  <w:style w:type="character" w:customStyle="1" w:styleId="WW8Num3z1">
+    <w:name w:val="WW8Num3z1"/>
+    <w:rPr>
+      <w:rFonts w:ascii="Times New Roman" w:hAnsi="Times New Roman"/>
+      <w:b/>
+      <w:i w:val="0"/>
+      <w:caps w:val="0"/>
+      <w:smallCaps w:val="0"/>
+      <w:sz w:val="28"/>
+    </w:rPr>
+  </w:style>
+  <w:style w:type="character" w:customStyle="1" w:styleId="WW8Num3z2">
+    <w:name w:val="WW8Num3z2"/>
+    <w:rPr>
+      <w:rFonts w:ascii="Times New Roman" w:hAnsi="Times New Roman"/>
+      <w:b/>
+      <w:i w:val="0"/>
+      <w:sz w:val="24"/>
+    </w:rPr>
+  </w:style>
+  <w:style w:type="character" w:customStyle="1" w:styleId="WW8Num4z0">
+    <w:name w:val="WW8Num4z0"/>
+    <w:rPr>
+      <w:rFonts w:ascii="Helvetica" w:hAnsi="Helvetica"/>
+      <w:b/>
+      <w:i w:val="0"/>
+      <w:caps/>
+      <w:sz w:val="32"/>
+      <w:szCs w:val="32"/>
+    </w:rPr>
+  </w:style>
+  <w:style w:type="character" w:customStyle="1" w:styleId="WW8Num4z1">
+    <w:name w:val="WW8Num4z1"/>
+    <w:rPr>
+      <w:rFonts w:ascii="Times New Roman" w:hAnsi="Times New Roman"/>
+      <w:b/>
+      <w:i w:val="0"/>
+      <w:caps w:val="0"/>
+      <w:smallCaps w:val="0"/>
+      <w:sz w:val="28"/>
+    </w:rPr>
+  </w:style>
+  <w:style w:type="character" w:customStyle="1" w:styleId="WW8Num4z2">
+    <w:name w:val="WW8Num4z2"/>
+    <w:rPr>
+      <w:rFonts w:ascii="Times New Roman" w:hAnsi="Times New Roman"/>
+      <w:b/>
+      <w:i w:val="0"/>
+      <w:sz w:val="24"/>
+    </w:rPr>
+  </w:style>
+  <w:style w:type="character" w:customStyle="1" w:styleId="WW8Num5z0">
+    <w:name w:val="WW8Num5z0"/>
+    <w:rPr>
+      <w:rFonts w:ascii="Helvetica" w:hAnsi="Helvetica"/>
+      <w:b/>
+      <w:i w:val="0"/>
+      <w:caps/>
+      <w:sz w:val="32"/>
+      <w:szCs w:val="32"/>
+    </w:rPr>
+  </w:style>
+  <w:style w:type="character" w:customStyle="1" w:styleId="WW8Num5z1">
+    <w:name w:val="WW8Num5z1"/>
+    <w:rPr>
+      <w:rFonts w:ascii="Times New Roman" w:hAnsi="Times New Roman"/>
+      <w:b/>
+      <w:i w:val="0"/>
+      <w:caps w:val="0"/>
+      <w:smallCaps w:val="0"/>
+      <w:sz w:val="28"/>
+    </w:rPr>
+  </w:style>
+  <w:style w:type="character" w:customStyle="1" w:styleId="WW8Num5z2">
+    <w:name w:val="WW8Num5z2"/>
+    <w:rPr>
+      <w:rFonts w:ascii="Times New Roman" w:hAnsi="Times New Roman"/>
+      <w:b/>
+      <w:i w:val="0"/>
+      <w:sz w:val="24"/>
+    </w:rPr>
+  </w:style>
+  <w:style w:type="character" w:customStyle="1" w:styleId="WW8Num6z0">
+    <w:name w:val="WW8Num6z0"/>
+    <w:rPr>
+      <w:rFonts w:ascii="Helvetica" w:hAnsi="Helvetica"/>
+      <w:b/>
+      <w:i w:val="0"/>
+      <w:caps/>
+      <w:sz w:val="32"/>
+      <w:szCs w:val="32"/>
+    </w:rPr>
+  </w:style>
+  <w:style w:type="character" w:customStyle="1" w:styleId="WW8Num6z1">
+    <w:name w:val="WW8Num6z1"/>
+    <w:rPr>
+      <w:rFonts w:ascii="Times New Roman" w:hAnsi="Times New Roman"/>
+      <w:b/>
+      <w:i w:val="0"/>
+      <w:caps w:val="0"/>
+      <w:smallCaps w:val="0"/>
+      <w:sz w:val="28"/>
+    </w:rPr>
+  </w:style>
+  <w:style w:type="character" w:customStyle="1" w:styleId="WW8Num6z2">
+    <w:name w:val="WW8Num6z2"/>
+    <w:rPr>
+      <w:rFonts w:ascii="Times New Roman" w:hAnsi="Times New Roman"/>
+      <w:b/>
+      <w:i w:val="0"/>
+      <w:sz w:val="24"/>
+    </w:rPr>
+  </w:style>
+  <w:style w:type="character" w:customStyle="1" w:styleId="WW8Num7z0">
+    <w:name w:val="WW8Num7z0"/>
+    <w:rPr>
+      <w:rFonts w:ascii="Times New Roman" w:hAnsi="Times New Roman"/>
+      <w:b/>
+      <w:i w:val="0"/>
+      <w:caps/>
+      <w:sz w:val="32"/>
+    </w:rPr>
+  </w:style>
+  <w:style w:type="character" w:customStyle="1" w:styleId="WW8Num7z1">
+    <w:name w:val="WW8Num7z1"/>
+    <w:rPr>
+      <w:rFonts w:ascii="Times New Roman" w:hAnsi="Times New Roman"/>
+      <w:b/>
+      <w:i w:val="0"/>
+      <w:caps w:val="0"/>
+      <w:smallCaps w:val="0"/>
+      <w:sz w:val="28"/>
+    </w:rPr>
+  </w:style>
+  <w:style w:type="character" w:customStyle="1" w:styleId="WW8Num7z2">
+    <w:name w:val="WW8Num7z2"/>
+    <w:rPr>
+      <w:rFonts w:ascii="Times New Roman" w:hAnsi="Times New Roman"/>
+      <w:b/>
+      <w:i w:val="0"/>
+      <w:sz w:val="24"/>
+    </w:rPr>
+  </w:style>
+  <w:style w:type="character" w:customStyle="1" w:styleId="WW8Num8z0">
+    <w:name w:val="WW8Num8z0"/>
+    <w:rPr>
+      <w:rFonts w:ascii="Symbol" w:hAnsi="Symbol"/>
+    </w:rPr>
+  </w:style>
+  <w:style w:type="character" w:customStyle="1" w:styleId="DefaultParagraphFont1">
+    <w:name w:val="Default Paragraph Font1"/>
+  </w:style>
+  <w:style w:type="character" w:customStyle="1" w:styleId="FootnoteCharacters">
+    <w:name w:val="Footnote Characters"/>
+    <w:rPr>
+      <w:vertAlign w:val="superscript"/>
+    </w:rPr>
+  </w:style>
+  <w:style w:type="character" w:styleId="Nmerodepgina">
+    <w:name w:val="page number"/>
+    <w:basedOn w:val="DefaultParagraphFont1"/>
+    <w:semiHidden/>
+  </w:style>
+  <w:style w:type="character" w:styleId="Hyperlink">
+    <w:name w:val="Hyperlink"/>
+    <w:uiPriority w:val="99"/>
+    <w:rPr>
+      <w:color w:val="0000FF"/>
+      <w:u w:val="single"/>
+    </w:rPr>
+  </w:style>
+  <w:style w:type="character" w:styleId="HiperlinkVisitado">
+    <w:name w:val="FollowedHyperlink"/>
+    <w:semiHidden/>
+    <w:rPr>
+      <w:color w:val="800080"/>
+      <w:u w:val="single"/>
+    </w:rPr>
+  </w:style>
+  <w:style w:type="character" w:customStyle="1" w:styleId="Hiperlink">
+    <w:name w:val="Hiperlink"/>
+    <w:rPr>
+      <w:color w:val="0000FF"/>
+      <w:u w:val="single"/>
+    </w:rPr>
+  </w:style>
+  <w:style w:type="character" w:customStyle="1" w:styleId="TtuloChar">
+    <w:name w:val="Título Char"/>
+    <w:rPr>
+      <w:rFonts w:ascii="Helvetica" w:hAnsi="Helvetica"/>
+      <w:b/>
+      <w:caps/>
+      <w:noProof w:val="0"/>
+      <w:sz w:val="32"/>
+      <w:lang w:val="pt-BR" w:eastAsia="ar-SA" w:bidi="ar-SA"/>
+    </w:rPr>
+  </w:style>
+  <w:style w:type="character" w:customStyle="1" w:styleId="EstiloTtuloHelveticaChar">
+    <w:name w:val="Estilo Título + Helvetica Char"/>
+    <w:rPr>
+      <w:rFonts w:ascii="Helvetica" w:hAnsi="Helvetica"/>
+      <w:b/>
+      <w:bCs/>
+      <w:caps/>
+      <w:noProof w:val="0"/>
+      <w:sz w:val="32"/>
+      <w:lang w:val="pt-BR" w:eastAsia="ar-SA" w:bidi="ar-SA"/>
+    </w:rPr>
+  </w:style>
+  <w:style w:type="paragraph" w:customStyle="1" w:styleId="Heading">
+    <w:name w:val="Heading"/>
+    <w:basedOn w:val="Normal"/>
+    <w:next w:val="Corpodetexto"/>
+    <w:pPr>
+      <w:keepNext/>
+      <w:spacing w:before="240"/>
+    </w:pPr>
+    <w:rPr>
+      <w:rFonts w:ascii="Arial" w:eastAsia="Lucida Sans Unicode" w:hAnsi="Arial" w:cs="MS Mincho"/>
+      <w:sz w:val="28"/>
+      <w:szCs w:val="28"/>
+    </w:rPr>
+  </w:style>
+  <w:style w:type="paragraph" w:styleId="Corpodetexto">
+    <w:name w:val="Body Text"/>
+    <w:basedOn w:val="Normal"/>
+    <w:semiHidden/>
+  </w:style>
+  <w:style w:type="paragraph" w:styleId="Lista">
+    <w:name w:val="List"/>
+    <w:basedOn w:val="Corpodetexto"/>
+    <w:semiHidden/>
+    <w:rPr>
+      <w:rFonts w:cs="Tahoma"/>
+    </w:rPr>
+  </w:style>
+  <w:style w:type="paragraph" w:customStyle="1" w:styleId="Caption1">
+    <w:name w:val="Caption1"/>
+    <w:basedOn w:val="Normal"/>
+    <w:next w:val="Normal"/>
+    <w:pPr>
+      <w:ind w:firstLine="0"/>
+      <w:jc w:val="center"/>
+    </w:pPr>
+  </w:style>
+  <w:style w:type="paragraph" w:customStyle="1" w:styleId="Index">
+    <w:name w:val="Index"/>
+    <w:basedOn w:val="Normal"/>
+    <w:pPr>
+      <w:suppressLineNumbers/>
+    </w:pPr>
+    <w:rPr>
+      <w:rFonts w:cs="Tahoma"/>
+    </w:rPr>
+  </w:style>
+  <w:style w:type="paragraph" w:styleId="Sumrio1">
+    <w:name w:val="toc 1"/>
+    <w:basedOn w:val="Normal"/>
+    <w:next w:val="Normal"/>
+    <w:uiPriority w:val="39"/>
+    <w:rsid w:val="00141154"/>
+    <w:pPr>
+      <w:ind w:firstLine="0"/>
+      <w:jc w:val="left"/>
+    </w:pPr>
+    <w:rPr>
+      <w:b/>
+      <w:caps/>
+    </w:rPr>
+  </w:style>
+  <w:style w:type="paragraph" w:styleId="Sumrio2">
+    <w:name w:val="toc 2"/>
+    <w:basedOn w:val="Normal"/>
+    <w:next w:val="Normal"/>
+    <w:uiPriority w:val="39"/>
+    <w:rsid w:val="00141154"/>
+    <w:pPr>
+      <w:ind w:firstLine="295"/>
+      <w:jc w:val="left"/>
+    </w:pPr>
+    <w:rPr>
+      <w:caps/>
+    </w:rPr>
+  </w:style>
+  <w:style w:type="paragraph" w:styleId="Sumrio4">
+    <w:name w:val="toc 4"/>
+    <w:basedOn w:val="Normal"/>
+    <w:next w:val="Normal"/>
+    <w:uiPriority w:val="39"/>
+    <w:rsid w:val="00141154"/>
+    <w:pPr>
+      <w:ind w:firstLine="851"/>
+      <w:jc w:val="left"/>
+    </w:pPr>
+    <w:rPr>
+      <w:sz w:val="20"/>
+    </w:rPr>
+  </w:style>
+  <w:style w:type="paragraph" w:styleId="Textodenotaderodap">
+    <w:name w:val="footnote text"/>
+    <w:basedOn w:val="Normal"/>
+    <w:semiHidden/>
+    <w:pPr>
+      <w:ind w:firstLine="0"/>
+    </w:pPr>
+  </w:style>
+  <w:style w:type="paragraph" w:styleId="Ttulo">
+    <w:name w:val="Title"/>
+    <w:basedOn w:val="Normal"/>
+    <w:next w:val="Normal"/>
+    <w:qFormat/>
+    <w:rsid w:val="00CF3307"/>
+    <w:pPr>
+      <w:pageBreakBefore/>
+      <w:spacing w:before="1800" w:after="840"/>
+      <w:ind w:firstLine="0"/>
+      <w:jc w:val="center"/>
+    </w:pPr>
+    <w:rPr>
+      <w:b/>
+      <w:caps/>
+    </w:rPr>
+  </w:style>
+  <w:style w:type="paragraph" w:styleId="Subttulo">
+    <w:name w:val="Subtitle"/>
+    <w:basedOn w:val="Normal"/>
+    <w:next w:val="Corpodetexto"/>
+    <w:qFormat/>
+    <w:pPr>
+      <w:ind w:firstLine="0"/>
+      <w:jc w:val="left"/>
+    </w:pPr>
+    <w:rPr>
+      <w:b/>
+    </w:rPr>
+  </w:style>
+  <w:style w:type="paragraph" w:styleId="Cabealho">
+    <w:name w:val="header"/>
+    <w:basedOn w:val="Normal"/>
+    <w:semiHidden/>
+    <w:pPr>
+      <w:tabs>
+        <w:tab w:val="center" w:pos="4419"/>
+        <w:tab w:val="right" w:pos="8838"/>
+      </w:tabs>
+    </w:pPr>
+  </w:style>
+  <w:style w:type="paragraph" w:styleId="Rodap">
+    <w:name w:val="footer"/>
+    <w:basedOn w:val="Normal"/>
+    <w:semiHidden/>
+    <w:pPr>
+      <w:tabs>
+        <w:tab w:val="center" w:pos="4419"/>
+        <w:tab w:val="right" w:pos="8838"/>
+      </w:tabs>
+    </w:pPr>
+  </w:style>
+  <w:style w:type="paragraph" w:customStyle="1" w:styleId="TextoNormal">
+    <w:name w:val="Texto Normal"/>
+    <w:basedOn w:val="Normal"/>
+    <w:pPr>
+      <w:ind w:firstLine="709"/>
+    </w:pPr>
+    <w:rPr>
+      <w:noProof/>
+    </w:rPr>
+  </w:style>
+  <w:style w:type="paragraph" w:customStyle="1" w:styleId="CIP">
+    <w:name w:val="CIP"/>
+    <w:basedOn w:val="TextoNormal"/>
+    <w:next w:val="Normal"/>
+    <w:pPr>
+      <w:tabs>
+        <w:tab w:val="left" w:pos="1418"/>
+      </w:tabs>
+      <w:ind w:left="284" w:right="284" w:firstLine="284"/>
+    </w:pPr>
+    <w:rPr>
+      <w:noProof w:val="0"/>
+    </w:rPr>
+  </w:style>
+  <w:style w:type="paragraph" w:styleId="Recuodecorpodetexto">
+    <w:name w:val="Body Text Indent"/>
+    <w:basedOn w:val="Normal"/>
+    <w:semiHidden/>
+    <w:pPr>
+      <w:ind w:firstLine="709"/>
+    </w:pPr>
+  </w:style>
+  <w:style w:type="paragraph" w:customStyle="1" w:styleId="Primria">
+    <w:name w:val="Primária"/>
+    <w:basedOn w:val="Normal"/>
+    <w:next w:val="Normal"/>
+    <w:pPr>
+      <w:ind w:firstLine="0"/>
+    </w:pPr>
+    <w:rPr>
+      <w:b/>
+      <w:sz w:val="28"/>
+    </w:rPr>
+  </w:style>
+  <w:style w:type="paragraph" w:customStyle="1" w:styleId="BodyTextIndent21">
+    <w:name w:val="Body Text Indent 21"/>
+    <w:basedOn w:val="Normal"/>
+    <w:pPr>
+      <w:ind w:left="360" w:hanging="360"/>
+    </w:pPr>
+  </w:style>
+  <w:style w:type="paragraph" w:customStyle="1" w:styleId="BodyTextIndent31">
+    <w:name w:val="Body Text Indent 31"/>
+    <w:basedOn w:val="Normal"/>
+    <w:pPr>
+      <w:ind w:firstLine="709"/>
+    </w:pPr>
+  </w:style>
+  <w:style w:type="paragraph" w:styleId="Sumrio3">
+    <w:name w:val="toc 3"/>
+    <w:basedOn w:val="Normal"/>
+    <w:next w:val="Normal"/>
+    <w:uiPriority w:val="39"/>
+    <w:rsid w:val="00141154"/>
+    <w:pPr>
+      <w:spacing w:after="0"/>
+      <w:ind w:firstLine="709"/>
+      <w:jc w:val="left"/>
+    </w:pPr>
+    <w:rPr>
+      <w:b/>
+    </w:rPr>
+  </w:style>
+  <w:style w:type="paragraph" w:customStyle="1" w:styleId="Ttulo-Sumrio">
+    <w:name w:val="Título-Sumário"/>
+    <w:basedOn w:val="Ttulo"/>
+    <w:next w:val="Normal"/>
+  </w:style>
+  <w:style w:type="paragraph" w:customStyle="1" w:styleId="Captulos">
+    <w:name w:val="Capítulos"/>
+    <w:basedOn w:val="TextoNormal"/>
+    <w:pPr>
+      <w:ind w:firstLine="0"/>
+      <w:jc w:val="left"/>
+    </w:pPr>
+    <w:rPr>
+      <w:b/>
+      <w:sz w:val="36"/>
+    </w:rPr>
+  </w:style>
+  <w:style w:type="paragraph" w:customStyle="1" w:styleId="ndicedeTabelas">
+    <w:name w:val="Índice de Tabelas"/>
+    <w:basedOn w:val="Normal"/>
+    <w:next w:val="Normal"/>
+    <w:pPr>
+      <w:ind w:firstLine="0"/>
+      <w:jc w:val="left"/>
+    </w:pPr>
+    <w:rPr>
+      <w:smallCaps/>
+      <w:sz w:val="22"/>
+    </w:rPr>
+  </w:style>
+  <w:style w:type="paragraph" w:styleId="Sumrio5">
+    <w:name w:val="toc 5"/>
+    <w:basedOn w:val="Normal"/>
+    <w:next w:val="Normal"/>
+    <w:semiHidden/>
+    <w:pPr>
+      <w:spacing w:after="0"/>
+      <w:ind w:left="720"/>
+      <w:jc w:val="left"/>
+    </w:pPr>
+    <w:rPr>
+      <w:sz w:val="20"/>
+    </w:rPr>
+  </w:style>
+  <w:style w:type="paragraph" w:customStyle="1" w:styleId="Tabelas">
+    <w:name w:val="Tabelas"/>
+    <w:basedOn w:val="Normal"/>
+    <w:pPr>
+      <w:spacing w:before="120"/>
+      <w:ind w:firstLine="0"/>
+      <w:jc w:val="center"/>
+    </w:pPr>
+  </w:style>
+  <w:style w:type="paragraph" w:customStyle="1" w:styleId="Ttulo-Agradecimentos">
+    <w:name w:val="Título-Agradecimentos"/>
+    <w:basedOn w:val="Ttulo"/>
+    <w:next w:val="Normal"/>
+  </w:style>
+  <w:style w:type="paragraph" w:customStyle="1" w:styleId="TableofFigures1">
+    <w:name w:val="Table of Figures1"/>
+    <w:basedOn w:val="Normal"/>
+    <w:next w:val="Normal"/>
+    <w:pPr>
+      <w:spacing w:after="0"/>
+      <w:ind w:firstLine="0"/>
+      <w:jc w:val="left"/>
+    </w:pPr>
+  </w:style>
+  <w:style w:type="paragraph" w:styleId="Sumrio6">
+    <w:name w:val="toc 6"/>
+    <w:basedOn w:val="Normal"/>
+    <w:next w:val="Normal"/>
+    <w:semiHidden/>
+    <w:pPr>
+      <w:spacing w:after="0"/>
+      <w:ind w:left="960"/>
+      <w:jc w:val="left"/>
+    </w:pPr>
+    <w:rPr>
+      <w:sz w:val="20"/>
+    </w:rPr>
+  </w:style>
+  <w:style w:type="paragraph" w:styleId="Ttulodendiceremissivo">
+    <w:name w:val="index heading"/>
+    <w:basedOn w:val="Normal"/>
+    <w:next w:val="Normal"/>
+    <w:semiHidden/>
+    <w:rPr>
+      <w:rFonts w:ascii="Arial" w:hAnsi="Arial"/>
+      <w:b/>
+    </w:rPr>
+  </w:style>
+  <w:style w:type="paragraph" w:customStyle="1" w:styleId="ListContinue1">
+    <w:name w:val="List Continue1"/>
+    <w:basedOn w:val="Normal"/>
+    <w:pPr>
+      <w:ind w:firstLine="0"/>
+    </w:pPr>
+  </w:style>
+  <w:style w:type="paragraph" w:customStyle="1" w:styleId="TabeladeGrade21">
+    <w:name w:val="Tabela de Grade 21"/>
+    <w:basedOn w:val="Normal"/>
+    <w:pPr>
+      <w:tabs>
+        <w:tab w:val="left" w:pos="2268"/>
+      </w:tabs>
+      <w:spacing w:before="120"/>
+      <w:ind w:left="1134" w:hanging="1134"/>
+    </w:pPr>
+    <w:rPr>
+      <w:szCs w:val="24"/>
+      <w:lang w:val="en-US"/>
+    </w:rPr>
+  </w:style>
+  <w:style w:type="paragraph" w:customStyle="1" w:styleId="Figuras">
+    <w:name w:val="Figuras"/>
+    <w:basedOn w:val="Normal"/>
+    <w:next w:val="Normal"/>
+    <w:pPr>
+      <w:ind w:firstLine="0"/>
+      <w:jc w:val="center"/>
+    </w:pPr>
+  </w:style>
+  <w:style w:type="paragraph" w:styleId="Textodenotadefim">
+    <w:name w:val="endnote text"/>
+    <w:basedOn w:val="Normal"/>
+    <w:semiHidden/>
+    <w:pPr>
+      <w:tabs>
+        <w:tab w:val="left" w:pos="567"/>
+        <w:tab w:val="left" w:pos="1134"/>
+        <w:tab w:val="left" w:pos="1701"/>
+        <w:tab w:val="center" w:pos="4706"/>
+        <w:tab w:val="right" w:pos="9412"/>
+      </w:tabs>
+      <w:spacing w:before="60" w:after="60"/>
+      <w:ind w:firstLine="0"/>
+    </w:pPr>
+    <w:rPr>
+      <w:rFonts w:eastAsia="MS Mincho"/>
+      <w:sz w:val="20"/>
+      <w:lang w:val="en-US" w:eastAsia="ja-JP"/>
+    </w:rPr>
+  </w:style>
+  <w:style w:type="paragraph" w:customStyle="1" w:styleId="Ttulo-Traduo">
+    <w:name w:val="Título - Tradução"/>
+    <w:basedOn w:val="Normal"/>
+    <w:next w:val="Ttulo-Abstract"/>
+    <w:pPr>
+      <w:spacing w:before="1134" w:after="0"/>
+      <w:ind w:firstLine="0"/>
+      <w:jc w:val="center"/>
+    </w:pPr>
+    <w:rPr>
+      <w:b/>
+      <w:sz w:val="28"/>
+    </w:rPr>
+  </w:style>
+  <w:style w:type="paragraph" w:customStyle="1" w:styleId="Ttulo-Abstract">
+    <w:name w:val="Título - Abstract"/>
+    <w:basedOn w:val="Ttulo"/>
+    <w:next w:val="Normal"/>
+    <w:pPr>
+      <w:pageBreakBefore w:val="0"/>
+      <w:spacing w:before="851"/>
+    </w:pPr>
+  </w:style>
+  <w:style w:type="paragraph" w:customStyle="1" w:styleId="TtulodaFolhadeRosto">
+    <w:name w:val="Título da Folha de Rosto"/>
+    <w:basedOn w:val="Normal"/>
+    <w:next w:val="Normal"/>
+    <w:pPr>
+      <w:ind w:left="1701" w:right="1701" w:firstLine="0"/>
+      <w:jc w:val="center"/>
+    </w:pPr>
+    <w:rPr>
+      <w:b/>
+      <w:sz w:val="28"/>
+    </w:rPr>
+  </w:style>
+  <w:style w:type="paragraph" w:customStyle="1" w:styleId="Autor">
+    <w:name w:val="Autor"/>
+    <w:basedOn w:val="Normal"/>
+    <w:next w:val="Normal"/>
+    <w:pPr>
+      <w:ind w:firstLine="0"/>
+      <w:jc w:val="center"/>
+    </w:pPr>
+    <w:rPr>
+      <w:caps/>
+    </w:rPr>
+  </w:style>
+  <w:style w:type="paragraph" w:styleId="Sumrio7">
+    <w:name w:val="toc 7"/>
+    <w:basedOn w:val="Normal"/>
+    <w:next w:val="Normal"/>
+    <w:semiHidden/>
+    <w:pPr>
+      <w:spacing w:after="0"/>
+      <w:ind w:left="1200"/>
+      <w:jc w:val="left"/>
+    </w:pPr>
+    <w:rPr>
+      <w:sz w:val="20"/>
+    </w:rPr>
+  </w:style>
+  <w:style w:type="paragraph" w:styleId="Sumrio8">
+    <w:name w:val="toc 8"/>
+    <w:basedOn w:val="Normal"/>
+    <w:next w:val="Normal"/>
+    <w:semiHidden/>
+    <w:pPr>
+      <w:spacing w:after="0"/>
+      <w:ind w:left="1440"/>
+      <w:jc w:val="left"/>
+    </w:pPr>
+    <w:rPr>
+      <w:sz w:val="20"/>
+    </w:rPr>
+  </w:style>
+  <w:style w:type="paragraph" w:styleId="Sumrio9">
+    <w:name w:val="toc 9"/>
+    <w:basedOn w:val="Normal"/>
+    <w:next w:val="Normal"/>
+    <w:semiHidden/>
+    <w:pPr>
+      <w:spacing w:after="0"/>
+      <w:ind w:left="1680"/>
+      <w:jc w:val="left"/>
+    </w:pPr>
+    <w:rPr>
+      <w:sz w:val="20"/>
+    </w:rPr>
+  </w:style>
+  <w:style w:type="paragraph" w:customStyle="1" w:styleId="GradeColorida-nfase11">
+    <w:name w:val="Grade Colorida - Ênfase 11"/>
+    <w:next w:val="Normal"/>
+    <w:qFormat/>
+    <w:pPr>
+      <w:suppressAutoHyphens/>
+      <w:spacing w:before="240" w:after="240"/>
+      <w:ind w:left="2268"/>
+      <w:jc w:val="both"/>
+    </w:pPr>
+    <w:rPr>
+      <w:rFonts w:eastAsia="Arial"/>
+      <w:lang w:eastAsia="ar-SA"/>
+    </w:rPr>
+  </w:style>
+  <w:style w:type="paragraph" w:customStyle="1" w:styleId="H2">
+    <w:name w:val="H2"/>
+    <w:basedOn w:val="Normal"/>
+    <w:next w:val="Normal"/>
+    <w:pPr>
+      <w:keepNext/>
+      <w:spacing w:before="100" w:after="100"/>
+      <w:ind w:firstLine="0"/>
+      <w:jc w:val="left"/>
+    </w:pPr>
+    <w:rPr>
+      <w:b/>
+      <w:sz w:val="36"/>
+    </w:rPr>
+  </w:style>
+  <w:style w:type="paragraph" w:styleId="NormalWeb">
+    <w:name w:val="Normal (Web)"/>
+    <w:basedOn w:val="Normal"/>
+    <w:uiPriority w:val="99"/>
+    <w:pPr>
+      <w:spacing w:before="100" w:after="100"/>
+      <w:ind w:firstLine="0"/>
+      <w:jc w:val="left"/>
+    </w:pPr>
+    <w:rPr>
+      <w:szCs w:val="24"/>
+    </w:rPr>
+  </w:style>
+  <w:style w:type="paragraph" w:customStyle="1" w:styleId="EstiloTtuloHelvetica">
+    <w:name w:val="Estilo Título + Helvetica"/>
+    <w:basedOn w:val="Ttulo"/>
+    <w:rPr>
+      <w:rFonts w:ascii="Helvetica" w:hAnsi="Helvetica"/>
+      <w:bCs/>
+    </w:rPr>
+  </w:style>
+  <w:style w:type="paragraph" w:customStyle="1" w:styleId="EstiloTtulo1HelveticaAntes90ptDepoisde42pt">
+    <w:name w:val="Estilo Título 1 + Helvetica Antes:  90 pt Depois de:  42 pt"/>
+    <w:basedOn w:val="Ttulo1"/>
+    <w:pPr>
+      <w:numPr>
+        <w:numId w:val="0"/>
+      </w:numPr>
+      <w:ind w:left="357" w:hanging="357"/>
+      <w:outlineLvl w:val="9"/>
+    </w:pPr>
+    <w:rPr>
+      <w:rFonts w:ascii="Helvetica" w:hAnsi="Helvetica"/>
+    </w:rPr>
+  </w:style>
+  <w:style w:type="paragraph" w:styleId="Textodebalo">
+    <w:name w:val="Balloon Text"/>
+    <w:basedOn w:val="Normal"/>
+    <w:rPr>
+      <w:rFonts w:ascii="Tahoma" w:hAnsi="Tahoma" w:cs="Tahoma"/>
+      <w:sz w:val="16"/>
+      <w:szCs w:val="16"/>
+    </w:rPr>
+  </w:style>
+  <w:style w:type="paragraph" w:customStyle="1" w:styleId="Contents10">
+    <w:name w:val="Contents 10"/>
+    <w:basedOn w:val="Index"/>
+    <w:pPr>
+      <w:tabs>
+        <w:tab w:val="right" w:leader="dot" w:pos="9637"/>
+      </w:tabs>
+      <w:ind w:left="2547" w:firstLine="0"/>
+    </w:pPr>
+  </w:style>
+  <w:style w:type="paragraph" w:customStyle="1" w:styleId="TableContents">
+    <w:name w:val="Table Contents"/>
+    <w:basedOn w:val="Normal"/>
+    <w:pPr>
+      <w:suppressLineNumbers/>
+    </w:pPr>
+  </w:style>
+  <w:style w:type="paragraph" w:customStyle="1" w:styleId="TableHeading">
+    <w:name w:val="Table Heading"/>
+    <w:basedOn w:val="TableContents"/>
+    <w:pPr>
+      <w:jc w:val="center"/>
+    </w:pPr>
+    <w:rPr>
+      <w:b/>
+      <w:bCs/>
+    </w:rPr>
+  </w:style>
+  <w:style w:type="paragraph" w:customStyle="1" w:styleId="Framecontents">
+    <w:name w:val="Frame contents"/>
+    <w:basedOn w:val="Corpodetexto"/>
+  </w:style>
+  <w:style w:type="paragraph" w:styleId="MapadoDocumento">
+    <w:name w:val="Document Map"/>
+    <w:basedOn w:val="Normal"/>
+    <w:semiHidden/>
+    <w:pPr>
+      <w:shd w:val="clear" w:color="auto" w:fill="000080"/>
+    </w:pPr>
+    <w:rPr>
+      <w:rFonts w:ascii="Tahoma" w:hAnsi="Tahoma"/>
+    </w:rPr>
+  </w:style>
+  <w:style w:type="paragraph" w:styleId="Recuodecorpodetexto2">
+    <w:name w:val="Body Text Indent 2"/>
+    <w:basedOn w:val="Normal"/>
+    <w:semiHidden/>
+    <w:rPr>
+      <w:b/>
+    </w:rPr>
+  </w:style>
+  <w:style w:type="paragraph" w:styleId="ndicedeilustraes">
+    <w:name w:val="table of figures"/>
+    <w:basedOn w:val="Normal"/>
+    <w:next w:val="Normal"/>
+    <w:uiPriority w:val="99"/>
+    <w:qFormat/>
+    <w:rsid w:val="00462EBF"/>
+    <w:pPr>
+      <w:spacing w:after="0"/>
+      <w:ind w:firstLine="0"/>
+      <w:jc w:val="left"/>
+    </w:pPr>
+  </w:style>
+  <w:style w:type="paragraph" w:customStyle="1" w:styleId="07-Naturezadotrabalho">
+    <w:name w:val="07 - Natureza do trabalho"/>
+    <w:basedOn w:val="Normal"/>
+    <w:rsid w:val="0057498C"/>
+    <w:pPr>
+      <w:suppressAutoHyphens w:val="0"/>
+      <w:spacing w:after="0"/>
+      <w:ind w:left="4536" w:firstLine="0"/>
+    </w:pPr>
+  </w:style>
+  <w:style w:type="paragraph" w:customStyle="1" w:styleId="09-DedicatriaseAgradecimentos">
+    <w:name w:val="09 - Dedicatórias e Agradecimentos"/>
+    <w:basedOn w:val="07-Naturezadotrabalho"/>
+    <w:rsid w:val="003A760E"/>
+    <w:pPr>
+      <w:ind w:left="3402"/>
+    </w:pPr>
+    <w:rPr>
+      <w:i/>
+    </w:rPr>
+  </w:style>
+  <w:style w:type="character" w:styleId="Refdecomentrio">
+    <w:name w:val="annotation reference"/>
+    <w:uiPriority w:val="99"/>
+    <w:semiHidden/>
+    <w:unhideWhenUsed/>
+    <w:rsid w:val="003B362C"/>
+    <w:rPr>
+      <w:sz w:val="16"/>
+      <w:szCs w:val="16"/>
+    </w:rPr>
+  </w:style>
+  <w:style w:type="paragraph" w:styleId="Textodecomentrio">
+    <w:name w:val="annotation text"/>
+    <w:basedOn w:val="Normal"/>
+    <w:link w:val="TextodecomentrioChar"/>
+    <w:uiPriority w:val="99"/>
+    <w:unhideWhenUsed/>
+    <w:rsid w:val="003B362C"/>
+    <w:rPr>
+      <w:sz w:val="20"/>
+    </w:rPr>
+  </w:style>
+  <w:style w:type="character" w:customStyle="1" w:styleId="TextodecomentrioChar">
+    <w:name w:val="Texto de comentário Char"/>
+    <w:link w:val="Textodecomentrio"/>
+    <w:uiPriority w:val="99"/>
+    <w:rsid w:val="003B362C"/>
+  </w:style>
+  <w:style w:type="paragraph" w:styleId="Assuntodocomentrio">
+    <w:name w:val="annotation subject"/>
+    <w:basedOn w:val="Textodecomentrio"/>
+    <w:next w:val="Textodecomentrio"/>
+    <w:link w:val="AssuntodocomentrioChar"/>
+    <w:uiPriority w:val="99"/>
+    <w:semiHidden/>
+    <w:unhideWhenUsed/>
+    <w:rsid w:val="003B362C"/>
+    <w:rPr>
+      <w:b/>
+      <w:bCs/>
+    </w:rPr>
+  </w:style>
+  <w:style w:type="character" w:customStyle="1" w:styleId="AssuntodocomentrioChar">
+    <w:name w:val="Assunto do comentário Char"/>
+    <w:link w:val="Assuntodocomentrio"/>
+    <w:uiPriority w:val="99"/>
+    <w:semiHidden/>
+    <w:rsid w:val="003B362C"/>
+    <w:rPr>
+      <w:b/>
+      <w:bCs/>
+    </w:rPr>
+  </w:style>
+  <w:style w:type="paragraph" w:styleId="PargrafodaLista">
+    <w:name w:val="List Paragraph"/>
+    <w:aliases w:val="Resumo"/>
+    <w:basedOn w:val="Normal"/>
+    <w:uiPriority w:val="34"/>
+    <w:qFormat/>
+    <w:rsid w:val="00CF3307"/>
+    <w:pPr>
+      <w:suppressAutoHyphens w:val="0"/>
+      <w:spacing w:after="0"/>
+      <w:ind w:firstLine="0"/>
+      <w:contextualSpacing/>
+    </w:pPr>
+    <w:rPr>
+      <w:lang w:eastAsia="en-US"/>
+    </w:rPr>
+  </w:style>
+  <w:style w:type="table" w:styleId="Tabelacomgrade">
+    <w:name w:val="Table Grid"/>
+    <w:basedOn w:val="Tabelanormal"/>
+    <w:uiPriority w:val="59"/>
+    <w:rsid w:val="004954D0"/>
+    <w:tblPr>
+      <w:tblBorders>
+        <w:top w:val="single" w:sz="4" w:space="0" w:color="auto"/>
+        <w:left w:val="single" w:sz="4" w:space="0" w:color="auto"/>
+        <w:bottom w:val="single" w:sz="4" w:space="0" w:color="auto"/>
+        <w:right w:val="single" w:sz="4" w:space="0" w:color="auto"/>
+        <w:insideH w:val="single" w:sz="4" w:space="0" w:color="auto"/>
+        <w:insideV w:val="single" w:sz="4" w:space="0" w:color="auto"/>
+      </w:tblBorders>
+    </w:tblPr>
+  </w:style>
+  <w:style w:type="paragraph" w:styleId="Legenda">
+    <w:name w:val="caption"/>
+    <w:basedOn w:val="Normal"/>
+    <w:next w:val="Normal"/>
+    <w:uiPriority w:val="35"/>
+    <w:unhideWhenUsed/>
+    <w:qFormat/>
+    <w:rsid w:val="003F7C5B"/>
+    <w:pPr>
+      <w:spacing w:after="0"/>
+      <w:ind w:firstLine="0"/>
+      <w:jc w:val="center"/>
+    </w:pPr>
+    <w:rPr>
+      <w:bCs/>
+      <w:sz w:val="20"/>
+    </w:rPr>
+  </w:style>
+  <w:style w:type="character" w:styleId="Refdenotaderodap">
+    <w:name w:val="footnote reference"/>
+    <w:uiPriority w:val="99"/>
+    <w:semiHidden/>
+    <w:unhideWhenUsed/>
+    <w:rsid w:val="00B54D9B"/>
+    <w:rPr>
+      <w:vertAlign w:val="superscript"/>
+    </w:rPr>
+  </w:style>
+  <w:style w:type="paragraph" w:customStyle="1" w:styleId="refbiblio">
+    <w:name w:val="refbiblio"/>
+    <w:rsid w:val="00A90CF9"/>
+    <w:pPr>
+      <w:spacing w:before="120" w:after="60"/>
+      <w:contextualSpacing/>
+    </w:pPr>
+    <w:rPr>
+      <w:sz w:val="24"/>
+      <w:lang w:eastAsia="en-US"/>
+    </w:rPr>
+  </w:style>
+  <w:style w:type="paragraph" w:styleId="Remissivo1">
+    <w:name w:val="index 1"/>
+    <w:basedOn w:val="Normal"/>
+    <w:next w:val="Normal"/>
+    <w:autoRedefine/>
+    <w:uiPriority w:val="99"/>
+    <w:semiHidden/>
+    <w:unhideWhenUsed/>
+    <w:rsid w:val="00F93878"/>
+    <w:pPr>
+      <w:ind w:left="240" w:hanging="240"/>
+    </w:pPr>
+  </w:style>
+  <w:style w:type="character" w:styleId="Forte">
+    <w:name w:val="Strong"/>
+    <w:uiPriority w:val="22"/>
+    <w:qFormat/>
+    <w:rsid w:val="003B6BDF"/>
+    <w:rPr>
+      <w:b/>
+      <w:bCs/>
+    </w:rPr>
+  </w:style>
+  <w:style w:type="character" w:customStyle="1" w:styleId="Fontepargpadro1">
+    <w:name w:val="Fonte parág. padrão1"/>
+    <w:qFormat/>
+    <w:rsid w:val="00CA5213"/>
+  </w:style>
+  <w:style w:type="paragraph" w:customStyle="1" w:styleId="LO-Normal">
+    <w:name w:val="LO-Normal"/>
+    <w:qFormat/>
+    <w:rsid w:val="00CA5213"/>
+    <w:pPr>
+      <w:keepNext/>
+      <w:widowControl w:val="0"/>
+      <w:shd w:val="clear" w:color="auto" w:fill="FFFFFF"/>
+      <w:suppressAutoHyphens/>
+      <w:textAlignment w:val="baseline"/>
+    </w:pPr>
+    <w:rPr>
+      <w:sz w:val="24"/>
+    </w:rPr>
+  </w:style>
+  <w:style w:type="character" w:customStyle="1" w:styleId="UnresolvedMention">
     <w:name w:val="Unresolved Mention"/>
     <w:basedOn w:val="Fontepargpadro"/>
     <w:uiPriority w:val="99"/>
@@ -9553,7 +11129,7 @@
 </file>
 
 <file path=customXml/itemProps1.xml><?xml version="1.0" encoding="utf-8"?>
-<ds:datastoreItem xmlns:ds="http://schemas.openxmlformats.org/officeDocument/2006/customXml" ds:itemID="{D192913D-8CA1-4B96-AF07-DF0C4F83F8B0}">
+<ds:datastoreItem xmlns:ds="http://schemas.openxmlformats.org/officeDocument/2006/customXml" ds:itemID="{3CAF7828-5D4D-4634-8376-00BEFE4A0FE1}">
   <ds:schemaRefs>
     <ds:schemaRef ds:uri="http://schemas.openxmlformats.org/officeDocument/2006/bibliography"/>
   </ds:schemaRefs>

</xml_diff>

<commit_message>
Atualização apêndice IV add referencia sobre sommerville
</commit_message>
<xml_diff>
--- a/docs/apendice4.docx
+++ b/docs/apendice4.docx
@@ -1,6 +1,6 @@
 
 <file path=word/document.xml><?xml version="1.0" encoding="utf-8"?>
-<w:document xmlns:wpc="http://schemas.microsoft.com/office/word/2010/wordprocessingCanvas" xmlns:mc="http://schemas.openxmlformats.org/markup-compatibility/2006" xmlns:o="urn:schemas-microsoft-com:office:office" xmlns:r="http://schemas.openxmlformats.org/officeDocument/2006/relationships" xmlns:m="http://schemas.openxmlformats.org/officeDocument/2006/math" xmlns:v="urn:schemas-microsoft-com:vml" xmlns:wp14="http://schemas.microsoft.com/office/word/2010/wordprocessingDrawing" xmlns:wp="http://schemas.openxmlformats.org/drawingml/2006/wordprocessingDrawing" xmlns:w10="urn:schemas-microsoft-com:office:word" xmlns:w="http://schemas.openxmlformats.org/wordprocessingml/2006/main" xmlns:w14="http://schemas.microsoft.com/office/word/2010/wordml" xmlns:wpg="http://schemas.microsoft.com/office/word/2010/wordprocessingGroup" xmlns:wpi="http://schemas.microsoft.com/office/word/2010/wordprocessingInk" xmlns:wne="http://schemas.microsoft.com/office/word/2006/wordml" xmlns:wps="http://schemas.microsoft.com/office/word/2010/wordprocessingShape" mc:Ignorable="w14 wp14">
+<w:document xmlns:wpc="http://schemas.microsoft.com/office/word/2010/wordprocessingCanvas" xmlns:cx="http://schemas.microsoft.com/office/drawing/2014/chartex" xmlns:cx1="http://schemas.microsoft.com/office/drawing/2015/9/8/chartex" xmlns:cx2="http://schemas.microsoft.com/office/drawing/2015/10/21/chartex" xmlns:cx3="http://schemas.microsoft.com/office/drawing/2016/5/9/chartex" xmlns:cx4="http://schemas.microsoft.com/office/drawing/2016/5/10/chartex" xmlns:cx5="http://schemas.microsoft.com/office/drawing/2016/5/11/chartex" xmlns:cx6="http://schemas.microsoft.com/office/drawing/2016/5/12/chartex" xmlns:cx7="http://schemas.microsoft.com/office/drawing/2016/5/13/chartex" xmlns:cx8="http://schemas.microsoft.com/office/drawing/2016/5/14/chartex" xmlns:mc="http://schemas.openxmlformats.org/markup-compatibility/2006" xmlns:aink="http://schemas.microsoft.com/office/drawing/2016/ink" xmlns:am3d="http://schemas.microsoft.com/office/drawing/2017/model3d" xmlns:o="urn:schemas-microsoft-com:office:office" xmlns:r="http://schemas.openxmlformats.org/officeDocument/2006/relationships" xmlns:m="http://schemas.openxmlformats.org/officeDocument/2006/math" xmlns:v="urn:schemas-microsoft-com:vml" xmlns:wp14="http://schemas.microsoft.com/office/word/2010/wordprocessingDrawing" xmlns:wp="http://schemas.openxmlformats.org/drawingml/2006/wordprocessingDrawing" xmlns:w10="urn:schemas-microsoft-com:office:word" xmlns:w="http://schemas.openxmlformats.org/wordprocessingml/2006/main" xmlns:w14="http://schemas.microsoft.com/office/word/2010/wordml" xmlns:w15="http://schemas.microsoft.com/office/word/2012/wordml" xmlns:w16cid="http://schemas.microsoft.com/office/word/2016/wordml/cid" xmlns:w16se="http://schemas.microsoft.com/office/word/2015/wordml/symex" xmlns:wpg="http://schemas.microsoft.com/office/word/2010/wordprocessingGroup" xmlns:wpi="http://schemas.microsoft.com/office/word/2010/wordprocessingInk" xmlns:wne="http://schemas.microsoft.com/office/word/2006/wordml" xmlns:wps="http://schemas.microsoft.com/office/word/2010/wordprocessingShape" mc:Ignorable="w14 w15 w16se w16cid wp14">
   <w:background w:color="FFFFFF"/>
   <w:body>
     <w:p>
@@ -443,8 +443,8 @@
           </w:rPrChange>
         </w:rPr>
         <w:sectPr>
-          <w:headerReference w:type="default" r:id="rId9"/>
-          <w:footerReference w:type="default" r:id="rId10"/>
+          <w:headerReference w:type="default" r:id="rId8"/>
+          <w:footerReference w:type="default" r:id="rId9"/>
           <w:footnotePr>
             <w:pos w:val="beneathText"/>
           </w:footnotePr>
@@ -946,15 +946,15 @@
       </w:pPr>
       <w:bookmarkStart w:id="1" w:name="_Toc215560114"/>
       <w:bookmarkStart w:id="2" w:name="_Toc215560241"/>
-      <w:bookmarkStart w:id="3" w:name="_Toc215560110"/>
-      <w:bookmarkStart w:id="4" w:name="_Toc494282528"/>
+      <w:bookmarkStart w:id="3" w:name="_Toc494282528"/>
+      <w:bookmarkStart w:id="4" w:name="_Toc215560110"/>
       <w:r>
         <w:lastRenderedPageBreak/>
         <w:t>RESUMO</w:t>
       </w:r>
       <w:bookmarkEnd w:id="1"/>
       <w:bookmarkEnd w:id="2"/>
-      <w:bookmarkEnd w:id="4"/>
+      <w:bookmarkEnd w:id="3"/>
     </w:p>
     <w:p>
       <w:pPr>
@@ -1380,7 +1380,7 @@
         <w:rPr>
           <w:noProof/>
         </w:rPr>
-        <w:instrText xml:space="preserve"> PAGEREF _Toc493250837 \h </w:instrText>
+        <w:instrText xml:space="preserve"> PAGEREF _Toc494312850 \h </w:instrText>
       </w:r>
       <w:r>
         <w:rPr>
@@ -1398,67 +1398,6 @@
           <w:noProof/>
         </w:rPr>
         <w:t>11</w:t>
-      </w:r>
-      <w:r>
-        <w:rPr>
-          <w:noProof/>
-        </w:rPr>
-        <w:fldChar w:fldCharType="end"/>
-      </w:r>
-    </w:p>
-    <w:p>
-      <w:pPr>
-        <w:pStyle w:val="ndicedeilustraes"/>
-        <w:tabs>
-          <w:tab w:val="right" w:leader="dot" w:pos="8493"/>
-        </w:tabs>
-        <w:rPr>
-          <w:rFonts w:asciiTheme="minorHAnsi" w:eastAsiaTheme="minorEastAsia" w:hAnsiTheme="minorHAnsi" w:cstheme="minorBidi"/>
-          <w:noProof/>
-          <w:sz w:val="22"/>
-          <w:szCs w:val="22"/>
-        </w:rPr>
-      </w:pPr>
-      <w:r>
-        <w:rPr>
-          <w:noProof/>
-        </w:rPr>
-        <w:t>Figura 2 – Exemplo de apresentação de uma figura no texto</w:t>
-      </w:r>
-      <w:r>
-        <w:rPr>
-          <w:noProof/>
-        </w:rPr>
-        <w:tab/>
-      </w:r>
-      <w:r>
-        <w:rPr>
-          <w:noProof/>
-        </w:rPr>
-        <w:fldChar w:fldCharType="begin"/>
-      </w:r>
-      <w:r>
-        <w:rPr>
-          <w:noProof/>
-        </w:rPr>
-        <w:instrText xml:space="preserve"> PAGEREF _Toc493250838 \h </w:instrText>
-      </w:r>
-      <w:r>
-        <w:rPr>
-          <w:noProof/>
-        </w:rPr>
-      </w:r>
-      <w:r>
-        <w:rPr>
-          <w:noProof/>
-        </w:rPr>
-        <w:fldChar w:fldCharType="separate"/>
-      </w:r>
-      <w:r>
-        <w:rPr>
-          <w:noProof/>
-        </w:rPr>
-        <w:t>15</w:t>
       </w:r>
       <w:r>
         <w:rPr>
@@ -1595,10 +1534,8 @@
           <w:tab w:val="right" w:leader="dot" w:pos="8493"/>
         </w:tabs>
         <w:rPr>
-          <w:rFonts w:ascii="Calibri" w:hAnsi="Calibri"/>
-          <w:noProof/>
-          <w:sz w:val="22"/>
-          <w:szCs w:val="22"/>
+          <w:noProof/>
+          <w:szCs w:val="24"/>
         </w:rPr>
       </w:pPr>
       <w:r>
@@ -1622,146 +1559,15 @@
         </w:rPr>
         <w:fldChar w:fldCharType="separate"/>
       </w:r>
-      <w:hyperlink w:anchor="_Toc425171418" w:history="1">
-        <w:r>
-          <w:rPr>
-            <w:rStyle w:val="Hyperlink"/>
-            <w:noProof/>
-          </w:rPr>
-          <w:t>Tabela 1: Parâmetros para formatação das subdivisões do texto</w:t>
-        </w:r>
-        <w:r>
-          <w:rPr>
-            <w:noProof/>
-            <w:webHidden/>
-          </w:rPr>
-          <w:tab/>
-        </w:r>
-        <w:r>
-          <w:rPr>
-            <w:noProof/>
-            <w:webHidden/>
-          </w:rPr>
-          <w:fldChar w:fldCharType="begin"/>
-        </w:r>
-        <w:r>
-          <w:rPr>
-            <w:noProof/>
-            <w:webHidden/>
-          </w:rPr>
-          <w:instrText xml:space="preserve"> PAGEREF _Toc425171418 \h </w:instrText>
-        </w:r>
-        <w:r>
-          <w:rPr>
-            <w:noProof/>
-            <w:webHidden/>
-          </w:rPr>
-        </w:r>
-        <w:r>
-          <w:rPr>
-            <w:noProof/>
-            <w:webHidden/>
-          </w:rPr>
-          <w:fldChar w:fldCharType="separate"/>
-        </w:r>
-        <w:r>
-          <w:rPr>
-            <w:noProof/>
-            <w:webHidden/>
-          </w:rPr>
-          <w:t>3</w:t>
-        </w:r>
-        <w:r>
-          <w:rPr>
-            <w:noProof/>
-            <w:webHidden/>
-          </w:rPr>
-          <w:fldChar w:fldCharType="end"/>
-        </w:r>
-      </w:hyperlink>
-    </w:p>
-    <w:p>
-      <w:pPr>
-        <w:pStyle w:val="ndicedeilustraes"/>
-        <w:tabs>
-          <w:tab w:val="right" w:leader="dot" w:pos="8493"/>
-        </w:tabs>
-        <w:rPr>
-          <w:rFonts w:ascii="Calibri" w:hAnsi="Calibri"/>
-          <w:noProof/>
-          <w:sz w:val="22"/>
-          <w:szCs w:val="22"/>
-        </w:rPr>
-      </w:pPr>
-      <w:hyperlink w:anchor="_Toc425171419" w:history="1">
-        <w:r>
-          <w:rPr>
-            <w:rStyle w:val="Hyperlink"/>
-            <w:noProof/>
-          </w:rPr>
-          <w:t>Tabela 2: Exemplo de apresentação de uma tabela no texto</w:t>
-        </w:r>
-        <w:r>
-          <w:rPr>
-            <w:noProof/>
-            <w:webHidden/>
-          </w:rPr>
-          <w:tab/>
-        </w:r>
-        <w:r>
-          <w:rPr>
-            <w:noProof/>
-            <w:webHidden/>
-          </w:rPr>
-          <w:fldChar w:fldCharType="begin"/>
-        </w:r>
-        <w:r>
-          <w:rPr>
-            <w:noProof/>
-            <w:webHidden/>
-          </w:rPr>
-          <w:instrText xml:space="preserve"> PAGEREF _Toc425171419 \h </w:instrText>
-        </w:r>
-        <w:r>
-          <w:rPr>
-            <w:noProof/>
-            <w:webHidden/>
-          </w:rPr>
-        </w:r>
-        <w:r>
-          <w:rPr>
-            <w:noProof/>
-            <w:webHidden/>
-          </w:rPr>
-          <w:fldChar w:fldCharType="separate"/>
-        </w:r>
-        <w:r>
-          <w:rPr>
-            <w:noProof/>
-            <w:webHidden/>
-          </w:rPr>
-          <w:t>3</w:t>
-        </w:r>
-        <w:r>
-          <w:rPr>
-            <w:noProof/>
-            <w:webHidden/>
-          </w:rPr>
-          <w:fldChar w:fldCharType="end"/>
-        </w:r>
-      </w:hyperlink>
-    </w:p>
-    <w:p>
-      <w:pPr>
-        <w:pStyle w:val="ndicedeilustraes"/>
-        <w:tabs>
-          <w:tab w:val="right" w:leader="dot" w:pos="8493"/>
-        </w:tabs>
-        <w:rPr>
-          <w:noProof/>
-          <w:szCs w:val="24"/>
-        </w:rPr>
-      </w:pPr>
+      <w:r>
+        <w:rPr>
+          <w:b/>
+          <w:bCs/>
+          <w:noProof/>
+          <w:szCs w:val="24"/>
+        </w:rPr>
+        <w:t>Nenhuma entrada de índice de ilustrações foi encontrada.</w:t>
+      </w:r>
       <w:r>
         <w:rPr>
           <w:noProof/>
@@ -1991,7 +1797,7 @@
         <w:lastRenderedPageBreak/>
         <w:t>Sumário</w:t>
       </w:r>
-      <w:bookmarkEnd w:id="3"/>
+      <w:bookmarkEnd w:id="4"/>
     </w:p>
     <w:p>
       <w:pPr>
@@ -3565,9 +3371,9 @@
           <w:szCs w:val="24"/>
         </w:rPr>
         <w:sectPr>
-          <w:headerReference w:type="even" r:id="rId11"/>
-          <w:headerReference w:type="default" r:id="rId12"/>
-          <w:headerReference w:type="first" r:id="rId13"/>
+          <w:headerReference w:type="even" r:id="rId10"/>
+          <w:headerReference w:type="default" r:id="rId11"/>
+          <w:headerReference w:type="first" r:id="rId12"/>
           <w:footnotePr>
             <w:pos w:val="beneathText"/>
           </w:footnotePr>
@@ -4048,7 +3854,7 @@
         <w:keepNext/>
       </w:pPr>
       <w:bookmarkStart w:id="27" w:name="_Ref493574160"/>
-      <w:bookmarkStart w:id="28" w:name="_Toc493250837"/>
+      <w:bookmarkStart w:id="28" w:name="_Toc494312850"/>
       <w:r>
         <w:lastRenderedPageBreak/>
         <w:t xml:space="preserve">Figura </w:t>
@@ -4119,7 +3925,7 @@
                     </pic:cNvPicPr>
                   </pic:nvPicPr>
                   <pic:blipFill>
-                    <a:blip r:embed="rId15">
+                    <a:blip r:embed="rId16">
                       <a:extLst>
                         <a:ext uri="{28A0092B-C50C-407E-A947-70E740481C1C}">
                           <a14:useLocalDpi xmlns:a14="http://schemas.microsoft.com/office/drawing/2010/main" val="0"/>
@@ -4426,19 +4232,11 @@
           <w:color w:val="000000" w:themeColor="text1"/>
         </w:rPr>
       </w:pPr>
-      <w:proofErr w:type="gramStart"/>
       <w:r>
         <w:rPr>
           <w:color w:val="000000" w:themeColor="text1"/>
         </w:rPr>
-        <w:t>Implementação</w:t>
-      </w:r>
-      <w:proofErr w:type="gramEnd"/>
-      <w:r>
-        <w:rPr>
-          <w:color w:val="000000" w:themeColor="text1"/>
-        </w:rPr>
-        <w:t xml:space="preserve"> da plataforma;</w:t>
+        <w:t>Implementação da plataforma;</w:t>
       </w:r>
     </w:p>
     <w:p>
@@ -4474,14 +4272,12 @@
         </w:rPr>
         <w:t xml:space="preserve"> quanto </w:t>
       </w:r>
-      <w:proofErr w:type="gramStart"/>
       <w:r>
         <w:rPr>
           <w:color w:val="000000" w:themeColor="text1"/>
         </w:rPr>
         <w:t>a</w:t>
       </w:r>
-      <w:proofErr w:type="gramEnd"/>
       <w:r>
         <w:rPr>
           <w:color w:val="000000" w:themeColor="text1"/>
@@ -4584,9 +4380,23 @@
       <w:r>
         <w:t xml:space="preserve"> descrita por </w:t>
       </w:r>
+      <w:proofErr w:type="spellStart"/>
+      <w:r>
+        <w:t>Gerhardt</w:t>
+      </w:r>
+      <w:proofErr w:type="spellEnd"/>
+      <w:r>
+        <w:t xml:space="preserve"> e Silveira</w:t>
+      </w:r>
       <w:commentRangeStart w:id="36"/>
       <w:r>
-        <w:t>Alguém (200X)</w:t>
+        <w:t xml:space="preserve"> (</w:t>
+      </w:r>
+      <w:r>
+        <w:t>2009</w:t>
+      </w:r>
+      <w:r>
+        <w:t>)</w:t>
       </w:r>
       <w:r>
         <w:t xml:space="preserve"> </w:t>
@@ -4602,10 +4412,7 @@
         <w:t>como “[...]</w:t>
       </w:r>
       <w:r>
-        <w:t xml:space="preserve"> o resultado de um inquérito ou exame minucioso, realizado com o objetivo de resolver um problema, rec</w:t>
-      </w:r>
-      <w:r>
-        <w:t>orrendo a procedimentos cientí</w:t>
+        <w:t xml:space="preserve"> o resultado de um inquérito ou exame minucioso, realizado com o objetivo de resolver um problema, recorrendo a procedimentos cientí</w:t>
       </w:r>
       <w:r>
         <w:t>ficos</w:t>
@@ -4633,15 +4440,7 @@
         <w:rPr>
           <w:color w:val="000000"/>
         </w:rPr>
-        <w:t>UM</w:t>
-      </w:r>
-      <w:bookmarkStart w:id="37" w:name="_GoBack"/>
-      <w:bookmarkEnd w:id="37"/>
-      <w:r>
-        <w:rPr>
-          <w:color w:val="000000"/>
-        </w:rPr>
-        <w:t>L (</w:t>
+        <w:t>UML (</w:t>
       </w:r>
       <w:proofErr w:type="spellStart"/>
       <w:r>
@@ -4693,48 +4492,444 @@
         <w:rPr>
           <w:color w:val="000000"/>
         </w:rPr>
-        <w:t>)</w:t>
-      </w:r>
-      <w:r>
-        <w:rPr>
-          <w:color w:val="000000"/>
+        <w:t>).</w:t>
+      </w:r>
+    </w:p>
+    <w:p>
+      <w:pPr>
+        <w:pStyle w:val="Legenda"/>
+        <w:keepNext/>
+      </w:pPr>
+      <w:bookmarkStart w:id="37" w:name="_Ref494313174"/>
+      <w:bookmarkStart w:id="38" w:name="_Ref494313169"/>
+      <w:r>
+        <w:t xml:space="preserve">Figura </w:t>
+      </w:r>
+      <w:r>
+        <w:fldChar w:fldCharType="begin"/>
+      </w:r>
+      <w:r>
+        <w:instrText xml:space="preserve"> SEQ Figura \* ARABIC </w:instrText>
+      </w:r>
+      <w:r>
+        <w:fldChar w:fldCharType="separate"/>
+      </w:r>
+      <w:r>
+        <w:rPr>
+          <w:noProof/>
+        </w:rPr>
+        <w:t>2</w:t>
+      </w:r>
+      <w:r>
+        <w:rPr>
+          <w:noProof/>
+        </w:rPr>
+        <w:fldChar w:fldCharType="end"/>
+      </w:r>
+      <w:bookmarkEnd w:id="37"/>
+      <w:r>
+        <w:t>: Diagrama de Casos de Uso</w:t>
+      </w:r>
+      <w:bookmarkEnd w:id="38"/>
+    </w:p>
+    <w:p>
+      <w:pPr>
+        <w:keepNext/>
+        <w:jc w:val="center"/>
+      </w:pPr>
+      <w:r>
+        <w:rPr>
+          <w:rStyle w:val="Forte"/>
+          <w:noProof/>
+          <w:color w:val="000000" w:themeColor="text1"/>
+        </w:rPr>
+        <w:drawing>
+          <wp:inline distT="0" distB="0" distL="0" distR="0" wp14:anchorId="4B8989B0" wp14:editId="1183D74E">
+            <wp:extent cx="4511675" cy="4429125"/>
+            <wp:effectExtent l="0" t="0" r="3175" b="9525"/>
+            <wp:docPr id="1" name="Picture 1" descr="C:\Users\Gabriel\Desktop\smartinv_usecase.png"/>
+            <wp:cNvGraphicFramePr>
+              <a:graphicFrameLocks xmlns:a="http://schemas.openxmlformats.org/drawingml/2006/main" noChangeAspect="1"/>
+            </wp:cNvGraphicFramePr>
+            <a:graphic xmlns:a="http://schemas.openxmlformats.org/drawingml/2006/main">
+              <a:graphicData uri="http://schemas.openxmlformats.org/drawingml/2006/picture">
+                <pic:pic xmlns:pic="http://schemas.openxmlformats.org/drawingml/2006/picture">
+                  <pic:nvPicPr>
+                    <pic:cNvPr id="0" name="Picture 1" descr="C:\Users\Gabriel\Desktop\smartinv_usecase.png"/>
+                    <pic:cNvPicPr>
+                      <a:picLocks noChangeAspect="1" noChangeArrowheads="1"/>
+                    </pic:cNvPicPr>
+                  </pic:nvPicPr>
+                  <pic:blipFill>
+                    <a:blip r:embed="rId17">
+                      <a:extLst>
+                        <a:ext uri="{28A0092B-C50C-407E-A947-70E740481C1C}">
+                          <a14:useLocalDpi xmlns:a14="http://schemas.microsoft.com/office/drawing/2010/main" val="0"/>
+                        </a:ext>
+                      </a:extLst>
+                    </a:blip>
+                    <a:srcRect/>
+                    <a:stretch>
+                      <a:fillRect/>
+                    </a:stretch>
+                  </pic:blipFill>
+                  <pic:spPr bwMode="auto">
+                    <a:xfrm>
+                      <a:off x="0" y="0"/>
+                      <a:ext cx="4511675" cy="4429125"/>
+                    </a:xfrm>
+                    <a:prstGeom prst="rect">
+                      <a:avLst/>
+                    </a:prstGeom>
+                    <a:noFill/>
+                    <a:ln>
+                      <a:noFill/>
+                    </a:ln>
+                  </pic:spPr>
+                </pic:pic>
+              </a:graphicData>
+            </a:graphic>
+          </wp:inline>
+        </w:drawing>
+      </w:r>
+    </w:p>
+    <w:p>
+      <w:pPr>
+        <w:pStyle w:val="Legenda"/>
+      </w:pPr>
+      <w:r>
+        <w:t>Fonte: Autoria própria</w:t>
+      </w:r>
+    </w:p>
+    <w:p>
+      <w:pPr>
+        <w:keepNext/>
+        <w:jc w:val="center"/>
+      </w:pPr>
+    </w:p>
+    <w:p>
+      <w:pPr>
+        <w:ind w:firstLine="295"/>
+        <w:rPr>
+          <w:rStyle w:val="Fontepargpadro1"/>
+        </w:rPr>
+      </w:pPr>
+      <w:r>
+        <w:t xml:space="preserve">Conforme apresentado na </w:t>
+      </w:r>
+      <w:r>
+        <w:fldChar w:fldCharType="begin"/>
+      </w:r>
+      <w:r>
+        <w:instrText xml:space="preserve"> REF _Ref494313174 \h </w:instrText>
+      </w:r>
+      <w:r>
+        <w:instrText xml:space="preserve"> \* MERGEFORMAT </w:instrText>
+      </w:r>
+      <w:r>
+        <w:fldChar w:fldCharType="separate"/>
+      </w:r>
+      <w:r>
+        <w:t>Figura 2</w:t>
+      </w:r>
+      <w:r>
+        <w:fldChar w:fldCharType="end"/>
+      </w:r>
+      <w:r>
+        <w:t>,</w:t>
+      </w:r>
+      <w:r>
+        <w:t xml:space="preserve"> a plataforma possui os casos de uso que</w:t>
+      </w:r>
+      <w:r>
+        <w:t xml:space="preserve"> apresenta</w:t>
+      </w:r>
+      <w:r>
+        <w:t>m</w:t>
+      </w:r>
+      <w:r>
+        <w:t xml:space="preserve"> as possíveis interações do usuário dentro do sistema, existe apenas um tipo de usuário que é responsável por gerenciar todo</w:t>
+      </w:r>
+      <w:r>
+        <w:t xml:space="preserve"> o catálogo de peças, incluindo criar, deletar e excluir componentes. </w:t>
+      </w:r>
+      <w:r>
+        <w:t>É possível g</w:t>
+      </w:r>
+      <w:r>
+        <w:t xml:space="preserve">erenciar o funcionamento do </w:t>
+      </w:r>
+      <w:r>
+        <w:t>algoritmo</w:t>
+      </w:r>
+      <w:r>
+        <w:t xml:space="preserve"> através de configurações prévias escolhidas pelo usuário</w:t>
+      </w:r>
+      <w:r>
+        <w:t xml:space="preserve"> (ge</w:t>
+      </w:r>
+      <w:r>
+        <w:t>rar configuração) ou montar computadores manualmente no sistema com todas as associações realizadas pelos usuários (montar computador manualmente), gerar relatórios com informações sobre quantidade de peças no sistema e computadores catalogados.</w:t>
+      </w:r>
+    </w:p>
+    <w:p>
+      <w:pPr>
+        <w:keepNext/>
+        <w:jc w:val="left"/>
+        <w:rPr>
+          <w:rStyle w:val="Fontepargpadro1"/>
+          <w:color w:val="000000" w:themeColor="text1"/>
+        </w:rPr>
+      </w:pPr>
+      <w:r>
+        <w:rPr>
+          <w:rStyle w:val="Fontepargpadro1"/>
+          <w:color w:val="000000" w:themeColor="text1"/>
+        </w:rPr>
+        <w:t xml:space="preserve">O desenvolvimento </w:t>
+      </w:r>
+      <w:r>
+        <w:rPr>
+          <w:rStyle w:val="Fontepargpadro1"/>
+          <w:i/>
+          <w:color w:val="000000" w:themeColor="text1"/>
+        </w:rPr>
+        <w:t xml:space="preserve">back-end </w:t>
+      </w:r>
+      <w:r>
+        <w:rPr>
+          <w:rStyle w:val="Fontepargpadro1"/>
+          <w:color w:val="000000" w:themeColor="text1"/>
+        </w:rPr>
+        <w:t xml:space="preserve">foi realizado com o auxílio do </w:t>
+      </w:r>
+      <w:r>
+        <w:rPr>
+          <w:rStyle w:val="Fontepargpadro1"/>
+          <w:i/>
+          <w:color w:val="000000" w:themeColor="text1"/>
+        </w:rPr>
+        <w:t xml:space="preserve">framework </w:t>
+      </w:r>
+      <w:r>
+        <w:rPr>
+          <w:rStyle w:val="Fontepargpadro1"/>
+          <w:color w:val="000000" w:themeColor="text1"/>
+        </w:rPr>
+        <w:t xml:space="preserve">Enyalius, desenvolvido </w:t>
+      </w:r>
+      <w:r>
+        <w:rPr>
+          <w:rStyle w:val="Fontepargpadro1"/>
+          <w:color w:val="000000" w:themeColor="text1"/>
+        </w:rPr>
+        <w:t>para</w:t>
+      </w:r>
+      <w:r>
+        <w:rPr>
+          <w:rStyle w:val="Fontepargpadro1"/>
+          <w:color w:val="000000" w:themeColor="text1"/>
+        </w:rPr>
+        <w:t xml:space="preserve"> a</w:t>
+      </w:r>
+      <w:r>
+        <w:rPr>
+          <w:rStyle w:val="Fontepargpadro1"/>
+          <w:color w:val="000000" w:themeColor="text1"/>
+        </w:rPr>
+        <w:t xml:space="preserve"> criação de formulários e páginas, usado também para conexão com o banco de dados</w:t>
+      </w:r>
+      <w:r>
+        <w:rPr>
+          <w:rStyle w:val="Fontepargpadro1"/>
+          <w:color w:val="000000" w:themeColor="text1"/>
+        </w:rPr>
+        <w:t xml:space="preserve"> e padronização da estrutura das</w:t>
+      </w:r>
+      <w:r>
+        <w:rPr>
+          <w:rStyle w:val="Fontepargpadro1"/>
+          <w:color w:val="000000" w:themeColor="text1"/>
+        </w:rPr>
+        <w:t xml:space="preserve"> páginas</w:t>
+      </w:r>
+      <w:r>
+        <w:rPr>
+          <w:rStyle w:val="Fontepargpadro1"/>
+          <w:color w:val="000000" w:themeColor="text1"/>
+        </w:rPr>
+        <w:t xml:space="preserve"> através da combinação de diversas outras ferramentas como o </w:t>
+      </w:r>
+      <w:r>
+        <w:rPr>
+          <w:rStyle w:val="Fontepargpadro1"/>
+          <w:i/>
+          <w:color w:val="000000" w:themeColor="text1"/>
+        </w:rPr>
+        <w:t>Gulp</w:t>
+      </w:r>
+      <w:r>
+        <w:rPr>
+          <w:rStyle w:val="Fontepargpadro1"/>
+          <w:color w:val="000000" w:themeColor="text1"/>
+        </w:rPr>
+        <w:t xml:space="preserve">, conhecido por ser um automatizador de tarefas; </w:t>
+      </w:r>
+      <w:r>
+        <w:rPr>
+          <w:rStyle w:val="Fontepargpadro1"/>
+          <w:i/>
+          <w:color w:val="000000" w:themeColor="text1"/>
+        </w:rPr>
+        <w:t>Smarty</w:t>
+      </w:r>
+      <w:r>
+        <w:rPr>
+          <w:rStyle w:val="Fontepargpadro1"/>
+          <w:color w:val="000000" w:themeColor="text1"/>
+        </w:rPr>
+        <w:t xml:space="preserve">, uma ferramenta para </w:t>
+      </w:r>
+      <w:r>
+        <w:rPr>
+          <w:rStyle w:val="Fontepargpadro1"/>
+          <w:i/>
+          <w:color w:val="000000" w:themeColor="text1"/>
+        </w:rPr>
+        <w:t>templates</w:t>
+      </w:r>
+      <w:r>
+        <w:rPr>
+          <w:rStyle w:val="Fontepargpadro1"/>
+          <w:color w:val="000000" w:themeColor="text1"/>
+        </w:rPr>
+        <w:t xml:space="preserve"> na linguagem de programação </w:t>
+      </w:r>
+      <w:r>
+        <w:rPr>
+          <w:rStyle w:val="Fontepargpadro1"/>
+          <w:i/>
+          <w:color w:val="000000" w:themeColor="text1"/>
+        </w:rPr>
+        <w:t xml:space="preserve">PHP Hypertext Preprocessor </w:t>
+      </w:r>
+      <w:r>
+        <w:rPr>
+          <w:rStyle w:val="Fontepargpadro1"/>
+          <w:color w:val="000000" w:themeColor="text1"/>
+        </w:rPr>
+        <w:t>(PHP) e por fim o Composer conhecido por ser uma f</w:t>
+      </w:r>
+      <w:r>
+        <w:rPr>
+          <w:rStyle w:val="Fontepargpadro1"/>
+          <w:color w:val="000000" w:themeColor="text1"/>
+        </w:rPr>
+        <w:t xml:space="preserve">erramenta para gerenciar as dependências e bibliotecas em PHP, </w:t>
+      </w:r>
+      <w:r>
+        <w:rPr>
+          <w:rStyle w:val="Fontepargpadro1"/>
+          <w:color w:val="000000" w:themeColor="text1"/>
+        </w:rPr>
+        <w:t xml:space="preserve">que </w:t>
+      </w:r>
+      <w:r>
+        <w:rPr>
+          <w:rStyle w:val="Fontepargpadro1"/>
+          <w:color w:val="000000" w:themeColor="text1"/>
+        </w:rPr>
+        <w:t>permite declarar as bibliotecas utilizadas enquanto gerencia a instalação e atualização automaticamente</w:t>
+      </w:r>
+      <w:r>
+        <w:rPr>
+          <w:rStyle w:val="Fontepargpadro1"/>
+          <w:color w:val="000000" w:themeColor="text1"/>
         </w:rPr>
         <w:t>.</w:t>
       </w:r>
     </w:p>
     <w:p>
-      <w:r>
-        <w:rPr>
-          <w:highlight w:val="yellow"/>
-        </w:rPr>
-        <w:t xml:space="preserve">Ao identificar problemas apontados por Chiavenato (1991) dentro do projeto de extensão </w:t>
-      </w:r>
-      <w:proofErr w:type="spellStart"/>
+      <w:pPr>
+        <w:keepNext/>
+        <w:jc w:val="left"/>
+        <w:rPr>
+          <w:rStyle w:val="Fontepargpadro1"/>
+          <w:color w:val="000000" w:themeColor="text1"/>
+        </w:rPr>
+      </w:pPr>
+      <w:r>
+        <w:t xml:space="preserve">Para o desenvolvimento do </w:t>
+      </w:r>
       <w:r>
         <w:rPr>
           <w:i/>
-          <w:highlight w:val="yellow"/>
-        </w:rPr>
-        <w:t>Offboard</w:t>
-      </w:r>
-      <w:proofErr w:type="spellEnd"/>
+        </w:rPr>
+        <w:t>front-end</w:t>
+      </w:r>
+      <w:r>
+        <w:t>, além de utilizar funções do Enyalius, foi utilizado</w:t>
+      </w:r>
+      <w:r>
+        <w:t xml:space="preserve"> o </w:t>
+      </w:r>
       <w:r>
         <w:rPr>
           <w:i/>
         </w:rPr>
+        <w:t>framework</w:t>
+      </w:r>
+      <w:r>
         <w:t xml:space="preserve"> </w:t>
       </w:r>
+      <w:r>
+        <w:t>Bootstrap</w:t>
+      </w:r>
+      <w:r>
+        <w:t xml:space="preserve"> responsável pelo </w:t>
+      </w:r>
+      <w:r>
+        <w:rPr>
+          <w:rStyle w:val="Fontepargpadro1"/>
+          <w:color w:val="000000" w:themeColor="text1"/>
+        </w:rPr>
+        <w:t>CSS e Javascript para customização das páginas, aplicação de estilos e responsividade dentro da plataforma.</w:t>
+      </w:r>
+    </w:p>
+    <w:p>
+      <w:pPr>
+        <w:keepNext/>
+        <w:jc w:val="left"/>
+        <w:rPr>
+          <w:i/>
+        </w:rPr>
+      </w:pPr>
+      <w:r>
+        <w:rPr>
+          <w:rStyle w:val="Fontepargpadro1"/>
+          <w:color w:val="000000" w:themeColor="text1"/>
+        </w:rPr>
+        <w:t xml:space="preserve">A plataforma necessitou da utilização de um Sistema de Gerenciamento de Banco de Dados, fornecido pela instituição e utilizado nesta pesquisa, o PostgreSQL foi escolhido. Por ser código aberto e ser hospedado no próprio servidor do campus a utilização deste para manter os dados da plataforma foi essencial.  </w:t>
+      </w:r>
+    </w:p>
+    <w:p>
+      <w:pPr>
+        <w:keepNext/>
+        <w:jc w:val="center"/>
+      </w:pPr>
+      <w:bookmarkStart w:id="39" w:name="_GoBack"/>
+      <w:bookmarkEnd w:id="39"/>
     </w:p>
     <w:p>
       <w:pPr>
         <w:pStyle w:val="Ttulo1"/>
       </w:pPr>
-      <w:bookmarkStart w:id="38" w:name="_Toc494282539"/>
+      <w:bookmarkStart w:id="40" w:name="_Toc494282539"/>
       <w:r>
         <w:lastRenderedPageBreak/>
         <w:t>Trabalhos Relacionados</w:t>
       </w:r>
-      <w:bookmarkEnd w:id="38"/>
+      <w:bookmarkEnd w:id="40"/>
     </w:p>
     <w:p>
       <w:pPr>
@@ -4744,11 +4939,11 @@
           <w:bCs/>
         </w:rPr>
       </w:pPr>
-      <w:bookmarkStart w:id="39" w:name="_Toc494282540"/>
+      <w:bookmarkStart w:id="41" w:name="_Toc494282540"/>
       <w:r>
         <w:t>Craftmybox</w:t>
       </w:r>
-      <w:bookmarkEnd w:id="39"/>
+      <w:bookmarkEnd w:id="41"/>
     </w:p>
     <w:p>
       <w:pPr>
@@ -4835,11 +5030,11 @@
           <w:b/>
         </w:rPr>
       </w:pPr>
-      <w:bookmarkStart w:id="40" w:name="_Toc494282541"/>
+      <w:bookmarkStart w:id="42" w:name="_Toc494282541"/>
       <w:r>
         <w:t>CHIPART</w:t>
       </w:r>
-      <w:bookmarkEnd w:id="40"/>
+      <w:bookmarkEnd w:id="42"/>
     </w:p>
     <w:p>
       <w:pPr>
@@ -4854,7 +5049,7 @@
           <w:szCs w:val="24"/>
         </w:rPr>
       </w:pPr>
-      <w:hyperlink r:id="rId16" w:history="1">
+      <w:hyperlink r:id="rId18" w:history="1">
         <w:r>
           <w:rPr>
             <w:rStyle w:val="Hyperlink"/>
@@ -4875,7 +5070,7 @@
           <w:szCs w:val="24"/>
         </w:rPr>
       </w:pPr>
-      <w:hyperlink r:id="rId17" w:history="1">
+      <w:hyperlink r:id="rId19" w:history="1">
         <w:r>
           <w:rPr>
             <w:rStyle w:val="Hyperlink"/>
@@ -4944,7 +5139,7 @@
           <w:i/>
         </w:rPr>
       </w:pPr>
-      <w:bookmarkStart w:id="41" w:name="_Toc494282542"/>
+      <w:bookmarkStart w:id="43" w:name="_Toc494282542"/>
       <w:r>
         <w:lastRenderedPageBreak/>
         <w:t xml:space="preserve">O projeto </w:t>
@@ -4955,7 +5150,7 @@
         </w:rPr>
         <w:t>offboard</w:t>
       </w:r>
-      <w:bookmarkEnd w:id="41"/>
+      <w:bookmarkEnd w:id="43"/>
     </w:p>
     <w:p>
       <w:pPr>
@@ -4982,12 +5177,12 @@
       <w:pPr>
         <w:pStyle w:val="Ttulo1"/>
       </w:pPr>
-      <w:bookmarkStart w:id="42" w:name="_Toc494282543"/>
+      <w:bookmarkStart w:id="44" w:name="_Toc494282543"/>
       <w:r>
         <w:lastRenderedPageBreak/>
         <w:t>Desenvolvimento</w:t>
       </w:r>
-      <w:bookmarkEnd w:id="42"/>
+      <w:bookmarkEnd w:id="44"/>
     </w:p>
     <w:p>
       <w:pPr>
@@ -5010,12 +5205,12 @@
       <w:pPr>
         <w:pStyle w:val="Ttulo1"/>
       </w:pPr>
-      <w:bookmarkStart w:id="43" w:name="_Toc494282544"/>
+      <w:bookmarkStart w:id="45" w:name="_Toc494282544"/>
       <w:r>
         <w:lastRenderedPageBreak/>
         <w:t>Resultados</w:t>
       </w:r>
-      <w:bookmarkEnd w:id="43"/>
+      <w:bookmarkEnd w:id="45"/>
     </w:p>
     <w:p>
       <w:pPr>
@@ -5027,14 +5222,14 @@
         <w:ind w:left="295" w:hanging="295"/>
         <w:jc w:val="center"/>
       </w:pPr>
-      <w:bookmarkStart w:id="44" w:name="_Toc494282545"/>
+      <w:bookmarkStart w:id="46" w:name="_Toc494282545"/>
       <w:r>
         <w:lastRenderedPageBreak/>
         <w:t>referências</w:t>
       </w:r>
       <w:bookmarkEnd w:id="33"/>
       <w:bookmarkEnd w:id="34"/>
-      <w:bookmarkEnd w:id="44"/>
+      <w:bookmarkEnd w:id="46"/>
     </w:p>
     <w:p>
       <w:pPr>
@@ -5251,15 +5446,15 @@
         <w:t>NBR 14724</w:t>
       </w:r>
       <w:r>
-        <w:t>: Informação e documentação. Trabalhos</w:t>
+        <w:t xml:space="preserve">: Informação e documentação. </w:t>
       </w:r>
       <w:proofErr w:type="gramStart"/>
       <w:r>
-        <w:t xml:space="preserve">  </w:t>
+        <w:t>Trabalhos  acadêmicos</w:t>
       </w:r>
       <w:proofErr w:type="gramEnd"/>
       <w:r>
-        <w:t>acadêmicos. Apresentação. Rio de Janeiro: ABNT, 2011.</w:t>
+        <w:t>. Apresentação. Rio de Janeiro: ABNT, 2011.</w:t>
       </w:r>
     </w:p>
     <w:p>
@@ -5470,14 +5665,14 @@
         <w:rPr>
           <w:szCs w:val="24"/>
         </w:rPr>
-        <w:t>1</w:t>
+        <w:t>1) Colocar</w:t>
       </w:r>
       <w:proofErr w:type="gramEnd"/>
       <w:r>
         <w:rPr>
           <w:szCs w:val="24"/>
         </w:rPr>
-        <w:t>) Colocar as referências em ordem alfabética;</w:t>
+        <w:t xml:space="preserve"> as referências em ordem alfabética;</w:t>
       </w:r>
     </w:p>
     <w:p>
@@ -5494,20 +5689,20 @@
         <w:rPr>
           <w:szCs w:val="24"/>
         </w:rPr>
-        <w:t>2</w:t>
+        <w:t xml:space="preserve">2) </w:t>
+      </w:r>
+      <w:r>
+        <w:rPr>
+          <w:szCs w:val="24"/>
+        </w:rPr>
+        <w:t>Para</w:t>
       </w:r>
       <w:proofErr w:type="gramEnd"/>
       <w:r>
         <w:rPr>
           <w:szCs w:val="24"/>
         </w:rPr>
-        <w:t xml:space="preserve">) </w:t>
-      </w:r>
-      <w:r>
-        <w:rPr>
-          <w:szCs w:val="24"/>
-        </w:rPr>
-        <w:t>Para mais informações</w:t>
+        <w:t xml:space="preserve"> mais informações</w:t>
       </w:r>
       <w:r>
         <w:rPr>
@@ -5539,22 +5734,22 @@
         <w:ind w:left="295" w:hanging="295"/>
         <w:jc w:val="center"/>
       </w:pPr>
-      <w:bookmarkStart w:id="45" w:name="_Toc215560140"/>
-      <w:bookmarkStart w:id="46" w:name="_Toc215560267"/>
-      <w:bookmarkStart w:id="47" w:name="_Toc494282546"/>
+      <w:bookmarkStart w:id="47" w:name="_Toc215560140"/>
+      <w:bookmarkStart w:id="48" w:name="_Toc215560267"/>
+      <w:bookmarkStart w:id="49" w:name="_Toc494282546"/>
       <w:r>
         <w:lastRenderedPageBreak/>
         <w:t>glossário</w:t>
       </w:r>
-      <w:bookmarkEnd w:id="45"/>
-      <w:bookmarkEnd w:id="46"/>
+      <w:bookmarkEnd w:id="47"/>
+      <w:bookmarkEnd w:id="48"/>
       <w:r>
         <w:t xml:space="preserve"> </w:t>
       </w:r>
       <w:r>
         <w:t>(OPCIONAL)</w:t>
       </w:r>
-      <w:bookmarkEnd w:id="47"/>
+      <w:bookmarkEnd w:id="49"/>
     </w:p>
     <w:p>
       <w:pPr>
@@ -5591,11 +5786,11 @@
         <w:ind w:left="295" w:hanging="295"/>
         <w:jc w:val="center"/>
       </w:pPr>
-      <w:bookmarkStart w:id="48" w:name="_Toc215560143"/>
-      <w:bookmarkStart w:id="49" w:name="_Toc215560270"/>
-      <w:bookmarkStart w:id="50" w:name="_Toc215560141"/>
-      <w:bookmarkStart w:id="51" w:name="_Toc215560268"/>
+      <w:bookmarkStart w:id="50" w:name="_Toc215560143"/>
+      <w:bookmarkStart w:id="51" w:name="_Toc215560270"/>
       <w:bookmarkStart w:id="52" w:name="_Toc494282547"/>
+      <w:bookmarkStart w:id="53" w:name="_Toc215560141"/>
+      <w:bookmarkStart w:id="54" w:name="_Toc215560268"/>
       <w:r>
         <w:lastRenderedPageBreak/>
         <w:t xml:space="preserve">apêndice </w:t>
@@ -5603,22 +5798,22 @@
       <w:r>
         <w:t xml:space="preserve">A - </w:t>
       </w:r>
+      <w:proofErr w:type="gramStart"/>
       <w:r>
         <w:t>Descrição</w:t>
       </w:r>
-      <w:proofErr w:type="gramStart"/>
       <w:r>
         <w:t xml:space="preserve"> </w:t>
       </w:r>
       <w:r>
-        <w:t xml:space="preserve"> </w:t>
+        <w:t xml:space="preserve"> do</w:t>
       </w:r>
       <w:proofErr w:type="gramEnd"/>
       <w:r>
-        <w:t>do apêndice</w:t>
-      </w:r>
-      <w:bookmarkEnd w:id="48"/>
-      <w:bookmarkEnd w:id="49"/>
+        <w:t xml:space="preserve"> apêndice</w:t>
+      </w:r>
+      <w:bookmarkEnd w:id="50"/>
+      <w:bookmarkEnd w:id="51"/>
       <w:bookmarkEnd w:id="52"/>
     </w:p>
     <w:p>
@@ -5747,7 +5942,7 @@
         <w:ind w:left="295" w:hanging="295"/>
         <w:jc w:val="center"/>
       </w:pPr>
-      <w:bookmarkStart w:id="53" w:name="_Toc494282548"/>
+      <w:bookmarkStart w:id="55" w:name="_Toc494282548"/>
       <w:r>
         <w:lastRenderedPageBreak/>
         <w:t xml:space="preserve">anexo A </w:t>
@@ -5758,106 +5953,127 @@
       <w:r>
         <w:t xml:space="preserve"> </w:t>
       </w:r>
+      <w:proofErr w:type="gramStart"/>
       <w:r>
         <w:t>Descrição</w:t>
       </w:r>
+      <w:r>
+        <w:t xml:space="preserve"> </w:t>
+      </w:r>
+      <w:r>
+        <w:t xml:space="preserve"> do</w:t>
+      </w:r>
+      <w:proofErr w:type="gramEnd"/>
+      <w:r>
+        <w:t xml:space="preserve"> anexo</w:t>
+      </w:r>
+      <w:bookmarkEnd w:id="53"/>
+      <w:bookmarkEnd w:id="54"/>
+      <w:bookmarkEnd w:id="55"/>
+    </w:p>
+    <w:p>
+      <w:pPr>
+        <w:rPr>
+          <w:b/>
+          <w:szCs w:val="24"/>
+        </w:rPr>
+      </w:pPr>
+    </w:p>
+    <w:p>
+      <w:pPr>
+        <w:rPr>
+          <w:szCs w:val="24"/>
+        </w:rPr>
+      </w:pPr>
+      <w:r>
+        <w:rPr>
+          <w:szCs w:val="24"/>
+        </w:rPr>
+        <w:t xml:space="preserve">Apêndices e Anexos </w:t>
+      </w:r>
+      <w:r>
+        <w:rPr>
+          <w:szCs w:val="24"/>
+        </w:rPr>
+        <w:t>tem como função permitir</w:t>
+      </w:r>
+      <w:r>
+        <w:rPr>
+          <w:szCs w:val="24"/>
+        </w:rPr>
+        <w:t xml:space="preserve"> </w:t>
+      </w:r>
+      <w:r>
+        <w:rPr>
+          <w:szCs w:val="24"/>
+        </w:rPr>
+        <w:t xml:space="preserve">à inclusão de informações complementares ao trabalho, mas que não são essenciais à sua compreensão. Os Apêndices devem apresentar material desenvolvido pelo próprio autor, formatado de acordo com as normas. Já os Anexos </w:t>
+      </w:r>
+      <w:r>
+        <w:rPr>
+          <w:szCs w:val="24"/>
+        </w:rPr>
+        <w:t>possibilitam incluir</w:t>
+      </w:r>
+      <w:r>
+        <w:rPr>
+          <w:szCs w:val="24"/>
+        </w:rPr>
+        <w:t xml:space="preserve"> material que não fo</w:t>
+      </w:r>
+      <w:r>
+        <w:rPr>
+          <w:szCs w:val="24"/>
+        </w:rPr>
+        <w:t>i</w:t>
+      </w:r>
+      <w:r>
+        <w:rPr>
+          <w:szCs w:val="24"/>
+        </w:rPr>
+        <w:t xml:space="preserve"> </w:t>
+      </w:r>
       <w:proofErr w:type="gramStart"/>
       <w:r>
+        <w:rPr>
+          <w:szCs w:val="24"/>
+        </w:rPr>
+        <w:t>desenvolvidos</w:t>
+      </w:r>
+      <w:proofErr w:type="gramEnd"/>
+      <w:r>
+        <w:rPr>
+          <w:szCs w:val="24"/>
+        </w:rPr>
+        <w:t xml:space="preserve"> pelo autor do trabalho. A contagem das páginas nos Apêndices e Anexos segue normalmente. Nos Anexos, os números não prec</w:t>
+      </w:r>
+      <w:r>
+        <w:rPr>
+          <w:szCs w:val="24"/>
+        </w:rPr>
+        <w:t xml:space="preserve">isam ser indicados, a não ser na página inicial de cada um. </w:t>
+      </w:r>
+    </w:p>
+    <w:p>
+      <w:pPr>
+        <w:pStyle w:val="Recuodecorpodetexto2"/>
+        <w:rPr>
+          <w:szCs w:val="24"/>
+        </w:rPr>
+      </w:pPr>
+      <w:r>
+        <w:rPr>
+          <w:b w:val="0"/>
+          <w:szCs w:val="24"/>
+        </w:rPr>
+        <w:t>Conforme a NBR 14724 (2001), apêndices e anexos são identificados por letras maiúsculas consecutivas, travessão e pelos respectivos títulos.</w:t>
+      </w:r>
+      <w:r>
+        <w:rPr>
+          <w:szCs w:val="24"/>
+        </w:rPr>
         <w:t xml:space="preserve"> </w:t>
       </w:r>
-      <w:r>
-        <w:t xml:space="preserve"> </w:t>
-      </w:r>
-      <w:proofErr w:type="gramEnd"/>
-      <w:r>
-        <w:t>do anexo</w:t>
-      </w:r>
-      <w:bookmarkEnd w:id="50"/>
-      <w:bookmarkEnd w:id="51"/>
-      <w:bookmarkEnd w:id="53"/>
-    </w:p>
-    <w:p>
-      <w:pPr>
-        <w:rPr>
-          <w:b/>
-          <w:szCs w:val="24"/>
-        </w:rPr>
-      </w:pPr>
-    </w:p>
-    <w:p>
-      <w:pPr>
-        <w:rPr>
-          <w:szCs w:val="24"/>
-        </w:rPr>
-      </w:pPr>
-      <w:r>
-        <w:rPr>
-          <w:szCs w:val="24"/>
-        </w:rPr>
-        <w:t xml:space="preserve">Apêndices e Anexos </w:t>
-      </w:r>
-      <w:r>
-        <w:rPr>
-          <w:szCs w:val="24"/>
-        </w:rPr>
-        <w:t>tem como função permitir</w:t>
-      </w:r>
-      <w:r>
-        <w:rPr>
-          <w:szCs w:val="24"/>
-        </w:rPr>
-        <w:t xml:space="preserve"> </w:t>
-      </w:r>
-      <w:r>
-        <w:rPr>
-          <w:szCs w:val="24"/>
-        </w:rPr>
-        <w:t xml:space="preserve">à inclusão de informações complementares ao trabalho, mas que não são essenciais à sua compreensão. Os Apêndices devem apresentar material desenvolvido pelo próprio autor, formatado de acordo com as normas. Já os Anexos </w:t>
-      </w:r>
-      <w:r>
-        <w:rPr>
-          <w:szCs w:val="24"/>
-        </w:rPr>
-        <w:t>possibilitam incluir</w:t>
-      </w:r>
-      <w:r>
-        <w:rPr>
-          <w:szCs w:val="24"/>
-        </w:rPr>
-        <w:t xml:space="preserve"> material que não </w:t>
-      </w:r>
-      <w:proofErr w:type="gramStart"/>
-      <w:r>
-        <w:rPr>
-          <w:szCs w:val="24"/>
-        </w:rPr>
-        <w:t>fo</w:t>
-      </w:r>
-      <w:r>
-        <w:rPr>
-          <w:szCs w:val="24"/>
-        </w:rPr>
-        <w:t>i</w:t>
-      </w:r>
-      <w:r>
-        <w:rPr>
-          <w:szCs w:val="24"/>
-        </w:rPr>
-        <w:t xml:space="preserve"> desenvolvidos</w:t>
-      </w:r>
-      <w:proofErr w:type="gramEnd"/>
-      <w:r>
-        <w:rPr>
-          <w:szCs w:val="24"/>
-        </w:rPr>
-        <w:t xml:space="preserve"> pelo autor do trabalho. A contagem das páginas nos Apêndices e Anexos segue normalmente. Nos Anexos, os números não prec</w:t>
-      </w:r>
-      <w:r>
-        <w:rPr>
-          <w:szCs w:val="24"/>
-        </w:rPr>
-        <w:t xml:space="preserve">isam ser indicados, a não ser na página inicial de cada um. </w:t>
-      </w:r>
     </w:p>
     <w:p>
       <w:pPr>
@@ -5866,18 +6082,21 @@
           <w:szCs w:val="24"/>
         </w:rPr>
       </w:pPr>
-      <w:r>
+    </w:p>
+    <w:p>
+      <w:pPr>
+        <w:pStyle w:val="Recuodecorpodetexto2"/>
         <w:rPr>
           <w:b w:val="0"/>
           <w:szCs w:val="24"/>
         </w:rPr>
-        <w:t>Conforme a NBR 14724 (2001), apêndices e anexos são identificados por letras maiúsculas consecutivas, travessão e pelos respectivos títulos.</w:t>
-      </w:r>
-      <w:r>
-        <w:rPr>
-          <w:szCs w:val="24"/>
-        </w:rPr>
-        <w:t xml:space="preserve"> </w:t>
+      </w:pPr>
+      <w:r>
+        <w:rPr>
+          <w:b w:val="0"/>
+          <w:szCs w:val="24"/>
+        </w:rPr>
+        <w:t>Exemplo:</w:t>
       </w:r>
     </w:p>
     <w:p>
@@ -5887,30 +6106,6 @@
           <w:szCs w:val="24"/>
         </w:rPr>
       </w:pPr>
-    </w:p>
-    <w:p>
-      <w:pPr>
-        <w:pStyle w:val="Recuodecorpodetexto2"/>
-        <w:rPr>
-          <w:b w:val="0"/>
-          <w:szCs w:val="24"/>
-        </w:rPr>
-      </w:pPr>
-      <w:r>
-        <w:rPr>
-          <w:b w:val="0"/>
-          <w:szCs w:val="24"/>
-        </w:rPr>
-        <w:t>Exemplo:</w:t>
-      </w:r>
-    </w:p>
-    <w:p>
-      <w:pPr>
-        <w:pStyle w:val="Recuodecorpodetexto2"/>
-        <w:rPr>
-          <w:szCs w:val="24"/>
-        </w:rPr>
-      </w:pPr>
       <w:r>
         <w:rPr>
           <w:szCs w:val="24"/>
@@ -5925,7 +6120,7 @@
       </w:r>
     </w:p>
     <w:sectPr>
-      <w:headerReference w:type="first" r:id="rId18"/>
+      <w:headerReference w:type="first" r:id="rId20"/>
       <w:footnotePr>
         <w:pos w:val="beneathText"/>
       </w:footnotePr>
@@ -5939,7 +6134,7 @@
 </file>
 
 <file path=word/comments.xml><?xml version="1.0" encoding="utf-8"?>
-<w:comments xmlns:wpc="http://schemas.microsoft.com/office/word/2010/wordprocessingCanvas" xmlns:mc="http://schemas.openxmlformats.org/markup-compatibility/2006" xmlns:o="urn:schemas-microsoft-com:office:office" xmlns:r="http://schemas.openxmlformats.org/officeDocument/2006/relationships" xmlns:m="http://schemas.openxmlformats.org/officeDocument/2006/math" xmlns:v="urn:schemas-microsoft-com:vml" xmlns:wp14="http://schemas.microsoft.com/office/word/2010/wordprocessingDrawing" xmlns:wp="http://schemas.openxmlformats.org/drawingml/2006/wordprocessingDrawing" xmlns:w10="urn:schemas-microsoft-com:office:word" xmlns:w="http://schemas.openxmlformats.org/wordprocessingml/2006/main" xmlns:w14="http://schemas.microsoft.com/office/word/2010/wordml" xmlns:wpg="http://schemas.microsoft.com/office/word/2010/wordprocessingGroup" xmlns:wpi="http://schemas.microsoft.com/office/word/2010/wordprocessingInk" xmlns:wne="http://schemas.microsoft.com/office/word/2006/wordml" xmlns:wps="http://schemas.microsoft.com/office/word/2010/wordprocessingShape" mc:Ignorable="w14 wp14">
+<w:comments xmlns:wpc="http://schemas.microsoft.com/office/word/2010/wordprocessingCanvas" xmlns:cx="http://schemas.microsoft.com/office/drawing/2014/chartex" xmlns:cx1="http://schemas.microsoft.com/office/drawing/2015/9/8/chartex" xmlns:cx2="http://schemas.microsoft.com/office/drawing/2015/10/21/chartex" xmlns:cx3="http://schemas.microsoft.com/office/drawing/2016/5/9/chartex" xmlns:cx4="http://schemas.microsoft.com/office/drawing/2016/5/10/chartex" xmlns:cx5="http://schemas.microsoft.com/office/drawing/2016/5/11/chartex" xmlns:cx6="http://schemas.microsoft.com/office/drawing/2016/5/12/chartex" xmlns:cx7="http://schemas.microsoft.com/office/drawing/2016/5/13/chartex" xmlns:cx8="http://schemas.microsoft.com/office/drawing/2016/5/14/chartex" xmlns:mc="http://schemas.openxmlformats.org/markup-compatibility/2006" xmlns:aink="http://schemas.microsoft.com/office/drawing/2016/ink" xmlns:am3d="http://schemas.microsoft.com/office/drawing/2017/model3d" xmlns:o="urn:schemas-microsoft-com:office:office" xmlns:r="http://schemas.openxmlformats.org/officeDocument/2006/relationships" xmlns:m="http://schemas.openxmlformats.org/officeDocument/2006/math" xmlns:v="urn:schemas-microsoft-com:vml" xmlns:wp14="http://schemas.microsoft.com/office/word/2010/wordprocessingDrawing" xmlns:wp="http://schemas.openxmlformats.org/drawingml/2006/wordprocessingDrawing" xmlns:w10="urn:schemas-microsoft-com:office:word" xmlns:w="http://schemas.openxmlformats.org/wordprocessingml/2006/main" xmlns:w14="http://schemas.microsoft.com/office/word/2010/wordml" xmlns:w15="http://schemas.microsoft.com/office/word/2012/wordml" xmlns:w16cid="http://schemas.microsoft.com/office/word/2016/wordml/cid" xmlns:w16se="http://schemas.microsoft.com/office/word/2015/wordml/symex" xmlns:wpg="http://schemas.microsoft.com/office/word/2010/wordprocessingGroup" xmlns:wpi="http://schemas.microsoft.com/office/word/2010/wordprocessingInk" xmlns:wne="http://schemas.microsoft.com/office/word/2006/wordml" xmlns:wps="http://schemas.microsoft.com/office/word/2010/wordprocessingShape" mc:Ignorable="w14 w15 w16se w16cid wp14">
   <w:comment w:id="23" w:author="Nuunees" w:date="2017-09-27T08:27:00Z" w:initials="N">
     <w:p>
       <w:pPr>
@@ -6094,6 +6289,7 @@
   <w15:commentEx w15:paraId="0BC95D0E" w15:done="0"/>
   <w15:commentEx w15:paraId="6DFB1916" w15:done="0"/>
   <w15:commentEx w15:paraId="54FE623E" w15:done="0"/>
+  <w15:commentEx w15:paraId="473CE86C" w15:done="0"/>
 </w15:commentsEx>
 </file>
 
@@ -6103,11 +6299,12 @@
   <w16cid:commentId w16cid:paraId="341103BE" w16cid:durableId="1D75E081"/>
   <w16cid:commentId w16cid:paraId="0BC95D0E" w16cid:durableId="1D75E0A5"/>
   <w16cid:commentId w16cid:paraId="6DFB1916" w16cid:durableId="1D75C851"/>
+  <w16cid:commentId w16cid:paraId="473CE86C" w16cid:durableId="1D769AE3"/>
 </w16cid:commentsIds>
 </file>
 
 <file path=word/endnotes.xml><?xml version="1.0" encoding="utf-8"?>
-<w:endnotes xmlns:wpc="http://schemas.microsoft.com/office/word/2010/wordprocessingCanvas" xmlns:mc="http://schemas.openxmlformats.org/markup-compatibility/2006" xmlns:o="urn:schemas-microsoft-com:office:office" xmlns:r="http://schemas.openxmlformats.org/officeDocument/2006/relationships" xmlns:m="http://schemas.openxmlformats.org/officeDocument/2006/math" xmlns:v="urn:schemas-microsoft-com:vml" xmlns:wp14="http://schemas.microsoft.com/office/word/2010/wordprocessingDrawing" xmlns:wp="http://schemas.openxmlformats.org/drawingml/2006/wordprocessingDrawing" xmlns:w10="urn:schemas-microsoft-com:office:word" xmlns:w="http://schemas.openxmlformats.org/wordprocessingml/2006/main" xmlns:w14="http://schemas.microsoft.com/office/word/2010/wordml" xmlns:wpg="http://schemas.microsoft.com/office/word/2010/wordprocessingGroup" xmlns:wpi="http://schemas.microsoft.com/office/word/2010/wordprocessingInk" xmlns:wne="http://schemas.microsoft.com/office/word/2006/wordml" xmlns:wps="http://schemas.microsoft.com/office/word/2010/wordprocessingShape" mc:Ignorable="w14 wp14">
+<w:endnotes xmlns:wpc="http://schemas.microsoft.com/office/word/2010/wordprocessingCanvas" xmlns:cx="http://schemas.microsoft.com/office/drawing/2014/chartex" xmlns:cx1="http://schemas.microsoft.com/office/drawing/2015/9/8/chartex" xmlns:cx2="http://schemas.microsoft.com/office/drawing/2015/10/21/chartex" xmlns:cx3="http://schemas.microsoft.com/office/drawing/2016/5/9/chartex" xmlns:cx4="http://schemas.microsoft.com/office/drawing/2016/5/10/chartex" xmlns:cx5="http://schemas.microsoft.com/office/drawing/2016/5/11/chartex" xmlns:cx6="http://schemas.microsoft.com/office/drawing/2016/5/12/chartex" xmlns:cx7="http://schemas.microsoft.com/office/drawing/2016/5/13/chartex" xmlns:cx8="http://schemas.microsoft.com/office/drawing/2016/5/14/chartex" xmlns:mc="http://schemas.openxmlformats.org/markup-compatibility/2006" xmlns:aink="http://schemas.microsoft.com/office/drawing/2016/ink" xmlns:am3d="http://schemas.microsoft.com/office/drawing/2017/model3d" xmlns:o="urn:schemas-microsoft-com:office:office" xmlns:r="http://schemas.openxmlformats.org/officeDocument/2006/relationships" xmlns:m="http://schemas.openxmlformats.org/officeDocument/2006/math" xmlns:v="urn:schemas-microsoft-com:vml" xmlns:wp14="http://schemas.microsoft.com/office/word/2010/wordprocessingDrawing" xmlns:wp="http://schemas.openxmlformats.org/drawingml/2006/wordprocessingDrawing" xmlns:w10="urn:schemas-microsoft-com:office:word" xmlns:w="http://schemas.openxmlformats.org/wordprocessingml/2006/main" xmlns:w14="http://schemas.microsoft.com/office/word/2010/wordml" xmlns:w15="http://schemas.microsoft.com/office/word/2012/wordml" xmlns:w16cid="http://schemas.microsoft.com/office/word/2016/wordml/cid" xmlns:w16se="http://schemas.microsoft.com/office/word/2015/wordml/symex" xmlns:wpg="http://schemas.microsoft.com/office/word/2010/wordprocessingGroup" xmlns:wpi="http://schemas.microsoft.com/office/word/2010/wordprocessingInk" xmlns:wne="http://schemas.microsoft.com/office/word/2006/wordml" xmlns:wps="http://schemas.microsoft.com/office/word/2010/wordprocessingShape" mc:Ignorable="w14 w15 w16se w16cid wp14">
   <w:endnote w:type="separator" w:id="-1">
     <w:p>
       <w:pPr>
@@ -6132,7 +6329,7 @@
 </file>
 
 <file path=word/footer1.xml><?xml version="1.0" encoding="utf-8"?>
-<w:ftr xmlns:wpc="http://schemas.microsoft.com/office/word/2010/wordprocessingCanvas" xmlns:mc="http://schemas.openxmlformats.org/markup-compatibility/2006" xmlns:o="urn:schemas-microsoft-com:office:office" xmlns:r="http://schemas.openxmlformats.org/officeDocument/2006/relationships" xmlns:m="http://schemas.openxmlformats.org/officeDocument/2006/math" xmlns:v="urn:schemas-microsoft-com:vml" xmlns:wp14="http://schemas.microsoft.com/office/word/2010/wordprocessingDrawing" xmlns:wp="http://schemas.openxmlformats.org/drawingml/2006/wordprocessingDrawing" xmlns:w10="urn:schemas-microsoft-com:office:word" xmlns:w="http://schemas.openxmlformats.org/wordprocessingml/2006/main" xmlns:w14="http://schemas.microsoft.com/office/word/2010/wordml" xmlns:wpg="http://schemas.microsoft.com/office/word/2010/wordprocessingGroup" xmlns:wpi="http://schemas.microsoft.com/office/word/2010/wordprocessingInk" xmlns:wne="http://schemas.microsoft.com/office/word/2006/wordml" xmlns:wps="http://schemas.microsoft.com/office/word/2010/wordprocessingShape" mc:Ignorable="w14 wp14">
+<w:ftr xmlns:wpc="http://schemas.microsoft.com/office/word/2010/wordprocessingCanvas" xmlns:cx="http://schemas.microsoft.com/office/drawing/2014/chartex" xmlns:cx1="http://schemas.microsoft.com/office/drawing/2015/9/8/chartex" xmlns:cx2="http://schemas.microsoft.com/office/drawing/2015/10/21/chartex" xmlns:cx3="http://schemas.microsoft.com/office/drawing/2016/5/9/chartex" xmlns:cx4="http://schemas.microsoft.com/office/drawing/2016/5/10/chartex" xmlns:cx5="http://schemas.microsoft.com/office/drawing/2016/5/11/chartex" xmlns:cx6="http://schemas.microsoft.com/office/drawing/2016/5/12/chartex" xmlns:cx7="http://schemas.microsoft.com/office/drawing/2016/5/13/chartex" xmlns:cx8="http://schemas.microsoft.com/office/drawing/2016/5/14/chartex" xmlns:mc="http://schemas.openxmlformats.org/markup-compatibility/2006" xmlns:aink="http://schemas.microsoft.com/office/drawing/2016/ink" xmlns:am3d="http://schemas.microsoft.com/office/drawing/2017/model3d" xmlns:o="urn:schemas-microsoft-com:office:office" xmlns:r="http://schemas.openxmlformats.org/officeDocument/2006/relationships" xmlns:m="http://schemas.openxmlformats.org/officeDocument/2006/math" xmlns:v="urn:schemas-microsoft-com:vml" xmlns:wp14="http://schemas.microsoft.com/office/word/2010/wordprocessingDrawing" xmlns:wp="http://schemas.openxmlformats.org/drawingml/2006/wordprocessingDrawing" xmlns:w10="urn:schemas-microsoft-com:office:word" xmlns:w="http://schemas.openxmlformats.org/wordprocessingml/2006/main" xmlns:w14="http://schemas.microsoft.com/office/word/2010/wordml" xmlns:w15="http://schemas.microsoft.com/office/word/2012/wordml" xmlns:w16cid="http://schemas.microsoft.com/office/word/2016/wordml/cid" xmlns:w16se="http://schemas.microsoft.com/office/word/2015/wordml/symex" xmlns:wpg="http://schemas.microsoft.com/office/word/2010/wordprocessingGroup" xmlns:wpi="http://schemas.microsoft.com/office/word/2010/wordprocessingInk" xmlns:wne="http://schemas.microsoft.com/office/word/2006/wordml" xmlns:wps="http://schemas.microsoft.com/office/word/2010/wordprocessingShape" mc:Ignorable="w14 w15 w16se w16cid wp14">
   <w:p>
     <w:pPr>
       <w:pStyle w:val="Rodap"/>
@@ -6143,7 +6340,7 @@
 </file>
 
 <file path=word/footnotes.xml><?xml version="1.0" encoding="utf-8"?>
-<w:footnotes xmlns:wpc="http://schemas.microsoft.com/office/word/2010/wordprocessingCanvas" xmlns:mc="http://schemas.openxmlformats.org/markup-compatibility/2006" xmlns:o="urn:schemas-microsoft-com:office:office" xmlns:r="http://schemas.openxmlformats.org/officeDocument/2006/relationships" xmlns:m="http://schemas.openxmlformats.org/officeDocument/2006/math" xmlns:v="urn:schemas-microsoft-com:vml" xmlns:wp14="http://schemas.microsoft.com/office/word/2010/wordprocessingDrawing" xmlns:wp="http://schemas.openxmlformats.org/drawingml/2006/wordprocessingDrawing" xmlns:w10="urn:schemas-microsoft-com:office:word" xmlns:w="http://schemas.openxmlformats.org/wordprocessingml/2006/main" xmlns:w14="http://schemas.microsoft.com/office/word/2010/wordml" xmlns:wpg="http://schemas.microsoft.com/office/word/2010/wordprocessingGroup" xmlns:wpi="http://schemas.microsoft.com/office/word/2010/wordprocessingInk" xmlns:wne="http://schemas.microsoft.com/office/word/2006/wordml" xmlns:wps="http://schemas.microsoft.com/office/word/2010/wordprocessingShape" mc:Ignorable="w14 wp14">
+<w:footnotes xmlns:wpc="http://schemas.microsoft.com/office/word/2010/wordprocessingCanvas" xmlns:cx="http://schemas.microsoft.com/office/drawing/2014/chartex" xmlns:cx1="http://schemas.microsoft.com/office/drawing/2015/9/8/chartex" xmlns:cx2="http://schemas.microsoft.com/office/drawing/2015/10/21/chartex" xmlns:cx3="http://schemas.microsoft.com/office/drawing/2016/5/9/chartex" xmlns:cx4="http://schemas.microsoft.com/office/drawing/2016/5/10/chartex" xmlns:cx5="http://schemas.microsoft.com/office/drawing/2016/5/11/chartex" xmlns:cx6="http://schemas.microsoft.com/office/drawing/2016/5/12/chartex" xmlns:cx7="http://schemas.microsoft.com/office/drawing/2016/5/13/chartex" xmlns:cx8="http://schemas.microsoft.com/office/drawing/2016/5/14/chartex" xmlns:mc="http://schemas.openxmlformats.org/markup-compatibility/2006" xmlns:aink="http://schemas.microsoft.com/office/drawing/2016/ink" xmlns:am3d="http://schemas.microsoft.com/office/drawing/2017/model3d" xmlns:o="urn:schemas-microsoft-com:office:office" xmlns:r="http://schemas.openxmlformats.org/officeDocument/2006/relationships" xmlns:m="http://schemas.openxmlformats.org/officeDocument/2006/math" xmlns:v="urn:schemas-microsoft-com:vml" xmlns:wp14="http://schemas.microsoft.com/office/word/2010/wordprocessingDrawing" xmlns:wp="http://schemas.openxmlformats.org/drawingml/2006/wordprocessingDrawing" xmlns:w10="urn:schemas-microsoft-com:office:word" xmlns:w="http://schemas.openxmlformats.org/wordprocessingml/2006/main" xmlns:w14="http://schemas.microsoft.com/office/word/2010/wordml" xmlns:w15="http://schemas.microsoft.com/office/word/2012/wordml" xmlns:w16cid="http://schemas.microsoft.com/office/word/2016/wordml/cid" xmlns:w16se="http://schemas.microsoft.com/office/word/2015/wordml/symex" xmlns:wpg="http://schemas.microsoft.com/office/word/2010/wordprocessingGroup" xmlns:wpi="http://schemas.microsoft.com/office/word/2010/wordprocessingInk" xmlns:wne="http://schemas.microsoft.com/office/word/2006/wordml" xmlns:wps="http://schemas.microsoft.com/office/word/2010/wordprocessingShape" mc:Ignorable="w14 w15 w16se w16cid wp14">
   <w:footnote w:type="separator" w:id="-1">
     <w:p>
       <w:pPr>
@@ -6168,7 +6365,7 @@
 </file>
 
 <file path=word/header1.xml><?xml version="1.0" encoding="utf-8"?>
-<w:hdr xmlns:wpc="http://schemas.microsoft.com/office/word/2010/wordprocessingCanvas" xmlns:mc="http://schemas.openxmlformats.org/markup-compatibility/2006" xmlns:o="urn:schemas-microsoft-com:office:office" xmlns:r="http://schemas.openxmlformats.org/officeDocument/2006/relationships" xmlns:m="http://schemas.openxmlformats.org/officeDocument/2006/math" xmlns:v="urn:schemas-microsoft-com:vml" xmlns:wp14="http://schemas.microsoft.com/office/word/2010/wordprocessingDrawing" xmlns:wp="http://schemas.openxmlformats.org/drawingml/2006/wordprocessingDrawing" xmlns:w10="urn:schemas-microsoft-com:office:word" xmlns:w="http://schemas.openxmlformats.org/wordprocessingml/2006/main" xmlns:w14="http://schemas.microsoft.com/office/word/2010/wordml" xmlns:wpg="http://schemas.microsoft.com/office/word/2010/wordprocessingGroup" xmlns:wpi="http://schemas.microsoft.com/office/word/2010/wordprocessingInk" xmlns:wne="http://schemas.microsoft.com/office/word/2006/wordml" xmlns:wps="http://schemas.microsoft.com/office/word/2010/wordprocessingShape" mc:Ignorable="w14 wp14">
+<w:hdr xmlns:wpc="http://schemas.microsoft.com/office/word/2010/wordprocessingCanvas" xmlns:cx="http://schemas.microsoft.com/office/drawing/2014/chartex" xmlns:cx1="http://schemas.microsoft.com/office/drawing/2015/9/8/chartex" xmlns:cx2="http://schemas.microsoft.com/office/drawing/2015/10/21/chartex" xmlns:cx3="http://schemas.microsoft.com/office/drawing/2016/5/9/chartex" xmlns:cx4="http://schemas.microsoft.com/office/drawing/2016/5/10/chartex" xmlns:cx5="http://schemas.microsoft.com/office/drawing/2016/5/11/chartex" xmlns:cx6="http://schemas.microsoft.com/office/drawing/2016/5/12/chartex" xmlns:cx7="http://schemas.microsoft.com/office/drawing/2016/5/13/chartex" xmlns:cx8="http://schemas.microsoft.com/office/drawing/2016/5/14/chartex" xmlns:mc="http://schemas.openxmlformats.org/markup-compatibility/2006" xmlns:aink="http://schemas.microsoft.com/office/drawing/2016/ink" xmlns:am3d="http://schemas.microsoft.com/office/drawing/2017/model3d" xmlns:o="urn:schemas-microsoft-com:office:office" xmlns:r="http://schemas.openxmlformats.org/officeDocument/2006/relationships" xmlns:m="http://schemas.openxmlformats.org/officeDocument/2006/math" xmlns:v="urn:schemas-microsoft-com:vml" xmlns:wp14="http://schemas.microsoft.com/office/word/2010/wordprocessingDrawing" xmlns:wp="http://schemas.openxmlformats.org/drawingml/2006/wordprocessingDrawing" xmlns:w10="urn:schemas-microsoft-com:office:word" xmlns:w="http://schemas.openxmlformats.org/wordprocessingml/2006/main" xmlns:w14="http://schemas.microsoft.com/office/word/2010/wordml" xmlns:w15="http://schemas.microsoft.com/office/word/2012/wordml" xmlns:w16cid="http://schemas.microsoft.com/office/word/2016/wordml/cid" xmlns:w16se="http://schemas.microsoft.com/office/word/2015/wordml/symex" xmlns:wpg="http://schemas.microsoft.com/office/word/2010/wordprocessingGroup" xmlns:wpi="http://schemas.microsoft.com/office/word/2010/wordprocessingInk" xmlns:wne="http://schemas.microsoft.com/office/word/2006/wordml" xmlns:wps="http://schemas.microsoft.com/office/word/2010/wordprocessingShape" mc:Ignorable="w14 w15 w16se w16cid wp14">
   <w:p>
     <w:pPr>
       <w:pStyle w:val="Cabealho"/>
@@ -6231,7 +6428,7 @@
 </file>
 
 <file path=word/header2.xml><?xml version="1.0" encoding="utf-8"?>
-<w:hdr xmlns:wpc="http://schemas.microsoft.com/office/word/2010/wordprocessingCanvas" xmlns:mc="http://schemas.openxmlformats.org/markup-compatibility/2006" xmlns:o="urn:schemas-microsoft-com:office:office" xmlns:r="http://schemas.openxmlformats.org/officeDocument/2006/relationships" xmlns:m="http://schemas.openxmlformats.org/officeDocument/2006/math" xmlns:v="urn:schemas-microsoft-com:vml" xmlns:wp14="http://schemas.microsoft.com/office/word/2010/wordprocessingDrawing" xmlns:wp="http://schemas.openxmlformats.org/drawingml/2006/wordprocessingDrawing" xmlns:w10="urn:schemas-microsoft-com:office:word" xmlns:w="http://schemas.openxmlformats.org/wordprocessingml/2006/main" xmlns:w14="http://schemas.microsoft.com/office/word/2010/wordml" xmlns:wpg="http://schemas.microsoft.com/office/word/2010/wordprocessingGroup" xmlns:wpi="http://schemas.microsoft.com/office/word/2010/wordprocessingInk" xmlns:wne="http://schemas.microsoft.com/office/word/2006/wordml" xmlns:wps="http://schemas.microsoft.com/office/word/2010/wordprocessingShape" mc:Ignorable="w14 wp14">
+<w:hdr xmlns:wpc="http://schemas.microsoft.com/office/word/2010/wordprocessingCanvas" xmlns:cx="http://schemas.microsoft.com/office/drawing/2014/chartex" xmlns:cx1="http://schemas.microsoft.com/office/drawing/2015/9/8/chartex" xmlns:cx2="http://schemas.microsoft.com/office/drawing/2015/10/21/chartex" xmlns:cx3="http://schemas.microsoft.com/office/drawing/2016/5/9/chartex" xmlns:cx4="http://schemas.microsoft.com/office/drawing/2016/5/10/chartex" xmlns:cx5="http://schemas.microsoft.com/office/drawing/2016/5/11/chartex" xmlns:cx6="http://schemas.microsoft.com/office/drawing/2016/5/12/chartex" xmlns:cx7="http://schemas.microsoft.com/office/drawing/2016/5/13/chartex" xmlns:cx8="http://schemas.microsoft.com/office/drawing/2016/5/14/chartex" xmlns:mc="http://schemas.openxmlformats.org/markup-compatibility/2006" xmlns:aink="http://schemas.microsoft.com/office/drawing/2016/ink" xmlns:am3d="http://schemas.microsoft.com/office/drawing/2017/model3d" xmlns:o="urn:schemas-microsoft-com:office:office" xmlns:r="http://schemas.openxmlformats.org/officeDocument/2006/relationships" xmlns:m="http://schemas.openxmlformats.org/officeDocument/2006/math" xmlns:v="urn:schemas-microsoft-com:vml" xmlns:wp14="http://schemas.microsoft.com/office/word/2010/wordprocessingDrawing" xmlns:wp="http://schemas.openxmlformats.org/drawingml/2006/wordprocessingDrawing" xmlns:w10="urn:schemas-microsoft-com:office:word" xmlns:w="http://schemas.openxmlformats.org/wordprocessingml/2006/main" xmlns:w14="http://schemas.microsoft.com/office/word/2010/wordml" xmlns:w15="http://schemas.microsoft.com/office/word/2012/wordml" xmlns:w16cid="http://schemas.microsoft.com/office/word/2016/wordml/cid" xmlns:w16se="http://schemas.microsoft.com/office/word/2015/wordml/symex" xmlns:wpg="http://schemas.microsoft.com/office/word/2010/wordprocessingGroup" xmlns:wpi="http://schemas.microsoft.com/office/word/2010/wordprocessingInk" xmlns:wne="http://schemas.microsoft.com/office/word/2006/wordml" xmlns:wps="http://schemas.microsoft.com/office/word/2010/wordprocessingShape" mc:Ignorable="w14 w15 w16se w16cid wp14">
   <w:p>
     <w:pPr>
       <w:pStyle w:val="Cabealho"/>
@@ -6251,7 +6448,7 @@
 </file>
 
 <file path=word/header3.xml><?xml version="1.0" encoding="utf-8"?>
-<w:hdr xmlns:wpc="http://schemas.microsoft.com/office/word/2010/wordprocessingCanvas" xmlns:mc="http://schemas.openxmlformats.org/markup-compatibility/2006" xmlns:o="urn:schemas-microsoft-com:office:office" xmlns:r="http://schemas.openxmlformats.org/officeDocument/2006/relationships" xmlns:m="http://schemas.openxmlformats.org/officeDocument/2006/math" xmlns:v="urn:schemas-microsoft-com:vml" xmlns:wp14="http://schemas.microsoft.com/office/word/2010/wordprocessingDrawing" xmlns:wp="http://schemas.openxmlformats.org/drawingml/2006/wordprocessingDrawing" xmlns:w10="urn:schemas-microsoft-com:office:word" xmlns:w="http://schemas.openxmlformats.org/wordprocessingml/2006/main" xmlns:w14="http://schemas.microsoft.com/office/word/2010/wordml" xmlns:wpg="http://schemas.microsoft.com/office/word/2010/wordprocessingGroup" xmlns:wpi="http://schemas.microsoft.com/office/word/2010/wordprocessingInk" xmlns:wne="http://schemas.microsoft.com/office/word/2006/wordml" xmlns:wps="http://schemas.microsoft.com/office/word/2010/wordprocessingShape" mc:Ignorable="w14 wp14">
+<w:hdr xmlns:wpc="http://schemas.microsoft.com/office/word/2010/wordprocessingCanvas" xmlns:cx="http://schemas.microsoft.com/office/drawing/2014/chartex" xmlns:cx1="http://schemas.microsoft.com/office/drawing/2015/9/8/chartex" xmlns:cx2="http://schemas.microsoft.com/office/drawing/2015/10/21/chartex" xmlns:cx3="http://schemas.microsoft.com/office/drawing/2016/5/9/chartex" xmlns:cx4="http://schemas.microsoft.com/office/drawing/2016/5/10/chartex" xmlns:cx5="http://schemas.microsoft.com/office/drawing/2016/5/11/chartex" xmlns:cx6="http://schemas.microsoft.com/office/drawing/2016/5/12/chartex" xmlns:cx7="http://schemas.microsoft.com/office/drawing/2016/5/13/chartex" xmlns:cx8="http://schemas.microsoft.com/office/drawing/2016/5/14/chartex" xmlns:mc="http://schemas.openxmlformats.org/markup-compatibility/2006" xmlns:aink="http://schemas.microsoft.com/office/drawing/2016/ink" xmlns:am3d="http://schemas.microsoft.com/office/drawing/2017/model3d" xmlns:o="urn:schemas-microsoft-com:office:office" xmlns:r="http://schemas.openxmlformats.org/officeDocument/2006/relationships" xmlns:m="http://schemas.openxmlformats.org/officeDocument/2006/math" xmlns:v="urn:schemas-microsoft-com:vml" xmlns:wp14="http://schemas.microsoft.com/office/word/2010/wordprocessingDrawing" xmlns:wp="http://schemas.openxmlformats.org/drawingml/2006/wordprocessingDrawing" xmlns:w10="urn:schemas-microsoft-com:office:word" xmlns:w="http://schemas.openxmlformats.org/wordprocessingml/2006/main" xmlns:w14="http://schemas.microsoft.com/office/word/2010/wordml" xmlns:w15="http://schemas.microsoft.com/office/word/2012/wordml" xmlns:w16cid="http://schemas.microsoft.com/office/word/2016/wordml/cid" xmlns:w16se="http://schemas.microsoft.com/office/word/2015/wordml/symex" xmlns:wpg="http://schemas.microsoft.com/office/word/2010/wordprocessingGroup" xmlns:wpi="http://schemas.microsoft.com/office/word/2010/wordprocessingInk" xmlns:wne="http://schemas.microsoft.com/office/word/2006/wordml" xmlns:wps="http://schemas.microsoft.com/office/word/2010/wordprocessingShape" mc:Ignorable="w14 w15 w16se w16cid wp14">
   <w:p>
     <w:pPr>
       <w:pStyle w:val="Cabealho"/>
@@ -6274,7 +6471,7 @@
 </file>
 
 <file path=word/header4.xml><?xml version="1.0" encoding="utf-8"?>
-<w:hdr xmlns:wpc="http://schemas.microsoft.com/office/word/2010/wordprocessingCanvas" xmlns:mc="http://schemas.openxmlformats.org/markup-compatibility/2006" xmlns:o="urn:schemas-microsoft-com:office:office" xmlns:r="http://schemas.openxmlformats.org/officeDocument/2006/relationships" xmlns:m="http://schemas.openxmlformats.org/officeDocument/2006/math" xmlns:v="urn:schemas-microsoft-com:vml" xmlns:wp14="http://schemas.microsoft.com/office/word/2010/wordprocessingDrawing" xmlns:wp="http://schemas.openxmlformats.org/drawingml/2006/wordprocessingDrawing" xmlns:w10="urn:schemas-microsoft-com:office:word" xmlns:w="http://schemas.openxmlformats.org/wordprocessingml/2006/main" xmlns:w14="http://schemas.microsoft.com/office/word/2010/wordml" xmlns:wpg="http://schemas.microsoft.com/office/word/2010/wordprocessingGroup" xmlns:wpi="http://schemas.microsoft.com/office/word/2010/wordprocessingInk" xmlns:wne="http://schemas.microsoft.com/office/word/2006/wordml" xmlns:wps="http://schemas.microsoft.com/office/word/2010/wordprocessingShape" mc:Ignorable="w14 wp14">
+<w:hdr xmlns:wpc="http://schemas.microsoft.com/office/word/2010/wordprocessingCanvas" xmlns:cx="http://schemas.microsoft.com/office/drawing/2014/chartex" xmlns:cx1="http://schemas.microsoft.com/office/drawing/2015/9/8/chartex" xmlns:cx2="http://schemas.microsoft.com/office/drawing/2015/10/21/chartex" xmlns:cx3="http://schemas.microsoft.com/office/drawing/2016/5/9/chartex" xmlns:cx4="http://schemas.microsoft.com/office/drawing/2016/5/10/chartex" xmlns:cx5="http://schemas.microsoft.com/office/drawing/2016/5/11/chartex" xmlns:cx6="http://schemas.microsoft.com/office/drawing/2016/5/12/chartex" xmlns:cx7="http://schemas.microsoft.com/office/drawing/2016/5/13/chartex" xmlns:cx8="http://schemas.microsoft.com/office/drawing/2016/5/14/chartex" xmlns:mc="http://schemas.openxmlformats.org/markup-compatibility/2006" xmlns:aink="http://schemas.microsoft.com/office/drawing/2016/ink" xmlns:am3d="http://schemas.microsoft.com/office/drawing/2017/model3d" xmlns:o="urn:schemas-microsoft-com:office:office" xmlns:r="http://schemas.openxmlformats.org/officeDocument/2006/relationships" xmlns:m="http://schemas.openxmlformats.org/officeDocument/2006/math" xmlns:v="urn:schemas-microsoft-com:vml" xmlns:wp14="http://schemas.microsoft.com/office/word/2010/wordprocessingDrawing" xmlns:wp="http://schemas.openxmlformats.org/drawingml/2006/wordprocessingDrawing" xmlns:w10="urn:schemas-microsoft-com:office:word" xmlns:w="http://schemas.openxmlformats.org/wordprocessingml/2006/main" xmlns:w14="http://schemas.microsoft.com/office/word/2010/wordml" xmlns:w15="http://schemas.microsoft.com/office/word/2012/wordml" xmlns:w16cid="http://schemas.microsoft.com/office/word/2016/wordml/cid" xmlns:w16se="http://schemas.microsoft.com/office/word/2015/wordml/symex" xmlns:wpg="http://schemas.microsoft.com/office/word/2010/wordprocessingGroup" xmlns:wpi="http://schemas.microsoft.com/office/word/2010/wordprocessingInk" xmlns:wne="http://schemas.microsoft.com/office/word/2006/wordml" xmlns:wps="http://schemas.microsoft.com/office/word/2010/wordprocessingShape" mc:Ignorable="w14 w15 w16se w16cid wp14">
   <w:p>
     <w:pPr>
       <w:pStyle w:val="Cabealho"/>
@@ -6332,7 +6529,7 @@
 </file>
 
 <file path=word/header5.xml><?xml version="1.0" encoding="utf-8"?>
-<w:hdr xmlns:wpc="http://schemas.microsoft.com/office/word/2010/wordprocessingCanvas" xmlns:mc="http://schemas.openxmlformats.org/markup-compatibility/2006" xmlns:o="urn:schemas-microsoft-com:office:office" xmlns:r="http://schemas.openxmlformats.org/officeDocument/2006/relationships" xmlns:m="http://schemas.openxmlformats.org/officeDocument/2006/math" xmlns:v="urn:schemas-microsoft-com:vml" xmlns:wp14="http://schemas.microsoft.com/office/word/2010/wordprocessingDrawing" xmlns:wp="http://schemas.openxmlformats.org/drawingml/2006/wordprocessingDrawing" xmlns:w10="urn:schemas-microsoft-com:office:word" xmlns:w="http://schemas.openxmlformats.org/wordprocessingml/2006/main" xmlns:w14="http://schemas.microsoft.com/office/word/2010/wordml" xmlns:wpg="http://schemas.microsoft.com/office/word/2010/wordprocessingGroup" xmlns:wpi="http://schemas.microsoft.com/office/word/2010/wordprocessingInk" xmlns:wne="http://schemas.microsoft.com/office/word/2006/wordml" xmlns:wps="http://schemas.microsoft.com/office/word/2010/wordprocessingShape" mc:Ignorable="w14 wp14">
+<w:hdr xmlns:wpc="http://schemas.microsoft.com/office/word/2010/wordprocessingCanvas" xmlns:cx="http://schemas.microsoft.com/office/drawing/2014/chartex" xmlns:cx1="http://schemas.microsoft.com/office/drawing/2015/9/8/chartex" xmlns:cx2="http://schemas.microsoft.com/office/drawing/2015/10/21/chartex" xmlns:cx3="http://schemas.microsoft.com/office/drawing/2016/5/9/chartex" xmlns:cx4="http://schemas.microsoft.com/office/drawing/2016/5/10/chartex" xmlns:cx5="http://schemas.microsoft.com/office/drawing/2016/5/11/chartex" xmlns:cx6="http://schemas.microsoft.com/office/drawing/2016/5/12/chartex" xmlns:cx7="http://schemas.microsoft.com/office/drawing/2016/5/13/chartex" xmlns:cx8="http://schemas.microsoft.com/office/drawing/2016/5/14/chartex" xmlns:mc="http://schemas.openxmlformats.org/markup-compatibility/2006" xmlns:aink="http://schemas.microsoft.com/office/drawing/2016/ink" xmlns:am3d="http://schemas.microsoft.com/office/drawing/2017/model3d" xmlns:o="urn:schemas-microsoft-com:office:office" xmlns:r="http://schemas.openxmlformats.org/officeDocument/2006/relationships" xmlns:m="http://schemas.openxmlformats.org/officeDocument/2006/math" xmlns:v="urn:schemas-microsoft-com:vml" xmlns:wp14="http://schemas.microsoft.com/office/word/2010/wordprocessingDrawing" xmlns:wp="http://schemas.openxmlformats.org/drawingml/2006/wordprocessingDrawing" xmlns:w10="urn:schemas-microsoft-com:office:word" xmlns:w="http://schemas.openxmlformats.org/wordprocessingml/2006/main" xmlns:w14="http://schemas.microsoft.com/office/word/2010/wordml" xmlns:w15="http://schemas.microsoft.com/office/word/2012/wordml" xmlns:w16cid="http://schemas.microsoft.com/office/word/2016/wordml/cid" xmlns:w16se="http://schemas.microsoft.com/office/word/2015/wordml/symex" xmlns:wpg="http://schemas.microsoft.com/office/word/2010/wordprocessingGroup" xmlns:wpi="http://schemas.microsoft.com/office/word/2010/wordprocessingInk" xmlns:wne="http://schemas.microsoft.com/office/word/2006/wordml" xmlns:wps="http://schemas.microsoft.com/office/word/2010/wordprocessingShape" mc:Ignorable="w14 w15 w16se w16cid wp14">
   <w:p>
     <w:pPr>
       <w:pStyle w:val="Cabealho"/>
@@ -6391,8 +6588,8 @@
 </file>
 
 <file path=word/numbering.xml><?xml version="1.0" encoding="utf-8"?>
-<w:numbering xmlns:wpc="http://schemas.microsoft.com/office/word/2010/wordprocessingCanvas" xmlns:mc="http://schemas.openxmlformats.org/markup-compatibility/2006" xmlns:o="urn:schemas-microsoft-com:office:office" xmlns:r="http://schemas.openxmlformats.org/officeDocument/2006/relationships" xmlns:m="http://schemas.openxmlformats.org/officeDocument/2006/math" xmlns:v="urn:schemas-microsoft-com:vml" xmlns:wp14="http://schemas.microsoft.com/office/word/2010/wordprocessingDrawing" xmlns:wp="http://schemas.openxmlformats.org/drawingml/2006/wordprocessingDrawing" xmlns:w10="urn:schemas-microsoft-com:office:word" xmlns:w="http://schemas.openxmlformats.org/wordprocessingml/2006/main" xmlns:w14="http://schemas.microsoft.com/office/word/2010/wordml" xmlns:wpg="http://schemas.microsoft.com/office/word/2010/wordprocessingGroup" xmlns:wpi="http://schemas.microsoft.com/office/word/2010/wordprocessingInk" xmlns:wne="http://schemas.microsoft.com/office/word/2006/wordml" xmlns:wps="http://schemas.microsoft.com/office/word/2010/wordprocessingShape" mc:Ignorable="w14 wp14">
-  <w:abstractNum w:abstractNumId="0">
+<w:numbering xmlns:wpc="http://schemas.microsoft.com/office/word/2010/wordprocessingCanvas" xmlns:cx="http://schemas.microsoft.com/office/drawing/2014/chartex" xmlns:cx1="http://schemas.microsoft.com/office/drawing/2015/9/8/chartex" xmlns:cx2="http://schemas.microsoft.com/office/drawing/2015/10/21/chartex" xmlns:cx3="http://schemas.microsoft.com/office/drawing/2016/5/9/chartex" xmlns:cx4="http://schemas.microsoft.com/office/drawing/2016/5/10/chartex" xmlns:cx5="http://schemas.microsoft.com/office/drawing/2016/5/11/chartex" xmlns:cx6="http://schemas.microsoft.com/office/drawing/2016/5/12/chartex" xmlns:cx7="http://schemas.microsoft.com/office/drawing/2016/5/13/chartex" xmlns:cx8="http://schemas.microsoft.com/office/drawing/2016/5/14/chartex" xmlns:mc="http://schemas.openxmlformats.org/markup-compatibility/2006" xmlns:aink="http://schemas.microsoft.com/office/drawing/2016/ink" xmlns:am3d="http://schemas.microsoft.com/office/drawing/2017/model3d" xmlns:o="urn:schemas-microsoft-com:office:office" xmlns:r="http://schemas.openxmlformats.org/officeDocument/2006/relationships" xmlns:m="http://schemas.openxmlformats.org/officeDocument/2006/math" xmlns:v="urn:schemas-microsoft-com:vml" xmlns:wp14="http://schemas.microsoft.com/office/word/2010/wordprocessingDrawing" xmlns:wp="http://schemas.openxmlformats.org/drawingml/2006/wordprocessingDrawing" xmlns:w10="urn:schemas-microsoft-com:office:word" xmlns:w="http://schemas.openxmlformats.org/wordprocessingml/2006/main" xmlns:w14="http://schemas.microsoft.com/office/word/2010/wordml" xmlns:w15="http://schemas.microsoft.com/office/word/2012/wordml" xmlns:w16cid="http://schemas.microsoft.com/office/word/2016/wordml/cid" xmlns:w16se="http://schemas.microsoft.com/office/word/2015/wordml/symex" xmlns:wpg="http://schemas.microsoft.com/office/word/2010/wordprocessingGroup" xmlns:wpi="http://schemas.microsoft.com/office/word/2010/wordprocessingInk" xmlns:wne="http://schemas.microsoft.com/office/word/2006/wordml" xmlns:wps="http://schemas.microsoft.com/office/word/2010/wordprocessingShape" mc:Ignorable="w14 w15 w16se w16cid wp14">
+  <w:abstractNum w:abstractNumId="0" w15:restartNumberingAfterBreak="0">
     <w:nsid w:val="FFFFFF1D"/>
     <w:multiLevelType w:val="multilevel"/>
     <w:tmpl w:val="BE28BE5E"/>
@@ -6532,7 +6729,7 @@
       </w:rPr>
     </w:lvl>
   </w:abstractNum>
-  <w:abstractNum w:abstractNumId="1">
+  <w:abstractNum w:abstractNumId="1" w15:restartNumberingAfterBreak="0">
     <w:nsid w:val="00000001"/>
     <w:multiLevelType w:val="multilevel"/>
     <w:tmpl w:val="36A0155C"/>
@@ -6690,7 +6887,7 @@
       </w:rPr>
     </w:lvl>
   </w:abstractNum>
-  <w:abstractNum w:abstractNumId="2">
+  <w:abstractNum w:abstractNumId="2" w15:restartNumberingAfterBreak="0">
     <w:nsid w:val="00000002"/>
     <w:multiLevelType w:val="singleLevel"/>
     <w:tmpl w:val="00000002"/>
@@ -6711,7 +6908,7 @@
       </w:rPr>
     </w:lvl>
   </w:abstractNum>
-  <w:abstractNum w:abstractNumId="3">
+  <w:abstractNum w:abstractNumId="3" w15:restartNumberingAfterBreak="0">
     <w:nsid w:val="03A4656E"/>
     <w:multiLevelType w:val="multilevel"/>
     <w:tmpl w:val="C2CC814E"/>
@@ -6864,7 +7061,7 @@
       </w:rPr>
     </w:lvl>
   </w:abstractNum>
-  <w:abstractNum w:abstractNumId="4">
+  <w:abstractNum w:abstractNumId="4" w15:restartNumberingAfterBreak="0">
     <w:nsid w:val="0ED40B4B"/>
     <w:multiLevelType w:val="hybridMultilevel"/>
     <w:tmpl w:val="42B822F6"/>
@@ -6953,7 +7150,7 @@
       </w:pPr>
     </w:lvl>
   </w:abstractNum>
-  <w:abstractNum w:abstractNumId="5">
+  <w:abstractNum w:abstractNumId="5" w15:restartNumberingAfterBreak="0">
     <w:nsid w:val="1B6E71B8"/>
     <w:multiLevelType w:val="multilevel"/>
     <w:tmpl w:val="DCB486A0"/>
@@ -7089,7 +7286,7 @@
       </w:pPr>
     </w:lvl>
   </w:abstractNum>
-  <w:abstractNum w:abstractNumId="6">
+  <w:abstractNum w:abstractNumId="6" w15:restartNumberingAfterBreak="0">
     <w:nsid w:val="22EF54E2"/>
     <w:multiLevelType w:val="hybridMultilevel"/>
     <w:tmpl w:val="05C23948"/>
@@ -7178,7 +7375,7 @@
       </w:pPr>
     </w:lvl>
   </w:abstractNum>
-  <w:abstractNum w:abstractNumId="7">
+  <w:abstractNum w:abstractNumId="7" w15:restartNumberingAfterBreak="0">
     <w:nsid w:val="42002A31"/>
     <w:multiLevelType w:val="hybridMultilevel"/>
     <w:tmpl w:val="9580CBDC"/>
@@ -7291,7 +7488,7 @@
       </w:rPr>
     </w:lvl>
   </w:abstractNum>
-  <w:abstractNum w:abstractNumId="8">
+  <w:abstractNum w:abstractNumId="8" w15:restartNumberingAfterBreak="0">
     <w:nsid w:val="508C630D"/>
     <w:multiLevelType w:val="hybridMultilevel"/>
     <w:tmpl w:val="1A9C4384"/>
@@ -7380,10 +7577,10 @@
       </w:pPr>
     </w:lvl>
   </w:abstractNum>
-  <w:abstractNum w:abstractNumId="9">
+  <w:abstractNum w:abstractNumId="9" w15:restartNumberingAfterBreak="0">
     <w:nsid w:val="6D594CAB"/>
     <w:multiLevelType w:val="multilevel"/>
-    <w:tmpl w:val="C644AE4E"/>
+    <w:tmpl w:val="3A8A0B94"/>
     <w:lvl w:ilvl="0">
       <w:start w:val="1"/>
       <w:numFmt w:val="decimal"/>
@@ -7544,7 +7741,7 @@
       </w:rPr>
     </w:lvl>
   </w:abstractNum>
-  <w:abstractNum w:abstractNumId="10">
+  <w:abstractNum w:abstractNumId="10" w15:restartNumberingAfterBreak="0">
     <w:nsid w:val="6FAC7AD1"/>
     <w:multiLevelType w:val="hybridMultilevel"/>
     <w:tmpl w:val="83804E82"/>
@@ -7633,7 +7830,7 @@
       </w:pPr>
     </w:lvl>
   </w:abstractNum>
-  <w:abstractNum w:abstractNumId="11">
+  <w:abstractNum w:abstractNumId="11" w15:restartNumberingAfterBreak="0">
     <w:nsid w:val="70C86B63"/>
     <w:multiLevelType w:val="multilevel"/>
     <w:tmpl w:val="36A0155C"/>
@@ -7789,7 +7986,7 @@
       </w:rPr>
     </w:lvl>
   </w:abstractNum>
-  <w:abstractNum w:abstractNumId="12">
+  <w:abstractNum w:abstractNumId="12" w15:restartNumberingAfterBreak="0">
     <w:nsid w:val="7D2B27A2"/>
     <w:multiLevelType w:val="hybridMultilevel"/>
     <w:tmpl w:val="74041842"/>
@@ -7968,7 +8165,7 @@
 </file>
 
 <file path=word/styles.xml><?xml version="1.0" encoding="utf-8"?>
-<w:styles xmlns:mc="http://schemas.openxmlformats.org/markup-compatibility/2006" xmlns:r="http://schemas.openxmlformats.org/officeDocument/2006/relationships" xmlns:w="http://schemas.openxmlformats.org/wordprocessingml/2006/main" xmlns:w14="http://schemas.microsoft.com/office/word/2010/wordml" mc:Ignorable="w14">
+<w:styles xmlns:mc="http://schemas.openxmlformats.org/markup-compatibility/2006" xmlns:r="http://schemas.openxmlformats.org/officeDocument/2006/relationships" xmlns:w="http://schemas.openxmlformats.org/wordprocessingml/2006/main" xmlns:w14="http://schemas.microsoft.com/office/word/2010/wordml" xmlns:w15="http://schemas.microsoft.com/office/word/2012/wordml" xmlns:w16cid="http://schemas.microsoft.com/office/word/2016/wordml/cid" xmlns:w16se="http://schemas.microsoft.com/office/word/2015/wordml/symex" mc:Ignorable="w14 w15 w16se w16cid">
   <w:docDefaults>
     <w:rPrDefault>
       <w:rPr>
@@ -7978,145 +8175,382 @@
     </w:rPrDefault>
     <w:pPrDefault/>
   </w:docDefaults>
-  <w:latentStyles w:defLockedState="0" w:defUIPriority="99" w:defSemiHidden="1" w:defUnhideWhenUsed="1" w:defQFormat="0" w:count="267">
-    <w:lsdException w:name="Normal" w:semiHidden="0" w:uiPriority="0" w:unhideWhenUsed="0" w:qFormat="1"/>
-    <w:lsdException w:name="heading 1" w:semiHidden="0" w:uiPriority="0" w:unhideWhenUsed="0" w:qFormat="1"/>
-    <w:lsdException w:name="heading 2" w:semiHidden="0" w:uiPriority="0" w:unhideWhenUsed="0" w:qFormat="1"/>
-    <w:lsdException w:name="heading 3" w:semiHidden="0" w:uiPriority="9" w:unhideWhenUsed="0" w:qFormat="1"/>
-    <w:lsdException w:name="heading 4" w:semiHidden="0" w:uiPriority="9" w:unhideWhenUsed="0" w:qFormat="1"/>
-    <w:lsdException w:name="heading 5" w:semiHidden="0" w:uiPriority="9" w:unhideWhenUsed="0" w:qFormat="1"/>
-    <w:lsdException w:name="heading 6" w:semiHidden="0" w:uiPriority="9" w:unhideWhenUsed="0" w:qFormat="1"/>
-    <w:lsdException w:name="heading 7" w:semiHidden="0" w:uiPriority="9" w:unhideWhenUsed="0" w:qFormat="1"/>
-    <w:lsdException w:name="heading 8" w:semiHidden="0" w:uiPriority="9" w:unhideWhenUsed="0" w:qFormat="1"/>
-    <w:lsdException w:name="heading 9" w:semiHidden="0" w:uiPriority="9" w:unhideWhenUsed="0" w:qFormat="1"/>
-    <w:lsdException w:name="toc 1" w:uiPriority="39"/>
-    <w:lsdException w:name="toc 2" w:uiPriority="39"/>
-    <w:lsdException w:name="toc 3" w:uiPriority="39"/>
-    <w:lsdException w:name="toc 4" w:uiPriority="39"/>
-    <w:lsdException w:name="toc 5" w:uiPriority="39"/>
-    <w:lsdException w:name="toc 6" w:uiPriority="39"/>
-    <w:lsdException w:name="toc 7" w:uiPriority="39"/>
-    <w:lsdException w:name="toc 8" w:uiPriority="39"/>
-    <w:lsdException w:name="toc 9" w:uiPriority="39"/>
-    <w:lsdException w:name="caption" w:uiPriority="35" w:qFormat="1"/>
-    <w:lsdException w:name="table of figures" w:qFormat="1"/>
-    <w:lsdException w:name="Title" w:semiHidden="0" w:uiPriority="10" w:unhideWhenUsed="0" w:qFormat="1"/>
-    <w:lsdException w:name="Default Paragraph Font" w:uiPriority="1"/>
-    <w:lsdException w:name="Subtitle" w:semiHidden="0" w:uiPriority="11" w:unhideWhenUsed="0" w:qFormat="1"/>
-    <w:lsdException w:name="Strong" w:semiHidden="0" w:uiPriority="22" w:unhideWhenUsed="0" w:qFormat="1"/>
-    <w:lsdException w:name="Emphasis" w:semiHidden="0" w:uiPriority="20" w:unhideWhenUsed="0" w:qFormat="1"/>
+  <w:latentStyles w:defLockedState="0" w:defUIPriority="99" w:defSemiHidden="0" w:defUnhideWhenUsed="0" w:defQFormat="0" w:count="375">
+    <w:lsdException w:name="Normal" w:uiPriority="0" w:qFormat="1"/>
+    <w:lsdException w:name="heading 1" w:uiPriority="0" w:qFormat="1"/>
+    <w:lsdException w:name="heading 2" w:uiPriority="0" w:qFormat="1"/>
+    <w:lsdException w:name="heading 3" w:uiPriority="9" w:qFormat="1"/>
+    <w:lsdException w:name="heading 4" w:uiPriority="9" w:qFormat="1"/>
+    <w:lsdException w:name="heading 5" w:uiPriority="9" w:qFormat="1"/>
+    <w:lsdException w:name="heading 6" w:uiPriority="9" w:qFormat="1"/>
+    <w:lsdException w:name="heading 7" w:uiPriority="9" w:qFormat="1"/>
+    <w:lsdException w:name="heading 8" w:uiPriority="9" w:qFormat="1"/>
+    <w:lsdException w:name="heading 9" w:uiPriority="9" w:qFormat="1"/>
+    <w:lsdException w:name="index 1" w:semiHidden="1" w:unhideWhenUsed="1"/>
+    <w:lsdException w:name="index 2" w:semiHidden="1" w:unhideWhenUsed="1"/>
+    <w:lsdException w:name="index 3" w:semiHidden="1" w:unhideWhenUsed="1"/>
+    <w:lsdException w:name="index 4" w:semiHidden="1" w:unhideWhenUsed="1"/>
+    <w:lsdException w:name="index 5" w:semiHidden="1" w:unhideWhenUsed="1"/>
+    <w:lsdException w:name="index 6" w:semiHidden="1" w:unhideWhenUsed="1"/>
+    <w:lsdException w:name="index 7" w:semiHidden="1" w:unhideWhenUsed="1"/>
+    <w:lsdException w:name="index 8" w:semiHidden="1" w:unhideWhenUsed="1"/>
+    <w:lsdException w:name="index 9" w:semiHidden="1" w:unhideWhenUsed="1"/>
+    <w:lsdException w:name="toc 1" w:semiHidden="1" w:uiPriority="39" w:unhideWhenUsed="1"/>
+    <w:lsdException w:name="toc 2" w:semiHidden="1" w:uiPriority="39" w:unhideWhenUsed="1"/>
+    <w:lsdException w:name="toc 3" w:semiHidden="1" w:uiPriority="39" w:unhideWhenUsed="1"/>
+    <w:lsdException w:name="toc 4" w:semiHidden="1" w:uiPriority="39" w:unhideWhenUsed="1"/>
+    <w:lsdException w:name="toc 5" w:semiHidden="1" w:uiPriority="39" w:unhideWhenUsed="1"/>
+    <w:lsdException w:name="toc 6" w:semiHidden="1" w:uiPriority="39" w:unhideWhenUsed="1"/>
+    <w:lsdException w:name="toc 7" w:semiHidden="1" w:uiPriority="39" w:unhideWhenUsed="1"/>
+    <w:lsdException w:name="toc 8" w:semiHidden="1" w:uiPriority="39" w:unhideWhenUsed="1"/>
+    <w:lsdException w:name="toc 9" w:semiHidden="1" w:uiPriority="39" w:unhideWhenUsed="1"/>
+    <w:lsdException w:name="Normal Indent" w:semiHidden="1" w:unhideWhenUsed="1"/>
+    <w:lsdException w:name="footnote text" w:semiHidden="1" w:unhideWhenUsed="1"/>
+    <w:lsdException w:name="annotation text" w:semiHidden="1" w:unhideWhenUsed="1"/>
+    <w:lsdException w:name="header" w:semiHidden="1" w:unhideWhenUsed="1"/>
+    <w:lsdException w:name="footer" w:semiHidden="1" w:unhideWhenUsed="1"/>
+    <w:lsdException w:name="index heading" w:semiHidden="1" w:unhideWhenUsed="1"/>
+    <w:lsdException w:name="caption" w:semiHidden="1" w:uiPriority="35" w:unhideWhenUsed="1" w:qFormat="1"/>
+    <w:lsdException w:name="table of figures" w:semiHidden="1" w:unhideWhenUsed="1" w:qFormat="1"/>
+    <w:lsdException w:name="envelope address" w:semiHidden="1" w:unhideWhenUsed="1"/>
+    <w:lsdException w:name="envelope return" w:semiHidden="1" w:unhideWhenUsed="1"/>
+    <w:lsdException w:name="footnote reference" w:semiHidden="1" w:unhideWhenUsed="1"/>
+    <w:lsdException w:name="annotation reference" w:semiHidden="1" w:unhideWhenUsed="1"/>
+    <w:lsdException w:name="line number" w:semiHidden="1" w:unhideWhenUsed="1"/>
+    <w:lsdException w:name="page number" w:semiHidden="1" w:unhideWhenUsed="1"/>
+    <w:lsdException w:name="endnote reference" w:semiHidden="1" w:unhideWhenUsed="1"/>
+    <w:lsdException w:name="endnote text" w:semiHidden="1" w:unhideWhenUsed="1"/>
+    <w:lsdException w:name="table of authorities" w:semiHidden="1" w:unhideWhenUsed="1"/>
+    <w:lsdException w:name="macro" w:semiHidden="1" w:unhideWhenUsed="1"/>
+    <w:lsdException w:name="toa heading" w:semiHidden="1" w:unhideWhenUsed="1"/>
+    <w:lsdException w:name="List" w:semiHidden="1" w:unhideWhenUsed="1"/>
+    <w:lsdException w:name="List Bullet" w:semiHidden="1" w:unhideWhenUsed="1"/>
+    <w:lsdException w:name="List Number" w:semiHidden="1" w:unhideWhenUsed="1"/>
+    <w:lsdException w:name="List 2" w:semiHidden="1" w:unhideWhenUsed="1"/>
+    <w:lsdException w:name="List 3" w:semiHidden="1" w:unhideWhenUsed="1"/>
+    <w:lsdException w:name="List 4" w:semiHidden="1" w:unhideWhenUsed="1"/>
+    <w:lsdException w:name="List 5" w:semiHidden="1" w:unhideWhenUsed="1"/>
+    <w:lsdException w:name="List Bullet 2" w:semiHidden="1" w:unhideWhenUsed="1"/>
+    <w:lsdException w:name="List Bullet 3" w:semiHidden="1" w:unhideWhenUsed="1"/>
+    <w:lsdException w:name="List Bullet 4" w:semiHidden="1" w:unhideWhenUsed="1"/>
+    <w:lsdException w:name="List Bullet 5" w:semiHidden="1" w:unhideWhenUsed="1"/>
+    <w:lsdException w:name="List Number 2" w:semiHidden="1" w:unhideWhenUsed="1"/>
+    <w:lsdException w:name="List Number 3" w:semiHidden="1" w:unhideWhenUsed="1"/>
+    <w:lsdException w:name="List Number 4" w:semiHidden="1" w:unhideWhenUsed="1"/>
+    <w:lsdException w:name="List Number 5" w:semiHidden="1" w:unhideWhenUsed="1"/>
+    <w:lsdException w:name="Title" w:uiPriority="10" w:qFormat="1"/>
+    <w:lsdException w:name="Closing" w:semiHidden="1" w:unhideWhenUsed="1"/>
+    <w:lsdException w:name="Signature" w:semiHidden="1" w:unhideWhenUsed="1"/>
+    <w:lsdException w:name="Default Paragraph Font" w:semiHidden="1" w:uiPriority="1" w:unhideWhenUsed="1"/>
+    <w:lsdException w:name="Body Text" w:semiHidden="1" w:unhideWhenUsed="1"/>
+    <w:lsdException w:name="Body Text Indent" w:semiHidden="1" w:unhideWhenUsed="1"/>
+    <w:lsdException w:name="List Continue" w:semiHidden="1" w:unhideWhenUsed="1"/>
+    <w:lsdException w:name="List Continue 2" w:semiHidden="1" w:unhideWhenUsed="1"/>
+    <w:lsdException w:name="List Continue 3" w:semiHidden="1" w:unhideWhenUsed="1"/>
+    <w:lsdException w:name="List Continue 4" w:semiHidden="1" w:unhideWhenUsed="1"/>
+    <w:lsdException w:name="List Continue 5" w:semiHidden="1" w:unhideWhenUsed="1"/>
+    <w:lsdException w:name="Message Header" w:semiHidden="1" w:unhideWhenUsed="1"/>
+    <w:lsdException w:name="Subtitle" w:uiPriority="11" w:qFormat="1"/>
+    <w:lsdException w:name="Salutation" w:semiHidden="1" w:unhideWhenUsed="1"/>
+    <w:lsdException w:name="Date" w:semiHidden="1" w:unhideWhenUsed="1"/>
+    <w:lsdException w:name="Body Text First Indent" w:semiHidden="1" w:unhideWhenUsed="1"/>
+    <w:lsdException w:name="Body Text First Indent 2" w:semiHidden="1" w:unhideWhenUsed="1"/>
+    <w:lsdException w:name="Note Heading" w:semiHidden="1" w:unhideWhenUsed="1"/>
+    <w:lsdException w:name="Body Text 2" w:semiHidden="1" w:unhideWhenUsed="1"/>
+    <w:lsdException w:name="Body Text 3" w:semiHidden="1" w:unhideWhenUsed="1"/>
+    <w:lsdException w:name="Body Text Indent 2" w:semiHidden="1" w:unhideWhenUsed="1"/>
+    <w:lsdException w:name="Body Text Indent 3" w:semiHidden="1" w:unhideWhenUsed="1"/>
+    <w:lsdException w:name="Block Text" w:semiHidden="1" w:unhideWhenUsed="1"/>
+    <w:lsdException w:name="Hyperlink" w:semiHidden="1" w:unhideWhenUsed="1"/>
+    <w:lsdException w:name="FollowedHyperlink" w:semiHidden="1" w:unhideWhenUsed="1"/>
+    <w:lsdException w:name="Strong" w:uiPriority="22" w:qFormat="1"/>
+    <w:lsdException w:name="Emphasis" w:uiPriority="20" w:qFormat="1"/>
+    <w:lsdException w:name="Document Map" w:semiHidden="1" w:unhideWhenUsed="1"/>
+    <w:lsdException w:name="Plain Text" w:semiHidden="1" w:unhideWhenUsed="1"/>
+    <w:lsdException w:name="E-mail Signature" w:semiHidden="1" w:unhideWhenUsed="1"/>
+    <w:lsdException w:name="HTML Top of Form" w:semiHidden="1" w:unhideWhenUsed="1"/>
+    <w:lsdException w:name="HTML Bottom of Form" w:semiHidden="1" w:unhideWhenUsed="1"/>
+    <w:lsdException w:name="Normal (Web)" w:semiHidden="1" w:unhideWhenUsed="1"/>
+    <w:lsdException w:name="HTML Acronym" w:semiHidden="1" w:unhideWhenUsed="1"/>
+    <w:lsdException w:name="HTML Address" w:semiHidden="1" w:unhideWhenUsed="1"/>
+    <w:lsdException w:name="HTML Cite" w:semiHidden="1" w:unhideWhenUsed="1"/>
+    <w:lsdException w:name="HTML Code" w:semiHidden="1" w:unhideWhenUsed="1"/>
+    <w:lsdException w:name="HTML Definition" w:semiHidden="1" w:unhideWhenUsed="1"/>
+    <w:lsdException w:name="HTML Keyboard" w:semiHidden="1" w:unhideWhenUsed="1"/>
+    <w:lsdException w:name="HTML Preformatted" w:semiHidden="1" w:unhideWhenUsed="1"/>
+    <w:lsdException w:name="HTML Sample" w:semiHidden="1" w:unhideWhenUsed="1"/>
+    <w:lsdException w:name="HTML Typewriter" w:semiHidden="1" w:unhideWhenUsed="1"/>
+    <w:lsdException w:name="HTML Variable" w:semiHidden="1" w:unhideWhenUsed="1"/>
+    <w:lsdException w:name="Normal Table" w:semiHidden="1" w:unhideWhenUsed="1"/>
+    <w:lsdException w:name="annotation subject" w:semiHidden="1" w:unhideWhenUsed="1"/>
+    <w:lsdException w:name="No List" w:semiHidden="1" w:unhideWhenUsed="1"/>
+    <w:lsdException w:name="Outline List 1" w:semiHidden="1" w:unhideWhenUsed="1"/>
+    <w:lsdException w:name="Outline List 2" w:semiHidden="1" w:unhideWhenUsed="1"/>
+    <w:lsdException w:name="Outline List 3" w:semiHidden="1" w:unhideWhenUsed="1"/>
+    <w:lsdException w:name="Table Simple 1" w:semiHidden="1" w:unhideWhenUsed="1"/>
+    <w:lsdException w:name="Table Simple 2" w:semiHidden="1" w:unhideWhenUsed="1"/>
+    <w:lsdException w:name="Table Simple 3" w:semiHidden="1" w:unhideWhenUsed="1"/>
+    <w:lsdException w:name="Table Classic 1" w:semiHidden="1" w:unhideWhenUsed="1"/>
+    <w:lsdException w:name="Table Classic 2" w:semiHidden="1" w:unhideWhenUsed="1"/>
+    <w:lsdException w:name="Table Classic 3" w:semiHidden="1" w:unhideWhenUsed="1"/>
+    <w:lsdException w:name="Table Classic 4" w:semiHidden="1" w:unhideWhenUsed="1"/>
+    <w:lsdException w:name="Table Colorful 1" w:semiHidden="1" w:unhideWhenUsed="1"/>
+    <w:lsdException w:name="Table Colorful 2" w:semiHidden="1" w:unhideWhenUsed="1"/>
+    <w:lsdException w:name="Table Colorful 3" w:semiHidden="1" w:unhideWhenUsed="1"/>
+    <w:lsdException w:name="Table Columns 1" w:semiHidden="1" w:unhideWhenUsed="1"/>
+    <w:lsdException w:name="Table Columns 2" w:semiHidden="1" w:unhideWhenUsed="1"/>
+    <w:lsdException w:name="Table Columns 3" w:semiHidden="1" w:unhideWhenUsed="1"/>
+    <w:lsdException w:name="Table Columns 4" w:semiHidden="1" w:unhideWhenUsed="1"/>
+    <w:lsdException w:name="Table Columns 5" w:semiHidden="1" w:unhideWhenUsed="1"/>
+    <w:lsdException w:name="Table Grid 1" w:semiHidden="1" w:unhideWhenUsed="1"/>
+    <w:lsdException w:name="Table Grid 2" w:semiHidden="1" w:unhideWhenUsed="1"/>
+    <w:lsdException w:name="Table Grid 3" w:semiHidden="1" w:unhideWhenUsed="1"/>
+    <w:lsdException w:name="Table Grid 4" w:semiHidden="1" w:unhideWhenUsed="1"/>
+    <w:lsdException w:name="Table Grid 5" w:semiHidden="1" w:unhideWhenUsed="1"/>
+    <w:lsdException w:name="Table Grid 6" w:semiHidden="1" w:unhideWhenUsed="1"/>
+    <w:lsdException w:name="Table Grid 7" w:semiHidden="1" w:unhideWhenUsed="1"/>
+    <w:lsdException w:name="Table Grid 8" w:semiHidden="1" w:unhideWhenUsed="1"/>
+    <w:lsdException w:name="Table List 1" w:semiHidden="1" w:unhideWhenUsed="1"/>
+    <w:lsdException w:name="Table List 2" w:semiHidden="1" w:unhideWhenUsed="1"/>
+    <w:lsdException w:name="Table List 3" w:semiHidden="1" w:unhideWhenUsed="1"/>
+    <w:lsdException w:name="Table List 4" w:semiHidden="1" w:unhideWhenUsed="1"/>
+    <w:lsdException w:name="Table List 5" w:semiHidden="1" w:unhideWhenUsed="1"/>
+    <w:lsdException w:name="Table List 6" w:semiHidden="1" w:unhideWhenUsed="1"/>
+    <w:lsdException w:name="Table List 7" w:semiHidden="1" w:unhideWhenUsed="1"/>
+    <w:lsdException w:name="Table List 8" w:semiHidden="1" w:unhideWhenUsed="1"/>
+    <w:lsdException w:name="Table 3D effects 1" w:semiHidden="1" w:unhideWhenUsed="1"/>
+    <w:lsdException w:name="Table 3D effects 2" w:semiHidden="1" w:unhideWhenUsed="1"/>
+    <w:lsdException w:name="Table 3D effects 3" w:semiHidden="1" w:unhideWhenUsed="1"/>
+    <w:lsdException w:name="Table Contemporary" w:semiHidden="1" w:unhideWhenUsed="1"/>
+    <w:lsdException w:name="Table Elegant" w:semiHidden="1" w:unhideWhenUsed="1"/>
+    <w:lsdException w:name="Table Professional" w:semiHidden="1" w:unhideWhenUsed="1"/>
+    <w:lsdException w:name="Table Subtle 1" w:semiHidden="1" w:unhideWhenUsed="1"/>
+    <w:lsdException w:name="Table Subtle 2" w:semiHidden="1" w:unhideWhenUsed="1"/>
+    <w:lsdException w:name="Table Web 1" w:semiHidden="1" w:unhideWhenUsed="1"/>
+    <w:lsdException w:name="Table Web 2" w:semiHidden="1" w:unhideWhenUsed="1"/>
+    <w:lsdException w:name="Table Web 3" w:semiHidden="1" w:unhideWhenUsed="1"/>
+    <w:lsdException w:name="Balloon Text" w:semiHidden="1" w:unhideWhenUsed="1"/>
     <w:lsdException w:name="Table Grid" w:uiPriority="59"/>
-    <w:lsdException w:name="Placeholder Text" w:unhideWhenUsed="0"/>
-    <w:lsdException w:name="No Spacing" w:semiHidden="0" w:uiPriority="1" w:unhideWhenUsed="0" w:qFormat="1"/>
-    <w:lsdException w:name="Light Shading" w:semiHidden="0" w:uiPriority="60" w:unhideWhenUsed="0"/>
-    <w:lsdException w:name="Light List" w:semiHidden="0" w:uiPriority="61" w:unhideWhenUsed="0"/>
-    <w:lsdException w:name="Light Grid" w:semiHidden="0" w:uiPriority="62" w:unhideWhenUsed="0"/>
-    <w:lsdException w:name="Medium Shading 1" w:semiHidden="0" w:uiPriority="63" w:unhideWhenUsed="0"/>
-    <w:lsdException w:name="Medium Shading 2" w:semiHidden="0" w:uiPriority="64" w:unhideWhenUsed="0"/>
-    <w:lsdException w:name="Medium List 1" w:semiHidden="0" w:uiPriority="65" w:unhideWhenUsed="0"/>
-    <w:lsdException w:name="Medium List 2" w:semiHidden="0" w:uiPriority="66" w:unhideWhenUsed="0"/>
-    <w:lsdException w:name="Medium Grid 1" w:semiHidden="0" w:uiPriority="67" w:unhideWhenUsed="0"/>
-    <w:lsdException w:name="Medium Grid 2" w:semiHidden="0" w:uiPriority="68" w:unhideWhenUsed="0"/>
-    <w:lsdException w:name="Medium Grid 3" w:semiHidden="0" w:uiPriority="69" w:unhideWhenUsed="0"/>
-    <w:lsdException w:name="Dark List" w:semiHidden="0" w:uiPriority="70" w:unhideWhenUsed="0"/>
-    <w:lsdException w:name="Colorful Shading" w:semiHidden="0" w:uiPriority="71" w:unhideWhenUsed="0"/>
-    <w:lsdException w:name="Colorful List" w:semiHidden="0" w:uiPriority="72" w:unhideWhenUsed="0"/>
-    <w:lsdException w:name="Colorful Grid" w:semiHidden="0" w:uiPriority="73" w:unhideWhenUsed="0"/>
-    <w:lsdException w:name="Light Shading Accent 1" w:semiHidden="0" w:uiPriority="60" w:unhideWhenUsed="0"/>
-    <w:lsdException w:name="Light List Accent 1" w:semiHidden="0" w:uiPriority="61" w:unhideWhenUsed="0"/>
-    <w:lsdException w:name="Light Grid Accent 1" w:semiHidden="0" w:uiPriority="62" w:unhideWhenUsed="0"/>
-    <w:lsdException w:name="Medium Shading 1 Accent 1" w:semiHidden="0" w:uiPriority="63" w:unhideWhenUsed="0"/>
-    <w:lsdException w:name="Medium Shading 2 Accent 1" w:semiHidden="0" w:uiPriority="64" w:unhideWhenUsed="0"/>
-    <w:lsdException w:name="Medium List 1 Accent 1" w:semiHidden="0" w:uiPriority="65" w:unhideWhenUsed="0"/>
-    <w:lsdException w:name="Revision" w:unhideWhenUsed="0"/>
-    <w:lsdException w:name="List Paragraph" w:semiHidden="0" w:uiPriority="34" w:unhideWhenUsed="0" w:qFormat="1"/>
-    <w:lsdException w:name="Quote" w:semiHidden="0" w:uiPriority="29" w:unhideWhenUsed="0" w:qFormat="1"/>
-    <w:lsdException w:name="Intense Quote" w:semiHidden="0" w:uiPriority="30" w:unhideWhenUsed="0" w:qFormat="1"/>
-    <w:lsdException w:name="Medium List 2 Accent 1" w:semiHidden="0" w:uiPriority="66" w:unhideWhenUsed="0"/>
-    <w:lsdException w:name="Medium Grid 1 Accent 1" w:semiHidden="0" w:uiPriority="67" w:unhideWhenUsed="0"/>
-    <w:lsdException w:name="Medium Grid 2 Accent 1" w:semiHidden="0" w:uiPriority="68" w:unhideWhenUsed="0"/>
-    <w:lsdException w:name="Medium Grid 3 Accent 1" w:semiHidden="0" w:uiPriority="69" w:unhideWhenUsed="0"/>
-    <w:lsdException w:name="Dark List Accent 1" w:semiHidden="0" w:uiPriority="70" w:unhideWhenUsed="0"/>
-    <w:lsdException w:name="Colorful Shading Accent 1" w:semiHidden="0" w:uiPriority="71" w:unhideWhenUsed="0"/>
-    <w:lsdException w:name="Colorful List Accent 1" w:semiHidden="0" w:uiPriority="72" w:unhideWhenUsed="0"/>
-    <w:lsdException w:name="Colorful Grid Accent 1" w:semiHidden="0" w:uiPriority="73" w:unhideWhenUsed="0"/>
-    <w:lsdException w:name="Light Shading Accent 2" w:semiHidden="0" w:uiPriority="60" w:unhideWhenUsed="0"/>
-    <w:lsdException w:name="Light List Accent 2" w:semiHidden="0" w:uiPriority="61" w:unhideWhenUsed="0"/>
-    <w:lsdException w:name="Light Grid Accent 2" w:semiHidden="0" w:uiPriority="62" w:unhideWhenUsed="0"/>
-    <w:lsdException w:name="Medium Shading 1 Accent 2" w:semiHidden="0" w:uiPriority="63" w:unhideWhenUsed="0"/>
-    <w:lsdException w:name="Medium Shading 2 Accent 2" w:semiHidden="0" w:uiPriority="64" w:unhideWhenUsed="0"/>
-    <w:lsdException w:name="Medium List 1 Accent 2" w:semiHidden="0" w:uiPriority="65" w:unhideWhenUsed="0"/>
-    <w:lsdException w:name="Medium List 2 Accent 2" w:semiHidden="0" w:uiPriority="66" w:unhideWhenUsed="0"/>
-    <w:lsdException w:name="Medium Grid 1 Accent 2" w:semiHidden="0" w:uiPriority="67" w:unhideWhenUsed="0"/>
-    <w:lsdException w:name="Medium Grid 2 Accent 2" w:semiHidden="0" w:uiPriority="68" w:unhideWhenUsed="0"/>
-    <w:lsdException w:name="Medium Grid 3 Accent 2" w:semiHidden="0" w:uiPriority="69" w:unhideWhenUsed="0"/>
-    <w:lsdException w:name="Dark List Accent 2" w:semiHidden="0" w:uiPriority="70" w:unhideWhenUsed="0"/>
-    <w:lsdException w:name="Colorful Shading Accent 2" w:semiHidden="0" w:uiPriority="71" w:unhideWhenUsed="0"/>
-    <w:lsdException w:name="Colorful List Accent 2" w:semiHidden="0" w:uiPriority="72" w:unhideWhenUsed="0"/>
-    <w:lsdException w:name="Colorful Grid Accent 2" w:semiHidden="0" w:uiPriority="73" w:unhideWhenUsed="0"/>
-    <w:lsdException w:name="Light Shading Accent 3" w:semiHidden="0" w:uiPriority="60" w:unhideWhenUsed="0"/>
-    <w:lsdException w:name="Light List Accent 3" w:semiHidden="0" w:uiPriority="61" w:unhideWhenUsed="0"/>
-    <w:lsdException w:name="Light Grid Accent 3" w:semiHidden="0" w:uiPriority="62" w:unhideWhenUsed="0"/>
-    <w:lsdException w:name="Medium Shading 1 Accent 3" w:semiHidden="0" w:uiPriority="63" w:unhideWhenUsed="0"/>
-    <w:lsdException w:name="Medium Shading 2 Accent 3" w:semiHidden="0" w:uiPriority="64" w:unhideWhenUsed="0"/>
-    <w:lsdException w:name="Medium List 1 Accent 3" w:semiHidden="0" w:uiPriority="65" w:unhideWhenUsed="0"/>
-    <w:lsdException w:name="Medium List 2 Accent 3" w:semiHidden="0" w:uiPriority="66" w:unhideWhenUsed="0"/>
-    <w:lsdException w:name="Medium Grid 1 Accent 3" w:semiHidden="0" w:uiPriority="67" w:unhideWhenUsed="0"/>
-    <w:lsdException w:name="Medium Grid 2 Accent 3" w:semiHidden="0" w:uiPriority="68" w:unhideWhenUsed="0"/>
-    <w:lsdException w:name="Medium Grid 3 Accent 3" w:semiHidden="0" w:uiPriority="69" w:unhideWhenUsed="0"/>
-    <w:lsdException w:name="Dark List Accent 3" w:semiHidden="0" w:uiPriority="70" w:unhideWhenUsed="0"/>
-    <w:lsdException w:name="Colorful Shading Accent 3" w:semiHidden="0" w:uiPriority="71" w:unhideWhenUsed="0"/>
-    <w:lsdException w:name="Colorful List Accent 3" w:semiHidden="0" w:uiPriority="72" w:unhideWhenUsed="0"/>
-    <w:lsdException w:name="Colorful Grid Accent 3" w:semiHidden="0" w:uiPriority="73" w:unhideWhenUsed="0"/>
-    <w:lsdException w:name="Light Shading Accent 4" w:semiHidden="0" w:uiPriority="60" w:unhideWhenUsed="0"/>
-    <w:lsdException w:name="Light List Accent 4" w:semiHidden="0" w:uiPriority="61" w:unhideWhenUsed="0"/>
-    <w:lsdException w:name="Light Grid Accent 4" w:semiHidden="0" w:uiPriority="62" w:unhideWhenUsed="0"/>
-    <w:lsdException w:name="Medium Shading 1 Accent 4" w:semiHidden="0" w:uiPriority="63" w:unhideWhenUsed="0"/>
-    <w:lsdException w:name="Medium Shading 2 Accent 4" w:semiHidden="0" w:uiPriority="64" w:unhideWhenUsed="0"/>
-    <w:lsdException w:name="Medium List 1 Accent 4" w:semiHidden="0" w:uiPriority="65" w:unhideWhenUsed="0"/>
-    <w:lsdException w:name="Medium List 2 Accent 4" w:semiHidden="0" w:uiPriority="66" w:unhideWhenUsed="0"/>
-    <w:lsdException w:name="Medium Grid 1 Accent 4" w:semiHidden="0" w:uiPriority="67" w:unhideWhenUsed="0"/>
-    <w:lsdException w:name="Medium Grid 2 Accent 4" w:semiHidden="0" w:uiPriority="68" w:unhideWhenUsed="0"/>
-    <w:lsdException w:name="Medium Grid 3 Accent 4" w:semiHidden="0" w:uiPriority="69" w:unhideWhenUsed="0"/>
-    <w:lsdException w:name="Dark List Accent 4" w:semiHidden="0" w:uiPriority="70" w:unhideWhenUsed="0"/>
-    <w:lsdException w:name="Colorful Shading Accent 4" w:semiHidden="0" w:uiPriority="71" w:unhideWhenUsed="0"/>
-    <w:lsdException w:name="Colorful List Accent 4" w:semiHidden="0" w:uiPriority="72" w:unhideWhenUsed="0"/>
-    <w:lsdException w:name="Colorful Grid Accent 4" w:semiHidden="0" w:uiPriority="73" w:unhideWhenUsed="0"/>
-    <w:lsdException w:name="Light Shading Accent 5" w:semiHidden="0" w:uiPriority="60" w:unhideWhenUsed="0"/>
-    <w:lsdException w:name="Light List Accent 5" w:semiHidden="0" w:uiPriority="61" w:unhideWhenUsed="0"/>
-    <w:lsdException w:name="Light Grid Accent 5" w:semiHidden="0" w:uiPriority="62" w:unhideWhenUsed="0"/>
-    <w:lsdException w:name="Medium Shading 1 Accent 5" w:semiHidden="0" w:uiPriority="63" w:unhideWhenUsed="0"/>
-    <w:lsdException w:name="Medium Shading 2 Accent 5" w:semiHidden="0" w:uiPriority="64" w:unhideWhenUsed="0"/>
-    <w:lsdException w:name="Medium List 1 Accent 5" w:semiHidden="0" w:uiPriority="65" w:unhideWhenUsed="0"/>
-    <w:lsdException w:name="Medium List 2 Accent 5" w:semiHidden="0" w:uiPriority="66" w:unhideWhenUsed="0"/>
-    <w:lsdException w:name="Medium Grid 1 Accent 5" w:semiHidden="0" w:uiPriority="67" w:unhideWhenUsed="0"/>
-    <w:lsdException w:name="Medium Grid 2 Accent 5" w:semiHidden="0" w:uiPriority="68" w:unhideWhenUsed="0"/>
-    <w:lsdException w:name="Medium Grid 3 Accent 5" w:semiHidden="0" w:uiPriority="69" w:unhideWhenUsed="0"/>
-    <w:lsdException w:name="Dark List Accent 5" w:semiHidden="0" w:uiPriority="70" w:unhideWhenUsed="0"/>
-    <w:lsdException w:name="Colorful Shading Accent 5" w:semiHidden="0" w:uiPriority="71" w:unhideWhenUsed="0"/>
-    <w:lsdException w:name="Colorful List Accent 5" w:semiHidden="0" w:uiPriority="72" w:unhideWhenUsed="0"/>
-    <w:lsdException w:name="Colorful Grid Accent 5" w:semiHidden="0" w:uiPriority="73" w:unhideWhenUsed="0"/>
-    <w:lsdException w:name="Light Shading Accent 6" w:semiHidden="0" w:uiPriority="60" w:unhideWhenUsed="0"/>
-    <w:lsdException w:name="Light List Accent 6" w:semiHidden="0" w:uiPriority="61" w:unhideWhenUsed="0"/>
-    <w:lsdException w:name="Light Grid Accent 6" w:semiHidden="0" w:uiPriority="62" w:unhideWhenUsed="0"/>
-    <w:lsdException w:name="Medium Shading 1 Accent 6" w:semiHidden="0" w:uiPriority="63" w:unhideWhenUsed="0"/>
-    <w:lsdException w:name="Medium Shading 2 Accent 6" w:semiHidden="0" w:uiPriority="64" w:unhideWhenUsed="0"/>
-    <w:lsdException w:name="Medium List 1 Accent 6" w:semiHidden="0" w:uiPriority="65" w:unhideWhenUsed="0"/>
-    <w:lsdException w:name="Medium List 2 Accent 6" w:semiHidden="0" w:uiPriority="66" w:unhideWhenUsed="0"/>
-    <w:lsdException w:name="Medium Grid 1 Accent 6" w:semiHidden="0" w:uiPriority="67" w:unhideWhenUsed="0"/>
-    <w:lsdException w:name="Medium Grid 2 Accent 6" w:semiHidden="0" w:uiPriority="68" w:unhideWhenUsed="0"/>
-    <w:lsdException w:name="Medium Grid 3 Accent 6" w:semiHidden="0" w:uiPriority="69" w:unhideWhenUsed="0"/>
-    <w:lsdException w:name="Dark List Accent 6" w:semiHidden="0" w:uiPriority="70" w:unhideWhenUsed="0"/>
-    <w:lsdException w:name="Colorful Shading Accent 6" w:semiHidden="0" w:uiPriority="71" w:unhideWhenUsed="0"/>
-    <w:lsdException w:name="Colorful List Accent 6" w:semiHidden="0" w:uiPriority="72" w:unhideWhenUsed="0"/>
-    <w:lsdException w:name="Colorful Grid Accent 6" w:semiHidden="0" w:uiPriority="73" w:unhideWhenUsed="0"/>
-    <w:lsdException w:name="Subtle Emphasis" w:semiHidden="0" w:uiPriority="19" w:unhideWhenUsed="0" w:qFormat="1"/>
-    <w:lsdException w:name="Intense Emphasis" w:semiHidden="0" w:uiPriority="21" w:unhideWhenUsed="0" w:qFormat="1"/>
-    <w:lsdException w:name="Subtle Reference" w:semiHidden="0" w:uiPriority="31" w:unhideWhenUsed="0" w:qFormat="1"/>
-    <w:lsdException w:name="Intense Reference" w:semiHidden="0" w:uiPriority="32" w:unhideWhenUsed="0" w:qFormat="1"/>
-    <w:lsdException w:name="Book Title" w:semiHidden="0" w:uiPriority="33" w:unhideWhenUsed="0" w:qFormat="1"/>
-    <w:lsdException w:name="Bibliography" w:uiPriority="37"/>
-    <w:lsdException w:name="TOC Heading" w:uiPriority="39" w:qFormat="1"/>
+    <w:lsdException w:name="Table Theme" w:semiHidden="1" w:unhideWhenUsed="1"/>
+    <w:lsdException w:name="Placeholder Text" w:semiHidden="1"/>
+    <w:lsdException w:name="No Spacing" w:uiPriority="1" w:qFormat="1"/>
+    <w:lsdException w:name="Light Shading" w:uiPriority="60"/>
+    <w:lsdException w:name="Light List" w:uiPriority="61"/>
+    <w:lsdException w:name="Light Grid" w:uiPriority="62"/>
+    <w:lsdException w:name="Medium Shading 1" w:uiPriority="63"/>
+    <w:lsdException w:name="Medium Shading 2" w:uiPriority="64"/>
+    <w:lsdException w:name="Medium List 1" w:uiPriority="65"/>
+    <w:lsdException w:name="Medium List 2" w:uiPriority="66"/>
+    <w:lsdException w:name="Medium Grid 1" w:uiPriority="67"/>
+    <w:lsdException w:name="Medium Grid 2" w:uiPriority="68"/>
+    <w:lsdException w:name="Medium Grid 3" w:uiPriority="69"/>
+    <w:lsdException w:name="Dark List" w:uiPriority="70"/>
+    <w:lsdException w:name="Colorful Shading" w:uiPriority="71"/>
+    <w:lsdException w:name="Colorful List" w:uiPriority="72"/>
+    <w:lsdException w:name="Colorful Grid" w:uiPriority="73"/>
+    <w:lsdException w:name="Light Shading Accent 1" w:uiPriority="60"/>
+    <w:lsdException w:name="Light List Accent 1" w:uiPriority="61"/>
+    <w:lsdException w:name="Light Grid Accent 1" w:uiPriority="62"/>
+    <w:lsdException w:name="Medium Shading 1 Accent 1" w:uiPriority="63"/>
+    <w:lsdException w:name="Medium Shading 2 Accent 1" w:uiPriority="64"/>
+    <w:lsdException w:name="Medium List 1 Accent 1" w:uiPriority="65"/>
+    <w:lsdException w:name="Revision" w:semiHidden="1"/>
+    <w:lsdException w:name="List Paragraph" w:uiPriority="34" w:qFormat="1"/>
+    <w:lsdException w:name="Quote" w:uiPriority="29" w:qFormat="1"/>
+    <w:lsdException w:name="Intense Quote" w:uiPriority="30" w:qFormat="1"/>
+    <w:lsdException w:name="Medium List 2 Accent 1" w:uiPriority="66"/>
+    <w:lsdException w:name="Medium Grid 1 Accent 1" w:uiPriority="67"/>
+    <w:lsdException w:name="Medium Grid 2 Accent 1" w:uiPriority="68"/>
+    <w:lsdException w:name="Medium Grid 3 Accent 1" w:uiPriority="69"/>
+    <w:lsdException w:name="Dark List Accent 1" w:uiPriority="70"/>
+    <w:lsdException w:name="Colorful Shading Accent 1" w:uiPriority="71"/>
+    <w:lsdException w:name="Colorful List Accent 1" w:uiPriority="72"/>
+    <w:lsdException w:name="Colorful Grid Accent 1" w:uiPriority="73"/>
+    <w:lsdException w:name="Light Shading Accent 2" w:uiPriority="60"/>
+    <w:lsdException w:name="Light List Accent 2" w:uiPriority="61"/>
+    <w:lsdException w:name="Light Grid Accent 2" w:uiPriority="62"/>
+    <w:lsdException w:name="Medium Shading 1 Accent 2" w:uiPriority="63"/>
+    <w:lsdException w:name="Medium Shading 2 Accent 2" w:uiPriority="64"/>
+    <w:lsdException w:name="Medium List 1 Accent 2" w:uiPriority="65"/>
+    <w:lsdException w:name="Medium List 2 Accent 2" w:uiPriority="66"/>
+    <w:lsdException w:name="Medium Grid 1 Accent 2" w:uiPriority="67"/>
+    <w:lsdException w:name="Medium Grid 2 Accent 2" w:uiPriority="68"/>
+    <w:lsdException w:name="Medium Grid 3 Accent 2" w:uiPriority="69"/>
+    <w:lsdException w:name="Dark List Accent 2" w:uiPriority="70"/>
+    <w:lsdException w:name="Colorful Shading Accent 2" w:uiPriority="71"/>
+    <w:lsdException w:name="Colorful List Accent 2" w:uiPriority="72"/>
+    <w:lsdException w:name="Colorful Grid Accent 2" w:uiPriority="73"/>
+    <w:lsdException w:name="Light Shading Accent 3" w:uiPriority="60"/>
+    <w:lsdException w:name="Light List Accent 3" w:uiPriority="61"/>
+    <w:lsdException w:name="Light Grid Accent 3" w:uiPriority="62"/>
+    <w:lsdException w:name="Medium Shading 1 Accent 3" w:uiPriority="63"/>
+    <w:lsdException w:name="Medium Shading 2 Accent 3" w:uiPriority="64"/>
+    <w:lsdException w:name="Medium List 1 Accent 3" w:uiPriority="65"/>
+    <w:lsdException w:name="Medium List 2 Accent 3" w:uiPriority="66"/>
+    <w:lsdException w:name="Medium Grid 1 Accent 3" w:uiPriority="67"/>
+    <w:lsdException w:name="Medium Grid 2 Accent 3" w:uiPriority="68"/>
+    <w:lsdException w:name="Medium Grid 3 Accent 3" w:uiPriority="69"/>
+    <w:lsdException w:name="Dark List Accent 3" w:uiPriority="70"/>
+    <w:lsdException w:name="Colorful Shading Accent 3" w:uiPriority="71"/>
+    <w:lsdException w:name="Colorful List Accent 3" w:uiPriority="72"/>
+    <w:lsdException w:name="Colorful Grid Accent 3" w:uiPriority="73"/>
+    <w:lsdException w:name="Light Shading Accent 4" w:uiPriority="60"/>
+    <w:lsdException w:name="Light List Accent 4" w:uiPriority="61"/>
+    <w:lsdException w:name="Light Grid Accent 4" w:uiPriority="62"/>
+    <w:lsdException w:name="Medium Shading 1 Accent 4" w:uiPriority="63"/>
+    <w:lsdException w:name="Medium Shading 2 Accent 4" w:uiPriority="64"/>
+    <w:lsdException w:name="Medium List 1 Accent 4" w:uiPriority="65"/>
+    <w:lsdException w:name="Medium List 2 Accent 4" w:uiPriority="66"/>
+    <w:lsdException w:name="Medium Grid 1 Accent 4" w:uiPriority="67"/>
+    <w:lsdException w:name="Medium Grid 2 Accent 4" w:uiPriority="68"/>
+    <w:lsdException w:name="Medium Grid 3 Accent 4" w:uiPriority="69"/>
+    <w:lsdException w:name="Dark List Accent 4" w:uiPriority="70"/>
+    <w:lsdException w:name="Colorful Shading Accent 4" w:uiPriority="71"/>
+    <w:lsdException w:name="Colorful List Accent 4" w:uiPriority="72"/>
+    <w:lsdException w:name="Colorful Grid Accent 4" w:uiPriority="73"/>
+    <w:lsdException w:name="Light Shading Accent 5" w:uiPriority="60"/>
+    <w:lsdException w:name="Light List Accent 5" w:uiPriority="61"/>
+    <w:lsdException w:name="Light Grid Accent 5" w:uiPriority="62"/>
+    <w:lsdException w:name="Medium Shading 1 Accent 5" w:uiPriority="63"/>
+    <w:lsdException w:name="Medium Shading 2 Accent 5" w:uiPriority="64"/>
+    <w:lsdException w:name="Medium List 1 Accent 5" w:uiPriority="65"/>
+    <w:lsdException w:name="Medium List 2 Accent 5" w:uiPriority="66"/>
+    <w:lsdException w:name="Medium Grid 1 Accent 5" w:uiPriority="67"/>
+    <w:lsdException w:name="Medium Grid 2 Accent 5" w:uiPriority="68"/>
+    <w:lsdException w:name="Medium Grid 3 Accent 5" w:uiPriority="69"/>
+    <w:lsdException w:name="Dark List Accent 5" w:uiPriority="70"/>
+    <w:lsdException w:name="Colorful Shading Accent 5" w:uiPriority="71"/>
+    <w:lsdException w:name="Colorful List Accent 5" w:uiPriority="72"/>
+    <w:lsdException w:name="Colorful Grid Accent 5" w:uiPriority="73"/>
+    <w:lsdException w:name="Light Shading Accent 6" w:uiPriority="60"/>
+    <w:lsdException w:name="Light List Accent 6" w:uiPriority="61"/>
+    <w:lsdException w:name="Light Grid Accent 6" w:uiPriority="62"/>
+    <w:lsdException w:name="Medium Shading 1 Accent 6" w:uiPriority="63"/>
+    <w:lsdException w:name="Medium Shading 2 Accent 6" w:uiPriority="64"/>
+    <w:lsdException w:name="Medium List 1 Accent 6" w:uiPriority="65"/>
+    <w:lsdException w:name="Medium List 2 Accent 6" w:uiPriority="66"/>
+    <w:lsdException w:name="Medium Grid 1 Accent 6" w:uiPriority="67"/>
+    <w:lsdException w:name="Medium Grid 2 Accent 6" w:uiPriority="68"/>
+    <w:lsdException w:name="Medium Grid 3 Accent 6" w:uiPriority="69"/>
+    <w:lsdException w:name="Dark List Accent 6" w:uiPriority="70"/>
+    <w:lsdException w:name="Colorful Shading Accent 6" w:uiPriority="71"/>
+    <w:lsdException w:name="Colorful List Accent 6" w:uiPriority="72"/>
+    <w:lsdException w:name="Colorful Grid Accent 6" w:uiPriority="73"/>
+    <w:lsdException w:name="Subtle Emphasis" w:uiPriority="19" w:qFormat="1"/>
+    <w:lsdException w:name="Intense Emphasis" w:uiPriority="21" w:qFormat="1"/>
+    <w:lsdException w:name="Subtle Reference" w:uiPriority="31" w:qFormat="1"/>
+    <w:lsdException w:name="Intense Reference" w:uiPriority="32" w:qFormat="1"/>
+    <w:lsdException w:name="Book Title" w:uiPriority="33" w:qFormat="1"/>
+    <w:lsdException w:name="Bibliography" w:semiHidden="1" w:uiPriority="37" w:unhideWhenUsed="1"/>
+    <w:lsdException w:name="TOC Heading" w:semiHidden="1" w:uiPriority="39" w:unhideWhenUsed="1" w:qFormat="1"/>
+    <w:lsdException w:name="Plain Table 1" w:uiPriority="41"/>
+    <w:lsdException w:name="Plain Table 2" w:uiPriority="42"/>
+    <w:lsdException w:name="Plain Table 3" w:uiPriority="43"/>
+    <w:lsdException w:name="Plain Table 4" w:uiPriority="44"/>
+    <w:lsdException w:name="Plain Table 5" w:uiPriority="45"/>
+    <w:lsdException w:name="Grid Table Light" w:uiPriority="40"/>
+    <w:lsdException w:name="Grid Table 1 Light" w:uiPriority="46"/>
+    <w:lsdException w:name="Grid Table 2" w:uiPriority="47"/>
+    <w:lsdException w:name="Grid Table 3" w:uiPriority="48"/>
+    <w:lsdException w:name="Grid Table 4" w:uiPriority="49"/>
+    <w:lsdException w:name="Grid Table 5 Dark" w:uiPriority="50"/>
+    <w:lsdException w:name="Grid Table 6 Colorful" w:uiPriority="51"/>
+    <w:lsdException w:name="Grid Table 7 Colorful" w:uiPriority="52"/>
+    <w:lsdException w:name="Grid Table 1 Light Accent 1" w:uiPriority="46"/>
+    <w:lsdException w:name="Grid Table 2 Accent 1" w:uiPriority="47"/>
+    <w:lsdException w:name="Grid Table 3 Accent 1" w:uiPriority="48"/>
+    <w:lsdException w:name="Grid Table 4 Accent 1" w:uiPriority="49"/>
+    <w:lsdException w:name="Grid Table 5 Dark Accent 1" w:uiPriority="50"/>
+    <w:lsdException w:name="Grid Table 6 Colorful Accent 1" w:uiPriority="51"/>
+    <w:lsdException w:name="Grid Table 7 Colorful Accent 1" w:uiPriority="52"/>
+    <w:lsdException w:name="Grid Table 1 Light Accent 2" w:uiPriority="46"/>
+    <w:lsdException w:name="Grid Table 2 Accent 2" w:uiPriority="47"/>
+    <w:lsdException w:name="Grid Table 3 Accent 2" w:uiPriority="48"/>
+    <w:lsdException w:name="Grid Table 4 Accent 2" w:uiPriority="49"/>
+    <w:lsdException w:name="Grid Table 5 Dark Accent 2" w:uiPriority="50"/>
+    <w:lsdException w:name="Grid Table 6 Colorful Accent 2" w:uiPriority="51"/>
+    <w:lsdException w:name="Grid Table 7 Colorful Accent 2" w:uiPriority="52"/>
+    <w:lsdException w:name="Grid Table 1 Light Accent 3" w:uiPriority="46"/>
+    <w:lsdException w:name="Grid Table 2 Accent 3" w:uiPriority="47"/>
+    <w:lsdException w:name="Grid Table 3 Accent 3" w:uiPriority="48"/>
+    <w:lsdException w:name="Grid Table 4 Accent 3" w:uiPriority="49"/>
+    <w:lsdException w:name="Grid Table 5 Dark Accent 3" w:uiPriority="50"/>
+    <w:lsdException w:name="Grid Table 6 Colorful Accent 3" w:uiPriority="51"/>
+    <w:lsdException w:name="Grid Table 7 Colorful Accent 3" w:uiPriority="52"/>
+    <w:lsdException w:name="Grid Table 1 Light Accent 4" w:uiPriority="46"/>
+    <w:lsdException w:name="Grid Table 2 Accent 4" w:uiPriority="47"/>
+    <w:lsdException w:name="Grid Table 3 Accent 4" w:uiPriority="48"/>
+    <w:lsdException w:name="Grid Table 4 Accent 4" w:uiPriority="49"/>
+    <w:lsdException w:name="Grid Table 5 Dark Accent 4" w:uiPriority="50"/>
+    <w:lsdException w:name="Grid Table 6 Colorful Accent 4" w:uiPriority="51"/>
+    <w:lsdException w:name="Grid Table 7 Colorful Accent 4" w:uiPriority="52"/>
+    <w:lsdException w:name="Grid Table 1 Light Accent 5" w:uiPriority="46"/>
+    <w:lsdException w:name="Grid Table 2 Accent 5" w:uiPriority="47"/>
+    <w:lsdException w:name="Grid Table 3 Accent 5" w:uiPriority="48"/>
+    <w:lsdException w:name="Grid Table 4 Accent 5" w:uiPriority="49"/>
+    <w:lsdException w:name="Grid Table 5 Dark Accent 5" w:uiPriority="50"/>
+    <w:lsdException w:name="Grid Table 6 Colorful Accent 5" w:uiPriority="51"/>
+    <w:lsdException w:name="Grid Table 7 Colorful Accent 5" w:uiPriority="52"/>
+    <w:lsdException w:name="Grid Table 1 Light Accent 6" w:uiPriority="46"/>
+    <w:lsdException w:name="Grid Table 2 Accent 6" w:uiPriority="47"/>
+    <w:lsdException w:name="Grid Table 3 Accent 6" w:uiPriority="48"/>
+    <w:lsdException w:name="Grid Table 4 Accent 6" w:uiPriority="49"/>
+    <w:lsdException w:name="Grid Table 5 Dark Accent 6" w:uiPriority="50"/>
+    <w:lsdException w:name="Grid Table 6 Colorful Accent 6" w:uiPriority="51"/>
+    <w:lsdException w:name="Grid Table 7 Colorful Accent 6" w:uiPriority="52"/>
+    <w:lsdException w:name="List Table 1 Light" w:uiPriority="46"/>
+    <w:lsdException w:name="List Table 2" w:uiPriority="47"/>
+    <w:lsdException w:name="List Table 3" w:uiPriority="48"/>
+    <w:lsdException w:name="List Table 4" w:uiPriority="49"/>
+    <w:lsdException w:name="List Table 5 Dark" w:uiPriority="50"/>
+    <w:lsdException w:name="List Table 6 Colorful" w:uiPriority="51"/>
+    <w:lsdException w:name="List Table 7 Colorful" w:uiPriority="52"/>
+    <w:lsdException w:name="List Table 1 Light Accent 1" w:uiPriority="46"/>
+    <w:lsdException w:name="List Table 2 Accent 1" w:uiPriority="47"/>
+    <w:lsdException w:name="List Table 3 Accent 1" w:uiPriority="48"/>
+    <w:lsdException w:name="List Table 4 Accent 1" w:uiPriority="49"/>
+    <w:lsdException w:name="List Table 5 Dark Accent 1" w:uiPriority="50"/>
+    <w:lsdException w:name="List Table 6 Colorful Accent 1" w:uiPriority="51"/>
+    <w:lsdException w:name="List Table 7 Colorful Accent 1" w:uiPriority="52"/>
+    <w:lsdException w:name="List Table 1 Light Accent 2" w:uiPriority="46"/>
+    <w:lsdException w:name="List Table 2 Accent 2" w:uiPriority="47"/>
+    <w:lsdException w:name="List Table 3 Accent 2" w:uiPriority="48"/>
+    <w:lsdException w:name="List Table 4 Accent 2" w:uiPriority="49"/>
+    <w:lsdException w:name="List Table 5 Dark Accent 2" w:uiPriority="50"/>
+    <w:lsdException w:name="List Table 6 Colorful Accent 2" w:uiPriority="51"/>
+    <w:lsdException w:name="List Table 7 Colorful Accent 2" w:uiPriority="52"/>
+    <w:lsdException w:name="List Table 1 Light Accent 3" w:uiPriority="46"/>
+    <w:lsdException w:name="List Table 2 Accent 3" w:uiPriority="47"/>
+    <w:lsdException w:name="List Table 3 Accent 3" w:uiPriority="48"/>
+    <w:lsdException w:name="List Table 4 Accent 3" w:uiPriority="49"/>
+    <w:lsdException w:name="List Table 5 Dark Accent 3" w:uiPriority="50"/>
+    <w:lsdException w:name="List Table 6 Colorful Accent 3" w:uiPriority="51"/>
+    <w:lsdException w:name="List Table 7 Colorful Accent 3" w:uiPriority="52"/>
+    <w:lsdException w:name="List Table 1 Light Accent 4" w:uiPriority="46"/>
+    <w:lsdException w:name="List Table 2 Accent 4" w:uiPriority="47"/>
+    <w:lsdException w:name="List Table 3 Accent 4" w:uiPriority="48"/>
+    <w:lsdException w:name="List Table 4 Accent 4" w:uiPriority="49"/>
+    <w:lsdException w:name="List Table 5 Dark Accent 4" w:uiPriority="50"/>
+    <w:lsdException w:name="List Table 6 Colorful Accent 4" w:uiPriority="51"/>
+    <w:lsdException w:name="List Table 7 Colorful Accent 4" w:uiPriority="52"/>
+    <w:lsdException w:name="List Table 1 Light Accent 5" w:uiPriority="46"/>
+    <w:lsdException w:name="List Table 2 Accent 5" w:uiPriority="47"/>
+    <w:lsdException w:name="List Table 3 Accent 5" w:uiPriority="48"/>
+    <w:lsdException w:name="List Table 4 Accent 5" w:uiPriority="49"/>
+    <w:lsdException w:name="List Table 5 Dark Accent 5" w:uiPriority="50"/>
+    <w:lsdException w:name="List Table 6 Colorful Accent 5" w:uiPriority="51"/>
+    <w:lsdException w:name="List Table 7 Colorful Accent 5" w:uiPriority="52"/>
+    <w:lsdException w:name="List Table 1 Light Accent 6" w:uiPriority="46"/>
+    <w:lsdException w:name="List Table 2 Accent 6" w:uiPriority="47"/>
+    <w:lsdException w:name="List Table 3 Accent 6" w:uiPriority="48"/>
+    <w:lsdException w:name="List Table 4 Accent 6" w:uiPriority="49"/>
+    <w:lsdException w:name="List Table 5 Dark Accent 6" w:uiPriority="50"/>
+    <w:lsdException w:name="List Table 6 Colorful Accent 6" w:uiPriority="51"/>
+    <w:lsdException w:name="List Table 7 Colorful Accent 6" w:uiPriority="52"/>
+    <w:lsdException w:name="Mention" w:semiHidden="1" w:unhideWhenUsed="1"/>
+    <w:lsdException w:name="Smart Hyperlink" w:semiHidden="1" w:unhideWhenUsed="1"/>
+    <w:lsdException w:name="Hashtag" w:semiHidden="1" w:unhideWhenUsed="1"/>
+    <w:lsdException w:name="Unresolved Mention" w:semiHidden="1" w:unhideWhenUsed="1"/>
   </w:latentStyles>
   <w:style w:type="paragraph" w:default="1" w:styleId="Normal">
     <w:name w:val="Normal"/>
@@ -8161,7 +8595,7 @@
     <w:next w:val="Normal"/>
     <w:autoRedefine/>
     <w:qFormat/>
-    <w:rsid w:val="005F0C92"/>
+    <w:rsid w:val="00BF2707"/>
     <w:pPr>
       <w:keepNext/>
       <w:numPr>
@@ -8178,6 +8612,7 @@
     </w:pPr>
     <w:rPr>
       <w:rFonts w:ascii="Times" w:hAnsi="Times"/>
+      <w:i/>
       <w:caps/>
       <w:szCs w:val="24"/>
     </w:rPr>
@@ -9388,8 +9823,8 @@
       <w:sz w:val="24"/>
     </w:rPr>
   </w:style>
-  <w:style w:type="character" w:customStyle="1" w:styleId="UnresolvedMention">
-    <w:name w:val="Unresolved Mention"/>
+  <w:style w:type="character" w:customStyle="1" w:styleId="MenoPendente1">
+    <w:name w:val="Menção Pendente1"/>
     <w:basedOn w:val="Fontepargpadro"/>
     <w:uiPriority w:val="99"/>
     <w:semiHidden/>
@@ -9400,1437 +9835,13 @@
       <w:shd w:val="clear" w:color="auto" w:fill="E6E6E6"/>
     </w:rPr>
   </w:style>
-</w:styles>
-</file>
-
-<file path=word/stylesWithEffects.xml><?xml version="1.0" encoding="utf-8"?>
-<w:styles xmlns:wpc="http://schemas.microsoft.com/office/word/2010/wordprocessingCanvas" xmlns:mc="http://schemas.openxmlformats.org/markup-compatibility/2006" xmlns:o="urn:schemas-microsoft-com:office:office" xmlns:r="http://schemas.openxmlformats.org/officeDocument/2006/relationships" xmlns:m="http://schemas.openxmlformats.org/officeDocument/2006/math" xmlns:v="urn:schemas-microsoft-com:vml" xmlns:wp14="http://schemas.microsoft.com/office/word/2010/wordprocessingDrawing" xmlns:wp="http://schemas.openxmlformats.org/drawingml/2006/wordprocessingDrawing" xmlns:w10="urn:schemas-microsoft-com:office:word" xmlns:w="http://schemas.openxmlformats.org/wordprocessingml/2006/main" xmlns:w14="http://schemas.microsoft.com/office/word/2010/wordml" xmlns:wpg="http://schemas.microsoft.com/office/word/2010/wordprocessingGroup" xmlns:wpi="http://schemas.microsoft.com/office/word/2010/wordprocessingInk" xmlns:wne="http://schemas.microsoft.com/office/word/2006/wordml" xmlns:wps="http://schemas.microsoft.com/office/word/2010/wordprocessingShape" mc:Ignorable="w14 wp14">
-  <w:docDefaults>
-    <w:rPrDefault>
-      <w:rPr>
-        <w:rFonts w:ascii="Times New Roman" w:eastAsia="Times New Roman" w:hAnsi="Times New Roman" w:cs="Times New Roman"/>
-        <w:lang w:val="pt-BR" w:eastAsia="pt-BR" w:bidi="ar-SA"/>
-      </w:rPr>
-    </w:rPrDefault>
-    <w:pPrDefault/>
-  </w:docDefaults>
-  <w:latentStyles w:defLockedState="0" w:defUIPriority="99" w:defSemiHidden="1" w:defUnhideWhenUsed="1" w:defQFormat="0" w:count="267">
-    <w:lsdException w:name="Normal" w:semiHidden="0" w:uiPriority="0" w:unhideWhenUsed="0" w:qFormat="1"/>
-    <w:lsdException w:name="heading 1" w:semiHidden="0" w:uiPriority="0" w:unhideWhenUsed="0" w:qFormat="1"/>
-    <w:lsdException w:name="heading 2" w:semiHidden="0" w:uiPriority="0" w:unhideWhenUsed="0" w:qFormat="1"/>
-    <w:lsdException w:name="heading 3" w:semiHidden="0" w:uiPriority="9" w:unhideWhenUsed="0" w:qFormat="1"/>
-    <w:lsdException w:name="heading 4" w:semiHidden="0" w:uiPriority="9" w:unhideWhenUsed="0" w:qFormat="1"/>
-    <w:lsdException w:name="heading 5" w:semiHidden="0" w:uiPriority="9" w:unhideWhenUsed="0" w:qFormat="1"/>
-    <w:lsdException w:name="heading 6" w:semiHidden="0" w:uiPriority="9" w:unhideWhenUsed="0" w:qFormat="1"/>
-    <w:lsdException w:name="heading 7" w:semiHidden="0" w:uiPriority="9" w:unhideWhenUsed="0" w:qFormat="1"/>
-    <w:lsdException w:name="heading 8" w:semiHidden="0" w:uiPriority="9" w:unhideWhenUsed="0" w:qFormat="1"/>
-    <w:lsdException w:name="heading 9" w:semiHidden="0" w:uiPriority="9" w:unhideWhenUsed="0" w:qFormat="1"/>
-    <w:lsdException w:name="toc 1" w:uiPriority="39"/>
-    <w:lsdException w:name="toc 2" w:uiPriority="39"/>
-    <w:lsdException w:name="toc 3" w:uiPriority="39"/>
-    <w:lsdException w:name="toc 4" w:uiPriority="39"/>
-    <w:lsdException w:name="toc 5" w:uiPriority="39"/>
-    <w:lsdException w:name="toc 6" w:uiPriority="39"/>
-    <w:lsdException w:name="toc 7" w:uiPriority="39"/>
-    <w:lsdException w:name="toc 8" w:uiPriority="39"/>
-    <w:lsdException w:name="toc 9" w:uiPriority="39"/>
-    <w:lsdException w:name="caption" w:uiPriority="35" w:qFormat="1"/>
-    <w:lsdException w:name="table of figures" w:qFormat="1"/>
-    <w:lsdException w:name="Title" w:semiHidden="0" w:uiPriority="10" w:unhideWhenUsed="0" w:qFormat="1"/>
-    <w:lsdException w:name="Default Paragraph Font" w:uiPriority="1"/>
-    <w:lsdException w:name="Subtitle" w:semiHidden="0" w:uiPriority="11" w:unhideWhenUsed="0" w:qFormat="1"/>
-    <w:lsdException w:name="Strong" w:semiHidden="0" w:uiPriority="22" w:unhideWhenUsed="0" w:qFormat="1"/>
-    <w:lsdException w:name="Emphasis" w:semiHidden="0" w:uiPriority="20" w:unhideWhenUsed="0" w:qFormat="1"/>
-    <w:lsdException w:name="Table Grid" w:uiPriority="59"/>
-    <w:lsdException w:name="Placeholder Text" w:unhideWhenUsed="0"/>
-    <w:lsdException w:name="No Spacing" w:semiHidden="0" w:uiPriority="1" w:unhideWhenUsed="0" w:qFormat="1"/>
-    <w:lsdException w:name="Light Shading" w:semiHidden="0" w:uiPriority="60" w:unhideWhenUsed="0"/>
-    <w:lsdException w:name="Light List" w:semiHidden="0" w:uiPriority="61" w:unhideWhenUsed="0"/>
-    <w:lsdException w:name="Light Grid" w:semiHidden="0" w:uiPriority="62" w:unhideWhenUsed="0"/>
-    <w:lsdException w:name="Medium Shading 1" w:semiHidden="0" w:uiPriority="63" w:unhideWhenUsed="0"/>
-    <w:lsdException w:name="Medium Shading 2" w:semiHidden="0" w:uiPriority="64" w:unhideWhenUsed="0"/>
-    <w:lsdException w:name="Medium List 1" w:semiHidden="0" w:uiPriority="65" w:unhideWhenUsed="0"/>
-    <w:lsdException w:name="Medium List 2" w:semiHidden="0" w:uiPriority="66" w:unhideWhenUsed="0"/>
-    <w:lsdException w:name="Medium Grid 1" w:semiHidden="0" w:uiPriority="67" w:unhideWhenUsed="0"/>
-    <w:lsdException w:name="Medium Grid 2" w:semiHidden="0" w:uiPriority="68" w:unhideWhenUsed="0"/>
-    <w:lsdException w:name="Medium Grid 3" w:semiHidden="0" w:uiPriority="69" w:unhideWhenUsed="0"/>
-    <w:lsdException w:name="Dark List" w:semiHidden="0" w:uiPriority="70" w:unhideWhenUsed="0"/>
-    <w:lsdException w:name="Colorful Shading" w:semiHidden="0" w:uiPriority="71" w:unhideWhenUsed="0"/>
-    <w:lsdException w:name="Colorful List" w:semiHidden="0" w:uiPriority="72" w:unhideWhenUsed="0"/>
-    <w:lsdException w:name="Colorful Grid" w:semiHidden="0" w:uiPriority="73" w:unhideWhenUsed="0"/>
-    <w:lsdException w:name="Light Shading Accent 1" w:semiHidden="0" w:uiPriority="60" w:unhideWhenUsed="0"/>
-    <w:lsdException w:name="Light List Accent 1" w:semiHidden="0" w:uiPriority="61" w:unhideWhenUsed="0"/>
-    <w:lsdException w:name="Light Grid Accent 1" w:semiHidden="0" w:uiPriority="62" w:unhideWhenUsed="0"/>
-    <w:lsdException w:name="Medium Shading 1 Accent 1" w:semiHidden="0" w:uiPriority="63" w:unhideWhenUsed="0"/>
-    <w:lsdException w:name="Medium Shading 2 Accent 1" w:semiHidden="0" w:uiPriority="64" w:unhideWhenUsed="0"/>
-    <w:lsdException w:name="Medium List 1 Accent 1" w:semiHidden="0" w:uiPriority="65" w:unhideWhenUsed="0"/>
-    <w:lsdException w:name="Revision" w:unhideWhenUsed="0"/>
-    <w:lsdException w:name="List Paragraph" w:semiHidden="0" w:uiPriority="34" w:unhideWhenUsed="0" w:qFormat="1"/>
-    <w:lsdException w:name="Quote" w:semiHidden="0" w:uiPriority="29" w:unhideWhenUsed="0" w:qFormat="1"/>
-    <w:lsdException w:name="Intense Quote" w:semiHidden="0" w:uiPriority="30" w:unhideWhenUsed="0" w:qFormat="1"/>
-    <w:lsdException w:name="Medium List 2 Accent 1" w:semiHidden="0" w:uiPriority="66" w:unhideWhenUsed="0"/>
-    <w:lsdException w:name="Medium Grid 1 Accent 1" w:semiHidden="0" w:uiPriority="67" w:unhideWhenUsed="0"/>
-    <w:lsdException w:name="Medium Grid 2 Accent 1" w:semiHidden="0" w:uiPriority="68" w:unhideWhenUsed="0"/>
-    <w:lsdException w:name="Medium Grid 3 Accent 1" w:semiHidden="0" w:uiPriority="69" w:unhideWhenUsed="0"/>
-    <w:lsdException w:name="Dark List Accent 1" w:semiHidden="0" w:uiPriority="70" w:unhideWhenUsed="0"/>
-    <w:lsdException w:name="Colorful Shading Accent 1" w:semiHidden="0" w:uiPriority="71" w:unhideWhenUsed="0"/>
-    <w:lsdException w:name="Colorful List Accent 1" w:semiHidden="0" w:uiPriority="72" w:unhideWhenUsed="0"/>
-    <w:lsdException w:name="Colorful Grid Accent 1" w:semiHidden="0" w:uiPriority="73" w:unhideWhenUsed="0"/>
-    <w:lsdException w:name="Light Shading Accent 2" w:semiHidden="0" w:uiPriority="60" w:unhideWhenUsed="0"/>
-    <w:lsdException w:name="Light List Accent 2" w:semiHidden="0" w:uiPriority="61" w:unhideWhenUsed="0"/>
-    <w:lsdException w:name="Light Grid Accent 2" w:semiHidden="0" w:uiPriority="62" w:unhideWhenUsed="0"/>
-    <w:lsdException w:name="Medium Shading 1 Accent 2" w:semiHidden="0" w:uiPriority="63" w:unhideWhenUsed="0"/>
-    <w:lsdException w:name="Medium Shading 2 Accent 2" w:semiHidden="0" w:uiPriority="64" w:unhideWhenUsed="0"/>
-    <w:lsdException w:name="Medium List 1 Accent 2" w:semiHidden="0" w:uiPriority="65" w:unhideWhenUsed="0"/>
-    <w:lsdException w:name="Medium List 2 Accent 2" w:semiHidden="0" w:uiPriority="66" w:unhideWhenUsed="0"/>
-    <w:lsdException w:name="Medium Grid 1 Accent 2" w:semiHidden="0" w:uiPriority="67" w:unhideWhenUsed="0"/>
-    <w:lsdException w:name="Medium Grid 2 Accent 2" w:semiHidden="0" w:uiPriority="68" w:unhideWhenUsed="0"/>
-    <w:lsdException w:name="Medium Grid 3 Accent 2" w:semiHidden="0" w:uiPriority="69" w:unhideWhenUsed="0"/>
-    <w:lsdException w:name="Dark List Accent 2" w:semiHidden="0" w:uiPriority="70" w:unhideWhenUsed="0"/>
-    <w:lsdException w:name="Colorful Shading Accent 2" w:semiHidden="0" w:uiPriority="71" w:unhideWhenUsed="0"/>
-    <w:lsdException w:name="Colorful List Accent 2" w:semiHidden="0" w:uiPriority="72" w:unhideWhenUsed="0"/>
-    <w:lsdException w:name="Colorful Grid Accent 2" w:semiHidden="0" w:uiPriority="73" w:unhideWhenUsed="0"/>
-    <w:lsdException w:name="Light Shading Accent 3" w:semiHidden="0" w:uiPriority="60" w:unhideWhenUsed="0"/>
-    <w:lsdException w:name="Light List Accent 3" w:semiHidden="0" w:uiPriority="61" w:unhideWhenUsed="0"/>
-    <w:lsdException w:name="Light Grid Accent 3" w:semiHidden="0" w:uiPriority="62" w:unhideWhenUsed="0"/>
-    <w:lsdException w:name="Medium Shading 1 Accent 3" w:semiHidden="0" w:uiPriority="63" w:unhideWhenUsed="0"/>
-    <w:lsdException w:name="Medium Shading 2 Accent 3" w:semiHidden="0" w:uiPriority="64" w:unhideWhenUsed="0"/>
-    <w:lsdException w:name="Medium List 1 Accent 3" w:semiHidden="0" w:uiPriority="65" w:unhideWhenUsed="0"/>
-    <w:lsdException w:name="Medium List 2 Accent 3" w:semiHidden="0" w:uiPriority="66" w:unhideWhenUsed="0"/>
-    <w:lsdException w:name="Medium Grid 1 Accent 3" w:semiHidden="0" w:uiPriority="67" w:unhideWhenUsed="0"/>
-    <w:lsdException w:name="Medium Grid 2 Accent 3" w:semiHidden="0" w:uiPriority="68" w:unhideWhenUsed="0"/>
-    <w:lsdException w:name="Medium Grid 3 Accent 3" w:semiHidden="0" w:uiPriority="69" w:unhideWhenUsed="0"/>
-    <w:lsdException w:name="Dark List Accent 3" w:semiHidden="0" w:uiPriority="70" w:unhideWhenUsed="0"/>
-    <w:lsdException w:name="Colorful Shading Accent 3" w:semiHidden="0" w:uiPriority="71" w:unhideWhenUsed="0"/>
-    <w:lsdException w:name="Colorful List Accent 3" w:semiHidden="0" w:uiPriority="72" w:unhideWhenUsed="0"/>
-    <w:lsdException w:name="Colorful Grid Accent 3" w:semiHidden="0" w:uiPriority="73" w:unhideWhenUsed="0"/>
-    <w:lsdException w:name="Light Shading Accent 4" w:semiHidden="0" w:uiPriority="60" w:unhideWhenUsed="0"/>
-    <w:lsdException w:name="Light List Accent 4" w:semiHidden="0" w:uiPriority="61" w:unhideWhenUsed="0"/>
-    <w:lsdException w:name="Light Grid Accent 4" w:semiHidden="0" w:uiPriority="62" w:unhideWhenUsed="0"/>
-    <w:lsdException w:name="Medium Shading 1 Accent 4" w:semiHidden="0" w:uiPriority="63" w:unhideWhenUsed="0"/>
-    <w:lsdException w:name="Medium Shading 2 Accent 4" w:semiHidden="0" w:uiPriority="64" w:unhideWhenUsed="0"/>
-    <w:lsdException w:name="Medium List 1 Accent 4" w:semiHidden="0" w:uiPriority="65" w:unhideWhenUsed="0"/>
-    <w:lsdException w:name="Medium List 2 Accent 4" w:semiHidden="0" w:uiPriority="66" w:unhideWhenUsed="0"/>
-    <w:lsdException w:name="Medium Grid 1 Accent 4" w:semiHidden="0" w:uiPriority="67" w:unhideWhenUsed="0"/>
-    <w:lsdException w:name="Medium Grid 2 Accent 4" w:semiHidden="0" w:uiPriority="68" w:unhideWhenUsed="0"/>
-    <w:lsdException w:name="Medium Grid 3 Accent 4" w:semiHidden="0" w:uiPriority="69" w:unhideWhenUsed="0"/>
-    <w:lsdException w:name="Dark List Accent 4" w:semiHidden="0" w:uiPriority="70" w:unhideWhenUsed="0"/>
-    <w:lsdException w:name="Colorful Shading Accent 4" w:semiHidden="0" w:uiPriority="71" w:unhideWhenUsed="0"/>
-    <w:lsdException w:name="Colorful List Accent 4" w:semiHidden="0" w:uiPriority="72" w:unhideWhenUsed="0"/>
-    <w:lsdException w:name="Colorful Grid Accent 4" w:semiHidden="0" w:uiPriority="73" w:unhideWhenUsed="0"/>
-    <w:lsdException w:name="Light Shading Accent 5" w:semiHidden="0" w:uiPriority="60" w:unhideWhenUsed="0"/>
-    <w:lsdException w:name="Light List Accent 5" w:semiHidden="0" w:uiPriority="61" w:unhideWhenUsed="0"/>
-    <w:lsdException w:name="Light Grid Accent 5" w:semiHidden="0" w:uiPriority="62" w:unhideWhenUsed="0"/>
-    <w:lsdException w:name="Medium Shading 1 Accent 5" w:semiHidden="0" w:uiPriority="63" w:unhideWhenUsed="0"/>
-    <w:lsdException w:name="Medium Shading 2 Accent 5" w:semiHidden="0" w:uiPriority="64" w:unhideWhenUsed="0"/>
-    <w:lsdException w:name="Medium List 1 Accent 5" w:semiHidden="0" w:uiPriority="65" w:unhideWhenUsed="0"/>
-    <w:lsdException w:name="Medium List 2 Accent 5" w:semiHidden="0" w:uiPriority="66" w:unhideWhenUsed="0"/>
-    <w:lsdException w:name="Medium Grid 1 Accent 5" w:semiHidden="0" w:uiPriority="67" w:unhideWhenUsed="0"/>
-    <w:lsdException w:name="Medium Grid 2 Accent 5" w:semiHidden="0" w:uiPriority="68" w:unhideWhenUsed="0"/>
-    <w:lsdException w:name="Medium Grid 3 Accent 5" w:semiHidden="0" w:uiPriority="69" w:unhideWhenUsed="0"/>
-    <w:lsdException w:name="Dark List Accent 5" w:semiHidden="0" w:uiPriority="70" w:unhideWhenUsed="0"/>
-    <w:lsdException w:name="Colorful Shading Accent 5" w:semiHidden="0" w:uiPriority="71" w:unhideWhenUsed="0"/>
-    <w:lsdException w:name="Colorful List Accent 5" w:semiHidden="0" w:uiPriority="72" w:unhideWhenUsed="0"/>
-    <w:lsdException w:name="Colorful Grid Accent 5" w:semiHidden="0" w:uiPriority="73" w:unhideWhenUsed="0"/>
-    <w:lsdException w:name="Light Shading Accent 6" w:semiHidden="0" w:uiPriority="60" w:unhideWhenUsed="0"/>
-    <w:lsdException w:name="Light List Accent 6" w:semiHidden="0" w:uiPriority="61" w:unhideWhenUsed="0"/>
-    <w:lsdException w:name="Light Grid Accent 6" w:semiHidden="0" w:uiPriority="62" w:unhideWhenUsed="0"/>
-    <w:lsdException w:name="Medium Shading 1 Accent 6" w:semiHidden="0" w:uiPriority="63" w:unhideWhenUsed="0"/>
-    <w:lsdException w:name="Medium Shading 2 Accent 6" w:semiHidden="0" w:uiPriority="64" w:unhideWhenUsed="0"/>
-    <w:lsdException w:name="Medium List 1 Accent 6" w:semiHidden="0" w:uiPriority="65" w:unhideWhenUsed="0"/>
-    <w:lsdException w:name="Medium List 2 Accent 6" w:semiHidden="0" w:uiPriority="66" w:unhideWhenUsed="0"/>
-    <w:lsdException w:name="Medium Grid 1 Accent 6" w:semiHidden="0" w:uiPriority="67" w:unhideWhenUsed="0"/>
-    <w:lsdException w:name="Medium Grid 2 Accent 6" w:semiHidden="0" w:uiPriority="68" w:unhideWhenUsed="0"/>
-    <w:lsdException w:name="Medium Grid 3 Accent 6" w:semiHidden="0" w:uiPriority="69" w:unhideWhenUsed="0"/>
-    <w:lsdException w:name="Dark List Accent 6" w:semiHidden="0" w:uiPriority="70" w:unhideWhenUsed="0"/>
-    <w:lsdException w:name="Colorful Shading Accent 6" w:semiHidden="0" w:uiPriority="71" w:unhideWhenUsed="0"/>
-    <w:lsdException w:name="Colorful List Accent 6" w:semiHidden="0" w:uiPriority="72" w:unhideWhenUsed="0"/>
-    <w:lsdException w:name="Colorful Grid Accent 6" w:semiHidden="0" w:uiPriority="73" w:unhideWhenUsed="0"/>
-    <w:lsdException w:name="Subtle Emphasis" w:semiHidden="0" w:uiPriority="19" w:unhideWhenUsed="0" w:qFormat="1"/>
-    <w:lsdException w:name="Intense Emphasis" w:semiHidden="0" w:uiPriority="21" w:unhideWhenUsed="0" w:qFormat="1"/>
-    <w:lsdException w:name="Subtle Reference" w:semiHidden="0" w:uiPriority="31" w:unhideWhenUsed="0" w:qFormat="1"/>
-    <w:lsdException w:name="Intense Reference" w:semiHidden="0" w:uiPriority="32" w:unhideWhenUsed="0" w:qFormat="1"/>
-    <w:lsdException w:name="Book Title" w:semiHidden="0" w:uiPriority="33" w:unhideWhenUsed="0" w:qFormat="1"/>
-    <w:lsdException w:name="Bibliography" w:uiPriority="37"/>
-    <w:lsdException w:name="TOC Heading" w:uiPriority="39" w:qFormat="1"/>
-  </w:latentStyles>
-  <w:style w:type="paragraph" w:default="1" w:styleId="Normal">
-    <w:name w:val="Normal"/>
-    <w:qFormat/>
-    <w:pPr>
-      <w:suppressAutoHyphens/>
-      <w:spacing w:after="120"/>
-      <w:ind w:firstLine="340"/>
-      <w:jc w:val="both"/>
-    </w:pPr>
-    <w:rPr>
-      <w:sz w:val="24"/>
-    </w:rPr>
-  </w:style>
-  <w:style w:type="paragraph" w:styleId="Ttulo1">
-    <w:name w:val="heading 1"/>
-    <w:basedOn w:val="Normal"/>
-    <w:next w:val="Normal"/>
-    <w:qFormat/>
-    <w:rsid w:val="000E495D"/>
-    <w:pPr>
-      <w:keepNext/>
-      <w:pageBreakBefore/>
-      <w:numPr>
-        <w:numId w:val="6"/>
-      </w:numPr>
-      <w:spacing w:before="1800" w:after="840"/>
-      <w:ind w:left="295" w:hanging="295"/>
-      <w:jc w:val="left"/>
-      <w:outlineLvl w:val="0"/>
-    </w:pPr>
-    <w:rPr>
-      <w:b/>
-      <w:bCs/>
-      <w:caps/>
-      <w:szCs w:val="24"/>
-    </w:rPr>
-  </w:style>
-  <w:style w:type="paragraph" w:styleId="Ttulo2">
-    <w:name w:val="heading 2"/>
-    <w:basedOn w:val="Normal"/>
-    <w:next w:val="Normal"/>
-    <w:autoRedefine/>
-    <w:qFormat/>
-    <w:rsid w:val="005F0C92"/>
-    <w:pPr>
-      <w:keepNext/>
-      <w:numPr>
-        <w:ilvl w:val="1"/>
-        <w:numId w:val="6"/>
-      </w:numPr>
-      <w:tabs>
-        <w:tab w:val="clear" w:pos="788"/>
-      </w:tabs>
-      <w:spacing w:before="360" w:after="180"/>
-      <w:ind w:left="426" w:hanging="426"/>
-      <w:jc w:val="left"/>
-      <w:outlineLvl w:val="1"/>
-    </w:pPr>
-    <w:rPr>
-      <w:rFonts w:ascii="Times" w:hAnsi="Times"/>
-      <w:caps/>
-      <w:szCs w:val="24"/>
-    </w:rPr>
-  </w:style>
-  <w:style w:type="paragraph" w:styleId="Ttulo3">
-    <w:name w:val="heading 3"/>
-    <w:basedOn w:val="Normal"/>
-    <w:next w:val="Normal"/>
-    <w:qFormat/>
-    <w:rsid w:val="0085229E"/>
-    <w:pPr>
-      <w:keepNext/>
-      <w:numPr>
-        <w:ilvl w:val="2"/>
-        <w:numId w:val="1"/>
-      </w:numPr>
-      <w:spacing w:before="240"/>
-      <w:jc w:val="left"/>
-      <w:outlineLvl w:val="2"/>
-    </w:pPr>
-    <w:rPr>
-      <w:b/>
-    </w:rPr>
-  </w:style>
-  <w:style w:type="paragraph" w:styleId="Ttulo4">
-    <w:name w:val="heading 4"/>
-    <w:basedOn w:val="Ttulo3"/>
-    <w:next w:val="Normal"/>
-    <w:qFormat/>
-    <w:rsid w:val="0085229E"/>
-    <w:pPr>
-      <w:numPr>
-        <w:ilvl w:val="3"/>
-      </w:numPr>
-      <w:outlineLvl w:val="3"/>
-    </w:pPr>
-    <w:rPr>
-      <w:b w:val="0"/>
-      <w:szCs w:val="24"/>
-    </w:rPr>
-  </w:style>
-  <w:style w:type="paragraph" w:styleId="Ttulo5">
-    <w:name w:val="heading 5"/>
-    <w:basedOn w:val="Normal"/>
-    <w:next w:val="Normal"/>
-    <w:qFormat/>
-    <w:rsid w:val="008D00D3"/>
-    <w:pPr>
-      <w:keepNext/>
-      <w:numPr>
-        <w:ilvl w:val="4"/>
-        <w:numId w:val="6"/>
-      </w:numPr>
-      <w:jc w:val="center"/>
-      <w:outlineLvl w:val="4"/>
-    </w:pPr>
-    <w:rPr>
-      <w:i/>
-      <w:iCs/>
-      <w:szCs w:val="24"/>
-    </w:rPr>
-  </w:style>
-  <w:style w:type="paragraph" w:styleId="Ttulo6">
-    <w:name w:val="heading 6"/>
-    <w:basedOn w:val="Normal"/>
-    <w:next w:val="Normal"/>
-    <w:qFormat/>
-    <w:pPr>
-      <w:keepNext/>
-      <w:outlineLvl w:val="5"/>
-    </w:pPr>
-    <w:rPr>
-      <w:color w:val="0000FF"/>
-    </w:rPr>
-  </w:style>
-  <w:style w:type="paragraph" w:styleId="Ttulo7">
-    <w:name w:val="heading 7"/>
-    <w:basedOn w:val="Normal"/>
-    <w:next w:val="Normal"/>
-    <w:qFormat/>
-    <w:pPr>
-      <w:keepNext/>
-      <w:jc w:val="center"/>
-      <w:outlineLvl w:val="6"/>
-    </w:pPr>
-    <w:rPr>
-      <w:b/>
-    </w:rPr>
-  </w:style>
-  <w:style w:type="paragraph" w:styleId="Ttulo8">
-    <w:name w:val="heading 8"/>
-    <w:basedOn w:val="Normal"/>
-    <w:next w:val="Normal"/>
-    <w:qFormat/>
-    <w:pPr>
-      <w:keepNext/>
-      <w:ind w:firstLine="0"/>
-      <w:jc w:val="center"/>
-      <w:outlineLvl w:val="7"/>
-    </w:pPr>
-    <w:rPr>
-      <w:b/>
-    </w:rPr>
-  </w:style>
-  <w:style w:type="paragraph" w:styleId="Ttulo9">
-    <w:name w:val="heading 9"/>
-    <w:basedOn w:val="Normal"/>
-    <w:next w:val="Normal"/>
-    <w:qFormat/>
-    <w:pPr>
-      <w:keepNext/>
-      <w:outlineLvl w:val="8"/>
-    </w:pPr>
-    <w:rPr>
-      <w:b/>
-    </w:rPr>
-  </w:style>
-  <w:style w:type="character" w:default="1" w:styleId="Fontepargpadro">
-    <w:name w:val="Default Paragraph Font"/>
-    <w:uiPriority w:val="1"/>
-    <w:semiHidden/>
-    <w:unhideWhenUsed/>
-  </w:style>
-  <w:style w:type="table" w:default="1" w:styleId="Tabelanormal">
-    <w:name w:val="Normal Table"/>
-    <w:uiPriority w:val="99"/>
-    <w:semiHidden/>
-    <w:unhideWhenUsed/>
-    <w:tblPr>
-      <w:tblInd w:w="0" w:type="dxa"/>
-      <w:tblCellMar>
-        <w:top w:w="0" w:type="dxa"/>
-        <w:left w:w="108" w:type="dxa"/>
-        <w:bottom w:w="0" w:type="dxa"/>
-        <w:right w:w="108" w:type="dxa"/>
-      </w:tblCellMar>
-    </w:tblPr>
-  </w:style>
-  <w:style w:type="numbering" w:default="1" w:styleId="Semlista">
-    <w:name w:val="No List"/>
-    <w:uiPriority w:val="99"/>
-    <w:semiHidden/>
-    <w:unhideWhenUsed/>
-  </w:style>
-  <w:style w:type="character" w:customStyle="1" w:styleId="WW8Num1z0">
-    <w:name w:val="WW8Num1z0"/>
-    <w:rPr>
-      <w:rFonts w:ascii="Helvetica" w:hAnsi="Helvetica"/>
-      <w:b/>
-      <w:i w:val="0"/>
-      <w:caps/>
-      <w:sz w:val="32"/>
-      <w:szCs w:val="32"/>
-    </w:rPr>
-  </w:style>
-  <w:style w:type="character" w:customStyle="1" w:styleId="WW8Num1z1">
-    <w:name w:val="WW8Num1z1"/>
-    <w:rPr>
-      <w:rFonts w:ascii="Times New Roman" w:hAnsi="Times New Roman"/>
-      <w:b/>
-      <w:i w:val="0"/>
-      <w:caps w:val="0"/>
-      <w:smallCaps w:val="0"/>
-      <w:sz w:val="28"/>
-    </w:rPr>
-  </w:style>
-  <w:style w:type="character" w:customStyle="1" w:styleId="WW8Num1z2">
-    <w:name w:val="WW8Num1z2"/>
-    <w:rPr>
-      <w:rFonts w:ascii="Times New Roman" w:hAnsi="Times New Roman"/>
-      <w:b/>
-      <w:i w:val="0"/>
-      <w:sz w:val="24"/>
-    </w:rPr>
-  </w:style>
-  <w:style w:type="character" w:customStyle="1" w:styleId="WW8Num2z0">
-    <w:name w:val="WW8Num2z0"/>
-    <w:rPr>
-      <w:rFonts w:ascii="Helvetica" w:hAnsi="Helvetica"/>
-      <w:b/>
-      <w:i w:val="0"/>
-      <w:caps/>
-      <w:sz w:val="32"/>
-      <w:szCs w:val="32"/>
-    </w:rPr>
-  </w:style>
-  <w:style w:type="character" w:customStyle="1" w:styleId="WW8Num2z1">
-    <w:name w:val="WW8Num2z1"/>
-    <w:rPr>
-      <w:rFonts w:ascii="Times New Roman" w:hAnsi="Times New Roman"/>
-      <w:b/>
-      <w:i w:val="0"/>
-      <w:caps w:val="0"/>
-      <w:smallCaps w:val="0"/>
-      <w:sz w:val="28"/>
-    </w:rPr>
-  </w:style>
-  <w:style w:type="character" w:customStyle="1" w:styleId="WW8Num2z2">
-    <w:name w:val="WW8Num2z2"/>
-    <w:rPr>
-      <w:rFonts w:ascii="Times New Roman" w:hAnsi="Times New Roman"/>
-      <w:b/>
-      <w:i w:val="0"/>
-      <w:sz w:val="24"/>
-    </w:rPr>
-  </w:style>
-  <w:style w:type="character" w:customStyle="1" w:styleId="WW8Num3z0">
-    <w:name w:val="WW8Num3z0"/>
-    <w:rPr>
-      <w:rFonts w:ascii="Helvetica" w:hAnsi="Helvetica"/>
-      <w:b/>
-      <w:i w:val="0"/>
-      <w:caps/>
-      <w:sz w:val="32"/>
-      <w:szCs w:val="32"/>
-    </w:rPr>
-  </w:style>
-  <w:style w:type="character" w:customStyle="1" w:styleId="WW8Num3z1">
-    <w:name w:val="WW8Num3z1"/>
-    <w:rPr>
-      <w:rFonts w:ascii="Times New Roman" w:hAnsi="Times New Roman"/>
-      <w:b/>
-      <w:i w:val="0"/>
-      <w:caps w:val="0"/>
-      <w:smallCaps w:val="0"/>
-      <w:sz w:val="28"/>
-    </w:rPr>
-  </w:style>
-  <w:style w:type="character" w:customStyle="1" w:styleId="WW8Num3z2">
-    <w:name w:val="WW8Num3z2"/>
-    <w:rPr>
-      <w:rFonts w:ascii="Times New Roman" w:hAnsi="Times New Roman"/>
-      <w:b/>
-      <w:i w:val="0"/>
-      <w:sz w:val="24"/>
-    </w:rPr>
-  </w:style>
-  <w:style w:type="character" w:customStyle="1" w:styleId="WW8Num4z0">
-    <w:name w:val="WW8Num4z0"/>
-    <w:rPr>
-      <w:rFonts w:ascii="Helvetica" w:hAnsi="Helvetica"/>
-      <w:b/>
-      <w:i w:val="0"/>
-      <w:caps/>
-      <w:sz w:val="32"/>
-      <w:szCs w:val="32"/>
-    </w:rPr>
-  </w:style>
-  <w:style w:type="character" w:customStyle="1" w:styleId="WW8Num4z1">
-    <w:name w:val="WW8Num4z1"/>
-    <w:rPr>
-      <w:rFonts w:ascii="Times New Roman" w:hAnsi="Times New Roman"/>
-      <w:b/>
-      <w:i w:val="0"/>
-      <w:caps w:val="0"/>
-      <w:smallCaps w:val="0"/>
-      <w:sz w:val="28"/>
-    </w:rPr>
-  </w:style>
-  <w:style w:type="character" w:customStyle="1" w:styleId="WW8Num4z2">
-    <w:name w:val="WW8Num4z2"/>
-    <w:rPr>
-      <w:rFonts w:ascii="Times New Roman" w:hAnsi="Times New Roman"/>
-      <w:b/>
-      <w:i w:val="0"/>
-      <w:sz w:val="24"/>
-    </w:rPr>
-  </w:style>
-  <w:style w:type="character" w:customStyle="1" w:styleId="WW8Num5z0">
-    <w:name w:val="WW8Num5z0"/>
-    <w:rPr>
-      <w:rFonts w:ascii="Helvetica" w:hAnsi="Helvetica"/>
-      <w:b/>
-      <w:i w:val="0"/>
-      <w:caps/>
-      <w:sz w:val="32"/>
-      <w:szCs w:val="32"/>
-    </w:rPr>
-  </w:style>
-  <w:style w:type="character" w:customStyle="1" w:styleId="WW8Num5z1">
-    <w:name w:val="WW8Num5z1"/>
-    <w:rPr>
-      <w:rFonts w:ascii="Times New Roman" w:hAnsi="Times New Roman"/>
-      <w:b/>
-      <w:i w:val="0"/>
-      <w:caps w:val="0"/>
-      <w:smallCaps w:val="0"/>
-      <w:sz w:val="28"/>
-    </w:rPr>
-  </w:style>
-  <w:style w:type="character" w:customStyle="1" w:styleId="WW8Num5z2">
-    <w:name w:val="WW8Num5z2"/>
-    <w:rPr>
-      <w:rFonts w:ascii="Times New Roman" w:hAnsi="Times New Roman"/>
-      <w:b/>
-      <w:i w:val="0"/>
-      <w:sz w:val="24"/>
-    </w:rPr>
-  </w:style>
-  <w:style w:type="character" w:customStyle="1" w:styleId="WW8Num6z0">
-    <w:name w:val="WW8Num6z0"/>
-    <w:rPr>
-      <w:rFonts w:ascii="Helvetica" w:hAnsi="Helvetica"/>
-      <w:b/>
-      <w:i w:val="0"/>
-      <w:caps/>
-      <w:sz w:val="32"/>
-      <w:szCs w:val="32"/>
-    </w:rPr>
-  </w:style>
-  <w:style w:type="character" w:customStyle="1" w:styleId="WW8Num6z1">
-    <w:name w:val="WW8Num6z1"/>
-    <w:rPr>
-      <w:rFonts w:ascii="Times New Roman" w:hAnsi="Times New Roman"/>
-      <w:b/>
-      <w:i w:val="0"/>
-      <w:caps w:val="0"/>
-      <w:smallCaps w:val="0"/>
-      <w:sz w:val="28"/>
-    </w:rPr>
-  </w:style>
-  <w:style w:type="character" w:customStyle="1" w:styleId="WW8Num6z2">
-    <w:name w:val="WW8Num6z2"/>
-    <w:rPr>
-      <w:rFonts w:ascii="Times New Roman" w:hAnsi="Times New Roman"/>
-      <w:b/>
-      <w:i w:val="0"/>
-      <w:sz w:val="24"/>
-    </w:rPr>
-  </w:style>
-  <w:style w:type="character" w:customStyle="1" w:styleId="WW8Num7z0">
-    <w:name w:val="WW8Num7z0"/>
-    <w:rPr>
-      <w:rFonts w:ascii="Times New Roman" w:hAnsi="Times New Roman"/>
-      <w:b/>
-      <w:i w:val="0"/>
-      <w:caps/>
-      <w:sz w:val="32"/>
-    </w:rPr>
-  </w:style>
-  <w:style w:type="character" w:customStyle="1" w:styleId="WW8Num7z1">
-    <w:name w:val="WW8Num7z1"/>
-    <w:rPr>
-      <w:rFonts w:ascii="Times New Roman" w:hAnsi="Times New Roman"/>
-      <w:b/>
-      <w:i w:val="0"/>
-      <w:caps w:val="0"/>
-      <w:smallCaps w:val="0"/>
-      <w:sz w:val="28"/>
-    </w:rPr>
-  </w:style>
-  <w:style w:type="character" w:customStyle="1" w:styleId="WW8Num7z2">
-    <w:name w:val="WW8Num7z2"/>
-    <w:rPr>
-      <w:rFonts w:ascii="Times New Roman" w:hAnsi="Times New Roman"/>
-      <w:b/>
-      <w:i w:val="0"/>
-      <w:sz w:val="24"/>
-    </w:rPr>
-  </w:style>
-  <w:style w:type="character" w:customStyle="1" w:styleId="WW8Num8z0">
-    <w:name w:val="WW8Num8z0"/>
-    <w:rPr>
-      <w:rFonts w:ascii="Symbol" w:hAnsi="Symbol"/>
-    </w:rPr>
-  </w:style>
-  <w:style w:type="character" w:customStyle="1" w:styleId="DefaultParagraphFont1">
-    <w:name w:val="Default Paragraph Font1"/>
-  </w:style>
-  <w:style w:type="character" w:customStyle="1" w:styleId="FootnoteCharacters">
-    <w:name w:val="Footnote Characters"/>
-    <w:rPr>
-      <w:vertAlign w:val="superscript"/>
-    </w:rPr>
-  </w:style>
-  <w:style w:type="character" w:styleId="Nmerodepgina">
-    <w:name w:val="page number"/>
-    <w:basedOn w:val="DefaultParagraphFont1"/>
-    <w:semiHidden/>
-  </w:style>
-  <w:style w:type="character" w:styleId="Hyperlink">
-    <w:name w:val="Hyperlink"/>
-    <w:uiPriority w:val="99"/>
-    <w:rPr>
-      <w:color w:val="0000FF"/>
-      <w:u w:val="single"/>
-    </w:rPr>
-  </w:style>
-  <w:style w:type="character" w:styleId="HiperlinkVisitado">
-    <w:name w:val="FollowedHyperlink"/>
-    <w:semiHidden/>
-    <w:rPr>
-      <w:color w:val="800080"/>
-      <w:u w:val="single"/>
-    </w:rPr>
-  </w:style>
-  <w:style w:type="character" w:customStyle="1" w:styleId="Hiperlink">
-    <w:name w:val="Hiperlink"/>
-    <w:rPr>
-      <w:color w:val="0000FF"/>
-      <w:u w:val="single"/>
-    </w:rPr>
-  </w:style>
-  <w:style w:type="character" w:customStyle="1" w:styleId="TtuloChar">
-    <w:name w:val="Título Char"/>
-    <w:rPr>
-      <w:rFonts w:ascii="Helvetica" w:hAnsi="Helvetica"/>
-      <w:b/>
-      <w:caps/>
-      <w:noProof w:val="0"/>
-      <w:sz w:val="32"/>
-      <w:lang w:val="pt-BR" w:eastAsia="ar-SA" w:bidi="ar-SA"/>
-    </w:rPr>
-  </w:style>
-  <w:style w:type="character" w:customStyle="1" w:styleId="EstiloTtuloHelveticaChar">
-    <w:name w:val="Estilo Título + Helvetica Char"/>
-    <w:rPr>
-      <w:rFonts w:ascii="Helvetica" w:hAnsi="Helvetica"/>
-      <w:b/>
-      <w:bCs/>
-      <w:caps/>
-      <w:noProof w:val="0"/>
-      <w:sz w:val="32"/>
-      <w:lang w:val="pt-BR" w:eastAsia="ar-SA" w:bidi="ar-SA"/>
-    </w:rPr>
-  </w:style>
-  <w:style w:type="paragraph" w:customStyle="1" w:styleId="Heading">
-    <w:name w:val="Heading"/>
-    <w:basedOn w:val="Normal"/>
-    <w:next w:val="Corpodetexto"/>
-    <w:pPr>
-      <w:keepNext/>
-      <w:spacing w:before="240"/>
-    </w:pPr>
-    <w:rPr>
-      <w:rFonts w:ascii="Arial" w:eastAsia="Lucida Sans Unicode" w:hAnsi="Arial" w:cs="MS Mincho"/>
-      <w:sz w:val="28"/>
-      <w:szCs w:val="28"/>
-    </w:rPr>
-  </w:style>
-  <w:style w:type="paragraph" w:styleId="Corpodetexto">
-    <w:name w:val="Body Text"/>
-    <w:basedOn w:val="Normal"/>
-    <w:semiHidden/>
-  </w:style>
-  <w:style w:type="paragraph" w:styleId="Lista">
-    <w:name w:val="List"/>
-    <w:basedOn w:val="Corpodetexto"/>
-    <w:semiHidden/>
-    <w:rPr>
-      <w:rFonts w:cs="Tahoma"/>
-    </w:rPr>
-  </w:style>
-  <w:style w:type="paragraph" w:customStyle="1" w:styleId="Caption1">
-    <w:name w:val="Caption1"/>
-    <w:basedOn w:val="Normal"/>
-    <w:next w:val="Normal"/>
-    <w:pPr>
-      <w:ind w:firstLine="0"/>
-      <w:jc w:val="center"/>
-    </w:pPr>
-  </w:style>
-  <w:style w:type="paragraph" w:customStyle="1" w:styleId="Index">
-    <w:name w:val="Index"/>
-    <w:basedOn w:val="Normal"/>
-    <w:pPr>
-      <w:suppressLineNumbers/>
-    </w:pPr>
-    <w:rPr>
-      <w:rFonts w:cs="Tahoma"/>
-    </w:rPr>
-  </w:style>
-  <w:style w:type="paragraph" w:styleId="Sumrio1">
-    <w:name w:val="toc 1"/>
-    <w:basedOn w:val="Normal"/>
-    <w:next w:val="Normal"/>
-    <w:uiPriority w:val="39"/>
-    <w:rsid w:val="00141154"/>
-    <w:pPr>
-      <w:ind w:firstLine="0"/>
-      <w:jc w:val="left"/>
-    </w:pPr>
-    <w:rPr>
-      <w:b/>
-      <w:caps/>
-    </w:rPr>
-  </w:style>
-  <w:style w:type="paragraph" w:styleId="Sumrio2">
-    <w:name w:val="toc 2"/>
-    <w:basedOn w:val="Normal"/>
-    <w:next w:val="Normal"/>
-    <w:uiPriority w:val="39"/>
-    <w:rsid w:val="00141154"/>
-    <w:pPr>
-      <w:ind w:firstLine="295"/>
-      <w:jc w:val="left"/>
-    </w:pPr>
-    <w:rPr>
-      <w:caps/>
-    </w:rPr>
-  </w:style>
-  <w:style w:type="paragraph" w:styleId="Sumrio4">
-    <w:name w:val="toc 4"/>
-    <w:basedOn w:val="Normal"/>
-    <w:next w:val="Normal"/>
-    <w:uiPriority w:val="39"/>
-    <w:rsid w:val="00141154"/>
-    <w:pPr>
-      <w:ind w:firstLine="851"/>
-      <w:jc w:val="left"/>
-    </w:pPr>
-    <w:rPr>
-      <w:sz w:val="20"/>
-    </w:rPr>
-  </w:style>
-  <w:style w:type="paragraph" w:styleId="Textodenotaderodap">
-    <w:name w:val="footnote text"/>
-    <w:basedOn w:val="Normal"/>
-    <w:semiHidden/>
-    <w:pPr>
-      <w:ind w:firstLine="0"/>
-    </w:pPr>
-  </w:style>
-  <w:style w:type="paragraph" w:styleId="Ttulo">
-    <w:name w:val="Title"/>
-    <w:basedOn w:val="Normal"/>
-    <w:next w:val="Normal"/>
-    <w:qFormat/>
-    <w:rsid w:val="00CF3307"/>
-    <w:pPr>
-      <w:pageBreakBefore/>
-      <w:spacing w:before="1800" w:after="840"/>
-      <w:ind w:firstLine="0"/>
-      <w:jc w:val="center"/>
-    </w:pPr>
-    <w:rPr>
-      <w:b/>
-      <w:caps/>
-    </w:rPr>
-  </w:style>
-  <w:style w:type="paragraph" w:styleId="Subttulo">
-    <w:name w:val="Subtitle"/>
-    <w:basedOn w:val="Normal"/>
-    <w:next w:val="Corpodetexto"/>
-    <w:qFormat/>
-    <w:pPr>
-      <w:ind w:firstLine="0"/>
-      <w:jc w:val="left"/>
-    </w:pPr>
-    <w:rPr>
-      <w:b/>
-    </w:rPr>
-  </w:style>
-  <w:style w:type="paragraph" w:styleId="Cabealho">
-    <w:name w:val="header"/>
-    <w:basedOn w:val="Normal"/>
-    <w:semiHidden/>
-    <w:pPr>
-      <w:tabs>
-        <w:tab w:val="center" w:pos="4419"/>
-        <w:tab w:val="right" w:pos="8838"/>
-      </w:tabs>
-    </w:pPr>
-  </w:style>
-  <w:style w:type="paragraph" w:styleId="Rodap">
-    <w:name w:val="footer"/>
-    <w:basedOn w:val="Normal"/>
-    <w:semiHidden/>
-    <w:pPr>
-      <w:tabs>
-        <w:tab w:val="center" w:pos="4419"/>
-        <w:tab w:val="right" w:pos="8838"/>
-      </w:tabs>
-    </w:pPr>
-  </w:style>
-  <w:style w:type="paragraph" w:customStyle="1" w:styleId="TextoNormal">
-    <w:name w:val="Texto Normal"/>
-    <w:basedOn w:val="Normal"/>
-    <w:pPr>
-      <w:ind w:firstLine="709"/>
-    </w:pPr>
-    <w:rPr>
-      <w:noProof/>
-    </w:rPr>
-  </w:style>
-  <w:style w:type="paragraph" w:customStyle="1" w:styleId="CIP">
-    <w:name w:val="CIP"/>
-    <w:basedOn w:val="TextoNormal"/>
-    <w:next w:val="Normal"/>
-    <w:pPr>
-      <w:tabs>
-        <w:tab w:val="left" w:pos="1418"/>
-      </w:tabs>
-      <w:ind w:left="284" w:right="284" w:firstLine="284"/>
-    </w:pPr>
-    <w:rPr>
-      <w:noProof w:val="0"/>
-    </w:rPr>
-  </w:style>
-  <w:style w:type="paragraph" w:styleId="Recuodecorpodetexto">
-    <w:name w:val="Body Text Indent"/>
-    <w:basedOn w:val="Normal"/>
-    <w:semiHidden/>
-    <w:pPr>
-      <w:ind w:firstLine="709"/>
-    </w:pPr>
-  </w:style>
-  <w:style w:type="paragraph" w:customStyle="1" w:styleId="Primria">
-    <w:name w:val="Primária"/>
-    <w:basedOn w:val="Normal"/>
-    <w:next w:val="Normal"/>
-    <w:pPr>
-      <w:ind w:firstLine="0"/>
-    </w:pPr>
-    <w:rPr>
-      <w:b/>
-      <w:sz w:val="28"/>
-    </w:rPr>
-  </w:style>
-  <w:style w:type="paragraph" w:customStyle="1" w:styleId="BodyTextIndent21">
-    <w:name w:val="Body Text Indent 21"/>
-    <w:basedOn w:val="Normal"/>
-    <w:pPr>
-      <w:ind w:left="360" w:hanging="360"/>
-    </w:pPr>
-  </w:style>
-  <w:style w:type="paragraph" w:customStyle="1" w:styleId="BodyTextIndent31">
-    <w:name w:val="Body Text Indent 31"/>
-    <w:basedOn w:val="Normal"/>
-    <w:pPr>
-      <w:ind w:firstLine="709"/>
-    </w:pPr>
-  </w:style>
-  <w:style w:type="paragraph" w:styleId="Sumrio3">
-    <w:name w:val="toc 3"/>
-    <w:basedOn w:val="Normal"/>
-    <w:next w:val="Normal"/>
-    <w:uiPriority w:val="39"/>
-    <w:rsid w:val="00141154"/>
-    <w:pPr>
-      <w:spacing w:after="0"/>
-      <w:ind w:firstLine="709"/>
-      <w:jc w:val="left"/>
-    </w:pPr>
-    <w:rPr>
-      <w:b/>
-    </w:rPr>
-  </w:style>
-  <w:style w:type="paragraph" w:customStyle="1" w:styleId="Ttulo-Sumrio">
-    <w:name w:val="Título-Sumário"/>
-    <w:basedOn w:val="Ttulo"/>
-    <w:next w:val="Normal"/>
-  </w:style>
-  <w:style w:type="paragraph" w:customStyle="1" w:styleId="Captulos">
-    <w:name w:val="Capítulos"/>
-    <w:basedOn w:val="TextoNormal"/>
-    <w:pPr>
-      <w:ind w:firstLine="0"/>
-      <w:jc w:val="left"/>
-    </w:pPr>
-    <w:rPr>
-      <w:b/>
-      <w:sz w:val="36"/>
-    </w:rPr>
-  </w:style>
-  <w:style w:type="paragraph" w:customStyle="1" w:styleId="ndicedeTabelas">
-    <w:name w:val="Índice de Tabelas"/>
-    <w:basedOn w:val="Normal"/>
-    <w:next w:val="Normal"/>
-    <w:pPr>
-      <w:ind w:firstLine="0"/>
-      <w:jc w:val="left"/>
-    </w:pPr>
-    <w:rPr>
-      <w:smallCaps/>
-      <w:sz w:val="22"/>
-    </w:rPr>
-  </w:style>
-  <w:style w:type="paragraph" w:styleId="Sumrio5">
-    <w:name w:val="toc 5"/>
-    <w:basedOn w:val="Normal"/>
-    <w:next w:val="Normal"/>
-    <w:semiHidden/>
-    <w:pPr>
-      <w:spacing w:after="0"/>
-      <w:ind w:left="720"/>
-      <w:jc w:val="left"/>
-    </w:pPr>
-    <w:rPr>
-      <w:sz w:val="20"/>
-    </w:rPr>
-  </w:style>
-  <w:style w:type="paragraph" w:customStyle="1" w:styleId="Tabelas">
-    <w:name w:val="Tabelas"/>
-    <w:basedOn w:val="Normal"/>
-    <w:pPr>
-      <w:spacing w:before="120"/>
-      <w:ind w:firstLine="0"/>
-      <w:jc w:val="center"/>
-    </w:pPr>
-  </w:style>
-  <w:style w:type="paragraph" w:customStyle="1" w:styleId="Ttulo-Agradecimentos">
-    <w:name w:val="Título-Agradecimentos"/>
-    <w:basedOn w:val="Ttulo"/>
-    <w:next w:val="Normal"/>
-  </w:style>
-  <w:style w:type="paragraph" w:customStyle="1" w:styleId="TableofFigures1">
-    <w:name w:val="Table of Figures1"/>
-    <w:basedOn w:val="Normal"/>
-    <w:next w:val="Normal"/>
-    <w:pPr>
-      <w:spacing w:after="0"/>
-      <w:ind w:firstLine="0"/>
-      <w:jc w:val="left"/>
-    </w:pPr>
-  </w:style>
-  <w:style w:type="paragraph" w:styleId="Sumrio6">
-    <w:name w:val="toc 6"/>
-    <w:basedOn w:val="Normal"/>
-    <w:next w:val="Normal"/>
-    <w:semiHidden/>
-    <w:pPr>
-      <w:spacing w:after="0"/>
-      <w:ind w:left="960"/>
-      <w:jc w:val="left"/>
-    </w:pPr>
-    <w:rPr>
-      <w:sz w:val="20"/>
-    </w:rPr>
-  </w:style>
-  <w:style w:type="paragraph" w:styleId="Ttulodendiceremissivo">
-    <w:name w:val="index heading"/>
-    <w:basedOn w:val="Normal"/>
-    <w:next w:val="Normal"/>
-    <w:semiHidden/>
-    <w:rPr>
-      <w:rFonts w:ascii="Arial" w:hAnsi="Arial"/>
-      <w:b/>
-    </w:rPr>
-  </w:style>
-  <w:style w:type="paragraph" w:customStyle="1" w:styleId="ListContinue1">
-    <w:name w:val="List Continue1"/>
-    <w:basedOn w:val="Normal"/>
-    <w:pPr>
-      <w:ind w:firstLine="0"/>
-    </w:pPr>
-  </w:style>
-  <w:style w:type="paragraph" w:customStyle="1" w:styleId="TabeladeGrade21">
-    <w:name w:val="Tabela de Grade 21"/>
-    <w:basedOn w:val="Normal"/>
-    <w:pPr>
-      <w:tabs>
-        <w:tab w:val="left" w:pos="2268"/>
-      </w:tabs>
-      <w:spacing w:before="120"/>
-      <w:ind w:left="1134" w:hanging="1134"/>
-    </w:pPr>
-    <w:rPr>
-      <w:szCs w:val="24"/>
-      <w:lang w:val="en-US"/>
-    </w:rPr>
-  </w:style>
-  <w:style w:type="paragraph" w:customStyle="1" w:styleId="Figuras">
-    <w:name w:val="Figuras"/>
-    <w:basedOn w:val="Normal"/>
-    <w:next w:val="Normal"/>
-    <w:pPr>
-      <w:ind w:firstLine="0"/>
-      <w:jc w:val="center"/>
-    </w:pPr>
-  </w:style>
-  <w:style w:type="paragraph" w:styleId="Textodenotadefim">
-    <w:name w:val="endnote text"/>
-    <w:basedOn w:val="Normal"/>
-    <w:semiHidden/>
-    <w:pPr>
-      <w:tabs>
-        <w:tab w:val="left" w:pos="567"/>
-        <w:tab w:val="left" w:pos="1134"/>
-        <w:tab w:val="left" w:pos="1701"/>
-        <w:tab w:val="center" w:pos="4706"/>
-        <w:tab w:val="right" w:pos="9412"/>
-      </w:tabs>
-      <w:spacing w:before="60" w:after="60"/>
-      <w:ind w:firstLine="0"/>
-    </w:pPr>
-    <w:rPr>
-      <w:rFonts w:eastAsia="MS Mincho"/>
-      <w:sz w:val="20"/>
-      <w:lang w:val="en-US" w:eastAsia="ja-JP"/>
-    </w:rPr>
-  </w:style>
-  <w:style w:type="paragraph" w:customStyle="1" w:styleId="Ttulo-Traduo">
-    <w:name w:val="Título - Tradução"/>
-    <w:basedOn w:val="Normal"/>
-    <w:next w:val="Ttulo-Abstract"/>
-    <w:pPr>
-      <w:spacing w:before="1134" w:after="0"/>
-      <w:ind w:firstLine="0"/>
-      <w:jc w:val="center"/>
-    </w:pPr>
-    <w:rPr>
-      <w:b/>
-      <w:sz w:val="28"/>
-    </w:rPr>
-  </w:style>
-  <w:style w:type="paragraph" w:customStyle="1" w:styleId="Ttulo-Abstract">
-    <w:name w:val="Título - Abstract"/>
-    <w:basedOn w:val="Ttulo"/>
-    <w:next w:val="Normal"/>
-    <w:pPr>
-      <w:pageBreakBefore w:val="0"/>
-      <w:spacing w:before="851"/>
-    </w:pPr>
-  </w:style>
-  <w:style w:type="paragraph" w:customStyle="1" w:styleId="TtulodaFolhadeRosto">
-    <w:name w:val="Título da Folha de Rosto"/>
-    <w:basedOn w:val="Normal"/>
-    <w:next w:val="Normal"/>
-    <w:pPr>
-      <w:ind w:left="1701" w:right="1701" w:firstLine="0"/>
-      <w:jc w:val="center"/>
-    </w:pPr>
-    <w:rPr>
-      <w:b/>
-      <w:sz w:val="28"/>
-    </w:rPr>
-  </w:style>
-  <w:style w:type="paragraph" w:customStyle="1" w:styleId="Autor">
-    <w:name w:val="Autor"/>
-    <w:basedOn w:val="Normal"/>
-    <w:next w:val="Normal"/>
-    <w:pPr>
-      <w:ind w:firstLine="0"/>
-      <w:jc w:val="center"/>
-    </w:pPr>
-    <w:rPr>
-      <w:caps/>
-    </w:rPr>
-  </w:style>
-  <w:style w:type="paragraph" w:styleId="Sumrio7">
-    <w:name w:val="toc 7"/>
-    <w:basedOn w:val="Normal"/>
-    <w:next w:val="Normal"/>
-    <w:semiHidden/>
-    <w:pPr>
-      <w:spacing w:after="0"/>
-      <w:ind w:left="1200"/>
-      <w:jc w:val="left"/>
-    </w:pPr>
-    <w:rPr>
-      <w:sz w:val="20"/>
-    </w:rPr>
-  </w:style>
-  <w:style w:type="paragraph" w:styleId="Sumrio8">
-    <w:name w:val="toc 8"/>
-    <w:basedOn w:val="Normal"/>
-    <w:next w:val="Normal"/>
-    <w:semiHidden/>
-    <w:pPr>
-      <w:spacing w:after="0"/>
-      <w:ind w:left="1440"/>
-      <w:jc w:val="left"/>
-    </w:pPr>
-    <w:rPr>
-      <w:sz w:val="20"/>
-    </w:rPr>
-  </w:style>
-  <w:style w:type="paragraph" w:styleId="Sumrio9">
-    <w:name w:val="toc 9"/>
-    <w:basedOn w:val="Normal"/>
-    <w:next w:val="Normal"/>
-    <w:semiHidden/>
-    <w:pPr>
-      <w:spacing w:after="0"/>
-      <w:ind w:left="1680"/>
-      <w:jc w:val="left"/>
-    </w:pPr>
-    <w:rPr>
-      <w:sz w:val="20"/>
-    </w:rPr>
-  </w:style>
-  <w:style w:type="paragraph" w:customStyle="1" w:styleId="GradeColorida-nfase11">
-    <w:name w:val="Grade Colorida - Ênfase 11"/>
-    <w:next w:val="Normal"/>
-    <w:qFormat/>
-    <w:pPr>
-      <w:suppressAutoHyphens/>
-      <w:spacing w:before="240" w:after="240"/>
-      <w:ind w:left="2268"/>
-      <w:jc w:val="both"/>
-    </w:pPr>
-    <w:rPr>
-      <w:rFonts w:eastAsia="Arial"/>
-      <w:lang w:eastAsia="ar-SA"/>
-    </w:rPr>
-  </w:style>
-  <w:style w:type="paragraph" w:customStyle="1" w:styleId="H2">
-    <w:name w:val="H2"/>
-    <w:basedOn w:val="Normal"/>
-    <w:next w:val="Normal"/>
-    <w:pPr>
-      <w:keepNext/>
-      <w:spacing w:before="100" w:after="100"/>
-      <w:ind w:firstLine="0"/>
-      <w:jc w:val="left"/>
-    </w:pPr>
-    <w:rPr>
-      <w:b/>
-      <w:sz w:val="36"/>
-    </w:rPr>
-  </w:style>
-  <w:style w:type="paragraph" w:styleId="NormalWeb">
-    <w:name w:val="Normal (Web)"/>
-    <w:basedOn w:val="Normal"/>
-    <w:uiPriority w:val="99"/>
-    <w:pPr>
-      <w:spacing w:before="100" w:after="100"/>
-      <w:ind w:firstLine="0"/>
-      <w:jc w:val="left"/>
-    </w:pPr>
-    <w:rPr>
-      <w:szCs w:val="24"/>
-    </w:rPr>
-  </w:style>
-  <w:style w:type="paragraph" w:customStyle="1" w:styleId="EstiloTtuloHelvetica">
-    <w:name w:val="Estilo Título + Helvetica"/>
-    <w:basedOn w:val="Ttulo"/>
-    <w:rPr>
-      <w:rFonts w:ascii="Helvetica" w:hAnsi="Helvetica"/>
-      <w:bCs/>
-    </w:rPr>
-  </w:style>
-  <w:style w:type="paragraph" w:customStyle="1" w:styleId="EstiloTtulo1HelveticaAntes90ptDepoisde42pt">
-    <w:name w:val="Estilo Título 1 + Helvetica Antes:  90 pt Depois de:  42 pt"/>
-    <w:basedOn w:val="Ttulo1"/>
-    <w:pPr>
-      <w:numPr>
-        <w:numId w:val="0"/>
-      </w:numPr>
-      <w:ind w:left="357" w:hanging="357"/>
-      <w:outlineLvl w:val="9"/>
-    </w:pPr>
-    <w:rPr>
-      <w:rFonts w:ascii="Helvetica" w:hAnsi="Helvetica"/>
-    </w:rPr>
-  </w:style>
-  <w:style w:type="paragraph" w:styleId="Textodebalo">
-    <w:name w:val="Balloon Text"/>
-    <w:basedOn w:val="Normal"/>
-    <w:rPr>
-      <w:rFonts w:ascii="Tahoma" w:hAnsi="Tahoma" w:cs="Tahoma"/>
-      <w:sz w:val="16"/>
-      <w:szCs w:val="16"/>
-    </w:rPr>
-  </w:style>
-  <w:style w:type="paragraph" w:customStyle="1" w:styleId="Contents10">
-    <w:name w:val="Contents 10"/>
-    <w:basedOn w:val="Index"/>
-    <w:pPr>
-      <w:tabs>
-        <w:tab w:val="right" w:leader="dot" w:pos="9637"/>
-      </w:tabs>
-      <w:ind w:left="2547" w:firstLine="0"/>
-    </w:pPr>
-  </w:style>
-  <w:style w:type="paragraph" w:customStyle="1" w:styleId="TableContents">
-    <w:name w:val="Table Contents"/>
-    <w:basedOn w:val="Normal"/>
-    <w:pPr>
-      <w:suppressLineNumbers/>
-    </w:pPr>
-  </w:style>
-  <w:style w:type="paragraph" w:customStyle="1" w:styleId="TableHeading">
-    <w:name w:val="Table Heading"/>
-    <w:basedOn w:val="TableContents"/>
-    <w:pPr>
-      <w:jc w:val="center"/>
-    </w:pPr>
-    <w:rPr>
-      <w:b/>
-      <w:bCs/>
-    </w:rPr>
-  </w:style>
-  <w:style w:type="paragraph" w:customStyle="1" w:styleId="Framecontents">
-    <w:name w:val="Frame contents"/>
-    <w:basedOn w:val="Corpodetexto"/>
-  </w:style>
-  <w:style w:type="paragraph" w:styleId="MapadoDocumento">
-    <w:name w:val="Document Map"/>
-    <w:basedOn w:val="Normal"/>
-    <w:semiHidden/>
-    <w:pPr>
-      <w:shd w:val="clear" w:color="auto" w:fill="000080"/>
-    </w:pPr>
-    <w:rPr>
-      <w:rFonts w:ascii="Tahoma" w:hAnsi="Tahoma"/>
-    </w:rPr>
-  </w:style>
-  <w:style w:type="paragraph" w:styleId="Recuodecorpodetexto2">
-    <w:name w:val="Body Text Indent 2"/>
-    <w:basedOn w:val="Normal"/>
-    <w:semiHidden/>
-    <w:rPr>
-      <w:b/>
-    </w:rPr>
-  </w:style>
-  <w:style w:type="paragraph" w:styleId="ndicedeilustraes">
-    <w:name w:val="table of figures"/>
-    <w:basedOn w:val="Normal"/>
-    <w:next w:val="Normal"/>
-    <w:uiPriority w:val="99"/>
-    <w:qFormat/>
-    <w:rsid w:val="00462EBF"/>
-    <w:pPr>
-      <w:spacing w:after="0"/>
-      <w:ind w:firstLine="0"/>
-      <w:jc w:val="left"/>
-    </w:pPr>
-  </w:style>
-  <w:style w:type="paragraph" w:customStyle="1" w:styleId="07-Naturezadotrabalho">
-    <w:name w:val="07 - Natureza do trabalho"/>
-    <w:basedOn w:val="Normal"/>
-    <w:rsid w:val="0057498C"/>
-    <w:pPr>
-      <w:suppressAutoHyphens w:val="0"/>
-      <w:spacing w:after="0"/>
-      <w:ind w:left="4536" w:firstLine="0"/>
-    </w:pPr>
-  </w:style>
-  <w:style w:type="paragraph" w:customStyle="1" w:styleId="09-DedicatriaseAgradecimentos">
-    <w:name w:val="09 - Dedicatórias e Agradecimentos"/>
-    <w:basedOn w:val="07-Naturezadotrabalho"/>
-    <w:rsid w:val="003A760E"/>
-    <w:pPr>
-      <w:ind w:left="3402"/>
-    </w:pPr>
-    <w:rPr>
-      <w:i/>
-    </w:rPr>
-  </w:style>
-  <w:style w:type="character" w:styleId="Refdecomentrio">
-    <w:name w:val="annotation reference"/>
-    <w:uiPriority w:val="99"/>
-    <w:semiHidden/>
-    <w:unhideWhenUsed/>
-    <w:rsid w:val="003B362C"/>
-    <w:rPr>
-      <w:sz w:val="16"/>
-      <w:szCs w:val="16"/>
-    </w:rPr>
-  </w:style>
-  <w:style w:type="paragraph" w:styleId="Textodecomentrio">
-    <w:name w:val="annotation text"/>
-    <w:basedOn w:val="Normal"/>
-    <w:link w:val="TextodecomentrioChar"/>
-    <w:uiPriority w:val="99"/>
-    <w:unhideWhenUsed/>
-    <w:rsid w:val="003B362C"/>
-    <w:rPr>
-      <w:sz w:val="20"/>
-    </w:rPr>
-  </w:style>
-  <w:style w:type="character" w:customStyle="1" w:styleId="TextodecomentrioChar">
-    <w:name w:val="Texto de comentário Char"/>
-    <w:link w:val="Textodecomentrio"/>
-    <w:uiPriority w:val="99"/>
-    <w:rsid w:val="003B362C"/>
-  </w:style>
-  <w:style w:type="paragraph" w:styleId="Assuntodocomentrio">
-    <w:name w:val="annotation subject"/>
-    <w:basedOn w:val="Textodecomentrio"/>
-    <w:next w:val="Textodecomentrio"/>
-    <w:link w:val="AssuntodocomentrioChar"/>
-    <w:uiPriority w:val="99"/>
-    <w:semiHidden/>
-    <w:unhideWhenUsed/>
-    <w:rsid w:val="003B362C"/>
-    <w:rPr>
-      <w:b/>
-      <w:bCs/>
-    </w:rPr>
-  </w:style>
-  <w:style w:type="character" w:customStyle="1" w:styleId="AssuntodocomentrioChar">
-    <w:name w:val="Assunto do comentário Char"/>
-    <w:link w:val="Assuntodocomentrio"/>
-    <w:uiPriority w:val="99"/>
-    <w:semiHidden/>
-    <w:rsid w:val="003B362C"/>
-    <w:rPr>
-      <w:b/>
-      <w:bCs/>
-    </w:rPr>
-  </w:style>
-  <w:style w:type="paragraph" w:styleId="PargrafodaLista">
-    <w:name w:val="List Paragraph"/>
-    <w:aliases w:val="Resumo"/>
-    <w:basedOn w:val="Normal"/>
-    <w:uiPriority w:val="34"/>
-    <w:qFormat/>
-    <w:rsid w:val="00CF3307"/>
-    <w:pPr>
-      <w:suppressAutoHyphens w:val="0"/>
-      <w:spacing w:after="0"/>
-      <w:ind w:firstLine="0"/>
-      <w:contextualSpacing/>
-    </w:pPr>
-    <w:rPr>
-      <w:lang w:eastAsia="en-US"/>
-    </w:rPr>
-  </w:style>
-  <w:style w:type="table" w:styleId="Tabelacomgrade">
-    <w:name w:val="Table Grid"/>
-    <w:basedOn w:val="Tabelanormal"/>
-    <w:uiPriority w:val="59"/>
-    <w:rsid w:val="004954D0"/>
-    <w:tblPr>
-      <w:tblBorders>
-        <w:top w:val="single" w:sz="4" w:space="0" w:color="auto"/>
-        <w:left w:val="single" w:sz="4" w:space="0" w:color="auto"/>
-        <w:bottom w:val="single" w:sz="4" w:space="0" w:color="auto"/>
-        <w:right w:val="single" w:sz="4" w:space="0" w:color="auto"/>
-        <w:insideH w:val="single" w:sz="4" w:space="0" w:color="auto"/>
-        <w:insideV w:val="single" w:sz="4" w:space="0" w:color="auto"/>
-      </w:tblBorders>
-    </w:tblPr>
-  </w:style>
-  <w:style w:type="paragraph" w:styleId="Legenda">
-    <w:name w:val="caption"/>
-    <w:basedOn w:val="Normal"/>
-    <w:next w:val="Normal"/>
-    <w:uiPriority w:val="35"/>
-    <w:unhideWhenUsed/>
-    <w:qFormat/>
-    <w:rsid w:val="003F7C5B"/>
-    <w:pPr>
-      <w:spacing w:after="0"/>
-      <w:ind w:firstLine="0"/>
-      <w:jc w:val="center"/>
-    </w:pPr>
-    <w:rPr>
-      <w:bCs/>
-      <w:sz w:val="20"/>
-    </w:rPr>
-  </w:style>
-  <w:style w:type="character" w:styleId="Refdenotaderodap">
-    <w:name w:val="footnote reference"/>
-    <w:uiPriority w:val="99"/>
-    <w:semiHidden/>
-    <w:unhideWhenUsed/>
-    <w:rsid w:val="00B54D9B"/>
-    <w:rPr>
-      <w:vertAlign w:val="superscript"/>
-    </w:rPr>
-  </w:style>
-  <w:style w:type="paragraph" w:customStyle="1" w:styleId="refbiblio">
-    <w:name w:val="refbiblio"/>
-    <w:rsid w:val="00A90CF9"/>
-    <w:pPr>
-      <w:spacing w:before="120" w:after="60"/>
-      <w:contextualSpacing/>
-    </w:pPr>
-    <w:rPr>
-      <w:sz w:val="24"/>
-      <w:lang w:eastAsia="en-US"/>
-    </w:rPr>
-  </w:style>
-  <w:style w:type="paragraph" w:styleId="Remissivo1">
-    <w:name w:val="index 1"/>
-    <w:basedOn w:val="Normal"/>
-    <w:next w:val="Normal"/>
-    <w:autoRedefine/>
-    <w:uiPriority w:val="99"/>
-    <w:semiHidden/>
-    <w:unhideWhenUsed/>
-    <w:rsid w:val="00F93878"/>
-    <w:pPr>
-      <w:ind w:left="240" w:hanging="240"/>
-    </w:pPr>
-  </w:style>
-  <w:style w:type="character" w:styleId="Forte">
-    <w:name w:val="Strong"/>
-    <w:uiPriority w:val="22"/>
-    <w:qFormat/>
-    <w:rsid w:val="003B6BDF"/>
-    <w:rPr>
-      <w:b/>
-      <w:bCs/>
-    </w:rPr>
-  </w:style>
-  <w:style w:type="character" w:customStyle="1" w:styleId="Fontepargpadro1">
-    <w:name w:val="Fonte parág. padrão1"/>
-    <w:qFormat/>
-    <w:rsid w:val="00CA5213"/>
-  </w:style>
-  <w:style w:type="paragraph" w:customStyle="1" w:styleId="LO-Normal">
-    <w:name w:val="LO-Normal"/>
-    <w:qFormat/>
-    <w:rsid w:val="00CA5213"/>
-    <w:pPr>
-      <w:keepNext/>
-      <w:widowControl w:val="0"/>
-      <w:shd w:val="clear" w:color="auto" w:fill="FFFFFF"/>
-      <w:suppressAutoHyphens/>
-      <w:textAlignment w:val="baseline"/>
-    </w:pPr>
-    <w:rPr>
-      <w:sz w:val="24"/>
-    </w:rPr>
-  </w:style>
-  <w:style w:type="character" w:customStyle="1" w:styleId="UnresolvedMention">
+  <w:style w:type="character" w:styleId="MenoPendente">
     <w:name w:val="Unresolved Mention"/>
     <w:basedOn w:val="Fontepargpadro"/>
     <w:uiPriority w:val="99"/>
     <w:semiHidden/>
     <w:unhideWhenUsed/>
-    <w:rsid w:val="00D25610"/>
+    <w:rsid w:val="00BF2707"/>
     <w:rPr>
       <w:color w:val="808080"/>
       <w:shd w:val="clear" w:color="auto" w:fill="E6E6E6"/>
@@ -11129,7 +10140,7 @@
 </file>
 
 <file path=customXml/itemProps1.xml><?xml version="1.0" encoding="utf-8"?>
-<ds:datastoreItem xmlns:ds="http://schemas.openxmlformats.org/officeDocument/2006/customXml" ds:itemID="{3CAF7828-5D4D-4634-8376-00BEFE4A0FE1}">
+<ds:datastoreItem xmlns:ds="http://schemas.openxmlformats.org/officeDocument/2006/customXml" ds:itemID="{22602E79-889C-4182-A81D-42B8634CB11F}">
   <ds:schemaRefs>
     <ds:schemaRef ds:uri="http://schemas.openxmlformats.org/officeDocument/2006/bibliography"/>
   </ds:schemaRefs>

</xml_diff>

<commit_message>
Apendice IV - Pré envio (Projetos)
</commit_message>
<xml_diff>
--- a/docs/apendice4.docx
+++ b/docs/apendice4.docx
@@ -4610,72 +4610,173 @@
     <w:p>
       <w:pPr>
         <w:ind w:firstLine="295"/>
+      </w:pPr>
+      <w:r>
+        <w:t xml:space="preserve">Conforme apresentado na </w:t>
+      </w:r>
+      <w:r>
+        <w:fldChar w:fldCharType="begin"/>
+      </w:r>
+      <w:r>
+        <w:instrText xml:space="preserve"> REF _Ref494313174 \h </w:instrText>
+      </w:r>
+      <w:r>
+        <w:instrText xml:space="preserve"> \* MERGEFORMAT </w:instrText>
+      </w:r>
+      <w:r>
+        <w:fldChar w:fldCharType="separate"/>
+      </w:r>
+      <w:r>
+        <w:t>Figura 2</w:t>
+      </w:r>
+      <w:r>
+        <w:fldChar w:fldCharType="end"/>
+      </w:r>
+      <w:r>
+        <w:t>,</w:t>
+      </w:r>
+      <w:r>
+        <w:t xml:space="preserve"> a plataforma possui os casos de uso que</w:t>
+      </w:r>
+      <w:r>
+        <w:t xml:space="preserve"> apresenta</w:t>
+      </w:r>
+      <w:r>
+        <w:t>m</w:t>
+      </w:r>
+      <w:r>
+        <w:t xml:space="preserve"> as possíveis interações do usuário dentro do sistema, existe apenas um tipo de usuário que é responsável por gerenciar todo</w:t>
+      </w:r>
+      <w:r>
+        <w:t xml:space="preserve"> o catálogo de peças, incluindo criar, deletar e excluir componentes. </w:t>
+      </w:r>
+      <w:r>
+        <w:t>É possível g</w:t>
+      </w:r>
+      <w:r>
+        <w:t xml:space="preserve">erenciar o funcionamento do </w:t>
+      </w:r>
+      <w:r>
+        <w:t>algoritmo</w:t>
+      </w:r>
+      <w:r>
+        <w:t xml:space="preserve"> através de configurações prévias escolhidas pelo usuário</w:t>
+      </w:r>
+      <w:r>
+        <w:t xml:space="preserve"> (ge</w:t>
+      </w:r>
+      <w:r>
+        <w:t>rar configuração) ou montar computadores manualmente no sistema com todas as associações realizadas pelos usuários (montar computador manualmente), gerar relatórios com informações sobre quantidade de peças no sistema e computadores catalogados.</w:t>
+      </w:r>
+      <w:r>
+        <w:t xml:space="preserve"> Os requisitos foram analisados através da participação como bolsista no projeto </w:t>
+      </w:r>
+      <w:proofErr w:type="spellStart"/>
+      <w:r>
+        <w:rPr>
+          <w:i/>
+        </w:rPr>
+        <w:t>Offboard</w:t>
+      </w:r>
+      <w:proofErr w:type="spellEnd"/>
+      <w:r>
+        <w:rPr>
+          <w:i/>
+        </w:rPr>
+        <w:t xml:space="preserve"> </w:t>
+      </w:r>
+      <w:r>
+        <w:t xml:space="preserve">realizado em 2016, onde era possível identificar problemas apresentados por </w:t>
+      </w:r>
+      <w:proofErr w:type="spellStart"/>
+      <w:r>
+        <w:t>Gianesi</w:t>
+      </w:r>
+      <w:proofErr w:type="spellEnd"/>
+      <w:r>
+        <w:t xml:space="preserve"> e </w:t>
+      </w:r>
+      <w:proofErr w:type="spellStart"/>
+      <w:r>
+        <w:t>Biazzi</w:t>
+      </w:r>
+      <w:proofErr w:type="spellEnd"/>
+      <w:r>
+        <w:t xml:space="preserve"> (2009) como:</w:t>
+      </w:r>
+    </w:p>
+    <w:p>
+      <w:pPr>
+        <w:pStyle w:val="PargrafodaLista"/>
+        <w:numPr>
+          <w:ilvl w:val="0"/>
+          <w:numId w:val="19"/>
+        </w:numPr>
+      </w:pPr>
+      <w:r>
+        <w:t>Conhecer o que existe em estoque precisamente;</w:t>
+      </w:r>
+    </w:p>
+    <w:p>
+      <w:pPr>
+        <w:pStyle w:val="PargrafodaLista"/>
+        <w:numPr>
+          <w:ilvl w:val="0"/>
+          <w:numId w:val="19"/>
+        </w:numPr>
+      </w:pPr>
+      <w:r>
+        <w:t xml:space="preserve">Maximizar </w:t>
+      </w:r>
+      <w:r>
+        <w:t>o nível de serviço ou maximizar o atendimento</w:t>
+      </w:r>
+      <w:r>
+        <w:t xml:space="preserve"> </w:t>
+      </w:r>
+      <w:r>
+        <w:t>da demanda pela disponi</w:t>
+      </w:r>
+      <w:r>
+        <w:t>bilidade do material em estoque.</w:t>
+      </w:r>
+    </w:p>
+    <w:p>
+      <w:pPr>
+        <w:pStyle w:val="PargrafodaLista"/>
+        <w:ind w:left="1015"/>
+      </w:pPr>
+    </w:p>
+    <w:p>
+      <w:pPr>
         <w:rPr>
           <w:rStyle w:val="Fontepargpadro1"/>
         </w:rPr>
       </w:pPr>
       <w:r>
-        <w:t xml:space="preserve">Conforme apresentado na </w:t>
-      </w:r>
-      <w:r>
-        <w:fldChar w:fldCharType="begin"/>
-      </w:r>
-      <w:r>
-        <w:instrText xml:space="preserve"> REF _Ref494313174 \h </w:instrText>
-      </w:r>
-      <w:r>
-        <w:instrText xml:space="preserve"> \* MERGEFORMAT </w:instrText>
-      </w:r>
-      <w:r>
-        <w:fldChar w:fldCharType="separate"/>
-      </w:r>
-      <w:r>
-        <w:t>Figura 2</w:t>
-      </w:r>
-      <w:r>
-        <w:fldChar w:fldCharType="end"/>
-      </w:r>
-      <w:r>
-        <w:t>,</w:t>
-      </w:r>
-      <w:r>
-        <w:t xml:space="preserve"> a plataforma possui os casos de uso que</w:t>
-      </w:r>
-      <w:r>
-        <w:t xml:space="preserve"> apresenta</w:t>
-      </w:r>
-      <w:r>
-        <w:t>m</w:t>
-      </w:r>
-      <w:r>
-        <w:t xml:space="preserve"> as possíveis interações do usuário dentro do sistema, existe apenas um tipo de usuário que é responsável por gerenciar todo</w:t>
-      </w:r>
-      <w:r>
-        <w:t xml:space="preserve"> o catálogo de peças, incluindo criar, deletar e excluir componentes. </w:t>
-      </w:r>
-      <w:r>
-        <w:t>É possível g</w:t>
-      </w:r>
-      <w:r>
-        <w:t xml:space="preserve">erenciar o funcionamento do </w:t>
-      </w:r>
-      <w:r>
-        <w:t>algoritmo</w:t>
-      </w:r>
-      <w:r>
-        <w:t xml:space="preserve"> através de configurações prévias escolhidas pelo usuário</w:t>
-      </w:r>
-      <w:r>
-        <w:t xml:space="preserve"> (ge</w:t>
-      </w:r>
-      <w:r>
-        <w:t>rar configuração) ou montar computadores manualmente no sistema com todas as associações realizadas pelos usuários (montar computador manualmente), gerar relatórios com informações sobre quantidade de peças no sistema e computadores catalogados.</w:t>
+        <w:t xml:space="preserve">O </w:t>
+      </w:r>
+      <w:proofErr w:type="spellStart"/>
+      <w:r>
+        <w:rPr>
+          <w:i/>
+        </w:rPr>
+        <w:t>Offboard</w:t>
+      </w:r>
+      <w:proofErr w:type="spellEnd"/>
+      <w:r>
+        <w:rPr>
+          <w:i/>
+        </w:rPr>
+        <w:t xml:space="preserve"> </w:t>
+      </w:r>
+      <w:r>
+        <w:t xml:space="preserve">objetiva atender a comunidade através de doações e capacitação, ao surgir a necessidade do empréstimo de um computador ou máquina acaba-se gerando uma espécie de fila de espera, quando aparecem componentes adequados o computador é montado e disponibilizado para o requerente. </w:t>
       </w:r>
     </w:p>
     <w:p>
       <w:pPr>
         <w:keepNext/>
-        <w:jc w:val="left"/>
         <w:rPr>
           <w:rStyle w:val="Fontepargpadro1"/>
           <w:color w:val="000000" w:themeColor="text1"/>
@@ -4716,49 +4817,7 @@
           <w:rStyle w:val="Fontepargpadro1"/>
           <w:color w:val="000000" w:themeColor="text1"/>
         </w:rPr>
-        <w:t xml:space="preserve">Enyalius, desenvolvido </w:t>
-      </w:r>
-      <w:r>
-        <w:rPr>
-          <w:rStyle w:val="Fontepargpadro1"/>
-          <w:color w:val="000000" w:themeColor="text1"/>
-        </w:rPr>
-        <w:t>para</w:t>
-      </w:r>
-      <w:r>
-        <w:rPr>
-          <w:rStyle w:val="Fontepargpadro1"/>
-          <w:color w:val="000000" w:themeColor="text1"/>
-        </w:rPr>
-        <w:t xml:space="preserve"> a</w:t>
-      </w:r>
-      <w:r>
-        <w:rPr>
-          <w:rStyle w:val="Fontepargpadro1"/>
-          <w:color w:val="000000" w:themeColor="text1"/>
-        </w:rPr>
-        <w:t xml:space="preserve"> criação de formulários e páginas, usado também para conexão com o banco de dados</w:t>
-      </w:r>
-      <w:r>
-        <w:rPr>
-          <w:rStyle w:val="Fontepargpadro1"/>
-          <w:color w:val="000000" w:themeColor="text1"/>
-        </w:rPr>
-        <w:t xml:space="preserve"> e padronização da estrutura das</w:t>
-      </w:r>
-      <w:r>
-        <w:rPr>
-          <w:rStyle w:val="Fontepargpadro1"/>
-          <w:color w:val="000000" w:themeColor="text1"/>
-        </w:rPr>
-        <w:t xml:space="preserve"> páginas</w:t>
-      </w:r>
-      <w:r>
-        <w:rPr>
-          <w:rStyle w:val="Fontepargpadro1"/>
-          <w:color w:val="000000" w:themeColor="text1"/>
-        </w:rPr>
-        <w:t xml:space="preserve"> através da combinação de diversas outras ferramentas como o </w:t>
+        <w:t xml:space="preserve">Enyalius, desenvolvido para a criação de formulários e páginas, usado também para conexão com o banco de dados e padronização da estrutura das páginas através da combinação de diversas outras ferramentas como o </w:t>
       </w:r>
       <w:r>
         <w:rPr>
@@ -4773,7 +4832,16 @@
           <w:rStyle w:val="Fontepargpadro1"/>
           <w:color w:val="000000" w:themeColor="text1"/>
         </w:rPr>
-        <w:t xml:space="preserve">, conhecido por ser um automatizador de tarefas; </w:t>
+        <w:t>, c</w:t>
+      </w:r>
+      <w:bookmarkStart w:id="39" w:name="_GoBack"/>
+      <w:bookmarkEnd w:id="39"/>
+      <w:r>
+        <w:rPr>
+          <w:rStyle w:val="Fontepargpadro1"/>
+          <w:color w:val="000000" w:themeColor="text1"/>
+        </w:rPr>
+        <w:t xml:space="preserve">onhecido por ser um automatizador de tarefas; </w:t>
       </w:r>
       <w:r>
         <w:rPr>
@@ -4818,97 +4886,64 @@
           <w:rStyle w:val="Fontepargpadro1"/>
           <w:color w:val="000000" w:themeColor="text1"/>
         </w:rPr>
-        <w:t>(PHP) e por fim o Composer conhecido por ser uma f</w:t>
-      </w:r>
-      <w:r>
+        <w:t>(PHP) e por fim o Composer conhecido por ser uma ferramenta para gerenciar as dependências e bibliotecas em PHP, que permite declarar as bibliotecas utilizadas enquanto gerencia a instalação e atualização automaticamente.</w:t>
+      </w:r>
+    </w:p>
+    <w:p>
+      <w:pPr>
+        <w:keepNext/>
         <w:rPr>
           <w:rStyle w:val="Fontepargpadro1"/>
           <w:color w:val="000000" w:themeColor="text1"/>
         </w:rPr>
-        <w:t xml:space="preserve">erramenta para gerenciar as dependências e bibliotecas em PHP, </w:t>
+      </w:pPr>
+      <w:r>
+        <w:t xml:space="preserve">Para o desenvolvimento do </w:t>
+      </w:r>
+      <w:r>
+        <w:rPr>
+          <w:i/>
+        </w:rPr>
+        <w:t>front-end</w:t>
+      </w:r>
+      <w:r>
+        <w:t xml:space="preserve">, além de utilizar funções do Enyalius, foi utilizado o </w:t>
+      </w:r>
+      <w:r>
+        <w:rPr>
+          <w:i/>
+        </w:rPr>
+        <w:t>framework</w:t>
+      </w:r>
+      <w:r>
+        <w:t xml:space="preserve"> </w:t>
+      </w:r>
+      <w:r>
+        <w:t>Bootstrap</w:t>
+      </w:r>
+      <w:r>
+        <w:t xml:space="preserve"> responsável pelo </w:t>
       </w:r>
       <w:r>
         <w:rPr>
           <w:rStyle w:val="Fontepargpadro1"/>
           <w:color w:val="000000" w:themeColor="text1"/>
         </w:rPr>
-        <w:t xml:space="preserve">que </w:t>
-      </w:r>
+        <w:t>CSS e Javascript para customização das páginas, aplicação de estilos e responsividade dentro da plataforma.</w:t>
+      </w:r>
+    </w:p>
+    <w:p>
+      <w:pPr>
+        <w:keepNext/>
+        <w:rPr>
+          <w:i/>
+        </w:rPr>
+      </w:pPr>
       <w:r>
         <w:rPr>
           <w:rStyle w:val="Fontepargpadro1"/>
           <w:color w:val="000000" w:themeColor="text1"/>
         </w:rPr>
-        <w:t>permite declarar as bibliotecas utilizadas enquanto gerencia a instalação e atualização automaticamente</w:t>
-      </w:r>
-      <w:r>
-        <w:rPr>
-          <w:rStyle w:val="Fontepargpadro1"/>
-          <w:color w:val="000000" w:themeColor="text1"/>
-        </w:rPr>
-        <w:t>.</w:t>
-      </w:r>
-    </w:p>
-    <w:p>
-      <w:pPr>
-        <w:keepNext/>
-        <w:jc w:val="left"/>
-        <w:rPr>
-          <w:rStyle w:val="Fontepargpadro1"/>
-          <w:color w:val="000000" w:themeColor="text1"/>
-        </w:rPr>
-      </w:pPr>
-      <w:r>
-        <w:t xml:space="preserve">Para o desenvolvimento do </w:t>
-      </w:r>
-      <w:r>
-        <w:rPr>
-          <w:i/>
-        </w:rPr>
-        <w:t>front-end</w:t>
-      </w:r>
-      <w:r>
-        <w:t>, além de utilizar funções do Enyalius, foi utilizado</w:t>
-      </w:r>
-      <w:r>
-        <w:t xml:space="preserve"> o </w:t>
-      </w:r>
-      <w:r>
-        <w:rPr>
-          <w:i/>
-        </w:rPr>
-        <w:t>framework</w:t>
-      </w:r>
-      <w:r>
-        <w:t xml:space="preserve"> </w:t>
-      </w:r>
-      <w:r>
-        <w:t>Bootstrap</w:t>
-      </w:r>
-      <w:r>
-        <w:t xml:space="preserve"> responsável pelo </w:t>
-      </w:r>
-      <w:r>
-        <w:rPr>
-          <w:rStyle w:val="Fontepargpadro1"/>
-          <w:color w:val="000000" w:themeColor="text1"/>
-        </w:rPr>
-        <w:t>CSS e Javascript para customização das páginas, aplicação de estilos e responsividade dentro da plataforma.</w:t>
-      </w:r>
-    </w:p>
-    <w:p>
-      <w:pPr>
-        <w:keepNext/>
-        <w:jc w:val="left"/>
-        <w:rPr>
-          <w:i/>
-        </w:rPr>
-      </w:pPr>
-      <w:r>
-        <w:rPr>
-          <w:rStyle w:val="Fontepargpadro1"/>
-          <w:color w:val="000000" w:themeColor="text1"/>
-        </w:rPr>
         <w:t xml:space="preserve">A plataforma necessitou da utilização de um Sistema de Gerenciamento de Banco de Dados, fornecido pela instituição e utilizado nesta pesquisa, o PostgreSQL foi escolhido. Por ser código aberto e ser hospedado no próprio servidor do campus a utilização deste para manter os dados da plataforma foi essencial.  </w:t>
       </w:r>
     </w:p>
@@ -4917,8 +4952,6 @@
         <w:keepNext/>
         <w:jc w:val="center"/>
       </w:pPr>
-      <w:bookmarkStart w:id="39" w:name="_GoBack"/>
-      <w:bookmarkEnd w:id="39"/>
     </w:p>
     <w:p>
       <w:pPr>
@@ -5103,6 +5136,15 @@
           <w:u w:val="none"/>
         </w:rPr>
         <w:t>A ser feito</w:t>
+      </w:r>
+      <w:r>
+        <w:rPr>
+          <w:rStyle w:val="Hyperlink"/>
+          <w:color w:val="000000" w:themeColor="text1"/>
+          <w:szCs w:val="24"/>
+          <w:u w:val="none"/>
+        </w:rPr>
+        <w:t>, talvez não comparar esse</w:t>
       </w:r>
     </w:p>
     <w:p>
@@ -7151,6 +7193,119 @@
     </w:lvl>
   </w:abstractNum>
   <w:abstractNum w:abstractNumId="5" w15:restartNumberingAfterBreak="0">
+    <w:nsid w:val="15F33362"/>
+    <w:multiLevelType w:val="hybridMultilevel"/>
+    <w:tmpl w:val="CADE5EE4"/>
+    <w:lvl w:ilvl="0" w:tplc="04160001">
+      <w:start w:val="1"/>
+      <w:numFmt w:val="bullet"/>
+      <w:lvlText w:val=""/>
+      <w:lvlJc w:val="left"/>
+      <w:pPr>
+        <w:ind w:left="1015" w:hanging="360"/>
+      </w:pPr>
+      <w:rPr>
+        <w:rFonts w:ascii="Symbol" w:hAnsi="Symbol" w:hint="default"/>
+      </w:rPr>
+    </w:lvl>
+    <w:lvl w:ilvl="1" w:tplc="04160003" w:tentative="1">
+      <w:start w:val="1"/>
+      <w:numFmt w:val="bullet"/>
+      <w:lvlText w:val="o"/>
+      <w:lvlJc w:val="left"/>
+      <w:pPr>
+        <w:ind w:left="1735" w:hanging="360"/>
+      </w:pPr>
+      <w:rPr>
+        <w:rFonts w:ascii="Courier New" w:hAnsi="Courier New" w:cs="Courier New" w:hint="default"/>
+      </w:rPr>
+    </w:lvl>
+    <w:lvl w:ilvl="2" w:tplc="04160005" w:tentative="1">
+      <w:start w:val="1"/>
+      <w:numFmt w:val="bullet"/>
+      <w:lvlText w:val=""/>
+      <w:lvlJc w:val="left"/>
+      <w:pPr>
+        <w:ind w:left="2455" w:hanging="360"/>
+      </w:pPr>
+      <w:rPr>
+        <w:rFonts w:ascii="Wingdings" w:hAnsi="Wingdings" w:hint="default"/>
+      </w:rPr>
+    </w:lvl>
+    <w:lvl w:ilvl="3" w:tplc="04160001" w:tentative="1">
+      <w:start w:val="1"/>
+      <w:numFmt w:val="bullet"/>
+      <w:lvlText w:val=""/>
+      <w:lvlJc w:val="left"/>
+      <w:pPr>
+        <w:ind w:left="3175" w:hanging="360"/>
+      </w:pPr>
+      <w:rPr>
+        <w:rFonts w:ascii="Symbol" w:hAnsi="Symbol" w:hint="default"/>
+      </w:rPr>
+    </w:lvl>
+    <w:lvl w:ilvl="4" w:tplc="04160003" w:tentative="1">
+      <w:start w:val="1"/>
+      <w:numFmt w:val="bullet"/>
+      <w:lvlText w:val="o"/>
+      <w:lvlJc w:val="left"/>
+      <w:pPr>
+        <w:ind w:left="3895" w:hanging="360"/>
+      </w:pPr>
+      <w:rPr>
+        <w:rFonts w:ascii="Courier New" w:hAnsi="Courier New" w:cs="Courier New" w:hint="default"/>
+      </w:rPr>
+    </w:lvl>
+    <w:lvl w:ilvl="5" w:tplc="04160005" w:tentative="1">
+      <w:start w:val="1"/>
+      <w:numFmt w:val="bullet"/>
+      <w:lvlText w:val=""/>
+      <w:lvlJc w:val="left"/>
+      <w:pPr>
+        <w:ind w:left="4615" w:hanging="360"/>
+      </w:pPr>
+      <w:rPr>
+        <w:rFonts w:ascii="Wingdings" w:hAnsi="Wingdings" w:hint="default"/>
+      </w:rPr>
+    </w:lvl>
+    <w:lvl w:ilvl="6" w:tplc="04160001" w:tentative="1">
+      <w:start w:val="1"/>
+      <w:numFmt w:val="bullet"/>
+      <w:lvlText w:val=""/>
+      <w:lvlJc w:val="left"/>
+      <w:pPr>
+        <w:ind w:left="5335" w:hanging="360"/>
+      </w:pPr>
+      <w:rPr>
+        <w:rFonts w:ascii="Symbol" w:hAnsi="Symbol" w:hint="default"/>
+      </w:rPr>
+    </w:lvl>
+    <w:lvl w:ilvl="7" w:tplc="04160003" w:tentative="1">
+      <w:start w:val="1"/>
+      <w:numFmt w:val="bullet"/>
+      <w:lvlText w:val="o"/>
+      <w:lvlJc w:val="left"/>
+      <w:pPr>
+        <w:ind w:left="6055" w:hanging="360"/>
+      </w:pPr>
+      <w:rPr>
+        <w:rFonts w:ascii="Courier New" w:hAnsi="Courier New" w:cs="Courier New" w:hint="default"/>
+      </w:rPr>
+    </w:lvl>
+    <w:lvl w:ilvl="8" w:tplc="04160005" w:tentative="1">
+      <w:start w:val="1"/>
+      <w:numFmt w:val="bullet"/>
+      <w:lvlText w:val=""/>
+      <w:lvlJc w:val="left"/>
+      <w:pPr>
+        <w:ind w:left="6775" w:hanging="360"/>
+      </w:pPr>
+      <w:rPr>
+        <w:rFonts w:ascii="Wingdings" w:hAnsi="Wingdings" w:hint="default"/>
+      </w:rPr>
+    </w:lvl>
+  </w:abstractNum>
+  <w:abstractNum w:abstractNumId="6" w15:restartNumberingAfterBreak="0">
     <w:nsid w:val="1B6E71B8"/>
     <w:multiLevelType w:val="multilevel"/>
     <w:tmpl w:val="DCB486A0"/>
@@ -7286,7 +7441,7 @@
       </w:pPr>
     </w:lvl>
   </w:abstractNum>
-  <w:abstractNum w:abstractNumId="6" w15:restartNumberingAfterBreak="0">
+  <w:abstractNum w:abstractNumId="7" w15:restartNumberingAfterBreak="0">
     <w:nsid w:val="22EF54E2"/>
     <w:multiLevelType w:val="hybridMultilevel"/>
     <w:tmpl w:val="05C23948"/>
@@ -7375,7 +7530,7 @@
       </w:pPr>
     </w:lvl>
   </w:abstractNum>
-  <w:abstractNum w:abstractNumId="7" w15:restartNumberingAfterBreak="0">
+  <w:abstractNum w:abstractNumId="8" w15:restartNumberingAfterBreak="0">
     <w:nsid w:val="42002A31"/>
     <w:multiLevelType w:val="hybridMultilevel"/>
     <w:tmpl w:val="9580CBDC"/>
@@ -7488,7 +7643,7 @@
       </w:rPr>
     </w:lvl>
   </w:abstractNum>
-  <w:abstractNum w:abstractNumId="8" w15:restartNumberingAfterBreak="0">
+  <w:abstractNum w:abstractNumId="9" w15:restartNumberingAfterBreak="0">
     <w:nsid w:val="508C630D"/>
     <w:multiLevelType w:val="hybridMultilevel"/>
     <w:tmpl w:val="1A9C4384"/>
@@ -7577,7 +7732,7 @@
       </w:pPr>
     </w:lvl>
   </w:abstractNum>
-  <w:abstractNum w:abstractNumId="9" w15:restartNumberingAfterBreak="0">
+  <w:abstractNum w:abstractNumId="10" w15:restartNumberingAfterBreak="0">
     <w:nsid w:val="6D594CAB"/>
     <w:multiLevelType w:val="multilevel"/>
     <w:tmpl w:val="3A8A0B94"/>
@@ -7741,7 +7896,7 @@
       </w:rPr>
     </w:lvl>
   </w:abstractNum>
-  <w:abstractNum w:abstractNumId="10" w15:restartNumberingAfterBreak="0">
+  <w:abstractNum w:abstractNumId="11" w15:restartNumberingAfterBreak="0">
     <w:nsid w:val="6FAC7AD1"/>
     <w:multiLevelType w:val="hybridMultilevel"/>
     <w:tmpl w:val="83804E82"/>
@@ -7830,7 +7985,7 @@
       </w:pPr>
     </w:lvl>
   </w:abstractNum>
-  <w:abstractNum w:abstractNumId="11" w15:restartNumberingAfterBreak="0">
+  <w:abstractNum w:abstractNumId="12" w15:restartNumberingAfterBreak="0">
     <w:nsid w:val="70C86B63"/>
     <w:multiLevelType w:val="multilevel"/>
     <w:tmpl w:val="36A0155C"/>
@@ -7986,7 +8141,7 @@
       </w:rPr>
     </w:lvl>
   </w:abstractNum>
-  <w:abstractNum w:abstractNumId="12" w15:restartNumberingAfterBreak="0">
+  <w:abstractNum w:abstractNumId="13" w15:restartNumberingAfterBreak="0">
     <w:nsid w:val="7D2B27A2"/>
     <w:multiLevelType w:val="hybridMultilevel"/>
     <w:tmpl w:val="74041842"/>
@@ -8109,49 +8264,52 @@
     <w:abstractNumId w:val="0"/>
   </w:num>
   <w:num w:numId="4">
-    <w:abstractNumId w:val="5"/>
+    <w:abstractNumId w:val="6"/>
   </w:num>
   <w:num w:numId="5">
     <w:abstractNumId w:val="3"/>
   </w:num>
   <w:num w:numId="6">
-    <w:abstractNumId w:val="9"/>
+    <w:abstractNumId w:val="10"/>
   </w:num>
   <w:num w:numId="7">
-    <w:abstractNumId w:val="11"/>
+    <w:abstractNumId w:val="12"/>
   </w:num>
   <w:num w:numId="8">
-    <w:abstractNumId w:val="9"/>
+    <w:abstractNumId w:val="10"/>
   </w:num>
   <w:num w:numId="9">
-    <w:abstractNumId w:val="9"/>
+    <w:abstractNumId w:val="10"/>
   </w:num>
   <w:num w:numId="10">
     <w:abstractNumId w:val="4"/>
   </w:num>
   <w:num w:numId="11">
+    <w:abstractNumId w:val="9"/>
+  </w:num>
+  <w:num w:numId="12">
+    <w:abstractNumId w:val="10"/>
+  </w:num>
+  <w:num w:numId="13">
+    <w:abstractNumId w:val="10"/>
+  </w:num>
+  <w:num w:numId="14">
+    <w:abstractNumId w:val="11"/>
+  </w:num>
+  <w:num w:numId="15">
+    <w:abstractNumId w:val="7"/>
+  </w:num>
+  <w:num w:numId="16">
     <w:abstractNumId w:val="8"/>
   </w:num>
-  <w:num w:numId="12">
-    <w:abstractNumId w:val="9"/>
-  </w:num>
-  <w:num w:numId="13">
-    <w:abstractNumId w:val="9"/>
-  </w:num>
-  <w:num w:numId="14">
+  <w:num w:numId="17">
     <w:abstractNumId w:val="10"/>
   </w:num>
-  <w:num w:numId="15">
-    <w:abstractNumId w:val="6"/>
+  <w:num w:numId="18">
+    <w:abstractNumId w:val="13"/>
   </w:num>
-  <w:num w:numId="16">
-    <w:abstractNumId w:val="7"/>
-  </w:num>
-  <w:num w:numId="17">
-    <w:abstractNumId w:val="9"/>
-  </w:num>
-  <w:num w:numId="18">
-    <w:abstractNumId w:val="12"/>
+  <w:num w:numId="19">
+    <w:abstractNumId w:val="5"/>
   </w:num>
 </w:numbering>
 </file>
@@ -9847,6 +10005,21 @@
       <w:shd w:val="clear" w:color="auto" w:fill="E6E6E6"/>
     </w:rPr>
   </w:style>
+  <w:style w:type="character" w:customStyle="1" w:styleId="fontstyle01">
+    <w:name w:val="fontstyle01"/>
+    <w:basedOn w:val="Fontepargpadro"/>
+    <w:rsid w:val="000F5278"/>
+    <w:rPr>
+      <w:rFonts w:ascii="TimesNewRomanPSMT" w:hAnsi="TimesNewRomanPSMT" w:hint="default"/>
+      <w:b w:val="0"/>
+      <w:bCs w:val="0"/>
+      <w:i w:val="0"/>
+      <w:iCs w:val="0"/>
+      <w:color w:val="231F20"/>
+      <w:sz w:val="20"/>
+      <w:szCs w:val="20"/>
+    </w:rPr>
+  </w:style>
 </w:styles>
 </file>
 
@@ -10140,7 +10313,7 @@
 </file>
 
 <file path=customXml/itemProps1.xml><?xml version="1.0" encoding="utf-8"?>
-<ds:datastoreItem xmlns:ds="http://schemas.openxmlformats.org/officeDocument/2006/customXml" ds:itemID="{22602E79-889C-4182-A81D-42B8634CB11F}">
+<ds:datastoreItem xmlns:ds="http://schemas.openxmlformats.org/officeDocument/2006/customXml" ds:itemID="{D19CF91F-1324-4750-AEFD-577F9E99ACE9}">
   <ds:schemaRefs>
     <ds:schemaRef ds:uri="http://schemas.openxmlformats.org/officeDocument/2006/bibliography"/>
   </ds:schemaRefs>

</xml_diff>

<commit_message>
Atualização apendice IV, offboard
</commit_message>
<xml_diff>
--- a/docs/apendice4.docx
+++ b/docs/apendice4.docx
@@ -1,6 +1,6 @@
 
 <file path=word/document.xml><?xml version="1.0" encoding="utf-8"?>
-<w:document xmlns:wpc="http://schemas.microsoft.com/office/word/2010/wordprocessingCanvas" xmlns:cx="http://schemas.microsoft.com/office/drawing/2014/chartex" xmlns:cx1="http://schemas.microsoft.com/office/drawing/2015/9/8/chartex" xmlns:cx2="http://schemas.microsoft.com/office/drawing/2015/10/21/chartex" xmlns:cx3="http://schemas.microsoft.com/office/drawing/2016/5/9/chartex" xmlns:cx4="http://schemas.microsoft.com/office/drawing/2016/5/10/chartex" xmlns:cx5="http://schemas.microsoft.com/office/drawing/2016/5/11/chartex" xmlns:cx6="http://schemas.microsoft.com/office/drawing/2016/5/12/chartex" xmlns:cx7="http://schemas.microsoft.com/office/drawing/2016/5/13/chartex" xmlns:cx8="http://schemas.microsoft.com/office/drawing/2016/5/14/chartex" xmlns:mc="http://schemas.openxmlformats.org/markup-compatibility/2006" xmlns:aink="http://schemas.microsoft.com/office/drawing/2016/ink" xmlns:am3d="http://schemas.microsoft.com/office/drawing/2017/model3d" xmlns:o="urn:schemas-microsoft-com:office:office" xmlns:r="http://schemas.openxmlformats.org/officeDocument/2006/relationships" xmlns:m="http://schemas.openxmlformats.org/officeDocument/2006/math" xmlns:v="urn:schemas-microsoft-com:vml" xmlns:wp14="http://schemas.microsoft.com/office/word/2010/wordprocessingDrawing" xmlns:wp="http://schemas.openxmlformats.org/drawingml/2006/wordprocessingDrawing" xmlns:w10="urn:schemas-microsoft-com:office:word" xmlns:w="http://schemas.openxmlformats.org/wordprocessingml/2006/main" xmlns:w14="http://schemas.microsoft.com/office/word/2010/wordml" xmlns:w15="http://schemas.microsoft.com/office/word/2012/wordml" xmlns:w16cid="http://schemas.microsoft.com/office/word/2016/wordml/cid" xmlns:w16se="http://schemas.microsoft.com/office/word/2015/wordml/symex" xmlns:wpg="http://schemas.microsoft.com/office/word/2010/wordprocessingGroup" xmlns:wpi="http://schemas.microsoft.com/office/word/2010/wordprocessingInk" xmlns:wne="http://schemas.microsoft.com/office/word/2006/wordml" xmlns:wps="http://schemas.microsoft.com/office/word/2010/wordprocessingShape" mc:Ignorable="w14 w15 w16se w16cid wp14">
+<w:document xmlns:wpc="http://schemas.microsoft.com/office/word/2010/wordprocessingCanvas" xmlns:mc="http://schemas.openxmlformats.org/markup-compatibility/2006" xmlns:o="urn:schemas-microsoft-com:office:office" xmlns:r="http://schemas.openxmlformats.org/officeDocument/2006/relationships" xmlns:m="http://schemas.openxmlformats.org/officeDocument/2006/math" xmlns:v="urn:schemas-microsoft-com:vml" xmlns:wp14="http://schemas.microsoft.com/office/word/2010/wordprocessingDrawing" xmlns:wp="http://schemas.openxmlformats.org/drawingml/2006/wordprocessingDrawing" xmlns:w10="urn:schemas-microsoft-com:office:word" xmlns:w="http://schemas.openxmlformats.org/wordprocessingml/2006/main" xmlns:w14="http://schemas.microsoft.com/office/word/2010/wordml" xmlns:wpg="http://schemas.microsoft.com/office/word/2010/wordprocessingGroup" xmlns:wpi="http://schemas.microsoft.com/office/word/2010/wordprocessingInk" xmlns:wne="http://schemas.microsoft.com/office/word/2006/wordml" xmlns:wps="http://schemas.microsoft.com/office/word/2010/wordprocessingShape" mc:Ignorable="w14 wp14">
   <w:background w:color="FFFFFF"/>
   <w:body>
     <w:p>
@@ -443,8 +443,8 @@
           </w:rPrChange>
         </w:rPr>
         <w:sectPr>
-          <w:headerReference w:type="default" r:id="rId8"/>
-          <w:footerReference w:type="default" r:id="rId9"/>
+          <w:headerReference w:type="default" r:id="rId9"/>
+          <w:footerReference w:type="default" r:id="rId10"/>
           <w:footnotePr>
             <w:pos w:val="beneathText"/>
           </w:footnotePr>
@@ -483,7 +483,7 @@
           <w:noProof/>
           <w:szCs w:val="24"/>
         </w:rPr>
-        <w:t>27 de setembro de 2017</w:t>
+        <w:t>3 de outubro de 2017</w:t>
       </w:r>
       <w:r>
         <w:rPr>
@@ -925,7 +925,7 @@
           <w:noProof/>
           <w:szCs w:val="24"/>
         </w:rPr>
-        <w:t>27 de setembro de 2017</w:t>
+        <w:t>3 de outubro de 2017</w:t>
       </w:r>
       <w:r>
         <w:rPr>
@@ -3371,9 +3371,9 @@
           <w:szCs w:val="24"/>
         </w:rPr>
         <w:sectPr>
-          <w:headerReference w:type="even" r:id="rId10"/>
-          <w:headerReference w:type="default" r:id="rId11"/>
-          <w:headerReference w:type="first" r:id="rId12"/>
+          <w:headerReference w:type="even" r:id="rId11"/>
+          <w:headerReference w:type="default" r:id="rId12"/>
+          <w:headerReference w:type="first" r:id="rId13"/>
           <w:footnotePr>
             <w:pos w:val="beneathText"/>
           </w:footnotePr>
@@ -3859,27 +3859,14 @@
         <w:lastRenderedPageBreak/>
         <w:t xml:space="preserve">Figura </w:t>
       </w:r>
-      <w:r>
-        <w:fldChar w:fldCharType="begin"/>
-      </w:r>
-      <w:r>
-        <w:instrText xml:space="preserve"> SEQ Figura \* ARABIC </w:instrText>
-      </w:r>
-      <w:r>
-        <w:fldChar w:fldCharType="separate"/>
-      </w:r>
-      <w:r>
-        <w:rPr>
-          <w:noProof/>
-        </w:rPr>
-        <w:t>1</w:t>
-      </w:r>
-      <w:r>
-        <w:rPr>
-          <w:noProof/>
-        </w:rPr>
-        <w:fldChar w:fldCharType="end"/>
-      </w:r>
+      <w:fldSimple w:instr=" SEQ Figura \* ARABIC ">
+        <w:r>
+          <w:rPr>
+            <w:noProof/>
+          </w:rPr>
+          <w:t>1</w:t>
+        </w:r>
+      </w:fldSimple>
       <w:bookmarkEnd w:id="27"/>
       <w:r>
         <w:rPr>
@@ -3925,7 +3912,7 @@
                     </pic:cNvPicPr>
                   </pic:nvPicPr>
                   <pic:blipFill>
-                    <a:blip r:embed="rId16">
+                    <a:blip r:embed="rId15">
                       <a:extLst>
                         <a:ext uri="{28A0092B-C50C-407E-A947-70E740481C1C}">
                           <a14:useLocalDpi xmlns:a14="http://schemas.microsoft.com/office/drawing/2010/main" val="0"/>
@@ -4505,27 +4492,14 @@
       <w:r>
         <w:t xml:space="preserve">Figura </w:t>
       </w:r>
-      <w:r>
-        <w:fldChar w:fldCharType="begin"/>
-      </w:r>
-      <w:r>
-        <w:instrText xml:space="preserve"> SEQ Figura \* ARABIC </w:instrText>
-      </w:r>
-      <w:r>
-        <w:fldChar w:fldCharType="separate"/>
-      </w:r>
-      <w:r>
-        <w:rPr>
-          <w:noProof/>
-        </w:rPr>
-        <w:t>2</w:t>
-      </w:r>
-      <w:r>
-        <w:rPr>
-          <w:noProof/>
-        </w:rPr>
-        <w:fldChar w:fldCharType="end"/>
-      </w:r>
+      <w:fldSimple w:instr=" SEQ Figura \* ARABIC ">
+        <w:r>
+          <w:rPr>
+            <w:noProof/>
+          </w:rPr>
+          <w:t>2</w:t>
+        </w:r>
+      </w:fldSimple>
       <w:bookmarkEnd w:id="37"/>
       <w:r>
         <w:t>: Diagrama de Casos de Uso</w:t>
@@ -4561,7 +4535,7 @@
                     </pic:cNvPicPr>
                   </pic:nvPicPr>
                   <pic:blipFill>
-                    <a:blip r:embed="rId17">
+                    <a:blip r:embed="rId16">
                       <a:extLst>
                         <a:ext uri="{28A0092B-C50C-407E-A947-70E740481C1C}">
                           <a14:useLocalDpi xmlns:a14="http://schemas.microsoft.com/office/drawing/2010/main" val="0"/>
@@ -4648,7 +4622,15 @@
         <w:t xml:space="preserve"> as possíveis interações do usuário dentro do sistema, existe apenas um tipo de usuário que é responsável por gerenciar todo</w:t>
       </w:r>
       <w:r>
-        <w:t xml:space="preserve"> o catálogo de peças, incluindo criar, deletar e excluir componentes. </w:t>
+        <w:t xml:space="preserve"> o catálogo de peças, incluindo criar, </w:t>
+      </w:r>
+      <w:proofErr w:type="gramStart"/>
+      <w:r>
+        <w:t>deletar</w:t>
+      </w:r>
+      <w:proofErr w:type="gramEnd"/>
+      <w:r>
+        <w:t xml:space="preserve"> e excluir componentes. </w:t>
       </w:r>
       <w:r>
         <w:t>É possível g</w:t>
@@ -4832,16 +4814,7 @@
           <w:rStyle w:val="Fontepargpadro1"/>
           <w:color w:val="000000" w:themeColor="text1"/>
         </w:rPr>
-        <w:t>, c</w:t>
-      </w:r>
-      <w:bookmarkStart w:id="39" w:name="_GoBack"/>
-      <w:bookmarkEnd w:id="39"/>
-      <w:r>
-        <w:rPr>
-          <w:rStyle w:val="Fontepargpadro1"/>
-          <w:color w:val="000000" w:themeColor="text1"/>
-        </w:rPr>
-        <w:t xml:space="preserve">onhecido por ser um automatizador de tarefas; </w:t>
+        <w:t xml:space="preserve">, conhecido por ser um automatizador de tarefas; </w:t>
       </w:r>
       <w:r>
         <w:rPr>
@@ -4957,12 +4930,12 @@
       <w:pPr>
         <w:pStyle w:val="Ttulo1"/>
       </w:pPr>
-      <w:bookmarkStart w:id="40" w:name="_Toc494282539"/>
+      <w:bookmarkStart w:id="39" w:name="_Toc494282539"/>
       <w:r>
         <w:lastRenderedPageBreak/>
         <w:t>Trabalhos Relacionados</w:t>
       </w:r>
-      <w:bookmarkEnd w:id="40"/>
+      <w:bookmarkEnd w:id="39"/>
     </w:p>
     <w:p>
       <w:pPr>
@@ -4972,11 +4945,11 @@
           <w:bCs/>
         </w:rPr>
       </w:pPr>
-      <w:bookmarkStart w:id="41" w:name="_Toc494282540"/>
+      <w:bookmarkStart w:id="40" w:name="_Toc494282540"/>
       <w:r>
         <w:t>Craftmybox</w:t>
       </w:r>
-      <w:bookmarkEnd w:id="41"/>
+      <w:bookmarkEnd w:id="40"/>
     </w:p>
     <w:p>
       <w:pPr>
@@ -5063,11 +5036,11 @@
           <w:b/>
         </w:rPr>
       </w:pPr>
-      <w:bookmarkStart w:id="42" w:name="_Toc494282541"/>
+      <w:bookmarkStart w:id="41" w:name="_Toc494282541"/>
       <w:r>
         <w:t>CHIPART</w:t>
       </w:r>
-      <w:bookmarkEnd w:id="42"/>
+      <w:bookmarkEnd w:id="41"/>
     </w:p>
     <w:p>
       <w:pPr>
@@ -5082,7 +5055,7 @@
           <w:szCs w:val="24"/>
         </w:rPr>
       </w:pPr>
-      <w:hyperlink r:id="rId18" w:history="1">
+      <w:hyperlink r:id="rId17" w:history="1">
         <w:r>
           <w:rPr>
             <w:rStyle w:val="Hyperlink"/>
@@ -5103,7 +5076,7 @@
           <w:szCs w:val="24"/>
         </w:rPr>
       </w:pPr>
-      <w:hyperlink r:id="rId19" w:history="1">
+      <w:hyperlink r:id="rId18" w:history="1">
         <w:r>
           <w:rPr>
             <w:rStyle w:val="Hyperlink"/>
@@ -5181,7 +5154,7 @@
           <w:i/>
         </w:rPr>
       </w:pPr>
-      <w:bookmarkStart w:id="43" w:name="_Toc494282542"/>
+      <w:bookmarkStart w:id="42" w:name="_Toc494282542"/>
       <w:r>
         <w:lastRenderedPageBreak/>
         <w:t xml:space="preserve">O projeto </w:t>
@@ -5192,7 +5165,57 @@
         </w:rPr>
         <w:t>offboard</w:t>
       </w:r>
-      <w:bookmarkEnd w:id="43"/>
+      <w:bookmarkEnd w:id="42"/>
+    </w:p>
+    <w:p>
+      <w:pPr>
+        <w:suppressAutoHyphens w:val="0"/>
+        <w:spacing w:after="0"/>
+        <w:ind w:firstLine="295"/>
+        <w:jc w:val="left"/>
+      </w:pPr>
+      <w:r>
+        <w:t xml:space="preserve">Iniciado em 2016, o projeto de extensão </w:t>
+      </w:r>
+      <w:commentRangeStart w:id="43"/>
+      <w:proofErr w:type="spellStart"/>
+      <w:r>
+        <w:rPr>
+          <w:i/>
+        </w:rPr>
+        <w:t>Offboard</w:t>
+      </w:r>
+      <w:proofErr w:type="spellEnd"/>
+      <w:r>
+        <w:rPr>
+          <w:i/>
+        </w:rPr>
+        <w:t xml:space="preserve"> </w:t>
+      </w:r>
+      <w:commentRangeEnd w:id="43"/>
+      <w:r>
+        <w:rPr>
+          <w:rStyle w:val="Refdecomentrio"/>
+        </w:rPr>
+        <w:commentReference w:id="43"/>
+      </w:r>
+      <w:r>
+        <w:rPr>
+          <w:i/>
+        </w:rPr>
+        <w:softHyphen/>
+      </w:r>
+      <w:r>
+        <w:t xml:space="preserve">– Manutenção e suporte a serviço da comunidade visa atender a população do IFRS Canoas seja externa ou interna provendo serviços relacionados </w:t>
+      </w:r>
+      <w:proofErr w:type="gramStart"/>
+      <w:r>
+        <w:t>a</w:t>
+      </w:r>
+      <w:proofErr w:type="gramEnd"/>
+      <w:r>
+        <w:t xml:space="preserve"> manutenção de computadores. </w:t>
+      </w:r>
     </w:p>
     <w:p>
       <w:pPr>
@@ -5209,22 +5232,33 @@
         </w:rPr>
       </w:pPr>
       <w:r>
-        <w:rPr>
-          <w:i/>
-        </w:rPr>
-        <w:br w:type="page"/>
-      </w:r>
+        <w:t xml:space="preserve"> </w:t>
+      </w:r>
+      <w:r>
+        <w:tab/>
+        <w:t xml:space="preserve">O </w:t>
+      </w:r>
+      <w:proofErr w:type="spellStart"/>
+      <w:r>
+        <w:t>offboard</w:t>
+      </w:r>
+      <w:proofErr w:type="spellEnd"/>
+      <w:r>
+        <w:t xml:space="preserve"> </w:t>
+      </w:r>
+      <w:bookmarkStart w:id="44" w:name="_GoBack"/>
+      <w:bookmarkEnd w:id="44"/>
     </w:p>
     <w:p>
       <w:pPr>
         <w:pStyle w:val="Ttulo1"/>
       </w:pPr>
-      <w:bookmarkStart w:id="44" w:name="_Toc494282543"/>
+      <w:bookmarkStart w:id="45" w:name="_Toc494282543"/>
       <w:r>
         <w:lastRenderedPageBreak/>
         <w:t>Desenvolvimento</w:t>
       </w:r>
-      <w:bookmarkEnd w:id="44"/>
+      <w:bookmarkEnd w:id="45"/>
     </w:p>
     <w:p>
       <w:pPr>
@@ -5247,12 +5281,12 @@
       <w:pPr>
         <w:pStyle w:val="Ttulo1"/>
       </w:pPr>
-      <w:bookmarkStart w:id="45" w:name="_Toc494282544"/>
+      <w:bookmarkStart w:id="46" w:name="_Toc494282544"/>
       <w:r>
         <w:lastRenderedPageBreak/>
         <w:t>Resultados</w:t>
       </w:r>
-      <w:bookmarkEnd w:id="45"/>
+      <w:bookmarkEnd w:id="46"/>
     </w:p>
     <w:p>
       <w:pPr>
@@ -5264,14 +5298,14 @@
         <w:ind w:left="295" w:hanging="295"/>
         <w:jc w:val="center"/>
       </w:pPr>
-      <w:bookmarkStart w:id="46" w:name="_Toc494282545"/>
+      <w:bookmarkStart w:id="47" w:name="_Toc494282545"/>
       <w:r>
         <w:lastRenderedPageBreak/>
         <w:t>referências</w:t>
       </w:r>
       <w:bookmarkEnd w:id="33"/>
       <w:bookmarkEnd w:id="34"/>
-      <w:bookmarkEnd w:id="46"/>
+      <w:bookmarkEnd w:id="47"/>
     </w:p>
     <w:p>
       <w:pPr>
@@ -5488,15 +5522,15 @@
         <w:t>NBR 14724</w:t>
       </w:r>
       <w:r>
-        <w:t xml:space="preserve">: Informação e documentação. </w:t>
+        <w:t>: Informação e documentação. Trabalhos</w:t>
       </w:r>
       <w:proofErr w:type="gramStart"/>
       <w:r>
-        <w:t>Trabalhos  acadêmicos</w:t>
+        <w:t xml:space="preserve">  </w:t>
       </w:r>
       <w:proofErr w:type="gramEnd"/>
       <w:r>
-        <w:t>. Apresentação. Rio de Janeiro: ABNT, 2011.</w:t>
+        <w:t>acadêmicos. Apresentação. Rio de Janeiro: ABNT, 2011.</w:t>
       </w:r>
     </w:p>
     <w:p>
@@ -5707,14 +5741,14 @@
         <w:rPr>
           <w:szCs w:val="24"/>
         </w:rPr>
-        <w:t>1) Colocar</w:t>
+        <w:t>1</w:t>
       </w:r>
       <w:proofErr w:type="gramEnd"/>
       <w:r>
         <w:rPr>
           <w:szCs w:val="24"/>
         </w:rPr>
-        <w:t xml:space="preserve"> as referências em ordem alfabética;</w:t>
+        <w:t>) Colocar as referências em ordem alfabética;</w:t>
       </w:r>
     </w:p>
     <w:p>
@@ -5731,20 +5765,20 @@
         <w:rPr>
           <w:szCs w:val="24"/>
         </w:rPr>
-        <w:t xml:space="preserve">2) </w:t>
-      </w:r>
-      <w:r>
-        <w:rPr>
-          <w:szCs w:val="24"/>
-        </w:rPr>
-        <w:t>Para</w:t>
+        <w:t>2</w:t>
       </w:r>
       <w:proofErr w:type="gramEnd"/>
       <w:r>
         <w:rPr>
           <w:szCs w:val="24"/>
         </w:rPr>
-        <w:t xml:space="preserve"> mais informações</w:t>
+        <w:t xml:space="preserve">) </w:t>
+      </w:r>
+      <w:r>
+        <w:rPr>
+          <w:szCs w:val="24"/>
+        </w:rPr>
+        <w:t>Para mais informações</w:t>
       </w:r>
       <w:r>
         <w:rPr>
@@ -5776,22 +5810,22 @@
         <w:ind w:left="295" w:hanging="295"/>
         <w:jc w:val="center"/>
       </w:pPr>
-      <w:bookmarkStart w:id="47" w:name="_Toc215560140"/>
-      <w:bookmarkStart w:id="48" w:name="_Toc215560267"/>
-      <w:bookmarkStart w:id="49" w:name="_Toc494282546"/>
+      <w:bookmarkStart w:id="48" w:name="_Toc215560140"/>
+      <w:bookmarkStart w:id="49" w:name="_Toc215560267"/>
+      <w:bookmarkStart w:id="50" w:name="_Toc494282546"/>
       <w:r>
         <w:lastRenderedPageBreak/>
         <w:t>glossário</w:t>
       </w:r>
-      <w:bookmarkEnd w:id="47"/>
       <w:bookmarkEnd w:id="48"/>
+      <w:bookmarkEnd w:id="49"/>
       <w:r>
         <w:t xml:space="preserve"> </w:t>
       </w:r>
       <w:r>
         <w:t>(OPCIONAL)</w:t>
       </w:r>
-      <w:bookmarkEnd w:id="49"/>
+      <w:bookmarkEnd w:id="50"/>
     </w:p>
     <w:p>
       <w:pPr>
@@ -5828,11 +5862,11 @@
         <w:ind w:left="295" w:hanging="295"/>
         <w:jc w:val="center"/>
       </w:pPr>
-      <w:bookmarkStart w:id="50" w:name="_Toc215560143"/>
-      <w:bookmarkStart w:id="51" w:name="_Toc215560270"/>
-      <w:bookmarkStart w:id="52" w:name="_Toc494282547"/>
-      <w:bookmarkStart w:id="53" w:name="_Toc215560141"/>
-      <w:bookmarkStart w:id="54" w:name="_Toc215560268"/>
+      <w:bookmarkStart w:id="51" w:name="_Toc215560143"/>
+      <w:bookmarkStart w:id="52" w:name="_Toc215560270"/>
+      <w:bookmarkStart w:id="53" w:name="_Toc494282547"/>
+      <w:bookmarkStart w:id="54" w:name="_Toc215560141"/>
+      <w:bookmarkStart w:id="55" w:name="_Toc215560268"/>
       <w:r>
         <w:lastRenderedPageBreak/>
         <w:t xml:space="preserve">apêndice </w:t>
@@ -5840,23 +5874,23 @@
       <w:r>
         <w:t xml:space="preserve">A - </w:t>
       </w:r>
+      <w:r>
+        <w:t>Descrição</w:t>
+      </w:r>
       <w:proofErr w:type="gramStart"/>
       <w:r>
-        <w:t>Descrição</w:t>
-      </w:r>
-      <w:r>
         <w:t xml:space="preserve"> </w:t>
       </w:r>
       <w:r>
-        <w:t xml:space="preserve"> do</w:t>
+        <w:t xml:space="preserve"> </w:t>
       </w:r>
       <w:proofErr w:type="gramEnd"/>
       <w:r>
-        <w:t xml:space="preserve"> apêndice</w:t>
-      </w:r>
-      <w:bookmarkEnd w:id="50"/>
+        <w:t>do apêndice</w:t>
+      </w:r>
       <w:bookmarkEnd w:id="51"/>
       <w:bookmarkEnd w:id="52"/>
+      <w:bookmarkEnd w:id="53"/>
     </w:p>
     <w:p>
       <w:pPr>
@@ -5984,7 +6018,7 @@
         <w:ind w:left="295" w:hanging="295"/>
         <w:jc w:val="center"/>
       </w:pPr>
-      <w:bookmarkStart w:id="55" w:name="_Toc494282548"/>
+      <w:bookmarkStart w:id="56" w:name="_Toc494282548"/>
       <w:r>
         <w:lastRenderedPageBreak/>
         <w:t xml:space="preserve">anexo A </w:t>
@@ -5995,23 +6029,23 @@
       <w:r>
         <w:t xml:space="preserve"> </w:t>
       </w:r>
+      <w:r>
+        <w:t>Descrição</w:t>
+      </w:r>
       <w:proofErr w:type="gramStart"/>
       <w:r>
-        <w:t>Descrição</w:t>
-      </w:r>
-      <w:r>
         <w:t xml:space="preserve"> </w:t>
       </w:r>
       <w:r>
-        <w:t xml:space="preserve"> do</w:t>
+        <w:t xml:space="preserve"> </w:t>
       </w:r>
       <w:proofErr w:type="gramEnd"/>
       <w:r>
-        <w:t xml:space="preserve"> anexo</w:t>
-      </w:r>
-      <w:bookmarkEnd w:id="53"/>
+        <w:t>do anexo</w:t>
+      </w:r>
       <w:bookmarkEnd w:id="54"/>
       <w:bookmarkEnd w:id="55"/>
+      <w:bookmarkEnd w:id="56"/>
     </w:p>
     <w:p>
       <w:pPr>
@@ -6061,7 +6095,14 @@
         <w:rPr>
           <w:szCs w:val="24"/>
         </w:rPr>
-        <w:t xml:space="preserve"> material que não fo</w:t>
+        <w:t xml:space="preserve"> material que não </w:t>
+      </w:r>
+      <w:proofErr w:type="gramStart"/>
+      <w:r>
+        <w:rPr>
+          <w:szCs w:val="24"/>
+        </w:rPr>
+        <w:t>fo</w:t>
       </w:r>
       <w:r>
         <w:rPr>
@@ -6073,28 +6114,42 @@
         <w:rPr>
           <w:szCs w:val="24"/>
         </w:rPr>
+        <w:t xml:space="preserve"> desenvolvidos</w:t>
+      </w:r>
+      <w:proofErr w:type="gramEnd"/>
+      <w:r>
+        <w:rPr>
+          <w:szCs w:val="24"/>
+        </w:rPr>
+        <w:t xml:space="preserve"> pelo autor do trabalho. A contagem das páginas nos Apêndices e Anexos segue normalmente. Nos Anexos, os números não prec</w:t>
+      </w:r>
+      <w:r>
+        <w:rPr>
+          <w:szCs w:val="24"/>
+        </w:rPr>
+        <w:t xml:space="preserve">isam ser indicados, a não ser na página inicial de cada um. </w:t>
+      </w:r>
+    </w:p>
+    <w:p>
+      <w:pPr>
+        <w:pStyle w:val="Recuodecorpodetexto2"/>
+        <w:rPr>
+          <w:szCs w:val="24"/>
+        </w:rPr>
+      </w:pPr>
+      <w:r>
+        <w:rPr>
+          <w:b w:val="0"/>
+          <w:szCs w:val="24"/>
+        </w:rPr>
+        <w:t>Conforme a NBR 14724 (2001), apêndices e anexos são identificados por letras maiúsculas consecutivas, travessão e pelos respectivos títulos.</w:t>
+      </w:r>
+      <w:r>
+        <w:rPr>
+          <w:szCs w:val="24"/>
+        </w:rPr>
         <w:t xml:space="preserve"> </w:t>
       </w:r>
-      <w:proofErr w:type="gramStart"/>
-      <w:r>
-        <w:rPr>
-          <w:szCs w:val="24"/>
-        </w:rPr>
-        <w:t>desenvolvidos</w:t>
-      </w:r>
-      <w:proofErr w:type="gramEnd"/>
-      <w:r>
-        <w:rPr>
-          <w:szCs w:val="24"/>
-        </w:rPr>
-        <w:t xml:space="preserve"> pelo autor do trabalho. A contagem das páginas nos Apêndices e Anexos segue normalmente. Nos Anexos, os números não prec</w:t>
-      </w:r>
-      <w:r>
-        <w:rPr>
-          <w:szCs w:val="24"/>
-        </w:rPr>
-        <w:t xml:space="preserve">isam ser indicados, a não ser na página inicial de cada um. </w:t>
-      </w:r>
     </w:p>
     <w:p>
       <w:pPr>
@@ -6103,18 +6158,21 @@
           <w:szCs w:val="24"/>
         </w:rPr>
       </w:pPr>
-      <w:r>
+    </w:p>
+    <w:p>
+      <w:pPr>
+        <w:pStyle w:val="Recuodecorpodetexto2"/>
         <w:rPr>
           <w:b w:val="0"/>
           <w:szCs w:val="24"/>
         </w:rPr>
-        <w:t>Conforme a NBR 14724 (2001), apêndices e anexos são identificados por letras maiúsculas consecutivas, travessão e pelos respectivos títulos.</w:t>
-      </w:r>
-      <w:r>
-        <w:rPr>
-          <w:szCs w:val="24"/>
-        </w:rPr>
-        <w:t xml:space="preserve"> </w:t>
+      </w:pPr>
+      <w:r>
+        <w:rPr>
+          <w:b w:val="0"/>
+          <w:szCs w:val="24"/>
+        </w:rPr>
+        <w:t>Exemplo:</w:t>
       </w:r>
     </w:p>
     <w:p>
@@ -6124,30 +6182,6 @@
           <w:szCs w:val="24"/>
         </w:rPr>
       </w:pPr>
-    </w:p>
-    <w:p>
-      <w:pPr>
-        <w:pStyle w:val="Recuodecorpodetexto2"/>
-        <w:rPr>
-          <w:b w:val="0"/>
-          <w:szCs w:val="24"/>
-        </w:rPr>
-      </w:pPr>
-      <w:r>
-        <w:rPr>
-          <w:b w:val="0"/>
-          <w:szCs w:val="24"/>
-        </w:rPr>
-        <w:t>Exemplo:</w:t>
-      </w:r>
-    </w:p>
-    <w:p>
-      <w:pPr>
-        <w:pStyle w:val="Recuodecorpodetexto2"/>
-        <w:rPr>
-          <w:szCs w:val="24"/>
-        </w:rPr>
-      </w:pPr>
       <w:r>
         <w:rPr>
           <w:szCs w:val="24"/>
@@ -6162,7 +6196,7 @@
       </w:r>
     </w:p>
     <w:sectPr>
-      <w:headerReference w:type="first" r:id="rId20"/>
+      <w:headerReference w:type="first" r:id="rId19"/>
       <w:footnotePr>
         <w:pos w:val="beneathText"/>
       </w:footnotePr>
@@ -6176,7 +6210,7 @@
 </file>
 
 <file path=word/comments.xml><?xml version="1.0" encoding="utf-8"?>
-<w:comments xmlns:wpc="http://schemas.microsoft.com/office/word/2010/wordprocessingCanvas" xmlns:cx="http://schemas.microsoft.com/office/drawing/2014/chartex" xmlns:cx1="http://schemas.microsoft.com/office/drawing/2015/9/8/chartex" xmlns:cx2="http://schemas.microsoft.com/office/drawing/2015/10/21/chartex" xmlns:cx3="http://schemas.microsoft.com/office/drawing/2016/5/9/chartex" xmlns:cx4="http://schemas.microsoft.com/office/drawing/2016/5/10/chartex" xmlns:cx5="http://schemas.microsoft.com/office/drawing/2016/5/11/chartex" xmlns:cx6="http://schemas.microsoft.com/office/drawing/2016/5/12/chartex" xmlns:cx7="http://schemas.microsoft.com/office/drawing/2016/5/13/chartex" xmlns:cx8="http://schemas.microsoft.com/office/drawing/2016/5/14/chartex" xmlns:mc="http://schemas.openxmlformats.org/markup-compatibility/2006" xmlns:aink="http://schemas.microsoft.com/office/drawing/2016/ink" xmlns:am3d="http://schemas.microsoft.com/office/drawing/2017/model3d" xmlns:o="urn:schemas-microsoft-com:office:office" xmlns:r="http://schemas.openxmlformats.org/officeDocument/2006/relationships" xmlns:m="http://schemas.openxmlformats.org/officeDocument/2006/math" xmlns:v="urn:schemas-microsoft-com:vml" xmlns:wp14="http://schemas.microsoft.com/office/word/2010/wordprocessingDrawing" xmlns:wp="http://schemas.openxmlformats.org/drawingml/2006/wordprocessingDrawing" xmlns:w10="urn:schemas-microsoft-com:office:word" xmlns:w="http://schemas.openxmlformats.org/wordprocessingml/2006/main" xmlns:w14="http://schemas.microsoft.com/office/word/2010/wordml" xmlns:w15="http://schemas.microsoft.com/office/word/2012/wordml" xmlns:w16cid="http://schemas.microsoft.com/office/word/2016/wordml/cid" xmlns:w16se="http://schemas.microsoft.com/office/word/2015/wordml/symex" xmlns:wpg="http://schemas.microsoft.com/office/word/2010/wordprocessingGroup" xmlns:wpi="http://schemas.microsoft.com/office/word/2010/wordprocessingInk" xmlns:wne="http://schemas.microsoft.com/office/word/2006/wordml" xmlns:wps="http://schemas.microsoft.com/office/word/2010/wordprocessingShape" mc:Ignorable="w14 w15 w16se w16cid wp14">
+<w:comments xmlns:wpc="http://schemas.microsoft.com/office/word/2010/wordprocessingCanvas" xmlns:mc="http://schemas.openxmlformats.org/markup-compatibility/2006" xmlns:o="urn:schemas-microsoft-com:office:office" xmlns:r="http://schemas.openxmlformats.org/officeDocument/2006/relationships" xmlns:m="http://schemas.openxmlformats.org/officeDocument/2006/math" xmlns:v="urn:schemas-microsoft-com:vml" xmlns:wp14="http://schemas.microsoft.com/office/word/2010/wordprocessingDrawing" xmlns:wp="http://schemas.openxmlformats.org/drawingml/2006/wordprocessingDrawing" xmlns:w10="urn:schemas-microsoft-com:office:word" xmlns:w="http://schemas.openxmlformats.org/wordprocessingml/2006/main" xmlns:w14="http://schemas.microsoft.com/office/word/2010/wordml" xmlns:wpg="http://schemas.microsoft.com/office/word/2010/wordprocessingGroup" xmlns:wpi="http://schemas.microsoft.com/office/word/2010/wordprocessingInk" xmlns:wne="http://schemas.microsoft.com/office/word/2006/wordml" xmlns:wps="http://schemas.microsoft.com/office/word/2010/wordprocessingShape" mc:Ignorable="w14 wp14">
   <w:comment w:id="23" w:author="Nuunees" w:date="2017-09-27T08:27:00Z" w:initials="N">
     <w:p>
       <w:pPr>
@@ -6319,6 +6353,35 @@
       <w:pPr>
         <w:pStyle w:val="Textodecomentrio"/>
       </w:pPr>
+    </w:p>
+  </w:comment>
+  <w:comment w:id="43" w:author="Aluno" w:date="2017-10-03T19:18:00Z" w:initials="A">
+    <w:p>
+      <w:pPr>
+        <w:pStyle w:val="Textodecomentrio"/>
+      </w:pPr>
+      <w:r>
+        <w:rPr>
+          <w:rStyle w:val="Refdecomentrio"/>
+        </w:rPr>
+        <w:annotationRef/>
+      </w:r>
+      <w:proofErr w:type="gramStart"/>
+      <w:r>
+        <w:t>http://sigproj1.mec.gov.br/apoiados.</w:t>
+      </w:r>
+      <w:proofErr w:type="gramEnd"/>
+      <w:r>
+        <w:t>php?</w:t>
+      </w:r>
+      <w:proofErr w:type="gramStart"/>
+      <w:r>
+        <w:t>projeto_id</w:t>
+      </w:r>
+      <w:proofErr w:type="gramEnd"/>
+      <w:r>
+        <w:t>=226911</w:t>
+      </w:r>
     </w:p>
   </w:comment>
 </w:comments>
@@ -6346,7 +6409,7 @@
 </file>
 
 <file path=word/endnotes.xml><?xml version="1.0" encoding="utf-8"?>
-<w:endnotes xmlns:wpc="http://schemas.microsoft.com/office/word/2010/wordprocessingCanvas" xmlns:cx="http://schemas.microsoft.com/office/drawing/2014/chartex" xmlns:cx1="http://schemas.microsoft.com/office/drawing/2015/9/8/chartex" xmlns:cx2="http://schemas.microsoft.com/office/drawing/2015/10/21/chartex" xmlns:cx3="http://schemas.microsoft.com/office/drawing/2016/5/9/chartex" xmlns:cx4="http://schemas.microsoft.com/office/drawing/2016/5/10/chartex" xmlns:cx5="http://schemas.microsoft.com/office/drawing/2016/5/11/chartex" xmlns:cx6="http://schemas.microsoft.com/office/drawing/2016/5/12/chartex" xmlns:cx7="http://schemas.microsoft.com/office/drawing/2016/5/13/chartex" xmlns:cx8="http://schemas.microsoft.com/office/drawing/2016/5/14/chartex" xmlns:mc="http://schemas.openxmlformats.org/markup-compatibility/2006" xmlns:aink="http://schemas.microsoft.com/office/drawing/2016/ink" xmlns:am3d="http://schemas.microsoft.com/office/drawing/2017/model3d" xmlns:o="urn:schemas-microsoft-com:office:office" xmlns:r="http://schemas.openxmlformats.org/officeDocument/2006/relationships" xmlns:m="http://schemas.openxmlformats.org/officeDocument/2006/math" xmlns:v="urn:schemas-microsoft-com:vml" xmlns:wp14="http://schemas.microsoft.com/office/word/2010/wordprocessingDrawing" xmlns:wp="http://schemas.openxmlformats.org/drawingml/2006/wordprocessingDrawing" xmlns:w10="urn:schemas-microsoft-com:office:word" xmlns:w="http://schemas.openxmlformats.org/wordprocessingml/2006/main" xmlns:w14="http://schemas.microsoft.com/office/word/2010/wordml" xmlns:w15="http://schemas.microsoft.com/office/word/2012/wordml" xmlns:w16cid="http://schemas.microsoft.com/office/word/2016/wordml/cid" xmlns:w16se="http://schemas.microsoft.com/office/word/2015/wordml/symex" xmlns:wpg="http://schemas.microsoft.com/office/word/2010/wordprocessingGroup" xmlns:wpi="http://schemas.microsoft.com/office/word/2010/wordprocessingInk" xmlns:wne="http://schemas.microsoft.com/office/word/2006/wordml" xmlns:wps="http://schemas.microsoft.com/office/word/2010/wordprocessingShape" mc:Ignorable="w14 w15 w16se w16cid wp14">
+<w:endnotes xmlns:wpc="http://schemas.microsoft.com/office/word/2010/wordprocessingCanvas" xmlns:mc="http://schemas.openxmlformats.org/markup-compatibility/2006" xmlns:o="urn:schemas-microsoft-com:office:office" xmlns:r="http://schemas.openxmlformats.org/officeDocument/2006/relationships" xmlns:m="http://schemas.openxmlformats.org/officeDocument/2006/math" xmlns:v="urn:schemas-microsoft-com:vml" xmlns:wp14="http://schemas.microsoft.com/office/word/2010/wordprocessingDrawing" xmlns:wp="http://schemas.openxmlformats.org/drawingml/2006/wordprocessingDrawing" xmlns:w10="urn:schemas-microsoft-com:office:word" xmlns:w="http://schemas.openxmlformats.org/wordprocessingml/2006/main" xmlns:w14="http://schemas.microsoft.com/office/word/2010/wordml" xmlns:wpg="http://schemas.microsoft.com/office/word/2010/wordprocessingGroup" xmlns:wpi="http://schemas.microsoft.com/office/word/2010/wordprocessingInk" xmlns:wne="http://schemas.microsoft.com/office/word/2006/wordml" xmlns:wps="http://schemas.microsoft.com/office/word/2010/wordprocessingShape" mc:Ignorable="w14 wp14">
   <w:endnote w:type="separator" w:id="-1">
     <w:p>
       <w:pPr>
@@ -6371,7 +6434,7 @@
 </file>
 
 <file path=word/footer1.xml><?xml version="1.0" encoding="utf-8"?>
-<w:ftr xmlns:wpc="http://schemas.microsoft.com/office/word/2010/wordprocessingCanvas" xmlns:cx="http://schemas.microsoft.com/office/drawing/2014/chartex" xmlns:cx1="http://schemas.microsoft.com/office/drawing/2015/9/8/chartex" xmlns:cx2="http://schemas.microsoft.com/office/drawing/2015/10/21/chartex" xmlns:cx3="http://schemas.microsoft.com/office/drawing/2016/5/9/chartex" xmlns:cx4="http://schemas.microsoft.com/office/drawing/2016/5/10/chartex" xmlns:cx5="http://schemas.microsoft.com/office/drawing/2016/5/11/chartex" xmlns:cx6="http://schemas.microsoft.com/office/drawing/2016/5/12/chartex" xmlns:cx7="http://schemas.microsoft.com/office/drawing/2016/5/13/chartex" xmlns:cx8="http://schemas.microsoft.com/office/drawing/2016/5/14/chartex" xmlns:mc="http://schemas.openxmlformats.org/markup-compatibility/2006" xmlns:aink="http://schemas.microsoft.com/office/drawing/2016/ink" xmlns:am3d="http://schemas.microsoft.com/office/drawing/2017/model3d" xmlns:o="urn:schemas-microsoft-com:office:office" xmlns:r="http://schemas.openxmlformats.org/officeDocument/2006/relationships" xmlns:m="http://schemas.openxmlformats.org/officeDocument/2006/math" xmlns:v="urn:schemas-microsoft-com:vml" xmlns:wp14="http://schemas.microsoft.com/office/word/2010/wordprocessingDrawing" xmlns:wp="http://schemas.openxmlformats.org/drawingml/2006/wordprocessingDrawing" xmlns:w10="urn:schemas-microsoft-com:office:word" xmlns:w="http://schemas.openxmlformats.org/wordprocessingml/2006/main" xmlns:w14="http://schemas.microsoft.com/office/word/2010/wordml" xmlns:w15="http://schemas.microsoft.com/office/word/2012/wordml" xmlns:w16cid="http://schemas.microsoft.com/office/word/2016/wordml/cid" xmlns:w16se="http://schemas.microsoft.com/office/word/2015/wordml/symex" xmlns:wpg="http://schemas.microsoft.com/office/word/2010/wordprocessingGroup" xmlns:wpi="http://schemas.microsoft.com/office/word/2010/wordprocessingInk" xmlns:wne="http://schemas.microsoft.com/office/word/2006/wordml" xmlns:wps="http://schemas.microsoft.com/office/word/2010/wordprocessingShape" mc:Ignorable="w14 w15 w16se w16cid wp14">
+<w:ftr xmlns:wpc="http://schemas.microsoft.com/office/word/2010/wordprocessingCanvas" xmlns:mc="http://schemas.openxmlformats.org/markup-compatibility/2006" xmlns:o="urn:schemas-microsoft-com:office:office" xmlns:r="http://schemas.openxmlformats.org/officeDocument/2006/relationships" xmlns:m="http://schemas.openxmlformats.org/officeDocument/2006/math" xmlns:v="urn:schemas-microsoft-com:vml" xmlns:wp14="http://schemas.microsoft.com/office/word/2010/wordprocessingDrawing" xmlns:wp="http://schemas.openxmlformats.org/drawingml/2006/wordprocessingDrawing" xmlns:w10="urn:schemas-microsoft-com:office:word" xmlns:w="http://schemas.openxmlformats.org/wordprocessingml/2006/main" xmlns:w14="http://schemas.microsoft.com/office/word/2010/wordml" xmlns:wpg="http://schemas.microsoft.com/office/word/2010/wordprocessingGroup" xmlns:wpi="http://schemas.microsoft.com/office/word/2010/wordprocessingInk" xmlns:wne="http://schemas.microsoft.com/office/word/2006/wordml" xmlns:wps="http://schemas.microsoft.com/office/word/2010/wordprocessingShape" mc:Ignorable="w14 wp14">
   <w:p>
     <w:pPr>
       <w:pStyle w:val="Rodap"/>
@@ -6382,7 +6445,7 @@
 </file>
 
 <file path=word/footnotes.xml><?xml version="1.0" encoding="utf-8"?>
-<w:footnotes xmlns:wpc="http://schemas.microsoft.com/office/word/2010/wordprocessingCanvas" xmlns:cx="http://schemas.microsoft.com/office/drawing/2014/chartex" xmlns:cx1="http://schemas.microsoft.com/office/drawing/2015/9/8/chartex" xmlns:cx2="http://schemas.microsoft.com/office/drawing/2015/10/21/chartex" xmlns:cx3="http://schemas.microsoft.com/office/drawing/2016/5/9/chartex" xmlns:cx4="http://schemas.microsoft.com/office/drawing/2016/5/10/chartex" xmlns:cx5="http://schemas.microsoft.com/office/drawing/2016/5/11/chartex" xmlns:cx6="http://schemas.microsoft.com/office/drawing/2016/5/12/chartex" xmlns:cx7="http://schemas.microsoft.com/office/drawing/2016/5/13/chartex" xmlns:cx8="http://schemas.microsoft.com/office/drawing/2016/5/14/chartex" xmlns:mc="http://schemas.openxmlformats.org/markup-compatibility/2006" xmlns:aink="http://schemas.microsoft.com/office/drawing/2016/ink" xmlns:am3d="http://schemas.microsoft.com/office/drawing/2017/model3d" xmlns:o="urn:schemas-microsoft-com:office:office" xmlns:r="http://schemas.openxmlformats.org/officeDocument/2006/relationships" xmlns:m="http://schemas.openxmlformats.org/officeDocument/2006/math" xmlns:v="urn:schemas-microsoft-com:vml" xmlns:wp14="http://schemas.microsoft.com/office/word/2010/wordprocessingDrawing" xmlns:wp="http://schemas.openxmlformats.org/drawingml/2006/wordprocessingDrawing" xmlns:w10="urn:schemas-microsoft-com:office:word" xmlns:w="http://schemas.openxmlformats.org/wordprocessingml/2006/main" xmlns:w14="http://schemas.microsoft.com/office/word/2010/wordml" xmlns:w15="http://schemas.microsoft.com/office/word/2012/wordml" xmlns:w16cid="http://schemas.microsoft.com/office/word/2016/wordml/cid" xmlns:w16se="http://schemas.microsoft.com/office/word/2015/wordml/symex" xmlns:wpg="http://schemas.microsoft.com/office/word/2010/wordprocessingGroup" xmlns:wpi="http://schemas.microsoft.com/office/word/2010/wordprocessingInk" xmlns:wne="http://schemas.microsoft.com/office/word/2006/wordml" xmlns:wps="http://schemas.microsoft.com/office/word/2010/wordprocessingShape" mc:Ignorable="w14 w15 w16se w16cid wp14">
+<w:footnotes xmlns:wpc="http://schemas.microsoft.com/office/word/2010/wordprocessingCanvas" xmlns:mc="http://schemas.openxmlformats.org/markup-compatibility/2006" xmlns:o="urn:schemas-microsoft-com:office:office" xmlns:r="http://schemas.openxmlformats.org/officeDocument/2006/relationships" xmlns:m="http://schemas.openxmlformats.org/officeDocument/2006/math" xmlns:v="urn:schemas-microsoft-com:vml" xmlns:wp14="http://schemas.microsoft.com/office/word/2010/wordprocessingDrawing" xmlns:wp="http://schemas.openxmlformats.org/drawingml/2006/wordprocessingDrawing" xmlns:w10="urn:schemas-microsoft-com:office:word" xmlns:w="http://schemas.openxmlformats.org/wordprocessingml/2006/main" xmlns:w14="http://schemas.microsoft.com/office/word/2010/wordml" xmlns:wpg="http://schemas.microsoft.com/office/word/2010/wordprocessingGroup" xmlns:wpi="http://schemas.microsoft.com/office/word/2010/wordprocessingInk" xmlns:wne="http://schemas.microsoft.com/office/word/2006/wordml" xmlns:wps="http://schemas.microsoft.com/office/word/2010/wordprocessingShape" mc:Ignorable="w14 wp14">
   <w:footnote w:type="separator" w:id="-1">
     <w:p>
       <w:pPr>
@@ -6407,7 +6470,7 @@
 </file>
 
 <file path=word/header1.xml><?xml version="1.0" encoding="utf-8"?>
-<w:hdr xmlns:wpc="http://schemas.microsoft.com/office/word/2010/wordprocessingCanvas" xmlns:cx="http://schemas.microsoft.com/office/drawing/2014/chartex" xmlns:cx1="http://schemas.microsoft.com/office/drawing/2015/9/8/chartex" xmlns:cx2="http://schemas.microsoft.com/office/drawing/2015/10/21/chartex" xmlns:cx3="http://schemas.microsoft.com/office/drawing/2016/5/9/chartex" xmlns:cx4="http://schemas.microsoft.com/office/drawing/2016/5/10/chartex" xmlns:cx5="http://schemas.microsoft.com/office/drawing/2016/5/11/chartex" xmlns:cx6="http://schemas.microsoft.com/office/drawing/2016/5/12/chartex" xmlns:cx7="http://schemas.microsoft.com/office/drawing/2016/5/13/chartex" xmlns:cx8="http://schemas.microsoft.com/office/drawing/2016/5/14/chartex" xmlns:mc="http://schemas.openxmlformats.org/markup-compatibility/2006" xmlns:aink="http://schemas.microsoft.com/office/drawing/2016/ink" xmlns:am3d="http://schemas.microsoft.com/office/drawing/2017/model3d" xmlns:o="urn:schemas-microsoft-com:office:office" xmlns:r="http://schemas.openxmlformats.org/officeDocument/2006/relationships" xmlns:m="http://schemas.openxmlformats.org/officeDocument/2006/math" xmlns:v="urn:schemas-microsoft-com:vml" xmlns:wp14="http://schemas.microsoft.com/office/word/2010/wordprocessingDrawing" xmlns:wp="http://schemas.openxmlformats.org/drawingml/2006/wordprocessingDrawing" xmlns:w10="urn:schemas-microsoft-com:office:word" xmlns:w="http://schemas.openxmlformats.org/wordprocessingml/2006/main" xmlns:w14="http://schemas.microsoft.com/office/word/2010/wordml" xmlns:w15="http://schemas.microsoft.com/office/word/2012/wordml" xmlns:w16cid="http://schemas.microsoft.com/office/word/2016/wordml/cid" xmlns:w16se="http://schemas.microsoft.com/office/word/2015/wordml/symex" xmlns:wpg="http://schemas.microsoft.com/office/word/2010/wordprocessingGroup" xmlns:wpi="http://schemas.microsoft.com/office/word/2010/wordprocessingInk" xmlns:wne="http://schemas.microsoft.com/office/word/2006/wordml" xmlns:wps="http://schemas.microsoft.com/office/word/2010/wordprocessingShape" mc:Ignorable="w14 w15 w16se w16cid wp14">
+<w:hdr xmlns:wpc="http://schemas.microsoft.com/office/word/2010/wordprocessingCanvas" xmlns:mc="http://schemas.openxmlformats.org/markup-compatibility/2006" xmlns:o="urn:schemas-microsoft-com:office:office" xmlns:r="http://schemas.openxmlformats.org/officeDocument/2006/relationships" xmlns:m="http://schemas.openxmlformats.org/officeDocument/2006/math" xmlns:v="urn:schemas-microsoft-com:vml" xmlns:wp14="http://schemas.microsoft.com/office/word/2010/wordprocessingDrawing" xmlns:wp="http://schemas.openxmlformats.org/drawingml/2006/wordprocessingDrawing" xmlns:w10="urn:schemas-microsoft-com:office:word" xmlns:w="http://schemas.openxmlformats.org/wordprocessingml/2006/main" xmlns:w14="http://schemas.microsoft.com/office/word/2010/wordml" xmlns:wpg="http://schemas.microsoft.com/office/word/2010/wordprocessingGroup" xmlns:wpi="http://schemas.microsoft.com/office/word/2010/wordprocessingInk" xmlns:wne="http://schemas.microsoft.com/office/word/2006/wordml" xmlns:wps="http://schemas.microsoft.com/office/word/2010/wordprocessingShape" mc:Ignorable="w14 wp14">
   <w:p>
     <w:pPr>
       <w:pStyle w:val="Cabealho"/>
@@ -6470,7 +6533,7 @@
 </file>
 
 <file path=word/header2.xml><?xml version="1.0" encoding="utf-8"?>
-<w:hdr xmlns:wpc="http://schemas.microsoft.com/office/word/2010/wordprocessingCanvas" xmlns:cx="http://schemas.microsoft.com/office/drawing/2014/chartex" xmlns:cx1="http://schemas.microsoft.com/office/drawing/2015/9/8/chartex" xmlns:cx2="http://schemas.microsoft.com/office/drawing/2015/10/21/chartex" xmlns:cx3="http://schemas.microsoft.com/office/drawing/2016/5/9/chartex" xmlns:cx4="http://schemas.microsoft.com/office/drawing/2016/5/10/chartex" xmlns:cx5="http://schemas.microsoft.com/office/drawing/2016/5/11/chartex" xmlns:cx6="http://schemas.microsoft.com/office/drawing/2016/5/12/chartex" xmlns:cx7="http://schemas.microsoft.com/office/drawing/2016/5/13/chartex" xmlns:cx8="http://schemas.microsoft.com/office/drawing/2016/5/14/chartex" xmlns:mc="http://schemas.openxmlformats.org/markup-compatibility/2006" xmlns:aink="http://schemas.microsoft.com/office/drawing/2016/ink" xmlns:am3d="http://schemas.microsoft.com/office/drawing/2017/model3d" xmlns:o="urn:schemas-microsoft-com:office:office" xmlns:r="http://schemas.openxmlformats.org/officeDocument/2006/relationships" xmlns:m="http://schemas.openxmlformats.org/officeDocument/2006/math" xmlns:v="urn:schemas-microsoft-com:vml" xmlns:wp14="http://schemas.microsoft.com/office/word/2010/wordprocessingDrawing" xmlns:wp="http://schemas.openxmlformats.org/drawingml/2006/wordprocessingDrawing" xmlns:w10="urn:schemas-microsoft-com:office:word" xmlns:w="http://schemas.openxmlformats.org/wordprocessingml/2006/main" xmlns:w14="http://schemas.microsoft.com/office/word/2010/wordml" xmlns:w15="http://schemas.microsoft.com/office/word/2012/wordml" xmlns:w16cid="http://schemas.microsoft.com/office/word/2016/wordml/cid" xmlns:w16se="http://schemas.microsoft.com/office/word/2015/wordml/symex" xmlns:wpg="http://schemas.microsoft.com/office/word/2010/wordprocessingGroup" xmlns:wpi="http://schemas.microsoft.com/office/word/2010/wordprocessingInk" xmlns:wne="http://schemas.microsoft.com/office/word/2006/wordml" xmlns:wps="http://schemas.microsoft.com/office/word/2010/wordprocessingShape" mc:Ignorable="w14 w15 w16se w16cid wp14">
+<w:hdr xmlns:wpc="http://schemas.microsoft.com/office/word/2010/wordprocessingCanvas" xmlns:mc="http://schemas.openxmlformats.org/markup-compatibility/2006" xmlns:o="urn:schemas-microsoft-com:office:office" xmlns:r="http://schemas.openxmlformats.org/officeDocument/2006/relationships" xmlns:m="http://schemas.openxmlformats.org/officeDocument/2006/math" xmlns:v="urn:schemas-microsoft-com:vml" xmlns:wp14="http://schemas.microsoft.com/office/word/2010/wordprocessingDrawing" xmlns:wp="http://schemas.openxmlformats.org/drawingml/2006/wordprocessingDrawing" xmlns:w10="urn:schemas-microsoft-com:office:word" xmlns:w="http://schemas.openxmlformats.org/wordprocessingml/2006/main" xmlns:w14="http://schemas.microsoft.com/office/word/2010/wordml" xmlns:wpg="http://schemas.microsoft.com/office/word/2010/wordprocessingGroup" xmlns:wpi="http://schemas.microsoft.com/office/word/2010/wordprocessingInk" xmlns:wne="http://schemas.microsoft.com/office/word/2006/wordml" xmlns:wps="http://schemas.microsoft.com/office/word/2010/wordprocessingShape" mc:Ignorable="w14 wp14">
   <w:p>
     <w:pPr>
       <w:pStyle w:val="Cabealho"/>
@@ -6490,7 +6553,7 @@
 </file>
 
 <file path=word/header3.xml><?xml version="1.0" encoding="utf-8"?>
-<w:hdr xmlns:wpc="http://schemas.microsoft.com/office/word/2010/wordprocessingCanvas" xmlns:cx="http://schemas.microsoft.com/office/drawing/2014/chartex" xmlns:cx1="http://schemas.microsoft.com/office/drawing/2015/9/8/chartex" xmlns:cx2="http://schemas.microsoft.com/office/drawing/2015/10/21/chartex" xmlns:cx3="http://schemas.microsoft.com/office/drawing/2016/5/9/chartex" xmlns:cx4="http://schemas.microsoft.com/office/drawing/2016/5/10/chartex" xmlns:cx5="http://schemas.microsoft.com/office/drawing/2016/5/11/chartex" xmlns:cx6="http://schemas.microsoft.com/office/drawing/2016/5/12/chartex" xmlns:cx7="http://schemas.microsoft.com/office/drawing/2016/5/13/chartex" xmlns:cx8="http://schemas.microsoft.com/office/drawing/2016/5/14/chartex" xmlns:mc="http://schemas.openxmlformats.org/markup-compatibility/2006" xmlns:aink="http://schemas.microsoft.com/office/drawing/2016/ink" xmlns:am3d="http://schemas.microsoft.com/office/drawing/2017/model3d" xmlns:o="urn:schemas-microsoft-com:office:office" xmlns:r="http://schemas.openxmlformats.org/officeDocument/2006/relationships" xmlns:m="http://schemas.openxmlformats.org/officeDocument/2006/math" xmlns:v="urn:schemas-microsoft-com:vml" xmlns:wp14="http://schemas.microsoft.com/office/word/2010/wordprocessingDrawing" xmlns:wp="http://schemas.openxmlformats.org/drawingml/2006/wordprocessingDrawing" xmlns:w10="urn:schemas-microsoft-com:office:word" xmlns:w="http://schemas.openxmlformats.org/wordprocessingml/2006/main" xmlns:w14="http://schemas.microsoft.com/office/word/2010/wordml" xmlns:w15="http://schemas.microsoft.com/office/word/2012/wordml" xmlns:w16cid="http://schemas.microsoft.com/office/word/2016/wordml/cid" xmlns:w16se="http://schemas.microsoft.com/office/word/2015/wordml/symex" xmlns:wpg="http://schemas.microsoft.com/office/word/2010/wordprocessingGroup" xmlns:wpi="http://schemas.microsoft.com/office/word/2010/wordprocessingInk" xmlns:wne="http://schemas.microsoft.com/office/word/2006/wordml" xmlns:wps="http://schemas.microsoft.com/office/word/2010/wordprocessingShape" mc:Ignorable="w14 w15 w16se w16cid wp14">
+<w:hdr xmlns:wpc="http://schemas.microsoft.com/office/word/2010/wordprocessingCanvas" xmlns:mc="http://schemas.openxmlformats.org/markup-compatibility/2006" xmlns:o="urn:schemas-microsoft-com:office:office" xmlns:r="http://schemas.openxmlformats.org/officeDocument/2006/relationships" xmlns:m="http://schemas.openxmlformats.org/officeDocument/2006/math" xmlns:v="urn:schemas-microsoft-com:vml" xmlns:wp14="http://schemas.microsoft.com/office/word/2010/wordprocessingDrawing" xmlns:wp="http://schemas.openxmlformats.org/drawingml/2006/wordprocessingDrawing" xmlns:w10="urn:schemas-microsoft-com:office:word" xmlns:w="http://schemas.openxmlformats.org/wordprocessingml/2006/main" xmlns:w14="http://schemas.microsoft.com/office/word/2010/wordml" xmlns:wpg="http://schemas.microsoft.com/office/word/2010/wordprocessingGroup" xmlns:wpi="http://schemas.microsoft.com/office/word/2010/wordprocessingInk" xmlns:wne="http://schemas.microsoft.com/office/word/2006/wordml" xmlns:wps="http://schemas.microsoft.com/office/word/2010/wordprocessingShape" mc:Ignorable="w14 wp14">
   <w:p>
     <w:pPr>
       <w:pStyle w:val="Cabealho"/>
@@ -6513,7 +6576,7 @@
 </file>
 
 <file path=word/header4.xml><?xml version="1.0" encoding="utf-8"?>
-<w:hdr xmlns:wpc="http://schemas.microsoft.com/office/word/2010/wordprocessingCanvas" xmlns:cx="http://schemas.microsoft.com/office/drawing/2014/chartex" xmlns:cx1="http://schemas.microsoft.com/office/drawing/2015/9/8/chartex" xmlns:cx2="http://schemas.microsoft.com/office/drawing/2015/10/21/chartex" xmlns:cx3="http://schemas.microsoft.com/office/drawing/2016/5/9/chartex" xmlns:cx4="http://schemas.microsoft.com/office/drawing/2016/5/10/chartex" xmlns:cx5="http://schemas.microsoft.com/office/drawing/2016/5/11/chartex" xmlns:cx6="http://schemas.microsoft.com/office/drawing/2016/5/12/chartex" xmlns:cx7="http://schemas.microsoft.com/office/drawing/2016/5/13/chartex" xmlns:cx8="http://schemas.microsoft.com/office/drawing/2016/5/14/chartex" xmlns:mc="http://schemas.openxmlformats.org/markup-compatibility/2006" xmlns:aink="http://schemas.microsoft.com/office/drawing/2016/ink" xmlns:am3d="http://schemas.microsoft.com/office/drawing/2017/model3d" xmlns:o="urn:schemas-microsoft-com:office:office" xmlns:r="http://schemas.openxmlformats.org/officeDocument/2006/relationships" xmlns:m="http://schemas.openxmlformats.org/officeDocument/2006/math" xmlns:v="urn:schemas-microsoft-com:vml" xmlns:wp14="http://schemas.microsoft.com/office/word/2010/wordprocessingDrawing" xmlns:wp="http://schemas.openxmlformats.org/drawingml/2006/wordprocessingDrawing" xmlns:w10="urn:schemas-microsoft-com:office:word" xmlns:w="http://schemas.openxmlformats.org/wordprocessingml/2006/main" xmlns:w14="http://schemas.microsoft.com/office/word/2010/wordml" xmlns:w15="http://schemas.microsoft.com/office/word/2012/wordml" xmlns:w16cid="http://schemas.microsoft.com/office/word/2016/wordml/cid" xmlns:w16se="http://schemas.microsoft.com/office/word/2015/wordml/symex" xmlns:wpg="http://schemas.microsoft.com/office/word/2010/wordprocessingGroup" xmlns:wpi="http://schemas.microsoft.com/office/word/2010/wordprocessingInk" xmlns:wne="http://schemas.microsoft.com/office/word/2006/wordml" xmlns:wps="http://schemas.microsoft.com/office/word/2010/wordprocessingShape" mc:Ignorable="w14 w15 w16se w16cid wp14">
+<w:hdr xmlns:wpc="http://schemas.microsoft.com/office/word/2010/wordprocessingCanvas" xmlns:mc="http://schemas.openxmlformats.org/markup-compatibility/2006" xmlns:o="urn:schemas-microsoft-com:office:office" xmlns:r="http://schemas.openxmlformats.org/officeDocument/2006/relationships" xmlns:m="http://schemas.openxmlformats.org/officeDocument/2006/math" xmlns:v="urn:schemas-microsoft-com:vml" xmlns:wp14="http://schemas.microsoft.com/office/word/2010/wordprocessingDrawing" xmlns:wp="http://schemas.openxmlformats.org/drawingml/2006/wordprocessingDrawing" xmlns:w10="urn:schemas-microsoft-com:office:word" xmlns:w="http://schemas.openxmlformats.org/wordprocessingml/2006/main" xmlns:w14="http://schemas.microsoft.com/office/word/2010/wordml" xmlns:wpg="http://schemas.microsoft.com/office/word/2010/wordprocessingGroup" xmlns:wpi="http://schemas.microsoft.com/office/word/2010/wordprocessingInk" xmlns:wne="http://schemas.microsoft.com/office/word/2006/wordml" xmlns:wps="http://schemas.microsoft.com/office/word/2010/wordprocessingShape" mc:Ignorable="w14 wp14">
   <w:p>
     <w:pPr>
       <w:pStyle w:val="Cabealho"/>
@@ -6571,7 +6634,7 @@
 </file>
 
 <file path=word/header5.xml><?xml version="1.0" encoding="utf-8"?>
-<w:hdr xmlns:wpc="http://schemas.microsoft.com/office/word/2010/wordprocessingCanvas" xmlns:cx="http://schemas.microsoft.com/office/drawing/2014/chartex" xmlns:cx1="http://schemas.microsoft.com/office/drawing/2015/9/8/chartex" xmlns:cx2="http://schemas.microsoft.com/office/drawing/2015/10/21/chartex" xmlns:cx3="http://schemas.microsoft.com/office/drawing/2016/5/9/chartex" xmlns:cx4="http://schemas.microsoft.com/office/drawing/2016/5/10/chartex" xmlns:cx5="http://schemas.microsoft.com/office/drawing/2016/5/11/chartex" xmlns:cx6="http://schemas.microsoft.com/office/drawing/2016/5/12/chartex" xmlns:cx7="http://schemas.microsoft.com/office/drawing/2016/5/13/chartex" xmlns:cx8="http://schemas.microsoft.com/office/drawing/2016/5/14/chartex" xmlns:mc="http://schemas.openxmlformats.org/markup-compatibility/2006" xmlns:aink="http://schemas.microsoft.com/office/drawing/2016/ink" xmlns:am3d="http://schemas.microsoft.com/office/drawing/2017/model3d" xmlns:o="urn:schemas-microsoft-com:office:office" xmlns:r="http://schemas.openxmlformats.org/officeDocument/2006/relationships" xmlns:m="http://schemas.openxmlformats.org/officeDocument/2006/math" xmlns:v="urn:schemas-microsoft-com:vml" xmlns:wp14="http://schemas.microsoft.com/office/word/2010/wordprocessingDrawing" xmlns:wp="http://schemas.openxmlformats.org/drawingml/2006/wordprocessingDrawing" xmlns:w10="urn:schemas-microsoft-com:office:word" xmlns:w="http://schemas.openxmlformats.org/wordprocessingml/2006/main" xmlns:w14="http://schemas.microsoft.com/office/word/2010/wordml" xmlns:w15="http://schemas.microsoft.com/office/word/2012/wordml" xmlns:w16cid="http://schemas.microsoft.com/office/word/2016/wordml/cid" xmlns:w16se="http://schemas.microsoft.com/office/word/2015/wordml/symex" xmlns:wpg="http://schemas.microsoft.com/office/word/2010/wordprocessingGroup" xmlns:wpi="http://schemas.microsoft.com/office/word/2010/wordprocessingInk" xmlns:wne="http://schemas.microsoft.com/office/word/2006/wordml" xmlns:wps="http://schemas.microsoft.com/office/word/2010/wordprocessingShape" mc:Ignorable="w14 w15 w16se w16cid wp14">
+<w:hdr xmlns:wpc="http://schemas.microsoft.com/office/word/2010/wordprocessingCanvas" xmlns:mc="http://schemas.openxmlformats.org/markup-compatibility/2006" xmlns:o="urn:schemas-microsoft-com:office:office" xmlns:r="http://schemas.openxmlformats.org/officeDocument/2006/relationships" xmlns:m="http://schemas.openxmlformats.org/officeDocument/2006/math" xmlns:v="urn:schemas-microsoft-com:vml" xmlns:wp14="http://schemas.microsoft.com/office/word/2010/wordprocessingDrawing" xmlns:wp="http://schemas.openxmlformats.org/drawingml/2006/wordprocessingDrawing" xmlns:w10="urn:schemas-microsoft-com:office:word" xmlns:w="http://schemas.openxmlformats.org/wordprocessingml/2006/main" xmlns:w14="http://schemas.microsoft.com/office/word/2010/wordml" xmlns:wpg="http://schemas.microsoft.com/office/word/2010/wordprocessingGroup" xmlns:wpi="http://schemas.microsoft.com/office/word/2010/wordprocessingInk" xmlns:wne="http://schemas.microsoft.com/office/word/2006/wordml" xmlns:wps="http://schemas.microsoft.com/office/word/2010/wordprocessingShape" mc:Ignorable="w14 wp14">
   <w:p>
     <w:pPr>
       <w:pStyle w:val="Cabealho"/>
@@ -6630,8 +6693,8 @@
 </file>
 
 <file path=word/numbering.xml><?xml version="1.0" encoding="utf-8"?>
-<w:numbering xmlns:wpc="http://schemas.microsoft.com/office/word/2010/wordprocessingCanvas" xmlns:cx="http://schemas.microsoft.com/office/drawing/2014/chartex" xmlns:cx1="http://schemas.microsoft.com/office/drawing/2015/9/8/chartex" xmlns:cx2="http://schemas.microsoft.com/office/drawing/2015/10/21/chartex" xmlns:cx3="http://schemas.microsoft.com/office/drawing/2016/5/9/chartex" xmlns:cx4="http://schemas.microsoft.com/office/drawing/2016/5/10/chartex" xmlns:cx5="http://schemas.microsoft.com/office/drawing/2016/5/11/chartex" xmlns:cx6="http://schemas.microsoft.com/office/drawing/2016/5/12/chartex" xmlns:cx7="http://schemas.microsoft.com/office/drawing/2016/5/13/chartex" xmlns:cx8="http://schemas.microsoft.com/office/drawing/2016/5/14/chartex" xmlns:mc="http://schemas.openxmlformats.org/markup-compatibility/2006" xmlns:aink="http://schemas.microsoft.com/office/drawing/2016/ink" xmlns:am3d="http://schemas.microsoft.com/office/drawing/2017/model3d" xmlns:o="urn:schemas-microsoft-com:office:office" xmlns:r="http://schemas.openxmlformats.org/officeDocument/2006/relationships" xmlns:m="http://schemas.openxmlformats.org/officeDocument/2006/math" xmlns:v="urn:schemas-microsoft-com:vml" xmlns:wp14="http://schemas.microsoft.com/office/word/2010/wordprocessingDrawing" xmlns:wp="http://schemas.openxmlformats.org/drawingml/2006/wordprocessingDrawing" xmlns:w10="urn:schemas-microsoft-com:office:word" xmlns:w="http://schemas.openxmlformats.org/wordprocessingml/2006/main" xmlns:w14="http://schemas.microsoft.com/office/word/2010/wordml" xmlns:w15="http://schemas.microsoft.com/office/word/2012/wordml" xmlns:w16cid="http://schemas.microsoft.com/office/word/2016/wordml/cid" xmlns:w16se="http://schemas.microsoft.com/office/word/2015/wordml/symex" xmlns:wpg="http://schemas.microsoft.com/office/word/2010/wordprocessingGroup" xmlns:wpi="http://schemas.microsoft.com/office/word/2010/wordprocessingInk" xmlns:wne="http://schemas.microsoft.com/office/word/2006/wordml" xmlns:wps="http://schemas.microsoft.com/office/word/2010/wordprocessingShape" mc:Ignorable="w14 w15 w16se w16cid wp14">
-  <w:abstractNum w:abstractNumId="0" w15:restartNumberingAfterBreak="0">
+<w:numbering xmlns:wpc="http://schemas.microsoft.com/office/word/2010/wordprocessingCanvas" xmlns:mc="http://schemas.openxmlformats.org/markup-compatibility/2006" xmlns:o="urn:schemas-microsoft-com:office:office" xmlns:r="http://schemas.openxmlformats.org/officeDocument/2006/relationships" xmlns:m="http://schemas.openxmlformats.org/officeDocument/2006/math" xmlns:v="urn:schemas-microsoft-com:vml" xmlns:wp14="http://schemas.microsoft.com/office/word/2010/wordprocessingDrawing" xmlns:wp="http://schemas.openxmlformats.org/drawingml/2006/wordprocessingDrawing" xmlns:w10="urn:schemas-microsoft-com:office:word" xmlns:w="http://schemas.openxmlformats.org/wordprocessingml/2006/main" xmlns:w14="http://schemas.microsoft.com/office/word/2010/wordml" xmlns:wpg="http://schemas.microsoft.com/office/word/2010/wordprocessingGroup" xmlns:wpi="http://schemas.microsoft.com/office/word/2010/wordprocessingInk" xmlns:wne="http://schemas.microsoft.com/office/word/2006/wordml" xmlns:wps="http://schemas.microsoft.com/office/word/2010/wordprocessingShape" mc:Ignorable="w14 wp14">
+  <w:abstractNum w:abstractNumId="0">
     <w:nsid w:val="FFFFFF1D"/>
     <w:multiLevelType w:val="multilevel"/>
     <w:tmpl w:val="BE28BE5E"/>
@@ -6771,7 +6834,7 @@
       </w:rPr>
     </w:lvl>
   </w:abstractNum>
-  <w:abstractNum w:abstractNumId="1" w15:restartNumberingAfterBreak="0">
+  <w:abstractNum w:abstractNumId="1">
     <w:nsid w:val="00000001"/>
     <w:multiLevelType w:val="multilevel"/>
     <w:tmpl w:val="36A0155C"/>
@@ -6929,7 +6992,7 @@
       </w:rPr>
     </w:lvl>
   </w:abstractNum>
-  <w:abstractNum w:abstractNumId="2" w15:restartNumberingAfterBreak="0">
+  <w:abstractNum w:abstractNumId="2">
     <w:nsid w:val="00000002"/>
     <w:multiLevelType w:val="singleLevel"/>
     <w:tmpl w:val="00000002"/>
@@ -6950,7 +7013,7 @@
       </w:rPr>
     </w:lvl>
   </w:abstractNum>
-  <w:abstractNum w:abstractNumId="3" w15:restartNumberingAfterBreak="0">
+  <w:abstractNum w:abstractNumId="3">
     <w:nsid w:val="03A4656E"/>
     <w:multiLevelType w:val="multilevel"/>
     <w:tmpl w:val="C2CC814E"/>
@@ -7103,7 +7166,7 @@
       </w:rPr>
     </w:lvl>
   </w:abstractNum>
-  <w:abstractNum w:abstractNumId="4" w15:restartNumberingAfterBreak="0">
+  <w:abstractNum w:abstractNumId="4">
     <w:nsid w:val="0ED40B4B"/>
     <w:multiLevelType w:val="hybridMultilevel"/>
     <w:tmpl w:val="42B822F6"/>
@@ -7192,7 +7255,7 @@
       </w:pPr>
     </w:lvl>
   </w:abstractNum>
-  <w:abstractNum w:abstractNumId="5" w15:restartNumberingAfterBreak="0">
+  <w:abstractNum w:abstractNumId="5">
     <w:nsid w:val="15F33362"/>
     <w:multiLevelType w:val="hybridMultilevel"/>
     <w:tmpl w:val="CADE5EE4"/>
@@ -7305,7 +7368,7 @@
       </w:rPr>
     </w:lvl>
   </w:abstractNum>
-  <w:abstractNum w:abstractNumId="6" w15:restartNumberingAfterBreak="0">
+  <w:abstractNum w:abstractNumId="6">
     <w:nsid w:val="1B6E71B8"/>
     <w:multiLevelType w:val="multilevel"/>
     <w:tmpl w:val="DCB486A0"/>
@@ -7441,7 +7504,7 @@
       </w:pPr>
     </w:lvl>
   </w:abstractNum>
-  <w:abstractNum w:abstractNumId="7" w15:restartNumberingAfterBreak="0">
+  <w:abstractNum w:abstractNumId="7">
     <w:nsid w:val="22EF54E2"/>
     <w:multiLevelType w:val="hybridMultilevel"/>
     <w:tmpl w:val="05C23948"/>
@@ -7530,7 +7593,7 @@
       </w:pPr>
     </w:lvl>
   </w:abstractNum>
-  <w:abstractNum w:abstractNumId="8" w15:restartNumberingAfterBreak="0">
+  <w:abstractNum w:abstractNumId="8">
     <w:nsid w:val="42002A31"/>
     <w:multiLevelType w:val="hybridMultilevel"/>
     <w:tmpl w:val="9580CBDC"/>
@@ -7643,7 +7706,7 @@
       </w:rPr>
     </w:lvl>
   </w:abstractNum>
-  <w:abstractNum w:abstractNumId="9" w15:restartNumberingAfterBreak="0">
+  <w:abstractNum w:abstractNumId="9">
     <w:nsid w:val="508C630D"/>
     <w:multiLevelType w:val="hybridMultilevel"/>
     <w:tmpl w:val="1A9C4384"/>
@@ -7732,7 +7795,7 @@
       </w:pPr>
     </w:lvl>
   </w:abstractNum>
-  <w:abstractNum w:abstractNumId="10" w15:restartNumberingAfterBreak="0">
+  <w:abstractNum w:abstractNumId="10">
     <w:nsid w:val="6D594CAB"/>
     <w:multiLevelType w:val="multilevel"/>
     <w:tmpl w:val="3A8A0B94"/>
@@ -7896,7 +7959,7 @@
       </w:rPr>
     </w:lvl>
   </w:abstractNum>
-  <w:abstractNum w:abstractNumId="11" w15:restartNumberingAfterBreak="0">
+  <w:abstractNum w:abstractNumId="11">
     <w:nsid w:val="6FAC7AD1"/>
     <w:multiLevelType w:val="hybridMultilevel"/>
     <w:tmpl w:val="83804E82"/>
@@ -7985,7 +8048,7 @@
       </w:pPr>
     </w:lvl>
   </w:abstractNum>
-  <w:abstractNum w:abstractNumId="12" w15:restartNumberingAfterBreak="0">
+  <w:abstractNum w:abstractNumId="12">
     <w:nsid w:val="70C86B63"/>
     <w:multiLevelType w:val="multilevel"/>
     <w:tmpl w:val="36A0155C"/>
@@ -8141,7 +8204,7 @@
       </w:rPr>
     </w:lvl>
   </w:abstractNum>
-  <w:abstractNum w:abstractNumId="13" w15:restartNumberingAfterBreak="0">
+  <w:abstractNum w:abstractNumId="13">
     <w:nsid w:val="7D2B27A2"/>
     <w:multiLevelType w:val="hybridMultilevel"/>
     <w:tmpl w:val="74041842"/>
@@ -8323,7 +8386,7 @@
 </file>
 
 <file path=word/styles.xml><?xml version="1.0" encoding="utf-8"?>
-<w:styles xmlns:mc="http://schemas.openxmlformats.org/markup-compatibility/2006" xmlns:r="http://schemas.openxmlformats.org/officeDocument/2006/relationships" xmlns:w="http://schemas.openxmlformats.org/wordprocessingml/2006/main" xmlns:w14="http://schemas.microsoft.com/office/word/2010/wordml" xmlns:w15="http://schemas.microsoft.com/office/word/2012/wordml" xmlns:w16cid="http://schemas.microsoft.com/office/word/2016/wordml/cid" xmlns:w16se="http://schemas.microsoft.com/office/word/2015/wordml/symex" mc:Ignorable="w14 w15 w16se w16cid">
+<w:styles xmlns:mc="http://schemas.openxmlformats.org/markup-compatibility/2006" xmlns:r="http://schemas.openxmlformats.org/officeDocument/2006/relationships" xmlns:w="http://schemas.openxmlformats.org/wordprocessingml/2006/main" xmlns:w14="http://schemas.microsoft.com/office/word/2010/wordml" mc:Ignorable="w14">
   <w:docDefaults>
     <w:rPrDefault>
       <w:rPr>
@@ -8333,382 +8396,145 @@
     </w:rPrDefault>
     <w:pPrDefault/>
   </w:docDefaults>
-  <w:latentStyles w:defLockedState="0" w:defUIPriority="99" w:defSemiHidden="0" w:defUnhideWhenUsed="0" w:defQFormat="0" w:count="375">
-    <w:lsdException w:name="Normal" w:uiPriority="0" w:qFormat="1"/>
-    <w:lsdException w:name="heading 1" w:uiPriority="0" w:qFormat="1"/>
-    <w:lsdException w:name="heading 2" w:uiPriority="0" w:qFormat="1"/>
-    <w:lsdException w:name="heading 3" w:uiPriority="9" w:qFormat="1"/>
-    <w:lsdException w:name="heading 4" w:uiPriority="9" w:qFormat="1"/>
-    <w:lsdException w:name="heading 5" w:uiPriority="9" w:qFormat="1"/>
-    <w:lsdException w:name="heading 6" w:uiPriority="9" w:qFormat="1"/>
-    <w:lsdException w:name="heading 7" w:uiPriority="9" w:qFormat="1"/>
-    <w:lsdException w:name="heading 8" w:uiPriority="9" w:qFormat="1"/>
-    <w:lsdException w:name="heading 9" w:uiPriority="9" w:qFormat="1"/>
-    <w:lsdException w:name="index 1" w:semiHidden="1" w:unhideWhenUsed="1"/>
-    <w:lsdException w:name="index 2" w:semiHidden="1" w:unhideWhenUsed="1"/>
-    <w:lsdException w:name="index 3" w:semiHidden="1" w:unhideWhenUsed="1"/>
-    <w:lsdException w:name="index 4" w:semiHidden="1" w:unhideWhenUsed="1"/>
-    <w:lsdException w:name="index 5" w:semiHidden="1" w:unhideWhenUsed="1"/>
-    <w:lsdException w:name="index 6" w:semiHidden="1" w:unhideWhenUsed="1"/>
-    <w:lsdException w:name="index 7" w:semiHidden="1" w:unhideWhenUsed="1"/>
-    <w:lsdException w:name="index 8" w:semiHidden="1" w:unhideWhenUsed="1"/>
-    <w:lsdException w:name="index 9" w:semiHidden="1" w:unhideWhenUsed="1"/>
-    <w:lsdException w:name="toc 1" w:semiHidden="1" w:uiPriority="39" w:unhideWhenUsed="1"/>
-    <w:lsdException w:name="toc 2" w:semiHidden="1" w:uiPriority="39" w:unhideWhenUsed="1"/>
-    <w:lsdException w:name="toc 3" w:semiHidden="1" w:uiPriority="39" w:unhideWhenUsed="1"/>
-    <w:lsdException w:name="toc 4" w:semiHidden="1" w:uiPriority="39" w:unhideWhenUsed="1"/>
-    <w:lsdException w:name="toc 5" w:semiHidden="1" w:uiPriority="39" w:unhideWhenUsed="1"/>
-    <w:lsdException w:name="toc 6" w:semiHidden="1" w:uiPriority="39" w:unhideWhenUsed="1"/>
-    <w:lsdException w:name="toc 7" w:semiHidden="1" w:uiPriority="39" w:unhideWhenUsed="1"/>
-    <w:lsdException w:name="toc 8" w:semiHidden="1" w:uiPriority="39" w:unhideWhenUsed="1"/>
-    <w:lsdException w:name="toc 9" w:semiHidden="1" w:uiPriority="39" w:unhideWhenUsed="1"/>
-    <w:lsdException w:name="Normal Indent" w:semiHidden="1" w:unhideWhenUsed="1"/>
-    <w:lsdException w:name="footnote text" w:semiHidden="1" w:unhideWhenUsed="1"/>
-    <w:lsdException w:name="annotation text" w:semiHidden="1" w:unhideWhenUsed="1"/>
-    <w:lsdException w:name="header" w:semiHidden="1" w:unhideWhenUsed="1"/>
-    <w:lsdException w:name="footer" w:semiHidden="1" w:unhideWhenUsed="1"/>
-    <w:lsdException w:name="index heading" w:semiHidden="1" w:unhideWhenUsed="1"/>
-    <w:lsdException w:name="caption" w:semiHidden="1" w:uiPriority="35" w:unhideWhenUsed="1" w:qFormat="1"/>
-    <w:lsdException w:name="table of figures" w:semiHidden="1" w:unhideWhenUsed="1" w:qFormat="1"/>
-    <w:lsdException w:name="envelope address" w:semiHidden="1" w:unhideWhenUsed="1"/>
-    <w:lsdException w:name="envelope return" w:semiHidden="1" w:unhideWhenUsed="1"/>
-    <w:lsdException w:name="footnote reference" w:semiHidden="1" w:unhideWhenUsed="1"/>
-    <w:lsdException w:name="annotation reference" w:semiHidden="1" w:unhideWhenUsed="1"/>
-    <w:lsdException w:name="line number" w:semiHidden="1" w:unhideWhenUsed="1"/>
-    <w:lsdException w:name="page number" w:semiHidden="1" w:unhideWhenUsed="1"/>
-    <w:lsdException w:name="endnote reference" w:semiHidden="1" w:unhideWhenUsed="1"/>
-    <w:lsdException w:name="endnote text" w:semiHidden="1" w:unhideWhenUsed="1"/>
-    <w:lsdException w:name="table of authorities" w:semiHidden="1" w:unhideWhenUsed="1"/>
-    <w:lsdException w:name="macro" w:semiHidden="1" w:unhideWhenUsed="1"/>
-    <w:lsdException w:name="toa heading" w:semiHidden="1" w:unhideWhenUsed="1"/>
-    <w:lsdException w:name="List" w:semiHidden="1" w:unhideWhenUsed="1"/>
-    <w:lsdException w:name="List Bullet" w:semiHidden="1" w:unhideWhenUsed="1"/>
-    <w:lsdException w:name="List Number" w:semiHidden="1" w:unhideWhenUsed="1"/>
-    <w:lsdException w:name="List 2" w:semiHidden="1" w:unhideWhenUsed="1"/>
-    <w:lsdException w:name="List 3" w:semiHidden="1" w:unhideWhenUsed="1"/>
-    <w:lsdException w:name="List 4" w:semiHidden="1" w:unhideWhenUsed="1"/>
-    <w:lsdException w:name="List 5" w:semiHidden="1" w:unhideWhenUsed="1"/>
-    <w:lsdException w:name="List Bullet 2" w:semiHidden="1" w:unhideWhenUsed="1"/>
-    <w:lsdException w:name="List Bullet 3" w:semiHidden="1" w:unhideWhenUsed="1"/>
-    <w:lsdException w:name="List Bullet 4" w:semiHidden="1" w:unhideWhenUsed="1"/>
-    <w:lsdException w:name="List Bullet 5" w:semiHidden="1" w:unhideWhenUsed="1"/>
-    <w:lsdException w:name="List Number 2" w:semiHidden="1" w:unhideWhenUsed="1"/>
-    <w:lsdException w:name="List Number 3" w:semiHidden="1" w:unhideWhenUsed="1"/>
-    <w:lsdException w:name="List Number 4" w:semiHidden="1" w:unhideWhenUsed="1"/>
-    <w:lsdException w:name="List Number 5" w:semiHidden="1" w:unhideWhenUsed="1"/>
-    <w:lsdException w:name="Title" w:uiPriority="10" w:qFormat="1"/>
-    <w:lsdException w:name="Closing" w:semiHidden="1" w:unhideWhenUsed="1"/>
-    <w:lsdException w:name="Signature" w:semiHidden="1" w:unhideWhenUsed="1"/>
-    <w:lsdException w:name="Default Paragraph Font" w:semiHidden="1" w:uiPriority="1" w:unhideWhenUsed="1"/>
-    <w:lsdException w:name="Body Text" w:semiHidden="1" w:unhideWhenUsed="1"/>
-    <w:lsdException w:name="Body Text Indent" w:semiHidden="1" w:unhideWhenUsed="1"/>
-    <w:lsdException w:name="List Continue" w:semiHidden="1" w:unhideWhenUsed="1"/>
-    <w:lsdException w:name="List Continue 2" w:semiHidden="1" w:unhideWhenUsed="1"/>
-    <w:lsdException w:name="List Continue 3" w:semiHidden="1" w:unhideWhenUsed="1"/>
-    <w:lsdException w:name="List Continue 4" w:semiHidden="1" w:unhideWhenUsed="1"/>
-    <w:lsdException w:name="List Continue 5" w:semiHidden="1" w:unhideWhenUsed="1"/>
-    <w:lsdException w:name="Message Header" w:semiHidden="1" w:unhideWhenUsed="1"/>
-    <w:lsdException w:name="Subtitle" w:uiPriority="11" w:qFormat="1"/>
-    <w:lsdException w:name="Salutation" w:semiHidden="1" w:unhideWhenUsed="1"/>
-    <w:lsdException w:name="Date" w:semiHidden="1" w:unhideWhenUsed="1"/>
-    <w:lsdException w:name="Body Text First Indent" w:semiHidden="1" w:unhideWhenUsed="1"/>
-    <w:lsdException w:name="Body Text First Indent 2" w:semiHidden="1" w:unhideWhenUsed="1"/>
-    <w:lsdException w:name="Note Heading" w:semiHidden="1" w:unhideWhenUsed="1"/>
-    <w:lsdException w:name="Body Text 2" w:semiHidden="1" w:unhideWhenUsed="1"/>
-    <w:lsdException w:name="Body Text 3" w:semiHidden="1" w:unhideWhenUsed="1"/>
-    <w:lsdException w:name="Body Text Indent 2" w:semiHidden="1" w:unhideWhenUsed="1"/>
-    <w:lsdException w:name="Body Text Indent 3" w:semiHidden="1" w:unhideWhenUsed="1"/>
-    <w:lsdException w:name="Block Text" w:semiHidden="1" w:unhideWhenUsed="1"/>
-    <w:lsdException w:name="Hyperlink" w:semiHidden="1" w:unhideWhenUsed="1"/>
-    <w:lsdException w:name="FollowedHyperlink" w:semiHidden="1" w:unhideWhenUsed="1"/>
-    <w:lsdException w:name="Strong" w:uiPriority="22" w:qFormat="1"/>
-    <w:lsdException w:name="Emphasis" w:uiPriority="20" w:qFormat="1"/>
-    <w:lsdException w:name="Document Map" w:semiHidden="1" w:unhideWhenUsed="1"/>
-    <w:lsdException w:name="Plain Text" w:semiHidden="1" w:unhideWhenUsed="1"/>
-    <w:lsdException w:name="E-mail Signature" w:semiHidden="1" w:unhideWhenUsed="1"/>
-    <w:lsdException w:name="HTML Top of Form" w:semiHidden="1" w:unhideWhenUsed="1"/>
-    <w:lsdException w:name="HTML Bottom of Form" w:semiHidden="1" w:unhideWhenUsed="1"/>
-    <w:lsdException w:name="Normal (Web)" w:semiHidden="1" w:unhideWhenUsed="1"/>
-    <w:lsdException w:name="HTML Acronym" w:semiHidden="1" w:unhideWhenUsed="1"/>
-    <w:lsdException w:name="HTML Address" w:semiHidden="1" w:unhideWhenUsed="1"/>
-    <w:lsdException w:name="HTML Cite" w:semiHidden="1" w:unhideWhenUsed="1"/>
-    <w:lsdException w:name="HTML Code" w:semiHidden="1" w:unhideWhenUsed="1"/>
-    <w:lsdException w:name="HTML Definition" w:semiHidden="1" w:unhideWhenUsed="1"/>
-    <w:lsdException w:name="HTML Keyboard" w:semiHidden="1" w:unhideWhenUsed="1"/>
-    <w:lsdException w:name="HTML Preformatted" w:semiHidden="1" w:unhideWhenUsed="1"/>
-    <w:lsdException w:name="HTML Sample" w:semiHidden="1" w:unhideWhenUsed="1"/>
-    <w:lsdException w:name="HTML Typewriter" w:semiHidden="1" w:unhideWhenUsed="1"/>
-    <w:lsdException w:name="HTML Variable" w:semiHidden="1" w:unhideWhenUsed="1"/>
-    <w:lsdException w:name="Normal Table" w:semiHidden="1" w:unhideWhenUsed="1"/>
-    <w:lsdException w:name="annotation subject" w:semiHidden="1" w:unhideWhenUsed="1"/>
-    <w:lsdException w:name="No List" w:semiHidden="1" w:unhideWhenUsed="1"/>
-    <w:lsdException w:name="Outline List 1" w:semiHidden="1" w:unhideWhenUsed="1"/>
-    <w:lsdException w:name="Outline List 2" w:semiHidden="1" w:unhideWhenUsed="1"/>
-    <w:lsdException w:name="Outline List 3" w:semiHidden="1" w:unhideWhenUsed="1"/>
-    <w:lsdException w:name="Table Simple 1" w:semiHidden="1" w:unhideWhenUsed="1"/>
-    <w:lsdException w:name="Table Simple 2" w:semiHidden="1" w:unhideWhenUsed="1"/>
-    <w:lsdException w:name="Table Simple 3" w:semiHidden="1" w:unhideWhenUsed="1"/>
-    <w:lsdException w:name="Table Classic 1" w:semiHidden="1" w:unhideWhenUsed="1"/>
-    <w:lsdException w:name="Table Classic 2" w:semiHidden="1" w:unhideWhenUsed="1"/>
-    <w:lsdException w:name="Table Classic 3" w:semiHidden="1" w:unhideWhenUsed="1"/>
-    <w:lsdException w:name="Table Classic 4" w:semiHidden="1" w:unhideWhenUsed="1"/>
-    <w:lsdException w:name="Table Colorful 1" w:semiHidden="1" w:unhideWhenUsed="1"/>
-    <w:lsdException w:name="Table Colorful 2" w:semiHidden="1" w:unhideWhenUsed="1"/>
-    <w:lsdException w:name="Table Colorful 3" w:semiHidden="1" w:unhideWhenUsed="1"/>
-    <w:lsdException w:name="Table Columns 1" w:semiHidden="1" w:unhideWhenUsed="1"/>
-    <w:lsdException w:name="Table Columns 2" w:semiHidden="1" w:unhideWhenUsed="1"/>
-    <w:lsdException w:name="Table Columns 3" w:semiHidden="1" w:unhideWhenUsed="1"/>
-    <w:lsdException w:name="Table Columns 4" w:semiHidden="1" w:unhideWhenUsed="1"/>
-    <w:lsdException w:name="Table Columns 5" w:semiHidden="1" w:unhideWhenUsed="1"/>
-    <w:lsdException w:name="Table Grid 1" w:semiHidden="1" w:unhideWhenUsed="1"/>
-    <w:lsdException w:name="Table Grid 2" w:semiHidden="1" w:unhideWhenUsed="1"/>
-    <w:lsdException w:name="Table Grid 3" w:semiHidden="1" w:unhideWhenUsed="1"/>
-    <w:lsdException w:name="Table Grid 4" w:semiHidden="1" w:unhideWhenUsed="1"/>
-    <w:lsdException w:name="Table Grid 5" w:semiHidden="1" w:unhideWhenUsed="1"/>
-    <w:lsdException w:name="Table Grid 6" w:semiHidden="1" w:unhideWhenUsed="1"/>
-    <w:lsdException w:name="Table Grid 7" w:semiHidden="1" w:unhideWhenUsed="1"/>
-    <w:lsdException w:name="Table Grid 8" w:semiHidden="1" w:unhideWhenUsed="1"/>
-    <w:lsdException w:name="Table List 1" w:semiHidden="1" w:unhideWhenUsed="1"/>
-    <w:lsdException w:name="Table List 2" w:semiHidden="1" w:unhideWhenUsed="1"/>
-    <w:lsdException w:name="Table List 3" w:semiHidden="1" w:unhideWhenUsed="1"/>
-    <w:lsdException w:name="Table List 4" w:semiHidden="1" w:unhideWhenUsed="1"/>
-    <w:lsdException w:name="Table List 5" w:semiHidden="1" w:unhideWhenUsed="1"/>
-    <w:lsdException w:name="Table List 6" w:semiHidden="1" w:unhideWhenUsed="1"/>
-    <w:lsdException w:name="Table List 7" w:semiHidden="1" w:unhideWhenUsed="1"/>
-    <w:lsdException w:name="Table List 8" w:semiHidden="1" w:unhideWhenUsed="1"/>
-    <w:lsdException w:name="Table 3D effects 1" w:semiHidden="1" w:unhideWhenUsed="1"/>
-    <w:lsdException w:name="Table 3D effects 2" w:semiHidden="1" w:unhideWhenUsed="1"/>
-    <w:lsdException w:name="Table 3D effects 3" w:semiHidden="1" w:unhideWhenUsed="1"/>
-    <w:lsdException w:name="Table Contemporary" w:semiHidden="1" w:unhideWhenUsed="1"/>
-    <w:lsdException w:name="Table Elegant" w:semiHidden="1" w:unhideWhenUsed="1"/>
-    <w:lsdException w:name="Table Professional" w:semiHidden="1" w:unhideWhenUsed="1"/>
-    <w:lsdException w:name="Table Subtle 1" w:semiHidden="1" w:unhideWhenUsed="1"/>
-    <w:lsdException w:name="Table Subtle 2" w:semiHidden="1" w:unhideWhenUsed="1"/>
-    <w:lsdException w:name="Table Web 1" w:semiHidden="1" w:unhideWhenUsed="1"/>
-    <w:lsdException w:name="Table Web 2" w:semiHidden="1" w:unhideWhenUsed="1"/>
-    <w:lsdException w:name="Table Web 3" w:semiHidden="1" w:unhideWhenUsed="1"/>
-    <w:lsdException w:name="Balloon Text" w:semiHidden="1" w:unhideWhenUsed="1"/>
-    <w:lsdException w:name="Table Grid" w:uiPriority="59"/>
-    <w:lsdException w:name="Table Theme" w:semiHidden="1" w:unhideWhenUsed="1"/>
-    <w:lsdException w:name="Placeholder Text" w:semiHidden="1"/>
-    <w:lsdException w:name="No Spacing" w:uiPriority="1" w:qFormat="1"/>
-    <w:lsdException w:name="Light Shading" w:uiPriority="60"/>
-    <w:lsdException w:name="Light List" w:uiPriority="61"/>
-    <w:lsdException w:name="Light Grid" w:uiPriority="62"/>
-    <w:lsdException w:name="Medium Shading 1" w:uiPriority="63"/>
-    <w:lsdException w:name="Medium Shading 2" w:uiPriority="64"/>
-    <w:lsdException w:name="Medium List 1" w:uiPriority="65"/>
-    <w:lsdException w:name="Medium List 2" w:uiPriority="66"/>
-    <w:lsdException w:name="Medium Grid 1" w:uiPriority="67"/>
-    <w:lsdException w:name="Medium Grid 2" w:uiPriority="68"/>
-    <w:lsdException w:name="Medium Grid 3" w:uiPriority="69"/>
-    <w:lsdException w:name="Dark List" w:uiPriority="70"/>
-    <w:lsdException w:name="Colorful Shading" w:uiPriority="71"/>
-    <w:lsdException w:name="Colorful List" w:uiPriority="72"/>
-    <w:lsdException w:name="Colorful Grid" w:uiPriority="73"/>
-    <w:lsdException w:name="Light Shading Accent 1" w:uiPriority="60"/>
-    <w:lsdException w:name="Light List Accent 1" w:uiPriority="61"/>
-    <w:lsdException w:name="Light Grid Accent 1" w:uiPriority="62"/>
-    <w:lsdException w:name="Medium Shading 1 Accent 1" w:uiPriority="63"/>
-    <w:lsdException w:name="Medium Shading 2 Accent 1" w:uiPriority="64"/>
-    <w:lsdException w:name="Medium List 1 Accent 1" w:uiPriority="65"/>
-    <w:lsdException w:name="Revision" w:semiHidden="1"/>
-    <w:lsdException w:name="List Paragraph" w:uiPriority="34" w:qFormat="1"/>
-    <w:lsdException w:name="Quote" w:uiPriority="29" w:qFormat="1"/>
-    <w:lsdException w:name="Intense Quote" w:uiPriority="30" w:qFormat="1"/>
-    <w:lsdException w:name="Medium List 2 Accent 1" w:uiPriority="66"/>
-    <w:lsdException w:name="Medium Grid 1 Accent 1" w:uiPriority="67"/>
-    <w:lsdException w:name="Medium Grid 2 Accent 1" w:uiPriority="68"/>
-    <w:lsdException w:name="Medium Grid 3 Accent 1" w:uiPriority="69"/>
-    <w:lsdException w:name="Dark List Accent 1" w:uiPriority="70"/>
-    <w:lsdException w:name="Colorful Shading Accent 1" w:uiPriority="71"/>
-    <w:lsdException w:name="Colorful List Accent 1" w:uiPriority="72"/>
-    <w:lsdException w:name="Colorful Grid Accent 1" w:uiPriority="73"/>
-    <w:lsdException w:name="Light Shading Accent 2" w:uiPriority="60"/>
-    <w:lsdException w:name="Light List Accent 2" w:uiPriority="61"/>
-    <w:lsdException w:name="Light Grid Accent 2" w:uiPriority="62"/>
-    <w:lsdException w:name="Medium Shading 1 Accent 2" w:uiPriority="63"/>
-    <w:lsdException w:name="Medium Shading 2 Accent 2" w:uiPriority="64"/>
-    <w:lsdException w:name="Medium List 1 Accent 2" w:uiPriority="65"/>
-    <w:lsdException w:name="Medium List 2 Accent 2" w:uiPriority="66"/>
-    <w:lsdException w:name="Medium Grid 1 Accent 2" w:uiPriority="67"/>
-    <w:lsdException w:name="Medium Grid 2 Accent 2" w:uiPriority="68"/>
-    <w:lsdException w:name="Medium Grid 3 Accent 2" w:uiPriority="69"/>
-    <w:lsdException w:name="Dark List Accent 2" w:uiPriority="70"/>
-    <w:lsdException w:name="Colorful Shading Accent 2" w:uiPriority="71"/>
-    <w:lsdException w:name="Colorful List Accent 2" w:uiPriority="72"/>
-    <w:lsdException w:name="Colorful Grid Accent 2" w:uiPriority="73"/>
-    <w:lsdException w:name="Light Shading Accent 3" w:uiPriority="60"/>
-    <w:lsdException w:name="Light List Accent 3" w:uiPriority="61"/>
-    <w:lsdException w:name="Light Grid Accent 3" w:uiPriority="62"/>
-    <w:lsdException w:name="Medium Shading 1 Accent 3" w:uiPriority="63"/>
-    <w:lsdException w:name="Medium Shading 2 Accent 3" w:uiPriority="64"/>
-    <w:lsdException w:name="Medium List 1 Accent 3" w:uiPriority="65"/>
-    <w:lsdException w:name="Medium List 2 Accent 3" w:uiPriority="66"/>
-    <w:lsdException w:name="Medium Grid 1 Accent 3" w:uiPriority="67"/>
-    <w:lsdException w:name="Medium Grid 2 Accent 3" w:uiPriority="68"/>
-    <w:lsdException w:name="Medium Grid 3 Accent 3" w:uiPriority="69"/>
-    <w:lsdException w:name="Dark List Accent 3" w:uiPriority="70"/>
-    <w:lsdException w:name="Colorful Shading Accent 3" w:uiPriority="71"/>
-    <w:lsdException w:name="Colorful List Accent 3" w:uiPriority="72"/>
-    <w:lsdException w:name="Colorful Grid Accent 3" w:uiPriority="73"/>
-    <w:lsdException w:name="Light Shading Accent 4" w:uiPriority="60"/>
-    <w:lsdException w:name="Light List Accent 4" w:uiPriority="61"/>
-    <w:lsdException w:name="Light Grid Accent 4" w:uiPriority="62"/>
-    <w:lsdException w:name="Medium Shading 1 Accent 4" w:uiPriority="63"/>
-    <w:lsdException w:name="Medium Shading 2 Accent 4" w:uiPriority="64"/>
-    <w:lsdException w:name="Medium List 1 Accent 4" w:uiPriority="65"/>
-    <w:lsdException w:name="Medium List 2 Accent 4" w:uiPriority="66"/>
-    <w:lsdException w:name="Medium Grid 1 Accent 4" w:uiPriority="67"/>
-    <w:lsdException w:name="Medium Grid 2 Accent 4" w:uiPriority="68"/>
-    <w:lsdException w:name="Medium Grid 3 Accent 4" w:uiPriority="69"/>
-    <w:lsdException w:name="Dark List Accent 4" w:uiPriority="70"/>
-    <w:lsdException w:name="Colorful Shading Accent 4" w:uiPriority="71"/>
-    <w:lsdException w:name="Colorful List Accent 4" w:uiPriority="72"/>
-    <w:lsdException w:name="Colorful Grid Accent 4" w:uiPriority="73"/>
-    <w:lsdException w:name="Light Shading Accent 5" w:uiPriority="60"/>
-    <w:lsdException w:name="Light List Accent 5" w:uiPriority="61"/>
-    <w:lsdException w:name="Light Grid Accent 5" w:uiPriority="62"/>
-    <w:lsdException w:name="Medium Shading 1 Accent 5" w:uiPriority="63"/>
-    <w:lsdException w:name="Medium Shading 2 Accent 5" w:uiPriority="64"/>
-    <w:lsdException w:name="Medium List 1 Accent 5" w:uiPriority="65"/>
-    <w:lsdException w:name="Medium List 2 Accent 5" w:uiPriority="66"/>
-    <w:lsdException w:name="Medium Grid 1 Accent 5" w:uiPriority="67"/>
-    <w:lsdException w:name="Medium Grid 2 Accent 5" w:uiPriority="68"/>
-    <w:lsdException w:name="Medium Grid 3 Accent 5" w:uiPriority="69"/>
-    <w:lsdException w:name="Dark List Accent 5" w:uiPriority="70"/>
-    <w:lsdException w:name="Colorful Shading Accent 5" w:uiPriority="71"/>
-    <w:lsdException w:name="Colorful List Accent 5" w:uiPriority="72"/>
-    <w:lsdException w:name="Colorful Grid Accent 5" w:uiPriority="73"/>
-    <w:lsdException w:name="Light Shading Accent 6" w:uiPriority="60"/>
-    <w:lsdException w:name="Light List Accent 6" w:uiPriority="61"/>
-    <w:lsdException w:name="Light Grid Accent 6" w:uiPriority="62"/>
-    <w:lsdException w:name="Medium Shading 1 Accent 6" w:uiPriority="63"/>
-    <w:lsdException w:name="Medium Shading 2 Accent 6" w:uiPriority="64"/>
-    <w:lsdException w:name="Medium List 1 Accent 6" w:uiPriority="65"/>
-    <w:lsdException w:name="Medium List 2 Accent 6" w:uiPriority="66"/>
-    <w:lsdException w:name="Medium Grid 1 Accent 6" w:uiPriority="67"/>
-    <w:lsdException w:name="Medium Grid 2 Accent 6" w:uiPriority="68"/>
-    <w:lsdException w:name="Medium Grid 3 Accent 6" w:uiPriority="69"/>
-    <w:lsdException w:name="Dark List Accent 6" w:uiPriority="70"/>
-    <w:lsdException w:name="Colorful Shading Accent 6" w:uiPriority="71"/>
-    <w:lsdException w:name="Colorful List Accent 6" w:uiPriority="72"/>
-    <w:lsdException w:name="Colorful Grid Accent 6" w:uiPriority="73"/>
-    <w:lsdException w:name="Subtle Emphasis" w:uiPriority="19" w:qFormat="1"/>
-    <w:lsdException w:name="Intense Emphasis" w:uiPriority="21" w:qFormat="1"/>
-    <w:lsdException w:name="Subtle Reference" w:uiPriority="31" w:qFormat="1"/>
-    <w:lsdException w:name="Intense Reference" w:uiPriority="32" w:qFormat="1"/>
-    <w:lsdException w:name="Book Title" w:uiPriority="33" w:qFormat="1"/>
-    <w:lsdException w:name="Bibliography" w:semiHidden="1" w:uiPriority="37" w:unhideWhenUsed="1"/>
-    <w:lsdException w:name="TOC Heading" w:semiHidden="1" w:uiPriority="39" w:unhideWhenUsed="1" w:qFormat="1"/>
-    <w:lsdException w:name="Plain Table 1" w:uiPriority="41"/>
-    <w:lsdException w:name="Plain Table 2" w:uiPriority="42"/>
-    <w:lsdException w:name="Plain Table 3" w:uiPriority="43"/>
-    <w:lsdException w:name="Plain Table 4" w:uiPriority="44"/>
-    <w:lsdException w:name="Plain Table 5" w:uiPriority="45"/>
-    <w:lsdException w:name="Grid Table Light" w:uiPriority="40"/>
-    <w:lsdException w:name="Grid Table 1 Light" w:uiPriority="46"/>
-    <w:lsdException w:name="Grid Table 2" w:uiPriority="47"/>
-    <w:lsdException w:name="Grid Table 3" w:uiPriority="48"/>
-    <w:lsdException w:name="Grid Table 4" w:uiPriority="49"/>
-    <w:lsdException w:name="Grid Table 5 Dark" w:uiPriority="50"/>
-    <w:lsdException w:name="Grid Table 6 Colorful" w:uiPriority="51"/>
-    <w:lsdException w:name="Grid Table 7 Colorful" w:uiPriority="52"/>
-    <w:lsdException w:name="Grid Table 1 Light Accent 1" w:uiPriority="46"/>
-    <w:lsdException w:name="Grid Table 2 Accent 1" w:uiPriority="47"/>
-    <w:lsdException w:name="Grid Table 3 Accent 1" w:uiPriority="48"/>
-    <w:lsdException w:name="Grid Table 4 Accent 1" w:uiPriority="49"/>
-    <w:lsdException w:name="Grid Table 5 Dark Accent 1" w:uiPriority="50"/>
-    <w:lsdException w:name="Grid Table 6 Colorful Accent 1" w:uiPriority="51"/>
-    <w:lsdException w:name="Grid Table 7 Colorful Accent 1" w:uiPriority="52"/>
-    <w:lsdException w:name="Grid Table 1 Light Accent 2" w:uiPriority="46"/>
-    <w:lsdException w:name="Grid Table 2 Accent 2" w:uiPriority="47"/>
-    <w:lsdException w:name="Grid Table 3 Accent 2" w:uiPriority="48"/>
-    <w:lsdException w:name="Grid Table 4 Accent 2" w:uiPriority="49"/>
-    <w:lsdException w:name="Grid Table 5 Dark Accent 2" w:uiPriority="50"/>
-    <w:lsdException w:name="Grid Table 6 Colorful Accent 2" w:uiPriority="51"/>
-    <w:lsdException w:name="Grid Table 7 Colorful Accent 2" w:uiPriority="52"/>
-    <w:lsdException w:name="Grid Table 1 Light Accent 3" w:uiPriority="46"/>
-    <w:lsdException w:name="Grid Table 2 Accent 3" w:uiPriority="47"/>
-    <w:lsdException w:name="Grid Table 3 Accent 3" w:uiPriority="48"/>
-    <w:lsdException w:name="Grid Table 4 Accent 3" w:uiPriority="49"/>
-    <w:lsdException w:name="Grid Table 5 Dark Accent 3" w:uiPriority="50"/>
-    <w:lsdException w:name="Grid Table 6 Colorful Accent 3" w:uiPriority="51"/>
-    <w:lsdException w:name="Grid Table 7 Colorful Accent 3" w:uiPriority="52"/>
-    <w:lsdException w:name="Grid Table 1 Light Accent 4" w:uiPriority="46"/>
-    <w:lsdException w:name="Grid Table 2 Accent 4" w:uiPriority="47"/>
-    <w:lsdException w:name="Grid Table 3 Accent 4" w:uiPriority="48"/>
-    <w:lsdException w:name="Grid Table 4 Accent 4" w:uiPriority="49"/>
-    <w:lsdException w:name="Grid Table 5 Dark Accent 4" w:uiPriority="50"/>
-    <w:lsdException w:name="Grid Table 6 Colorful Accent 4" w:uiPriority="51"/>
-    <w:lsdException w:name="Grid Table 7 Colorful Accent 4" w:uiPriority="52"/>
-    <w:lsdException w:name="Grid Table 1 Light Accent 5" w:uiPriority="46"/>
-    <w:lsdException w:name="Grid Table 2 Accent 5" w:uiPriority="47"/>
-    <w:lsdException w:name="Grid Table 3 Accent 5" w:uiPriority="48"/>
-    <w:lsdException w:name="Grid Table 4 Accent 5" w:uiPriority="49"/>
-    <w:lsdException w:name="Grid Table 5 Dark Accent 5" w:uiPriority="50"/>
-    <w:lsdException w:name="Grid Table 6 Colorful Accent 5" w:uiPriority="51"/>
-    <w:lsdException w:name="Grid Table 7 Colorful Accent 5" w:uiPriority="52"/>
-    <w:lsdException w:name="Grid Table 1 Light Accent 6" w:uiPriority="46"/>
-    <w:lsdException w:name="Grid Table 2 Accent 6" w:uiPriority="47"/>
-    <w:lsdException w:name="Grid Table 3 Accent 6" w:uiPriority="48"/>
-    <w:lsdException w:name="Grid Table 4 Accent 6" w:uiPriority="49"/>
-    <w:lsdException w:name="Grid Table 5 Dark Accent 6" w:uiPriority="50"/>
-    <w:lsdException w:name="Grid Table 6 Colorful Accent 6" w:uiPriority="51"/>
-    <w:lsdException w:name="Grid Table 7 Colorful Accent 6" w:uiPriority="52"/>
-    <w:lsdException w:name="List Table 1 Light" w:uiPriority="46"/>
-    <w:lsdException w:name="List Table 2" w:uiPriority="47"/>
-    <w:lsdException w:name="List Table 3" w:uiPriority="48"/>
-    <w:lsdException w:name="List Table 4" w:uiPriority="49"/>
-    <w:lsdException w:name="List Table 5 Dark" w:uiPriority="50"/>
-    <w:lsdException w:name="List Table 6 Colorful" w:uiPriority="51"/>
-    <w:lsdException w:name="List Table 7 Colorful" w:uiPriority="52"/>
-    <w:lsdException w:name="List Table 1 Light Accent 1" w:uiPriority="46"/>
-    <w:lsdException w:name="List Table 2 Accent 1" w:uiPriority="47"/>
-    <w:lsdException w:name="List Table 3 Accent 1" w:uiPriority="48"/>
-    <w:lsdException w:name="List Table 4 Accent 1" w:uiPriority="49"/>
-    <w:lsdException w:name="List Table 5 Dark Accent 1" w:uiPriority="50"/>
-    <w:lsdException w:name="List Table 6 Colorful Accent 1" w:uiPriority="51"/>
-    <w:lsdException w:name="List Table 7 Colorful Accent 1" w:uiPriority="52"/>
-    <w:lsdException w:name="List Table 1 Light Accent 2" w:uiPriority="46"/>
-    <w:lsdException w:name="List Table 2 Accent 2" w:uiPriority="47"/>
-    <w:lsdException w:name="List Table 3 Accent 2" w:uiPriority="48"/>
-    <w:lsdException w:name="List Table 4 Accent 2" w:uiPriority="49"/>
-    <w:lsdException w:name="List Table 5 Dark Accent 2" w:uiPriority="50"/>
-    <w:lsdException w:name="List Table 6 Colorful Accent 2" w:uiPriority="51"/>
-    <w:lsdException w:name="List Table 7 Colorful Accent 2" w:uiPriority="52"/>
-    <w:lsdException w:name="List Table 1 Light Accent 3" w:uiPriority="46"/>
-    <w:lsdException w:name="List Table 2 Accent 3" w:uiPriority="47"/>
-    <w:lsdException w:name="List Table 3 Accent 3" w:uiPriority="48"/>
-    <w:lsdException w:name="List Table 4 Accent 3" w:uiPriority="49"/>
-    <w:lsdException w:name="List Table 5 Dark Accent 3" w:uiPriority="50"/>
-    <w:lsdException w:name="List Table 6 Colorful Accent 3" w:uiPriority="51"/>
-    <w:lsdException w:name="List Table 7 Colorful Accent 3" w:uiPriority="52"/>
-    <w:lsdException w:name="List Table 1 Light Accent 4" w:uiPriority="46"/>
-    <w:lsdException w:name="List Table 2 Accent 4" w:uiPriority="47"/>
-    <w:lsdException w:name="List Table 3 Accent 4" w:uiPriority="48"/>
-    <w:lsdException w:name="List Table 4 Accent 4" w:uiPriority="49"/>
-    <w:lsdException w:name="List Table 5 Dark Accent 4" w:uiPriority="50"/>
-    <w:lsdException w:name="List Table 6 Colorful Accent 4" w:uiPriority="51"/>
-    <w:lsdException w:name="List Table 7 Colorful Accent 4" w:uiPriority="52"/>
-    <w:lsdException w:name="List Table 1 Light Accent 5" w:uiPriority="46"/>
-    <w:lsdException w:name="List Table 2 Accent 5" w:uiPriority="47"/>
-    <w:lsdException w:name="List Table 3 Accent 5" w:uiPriority="48"/>
-    <w:lsdException w:name="List Table 4 Accent 5" w:uiPriority="49"/>
-    <w:lsdException w:name="List Table 5 Dark Accent 5" w:uiPriority="50"/>
-    <w:lsdException w:name="List Table 6 Colorful Accent 5" w:uiPriority="51"/>
-    <w:lsdException w:name="List Table 7 Colorful Accent 5" w:uiPriority="52"/>
-    <w:lsdException w:name="List Table 1 Light Accent 6" w:uiPriority="46"/>
-    <w:lsdException w:name="List Table 2 Accent 6" w:uiPriority="47"/>
-    <w:lsdException w:name="List Table 3 Accent 6" w:uiPriority="48"/>
-    <w:lsdException w:name="List Table 4 Accent 6" w:uiPriority="49"/>
-    <w:lsdException w:name="List Table 5 Dark Accent 6" w:uiPriority="50"/>
-    <w:lsdException w:name="List Table 6 Colorful Accent 6" w:uiPriority="51"/>
-    <w:lsdException w:name="List Table 7 Colorful Accent 6" w:uiPriority="52"/>
-    <w:lsdException w:name="Mention" w:semiHidden="1" w:unhideWhenUsed="1"/>
-    <w:lsdException w:name="Smart Hyperlink" w:semiHidden="1" w:unhideWhenUsed="1"/>
-    <w:lsdException w:name="Hashtag" w:semiHidden="1" w:unhideWhenUsed="1"/>
-    <w:lsdException w:name="Unresolved Mention" w:semiHidden="1" w:unhideWhenUsed="1"/>
+  <w:latentStyles w:defLockedState="0" w:defUIPriority="99" w:defSemiHidden="1" w:defUnhideWhenUsed="1" w:defQFormat="0" w:count="267">
+    <w:lsdException w:name="Normal" w:semiHidden="0" w:uiPriority="0" w:unhideWhenUsed="0" w:qFormat="1"/>
+    <w:lsdException w:name="heading 1" w:semiHidden="0" w:uiPriority="0" w:unhideWhenUsed="0" w:qFormat="1"/>
+    <w:lsdException w:name="heading 2" w:semiHidden="0" w:uiPriority="0" w:unhideWhenUsed="0" w:qFormat="1"/>
+    <w:lsdException w:name="heading 3" w:semiHidden="0" w:uiPriority="9" w:unhideWhenUsed="0" w:qFormat="1"/>
+    <w:lsdException w:name="heading 4" w:semiHidden="0" w:uiPriority="9" w:unhideWhenUsed="0" w:qFormat="1"/>
+    <w:lsdException w:name="heading 5" w:semiHidden="0" w:uiPriority="9" w:unhideWhenUsed="0" w:qFormat="1"/>
+    <w:lsdException w:name="heading 6" w:semiHidden="0" w:uiPriority="9" w:unhideWhenUsed="0" w:qFormat="1"/>
+    <w:lsdException w:name="heading 7" w:semiHidden="0" w:uiPriority="9" w:unhideWhenUsed="0" w:qFormat="1"/>
+    <w:lsdException w:name="heading 8" w:semiHidden="0" w:uiPriority="9" w:unhideWhenUsed="0" w:qFormat="1"/>
+    <w:lsdException w:name="heading 9" w:semiHidden="0" w:uiPriority="9" w:unhideWhenUsed="0" w:qFormat="1"/>
+    <w:lsdException w:name="toc 1" w:uiPriority="39"/>
+    <w:lsdException w:name="toc 2" w:uiPriority="39"/>
+    <w:lsdException w:name="toc 3" w:uiPriority="39"/>
+    <w:lsdException w:name="toc 4" w:uiPriority="39"/>
+    <w:lsdException w:name="toc 5" w:uiPriority="39"/>
+    <w:lsdException w:name="toc 6" w:uiPriority="39"/>
+    <w:lsdException w:name="toc 7" w:uiPriority="39"/>
+    <w:lsdException w:name="toc 8" w:uiPriority="39"/>
+    <w:lsdException w:name="toc 9" w:uiPriority="39"/>
+    <w:lsdException w:name="caption" w:uiPriority="35" w:qFormat="1"/>
+    <w:lsdException w:name="table of figures" w:qFormat="1"/>
+    <w:lsdException w:name="Title" w:semiHidden="0" w:uiPriority="10" w:unhideWhenUsed="0" w:qFormat="1"/>
+    <w:lsdException w:name="Default Paragraph Font" w:uiPriority="1"/>
+    <w:lsdException w:name="Subtitle" w:semiHidden="0" w:uiPriority="11" w:unhideWhenUsed="0" w:qFormat="1"/>
+    <w:lsdException w:name="Strong" w:semiHidden="0" w:uiPriority="22" w:unhideWhenUsed="0" w:qFormat="1"/>
+    <w:lsdException w:name="Emphasis" w:semiHidden="0" w:uiPriority="20" w:unhideWhenUsed="0" w:qFormat="1"/>
+    <w:lsdException w:name="Table Grid" w:semiHidden="0" w:uiPriority="59" w:unhideWhenUsed="0"/>
+    <w:lsdException w:name="Placeholder Text" w:unhideWhenUsed="0"/>
+    <w:lsdException w:name="No Spacing" w:semiHidden="0" w:uiPriority="1" w:unhideWhenUsed="0" w:qFormat="1"/>
+    <w:lsdException w:name="Light Shading" w:semiHidden="0" w:uiPriority="60" w:unhideWhenUsed="0"/>
+    <w:lsdException w:name="Light List" w:semiHidden="0" w:uiPriority="61" w:unhideWhenUsed="0"/>
+    <w:lsdException w:name="Light Grid" w:semiHidden="0" w:uiPriority="62" w:unhideWhenUsed="0"/>
+    <w:lsdException w:name="Medium Shading 1" w:semiHidden="0" w:uiPriority="63" w:unhideWhenUsed="0"/>
+    <w:lsdException w:name="Medium Shading 2" w:semiHidden="0" w:uiPriority="64" w:unhideWhenUsed="0"/>
+    <w:lsdException w:name="Medium List 1" w:semiHidden="0" w:uiPriority="65" w:unhideWhenUsed="0"/>
+    <w:lsdException w:name="Medium List 2" w:semiHidden="0" w:uiPriority="66" w:unhideWhenUsed="0"/>
+    <w:lsdException w:name="Medium Grid 1" w:semiHidden="0" w:uiPriority="67" w:unhideWhenUsed="0"/>
+    <w:lsdException w:name="Medium Grid 2" w:semiHidden="0" w:uiPriority="68" w:unhideWhenUsed="0"/>
+    <w:lsdException w:name="Medium Grid 3" w:semiHidden="0" w:uiPriority="69" w:unhideWhenUsed="0"/>
+    <w:lsdException w:name="Dark List" w:semiHidden="0" w:uiPriority="70" w:unhideWhenUsed="0"/>
+    <w:lsdException w:name="Colorful Shading" w:semiHidden="0" w:uiPriority="71" w:unhideWhenUsed="0"/>
+    <w:lsdException w:name="Colorful List" w:semiHidden="0" w:uiPriority="72" w:unhideWhenUsed="0"/>
+    <w:lsdException w:name="Colorful Grid" w:semiHidden="0" w:uiPriority="73" w:unhideWhenUsed="0"/>
+    <w:lsdException w:name="Light Shading Accent 1" w:semiHidden="0" w:uiPriority="60" w:unhideWhenUsed="0"/>
+    <w:lsdException w:name="Light List Accent 1" w:semiHidden="0" w:uiPriority="61" w:unhideWhenUsed="0"/>
+    <w:lsdException w:name="Light Grid Accent 1" w:semiHidden="0" w:uiPriority="62" w:unhideWhenUsed="0"/>
+    <w:lsdException w:name="Medium Shading 1 Accent 1" w:semiHidden="0" w:uiPriority="63" w:unhideWhenUsed="0"/>
+    <w:lsdException w:name="Medium Shading 2 Accent 1" w:semiHidden="0" w:uiPriority="64" w:unhideWhenUsed="0"/>
+    <w:lsdException w:name="Medium List 1 Accent 1" w:semiHidden="0" w:uiPriority="65" w:unhideWhenUsed="0"/>
+    <w:lsdException w:name="Revision" w:unhideWhenUsed="0"/>
+    <w:lsdException w:name="List Paragraph" w:semiHidden="0" w:uiPriority="34" w:unhideWhenUsed="0" w:qFormat="1"/>
+    <w:lsdException w:name="Quote" w:semiHidden="0" w:uiPriority="29" w:unhideWhenUsed="0" w:qFormat="1"/>
+    <w:lsdException w:name="Intense Quote" w:semiHidden="0" w:uiPriority="30" w:unhideWhenUsed="0" w:qFormat="1"/>
+    <w:lsdException w:name="Medium List 2 Accent 1" w:semiHidden="0" w:uiPriority="66" w:unhideWhenUsed="0"/>
+    <w:lsdException w:name="Medium Grid 1 Accent 1" w:semiHidden="0" w:uiPriority="67" w:unhideWhenUsed="0"/>
+    <w:lsdException w:name="Medium Grid 2 Accent 1" w:semiHidden="0" w:uiPriority="68" w:unhideWhenUsed="0"/>
+    <w:lsdException w:name="Medium Grid 3 Accent 1" w:semiHidden="0" w:uiPriority="69" w:unhideWhenUsed="0"/>
+    <w:lsdException w:name="Dark List Accent 1" w:semiHidden="0" w:uiPriority="70" w:unhideWhenUsed="0"/>
+    <w:lsdException w:name="Colorful Shading Accent 1" w:semiHidden="0" w:uiPriority="71" w:unhideWhenUsed="0"/>
+    <w:lsdException w:name="Colorful List Accent 1" w:semiHidden="0" w:uiPriority="72" w:unhideWhenUsed="0"/>
+    <w:lsdException w:name="Colorful Grid Accent 1" w:semiHidden="0" w:uiPriority="73" w:unhideWhenUsed="0"/>
+    <w:lsdException w:name="Light Shading Accent 2" w:semiHidden="0" w:uiPriority="60" w:unhideWhenUsed="0"/>
+    <w:lsdException w:name="Light List Accent 2" w:semiHidden="0" w:uiPriority="61" w:unhideWhenUsed="0"/>
+    <w:lsdException w:name="Light Grid Accent 2" w:semiHidden="0" w:uiPriority="62" w:unhideWhenUsed="0"/>
+    <w:lsdException w:name="Medium Shading 1 Accent 2" w:semiHidden="0" w:uiPriority="63" w:unhideWhenUsed="0"/>
+    <w:lsdException w:name="Medium Shading 2 Accent 2" w:semiHidden="0" w:uiPriority="64" w:unhideWhenUsed="0"/>
+    <w:lsdException w:name="Medium List 1 Accent 2" w:semiHidden="0" w:uiPriority="65" w:unhideWhenUsed="0"/>
+    <w:lsdException w:name="Medium List 2 Accent 2" w:semiHidden="0" w:uiPriority="66" w:unhideWhenUsed="0"/>
+    <w:lsdException w:name="Medium Grid 1 Accent 2" w:semiHidden="0" w:uiPriority="67" w:unhideWhenUsed="0"/>
+    <w:lsdException w:name="Medium Grid 2 Accent 2" w:semiHidden="0" w:uiPriority="68" w:unhideWhenUsed="0"/>
+    <w:lsdException w:name="Medium Grid 3 Accent 2" w:semiHidden="0" w:uiPriority="69" w:unhideWhenUsed="0"/>
+    <w:lsdException w:name="Dark List Accent 2" w:semiHidden="0" w:uiPriority="70" w:unhideWhenUsed="0"/>
+    <w:lsdException w:name="Colorful Shading Accent 2" w:semiHidden="0" w:uiPriority="71" w:unhideWhenUsed="0"/>
+    <w:lsdException w:name="Colorful List Accent 2" w:semiHidden="0" w:uiPriority="72" w:unhideWhenUsed="0"/>
+    <w:lsdException w:name="Colorful Grid Accent 2" w:semiHidden="0" w:uiPriority="73" w:unhideWhenUsed="0"/>
+    <w:lsdException w:name="Light Shading Accent 3" w:semiHidden="0" w:uiPriority="60" w:unhideWhenUsed="0"/>
+    <w:lsdException w:name="Light List Accent 3" w:semiHidden="0" w:uiPriority="61" w:unhideWhenUsed="0"/>
+    <w:lsdException w:name="Light Grid Accent 3" w:semiHidden="0" w:uiPriority="62" w:unhideWhenUsed="0"/>
+    <w:lsdException w:name="Medium Shading 1 Accent 3" w:semiHidden="0" w:uiPriority="63" w:unhideWhenUsed="0"/>
+    <w:lsdException w:name="Medium Shading 2 Accent 3" w:semiHidden="0" w:uiPriority="64" w:unhideWhenUsed="0"/>
+    <w:lsdException w:name="Medium List 1 Accent 3" w:semiHidden="0" w:uiPriority="65" w:unhideWhenUsed="0"/>
+    <w:lsdException w:name="Medium List 2 Accent 3" w:semiHidden="0" w:uiPriority="66" w:unhideWhenUsed="0"/>
+    <w:lsdException w:name="Medium Grid 1 Accent 3" w:semiHidden="0" w:uiPriority="67" w:unhideWhenUsed="0"/>
+    <w:lsdException w:name="Medium Grid 2 Accent 3" w:semiHidden="0" w:uiPriority="68" w:unhideWhenUsed="0"/>
+    <w:lsdException w:name="Medium Grid 3 Accent 3" w:semiHidden="0" w:uiPriority="69" w:unhideWhenUsed="0"/>
+    <w:lsdException w:name="Dark List Accent 3" w:semiHidden="0" w:uiPriority="70" w:unhideWhenUsed="0"/>
+    <w:lsdException w:name="Colorful Shading Accent 3" w:semiHidden="0" w:uiPriority="71" w:unhideWhenUsed="0"/>
+    <w:lsdException w:name="Colorful List Accent 3" w:semiHidden="0" w:uiPriority="72" w:unhideWhenUsed="0"/>
+    <w:lsdException w:name="Colorful Grid Accent 3" w:semiHidden="0" w:uiPriority="73" w:unhideWhenUsed="0"/>
+    <w:lsdException w:name="Light Shading Accent 4" w:semiHidden="0" w:uiPriority="60" w:unhideWhenUsed="0"/>
+    <w:lsdException w:name="Light List Accent 4" w:semiHidden="0" w:uiPriority="61" w:unhideWhenUsed="0"/>
+    <w:lsdException w:name="Light Grid Accent 4" w:semiHidden="0" w:uiPriority="62" w:unhideWhenUsed="0"/>
+    <w:lsdException w:name="Medium Shading 1 Accent 4" w:semiHidden="0" w:uiPriority="63" w:unhideWhenUsed="0"/>
+    <w:lsdException w:name="Medium Shading 2 Accent 4" w:semiHidden="0" w:uiPriority="64" w:unhideWhenUsed="0"/>
+    <w:lsdException w:name="Medium List 1 Accent 4" w:semiHidden="0" w:uiPriority="65" w:unhideWhenUsed="0"/>
+    <w:lsdException w:name="Medium List 2 Accent 4" w:semiHidden="0" w:uiPriority="66" w:unhideWhenUsed="0"/>
+    <w:lsdException w:name="Medium Grid 1 Accent 4" w:semiHidden="0" w:uiPriority="67" w:unhideWhenUsed="0"/>
+    <w:lsdException w:name="Medium Grid 2 Accent 4" w:semiHidden="0" w:uiPriority="68" w:unhideWhenUsed="0"/>
+    <w:lsdException w:name="Medium Grid 3 Accent 4" w:semiHidden="0" w:uiPriority="69" w:unhideWhenUsed="0"/>
+    <w:lsdException w:name="Dark List Accent 4" w:semiHidden="0" w:uiPriority="70" w:unhideWhenUsed="0"/>
+    <w:lsdException w:name="Colorful Shading Accent 4" w:semiHidden="0" w:uiPriority="71" w:unhideWhenUsed="0"/>
+    <w:lsdException w:name="Colorful List Accent 4" w:semiHidden="0" w:uiPriority="72" w:unhideWhenUsed="0"/>
+    <w:lsdException w:name="Colorful Grid Accent 4" w:semiHidden="0" w:uiPriority="73" w:unhideWhenUsed="0"/>
+    <w:lsdException w:name="Light Shading Accent 5" w:semiHidden="0" w:uiPriority="60" w:unhideWhenUsed="0"/>
+    <w:lsdException w:name="Light List Accent 5" w:semiHidden="0" w:uiPriority="61" w:unhideWhenUsed="0"/>
+    <w:lsdException w:name="Light Grid Accent 5" w:semiHidden="0" w:uiPriority="62" w:unhideWhenUsed="0"/>
+    <w:lsdException w:name="Medium Shading 1 Accent 5" w:semiHidden="0" w:uiPriority="63" w:unhideWhenUsed="0"/>
+    <w:lsdException w:name="Medium Shading 2 Accent 5" w:semiHidden="0" w:uiPriority="64" w:unhideWhenUsed="0"/>
+    <w:lsdException w:name="Medium List 1 Accent 5" w:semiHidden="0" w:uiPriority="65" w:unhideWhenUsed="0"/>
+    <w:lsdException w:name="Medium List 2 Accent 5" w:semiHidden="0" w:uiPriority="66" w:unhideWhenUsed="0"/>
+    <w:lsdException w:name="Medium Grid 1 Accent 5" w:semiHidden="0" w:uiPriority="67" w:unhideWhenUsed="0"/>
+    <w:lsdException w:name="Medium Grid 2 Accent 5" w:semiHidden="0" w:uiPriority="68" w:unhideWhenUsed="0"/>
+    <w:lsdException w:name="Medium Grid 3 Accent 5" w:semiHidden="0" w:uiPriority="69" w:unhideWhenUsed="0"/>
+    <w:lsdException w:name="Dark List Accent 5" w:semiHidden="0" w:uiPriority="70" w:unhideWhenUsed="0"/>
+    <w:lsdException w:name="Colorful Shading Accent 5" w:semiHidden="0" w:uiPriority="71" w:unhideWhenUsed="0"/>
+    <w:lsdException w:name="Colorful List Accent 5" w:semiHidden="0" w:uiPriority="72" w:unhideWhenUsed="0"/>
+    <w:lsdException w:name="Colorful Grid Accent 5" w:semiHidden="0" w:uiPriority="73" w:unhideWhenUsed="0"/>
+    <w:lsdException w:name="Light Shading Accent 6" w:semiHidden="0" w:uiPriority="60" w:unhideWhenUsed="0"/>
+    <w:lsdException w:name="Light List Accent 6" w:semiHidden="0" w:uiPriority="61" w:unhideWhenUsed="0"/>
+    <w:lsdException w:name="Light Grid Accent 6" w:semiHidden="0" w:uiPriority="62" w:unhideWhenUsed="0"/>
+    <w:lsdException w:name="Medium Shading 1 Accent 6" w:semiHidden="0" w:uiPriority="63" w:unhideWhenUsed="0"/>
+    <w:lsdException w:name="Medium Shading 2 Accent 6" w:semiHidden="0" w:uiPriority="64" w:unhideWhenUsed="0"/>
+    <w:lsdException w:name="Medium List 1 Accent 6" w:semiHidden="0" w:uiPriority="65" w:unhideWhenUsed="0"/>
+    <w:lsdException w:name="Medium List 2 Accent 6" w:semiHidden="0" w:uiPriority="66" w:unhideWhenUsed="0"/>
+    <w:lsdException w:name="Medium Grid 1 Accent 6" w:semiHidden="0" w:uiPriority="67" w:unhideWhenUsed="0"/>
+    <w:lsdException w:name="Medium Grid 2 Accent 6" w:semiHidden="0" w:uiPriority="68" w:unhideWhenUsed="0"/>
+    <w:lsdException w:name="Medium Grid 3 Accent 6" w:semiHidden="0" w:uiPriority="69" w:unhideWhenUsed="0"/>
+    <w:lsdException w:name="Dark List Accent 6" w:semiHidden="0" w:uiPriority="70" w:unhideWhenUsed="0"/>
+    <w:lsdException w:name="Colorful Shading Accent 6" w:semiHidden="0" w:uiPriority="71" w:unhideWhenUsed="0"/>
+    <w:lsdException w:name="Colorful List Accent 6" w:semiHidden="0" w:uiPriority="72" w:unhideWhenUsed="0"/>
+    <w:lsdException w:name="Colorful Grid Accent 6" w:semiHidden="0" w:uiPriority="73" w:unhideWhenUsed="0"/>
+    <w:lsdException w:name="Subtle Emphasis" w:semiHidden="0" w:uiPriority="19" w:unhideWhenUsed="0" w:qFormat="1"/>
+    <w:lsdException w:name="Intense Emphasis" w:semiHidden="0" w:uiPriority="21" w:unhideWhenUsed="0" w:qFormat="1"/>
+    <w:lsdException w:name="Subtle Reference" w:semiHidden="0" w:uiPriority="31" w:unhideWhenUsed="0" w:qFormat="1"/>
+    <w:lsdException w:name="Intense Reference" w:semiHidden="0" w:uiPriority="32" w:unhideWhenUsed="0" w:qFormat="1"/>
+    <w:lsdException w:name="Book Title" w:semiHidden="0" w:uiPriority="33" w:unhideWhenUsed="0" w:qFormat="1"/>
+    <w:lsdException w:name="Bibliography" w:uiPriority="37"/>
+    <w:lsdException w:name="TOC Heading" w:uiPriority="39" w:qFormat="1"/>
   </w:latentStyles>
   <w:style w:type="paragraph" w:default="1" w:styleId="Normal">
     <w:name w:val="Normal"/>
@@ -9993,7 +9819,1471 @@
       <w:shd w:val="clear" w:color="auto" w:fill="E6E6E6"/>
     </w:rPr>
   </w:style>
-  <w:style w:type="character" w:styleId="MenoPendente">
+  <w:style w:type="character" w:customStyle="1" w:styleId="UnresolvedMention">
+    <w:name w:val="Unresolved Mention"/>
+    <w:basedOn w:val="Fontepargpadro"/>
+    <w:uiPriority w:val="99"/>
+    <w:semiHidden/>
+    <w:unhideWhenUsed/>
+    <w:rsid w:val="00BF2707"/>
+    <w:rPr>
+      <w:color w:val="808080"/>
+      <w:shd w:val="clear" w:color="auto" w:fill="E6E6E6"/>
+    </w:rPr>
+  </w:style>
+  <w:style w:type="character" w:customStyle="1" w:styleId="fontstyle01">
+    <w:name w:val="fontstyle01"/>
+    <w:basedOn w:val="Fontepargpadro"/>
+    <w:rsid w:val="000F5278"/>
+    <w:rPr>
+      <w:rFonts w:ascii="TimesNewRomanPSMT" w:hAnsi="TimesNewRomanPSMT" w:hint="default"/>
+      <w:b w:val="0"/>
+      <w:bCs w:val="0"/>
+      <w:i w:val="0"/>
+      <w:iCs w:val="0"/>
+      <w:color w:val="231F20"/>
+      <w:sz w:val="20"/>
+      <w:szCs w:val="20"/>
+    </w:rPr>
+  </w:style>
+</w:styles>
+</file>
+
+<file path=word/stylesWithEffects.xml><?xml version="1.0" encoding="utf-8"?>
+<w:styles xmlns:wpc="http://schemas.microsoft.com/office/word/2010/wordprocessingCanvas" xmlns:mc="http://schemas.openxmlformats.org/markup-compatibility/2006" xmlns:o="urn:schemas-microsoft-com:office:office" xmlns:r="http://schemas.openxmlformats.org/officeDocument/2006/relationships" xmlns:m="http://schemas.openxmlformats.org/officeDocument/2006/math" xmlns:v="urn:schemas-microsoft-com:vml" xmlns:wp14="http://schemas.microsoft.com/office/word/2010/wordprocessingDrawing" xmlns:wp="http://schemas.openxmlformats.org/drawingml/2006/wordprocessingDrawing" xmlns:w10="urn:schemas-microsoft-com:office:word" xmlns:w="http://schemas.openxmlformats.org/wordprocessingml/2006/main" xmlns:w14="http://schemas.microsoft.com/office/word/2010/wordml" xmlns:wpg="http://schemas.microsoft.com/office/word/2010/wordprocessingGroup" xmlns:wpi="http://schemas.microsoft.com/office/word/2010/wordprocessingInk" xmlns:wne="http://schemas.microsoft.com/office/word/2006/wordml" xmlns:wps="http://schemas.microsoft.com/office/word/2010/wordprocessingShape" mc:Ignorable="w14 wp14">
+  <w:docDefaults>
+    <w:rPrDefault>
+      <w:rPr>
+        <w:rFonts w:ascii="Times New Roman" w:eastAsia="Times New Roman" w:hAnsi="Times New Roman" w:cs="Times New Roman"/>
+        <w:lang w:val="pt-BR" w:eastAsia="pt-BR" w:bidi="ar-SA"/>
+      </w:rPr>
+    </w:rPrDefault>
+    <w:pPrDefault/>
+  </w:docDefaults>
+  <w:latentStyles w:defLockedState="0" w:defUIPriority="99" w:defSemiHidden="1" w:defUnhideWhenUsed="1" w:defQFormat="0" w:count="267">
+    <w:lsdException w:name="Normal" w:semiHidden="0" w:uiPriority="0" w:unhideWhenUsed="0" w:qFormat="1"/>
+    <w:lsdException w:name="heading 1" w:semiHidden="0" w:uiPriority="0" w:unhideWhenUsed="0" w:qFormat="1"/>
+    <w:lsdException w:name="heading 2" w:semiHidden="0" w:uiPriority="0" w:unhideWhenUsed="0" w:qFormat="1"/>
+    <w:lsdException w:name="heading 3" w:semiHidden="0" w:uiPriority="9" w:unhideWhenUsed="0" w:qFormat="1"/>
+    <w:lsdException w:name="heading 4" w:semiHidden="0" w:uiPriority="9" w:unhideWhenUsed="0" w:qFormat="1"/>
+    <w:lsdException w:name="heading 5" w:semiHidden="0" w:uiPriority="9" w:unhideWhenUsed="0" w:qFormat="1"/>
+    <w:lsdException w:name="heading 6" w:semiHidden="0" w:uiPriority="9" w:unhideWhenUsed="0" w:qFormat="1"/>
+    <w:lsdException w:name="heading 7" w:semiHidden="0" w:uiPriority="9" w:unhideWhenUsed="0" w:qFormat="1"/>
+    <w:lsdException w:name="heading 8" w:semiHidden="0" w:uiPriority="9" w:unhideWhenUsed="0" w:qFormat="1"/>
+    <w:lsdException w:name="heading 9" w:semiHidden="0" w:uiPriority="9" w:unhideWhenUsed="0" w:qFormat="1"/>
+    <w:lsdException w:name="toc 1" w:uiPriority="39"/>
+    <w:lsdException w:name="toc 2" w:uiPriority="39"/>
+    <w:lsdException w:name="toc 3" w:uiPriority="39"/>
+    <w:lsdException w:name="toc 4" w:uiPriority="39"/>
+    <w:lsdException w:name="toc 5" w:uiPriority="39"/>
+    <w:lsdException w:name="toc 6" w:uiPriority="39"/>
+    <w:lsdException w:name="toc 7" w:uiPriority="39"/>
+    <w:lsdException w:name="toc 8" w:uiPriority="39"/>
+    <w:lsdException w:name="toc 9" w:uiPriority="39"/>
+    <w:lsdException w:name="caption" w:uiPriority="35" w:qFormat="1"/>
+    <w:lsdException w:name="table of figures" w:qFormat="1"/>
+    <w:lsdException w:name="Title" w:semiHidden="0" w:uiPriority="10" w:unhideWhenUsed="0" w:qFormat="1"/>
+    <w:lsdException w:name="Default Paragraph Font" w:uiPriority="1"/>
+    <w:lsdException w:name="Subtitle" w:semiHidden="0" w:uiPriority="11" w:unhideWhenUsed="0" w:qFormat="1"/>
+    <w:lsdException w:name="Strong" w:semiHidden="0" w:uiPriority="22" w:unhideWhenUsed="0" w:qFormat="1"/>
+    <w:lsdException w:name="Emphasis" w:semiHidden="0" w:uiPriority="20" w:unhideWhenUsed="0" w:qFormat="1"/>
+    <w:lsdException w:name="Table Grid" w:semiHidden="0" w:uiPriority="59" w:unhideWhenUsed="0"/>
+    <w:lsdException w:name="Placeholder Text" w:unhideWhenUsed="0"/>
+    <w:lsdException w:name="No Spacing" w:semiHidden="0" w:uiPriority="1" w:unhideWhenUsed="0" w:qFormat="1"/>
+    <w:lsdException w:name="Light Shading" w:semiHidden="0" w:uiPriority="60" w:unhideWhenUsed="0"/>
+    <w:lsdException w:name="Light List" w:semiHidden="0" w:uiPriority="61" w:unhideWhenUsed="0"/>
+    <w:lsdException w:name="Light Grid" w:semiHidden="0" w:uiPriority="62" w:unhideWhenUsed="0"/>
+    <w:lsdException w:name="Medium Shading 1" w:semiHidden="0" w:uiPriority="63" w:unhideWhenUsed="0"/>
+    <w:lsdException w:name="Medium Shading 2" w:semiHidden="0" w:uiPriority="64" w:unhideWhenUsed="0"/>
+    <w:lsdException w:name="Medium List 1" w:semiHidden="0" w:uiPriority="65" w:unhideWhenUsed="0"/>
+    <w:lsdException w:name="Medium List 2" w:semiHidden="0" w:uiPriority="66" w:unhideWhenUsed="0"/>
+    <w:lsdException w:name="Medium Grid 1" w:semiHidden="0" w:uiPriority="67" w:unhideWhenUsed="0"/>
+    <w:lsdException w:name="Medium Grid 2" w:semiHidden="0" w:uiPriority="68" w:unhideWhenUsed="0"/>
+    <w:lsdException w:name="Medium Grid 3" w:semiHidden="0" w:uiPriority="69" w:unhideWhenUsed="0"/>
+    <w:lsdException w:name="Dark List" w:semiHidden="0" w:uiPriority="70" w:unhideWhenUsed="0"/>
+    <w:lsdException w:name="Colorful Shading" w:semiHidden="0" w:uiPriority="71" w:unhideWhenUsed="0"/>
+    <w:lsdException w:name="Colorful List" w:semiHidden="0" w:uiPriority="72" w:unhideWhenUsed="0"/>
+    <w:lsdException w:name="Colorful Grid" w:semiHidden="0" w:uiPriority="73" w:unhideWhenUsed="0"/>
+    <w:lsdException w:name="Light Shading Accent 1" w:semiHidden="0" w:uiPriority="60" w:unhideWhenUsed="0"/>
+    <w:lsdException w:name="Light List Accent 1" w:semiHidden="0" w:uiPriority="61" w:unhideWhenUsed="0"/>
+    <w:lsdException w:name="Light Grid Accent 1" w:semiHidden="0" w:uiPriority="62" w:unhideWhenUsed="0"/>
+    <w:lsdException w:name="Medium Shading 1 Accent 1" w:semiHidden="0" w:uiPriority="63" w:unhideWhenUsed="0"/>
+    <w:lsdException w:name="Medium Shading 2 Accent 1" w:semiHidden="0" w:uiPriority="64" w:unhideWhenUsed="0"/>
+    <w:lsdException w:name="Medium List 1 Accent 1" w:semiHidden="0" w:uiPriority="65" w:unhideWhenUsed="0"/>
+    <w:lsdException w:name="Revision" w:unhideWhenUsed="0"/>
+    <w:lsdException w:name="List Paragraph" w:semiHidden="0" w:uiPriority="34" w:unhideWhenUsed="0" w:qFormat="1"/>
+    <w:lsdException w:name="Quote" w:semiHidden="0" w:uiPriority="29" w:unhideWhenUsed="0" w:qFormat="1"/>
+    <w:lsdException w:name="Intense Quote" w:semiHidden="0" w:uiPriority="30" w:unhideWhenUsed="0" w:qFormat="1"/>
+    <w:lsdException w:name="Medium List 2 Accent 1" w:semiHidden="0" w:uiPriority="66" w:unhideWhenUsed="0"/>
+    <w:lsdException w:name="Medium Grid 1 Accent 1" w:semiHidden="0" w:uiPriority="67" w:unhideWhenUsed="0"/>
+    <w:lsdException w:name="Medium Grid 2 Accent 1" w:semiHidden="0" w:uiPriority="68" w:unhideWhenUsed="0"/>
+    <w:lsdException w:name="Medium Grid 3 Accent 1" w:semiHidden="0" w:uiPriority="69" w:unhideWhenUsed="0"/>
+    <w:lsdException w:name="Dark List Accent 1" w:semiHidden="0" w:uiPriority="70" w:unhideWhenUsed="0"/>
+    <w:lsdException w:name="Colorful Shading Accent 1" w:semiHidden="0" w:uiPriority="71" w:unhideWhenUsed="0"/>
+    <w:lsdException w:name="Colorful List Accent 1" w:semiHidden="0" w:uiPriority="72" w:unhideWhenUsed="0"/>
+    <w:lsdException w:name="Colorful Grid Accent 1" w:semiHidden="0" w:uiPriority="73" w:unhideWhenUsed="0"/>
+    <w:lsdException w:name="Light Shading Accent 2" w:semiHidden="0" w:uiPriority="60" w:unhideWhenUsed="0"/>
+    <w:lsdException w:name="Light List Accent 2" w:semiHidden="0" w:uiPriority="61" w:unhideWhenUsed="0"/>
+    <w:lsdException w:name="Light Grid Accent 2" w:semiHidden="0" w:uiPriority="62" w:unhideWhenUsed="0"/>
+    <w:lsdException w:name="Medium Shading 1 Accent 2" w:semiHidden="0" w:uiPriority="63" w:unhideWhenUsed="0"/>
+    <w:lsdException w:name="Medium Shading 2 Accent 2" w:semiHidden="0" w:uiPriority="64" w:unhideWhenUsed="0"/>
+    <w:lsdException w:name="Medium List 1 Accent 2" w:semiHidden="0" w:uiPriority="65" w:unhideWhenUsed="0"/>
+    <w:lsdException w:name="Medium List 2 Accent 2" w:semiHidden="0" w:uiPriority="66" w:unhideWhenUsed="0"/>
+    <w:lsdException w:name="Medium Grid 1 Accent 2" w:semiHidden="0" w:uiPriority="67" w:unhideWhenUsed="0"/>
+    <w:lsdException w:name="Medium Grid 2 Accent 2" w:semiHidden="0" w:uiPriority="68" w:unhideWhenUsed="0"/>
+    <w:lsdException w:name="Medium Grid 3 Accent 2" w:semiHidden="0" w:uiPriority="69" w:unhideWhenUsed="0"/>
+    <w:lsdException w:name="Dark List Accent 2" w:semiHidden="0" w:uiPriority="70" w:unhideWhenUsed="0"/>
+    <w:lsdException w:name="Colorful Shading Accent 2" w:semiHidden="0" w:uiPriority="71" w:unhideWhenUsed="0"/>
+    <w:lsdException w:name="Colorful List Accent 2" w:semiHidden="0" w:uiPriority="72" w:unhideWhenUsed="0"/>
+    <w:lsdException w:name="Colorful Grid Accent 2" w:semiHidden="0" w:uiPriority="73" w:unhideWhenUsed="0"/>
+    <w:lsdException w:name="Light Shading Accent 3" w:semiHidden="0" w:uiPriority="60" w:unhideWhenUsed="0"/>
+    <w:lsdException w:name="Light List Accent 3" w:semiHidden="0" w:uiPriority="61" w:unhideWhenUsed="0"/>
+    <w:lsdException w:name="Light Grid Accent 3" w:semiHidden="0" w:uiPriority="62" w:unhideWhenUsed="0"/>
+    <w:lsdException w:name="Medium Shading 1 Accent 3" w:semiHidden="0" w:uiPriority="63" w:unhideWhenUsed="0"/>
+    <w:lsdException w:name="Medium Shading 2 Accent 3" w:semiHidden="0" w:uiPriority="64" w:unhideWhenUsed="0"/>
+    <w:lsdException w:name="Medium List 1 Accent 3" w:semiHidden="0" w:uiPriority="65" w:unhideWhenUsed="0"/>
+    <w:lsdException w:name="Medium List 2 Accent 3" w:semiHidden="0" w:uiPriority="66" w:unhideWhenUsed="0"/>
+    <w:lsdException w:name="Medium Grid 1 Accent 3" w:semiHidden="0" w:uiPriority="67" w:unhideWhenUsed="0"/>
+    <w:lsdException w:name="Medium Grid 2 Accent 3" w:semiHidden="0" w:uiPriority="68" w:unhideWhenUsed="0"/>
+    <w:lsdException w:name="Medium Grid 3 Accent 3" w:semiHidden="0" w:uiPriority="69" w:unhideWhenUsed="0"/>
+    <w:lsdException w:name="Dark List Accent 3" w:semiHidden="0" w:uiPriority="70" w:unhideWhenUsed="0"/>
+    <w:lsdException w:name="Colorful Shading Accent 3" w:semiHidden="0" w:uiPriority="71" w:unhideWhenUsed="0"/>
+    <w:lsdException w:name="Colorful List Accent 3" w:semiHidden="0" w:uiPriority="72" w:unhideWhenUsed="0"/>
+    <w:lsdException w:name="Colorful Grid Accent 3" w:semiHidden="0" w:uiPriority="73" w:unhideWhenUsed="0"/>
+    <w:lsdException w:name="Light Shading Accent 4" w:semiHidden="0" w:uiPriority="60" w:unhideWhenUsed="0"/>
+    <w:lsdException w:name="Light List Accent 4" w:semiHidden="0" w:uiPriority="61" w:unhideWhenUsed="0"/>
+    <w:lsdException w:name="Light Grid Accent 4" w:semiHidden="0" w:uiPriority="62" w:unhideWhenUsed="0"/>
+    <w:lsdException w:name="Medium Shading 1 Accent 4" w:semiHidden="0" w:uiPriority="63" w:unhideWhenUsed="0"/>
+    <w:lsdException w:name="Medium Shading 2 Accent 4" w:semiHidden="0" w:uiPriority="64" w:unhideWhenUsed="0"/>
+    <w:lsdException w:name="Medium List 1 Accent 4" w:semiHidden="0" w:uiPriority="65" w:unhideWhenUsed="0"/>
+    <w:lsdException w:name="Medium List 2 Accent 4" w:semiHidden="0" w:uiPriority="66" w:unhideWhenUsed="0"/>
+    <w:lsdException w:name="Medium Grid 1 Accent 4" w:semiHidden="0" w:uiPriority="67" w:unhideWhenUsed="0"/>
+    <w:lsdException w:name="Medium Grid 2 Accent 4" w:semiHidden="0" w:uiPriority="68" w:unhideWhenUsed="0"/>
+    <w:lsdException w:name="Medium Grid 3 Accent 4" w:semiHidden="0" w:uiPriority="69" w:unhideWhenUsed="0"/>
+    <w:lsdException w:name="Dark List Accent 4" w:semiHidden="0" w:uiPriority="70" w:unhideWhenUsed="0"/>
+    <w:lsdException w:name="Colorful Shading Accent 4" w:semiHidden="0" w:uiPriority="71" w:unhideWhenUsed="0"/>
+    <w:lsdException w:name="Colorful List Accent 4" w:semiHidden="0" w:uiPriority="72" w:unhideWhenUsed="0"/>
+    <w:lsdException w:name="Colorful Grid Accent 4" w:semiHidden="0" w:uiPriority="73" w:unhideWhenUsed="0"/>
+    <w:lsdException w:name="Light Shading Accent 5" w:semiHidden="0" w:uiPriority="60" w:unhideWhenUsed="0"/>
+    <w:lsdException w:name="Light List Accent 5" w:semiHidden="0" w:uiPriority="61" w:unhideWhenUsed="0"/>
+    <w:lsdException w:name="Light Grid Accent 5" w:semiHidden="0" w:uiPriority="62" w:unhideWhenUsed="0"/>
+    <w:lsdException w:name="Medium Shading 1 Accent 5" w:semiHidden="0" w:uiPriority="63" w:unhideWhenUsed="0"/>
+    <w:lsdException w:name="Medium Shading 2 Accent 5" w:semiHidden="0" w:uiPriority="64" w:unhideWhenUsed="0"/>
+    <w:lsdException w:name="Medium List 1 Accent 5" w:semiHidden="0" w:uiPriority="65" w:unhideWhenUsed="0"/>
+    <w:lsdException w:name="Medium List 2 Accent 5" w:semiHidden="0" w:uiPriority="66" w:unhideWhenUsed="0"/>
+    <w:lsdException w:name="Medium Grid 1 Accent 5" w:semiHidden="0" w:uiPriority="67" w:unhideWhenUsed="0"/>
+    <w:lsdException w:name="Medium Grid 2 Accent 5" w:semiHidden="0" w:uiPriority="68" w:unhideWhenUsed="0"/>
+    <w:lsdException w:name="Medium Grid 3 Accent 5" w:semiHidden="0" w:uiPriority="69" w:unhideWhenUsed="0"/>
+    <w:lsdException w:name="Dark List Accent 5" w:semiHidden="0" w:uiPriority="70" w:unhideWhenUsed="0"/>
+    <w:lsdException w:name="Colorful Shading Accent 5" w:semiHidden="0" w:uiPriority="71" w:unhideWhenUsed="0"/>
+    <w:lsdException w:name="Colorful List Accent 5" w:semiHidden="0" w:uiPriority="72" w:unhideWhenUsed="0"/>
+    <w:lsdException w:name="Colorful Grid Accent 5" w:semiHidden="0" w:uiPriority="73" w:unhideWhenUsed="0"/>
+    <w:lsdException w:name="Light Shading Accent 6" w:semiHidden="0" w:uiPriority="60" w:unhideWhenUsed="0"/>
+    <w:lsdException w:name="Light List Accent 6" w:semiHidden="0" w:uiPriority="61" w:unhideWhenUsed="0"/>
+    <w:lsdException w:name="Light Grid Accent 6" w:semiHidden="0" w:uiPriority="62" w:unhideWhenUsed="0"/>
+    <w:lsdException w:name="Medium Shading 1 Accent 6" w:semiHidden="0" w:uiPriority="63" w:unhideWhenUsed="0"/>
+    <w:lsdException w:name="Medium Shading 2 Accent 6" w:semiHidden="0" w:uiPriority="64" w:unhideWhenUsed="0"/>
+    <w:lsdException w:name="Medium List 1 Accent 6" w:semiHidden="0" w:uiPriority="65" w:unhideWhenUsed="0"/>
+    <w:lsdException w:name="Medium List 2 Accent 6" w:semiHidden="0" w:uiPriority="66" w:unhideWhenUsed="0"/>
+    <w:lsdException w:name="Medium Grid 1 Accent 6" w:semiHidden="0" w:uiPriority="67" w:unhideWhenUsed="0"/>
+    <w:lsdException w:name="Medium Grid 2 Accent 6" w:semiHidden="0" w:uiPriority="68" w:unhideWhenUsed="0"/>
+    <w:lsdException w:name="Medium Grid 3 Accent 6" w:semiHidden="0" w:uiPriority="69" w:unhideWhenUsed="0"/>
+    <w:lsdException w:name="Dark List Accent 6" w:semiHidden="0" w:uiPriority="70" w:unhideWhenUsed="0"/>
+    <w:lsdException w:name="Colorful Shading Accent 6" w:semiHidden="0" w:uiPriority="71" w:unhideWhenUsed="0"/>
+    <w:lsdException w:name="Colorful List Accent 6" w:semiHidden="0" w:uiPriority="72" w:unhideWhenUsed="0"/>
+    <w:lsdException w:name="Colorful Grid Accent 6" w:semiHidden="0" w:uiPriority="73" w:unhideWhenUsed="0"/>
+    <w:lsdException w:name="Subtle Emphasis" w:semiHidden="0" w:uiPriority="19" w:unhideWhenUsed="0" w:qFormat="1"/>
+    <w:lsdException w:name="Intense Emphasis" w:semiHidden="0" w:uiPriority="21" w:unhideWhenUsed="0" w:qFormat="1"/>
+    <w:lsdException w:name="Subtle Reference" w:semiHidden="0" w:uiPriority="31" w:unhideWhenUsed="0" w:qFormat="1"/>
+    <w:lsdException w:name="Intense Reference" w:semiHidden="0" w:uiPriority="32" w:unhideWhenUsed="0" w:qFormat="1"/>
+    <w:lsdException w:name="Book Title" w:semiHidden="0" w:uiPriority="33" w:unhideWhenUsed="0" w:qFormat="1"/>
+    <w:lsdException w:name="Bibliography" w:uiPriority="37"/>
+    <w:lsdException w:name="TOC Heading" w:uiPriority="39" w:qFormat="1"/>
+  </w:latentStyles>
+  <w:style w:type="paragraph" w:default="1" w:styleId="Normal">
+    <w:name w:val="Normal"/>
+    <w:qFormat/>
+    <w:pPr>
+      <w:suppressAutoHyphens/>
+      <w:spacing w:after="120"/>
+      <w:ind w:firstLine="340"/>
+      <w:jc w:val="both"/>
+    </w:pPr>
+    <w:rPr>
+      <w:sz w:val="24"/>
+    </w:rPr>
+  </w:style>
+  <w:style w:type="paragraph" w:styleId="Ttulo1">
+    <w:name w:val="heading 1"/>
+    <w:basedOn w:val="Normal"/>
+    <w:next w:val="Normal"/>
+    <w:qFormat/>
+    <w:rsid w:val="000E495D"/>
+    <w:pPr>
+      <w:keepNext/>
+      <w:pageBreakBefore/>
+      <w:numPr>
+        <w:numId w:val="6"/>
+      </w:numPr>
+      <w:spacing w:before="1800" w:after="840"/>
+      <w:ind w:left="295" w:hanging="295"/>
+      <w:jc w:val="left"/>
+      <w:outlineLvl w:val="0"/>
+    </w:pPr>
+    <w:rPr>
+      <w:b/>
+      <w:bCs/>
+      <w:caps/>
+      <w:szCs w:val="24"/>
+    </w:rPr>
+  </w:style>
+  <w:style w:type="paragraph" w:styleId="Ttulo2">
+    <w:name w:val="heading 2"/>
+    <w:basedOn w:val="Normal"/>
+    <w:next w:val="Normal"/>
+    <w:autoRedefine/>
+    <w:qFormat/>
+    <w:rsid w:val="00BF2707"/>
+    <w:pPr>
+      <w:keepNext/>
+      <w:numPr>
+        <w:ilvl w:val="1"/>
+        <w:numId w:val="6"/>
+      </w:numPr>
+      <w:tabs>
+        <w:tab w:val="clear" w:pos="788"/>
+      </w:tabs>
+      <w:spacing w:before="360" w:after="180"/>
+      <w:ind w:left="426" w:hanging="426"/>
+      <w:jc w:val="left"/>
+      <w:outlineLvl w:val="1"/>
+    </w:pPr>
+    <w:rPr>
+      <w:rFonts w:ascii="Times" w:hAnsi="Times"/>
+      <w:i/>
+      <w:caps/>
+      <w:szCs w:val="24"/>
+    </w:rPr>
+  </w:style>
+  <w:style w:type="paragraph" w:styleId="Ttulo3">
+    <w:name w:val="heading 3"/>
+    <w:basedOn w:val="Normal"/>
+    <w:next w:val="Normal"/>
+    <w:qFormat/>
+    <w:rsid w:val="0085229E"/>
+    <w:pPr>
+      <w:keepNext/>
+      <w:numPr>
+        <w:ilvl w:val="2"/>
+        <w:numId w:val="1"/>
+      </w:numPr>
+      <w:spacing w:before="240"/>
+      <w:jc w:val="left"/>
+      <w:outlineLvl w:val="2"/>
+    </w:pPr>
+    <w:rPr>
+      <w:b/>
+    </w:rPr>
+  </w:style>
+  <w:style w:type="paragraph" w:styleId="Ttulo4">
+    <w:name w:val="heading 4"/>
+    <w:basedOn w:val="Ttulo3"/>
+    <w:next w:val="Normal"/>
+    <w:qFormat/>
+    <w:rsid w:val="0085229E"/>
+    <w:pPr>
+      <w:numPr>
+        <w:ilvl w:val="3"/>
+      </w:numPr>
+      <w:outlineLvl w:val="3"/>
+    </w:pPr>
+    <w:rPr>
+      <w:b w:val="0"/>
+      <w:szCs w:val="24"/>
+    </w:rPr>
+  </w:style>
+  <w:style w:type="paragraph" w:styleId="Ttulo5">
+    <w:name w:val="heading 5"/>
+    <w:basedOn w:val="Normal"/>
+    <w:next w:val="Normal"/>
+    <w:qFormat/>
+    <w:rsid w:val="008D00D3"/>
+    <w:pPr>
+      <w:keepNext/>
+      <w:numPr>
+        <w:ilvl w:val="4"/>
+        <w:numId w:val="6"/>
+      </w:numPr>
+      <w:jc w:val="center"/>
+      <w:outlineLvl w:val="4"/>
+    </w:pPr>
+    <w:rPr>
+      <w:i/>
+      <w:iCs/>
+      <w:szCs w:val="24"/>
+    </w:rPr>
+  </w:style>
+  <w:style w:type="paragraph" w:styleId="Ttulo6">
+    <w:name w:val="heading 6"/>
+    <w:basedOn w:val="Normal"/>
+    <w:next w:val="Normal"/>
+    <w:qFormat/>
+    <w:pPr>
+      <w:keepNext/>
+      <w:outlineLvl w:val="5"/>
+    </w:pPr>
+    <w:rPr>
+      <w:color w:val="0000FF"/>
+    </w:rPr>
+  </w:style>
+  <w:style w:type="paragraph" w:styleId="Ttulo7">
+    <w:name w:val="heading 7"/>
+    <w:basedOn w:val="Normal"/>
+    <w:next w:val="Normal"/>
+    <w:qFormat/>
+    <w:pPr>
+      <w:keepNext/>
+      <w:jc w:val="center"/>
+      <w:outlineLvl w:val="6"/>
+    </w:pPr>
+    <w:rPr>
+      <w:b/>
+    </w:rPr>
+  </w:style>
+  <w:style w:type="paragraph" w:styleId="Ttulo8">
+    <w:name w:val="heading 8"/>
+    <w:basedOn w:val="Normal"/>
+    <w:next w:val="Normal"/>
+    <w:qFormat/>
+    <w:pPr>
+      <w:keepNext/>
+      <w:ind w:firstLine="0"/>
+      <w:jc w:val="center"/>
+      <w:outlineLvl w:val="7"/>
+    </w:pPr>
+    <w:rPr>
+      <w:b/>
+    </w:rPr>
+  </w:style>
+  <w:style w:type="paragraph" w:styleId="Ttulo9">
+    <w:name w:val="heading 9"/>
+    <w:basedOn w:val="Normal"/>
+    <w:next w:val="Normal"/>
+    <w:qFormat/>
+    <w:pPr>
+      <w:keepNext/>
+      <w:outlineLvl w:val="8"/>
+    </w:pPr>
+    <w:rPr>
+      <w:b/>
+    </w:rPr>
+  </w:style>
+  <w:style w:type="character" w:default="1" w:styleId="Fontepargpadro">
+    <w:name w:val="Default Paragraph Font"/>
+    <w:uiPriority w:val="1"/>
+    <w:semiHidden/>
+    <w:unhideWhenUsed/>
+  </w:style>
+  <w:style w:type="table" w:default="1" w:styleId="Tabelanormal">
+    <w:name w:val="Normal Table"/>
+    <w:uiPriority w:val="99"/>
+    <w:semiHidden/>
+    <w:unhideWhenUsed/>
+    <w:tblPr>
+      <w:tblInd w:w="0" w:type="dxa"/>
+      <w:tblCellMar>
+        <w:top w:w="0" w:type="dxa"/>
+        <w:left w:w="108" w:type="dxa"/>
+        <w:bottom w:w="0" w:type="dxa"/>
+        <w:right w:w="108" w:type="dxa"/>
+      </w:tblCellMar>
+    </w:tblPr>
+  </w:style>
+  <w:style w:type="numbering" w:default="1" w:styleId="Semlista">
+    <w:name w:val="No List"/>
+    <w:uiPriority w:val="99"/>
+    <w:semiHidden/>
+    <w:unhideWhenUsed/>
+  </w:style>
+  <w:style w:type="character" w:customStyle="1" w:styleId="WW8Num1z0">
+    <w:name w:val="WW8Num1z0"/>
+    <w:rPr>
+      <w:rFonts w:ascii="Helvetica" w:hAnsi="Helvetica"/>
+      <w:b/>
+      <w:i w:val="0"/>
+      <w:caps/>
+      <w:sz w:val="32"/>
+      <w:szCs w:val="32"/>
+    </w:rPr>
+  </w:style>
+  <w:style w:type="character" w:customStyle="1" w:styleId="WW8Num1z1">
+    <w:name w:val="WW8Num1z1"/>
+    <w:rPr>
+      <w:rFonts w:ascii="Times New Roman" w:hAnsi="Times New Roman"/>
+      <w:b/>
+      <w:i w:val="0"/>
+      <w:caps w:val="0"/>
+      <w:smallCaps w:val="0"/>
+      <w:sz w:val="28"/>
+    </w:rPr>
+  </w:style>
+  <w:style w:type="character" w:customStyle="1" w:styleId="WW8Num1z2">
+    <w:name w:val="WW8Num1z2"/>
+    <w:rPr>
+      <w:rFonts w:ascii="Times New Roman" w:hAnsi="Times New Roman"/>
+      <w:b/>
+      <w:i w:val="0"/>
+      <w:sz w:val="24"/>
+    </w:rPr>
+  </w:style>
+  <w:style w:type="character" w:customStyle="1" w:styleId="WW8Num2z0">
+    <w:name w:val="WW8Num2z0"/>
+    <w:rPr>
+      <w:rFonts w:ascii="Helvetica" w:hAnsi="Helvetica"/>
+      <w:b/>
+      <w:i w:val="0"/>
+      <w:caps/>
+      <w:sz w:val="32"/>
+      <w:szCs w:val="32"/>
+    </w:rPr>
+  </w:style>
+  <w:style w:type="character" w:customStyle="1" w:styleId="WW8Num2z1">
+    <w:name w:val="WW8Num2z1"/>
+    <w:rPr>
+      <w:rFonts w:ascii="Times New Roman" w:hAnsi="Times New Roman"/>
+      <w:b/>
+      <w:i w:val="0"/>
+      <w:caps w:val="0"/>
+      <w:smallCaps w:val="0"/>
+      <w:sz w:val="28"/>
+    </w:rPr>
+  </w:style>
+  <w:style w:type="character" w:customStyle="1" w:styleId="WW8Num2z2">
+    <w:name w:val="WW8Num2z2"/>
+    <w:rPr>
+      <w:rFonts w:ascii="Times New Roman" w:hAnsi="Times New Roman"/>
+      <w:b/>
+      <w:i w:val="0"/>
+      <w:sz w:val="24"/>
+    </w:rPr>
+  </w:style>
+  <w:style w:type="character" w:customStyle="1" w:styleId="WW8Num3z0">
+    <w:name w:val="WW8Num3z0"/>
+    <w:rPr>
+      <w:rFonts w:ascii="Helvetica" w:hAnsi="Helvetica"/>
+      <w:b/>
+      <w:i w:val="0"/>
+      <w:caps/>
+      <w:sz w:val="32"/>
+      <w:szCs w:val="32"/>
+    </w:rPr>
+  </w:style>
+  <w:style w:type="character" w:customStyle="1" w:styleId="WW8Num3z1">
+    <w:name w:val="WW8Num3z1"/>
+    <w:rPr>
+      <w:rFonts w:ascii="Times New Roman" w:hAnsi="Times New Roman"/>
+      <w:b/>
+      <w:i w:val="0"/>
+      <w:caps w:val="0"/>
+      <w:smallCaps w:val="0"/>
+      <w:sz w:val="28"/>
+    </w:rPr>
+  </w:style>
+  <w:style w:type="character" w:customStyle="1" w:styleId="WW8Num3z2">
+    <w:name w:val="WW8Num3z2"/>
+    <w:rPr>
+      <w:rFonts w:ascii="Times New Roman" w:hAnsi="Times New Roman"/>
+      <w:b/>
+      <w:i w:val="0"/>
+      <w:sz w:val="24"/>
+    </w:rPr>
+  </w:style>
+  <w:style w:type="character" w:customStyle="1" w:styleId="WW8Num4z0">
+    <w:name w:val="WW8Num4z0"/>
+    <w:rPr>
+      <w:rFonts w:ascii="Helvetica" w:hAnsi="Helvetica"/>
+      <w:b/>
+      <w:i w:val="0"/>
+      <w:caps/>
+      <w:sz w:val="32"/>
+      <w:szCs w:val="32"/>
+    </w:rPr>
+  </w:style>
+  <w:style w:type="character" w:customStyle="1" w:styleId="WW8Num4z1">
+    <w:name w:val="WW8Num4z1"/>
+    <w:rPr>
+      <w:rFonts w:ascii="Times New Roman" w:hAnsi="Times New Roman"/>
+      <w:b/>
+      <w:i w:val="0"/>
+      <w:caps w:val="0"/>
+      <w:smallCaps w:val="0"/>
+      <w:sz w:val="28"/>
+    </w:rPr>
+  </w:style>
+  <w:style w:type="character" w:customStyle="1" w:styleId="WW8Num4z2">
+    <w:name w:val="WW8Num4z2"/>
+    <w:rPr>
+      <w:rFonts w:ascii="Times New Roman" w:hAnsi="Times New Roman"/>
+      <w:b/>
+      <w:i w:val="0"/>
+      <w:sz w:val="24"/>
+    </w:rPr>
+  </w:style>
+  <w:style w:type="character" w:customStyle="1" w:styleId="WW8Num5z0">
+    <w:name w:val="WW8Num5z0"/>
+    <w:rPr>
+      <w:rFonts w:ascii="Helvetica" w:hAnsi="Helvetica"/>
+      <w:b/>
+      <w:i w:val="0"/>
+      <w:caps/>
+      <w:sz w:val="32"/>
+      <w:szCs w:val="32"/>
+    </w:rPr>
+  </w:style>
+  <w:style w:type="character" w:customStyle="1" w:styleId="WW8Num5z1">
+    <w:name w:val="WW8Num5z1"/>
+    <w:rPr>
+      <w:rFonts w:ascii="Times New Roman" w:hAnsi="Times New Roman"/>
+      <w:b/>
+      <w:i w:val="0"/>
+      <w:caps w:val="0"/>
+      <w:smallCaps w:val="0"/>
+      <w:sz w:val="28"/>
+    </w:rPr>
+  </w:style>
+  <w:style w:type="character" w:customStyle="1" w:styleId="WW8Num5z2">
+    <w:name w:val="WW8Num5z2"/>
+    <w:rPr>
+      <w:rFonts w:ascii="Times New Roman" w:hAnsi="Times New Roman"/>
+      <w:b/>
+      <w:i w:val="0"/>
+      <w:sz w:val="24"/>
+    </w:rPr>
+  </w:style>
+  <w:style w:type="character" w:customStyle="1" w:styleId="WW8Num6z0">
+    <w:name w:val="WW8Num6z0"/>
+    <w:rPr>
+      <w:rFonts w:ascii="Helvetica" w:hAnsi="Helvetica"/>
+      <w:b/>
+      <w:i w:val="0"/>
+      <w:caps/>
+      <w:sz w:val="32"/>
+      <w:szCs w:val="32"/>
+    </w:rPr>
+  </w:style>
+  <w:style w:type="character" w:customStyle="1" w:styleId="WW8Num6z1">
+    <w:name w:val="WW8Num6z1"/>
+    <w:rPr>
+      <w:rFonts w:ascii="Times New Roman" w:hAnsi="Times New Roman"/>
+      <w:b/>
+      <w:i w:val="0"/>
+      <w:caps w:val="0"/>
+      <w:smallCaps w:val="0"/>
+      <w:sz w:val="28"/>
+    </w:rPr>
+  </w:style>
+  <w:style w:type="character" w:customStyle="1" w:styleId="WW8Num6z2">
+    <w:name w:val="WW8Num6z2"/>
+    <w:rPr>
+      <w:rFonts w:ascii="Times New Roman" w:hAnsi="Times New Roman"/>
+      <w:b/>
+      <w:i w:val="0"/>
+      <w:sz w:val="24"/>
+    </w:rPr>
+  </w:style>
+  <w:style w:type="character" w:customStyle="1" w:styleId="WW8Num7z0">
+    <w:name w:val="WW8Num7z0"/>
+    <w:rPr>
+      <w:rFonts w:ascii="Times New Roman" w:hAnsi="Times New Roman"/>
+      <w:b/>
+      <w:i w:val="0"/>
+      <w:caps/>
+      <w:sz w:val="32"/>
+    </w:rPr>
+  </w:style>
+  <w:style w:type="character" w:customStyle="1" w:styleId="WW8Num7z1">
+    <w:name w:val="WW8Num7z1"/>
+    <w:rPr>
+      <w:rFonts w:ascii="Times New Roman" w:hAnsi="Times New Roman"/>
+      <w:b/>
+      <w:i w:val="0"/>
+      <w:caps w:val="0"/>
+      <w:smallCaps w:val="0"/>
+      <w:sz w:val="28"/>
+    </w:rPr>
+  </w:style>
+  <w:style w:type="character" w:customStyle="1" w:styleId="WW8Num7z2">
+    <w:name w:val="WW8Num7z2"/>
+    <w:rPr>
+      <w:rFonts w:ascii="Times New Roman" w:hAnsi="Times New Roman"/>
+      <w:b/>
+      <w:i w:val="0"/>
+      <w:sz w:val="24"/>
+    </w:rPr>
+  </w:style>
+  <w:style w:type="character" w:customStyle="1" w:styleId="WW8Num8z0">
+    <w:name w:val="WW8Num8z0"/>
+    <w:rPr>
+      <w:rFonts w:ascii="Symbol" w:hAnsi="Symbol"/>
+    </w:rPr>
+  </w:style>
+  <w:style w:type="character" w:customStyle="1" w:styleId="DefaultParagraphFont1">
+    <w:name w:val="Default Paragraph Font1"/>
+  </w:style>
+  <w:style w:type="character" w:customStyle="1" w:styleId="FootnoteCharacters">
+    <w:name w:val="Footnote Characters"/>
+    <w:rPr>
+      <w:vertAlign w:val="superscript"/>
+    </w:rPr>
+  </w:style>
+  <w:style w:type="character" w:styleId="Nmerodepgina">
+    <w:name w:val="page number"/>
+    <w:basedOn w:val="DefaultParagraphFont1"/>
+    <w:semiHidden/>
+  </w:style>
+  <w:style w:type="character" w:styleId="Hyperlink">
+    <w:name w:val="Hyperlink"/>
+    <w:uiPriority w:val="99"/>
+    <w:rPr>
+      <w:color w:val="0000FF"/>
+      <w:u w:val="single"/>
+    </w:rPr>
+  </w:style>
+  <w:style w:type="character" w:styleId="HiperlinkVisitado">
+    <w:name w:val="FollowedHyperlink"/>
+    <w:semiHidden/>
+    <w:rPr>
+      <w:color w:val="800080"/>
+      <w:u w:val="single"/>
+    </w:rPr>
+  </w:style>
+  <w:style w:type="character" w:customStyle="1" w:styleId="Hiperlink">
+    <w:name w:val="Hiperlink"/>
+    <w:rPr>
+      <w:color w:val="0000FF"/>
+      <w:u w:val="single"/>
+    </w:rPr>
+  </w:style>
+  <w:style w:type="character" w:customStyle="1" w:styleId="TtuloChar">
+    <w:name w:val="Título Char"/>
+    <w:rPr>
+      <w:rFonts w:ascii="Helvetica" w:hAnsi="Helvetica"/>
+      <w:b/>
+      <w:caps/>
+      <w:noProof w:val="0"/>
+      <w:sz w:val="32"/>
+      <w:lang w:val="pt-BR" w:eastAsia="ar-SA" w:bidi="ar-SA"/>
+    </w:rPr>
+  </w:style>
+  <w:style w:type="character" w:customStyle="1" w:styleId="EstiloTtuloHelveticaChar">
+    <w:name w:val="Estilo Título + Helvetica Char"/>
+    <w:rPr>
+      <w:rFonts w:ascii="Helvetica" w:hAnsi="Helvetica"/>
+      <w:b/>
+      <w:bCs/>
+      <w:caps/>
+      <w:noProof w:val="0"/>
+      <w:sz w:val="32"/>
+      <w:lang w:val="pt-BR" w:eastAsia="ar-SA" w:bidi="ar-SA"/>
+    </w:rPr>
+  </w:style>
+  <w:style w:type="paragraph" w:customStyle="1" w:styleId="Heading">
+    <w:name w:val="Heading"/>
+    <w:basedOn w:val="Normal"/>
+    <w:next w:val="Corpodetexto"/>
+    <w:pPr>
+      <w:keepNext/>
+      <w:spacing w:before="240"/>
+    </w:pPr>
+    <w:rPr>
+      <w:rFonts w:ascii="Arial" w:eastAsia="Lucida Sans Unicode" w:hAnsi="Arial" w:cs="MS Mincho"/>
+      <w:sz w:val="28"/>
+      <w:szCs w:val="28"/>
+    </w:rPr>
+  </w:style>
+  <w:style w:type="paragraph" w:styleId="Corpodetexto">
+    <w:name w:val="Body Text"/>
+    <w:basedOn w:val="Normal"/>
+    <w:semiHidden/>
+  </w:style>
+  <w:style w:type="paragraph" w:styleId="Lista">
+    <w:name w:val="List"/>
+    <w:basedOn w:val="Corpodetexto"/>
+    <w:semiHidden/>
+    <w:rPr>
+      <w:rFonts w:cs="Tahoma"/>
+    </w:rPr>
+  </w:style>
+  <w:style w:type="paragraph" w:customStyle="1" w:styleId="Caption1">
+    <w:name w:val="Caption1"/>
+    <w:basedOn w:val="Normal"/>
+    <w:next w:val="Normal"/>
+    <w:pPr>
+      <w:ind w:firstLine="0"/>
+      <w:jc w:val="center"/>
+    </w:pPr>
+  </w:style>
+  <w:style w:type="paragraph" w:customStyle="1" w:styleId="Index">
+    <w:name w:val="Index"/>
+    <w:basedOn w:val="Normal"/>
+    <w:pPr>
+      <w:suppressLineNumbers/>
+    </w:pPr>
+    <w:rPr>
+      <w:rFonts w:cs="Tahoma"/>
+    </w:rPr>
+  </w:style>
+  <w:style w:type="paragraph" w:styleId="Sumrio1">
+    <w:name w:val="toc 1"/>
+    <w:basedOn w:val="Normal"/>
+    <w:next w:val="Normal"/>
+    <w:uiPriority w:val="39"/>
+    <w:rsid w:val="00141154"/>
+    <w:pPr>
+      <w:ind w:firstLine="0"/>
+      <w:jc w:val="left"/>
+    </w:pPr>
+    <w:rPr>
+      <w:b/>
+      <w:caps/>
+    </w:rPr>
+  </w:style>
+  <w:style w:type="paragraph" w:styleId="Sumrio2">
+    <w:name w:val="toc 2"/>
+    <w:basedOn w:val="Normal"/>
+    <w:next w:val="Normal"/>
+    <w:uiPriority w:val="39"/>
+    <w:rsid w:val="00141154"/>
+    <w:pPr>
+      <w:ind w:firstLine="295"/>
+      <w:jc w:val="left"/>
+    </w:pPr>
+    <w:rPr>
+      <w:caps/>
+    </w:rPr>
+  </w:style>
+  <w:style w:type="paragraph" w:styleId="Sumrio4">
+    <w:name w:val="toc 4"/>
+    <w:basedOn w:val="Normal"/>
+    <w:next w:val="Normal"/>
+    <w:uiPriority w:val="39"/>
+    <w:rsid w:val="00141154"/>
+    <w:pPr>
+      <w:ind w:firstLine="851"/>
+      <w:jc w:val="left"/>
+    </w:pPr>
+    <w:rPr>
+      <w:sz w:val="20"/>
+    </w:rPr>
+  </w:style>
+  <w:style w:type="paragraph" w:styleId="Textodenotaderodap">
+    <w:name w:val="footnote text"/>
+    <w:basedOn w:val="Normal"/>
+    <w:semiHidden/>
+    <w:pPr>
+      <w:ind w:firstLine="0"/>
+    </w:pPr>
+  </w:style>
+  <w:style w:type="paragraph" w:styleId="Ttulo">
+    <w:name w:val="Title"/>
+    <w:basedOn w:val="Normal"/>
+    <w:next w:val="Normal"/>
+    <w:qFormat/>
+    <w:rsid w:val="00CF3307"/>
+    <w:pPr>
+      <w:pageBreakBefore/>
+      <w:spacing w:before="1800" w:after="840"/>
+      <w:ind w:firstLine="0"/>
+      <w:jc w:val="center"/>
+    </w:pPr>
+    <w:rPr>
+      <w:b/>
+      <w:caps/>
+    </w:rPr>
+  </w:style>
+  <w:style w:type="paragraph" w:styleId="Subttulo">
+    <w:name w:val="Subtitle"/>
+    <w:basedOn w:val="Normal"/>
+    <w:next w:val="Corpodetexto"/>
+    <w:qFormat/>
+    <w:pPr>
+      <w:ind w:firstLine="0"/>
+      <w:jc w:val="left"/>
+    </w:pPr>
+    <w:rPr>
+      <w:b/>
+    </w:rPr>
+  </w:style>
+  <w:style w:type="paragraph" w:styleId="Cabealho">
+    <w:name w:val="header"/>
+    <w:basedOn w:val="Normal"/>
+    <w:semiHidden/>
+    <w:pPr>
+      <w:tabs>
+        <w:tab w:val="center" w:pos="4419"/>
+        <w:tab w:val="right" w:pos="8838"/>
+      </w:tabs>
+    </w:pPr>
+  </w:style>
+  <w:style w:type="paragraph" w:styleId="Rodap">
+    <w:name w:val="footer"/>
+    <w:basedOn w:val="Normal"/>
+    <w:semiHidden/>
+    <w:pPr>
+      <w:tabs>
+        <w:tab w:val="center" w:pos="4419"/>
+        <w:tab w:val="right" w:pos="8838"/>
+      </w:tabs>
+    </w:pPr>
+  </w:style>
+  <w:style w:type="paragraph" w:customStyle="1" w:styleId="TextoNormal">
+    <w:name w:val="Texto Normal"/>
+    <w:basedOn w:val="Normal"/>
+    <w:pPr>
+      <w:ind w:firstLine="709"/>
+    </w:pPr>
+    <w:rPr>
+      <w:noProof/>
+    </w:rPr>
+  </w:style>
+  <w:style w:type="paragraph" w:customStyle="1" w:styleId="CIP">
+    <w:name w:val="CIP"/>
+    <w:basedOn w:val="TextoNormal"/>
+    <w:next w:val="Normal"/>
+    <w:pPr>
+      <w:tabs>
+        <w:tab w:val="left" w:pos="1418"/>
+      </w:tabs>
+      <w:ind w:left="284" w:right="284" w:firstLine="284"/>
+    </w:pPr>
+    <w:rPr>
+      <w:noProof w:val="0"/>
+    </w:rPr>
+  </w:style>
+  <w:style w:type="paragraph" w:styleId="Recuodecorpodetexto">
+    <w:name w:val="Body Text Indent"/>
+    <w:basedOn w:val="Normal"/>
+    <w:semiHidden/>
+    <w:pPr>
+      <w:ind w:firstLine="709"/>
+    </w:pPr>
+  </w:style>
+  <w:style w:type="paragraph" w:customStyle="1" w:styleId="Primria">
+    <w:name w:val="Primária"/>
+    <w:basedOn w:val="Normal"/>
+    <w:next w:val="Normal"/>
+    <w:pPr>
+      <w:ind w:firstLine="0"/>
+    </w:pPr>
+    <w:rPr>
+      <w:b/>
+      <w:sz w:val="28"/>
+    </w:rPr>
+  </w:style>
+  <w:style w:type="paragraph" w:customStyle="1" w:styleId="BodyTextIndent21">
+    <w:name w:val="Body Text Indent 21"/>
+    <w:basedOn w:val="Normal"/>
+    <w:pPr>
+      <w:ind w:left="360" w:hanging="360"/>
+    </w:pPr>
+  </w:style>
+  <w:style w:type="paragraph" w:customStyle="1" w:styleId="BodyTextIndent31">
+    <w:name w:val="Body Text Indent 31"/>
+    <w:basedOn w:val="Normal"/>
+    <w:pPr>
+      <w:ind w:firstLine="709"/>
+    </w:pPr>
+  </w:style>
+  <w:style w:type="paragraph" w:styleId="Sumrio3">
+    <w:name w:val="toc 3"/>
+    <w:basedOn w:val="Normal"/>
+    <w:next w:val="Normal"/>
+    <w:uiPriority w:val="39"/>
+    <w:rsid w:val="00141154"/>
+    <w:pPr>
+      <w:spacing w:after="0"/>
+      <w:ind w:firstLine="709"/>
+      <w:jc w:val="left"/>
+    </w:pPr>
+    <w:rPr>
+      <w:b/>
+    </w:rPr>
+  </w:style>
+  <w:style w:type="paragraph" w:customStyle="1" w:styleId="Ttulo-Sumrio">
+    <w:name w:val="Título-Sumário"/>
+    <w:basedOn w:val="Ttulo"/>
+    <w:next w:val="Normal"/>
+  </w:style>
+  <w:style w:type="paragraph" w:customStyle="1" w:styleId="Captulos">
+    <w:name w:val="Capítulos"/>
+    <w:basedOn w:val="TextoNormal"/>
+    <w:pPr>
+      <w:ind w:firstLine="0"/>
+      <w:jc w:val="left"/>
+    </w:pPr>
+    <w:rPr>
+      <w:b/>
+      <w:sz w:val="36"/>
+    </w:rPr>
+  </w:style>
+  <w:style w:type="paragraph" w:customStyle="1" w:styleId="ndicedeTabelas">
+    <w:name w:val="Índice de Tabelas"/>
+    <w:basedOn w:val="Normal"/>
+    <w:next w:val="Normal"/>
+    <w:pPr>
+      <w:ind w:firstLine="0"/>
+      <w:jc w:val="left"/>
+    </w:pPr>
+    <w:rPr>
+      <w:smallCaps/>
+      <w:sz w:val="22"/>
+    </w:rPr>
+  </w:style>
+  <w:style w:type="paragraph" w:styleId="Sumrio5">
+    <w:name w:val="toc 5"/>
+    <w:basedOn w:val="Normal"/>
+    <w:next w:val="Normal"/>
+    <w:semiHidden/>
+    <w:pPr>
+      <w:spacing w:after="0"/>
+      <w:ind w:left="720"/>
+      <w:jc w:val="left"/>
+    </w:pPr>
+    <w:rPr>
+      <w:sz w:val="20"/>
+    </w:rPr>
+  </w:style>
+  <w:style w:type="paragraph" w:customStyle="1" w:styleId="Tabelas">
+    <w:name w:val="Tabelas"/>
+    <w:basedOn w:val="Normal"/>
+    <w:pPr>
+      <w:spacing w:before="120"/>
+      <w:ind w:firstLine="0"/>
+      <w:jc w:val="center"/>
+    </w:pPr>
+  </w:style>
+  <w:style w:type="paragraph" w:customStyle="1" w:styleId="Ttulo-Agradecimentos">
+    <w:name w:val="Título-Agradecimentos"/>
+    <w:basedOn w:val="Ttulo"/>
+    <w:next w:val="Normal"/>
+  </w:style>
+  <w:style w:type="paragraph" w:customStyle="1" w:styleId="TableofFigures1">
+    <w:name w:val="Table of Figures1"/>
+    <w:basedOn w:val="Normal"/>
+    <w:next w:val="Normal"/>
+    <w:pPr>
+      <w:spacing w:after="0"/>
+      <w:ind w:firstLine="0"/>
+      <w:jc w:val="left"/>
+    </w:pPr>
+  </w:style>
+  <w:style w:type="paragraph" w:styleId="Sumrio6">
+    <w:name w:val="toc 6"/>
+    <w:basedOn w:val="Normal"/>
+    <w:next w:val="Normal"/>
+    <w:semiHidden/>
+    <w:pPr>
+      <w:spacing w:after="0"/>
+      <w:ind w:left="960"/>
+      <w:jc w:val="left"/>
+    </w:pPr>
+    <w:rPr>
+      <w:sz w:val="20"/>
+    </w:rPr>
+  </w:style>
+  <w:style w:type="paragraph" w:styleId="Ttulodendiceremissivo">
+    <w:name w:val="index heading"/>
+    <w:basedOn w:val="Normal"/>
+    <w:next w:val="Normal"/>
+    <w:semiHidden/>
+    <w:rPr>
+      <w:rFonts w:ascii="Arial" w:hAnsi="Arial"/>
+      <w:b/>
+    </w:rPr>
+  </w:style>
+  <w:style w:type="paragraph" w:customStyle="1" w:styleId="ListContinue1">
+    <w:name w:val="List Continue1"/>
+    <w:basedOn w:val="Normal"/>
+    <w:pPr>
+      <w:ind w:firstLine="0"/>
+    </w:pPr>
+  </w:style>
+  <w:style w:type="paragraph" w:customStyle="1" w:styleId="TabeladeGrade21">
+    <w:name w:val="Tabela de Grade 21"/>
+    <w:basedOn w:val="Normal"/>
+    <w:pPr>
+      <w:tabs>
+        <w:tab w:val="left" w:pos="2268"/>
+      </w:tabs>
+      <w:spacing w:before="120"/>
+      <w:ind w:left="1134" w:hanging="1134"/>
+    </w:pPr>
+    <w:rPr>
+      <w:szCs w:val="24"/>
+      <w:lang w:val="en-US"/>
+    </w:rPr>
+  </w:style>
+  <w:style w:type="paragraph" w:customStyle="1" w:styleId="Figuras">
+    <w:name w:val="Figuras"/>
+    <w:basedOn w:val="Normal"/>
+    <w:next w:val="Normal"/>
+    <w:pPr>
+      <w:ind w:firstLine="0"/>
+      <w:jc w:val="center"/>
+    </w:pPr>
+  </w:style>
+  <w:style w:type="paragraph" w:styleId="Textodenotadefim">
+    <w:name w:val="endnote text"/>
+    <w:basedOn w:val="Normal"/>
+    <w:semiHidden/>
+    <w:pPr>
+      <w:tabs>
+        <w:tab w:val="left" w:pos="567"/>
+        <w:tab w:val="left" w:pos="1134"/>
+        <w:tab w:val="left" w:pos="1701"/>
+        <w:tab w:val="center" w:pos="4706"/>
+        <w:tab w:val="right" w:pos="9412"/>
+      </w:tabs>
+      <w:spacing w:before="60" w:after="60"/>
+      <w:ind w:firstLine="0"/>
+    </w:pPr>
+    <w:rPr>
+      <w:rFonts w:eastAsia="MS Mincho"/>
+      <w:sz w:val="20"/>
+      <w:lang w:val="en-US" w:eastAsia="ja-JP"/>
+    </w:rPr>
+  </w:style>
+  <w:style w:type="paragraph" w:customStyle="1" w:styleId="Ttulo-Traduo">
+    <w:name w:val="Título - Tradução"/>
+    <w:basedOn w:val="Normal"/>
+    <w:next w:val="Ttulo-Abstract"/>
+    <w:pPr>
+      <w:spacing w:before="1134" w:after="0"/>
+      <w:ind w:firstLine="0"/>
+      <w:jc w:val="center"/>
+    </w:pPr>
+    <w:rPr>
+      <w:b/>
+      <w:sz w:val="28"/>
+    </w:rPr>
+  </w:style>
+  <w:style w:type="paragraph" w:customStyle="1" w:styleId="Ttulo-Abstract">
+    <w:name w:val="Título - Abstract"/>
+    <w:basedOn w:val="Ttulo"/>
+    <w:next w:val="Normal"/>
+    <w:pPr>
+      <w:pageBreakBefore w:val="0"/>
+      <w:spacing w:before="851"/>
+    </w:pPr>
+  </w:style>
+  <w:style w:type="paragraph" w:customStyle="1" w:styleId="TtulodaFolhadeRosto">
+    <w:name w:val="Título da Folha de Rosto"/>
+    <w:basedOn w:val="Normal"/>
+    <w:next w:val="Normal"/>
+    <w:pPr>
+      <w:ind w:left="1701" w:right="1701" w:firstLine="0"/>
+      <w:jc w:val="center"/>
+    </w:pPr>
+    <w:rPr>
+      <w:b/>
+      <w:sz w:val="28"/>
+    </w:rPr>
+  </w:style>
+  <w:style w:type="paragraph" w:customStyle="1" w:styleId="Autor">
+    <w:name w:val="Autor"/>
+    <w:basedOn w:val="Normal"/>
+    <w:next w:val="Normal"/>
+    <w:pPr>
+      <w:ind w:firstLine="0"/>
+      <w:jc w:val="center"/>
+    </w:pPr>
+    <w:rPr>
+      <w:caps/>
+    </w:rPr>
+  </w:style>
+  <w:style w:type="paragraph" w:styleId="Sumrio7">
+    <w:name w:val="toc 7"/>
+    <w:basedOn w:val="Normal"/>
+    <w:next w:val="Normal"/>
+    <w:semiHidden/>
+    <w:pPr>
+      <w:spacing w:after="0"/>
+      <w:ind w:left="1200"/>
+      <w:jc w:val="left"/>
+    </w:pPr>
+    <w:rPr>
+      <w:sz w:val="20"/>
+    </w:rPr>
+  </w:style>
+  <w:style w:type="paragraph" w:styleId="Sumrio8">
+    <w:name w:val="toc 8"/>
+    <w:basedOn w:val="Normal"/>
+    <w:next w:val="Normal"/>
+    <w:semiHidden/>
+    <w:pPr>
+      <w:spacing w:after="0"/>
+      <w:ind w:left="1440"/>
+      <w:jc w:val="left"/>
+    </w:pPr>
+    <w:rPr>
+      <w:sz w:val="20"/>
+    </w:rPr>
+  </w:style>
+  <w:style w:type="paragraph" w:styleId="Sumrio9">
+    <w:name w:val="toc 9"/>
+    <w:basedOn w:val="Normal"/>
+    <w:next w:val="Normal"/>
+    <w:semiHidden/>
+    <w:pPr>
+      <w:spacing w:after="0"/>
+      <w:ind w:left="1680"/>
+      <w:jc w:val="left"/>
+    </w:pPr>
+    <w:rPr>
+      <w:sz w:val="20"/>
+    </w:rPr>
+  </w:style>
+  <w:style w:type="paragraph" w:customStyle="1" w:styleId="GradeColorida-nfase11">
+    <w:name w:val="Grade Colorida - Ênfase 11"/>
+    <w:next w:val="Normal"/>
+    <w:qFormat/>
+    <w:pPr>
+      <w:suppressAutoHyphens/>
+      <w:spacing w:before="240" w:after="240"/>
+      <w:ind w:left="2268"/>
+      <w:jc w:val="both"/>
+    </w:pPr>
+    <w:rPr>
+      <w:rFonts w:eastAsia="Arial"/>
+      <w:lang w:eastAsia="ar-SA"/>
+    </w:rPr>
+  </w:style>
+  <w:style w:type="paragraph" w:customStyle="1" w:styleId="H2">
+    <w:name w:val="H2"/>
+    <w:basedOn w:val="Normal"/>
+    <w:next w:val="Normal"/>
+    <w:pPr>
+      <w:keepNext/>
+      <w:spacing w:before="100" w:after="100"/>
+      <w:ind w:firstLine="0"/>
+      <w:jc w:val="left"/>
+    </w:pPr>
+    <w:rPr>
+      <w:b/>
+      <w:sz w:val="36"/>
+    </w:rPr>
+  </w:style>
+  <w:style w:type="paragraph" w:styleId="NormalWeb">
+    <w:name w:val="Normal (Web)"/>
+    <w:basedOn w:val="Normal"/>
+    <w:uiPriority w:val="99"/>
+    <w:pPr>
+      <w:spacing w:before="100" w:after="100"/>
+      <w:ind w:firstLine="0"/>
+      <w:jc w:val="left"/>
+    </w:pPr>
+    <w:rPr>
+      <w:szCs w:val="24"/>
+    </w:rPr>
+  </w:style>
+  <w:style w:type="paragraph" w:customStyle="1" w:styleId="EstiloTtuloHelvetica">
+    <w:name w:val="Estilo Título + Helvetica"/>
+    <w:basedOn w:val="Ttulo"/>
+    <w:rPr>
+      <w:rFonts w:ascii="Helvetica" w:hAnsi="Helvetica"/>
+      <w:bCs/>
+    </w:rPr>
+  </w:style>
+  <w:style w:type="paragraph" w:customStyle="1" w:styleId="EstiloTtulo1HelveticaAntes90ptDepoisde42pt">
+    <w:name w:val="Estilo Título 1 + Helvetica Antes:  90 pt Depois de:  42 pt"/>
+    <w:basedOn w:val="Ttulo1"/>
+    <w:pPr>
+      <w:numPr>
+        <w:numId w:val="0"/>
+      </w:numPr>
+      <w:ind w:left="357" w:hanging="357"/>
+      <w:outlineLvl w:val="9"/>
+    </w:pPr>
+    <w:rPr>
+      <w:rFonts w:ascii="Helvetica" w:hAnsi="Helvetica"/>
+    </w:rPr>
+  </w:style>
+  <w:style w:type="paragraph" w:styleId="Textodebalo">
+    <w:name w:val="Balloon Text"/>
+    <w:basedOn w:val="Normal"/>
+    <w:rPr>
+      <w:rFonts w:ascii="Tahoma" w:hAnsi="Tahoma" w:cs="Tahoma"/>
+      <w:sz w:val="16"/>
+      <w:szCs w:val="16"/>
+    </w:rPr>
+  </w:style>
+  <w:style w:type="paragraph" w:customStyle="1" w:styleId="Contents10">
+    <w:name w:val="Contents 10"/>
+    <w:basedOn w:val="Index"/>
+    <w:pPr>
+      <w:tabs>
+        <w:tab w:val="right" w:leader="dot" w:pos="9637"/>
+      </w:tabs>
+      <w:ind w:left="2547" w:firstLine="0"/>
+    </w:pPr>
+  </w:style>
+  <w:style w:type="paragraph" w:customStyle="1" w:styleId="TableContents">
+    <w:name w:val="Table Contents"/>
+    <w:basedOn w:val="Normal"/>
+    <w:pPr>
+      <w:suppressLineNumbers/>
+    </w:pPr>
+  </w:style>
+  <w:style w:type="paragraph" w:customStyle="1" w:styleId="TableHeading">
+    <w:name w:val="Table Heading"/>
+    <w:basedOn w:val="TableContents"/>
+    <w:pPr>
+      <w:jc w:val="center"/>
+    </w:pPr>
+    <w:rPr>
+      <w:b/>
+      <w:bCs/>
+    </w:rPr>
+  </w:style>
+  <w:style w:type="paragraph" w:customStyle="1" w:styleId="Framecontents">
+    <w:name w:val="Frame contents"/>
+    <w:basedOn w:val="Corpodetexto"/>
+  </w:style>
+  <w:style w:type="paragraph" w:styleId="MapadoDocumento">
+    <w:name w:val="Document Map"/>
+    <w:basedOn w:val="Normal"/>
+    <w:semiHidden/>
+    <w:pPr>
+      <w:shd w:val="clear" w:color="auto" w:fill="000080"/>
+    </w:pPr>
+    <w:rPr>
+      <w:rFonts w:ascii="Tahoma" w:hAnsi="Tahoma"/>
+    </w:rPr>
+  </w:style>
+  <w:style w:type="paragraph" w:styleId="Recuodecorpodetexto2">
+    <w:name w:val="Body Text Indent 2"/>
+    <w:basedOn w:val="Normal"/>
+    <w:semiHidden/>
+    <w:rPr>
+      <w:b/>
+    </w:rPr>
+  </w:style>
+  <w:style w:type="paragraph" w:styleId="ndicedeilustraes">
+    <w:name w:val="table of figures"/>
+    <w:basedOn w:val="Normal"/>
+    <w:next w:val="Normal"/>
+    <w:uiPriority w:val="99"/>
+    <w:qFormat/>
+    <w:rsid w:val="00462EBF"/>
+    <w:pPr>
+      <w:spacing w:after="0"/>
+      <w:ind w:firstLine="0"/>
+      <w:jc w:val="left"/>
+    </w:pPr>
+  </w:style>
+  <w:style w:type="paragraph" w:customStyle="1" w:styleId="07-Naturezadotrabalho">
+    <w:name w:val="07 - Natureza do trabalho"/>
+    <w:basedOn w:val="Normal"/>
+    <w:rsid w:val="0057498C"/>
+    <w:pPr>
+      <w:suppressAutoHyphens w:val="0"/>
+      <w:spacing w:after="0"/>
+      <w:ind w:left="4536" w:firstLine="0"/>
+    </w:pPr>
+  </w:style>
+  <w:style w:type="paragraph" w:customStyle="1" w:styleId="09-DedicatriaseAgradecimentos">
+    <w:name w:val="09 - Dedicatórias e Agradecimentos"/>
+    <w:basedOn w:val="07-Naturezadotrabalho"/>
+    <w:rsid w:val="003A760E"/>
+    <w:pPr>
+      <w:ind w:left="3402"/>
+    </w:pPr>
+    <w:rPr>
+      <w:i/>
+    </w:rPr>
+  </w:style>
+  <w:style w:type="character" w:styleId="Refdecomentrio">
+    <w:name w:val="annotation reference"/>
+    <w:uiPriority w:val="99"/>
+    <w:semiHidden/>
+    <w:unhideWhenUsed/>
+    <w:rsid w:val="003B362C"/>
+    <w:rPr>
+      <w:sz w:val="16"/>
+      <w:szCs w:val="16"/>
+    </w:rPr>
+  </w:style>
+  <w:style w:type="paragraph" w:styleId="Textodecomentrio">
+    <w:name w:val="annotation text"/>
+    <w:basedOn w:val="Normal"/>
+    <w:link w:val="TextodecomentrioChar"/>
+    <w:uiPriority w:val="99"/>
+    <w:unhideWhenUsed/>
+    <w:rsid w:val="003B362C"/>
+    <w:rPr>
+      <w:sz w:val="20"/>
+    </w:rPr>
+  </w:style>
+  <w:style w:type="character" w:customStyle="1" w:styleId="TextodecomentrioChar">
+    <w:name w:val="Texto de comentário Char"/>
+    <w:link w:val="Textodecomentrio"/>
+    <w:uiPriority w:val="99"/>
+    <w:rsid w:val="003B362C"/>
+  </w:style>
+  <w:style w:type="paragraph" w:styleId="Assuntodocomentrio">
+    <w:name w:val="annotation subject"/>
+    <w:basedOn w:val="Textodecomentrio"/>
+    <w:next w:val="Textodecomentrio"/>
+    <w:link w:val="AssuntodocomentrioChar"/>
+    <w:uiPriority w:val="99"/>
+    <w:semiHidden/>
+    <w:unhideWhenUsed/>
+    <w:rsid w:val="003B362C"/>
+    <w:rPr>
+      <w:b/>
+      <w:bCs/>
+    </w:rPr>
+  </w:style>
+  <w:style w:type="character" w:customStyle="1" w:styleId="AssuntodocomentrioChar">
+    <w:name w:val="Assunto do comentário Char"/>
+    <w:link w:val="Assuntodocomentrio"/>
+    <w:uiPriority w:val="99"/>
+    <w:semiHidden/>
+    <w:rsid w:val="003B362C"/>
+    <w:rPr>
+      <w:b/>
+      <w:bCs/>
+    </w:rPr>
+  </w:style>
+  <w:style w:type="paragraph" w:styleId="PargrafodaLista">
+    <w:name w:val="List Paragraph"/>
+    <w:aliases w:val="Resumo"/>
+    <w:basedOn w:val="Normal"/>
+    <w:uiPriority w:val="34"/>
+    <w:qFormat/>
+    <w:rsid w:val="00CF3307"/>
+    <w:pPr>
+      <w:suppressAutoHyphens w:val="0"/>
+      <w:spacing w:after="0"/>
+      <w:ind w:firstLine="0"/>
+      <w:contextualSpacing/>
+    </w:pPr>
+    <w:rPr>
+      <w:lang w:eastAsia="en-US"/>
+    </w:rPr>
+  </w:style>
+  <w:style w:type="table" w:styleId="Tabelacomgrade">
+    <w:name w:val="Table Grid"/>
+    <w:basedOn w:val="Tabelanormal"/>
+    <w:uiPriority w:val="59"/>
+    <w:rsid w:val="004954D0"/>
+    <w:tblPr>
+      <w:tblBorders>
+        <w:top w:val="single" w:sz="4" w:space="0" w:color="auto"/>
+        <w:left w:val="single" w:sz="4" w:space="0" w:color="auto"/>
+        <w:bottom w:val="single" w:sz="4" w:space="0" w:color="auto"/>
+        <w:right w:val="single" w:sz="4" w:space="0" w:color="auto"/>
+        <w:insideH w:val="single" w:sz="4" w:space="0" w:color="auto"/>
+        <w:insideV w:val="single" w:sz="4" w:space="0" w:color="auto"/>
+      </w:tblBorders>
+    </w:tblPr>
+  </w:style>
+  <w:style w:type="paragraph" w:styleId="Legenda">
+    <w:name w:val="caption"/>
+    <w:basedOn w:val="Normal"/>
+    <w:next w:val="Normal"/>
+    <w:uiPriority w:val="35"/>
+    <w:unhideWhenUsed/>
+    <w:qFormat/>
+    <w:rsid w:val="003F7C5B"/>
+    <w:pPr>
+      <w:spacing w:after="0"/>
+      <w:ind w:firstLine="0"/>
+      <w:jc w:val="center"/>
+    </w:pPr>
+    <w:rPr>
+      <w:bCs/>
+      <w:sz w:val="20"/>
+    </w:rPr>
+  </w:style>
+  <w:style w:type="character" w:styleId="Refdenotaderodap">
+    <w:name w:val="footnote reference"/>
+    <w:uiPriority w:val="99"/>
+    <w:semiHidden/>
+    <w:unhideWhenUsed/>
+    <w:rsid w:val="00B54D9B"/>
+    <w:rPr>
+      <w:vertAlign w:val="superscript"/>
+    </w:rPr>
+  </w:style>
+  <w:style w:type="paragraph" w:customStyle="1" w:styleId="refbiblio">
+    <w:name w:val="refbiblio"/>
+    <w:rsid w:val="00A90CF9"/>
+    <w:pPr>
+      <w:spacing w:before="120" w:after="60"/>
+      <w:contextualSpacing/>
+    </w:pPr>
+    <w:rPr>
+      <w:sz w:val="24"/>
+      <w:lang w:eastAsia="en-US"/>
+    </w:rPr>
+  </w:style>
+  <w:style w:type="paragraph" w:styleId="Remissivo1">
+    <w:name w:val="index 1"/>
+    <w:basedOn w:val="Normal"/>
+    <w:next w:val="Normal"/>
+    <w:autoRedefine/>
+    <w:uiPriority w:val="99"/>
+    <w:semiHidden/>
+    <w:unhideWhenUsed/>
+    <w:rsid w:val="00F93878"/>
+    <w:pPr>
+      <w:ind w:left="240" w:hanging="240"/>
+    </w:pPr>
+  </w:style>
+  <w:style w:type="character" w:styleId="Forte">
+    <w:name w:val="Strong"/>
+    <w:uiPriority w:val="22"/>
+    <w:qFormat/>
+    <w:rsid w:val="003B6BDF"/>
+    <w:rPr>
+      <w:b/>
+      <w:bCs/>
+    </w:rPr>
+  </w:style>
+  <w:style w:type="character" w:customStyle="1" w:styleId="Fontepargpadro1">
+    <w:name w:val="Fonte parág. padrão1"/>
+    <w:qFormat/>
+    <w:rsid w:val="00CA5213"/>
+  </w:style>
+  <w:style w:type="paragraph" w:customStyle="1" w:styleId="LO-Normal">
+    <w:name w:val="LO-Normal"/>
+    <w:qFormat/>
+    <w:rsid w:val="00CA5213"/>
+    <w:pPr>
+      <w:keepNext/>
+      <w:widowControl w:val="0"/>
+      <w:shd w:val="clear" w:color="auto" w:fill="FFFFFF"/>
+      <w:suppressAutoHyphens/>
+      <w:textAlignment w:val="baseline"/>
+    </w:pPr>
+    <w:rPr>
+      <w:sz w:val="24"/>
+    </w:rPr>
+  </w:style>
+  <w:style w:type="character" w:customStyle="1" w:styleId="MenoPendente1">
+    <w:name w:val="Menção Pendente1"/>
+    <w:basedOn w:val="Fontepargpadro"/>
+    <w:uiPriority w:val="99"/>
+    <w:semiHidden/>
+    <w:unhideWhenUsed/>
+    <w:rsid w:val="00D25610"/>
+    <w:rPr>
+      <w:color w:val="808080"/>
+      <w:shd w:val="clear" w:color="auto" w:fill="E6E6E6"/>
+    </w:rPr>
+  </w:style>
+  <w:style w:type="character" w:customStyle="1" w:styleId="UnresolvedMention">
     <w:name w:val="Unresolved Mention"/>
     <w:basedOn w:val="Fontepargpadro"/>
     <w:uiPriority w:val="99"/>
@@ -10313,7 +11603,7 @@
 </file>
 
 <file path=customXml/itemProps1.xml><?xml version="1.0" encoding="utf-8"?>
-<ds:datastoreItem xmlns:ds="http://schemas.openxmlformats.org/officeDocument/2006/customXml" ds:itemID="{D19CF91F-1324-4750-AEFD-577F9E99ACE9}">
+<ds:datastoreItem xmlns:ds="http://schemas.openxmlformats.org/officeDocument/2006/customXml" ds:itemID="{32CBC1F1-EC63-4EB0-BD5A-07A381182118}">
   <ds:schemaRefs>
     <ds:schemaRef ds:uri="http://schemas.openxmlformats.org/officeDocument/2006/bibliography"/>
   </ds:schemaRefs>

</xml_diff>

<commit_message>
Atualização no Apendice IV
</commit_message>
<xml_diff>
--- a/docs/apendice4.docx
+++ b/docs/apendice4.docx
@@ -483,7 +483,7 @@
           <w:noProof/>
           <w:szCs w:val="24"/>
         </w:rPr>
-        <w:t>3 de outubro de 2017</w:t>
+        <w:t>18 de outubro de 2017</w:t>
       </w:r>
       <w:r>
         <w:rPr>
@@ -925,7 +925,7 @@
           <w:noProof/>
           <w:szCs w:val="24"/>
         </w:rPr>
-        <w:t>3 de outubro de 2017</w:t>
+        <w:t>18 de outubro de 2017</w:t>
       </w:r>
       <w:r>
         <w:rPr>
@@ -3859,14 +3859,27 @@
         <w:lastRenderedPageBreak/>
         <w:t xml:space="preserve">Figura </w:t>
       </w:r>
-      <w:fldSimple w:instr=" SEQ Figura \* ARABIC ">
-        <w:r>
-          <w:rPr>
-            <w:noProof/>
-          </w:rPr>
-          <w:t>1</w:t>
-        </w:r>
-      </w:fldSimple>
+      <w:r>
+        <w:fldChar w:fldCharType="begin"/>
+      </w:r>
+      <w:r>
+        <w:instrText xml:space="preserve"> SEQ Figura \* ARABIC </w:instrText>
+      </w:r>
+      <w:r>
+        <w:fldChar w:fldCharType="separate"/>
+      </w:r>
+      <w:r>
+        <w:rPr>
+          <w:noProof/>
+        </w:rPr>
+        <w:t>1</w:t>
+      </w:r>
+      <w:r>
+        <w:rPr>
+          <w:noProof/>
+        </w:rPr>
+        <w:fldChar w:fldCharType="end"/>
+      </w:r>
       <w:bookmarkEnd w:id="27"/>
       <w:r>
         <w:rPr>
@@ -4167,7 +4180,19 @@
         <w:rPr>
           <w:color w:val="000000" w:themeColor="text1"/>
         </w:rPr>
-        <w:t>trabalhos semelhantes e estudos sobre algoritmos de organização;</w:t>
+        <w:t>trabalhos semelhantes e estudos sobre algoritmos de</w:t>
+      </w:r>
+      <w:r>
+        <w:rPr>
+          <w:color w:val="000000" w:themeColor="text1"/>
+        </w:rPr>
+        <w:t xml:space="preserve"> organização</w:t>
+      </w:r>
+      <w:r>
+        <w:rPr>
+          <w:color w:val="000000" w:themeColor="text1"/>
+        </w:rPr>
+        <w:t>;</w:t>
       </w:r>
     </w:p>
     <w:p>
@@ -4492,14 +4517,27 @@
       <w:r>
         <w:t xml:space="preserve">Figura </w:t>
       </w:r>
-      <w:fldSimple w:instr=" SEQ Figura \* ARABIC ">
-        <w:r>
-          <w:rPr>
-            <w:noProof/>
-          </w:rPr>
-          <w:t>2</w:t>
-        </w:r>
-      </w:fldSimple>
+      <w:r>
+        <w:fldChar w:fldCharType="begin"/>
+      </w:r>
+      <w:r>
+        <w:instrText xml:space="preserve"> SEQ Figura \* ARABIC </w:instrText>
+      </w:r>
+      <w:r>
+        <w:fldChar w:fldCharType="separate"/>
+      </w:r>
+      <w:r>
+        <w:rPr>
+          <w:noProof/>
+        </w:rPr>
+        <w:t>2</w:t>
+      </w:r>
+      <w:r>
+        <w:rPr>
+          <w:noProof/>
+        </w:rPr>
+        <w:fldChar w:fldCharType="end"/>
+      </w:r>
       <w:bookmarkEnd w:id="37"/>
       <w:r>
         <w:t>: Diagrama de Casos de Uso</w:t>
@@ -4939,6 +4977,83 @@
     </w:p>
     <w:p>
       <w:pPr>
+        <w:rPr>
+          <w:rStyle w:val="Fontepargpadro1"/>
+        </w:rPr>
+      </w:pPr>
+      <w:r>
+        <w:rPr>
+          <w:rStyle w:val="Fontepargpadro1"/>
+        </w:rPr>
+        <w:t xml:space="preserve">O desenvolvimento do </w:t>
+      </w:r>
+      <w:proofErr w:type="spellStart"/>
+      <w:proofErr w:type="gramStart"/>
+      <w:r>
+        <w:rPr>
+          <w:rStyle w:val="Fontepargpadro1"/>
+        </w:rPr>
+        <w:t>SmartInv</w:t>
+      </w:r>
+      <w:proofErr w:type="spellEnd"/>
+      <w:proofErr w:type="gramEnd"/>
+      <w:r>
+        <w:rPr>
+          <w:rStyle w:val="Fontepargpadro1"/>
+        </w:rPr>
+        <w:t xml:space="preserve"> se dará a partir da combinação de características a serem observadas em três plataformas distintas, são elas: </w:t>
+      </w:r>
+      <w:proofErr w:type="spellStart"/>
+      <w:r>
+        <w:rPr>
+          <w:rStyle w:val="Fontepargpadro1"/>
+        </w:rPr>
+        <w:t>CraftMyBox</w:t>
+      </w:r>
+      <w:proofErr w:type="spellEnd"/>
+      <w:r>
+        <w:rPr>
+          <w:rStyle w:val="Fontepargpadro1"/>
+        </w:rPr>
+        <w:t xml:space="preserve">, Loja </w:t>
+      </w:r>
+      <w:proofErr w:type="spellStart"/>
+      <w:r>
+        <w:rPr>
+          <w:rStyle w:val="Fontepargpadro1"/>
+        </w:rPr>
+        <w:t>Chipart</w:t>
+      </w:r>
+      <w:proofErr w:type="spellEnd"/>
+      <w:r>
+        <w:rPr>
+          <w:rStyle w:val="Fontepargpadro1"/>
+        </w:rPr>
+        <w:t xml:space="preserve"> e GLPI. Atendendo os objetivos específicos do trabalho, a análise de sistemas </w:t>
+      </w:r>
+      <w:r>
+        <w:rPr>
+          <w:rStyle w:val="Fontepargpadro1"/>
+        </w:rPr>
+        <w:t xml:space="preserve">que realizem combinações com restrições é essencial para a </w:t>
+      </w:r>
+      <w:proofErr w:type="gramStart"/>
+      <w:r>
+        <w:rPr>
+          <w:rStyle w:val="Fontepargpadro1"/>
+        </w:rPr>
+        <w:t>implementação</w:t>
+      </w:r>
+      <w:proofErr w:type="gramEnd"/>
+      <w:r>
+        <w:rPr>
+          <w:rStyle w:val="Fontepargpadro1"/>
+        </w:rPr>
+        <w:t xml:space="preserve"> da plataforma.</w:t>
+      </w:r>
+    </w:p>
+    <w:p>
+      <w:pPr>
         <w:pStyle w:val="Ttulo2"/>
         <w:rPr>
           <w:b/>
@@ -4977,13 +5092,38 @@
         <w:rPr>
           <w:rStyle w:val="Fontepargpadro1"/>
         </w:rPr>
-        <w:t>é um banco de dados com mais de mil peças catalogadas destinada para usuários sem conhecimentos aprofundados em informática montarem seus computadores a partir de combinações de peças. Através de um algoritmo responsável por realizar mais de quarenta validações, o usuário é informado das possíveis incompatibilidades ao associar determinadas peças entre si (CRAFTMYBOX, 2017).</w:t>
-      </w:r>
-    </w:p>
-    <w:p>
-      <w:pPr>
-        <w:rPr>
-          <w:rStyle w:val="Fontepargpadro1"/>
+        <w:t xml:space="preserve">é um banco de dados com mais de mil peças catalogadas destinada para usuários sem conhecimentos aprofundados em informática montarem seus computadores a partir de combinações de peças. Através de um algoritmo responsável por realizar mais de quarenta validações, o usuário é informado das possíveis incompatibilidades ao associar determinadas peças entre si </w:t>
+      </w:r>
+      <w:commentRangeStart w:id="41"/>
+      <w:r>
+        <w:rPr>
+          <w:rStyle w:val="Fontepargpadro1"/>
+        </w:rPr>
+        <w:t>(CRAFTMYBOX, 2017</w:t>
+      </w:r>
+      <w:proofErr w:type="gramStart"/>
+      <w:r>
+        <w:rPr>
+          <w:rStyle w:val="Fontepargpadro1"/>
+        </w:rPr>
+        <w:t>).</w:t>
+      </w:r>
+      <w:commentRangeEnd w:id="41"/>
+      <w:proofErr w:type="gramEnd"/>
+      <w:r>
+        <w:rPr>
+          <w:rStyle w:val="Refdecomentrio"/>
+        </w:rPr>
+        <w:commentReference w:id="41"/>
+      </w:r>
+    </w:p>
+    <w:p>
+      <w:pPr>
+        <w:rPr>
+          <w:b/>
+          <w:bCs/>
+          <w:caps/>
+          <w:szCs w:val="24"/>
         </w:rPr>
       </w:pPr>
       <w:r>
@@ -4993,6 +5133,7 @@
         <w:t xml:space="preserve">O </w:t>
       </w:r>
       <w:proofErr w:type="spellStart"/>
+      <w:proofErr w:type="gramStart"/>
       <w:r>
         <w:rPr>
           <w:rStyle w:val="Fontepargpadro1"/>
@@ -5001,6 +5142,7 @@
         <w:t>CraftMyBox</w:t>
       </w:r>
       <w:proofErr w:type="spellEnd"/>
+      <w:proofErr w:type="gramEnd"/>
       <w:r>
         <w:rPr>
           <w:rStyle w:val="Fontepargpadro1"/>
@@ -5013,6 +5155,108 @@
           <w:rStyle w:val="Fontepargpadro1"/>
         </w:rPr>
         <w:t>apresenta-se como uma plataforma dedicada para usuários buscarem preços acessíveis na montagem de um computador, a medida que o usuário escolhe os componentes o algoritmo calcula o preço total e informa a loja com o menor preço.</w:t>
+      </w:r>
+    </w:p>
+    <w:p>
+      <w:pPr>
+        <w:pStyle w:val="Ttulo2"/>
+        <w:rPr>
+          <w:b/>
+        </w:rPr>
+      </w:pPr>
+      <w:bookmarkStart w:id="42" w:name="_Toc494282541"/>
+      <w:r>
+        <w:t>CHIPART</w:t>
+      </w:r>
+      <w:bookmarkEnd w:id="42"/>
+    </w:p>
+    <w:p>
+      <w:pPr>
+        <w:suppressAutoHyphens w:val="0"/>
+        <w:spacing w:after="0"/>
+        <w:ind w:firstLine="295"/>
+        <w:jc w:val="left"/>
+        <w:rPr>
+          <w:rStyle w:val="Fontepargpadro1"/>
+        </w:rPr>
+      </w:pPr>
+      <w:r>
+        <w:rPr>
+          <w:rStyle w:val="Fontepargpadro1"/>
+        </w:rPr>
+        <w:t xml:space="preserve">A </w:t>
+      </w:r>
+      <w:proofErr w:type="spellStart"/>
+      <w:r>
+        <w:rPr>
+          <w:rStyle w:val="Fontepargpadro1"/>
+        </w:rPr>
+        <w:t>Chip</w:t>
+      </w:r>
+      <w:r>
+        <w:rPr>
+          <w:rStyle w:val="Fontepargpadro1"/>
+        </w:rPr>
+        <w:t>a</w:t>
+      </w:r>
+      <w:r>
+        <w:rPr>
+          <w:rStyle w:val="Fontepargpadro1"/>
+        </w:rPr>
+        <w:t>rt</w:t>
+      </w:r>
+      <w:proofErr w:type="spellEnd"/>
+      <w:r>
+        <w:rPr>
+          <w:rStyle w:val="Fontepargpadro1"/>
+        </w:rPr>
+        <w:t xml:space="preserve"> é </w:t>
+      </w:r>
+      <w:r>
+        <w:rPr>
+          <w:rStyle w:val="Fontepargpadro1"/>
+        </w:rPr>
+        <w:t xml:space="preserve">uma loja virtual especializada na montagem de computadores </w:t>
+      </w:r>
+      <w:r>
+        <w:rPr>
+          <w:rStyle w:val="Fontepargpadro1"/>
+        </w:rPr>
+        <w:t xml:space="preserve">específicos para jogadores desde 2009 </w:t>
+      </w:r>
+      <w:commentRangeStart w:id="43"/>
+      <w:r>
+        <w:rPr>
+          <w:rStyle w:val="Fontepargpadro1"/>
+        </w:rPr>
+        <w:t>(CHIPART, 2017</w:t>
+      </w:r>
+      <w:commentRangeEnd w:id="43"/>
+      <w:r>
+        <w:rPr>
+          <w:rStyle w:val="Fontepargpadro1"/>
+        </w:rPr>
+        <w:commentReference w:id="43"/>
+      </w:r>
+      <w:r>
+        <w:rPr>
+          <w:rStyle w:val="Fontepargpadro1"/>
+        </w:rPr>
+        <w:t xml:space="preserve">), a loja é especializada em conteúdo </w:t>
+      </w:r>
+      <w:proofErr w:type="spellStart"/>
+      <w:r>
+        <w:rPr>
+          <w:rStyle w:val="Fontepargpadro1"/>
+        </w:rPr>
+        <w:t>gamer</w:t>
+      </w:r>
+      <w:proofErr w:type="spellEnd"/>
+      <w:r>
+        <w:rPr>
+          <w:rStyle w:val="Fontepargpadro1"/>
+        </w:rPr>
+        <w:t>, os produtos variam desde monitores customizados até gabinetes temáticos (caixa que envolve o computador fisicamente). A loja possui um sistema que permite um usuário inexperiente montar o próprio computador combinando peças individualmente mostrando os preços, permitindo o utilizador controlar seus gastos.</w:t>
       </w:r>
     </w:p>
     <w:p>
@@ -5032,15 +5276,176 @@
     <w:p>
       <w:pPr>
         <w:pStyle w:val="Ttulo2"/>
-        <w:rPr>
-          <w:b/>
-        </w:rPr>
-      </w:pPr>
-      <w:bookmarkStart w:id="41" w:name="_Toc494282541"/>
-      <w:r>
-        <w:t>CHIPART</w:t>
-      </w:r>
-      <w:bookmarkEnd w:id="41"/>
+      </w:pPr>
+      <w:r>
+        <w:t>The GLPI Project</w:t>
+      </w:r>
+    </w:p>
+    <w:p>
+      <w:pPr>
+        <w:rPr>
+          <w:rStyle w:val="Fontepargpadro1"/>
+        </w:rPr>
+      </w:pPr>
+      <w:r>
+        <w:rPr>
+          <w:rStyle w:val="Fontepargpadro1"/>
+        </w:rPr>
+        <w:t xml:space="preserve">A plataforma </w:t>
+      </w:r>
+      <w:commentRangeStart w:id="44"/>
+      <w:r>
+        <w:rPr>
+          <w:rStyle w:val="Fontepargpadro1"/>
+        </w:rPr>
+        <w:t xml:space="preserve">GLPI </w:t>
+      </w:r>
+      <w:commentRangeEnd w:id="44"/>
+      <w:r>
+        <w:rPr>
+          <w:rStyle w:val="Refdecomentrio"/>
+        </w:rPr>
+        <w:commentReference w:id="44"/>
+      </w:r>
+      <w:r>
+        <w:rPr>
+          <w:rStyle w:val="Fontepargpadro1"/>
+        </w:rPr>
+        <w:t xml:space="preserve">está presente no mercado de inventários de informática desde 2002 e conta com ferramentas para administração e controle </w:t>
+      </w:r>
+      <w:r>
+        <w:rPr>
+          <w:rStyle w:val="Fontepargpadro1"/>
+        </w:rPr>
+        <w:t xml:space="preserve">do estoque físico ou lógico. </w:t>
+      </w:r>
+    </w:p>
+    <w:p>
+      <w:pPr>
+        <w:rPr>
+          <w:rStyle w:val="Fontepargpadro1"/>
+        </w:rPr>
+      </w:pPr>
+      <w:r>
+        <w:rPr>
+          <w:rStyle w:val="Fontepargpadro1"/>
+        </w:rPr>
+        <w:t>As principais funcionalidades da plataforma s</w:t>
+      </w:r>
+      <w:r>
+        <w:rPr>
+          <w:rStyle w:val="Fontepargpadro1"/>
+        </w:rPr>
+        <w:t>ão:</w:t>
+      </w:r>
+      <w:bookmarkStart w:id="45" w:name="_GoBack"/>
+      <w:bookmarkEnd w:id="45"/>
+    </w:p>
+    <w:p>
+      <w:pPr>
+        <w:pStyle w:val="PargrafodaLista"/>
+        <w:numPr>
+          <w:ilvl w:val="0"/>
+          <w:numId w:val="22"/>
+        </w:numPr>
+        <w:rPr>
+          <w:rStyle w:val="Fontepargpadro1"/>
+        </w:rPr>
+      </w:pPr>
+      <w:r>
+        <w:rPr>
+          <w:rStyle w:val="Fontepargpadro1"/>
+        </w:rPr>
+        <w:t>O controle de inventário preciso de todos os itens em estoque;</w:t>
+      </w:r>
+    </w:p>
+    <w:p>
+      <w:pPr>
+        <w:pStyle w:val="PargrafodaLista"/>
+        <w:numPr>
+          <w:ilvl w:val="0"/>
+          <w:numId w:val="22"/>
+        </w:numPr>
+        <w:rPr>
+          <w:rStyle w:val="Fontepargpadro1"/>
+        </w:rPr>
+      </w:pPr>
+      <w:r>
+        <w:rPr>
+          <w:rStyle w:val="Fontepargpadro1"/>
+        </w:rPr>
+        <w:t>O histórico das ações realizadas dentro do sistema.</w:t>
+      </w:r>
+    </w:p>
+    <w:p>
+      <w:pPr>
+        <w:pStyle w:val="Ttulo1"/>
+        <w:rPr>
+          <w:i/>
+        </w:rPr>
+      </w:pPr>
+      <w:bookmarkStart w:id="46" w:name="_Toc494282542"/>
+      <w:r>
+        <w:lastRenderedPageBreak/>
+        <w:t xml:space="preserve">O projeto </w:t>
+      </w:r>
+      <w:r>
+        <w:rPr>
+          <w:i/>
+        </w:rPr>
+        <w:t>offboard</w:t>
+      </w:r>
+      <w:bookmarkEnd w:id="46"/>
+    </w:p>
+    <w:p>
+      <w:pPr>
+        <w:suppressAutoHyphens w:val="0"/>
+        <w:spacing w:after="0"/>
+        <w:ind w:firstLine="295"/>
+        <w:jc w:val="left"/>
+      </w:pPr>
+      <w:r>
+        <w:t xml:space="preserve">Iniciado em 2016, o projeto de extensão </w:t>
+      </w:r>
+      <w:commentRangeStart w:id="47"/>
+      <w:proofErr w:type="spellStart"/>
+      <w:r>
+        <w:rPr>
+          <w:i/>
+        </w:rPr>
+        <w:t>Offboard</w:t>
+      </w:r>
+      <w:proofErr w:type="spellEnd"/>
+      <w:r>
+        <w:rPr>
+          <w:i/>
+        </w:rPr>
+        <w:t xml:space="preserve"> </w:t>
+      </w:r>
+      <w:commentRangeEnd w:id="47"/>
+      <w:r>
+        <w:rPr>
+          <w:rStyle w:val="Refdecomentrio"/>
+        </w:rPr>
+        <w:commentReference w:id="47"/>
+      </w:r>
+      <w:r>
+        <w:rPr>
+          <w:i/>
+        </w:rPr>
+        <w:softHyphen/>
+      </w:r>
+      <w:r>
+        <w:t xml:space="preserve">– Manutenção e suporte a serviço da comunidade visa atender a população do IFRS Canoas seja externa ou interna provendo serviços relacionados </w:t>
+      </w:r>
+      <w:proofErr w:type="gramStart"/>
+      <w:r>
+        <w:t>a</w:t>
+      </w:r>
+      <w:proofErr w:type="gramEnd"/>
+      <w:r>
+        <w:t xml:space="preserve"> manutenção de computadores. </w:t>
+      </w:r>
     </w:p>
     <w:p>
       <w:pPr>
@@ -5051,19 +5456,29 @@
         <w:rPr>
           <w:b/>
           <w:bCs/>
+          <w:i/>
           <w:caps/>
           <w:szCs w:val="24"/>
         </w:rPr>
       </w:pPr>
-      <w:hyperlink r:id="rId17" w:history="1">
-        <w:r>
-          <w:rPr>
-            <w:rStyle w:val="Hyperlink"/>
-            <w:szCs w:val="24"/>
-          </w:rPr>
-          <w:t>https://www.chipart.com.br/pagina/sobre-a-chipart-1</w:t>
-        </w:r>
-      </w:hyperlink>
+      <w:r>
+        <w:t xml:space="preserve"> </w:t>
+      </w:r>
+      <w:r>
+        <w:tab/>
+        <w:t xml:space="preserve"> </w:t>
+      </w:r>
+    </w:p>
+    <w:p>
+      <w:pPr>
+        <w:pStyle w:val="Ttulo1"/>
+      </w:pPr>
+      <w:bookmarkStart w:id="48" w:name="_Toc494282543"/>
+      <w:r>
+        <w:lastRenderedPageBreak/>
+        <w:t>Desenvolvimento</w:t>
+      </w:r>
+      <w:bookmarkEnd w:id="48"/>
     </w:p>
     <w:p>
       <w:pPr>
@@ -5072,221 +5487,26 @@
         <w:ind w:firstLine="0"/>
         <w:jc w:val="left"/>
         <w:rPr>
-          <w:rStyle w:val="Hyperlink"/>
-          <w:szCs w:val="24"/>
-        </w:rPr>
-      </w:pPr>
-      <w:hyperlink r:id="rId18" w:history="1">
-        <w:r>
-          <w:rPr>
-            <w:rStyle w:val="Hyperlink"/>
-            <w:szCs w:val="24"/>
-          </w:rPr>
-          <w:t>https://craftmybox.com</w:t>
-        </w:r>
-      </w:hyperlink>
-    </w:p>
-    <w:p>
-      <w:pPr>
-        <w:suppressAutoHyphens w:val="0"/>
-        <w:spacing w:after="0"/>
-        <w:ind w:firstLine="0"/>
-        <w:jc w:val="left"/>
-        <w:rPr>
           <w:b/>
           <w:bCs/>
           <w:caps/>
-          <w:color w:val="000000" w:themeColor="text1"/>
-          <w:szCs w:val="24"/>
-        </w:rPr>
-      </w:pPr>
-      <w:r>
-        <w:rPr>
-          <w:rStyle w:val="Hyperlink"/>
-          <w:color w:val="000000" w:themeColor="text1"/>
-          <w:szCs w:val="24"/>
-          <w:highlight w:val="yellow"/>
-          <w:u w:val="none"/>
-        </w:rPr>
-        <w:t>A ser feito</w:t>
-      </w:r>
-      <w:r>
-        <w:rPr>
-          <w:rStyle w:val="Hyperlink"/>
-          <w:color w:val="000000" w:themeColor="text1"/>
-          <w:szCs w:val="24"/>
-          <w:u w:val="none"/>
-        </w:rPr>
-        <w:t>, talvez não comparar esse</w:t>
-      </w:r>
-    </w:p>
-    <w:p>
-      <w:pPr>
-        <w:suppressAutoHyphens w:val="0"/>
-        <w:spacing w:after="0"/>
-        <w:ind w:firstLine="0"/>
-        <w:jc w:val="left"/>
-        <w:rPr>
-          <w:b/>
-          <w:bCs/>
-          <w:caps/>
-          <w:szCs w:val="24"/>
-        </w:rPr>
-      </w:pPr>
-    </w:p>
-    <w:p>
-      <w:pPr>
-        <w:suppressAutoHyphens w:val="0"/>
-        <w:spacing w:after="0"/>
-        <w:ind w:firstLine="0"/>
-        <w:jc w:val="left"/>
-        <w:rPr>
-          <w:bCs/>
-          <w:caps/>
-          <w:szCs w:val="24"/>
-        </w:rPr>
-      </w:pPr>
+          <w:szCs w:val="24"/>
+        </w:rPr>
+      </w:pPr>
+      <w:r>
+        <w:br w:type="page"/>
+      </w:r>
     </w:p>
     <w:p>
       <w:pPr>
         <w:pStyle w:val="Ttulo1"/>
-        <w:rPr>
-          <w:i/>
-        </w:rPr>
-      </w:pPr>
-      <w:bookmarkStart w:id="42" w:name="_Toc494282542"/>
-      <w:r>
-        <w:lastRenderedPageBreak/>
-        <w:t xml:space="preserve">O projeto </w:t>
-      </w:r>
-      <w:r>
-        <w:rPr>
-          <w:i/>
-        </w:rPr>
-        <w:t>offboard</w:t>
-      </w:r>
-      <w:bookmarkEnd w:id="42"/>
-    </w:p>
-    <w:p>
-      <w:pPr>
-        <w:suppressAutoHyphens w:val="0"/>
-        <w:spacing w:after="0"/>
-        <w:ind w:firstLine="295"/>
-        <w:jc w:val="left"/>
-      </w:pPr>
-      <w:r>
-        <w:t xml:space="preserve">Iniciado em 2016, o projeto de extensão </w:t>
-      </w:r>
-      <w:commentRangeStart w:id="43"/>
-      <w:proofErr w:type="spellStart"/>
-      <w:r>
-        <w:rPr>
-          <w:i/>
-        </w:rPr>
-        <w:t>Offboard</w:t>
-      </w:r>
-      <w:proofErr w:type="spellEnd"/>
-      <w:r>
-        <w:rPr>
-          <w:i/>
-        </w:rPr>
-        <w:t xml:space="preserve"> </w:t>
-      </w:r>
-      <w:commentRangeEnd w:id="43"/>
-      <w:r>
-        <w:rPr>
-          <w:rStyle w:val="Refdecomentrio"/>
-        </w:rPr>
-        <w:commentReference w:id="43"/>
-      </w:r>
-      <w:r>
-        <w:rPr>
-          <w:i/>
-        </w:rPr>
-        <w:softHyphen/>
-      </w:r>
-      <w:r>
-        <w:t xml:space="preserve">– Manutenção e suporte a serviço da comunidade visa atender a população do IFRS Canoas seja externa ou interna provendo serviços relacionados </w:t>
-      </w:r>
-      <w:proofErr w:type="gramStart"/>
-      <w:r>
-        <w:t>a</w:t>
-      </w:r>
-      <w:proofErr w:type="gramEnd"/>
-      <w:r>
-        <w:t xml:space="preserve"> manutenção de computadores. </w:t>
-      </w:r>
-    </w:p>
-    <w:p>
-      <w:pPr>
-        <w:suppressAutoHyphens w:val="0"/>
-        <w:spacing w:after="0"/>
-        <w:ind w:firstLine="0"/>
-        <w:jc w:val="left"/>
-        <w:rPr>
-          <w:b/>
-          <w:bCs/>
-          <w:i/>
-          <w:caps/>
-          <w:szCs w:val="24"/>
-        </w:rPr>
-      </w:pPr>
-      <w:r>
-        <w:t xml:space="preserve"> </w:t>
-      </w:r>
-      <w:r>
-        <w:tab/>
-        <w:t xml:space="preserve">O </w:t>
-      </w:r>
-      <w:proofErr w:type="spellStart"/>
-      <w:r>
-        <w:t>offboard</w:t>
-      </w:r>
-      <w:proofErr w:type="spellEnd"/>
-      <w:r>
-        <w:t xml:space="preserve"> </w:t>
-      </w:r>
-      <w:bookmarkStart w:id="44" w:name="_GoBack"/>
-      <w:bookmarkEnd w:id="44"/>
-    </w:p>
-    <w:p>
-      <w:pPr>
-        <w:pStyle w:val="Ttulo1"/>
-      </w:pPr>
-      <w:bookmarkStart w:id="45" w:name="_Toc494282543"/>
-      <w:r>
-        <w:lastRenderedPageBreak/>
-        <w:t>Desenvolvimento</w:t>
-      </w:r>
-      <w:bookmarkEnd w:id="45"/>
-    </w:p>
-    <w:p>
-      <w:pPr>
-        <w:suppressAutoHyphens w:val="0"/>
-        <w:spacing w:after="0"/>
-        <w:ind w:firstLine="0"/>
-        <w:jc w:val="left"/>
-        <w:rPr>
-          <w:b/>
-          <w:bCs/>
-          <w:caps/>
-          <w:szCs w:val="24"/>
-        </w:rPr>
-      </w:pPr>
-      <w:r>
-        <w:br w:type="page"/>
-      </w:r>
-    </w:p>
-    <w:p>
-      <w:pPr>
-        <w:pStyle w:val="Ttulo1"/>
-      </w:pPr>
-      <w:bookmarkStart w:id="46" w:name="_Toc494282544"/>
+      </w:pPr>
+      <w:bookmarkStart w:id="49" w:name="_Toc494282544"/>
       <w:r>
         <w:lastRenderedPageBreak/>
         <w:t>Resultados</w:t>
       </w:r>
-      <w:bookmarkEnd w:id="46"/>
+      <w:bookmarkEnd w:id="49"/>
     </w:p>
     <w:p>
       <w:pPr>
@@ -5298,14 +5518,14 @@
         <w:ind w:left="295" w:hanging="295"/>
         <w:jc w:val="center"/>
       </w:pPr>
-      <w:bookmarkStart w:id="47" w:name="_Toc494282545"/>
+      <w:bookmarkStart w:id="50" w:name="_Toc494282545"/>
       <w:r>
         <w:lastRenderedPageBreak/>
         <w:t>referências</w:t>
       </w:r>
       <w:bookmarkEnd w:id="33"/>
       <w:bookmarkEnd w:id="34"/>
-      <w:bookmarkEnd w:id="47"/>
+      <w:bookmarkEnd w:id="50"/>
     </w:p>
     <w:p>
       <w:pPr>
@@ -5810,22 +6030,22 @@
         <w:ind w:left="295" w:hanging="295"/>
         <w:jc w:val="center"/>
       </w:pPr>
-      <w:bookmarkStart w:id="48" w:name="_Toc215560140"/>
-      <w:bookmarkStart w:id="49" w:name="_Toc215560267"/>
-      <w:bookmarkStart w:id="50" w:name="_Toc494282546"/>
+      <w:bookmarkStart w:id="51" w:name="_Toc215560140"/>
+      <w:bookmarkStart w:id="52" w:name="_Toc215560267"/>
+      <w:bookmarkStart w:id="53" w:name="_Toc494282546"/>
       <w:r>
         <w:lastRenderedPageBreak/>
         <w:t>glossário</w:t>
       </w:r>
-      <w:bookmarkEnd w:id="48"/>
-      <w:bookmarkEnd w:id="49"/>
+      <w:bookmarkEnd w:id="51"/>
+      <w:bookmarkEnd w:id="52"/>
       <w:r>
         <w:t xml:space="preserve"> </w:t>
       </w:r>
       <w:r>
         <w:t>(OPCIONAL)</w:t>
       </w:r>
-      <w:bookmarkEnd w:id="50"/>
+      <w:bookmarkEnd w:id="53"/>
     </w:p>
     <w:p>
       <w:pPr>
@@ -5862,11 +6082,11 @@
         <w:ind w:left="295" w:hanging="295"/>
         <w:jc w:val="center"/>
       </w:pPr>
-      <w:bookmarkStart w:id="51" w:name="_Toc215560143"/>
-      <w:bookmarkStart w:id="52" w:name="_Toc215560270"/>
-      <w:bookmarkStart w:id="53" w:name="_Toc494282547"/>
-      <w:bookmarkStart w:id="54" w:name="_Toc215560141"/>
-      <w:bookmarkStart w:id="55" w:name="_Toc215560268"/>
+      <w:bookmarkStart w:id="54" w:name="_Toc215560143"/>
+      <w:bookmarkStart w:id="55" w:name="_Toc215560270"/>
+      <w:bookmarkStart w:id="56" w:name="_Toc494282547"/>
+      <w:bookmarkStart w:id="57" w:name="_Toc215560141"/>
+      <w:bookmarkStart w:id="58" w:name="_Toc215560268"/>
       <w:r>
         <w:lastRenderedPageBreak/>
         <w:t xml:space="preserve">apêndice </w:t>
@@ -5888,9 +6108,9 @@
       <w:r>
         <w:t>do apêndice</w:t>
       </w:r>
-      <w:bookmarkEnd w:id="51"/>
-      <w:bookmarkEnd w:id="52"/>
-      <w:bookmarkEnd w:id="53"/>
+      <w:bookmarkEnd w:id="54"/>
+      <w:bookmarkEnd w:id="55"/>
+      <w:bookmarkEnd w:id="56"/>
     </w:p>
     <w:p>
       <w:pPr>
@@ -6018,7 +6238,7 @@
         <w:ind w:left="295" w:hanging="295"/>
         <w:jc w:val="center"/>
       </w:pPr>
-      <w:bookmarkStart w:id="56" w:name="_Toc494282548"/>
+      <w:bookmarkStart w:id="59" w:name="_Toc494282548"/>
       <w:r>
         <w:lastRenderedPageBreak/>
         <w:t xml:space="preserve">anexo A </w:t>
@@ -6043,9 +6263,9 @@
       <w:r>
         <w:t>do anexo</w:t>
       </w:r>
-      <w:bookmarkEnd w:id="54"/>
-      <w:bookmarkEnd w:id="55"/>
-      <w:bookmarkEnd w:id="56"/>
+      <w:bookmarkEnd w:id="57"/>
+      <w:bookmarkEnd w:id="58"/>
+      <w:bookmarkEnd w:id="59"/>
     </w:p>
     <w:p>
       <w:pPr>
@@ -6196,7 +6416,7 @@
       </w:r>
     </w:p>
     <w:sectPr>
-      <w:headerReference w:type="first" r:id="rId19"/>
+      <w:headerReference w:type="first" r:id="rId17"/>
       <w:footnotePr>
         <w:pos w:val="beneathText"/>
       </w:footnotePr>
@@ -6355,7 +6575,131 @@
       </w:pPr>
     </w:p>
   </w:comment>
-  <w:comment w:id="43" w:author="Aluno" w:date="2017-10-03T19:18:00Z" w:initials="A">
+  <w:comment w:id="41" w:author="Aluno" w:date="2017-10-18T14:01:00Z" w:initials="A">
+    <w:p>
+      <w:pPr>
+        <w:suppressAutoHyphens w:val="0"/>
+        <w:spacing w:after="0"/>
+        <w:ind w:firstLine="0"/>
+        <w:jc w:val="left"/>
+        <w:rPr>
+          <w:rStyle w:val="Hyperlink"/>
+          <w:szCs w:val="24"/>
+        </w:rPr>
+      </w:pPr>
+      <w:r>
+        <w:rPr>
+          <w:rStyle w:val="Refdecomentrio"/>
+        </w:rPr>
+        <w:annotationRef/>
+      </w:r>
+      <w:hyperlink r:id="rId3" w:history="1">
+        <w:r>
+          <w:rPr>
+            <w:rStyle w:val="Hyperlink"/>
+            <w:szCs w:val="24"/>
+          </w:rPr>
+          <w:t>https://craftmybox.com</w:t>
+        </w:r>
+      </w:hyperlink>
+    </w:p>
+    <w:p>
+      <w:pPr>
+        <w:pStyle w:val="Textodecomentrio"/>
+      </w:pPr>
+    </w:p>
+  </w:comment>
+  <w:comment w:id="43" w:author="Aluno" w:date="2017-10-18T14:00:00Z" w:initials="A">
+    <w:p>
+      <w:pPr>
+        <w:suppressAutoHyphens w:val="0"/>
+        <w:spacing w:after="0"/>
+        <w:ind w:firstLine="0"/>
+        <w:jc w:val="left"/>
+        <w:rPr>
+          <w:b/>
+          <w:bCs/>
+          <w:caps/>
+          <w:szCs w:val="24"/>
+        </w:rPr>
+      </w:pPr>
+      <w:r>
+        <w:rPr>
+          <w:rStyle w:val="Refdecomentrio"/>
+        </w:rPr>
+        <w:annotationRef/>
+      </w:r>
+      <w:hyperlink r:id="rId4" w:history="1">
+        <w:r>
+          <w:rPr>
+            <w:rStyle w:val="Hyperlink"/>
+            <w:szCs w:val="24"/>
+          </w:rPr>
+          <w:t>https://www.chip</w:t>
+        </w:r>
+        <w:r>
+          <w:rPr>
+            <w:rStyle w:val="Hyperlink"/>
+            <w:szCs w:val="24"/>
+          </w:rPr>
+          <w:t>a</w:t>
+        </w:r>
+        <w:r>
+          <w:rPr>
+            <w:rStyle w:val="Hyperlink"/>
+            <w:szCs w:val="24"/>
+          </w:rPr>
+          <w:t>rt</w:t>
+        </w:r>
+        <w:r>
+          <w:rPr>
+            <w:rStyle w:val="Hyperlink"/>
+            <w:szCs w:val="24"/>
+          </w:rPr>
+          <w:t>.</w:t>
+        </w:r>
+        <w:r>
+          <w:rPr>
+            <w:rStyle w:val="Hyperlink"/>
+            <w:szCs w:val="24"/>
+          </w:rPr>
+          <w:t>com.br/pagina/sobre-a-chipart-1</w:t>
+        </w:r>
+      </w:hyperlink>
+    </w:p>
+    <w:p>
+      <w:pPr>
+        <w:pStyle w:val="Textodecomentrio"/>
+      </w:pPr>
+    </w:p>
+  </w:comment>
+  <w:comment w:id="44" w:author="Aluno" w:date="2017-10-18T14:43:00Z" w:initials="A">
+    <w:p>
+      <w:pPr>
+        <w:pStyle w:val="Textodecomentrio"/>
+      </w:pPr>
+      <w:r>
+        <w:rPr>
+          <w:rStyle w:val="Refdecomentrio"/>
+        </w:rPr>
+        <w:annotationRef/>
+      </w:r>
+      <w:proofErr w:type="gramStart"/>
+      <w:r>
+        <w:t>http://glpi-project.org/spip.</w:t>
+      </w:r>
+      <w:proofErr w:type="gramEnd"/>
+      <w:r>
+        <w:t>php?</w:t>
+      </w:r>
+      <w:proofErr w:type="gramStart"/>
+      <w:r>
+        <w:t>article43</w:t>
+      </w:r>
+      <w:proofErr w:type="gramEnd"/>
+    </w:p>
+  </w:comment>
+  <w:comment w:id="47" w:author="Aluno" w:date="2017-10-03T19:18:00Z" w:initials="A">
     <w:p>
       <w:pPr>
         <w:pStyle w:val="Textodecomentrio"/>
@@ -7594,6 +7938,119 @@
     </w:lvl>
   </w:abstractNum>
   <w:abstractNum w:abstractNumId="8">
+    <w:nsid w:val="28EA4609"/>
+    <w:multiLevelType w:val="hybridMultilevel"/>
+    <w:tmpl w:val="376440B0"/>
+    <w:lvl w:ilvl="0" w:tplc="04160001">
+      <w:start w:val="1"/>
+      <w:numFmt w:val="bullet"/>
+      <w:lvlText w:val=""/>
+      <w:lvlJc w:val="left"/>
+      <w:pPr>
+        <w:ind w:left="1060" w:hanging="360"/>
+      </w:pPr>
+      <w:rPr>
+        <w:rFonts w:ascii="Symbol" w:hAnsi="Symbol" w:hint="default"/>
+      </w:rPr>
+    </w:lvl>
+    <w:lvl w:ilvl="1" w:tplc="04160003" w:tentative="1">
+      <w:start w:val="1"/>
+      <w:numFmt w:val="bullet"/>
+      <w:lvlText w:val="o"/>
+      <w:lvlJc w:val="left"/>
+      <w:pPr>
+        <w:ind w:left="1780" w:hanging="360"/>
+      </w:pPr>
+      <w:rPr>
+        <w:rFonts w:ascii="Courier New" w:hAnsi="Courier New" w:cs="Courier New" w:hint="default"/>
+      </w:rPr>
+    </w:lvl>
+    <w:lvl w:ilvl="2" w:tplc="04160005" w:tentative="1">
+      <w:start w:val="1"/>
+      <w:numFmt w:val="bullet"/>
+      <w:lvlText w:val=""/>
+      <w:lvlJc w:val="left"/>
+      <w:pPr>
+        <w:ind w:left="2500" w:hanging="360"/>
+      </w:pPr>
+      <w:rPr>
+        <w:rFonts w:ascii="Wingdings" w:hAnsi="Wingdings" w:hint="default"/>
+      </w:rPr>
+    </w:lvl>
+    <w:lvl w:ilvl="3" w:tplc="04160001" w:tentative="1">
+      <w:start w:val="1"/>
+      <w:numFmt w:val="bullet"/>
+      <w:lvlText w:val=""/>
+      <w:lvlJc w:val="left"/>
+      <w:pPr>
+        <w:ind w:left="3220" w:hanging="360"/>
+      </w:pPr>
+      <w:rPr>
+        <w:rFonts w:ascii="Symbol" w:hAnsi="Symbol" w:hint="default"/>
+      </w:rPr>
+    </w:lvl>
+    <w:lvl w:ilvl="4" w:tplc="04160003" w:tentative="1">
+      <w:start w:val="1"/>
+      <w:numFmt w:val="bullet"/>
+      <w:lvlText w:val="o"/>
+      <w:lvlJc w:val="left"/>
+      <w:pPr>
+        <w:ind w:left="3940" w:hanging="360"/>
+      </w:pPr>
+      <w:rPr>
+        <w:rFonts w:ascii="Courier New" w:hAnsi="Courier New" w:cs="Courier New" w:hint="default"/>
+      </w:rPr>
+    </w:lvl>
+    <w:lvl w:ilvl="5" w:tplc="04160005" w:tentative="1">
+      <w:start w:val="1"/>
+      <w:numFmt w:val="bullet"/>
+      <w:lvlText w:val=""/>
+      <w:lvlJc w:val="left"/>
+      <w:pPr>
+        <w:ind w:left="4660" w:hanging="360"/>
+      </w:pPr>
+      <w:rPr>
+        <w:rFonts w:ascii="Wingdings" w:hAnsi="Wingdings" w:hint="default"/>
+      </w:rPr>
+    </w:lvl>
+    <w:lvl w:ilvl="6" w:tplc="04160001" w:tentative="1">
+      <w:start w:val="1"/>
+      <w:numFmt w:val="bullet"/>
+      <w:lvlText w:val=""/>
+      <w:lvlJc w:val="left"/>
+      <w:pPr>
+        <w:ind w:left="5380" w:hanging="360"/>
+      </w:pPr>
+      <w:rPr>
+        <w:rFonts w:ascii="Symbol" w:hAnsi="Symbol" w:hint="default"/>
+      </w:rPr>
+    </w:lvl>
+    <w:lvl w:ilvl="7" w:tplc="04160003" w:tentative="1">
+      <w:start w:val="1"/>
+      <w:numFmt w:val="bullet"/>
+      <w:lvlText w:val="o"/>
+      <w:lvlJc w:val="left"/>
+      <w:pPr>
+        <w:ind w:left="6100" w:hanging="360"/>
+      </w:pPr>
+      <w:rPr>
+        <w:rFonts w:ascii="Courier New" w:hAnsi="Courier New" w:cs="Courier New" w:hint="default"/>
+      </w:rPr>
+    </w:lvl>
+    <w:lvl w:ilvl="8" w:tplc="04160005" w:tentative="1">
+      <w:start w:val="1"/>
+      <w:numFmt w:val="bullet"/>
+      <w:lvlText w:val=""/>
+      <w:lvlJc w:val="left"/>
+      <w:pPr>
+        <w:ind w:left="6820" w:hanging="360"/>
+      </w:pPr>
+      <w:rPr>
+        <w:rFonts w:ascii="Wingdings" w:hAnsi="Wingdings" w:hint="default"/>
+      </w:rPr>
+    </w:lvl>
+  </w:abstractNum>
+  <w:abstractNum w:abstractNumId="9">
     <w:nsid w:val="42002A31"/>
     <w:multiLevelType w:val="hybridMultilevel"/>
     <w:tmpl w:val="9580CBDC"/>
@@ -7706,7 +8163,7 @@
       </w:rPr>
     </w:lvl>
   </w:abstractNum>
-  <w:abstractNum w:abstractNumId="9">
+  <w:abstractNum w:abstractNumId="10">
     <w:nsid w:val="508C630D"/>
     <w:multiLevelType w:val="hybridMultilevel"/>
     <w:tmpl w:val="1A9C4384"/>
@@ -7795,7 +8252,7 @@
       </w:pPr>
     </w:lvl>
   </w:abstractNum>
-  <w:abstractNum w:abstractNumId="10">
+  <w:abstractNum w:abstractNumId="11">
     <w:nsid w:val="6D594CAB"/>
     <w:multiLevelType w:val="multilevel"/>
     <w:tmpl w:val="3A8A0B94"/>
@@ -7959,7 +8416,7 @@
       </w:rPr>
     </w:lvl>
   </w:abstractNum>
-  <w:abstractNum w:abstractNumId="11">
+  <w:abstractNum w:abstractNumId="12">
     <w:nsid w:val="6FAC7AD1"/>
     <w:multiLevelType w:val="hybridMultilevel"/>
     <w:tmpl w:val="83804E82"/>
@@ -8048,7 +8505,7 @@
       </w:pPr>
     </w:lvl>
   </w:abstractNum>
-  <w:abstractNum w:abstractNumId="12">
+  <w:abstractNum w:abstractNumId="13">
     <w:nsid w:val="70C86B63"/>
     <w:multiLevelType w:val="multilevel"/>
     <w:tmpl w:val="36A0155C"/>
@@ -8204,7 +8661,7 @@
       </w:rPr>
     </w:lvl>
   </w:abstractNum>
-  <w:abstractNum w:abstractNumId="13">
+  <w:abstractNum w:abstractNumId="14">
     <w:nsid w:val="7D2B27A2"/>
     <w:multiLevelType w:val="hybridMultilevel"/>
     <w:tmpl w:val="74041842"/>
@@ -8333,46 +8790,55 @@
     <w:abstractNumId w:val="3"/>
   </w:num>
   <w:num w:numId="6">
-    <w:abstractNumId w:val="10"/>
+    <w:abstractNumId w:val="11"/>
   </w:num>
   <w:num w:numId="7">
-    <w:abstractNumId w:val="12"/>
+    <w:abstractNumId w:val="13"/>
   </w:num>
   <w:num w:numId="8">
-    <w:abstractNumId w:val="10"/>
+    <w:abstractNumId w:val="11"/>
   </w:num>
   <w:num w:numId="9">
-    <w:abstractNumId w:val="10"/>
+    <w:abstractNumId w:val="11"/>
   </w:num>
   <w:num w:numId="10">
     <w:abstractNumId w:val="4"/>
   </w:num>
   <w:num w:numId="11">
-    <w:abstractNumId w:val="9"/>
+    <w:abstractNumId w:val="10"/>
   </w:num>
   <w:num w:numId="12">
-    <w:abstractNumId w:val="10"/>
+    <w:abstractNumId w:val="11"/>
   </w:num>
   <w:num w:numId="13">
-    <w:abstractNumId w:val="10"/>
+    <w:abstractNumId w:val="11"/>
   </w:num>
   <w:num w:numId="14">
-    <w:abstractNumId w:val="11"/>
+    <w:abstractNumId w:val="12"/>
   </w:num>
   <w:num w:numId="15">
     <w:abstractNumId w:val="7"/>
   </w:num>
   <w:num w:numId="16">
-    <w:abstractNumId w:val="8"/>
+    <w:abstractNumId w:val="9"/>
   </w:num>
   <w:num w:numId="17">
-    <w:abstractNumId w:val="10"/>
+    <w:abstractNumId w:val="11"/>
   </w:num>
   <w:num w:numId="18">
-    <w:abstractNumId w:val="13"/>
+    <w:abstractNumId w:val="14"/>
   </w:num>
   <w:num w:numId="19">
     <w:abstractNumId w:val="5"/>
+  </w:num>
+  <w:num w:numId="20">
+    <w:abstractNumId w:val="11"/>
+  </w:num>
+  <w:num w:numId="21">
+    <w:abstractNumId w:val="11"/>
+  </w:num>
+  <w:num w:numId="22">
+    <w:abstractNumId w:val="8"/>
   </w:num>
 </w:numbering>
 </file>
@@ -8586,11 +9052,7 @@
         <w:ilvl w:val="1"/>
         <w:numId w:val="6"/>
       </w:numPr>
-      <w:tabs>
-        <w:tab w:val="clear" w:pos="788"/>
-      </w:tabs>
       <w:spacing w:before="360" w:after="180"/>
-      <w:ind w:left="426" w:hanging="426"/>
       <w:jc w:val="left"/>
       <w:outlineLvl w:val="1"/>
     </w:pPr>
@@ -10050,11 +10512,7 @@
         <w:ilvl w:val="1"/>
         <w:numId w:val="6"/>
       </w:numPr>
-      <w:tabs>
-        <w:tab w:val="clear" w:pos="788"/>
-      </w:tabs>
       <w:spacing w:before="360" w:after="180"/>
-      <w:ind w:left="426" w:hanging="426"/>
       <w:jc w:val="left"/>
       <w:outlineLvl w:val="1"/>
     </w:pPr>
@@ -11603,7 +12061,7 @@
 </file>
 
 <file path=customXml/itemProps1.xml><?xml version="1.0" encoding="utf-8"?>
-<ds:datastoreItem xmlns:ds="http://schemas.openxmlformats.org/officeDocument/2006/customXml" ds:itemID="{32CBC1F1-EC63-4EB0-BD5A-07A381182118}">
+<ds:datastoreItem xmlns:ds="http://schemas.openxmlformats.org/officeDocument/2006/customXml" ds:itemID="{80CC58D8-314B-4625-96D1-960B16DFDAA7}">
   <ds:schemaRefs>
     <ds:schemaRef ds:uri="http://schemas.openxmlformats.org/officeDocument/2006/bibliography"/>
   </ds:schemaRefs>

</xml_diff>

<commit_message>
Apendice IV adicionado fotos e comentários da revisão
</commit_message>
<xml_diff>
--- a/docs/apendice4.docx
+++ b/docs/apendice4.docx
@@ -201,6 +201,7 @@
         </w:rPr>
       </w:pPr>
       <w:proofErr w:type="spellStart"/>
+      <w:proofErr w:type="gramStart"/>
       <w:r>
         <w:rPr>
           <w:color w:val="000000"/>
@@ -210,13 +211,103 @@
         <w:t>SmartInv</w:t>
       </w:r>
       <w:proofErr w:type="spellEnd"/>
+      <w:proofErr w:type="gramEnd"/>
       <w:r>
         <w:rPr>
           <w:color w:val="000000"/>
           <w:sz w:val="24"/>
           <w:szCs w:val="24"/>
         </w:rPr>
-        <w:t xml:space="preserve"> - Uma plataforma de Inventário de Informática com algoritmo gerenciador de computadores inativos</w:t>
+        <w:t xml:space="preserve"> - Uma plataforma de Inventário de </w:t>
+      </w:r>
+      <w:commentRangeStart w:id="0"/>
+      <w:r>
+        <w:rPr>
+          <w:color w:val="000000"/>
+          <w:sz w:val="24"/>
+          <w:szCs w:val="24"/>
+        </w:rPr>
+        <w:t xml:space="preserve">Informática </w:t>
+      </w:r>
+      <w:commentRangeEnd w:id="0"/>
+      <w:r>
+        <w:rPr>
+          <w:rStyle w:val="Refdecomentrio"/>
+          <w:b w:val="0"/>
+        </w:rPr>
+        <w:commentReference w:id="0"/>
+      </w:r>
+      <w:r>
+        <w:rPr>
+          <w:color w:val="000000"/>
+          <w:sz w:val="24"/>
+          <w:szCs w:val="24"/>
+        </w:rPr>
+        <w:t xml:space="preserve">com </w:t>
+      </w:r>
+      <w:r>
+        <w:rPr>
+          <w:color w:val="000000"/>
+          <w:sz w:val="24"/>
+          <w:szCs w:val="24"/>
+        </w:rPr>
+        <w:t>A</w:t>
+      </w:r>
+      <w:r>
+        <w:rPr>
+          <w:color w:val="000000"/>
+          <w:sz w:val="24"/>
+          <w:szCs w:val="24"/>
+        </w:rPr>
+        <w:t xml:space="preserve">lgoritmo </w:t>
+      </w:r>
+      <w:r>
+        <w:rPr>
+          <w:color w:val="000000"/>
+          <w:sz w:val="24"/>
+          <w:szCs w:val="24"/>
+        </w:rPr>
+        <w:t>G</w:t>
+      </w:r>
+      <w:r>
+        <w:rPr>
+          <w:color w:val="000000"/>
+          <w:sz w:val="24"/>
+          <w:szCs w:val="24"/>
+        </w:rPr>
+        <w:t xml:space="preserve">erenciador de </w:t>
+      </w:r>
+      <w:r>
+        <w:rPr>
+          <w:color w:val="000000"/>
+          <w:sz w:val="24"/>
+          <w:szCs w:val="24"/>
+        </w:rPr>
+        <w:t>C</w:t>
+      </w:r>
+      <w:r>
+        <w:rPr>
+          <w:color w:val="000000"/>
+          <w:sz w:val="24"/>
+          <w:szCs w:val="24"/>
+        </w:rPr>
+        <w:t xml:space="preserve">omputadores </w:t>
+      </w:r>
+      <w:r>
+        <w:rPr>
+          <w:color w:val="000000"/>
+          <w:sz w:val="24"/>
+          <w:szCs w:val="24"/>
+        </w:rPr>
+        <w:t>I</w:t>
+      </w:r>
+      <w:r>
+        <w:rPr>
+          <w:color w:val="000000"/>
+          <w:sz w:val="24"/>
+          <w:szCs w:val="24"/>
+        </w:rPr>
+        <w:t>nativos</w:t>
       </w:r>
     </w:p>
     <w:p>
@@ -436,15 +527,15 @@
         <w:jc w:val="center"/>
         <w:rPr>
           <w:szCs w:val="24"/>
-          <w:rPrChange w:id="0" w:author="Silvia Bertagnolli" w:date="2015-07-20T11:14:00Z">
+          <w:rPrChange w:id="1" w:author="Silvia Bertagnolli" w:date="2015-07-20T11:14:00Z">
             <w:rPr>
               <w:sz w:val="28"/>
             </w:rPr>
           </w:rPrChange>
         </w:rPr>
         <w:sectPr>
-          <w:headerReference w:type="default" r:id="rId9"/>
-          <w:footerReference w:type="default" r:id="rId10"/>
+          <w:headerReference w:type="default" r:id="rId10"/>
+          <w:footerReference w:type="default" r:id="rId11"/>
           <w:footnotePr>
             <w:pos w:val="beneathText"/>
           </w:footnotePr>
@@ -483,7 +574,7 @@
           <w:noProof/>
           <w:szCs w:val="24"/>
         </w:rPr>
-        <w:t>18 de outubro de 2017</w:t>
+        <w:t>20 de outubro de 2017</w:t>
       </w:r>
       <w:r>
         <w:rPr>
@@ -925,7 +1016,7 @@
           <w:noProof/>
           <w:szCs w:val="24"/>
         </w:rPr>
-        <w:t>18 de outubro de 2017</w:t>
+        <w:t>20 de outubro de 2017</w:t>
       </w:r>
       <w:r>
         <w:rPr>
@@ -944,17 +1035,17 @@
         <w:ind w:left="295" w:hanging="295"/>
         <w:jc w:val="center"/>
       </w:pPr>
-      <w:bookmarkStart w:id="1" w:name="_Toc215560114"/>
-      <w:bookmarkStart w:id="2" w:name="_Toc215560241"/>
-      <w:bookmarkStart w:id="3" w:name="_Toc494282528"/>
+      <w:bookmarkStart w:id="2" w:name="_Toc215560114"/>
+      <w:bookmarkStart w:id="3" w:name="_Toc215560241"/>
       <w:bookmarkStart w:id="4" w:name="_Toc215560110"/>
+      <w:bookmarkStart w:id="5" w:name="_Toc496274428"/>
       <w:r>
         <w:lastRenderedPageBreak/>
         <w:t>RESUMO</w:t>
       </w:r>
-      <w:bookmarkEnd w:id="1"/>
       <w:bookmarkEnd w:id="2"/>
       <w:bookmarkEnd w:id="3"/>
+      <w:bookmarkEnd w:id="5"/>
     </w:p>
     <w:p>
       <w:pPr>
@@ -1149,25 +1240,25 @@
         <w:spacing w:before="1000"/>
         <w:jc w:val="center"/>
       </w:pPr>
-      <w:bookmarkStart w:id="5" w:name="_Toc215557214"/>
-      <w:bookmarkStart w:id="6" w:name="_Toc215557448"/>
-      <w:bookmarkStart w:id="7" w:name="_Toc215560115"/>
-      <w:bookmarkStart w:id="8" w:name="_Toc215560242"/>
-      <w:bookmarkStart w:id="9" w:name="_Toc494282529"/>
+      <w:bookmarkStart w:id="6" w:name="_Toc215557214"/>
+      <w:bookmarkStart w:id="7" w:name="_Toc215557448"/>
+      <w:bookmarkStart w:id="8" w:name="_Toc215560115"/>
+      <w:bookmarkStart w:id="9" w:name="_Toc215560242"/>
+      <w:bookmarkStart w:id="10" w:name="_Toc496274429"/>
       <w:r>
         <w:t>ABSTRACT</w:t>
       </w:r>
-      <w:bookmarkEnd w:id="5"/>
       <w:bookmarkEnd w:id="6"/>
       <w:bookmarkEnd w:id="7"/>
       <w:bookmarkEnd w:id="8"/>
+      <w:bookmarkEnd w:id="9"/>
       <w:r>
         <w:t xml:space="preserve"> </w:t>
       </w:r>
       <w:r>
         <w:t>(OPCIONAL)</w:t>
       </w:r>
-      <w:bookmarkEnd w:id="9"/>
+      <w:bookmarkEnd w:id="10"/>
     </w:p>
     <w:p>
       <w:pPr>
@@ -1313,16 +1404,16 @@
         </w:numPr>
         <w:jc w:val="center"/>
       </w:pPr>
-      <w:bookmarkStart w:id="10" w:name="_Toc215560112"/>
-      <w:bookmarkStart w:id="11" w:name="_Toc215560239"/>
-      <w:bookmarkStart w:id="12" w:name="_Toc494282530"/>
+      <w:bookmarkStart w:id="11" w:name="_Toc215560112"/>
+      <w:bookmarkStart w:id="12" w:name="_Toc215560239"/>
+      <w:bookmarkStart w:id="13" w:name="_Toc496274430"/>
       <w:r>
         <w:lastRenderedPageBreak/>
         <w:t>LISTA DE FIGURAS</w:t>
       </w:r>
-      <w:bookmarkEnd w:id="10"/>
       <w:bookmarkEnd w:id="11"/>
       <w:bookmarkEnd w:id="12"/>
+      <w:bookmarkEnd w:id="13"/>
     </w:p>
     <w:p>
       <w:pPr>
@@ -1380,7 +1471,7 @@
         <w:rPr>
           <w:noProof/>
         </w:rPr>
-        <w:instrText xml:space="preserve"> PAGEREF _Toc494312850 \h </w:instrText>
+        <w:instrText xml:space="preserve"> PAGEREF _Toc496274051 \h </w:instrText>
       </w:r>
       <w:r>
         <w:rPr>
@@ -1398,6 +1489,67 @@
           <w:noProof/>
         </w:rPr>
         <w:t>11</w:t>
+      </w:r>
+      <w:r>
+        <w:rPr>
+          <w:noProof/>
+        </w:rPr>
+        <w:fldChar w:fldCharType="end"/>
+      </w:r>
+    </w:p>
+    <w:p>
+      <w:pPr>
+        <w:pStyle w:val="ndicedeilustraes"/>
+        <w:tabs>
+          <w:tab w:val="right" w:leader="dot" w:pos="8493"/>
+        </w:tabs>
+        <w:rPr>
+          <w:rFonts w:asciiTheme="minorHAnsi" w:eastAsiaTheme="minorEastAsia" w:hAnsiTheme="minorHAnsi" w:cstheme="minorBidi"/>
+          <w:noProof/>
+          <w:sz w:val="22"/>
+          <w:szCs w:val="22"/>
+        </w:rPr>
+      </w:pPr>
+      <w:r>
+        <w:rPr>
+          <w:noProof/>
+        </w:rPr>
+        <w:t>Figura 2: Diagrama de Casos de Uso</w:t>
+      </w:r>
+      <w:r>
+        <w:rPr>
+          <w:noProof/>
+        </w:rPr>
+        <w:tab/>
+      </w:r>
+      <w:r>
+        <w:rPr>
+          <w:noProof/>
+        </w:rPr>
+        <w:fldChar w:fldCharType="begin"/>
+      </w:r>
+      <w:r>
+        <w:rPr>
+          <w:noProof/>
+        </w:rPr>
+        <w:instrText xml:space="preserve"> PAGEREF _Toc496274052 \h </w:instrText>
+      </w:r>
+      <w:r>
+        <w:rPr>
+          <w:noProof/>
+        </w:rPr>
+      </w:r>
+      <w:r>
+        <w:rPr>
+          <w:noProof/>
+        </w:rPr>
+        <w:fldChar w:fldCharType="separate"/>
+      </w:r>
+      <w:r>
+        <w:rPr>
+          <w:noProof/>
+        </w:rPr>
+        <w:t>13</w:t>
       </w:r>
       <w:r>
         <w:rPr>
@@ -1435,7 +1587,7 @@
         <w:ind w:left="295" w:hanging="295"/>
         <w:jc w:val="center"/>
       </w:pPr>
-      <w:bookmarkStart w:id="13" w:name="_Toc494282531"/>
+      <w:bookmarkStart w:id="14" w:name="_Toc496274431"/>
       <w:r>
         <w:lastRenderedPageBreak/>
         <w:t xml:space="preserve">LISTA DE </w:t>
@@ -1443,7 +1595,7 @@
       <w:r>
         <w:t>quadros</w:t>
       </w:r>
-      <w:bookmarkEnd w:id="13"/>
+      <w:bookmarkEnd w:id="14"/>
     </w:p>
     <w:p>
       <w:pPr>
@@ -1516,16 +1668,16 @@
         <w:ind w:left="295" w:hanging="295"/>
         <w:jc w:val="center"/>
       </w:pPr>
-      <w:bookmarkStart w:id="14" w:name="_Toc215560113"/>
-      <w:bookmarkStart w:id="15" w:name="_Toc215560240"/>
-      <w:bookmarkStart w:id="16" w:name="_Toc494282532"/>
+      <w:bookmarkStart w:id="15" w:name="_Toc215560113"/>
+      <w:bookmarkStart w:id="16" w:name="_Toc215560240"/>
+      <w:bookmarkStart w:id="17" w:name="_Toc496274432"/>
       <w:r>
         <w:lastRenderedPageBreak/>
         <w:t>LISTA DE TABELAS</w:t>
       </w:r>
-      <w:bookmarkEnd w:id="14"/>
       <w:bookmarkEnd w:id="15"/>
       <w:bookmarkEnd w:id="16"/>
+      <w:bookmarkEnd w:id="17"/>
     </w:p>
     <w:p>
       <w:pPr>
@@ -1586,16 +1738,16 @@
         <w:ind w:left="295" w:hanging="295"/>
         <w:jc w:val="center"/>
       </w:pPr>
-      <w:bookmarkStart w:id="17" w:name="_Toc215560111"/>
-      <w:bookmarkStart w:id="18" w:name="_Toc215560238"/>
-      <w:bookmarkStart w:id="19" w:name="_Toc494282533"/>
+      <w:bookmarkStart w:id="18" w:name="_Toc215560111"/>
+      <w:bookmarkStart w:id="19" w:name="_Toc215560238"/>
+      <w:bookmarkStart w:id="20" w:name="_Toc496274433"/>
       <w:r>
         <w:lastRenderedPageBreak/>
         <w:t>LISTA DE ABREVIATURAS E SIGLAS</w:t>
       </w:r>
-      <w:bookmarkEnd w:id="17"/>
       <w:bookmarkEnd w:id="18"/>
       <w:bookmarkEnd w:id="19"/>
+      <w:bookmarkEnd w:id="20"/>
     </w:p>
     <w:tbl>
       <w:tblPr>
@@ -1679,6 +1831,9 @@
         </w:tc>
       </w:tr>
       <w:tr>
+        <w:trPr>
+          <w:trHeight w:val="519"/>
+        </w:trPr>
         <w:tc>
           <w:tcPr>
             <w:tcW w:w="1701" w:type="dxa"/>
@@ -1689,7 +1844,7 @@
               <w:ind w:right="34" w:firstLine="0"/>
             </w:pPr>
             <w:r>
-              <w:t>CC</w:t>
+              <w:t>PROEJA</w:t>
             </w:r>
           </w:p>
         </w:tc>
@@ -1703,78 +1858,17 @@
               <w:ind w:firstLine="0"/>
             </w:pPr>
             <w:r>
-              <w:t>Código Civil</w:t>
-            </w:r>
-          </w:p>
-        </w:tc>
-      </w:tr>
-      <w:tr>
-        <w:tc>
-          <w:tcPr>
-            <w:tcW w:w="1701" w:type="dxa"/>
-            <w:shd w:val="clear" w:color="auto" w:fill="auto"/>
-          </w:tcPr>
-          <w:p>
-            <w:pPr>
-              <w:ind w:firstLine="0"/>
-            </w:pPr>
-            <w:r>
-              <w:t>BR</w:t>
-            </w:r>
-          </w:p>
-        </w:tc>
-        <w:tc>
-          <w:tcPr>
-            <w:tcW w:w="6847" w:type="dxa"/>
-            <w:shd w:val="clear" w:color="auto" w:fill="auto"/>
-          </w:tcPr>
-          <w:p>
-            <w:pPr>
-              <w:ind w:firstLine="0"/>
-            </w:pPr>
-            <w:r>
-              <w:t>Brasil</w:t>
-            </w:r>
-          </w:p>
-        </w:tc>
-      </w:tr>
-      <w:tr>
-        <w:tc>
-          <w:tcPr>
-            <w:tcW w:w="1701" w:type="dxa"/>
-            <w:shd w:val="clear" w:color="auto" w:fill="auto"/>
-          </w:tcPr>
-          <w:p>
-            <w:pPr>
-              <w:ind w:firstLine="0"/>
-            </w:pPr>
-            <w:r>
-              <w:t>IFRS</w:t>
-            </w:r>
-          </w:p>
-          <w:p>
-            <w:pPr>
-              <w:ind w:firstLine="0"/>
-            </w:pPr>
-          </w:p>
-        </w:tc>
-        <w:tc>
-          <w:tcPr>
-            <w:tcW w:w="6847" w:type="dxa"/>
-            <w:shd w:val="clear" w:color="auto" w:fill="auto"/>
-          </w:tcPr>
-          <w:p>
-            <w:pPr>
-              <w:ind w:firstLine="0"/>
-            </w:pPr>
-            <w:r>
-              <w:t>Instituto Federal de Educação, Ciência e Tecnologia do Rio Grande do Sul</w:t>
+              <w:t>Programa Nacional de Integração da Educação Profissional com a Educação Básica na Modalidade de Educação de Jovens e Adultos</w:t>
             </w:r>
           </w:p>
         </w:tc>
       </w:tr>
     </w:tbl>
-    <w:p/>
+    <w:p>
+      <w:r>
+        <w:t xml:space="preserve">                                                                                          </w:t>
+      </w:r>
+    </w:p>
     <w:p>
       <w:pPr>
         <w:pStyle w:val="ndicedeilustraes"/>
@@ -1856,7 +1950,7 @@
         <w:rPr>
           <w:noProof/>
         </w:rPr>
-        <w:instrText xml:space="preserve"> PAGEREF _Toc494282528 \h </w:instrText>
+        <w:instrText xml:space="preserve"> PAGEREF _Toc496274428 \h </w:instrText>
       </w:r>
       <w:r>
         <w:rPr>
@@ -1919,7 +2013,7 @@
         <w:rPr>
           <w:noProof/>
         </w:rPr>
-        <w:instrText xml:space="preserve"> PAGEREF _Toc494282529 \h </w:instrText>
+        <w:instrText xml:space="preserve"> PAGEREF _Toc496274429 \h </w:instrText>
       </w:r>
       <w:r>
         <w:rPr>
@@ -1982,7 +2076,7 @@
         <w:rPr>
           <w:noProof/>
         </w:rPr>
-        <w:instrText xml:space="preserve"> PAGEREF _Toc494282530 \h </w:instrText>
+        <w:instrText xml:space="preserve"> PAGEREF _Toc496274430 \h </w:instrText>
       </w:r>
       <w:r>
         <w:rPr>
@@ -2045,7 +2139,7 @@
         <w:rPr>
           <w:noProof/>
         </w:rPr>
-        <w:instrText xml:space="preserve"> PAGEREF _Toc494282531 \h </w:instrText>
+        <w:instrText xml:space="preserve"> PAGEREF _Toc496274431 \h </w:instrText>
       </w:r>
       <w:r>
         <w:rPr>
@@ -2108,7 +2202,7 @@
         <w:rPr>
           <w:noProof/>
         </w:rPr>
-        <w:instrText xml:space="preserve"> PAGEREF _Toc494282532 \h </w:instrText>
+        <w:instrText xml:space="preserve"> PAGEREF _Toc496274432 \h </w:instrText>
       </w:r>
       <w:r>
         <w:rPr>
@@ -2171,7 +2265,7 @@
         <w:rPr>
           <w:noProof/>
         </w:rPr>
-        <w:instrText xml:space="preserve"> PAGEREF _Toc494282533 \h </w:instrText>
+        <w:instrText xml:space="preserve"> PAGEREF _Toc496274433 \h </w:instrText>
       </w:r>
       <w:r>
         <w:rPr>
@@ -2254,7 +2348,7 @@
         <w:rPr>
           <w:noProof/>
         </w:rPr>
-        <w:instrText xml:space="preserve"> PAGEREF _Toc494282534 \h </w:instrText>
+        <w:instrText xml:space="preserve"> PAGEREF _Toc496274434 \h </w:instrText>
       </w:r>
       <w:r>
         <w:rPr>
@@ -2335,7 +2429,7 @@
         <w:rPr>
           <w:noProof/>
         </w:rPr>
-        <w:instrText xml:space="preserve"> PAGEREF _Toc494282535 \h </w:instrText>
+        <w:instrText xml:space="preserve"> PAGEREF _Toc496274435 \h </w:instrText>
       </w:r>
       <w:r>
         <w:rPr>
@@ -2415,7 +2509,7 @@
         <w:rPr>
           <w:noProof/>
         </w:rPr>
-        <w:instrText xml:space="preserve"> PAGEREF _Toc494282536 \h </w:instrText>
+        <w:instrText xml:space="preserve"> PAGEREF _Toc496274436 \h </w:instrText>
       </w:r>
       <w:r>
         <w:rPr>
@@ -2495,7 +2589,7 @@
         <w:rPr>
           <w:noProof/>
         </w:rPr>
-        <w:instrText xml:space="preserve"> PAGEREF _Toc494282537 \h </w:instrText>
+        <w:instrText xml:space="preserve"> PAGEREF _Toc496274437 \h </w:instrText>
       </w:r>
       <w:r>
         <w:rPr>
@@ -2576,7 +2670,7 @@
         <w:rPr>
           <w:noProof/>
         </w:rPr>
-        <w:instrText xml:space="preserve"> PAGEREF _Toc494282538 \h </w:instrText>
+        <w:instrText xml:space="preserve"> PAGEREF _Toc496274438 \h </w:instrText>
       </w:r>
       <w:r>
         <w:rPr>
@@ -2657,7 +2751,7 @@
         <w:rPr>
           <w:noProof/>
         </w:rPr>
-        <w:instrText xml:space="preserve"> PAGEREF _Toc494282539 \h </w:instrText>
+        <w:instrText xml:space="preserve"> PAGEREF _Toc496274439 \h </w:instrText>
       </w:r>
       <w:r>
         <w:rPr>
@@ -2674,7 +2768,7 @@
         <w:rPr>
           <w:noProof/>
         </w:rPr>
-        <w:t>14</w:t>
+        <w:t>15</w:t>
       </w:r>
       <w:r>
         <w:rPr>
@@ -2737,7 +2831,7 @@
         <w:rPr>
           <w:noProof/>
         </w:rPr>
-        <w:instrText xml:space="preserve"> PAGEREF _Toc494282540 \h </w:instrText>
+        <w:instrText xml:space="preserve"> PAGEREF _Toc496274440 \h </w:instrText>
       </w:r>
       <w:r>
         <w:rPr>
@@ -2754,7 +2848,7 @@
         <w:rPr>
           <w:noProof/>
         </w:rPr>
-        <w:t>14</w:t>
+        <w:t>15</w:t>
       </w:r>
       <w:r>
         <w:rPr>
@@ -2797,7 +2891,6 @@
       </w:r>
       <w:r>
         <w:rPr>
-          <w:bCs/>
           <w:noProof/>
         </w:rPr>
         <w:t>CHIPART</w:t>
@@ -2818,7 +2911,7 @@
         <w:rPr>
           <w:noProof/>
         </w:rPr>
-        <w:instrText xml:space="preserve"> PAGEREF _Toc494282541 \h </w:instrText>
+        <w:instrText xml:space="preserve"> PAGEREF _Toc496274441 \h </w:instrText>
       </w:r>
       <w:r>
         <w:rPr>
@@ -2835,7 +2928,87 @@
         <w:rPr>
           <w:noProof/>
         </w:rPr>
-        <w:t>14</w:t>
+        <w:t>15</w:t>
+      </w:r>
+      <w:r>
+        <w:rPr>
+          <w:noProof/>
+        </w:rPr>
+        <w:fldChar w:fldCharType="end"/>
+      </w:r>
+    </w:p>
+    <w:p>
+      <w:pPr>
+        <w:pStyle w:val="Sumrio2"/>
+        <w:tabs>
+          <w:tab w:val="left" w:pos="960"/>
+          <w:tab w:val="right" w:leader="dot" w:pos="8493"/>
+        </w:tabs>
+        <w:rPr>
+          <w:rFonts w:asciiTheme="minorHAnsi" w:eastAsiaTheme="minorEastAsia" w:hAnsiTheme="minorHAnsi" w:cstheme="minorBidi"/>
+          <w:caps w:val="0"/>
+          <w:noProof/>
+          <w:sz w:val="22"/>
+          <w:szCs w:val="22"/>
+        </w:rPr>
+      </w:pPr>
+      <w:r>
+        <w:rPr>
+          <w:caps w:val="0"/>
+          <w:noProof/>
+        </w:rPr>
+        <w:t>4.3</w:t>
+      </w:r>
+      <w:r>
+        <w:rPr>
+          <w:rFonts w:asciiTheme="minorHAnsi" w:eastAsiaTheme="minorEastAsia" w:hAnsiTheme="minorHAnsi" w:cstheme="minorBidi"/>
+          <w:caps w:val="0"/>
+          <w:noProof/>
+          <w:sz w:val="22"/>
+          <w:szCs w:val="22"/>
+        </w:rPr>
+        <w:tab/>
+      </w:r>
+      <w:r>
+        <w:rPr>
+          <w:noProof/>
+        </w:rPr>
+        <w:t>The GLPI Project</w:t>
+      </w:r>
+      <w:r>
+        <w:rPr>
+          <w:noProof/>
+        </w:rPr>
+        <w:tab/>
+      </w:r>
+      <w:r>
+        <w:rPr>
+          <w:noProof/>
+        </w:rPr>
+        <w:fldChar w:fldCharType="begin"/>
+      </w:r>
+      <w:r>
+        <w:rPr>
+          <w:noProof/>
+        </w:rPr>
+        <w:instrText xml:space="preserve"> PAGEREF _Toc496274442 \h </w:instrText>
+      </w:r>
+      <w:r>
+        <w:rPr>
+          <w:noProof/>
+        </w:rPr>
+      </w:r>
+      <w:r>
+        <w:rPr>
+          <w:noProof/>
+        </w:rPr>
+        <w:fldChar w:fldCharType="separate"/>
+      </w:r>
+      <w:r>
+        <w:rPr>
+          <w:noProof/>
+        </w:rPr>
+        <w:t>15</w:t>
       </w:r>
       <w:r>
         <w:rPr>
@@ -2906,7 +3079,7 @@
         <w:rPr>
           <w:noProof/>
         </w:rPr>
-        <w:instrText xml:space="preserve"> PAGEREF _Toc494282542 \h </w:instrText>
+        <w:instrText xml:space="preserve"> PAGEREF _Toc496274443 \h </w:instrText>
       </w:r>
       <w:r>
         <w:rPr>
@@ -2923,7 +3096,7 @@
         <w:rPr>
           <w:noProof/>
         </w:rPr>
-        <w:t>15</w:t>
+        <w:t>16</w:t>
       </w:r>
       <w:r>
         <w:rPr>
@@ -2987,7 +3160,7 @@
         <w:rPr>
           <w:noProof/>
         </w:rPr>
-        <w:instrText xml:space="preserve"> PAGEREF _Toc494282543 \h </w:instrText>
+        <w:instrText xml:space="preserve"> PAGEREF _Toc496274444 \h </w:instrText>
       </w:r>
       <w:r>
         <w:rPr>
@@ -3004,7 +3177,7 @@
         <w:rPr>
           <w:noProof/>
         </w:rPr>
-        <w:t>16</w:t>
+        <w:t>17</w:t>
       </w:r>
       <w:r>
         <w:rPr>
@@ -3068,7 +3241,7 @@
         <w:rPr>
           <w:noProof/>
         </w:rPr>
-        <w:instrText xml:space="preserve"> PAGEREF _Toc494282544 \h </w:instrText>
+        <w:instrText xml:space="preserve"> PAGEREF _Toc496274445 \h </w:instrText>
       </w:r>
       <w:r>
         <w:rPr>
@@ -3085,7 +3258,7 @@
         <w:rPr>
           <w:noProof/>
         </w:rPr>
-        <w:t>17</w:t>
+        <w:t>18</w:t>
       </w:r>
       <w:r>
         <w:rPr>
@@ -3131,7 +3304,7 @@
         <w:rPr>
           <w:noProof/>
         </w:rPr>
-        <w:instrText xml:space="preserve"> PAGEREF _Toc494282545 \h </w:instrText>
+        <w:instrText xml:space="preserve"> PAGEREF _Toc496274446 \h </w:instrText>
       </w:r>
       <w:r>
         <w:rPr>
@@ -3148,7 +3321,7 @@
         <w:rPr>
           <w:noProof/>
         </w:rPr>
-        <w:t>18</w:t>
+        <w:t>19</w:t>
       </w:r>
       <w:r>
         <w:rPr>
@@ -3194,7 +3367,7 @@
         <w:rPr>
           <w:noProof/>
         </w:rPr>
-        <w:instrText xml:space="preserve"> PAGEREF _Toc494282546 \h </w:instrText>
+        <w:instrText xml:space="preserve"> PAGEREF _Toc496274447 \h </w:instrText>
       </w:r>
       <w:r>
         <w:rPr>
@@ -3211,7 +3384,7 @@
         <w:rPr>
           <w:noProof/>
         </w:rPr>
-        <w:t>19</w:t>
+        <w:t>20</w:t>
       </w:r>
       <w:r>
         <w:rPr>
@@ -3257,7 +3430,7 @@
         <w:rPr>
           <w:noProof/>
         </w:rPr>
-        <w:instrText xml:space="preserve"> PAGEREF _Toc494282547 \h </w:instrText>
+        <w:instrText xml:space="preserve"> PAGEREF _Toc496274448 \h </w:instrText>
       </w:r>
       <w:r>
         <w:rPr>
@@ -3274,7 +3447,7 @@
         <w:rPr>
           <w:noProof/>
         </w:rPr>
-        <w:t>20</w:t>
+        <w:t>21</w:t>
       </w:r>
       <w:r>
         <w:rPr>
@@ -3320,7 +3493,7 @@
         <w:rPr>
           <w:noProof/>
         </w:rPr>
-        <w:instrText xml:space="preserve"> PAGEREF _Toc494282548 \h </w:instrText>
+        <w:instrText xml:space="preserve"> PAGEREF _Toc496274449 \h </w:instrText>
       </w:r>
       <w:r>
         <w:rPr>
@@ -3337,7 +3510,7 @@
         <w:rPr>
           <w:noProof/>
         </w:rPr>
-        <w:t>21</w:t>
+        <w:t>22</w:t>
       </w:r>
       <w:r>
         <w:rPr>
@@ -3371,9 +3544,9 @@
           <w:szCs w:val="24"/>
         </w:rPr>
         <w:sectPr>
-          <w:headerReference w:type="even" r:id="rId11"/>
-          <w:headerReference w:type="default" r:id="rId12"/>
-          <w:headerReference w:type="first" r:id="rId13"/>
+          <w:headerReference w:type="even" r:id="rId12"/>
+          <w:headerReference w:type="default" r:id="rId13"/>
+          <w:headerReference w:type="first" r:id="rId14"/>
           <w:footnotePr>
             <w:pos w:val="beneathText"/>
           </w:footnotePr>
@@ -3396,7 +3569,7 @@
           <w:color w:val="000000" w:themeColor="text1"/>
         </w:rPr>
       </w:pPr>
-      <w:bookmarkStart w:id="20" w:name="_Toc494282534"/>
+      <w:bookmarkStart w:id="21" w:name="_Toc496274434"/>
       <w:r>
         <w:rPr>
           <w:color w:val="000000" w:themeColor="text1"/>
@@ -3404,7 +3577,7 @@
         <w:lastRenderedPageBreak/>
         <w:t>Introdução</w:t>
       </w:r>
-      <w:bookmarkEnd w:id="20"/>
+      <w:bookmarkEnd w:id="21"/>
     </w:p>
     <w:p>
       <w:pPr>
@@ -3417,8 +3590,8 @@
           <w:rStyle w:val="Fontepargpadro1"/>
         </w:rPr>
       </w:pPr>
-      <w:bookmarkStart w:id="21" w:name="_Toc215560117"/>
-      <w:bookmarkStart w:id="22" w:name="_Toc215560244"/>
+      <w:bookmarkStart w:id="22" w:name="_Toc215560117"/>
+      <w:bookmarkStart w:id="23" w:name="_Toc215560244"/>
       <w:r>
         <w:rPr>
           <w:rStyle w:val="Fontepargpadro1"/>
@@ -3467,19 +3640,19 @@
         </w:rPr>
         <w:t xml:space="preserve">arranjo físico do depósito descrito por </w:t>
       </w:r>
-      <w:commentRangeStart w:id="23"/>
+      <w:commentRangeStart w:id="24"/>
       <w:r>
         <w:rPr>
           <w:rStyle w:val="Fontepargpadro1"/>
         </w:rPr>
         <w:t>Chiavenato (1991)</w:t>
       </w:r>
-      <w:commentRangeEnd w:id="23"/>
-      <w:r>
-        <w:rPr>
-          <w:rStyle w:val="Fontepargpadro1"/>
-        </w:rPr>
-        <w:commentReference w:id="23"/>
+      <w:commentRangeEnd w:id="24"/>
+      <w:r>
+        <w:rPr>
+          <w:rStyle w:val="Fontepargpadro1"/>
+        </w:rPr>
+        <w:commentReference w:id="24"/>
       </w:r>
       <w:r>
         <w:rPr>
@@ -3499,7 +3672,7 @@
         </w:rPr>
         <w:t xml:space="preserve">A montagem de um computador requer componentes básicos, descrito por </w:t>
       </w:r>
-      <w:commentRangeStart w:id="24"/>
+      <w:commentRangeStart w:id="25"/>
       <w:proofErr w:type="spellStart"/>
       <w:r>
         <w:rPr>
@@ -3514,12 +3687,12 @@
         </w:rPr>
         <w:t xml:space="preserve"> (2005) </w:t>
       </w:r>
-      <w:commentRangeEnd w:id="24"/>
-      <w:r>
-        <w:rPr>
-          <w:rStyle w:val="Fontepargpadro1"/>
-        </w:rPr>
-        <w:commentReference w:id="24"/>
+      <w:commentRangeEnd w:id="25"/>
+      <w:r>
+        <w:rPr>
+          <w:rStyle w:val="Fontepargpadro1"/>
+        </w:rPr>
+        <w:commentReference w:id="25"/>
       </w:r>
       <w:r>
         <w:rPr>
@@ -3644,19 +3817,19 @@
           <w:rStyle w:val="Fontepargpadro1"/>
         </w:rPr>
       </w:pPr>
-      <w:commentRangeStart w:id="25"/>
+      <w:commentRangeStart w:id="26"/>
       <w:r>
         <w:rPr>
           <w:rStyle w:val="Fontepargpadro1"/>
         </w:rPr>
         <w:t>Ao</w:t>
       </w:r>
-      <w:commentRangeEnd w:id="25"/>
-      <w:r>
-        <w:rPr>
-          <w:rStyle w:val="Fontepargpadro1"/>
-        </w:rPr>
-        <w:commentReference w:id="25"/>
+      <w:commentRangeEnd w:id="26"/>
+      <w:r>
+        <w:rPr>
+          <w:rStyle w:val="Fontepargpadro1"/>
+        </w:rPr>
+        <w:commentReference w:id="26"/>
       </w:r>
       <w:r>
         <w:rPr>
@@ -3734,6 +3907,7 @@
           <w:rStyle w:val="Fontepargpadro1"/>
         </w:rPr>
       </w:pPr>
+      <w:commentRangeStart w:id="27"/>
       <w:r>
         <w:rPr>
           <w:rStyle w:val="Fontepargpadro1"/>
@@ -3782,19 +3956,26 @@
         </w:rPr>
         <w:t xml:space="preserve">), uma plataforma de código aberto presente no mercado há aproximadamente quinze anos. </w:t>
       </w:r>
-      <w:commentRangeStart w:id="26"/>
+      <w:commentRangeEnd w:id="27"/>
+      <w:r>
+        <w:rPr>
+          <w:rStyle w:val="Refdecomentrio"/>
+        </w:rPr>
+        <w:commentReference w:id="27"/>
+      </w:r>
+      <w:commentRangeStart w:id="28"/>
       <w:r>
         <w:rPr>
           <w:rStyle w:val="Fontepargpadro1"/>
         </w:rPr>
         <w:t xml:space="preserve">A ferramenta é eficiente, porém deixa a desejar tratando-se de organização e tempo quando é necessária a montagem rápida de computadores, demonstrando-se assim incapaz de solucionar a alta demanda pelo estoque. </w:t>
       </w:r>
-      <w:commentRangeEnd w:id="26"/>
-      <w:r>
-        <w:rPr>
-          <w:rStyle w:val="Fontepargpadro1"/>
-        </w:rPr>
-        <w:commentReference w:id="26"/>
+      <w:commentRangeEnd w:id="28"/>
+      <w:r>
+        <w:rPr>
+          <w:rStyle w:val="Fontepargpadro1"/>
+        </w:rPr>
+        <w:commentReference w:id="28"/>
       </w:r>
     </w:p>
     <w:p>
@@ -3853,8 +4034,8 @@
         <w:pStyle w:val="Legenda"/>
         <w:keepNext/>
       </w:pPr>
-      <w:bookmarkStart w:id="27" w:name="_Ref493574160"/>
-      <w:bookmarkStart w:id="28" w:name="_Toc494312850"/>
+      <w:bookmarkStart w:id="29" w:name="_Ref493574160"/>
+      <w:bookmarkStart w:id="30" w:name="_Toc496274051"/>
       <w:r>
         <w:lastRenderedPageBreak/>
         <w:t xml:space="preserve">Figura </w:t>
@@ -3875,12 +4056,9 @@
         <w:t>1</w:t>
       </w:r>
       <w:r>
-        <w:rPr>
-          <w:noProof/>
-        </w:rPr>
         <w:fldChar w:fldCharType="end"/>
       </w:r>
-      <w:bookmarkEnd w:id="27"/>
+      <w:bookmarkEnd w:id="29"/>
       <w:r>
         <w:rPr>
           <w:noProof/>
@@ -3893,7 +4071,7 @@
         </w:rPr>
         <w:t>Visualização de um componente no GLPI</w:t>
       </w:r>
-      <w:bookmarkEnd w:id="28"/>
+      <w:bookmarkEnd w:id="30"/>
     </w:p>
     <w:p>
       <w:pPr>
@@ -4028,7 +4206,27 @@
         <w:rPr>
           <w:rStyle w:val="Fontepargpadro1"/>
         </w:rPr>
-        <w:t xml:space="preserve">, é possível perceber que as informações características do componente ainda não estão completas, é possível ainda informar a socket ou também conhecido como espaço disponível para que seja conectado o processador, número de interfaces na placa e seus respectivos nomes, tipo de memória na placa e demais informações relevantes. Com essas informações catalogadas seria possível realizar a associação automática entre as peças dentro do estoque se necessário, o </w:t>
+        <w:t xml:space="preserve">, é possível perceber que as informações características do componente ainda não estão completas, é possível ainda informar a </w:t>
+      </w:r>
+      <w:commentRangeStart w:id="31"/>
+      <w:r>
+        <w:rPr>
+          <w:rStyle w:val="Fontepargpadro1"/>
+        </w:rPr>
+        <w:t>socket</w:t>
+      </w:r>
+      <w:commentRangeEnd w:id="31"/>
+      <w:r>
+        <w:rPr>
+          <w:rStyle w:val="Refdecomentrio"/>
+        </w:rPr>
+        <w:commentReference w:id="31"/>
+      </w:r>
+      <w:r>
+        <w:rPr>
+          <w:rStyle w:val="Fontepargpadro1"/>
+        </w:rPr>
+        <w:t xml:space="preserve"> ou também conhecido como espaço disponível para que seja conectado o processador, número de interfaces na placa e seus respectivos nomes, tipo de memória na placa e demais informações relevantes. Com essas informações catalogadas seria possível realizar a associação automática entre as peças dentro do estoque se necessário, o </w:t>
       </w:r>
       <w:r>
         <w:rPr>
@@ -4048,8 +4246,8 @@
         </w:rPr>
       </w:pPr>
     </w:p>
-    <w:bookmarkEnd w:id="21"/>
     <w:bookmarkEnd w:id="22"/>
+    <w:bookmarkEnd w:id="23"/>
     <w:p>
       <w:r>
         <w:t>A proposta será desenvolver uma plataforma de inventário de informática para gerenciar computadores em estoque, dentro de uma empresa ou instituição. Esse sistema receberá as informações cadastradas pelos usuários e apresentará uma sugestão da melhor configuração disponível para as peças em estoque. A plataforma</w:t>
@@ -4059,7 +4257,7 @@
           <w:rStyle w:val="Refdecomentrio"/>
           <w:sz w:val="24"/>
         </w:rPr>
-        <w:commentReference w:id="29"/>
+        <w:commentReference w:id="32"/>
       </w:r>
       <w:r>
         <w:t xml:space="preserve"> funcionará com um algoritmo, buscando reduzir o tempo necessário em configurações de computadores. </w:t>
@@ -4069,22 +4267,22 @@
       <w:pPr>
         <w:pStyle w:val="Ttulo1"/>
       </w:pPr>
-      <w:bookmarkStart w:id="30" w:name="_Toc494282535"/>
+      <w:bookmarkStart w:id="33" w:name="_Toc496274435"/>
       <w:r>
         <w:lastRenderedPageBreak/>
         <w:t>Objetivos</w:t>
       </w:r>
-      <w:bookmarkEnd w:id="30"/>
+      <w:bookmarkEnd w:id="33"/>
     </w:p>
     <w:p>
       <w:pPr>
         <w:pStyle w:val="Ttulo2"/>
       </w:pPr>
-      <w:bookmarkStart w:id="31" w:name="_Toc494282536"/>
+      <w:bookmarkStart w:id="34" w:name="_Toc496274436"/>
       <w:r>
         <w:t>Geral</w:t>
       </w:r>
-      <w:bookmarkEnd w:id="31"/>
+      <w:bookmarkEnd w:id="34"/>
     </w:p>
     <w:p>
       <w:pPr>
@@ -4102,13 +4300,47 @@
         <w:rPr>
           <w:rStyle w:val="Fontepargpadro1"/>
         </w:rPr>
-        <w:t>presentar uma solução para inventário de informática com um algoritmo para otimizar o tempo na criação de computadores inativos</w:t>
-      </w:r>
-      <w:r>
-        <w:rPr>
-          <w:rStyle w:val="Fontepargpadro1"/>
-        </w:rPr>
-        <w:t xml:space="preserve"> dentro de um estoque</w:t>
+        <w:t xml:space="preserve">presentar uma solução para inventário de informática com um algoritmo para </w:t>
+      </w:r>
+      <w:proofErr w:type="gramStart"/>
+      <w:r>
+        <w:rPr>
+          <w:rStyle w:val="Fontepargpadro1"/>
+        </w:rPr>
+        <w:t>otimizar</w:t>
+      </w:r>
+      <w:proofErr w:type="gramEnd"/>
+      <w:r>
+        <w:rPr>
+          <w:rStyle w:val="Fontepargpadro1"/>
+        </w:rPr>
+        <w:t xml:space="preserve"> o tempo </w:t>
+      </w:r>
+      <w:commentRangeStart w:id="35"/>
+      <w:r>
+        <w:rPr>
+          <w:rStyle w:val="Fontepargpadro1"/>
+        </w:rPr>
+        <w:t>na criação de computadores inativos</w:t>
+      </w:r>
+      <w:r>
+        <w:rPr>
+          <w:rStyle w:val="Fontepargpadro1"/>
+        </w:rPr>
+        <w:t xml:space="preserve"> </w:t>
+      </w:r>
+      <w:commentRangeEnd w:id="35"/>
+      <w:r>
+        <w:rPr>
+          <w:rStyle w:val="Refdecomentrio"/>
+        </w:rPr>
+        <w:commentReference w:id="35"/>
+      </w:r>
+      <w:r>
+        <w:rPr>
+          <w:rStyle w:val="Fontepargpadro1"/>
+        </w:rPr>
+        <w:t>dentro de um estoque</w:t>
       </w:r>
       <w:r>
         <w:rPr>
@@ -4124,14 +4356,14 @@
           <w:rStyle w:val="Fontepargpadro1"/>
         </w:rPr>
       </w:pPr>
-      <w:bookmarkStart w:id="32" w:name="_Toc494282537"/>
+      <w:bookmarkStart w:id="36" w:name="_Toc496274437"/>
       <w:r>
         <w:rPr>
           <w:rStyle w:val="Fontepargpadro1"/>
         </w:rPr>
         <w:t>Específicos</w:t>
       </w:r>
-      <w:bookmarkEnd w:id="32"/>
+      <w:bookmarkEnd w:id="36"/>
     </w:p>
     <w:p>
       <w:pPr>
@@ -4180,13 +4412,35 @@
         <w:rPr>
           <w:color w:val="000000" w:themeColor="text1"/>
         </w:rPr>
-        <w:t>trabalhos semelhantes e estudos sobre algoritmos de</w:t>
-      </w:r>
+        <w:t xml:space="preserve">trabalhos semelhantes e estudos sobre </w:t>
+      </w:r>
+      <w:commentRangeStart w:id="37"/>
+      <w:commentRangeStart w:id="38"/>
       <w:r>
         <w:rPr>
           <w:color w:val="000000" w:themeColor="text1"/>
         </w:rPr>
+        <w:t>algoritmos de</w:t>
+      </w:r>
+      <w:r>
+        <w:rPr>
+          <w:color w:val="000000" w:themeColor="text1"/>
+        </w:rPr>
         <w:t xml:space="preserve"> organização</w:t>
+      </w:r>
+      <w:commentRangeEnd w:id="37"/>
+      <w:r>
+        <w:rPr>
+          <w:rStyle w:val="Refdecomentrio"/>
+        </w:rPr>
+        <w:commentReference w:id="37"/>
+      </w:r>
+      <w:commentRangeEnd w:id="38"/>
+      <w:r>
+        <w:rPr>
+          <w:rStyle w:val="Refdecomentrio"/>
+        </w:rPr>
+        <w:commentReference w:id="38"/>
       </w:r>
       <w:r>
         <w:rPr>
@@ -4244,11 +4498,31 @@
           <w:color w:val="000000" w:themeColor="text1"/>
         </w:rPr>
       </w:pPr>
+      <w:proofErr w:type="gramStart"/>
       <w:r>
         <w:rPr>
           <w:color w:val="000000" w:themeColor="text1"/>
         </w:rPr>
-        <w:t>Implementação da plataforma;</w:t>
+        <w:t>Implementa</w:t>
+      </w:r>
+      <w:r>
+        <w:rPr>
+          <w:color w:val="000000" w:themeColor="text1"/>
+        </w:rPr>
+        <w:t>r</w:t>
+      </w:r>
+      <w:proofErr w:type="gramEnd"/>
+      <w:r>
+        <w:rPr>
+          <w:color w:val="000000" w:themeColor="text1"/>
+        </w:rPr>
+        <w:t xml:space="preserve"> </w:t>
+      </w:r>
+      <w:r>
+        <w:rPr>
+          <w:color w:val="000000" w:themeColor="text1"/>
+        </w:rPr>
+        <w:t>a plataforma;</w:t>
       </w:r>
     </w:p>
     <w:p>
@@ -4346,8 +4620,8 @@
           <w:szCs w:val="24"/>
         </w:rPr>
       </w:pPr>
-      <w:bookmarkStart w:id="33" w:name="_Toc215560139"/>
-      <w:bookmarkStart w:id="34" w:name="_Toc215560266"/>
+      <w:bookmarkStart w:id="39" w:name="_Toc215560139"/>
+      <w:bookmarkStart w:id="40" w:name="_Toc215560266"/>
     </w:p>
     <w:p>
       <w:pPr>
@@ -4378,12 +4652,12 @@
       <w:pPr>
         <w:pStyle w:val="Ttulo1"/>
       </w:pPr>
-      <w:bookmarkStart w:id="35" w:name="_Toc494282538"/>
+      <w:bookmarkStart w:id="41" w:name="_Toc496274438"/>
       <w:r>
         <w:lastRenderedPageBreak/>
         <w:t>Metodologia</w:t>
       </w:r>
-      <w:bookmarkEnd w:id="35"/>
+      <w:bookmarkEnd w:id="41"/>
     </w:p>
     <w:p>
       <w:r>
@@ -4400,7 +4674,7 @@
       <w:r>
         <w:t xml:space="preserve"> e Silveira</w:t>
       </w:r>
-      <w:commentRangeStart w:id="36"/>
+      <w:commentRangeStart w:id="42"/>
       <w:r>
         <w:t xml:space="preserve"> (</w:t>
       </w:r>
@@ -4413,12 +4687,12 @@
       <w:r>
         <w:t xml:space="preserve"> </w:t>
       </w:r>
-      <w:commentRangeEnd w:id="36"/>
+      <w:commentRangeEnd w:id="42"/>
       <w:r>
         <w:rPr>
           <w:rStyle w:val="Refdecomentrio"/>
         </w:rPr>
-        <w:commentReference w:id="36"/>
+        <w:commentReference w:id="42"/>
       </w:r>
       <w:r>
         <w:t>como “[...]</w:t>
@@ -4443,11 +4717,26 @@
         </w:rPr>
       </w:pPr>
       <w:r>
-        <w:t xml:space="preserve">O desenvolvimento da pesquisa se deu por consultas a livros e artigos acadêmicos na área de gestão de estoques, engenharia de produção e logística, </w:t>
+        <w:t xml:space="preserve">O desenvolvimento da pesquisa se deu por consultas a livros e artigos acadêmicos na área </w:t>
+      </w:r>
+      <w:commentRangeStart w:id="43"/>
+      <w:r>
+        <w:t>de gestão de estoques, engenharia de produção e logística</w:t>
+      </w:r>
+      <w:commentRangeEnd w:id="43"/>
+      <w:r>
+        <w:rPr>
+          <w:rStyle w:val="Refdecomentrio"/>
+        </w:rPr>
+        <w:commentReference w:id="43"/>
+      </w:r>
+      <w:r>
+        <w:t xml:space="preserve">, </w:t>
       </w:r>
       <w:r>
         <w:t xml:space="preserve">com as informações relacionadas e o problema identificado, promoveu-se o levantamento dos requisitos da plataforma e modelados nos padrões da linguagem </w:t>
       </w:r>
+      <w:commentRangeStart w:id="44"/>
       <w:r>
         <w:rPr>
           <w:color w:val="000000"/>
@@ -4500,11 +4789,20 @@
         <w:t>Language</w:t>
       </w:r>
       <w:proofErr w:type="spellEnd"/>
+      <w:proofErr w:type="gramStart"/>
       <w:r>
         <w:rPr>
           <w:color w:val="000000"/>
         </w:rPr>
         <w:t>).</w:t>
+      </w:r>
+      <w:commentRangeEnd w:id="44"/>
+      <w:proofErr w:type="gramEnd"/>
+      <w:r>
+        <w:rPr>
+          <w:rStyle w:val="Refdecomentrio"/>
+        </w:rPr>
+        <w:commentReference w:id="44"/>
       </w:r>
     </w:p>
     <w:p>
@@ -4512,8 +4810,9 @@
         <w:pStyle w:val="Legenda"/>
         <w:keepNext/>
       </w:pPr>
-      <w:bookmarkStart w:id="37" w:name="_Ref494313174"/>
-      <w:bookmarkStart w:id="38" w:name="_Ref494313169"/>
+      <w:bookmarkStart w:id="45" w:name="_Ref494313174"/>
+      <w:bookmarkStart w:id="46" w:name="_Ref494313169"/>
+      <w:bookmarkStart w:id="47" w:name="_Toc496274052"/>
       <w:r>
         <w:t xml:space="preserve">Figura </w:t>
       </w:r>
@@ -4533,16 +4832,14 @@
         <w:t>2</w:t>
       </w:r>
       <w:r>
-        <w:rPr>
-          <w:noProof/>
-        </w:rPr>
         <w:fldChar w:fldCharType="end"/>
       </w:r>
-      <w:bookmarkEnd w:id="37"/>
+      <w:bookmarkEnd w:id="45"/>
       <w:r>
         <w:t>: Diagrama de Casos de Uso</w:t>
       </w:r>
-      <w:bookmarkEnd w:id="38"/>
+      <w:bookmarkEnd w:id="46"/>
+      <w:bookmarkEnd w:id="47"/>
     </w:p>
     <w:p>
       <w:pPr>
@@ -4773,6 +5070,7 @@
           <w:rStyle w:val="Fontepargpadro1"/>
         </w:rPr>
       </w:pPr>
+      <w:commentRangeStart w:id="48"/>
       <w:r>
         <w:t xml:space="preserve">O </w:t>
       </w:r>
@@ -4793,6 +5091,13 @@
       <w:r>
         <w:t xml:space="preserve">objetiva atender a comunidade através de doações e capacitação, ao surgir a necessidade do empréstimo de um computador ou máquina acaba-se gerando uma espécie de fila de espera, quando aparecem componentes adequados o computador é montado e disponibilizado para o requerente. </w:t>
       </w:r>
+      <w:commentRangeEnd w:id="48"/>
+      <w:r>
+        <w:rPr>
+          <w:rStyle w:val="Refdecomentrio"/>
+        </w:rPr>
+        <w:commentReference w:id="48"/>
+      </w:r>
     </w:p>
     <w:p>
       <w:pPr>
@@ -4809,50 +5114,54 @@
         </w:rPr>
         <w:t xml:space="preserve">O desenvolvimento </w:t>
       </w:r>
+      <w:commentRangeStart w:id="49"/>
+      <w:proofErr w:type="spellStart"/>
       <w:r>
         <w:rPr>
           <w:rStyle w:val="Fontepargpadro1"/>
           <w:i/>
           <w:color w:val="000000" w:themeColor="text1"/>
         </w:rPr>
-        <w:t xml:space="preserve">back-end </w:t>
-      </w:r>
-      <w:r>
-        <w:rPr>
-          <w:rStyle w:val="Fontepargpadro1"/>
-          <w:color w:val="000000" w:themeColor="text1"/>
-        </w:rPr>
-        <w:t xml:space="preserve">foi realizado com o auxílio do </w:t>
-      </w:r>
+        <w:t>back-end</w:t>
+      </w:r>
+      <w:proofErr w:type="spellEnd"/>
       <w:r>
         <w:rPr>
           <w:rStyle w:val="Fontepargpadro1"/>
           <w:i/>
           <w:color w:val="000000" w:themeColor="text1"/>
         </w:rPr>
-        <w:t xml:space="preserve">framework </w:t>
+        <w:t xml:space="preserve"> </w:t>
+      </w:r>
+      <w:commentRangeEnd w:id="49"/>
+      <w:r>
+        <w:rPr>
+          <w:rStyle w:val="Refdecomentrio"/>
+        </w:rPr>
+        <w:commentReference w:id="49"/>
       </w:r>
       <w:r>
         <w:rPr>
           <w:rStyle w:val="Fontepargpadro1"/>
           <w:color w:val="000000" w:themeColor="text1"/>
         </w:rPr>
-        <w:t xml:space="preserve">Enyalius, desenvolvido para a criação de formulários e páginas, usado também para conexão com o banco de dados e padronização da estrutura das páginas através da combinação de diversas outras ferramentas como o </w:t>
-      </w:r>
+        <w:t xml:space="preserve">foi realizado com o auxílio do </w:t>
+      </w:r>
+      <w:commentRangeStart w:id="50"/>
       <w:r>
         <w:rPr>
           <w:rStyle w:val="Fontepargpadro1"/>
           <w:i/>
           <w:color w:val="000000" w:themeColor="text1"/>
         </w:rPr>
-        <w:t>Gulp</w:t>
-      </w:r>
-      <w:r>
-        <w:rPr>
-          <w:rStyle w:val="Fontepargpadro1"/>
-          <w:color w:val="000000" w:themeColor="text1"/>
-        </w:rPr>
-        <w:t xml:space="preserve">, conhecido por ser um automatizador de tarefas; </w:t>
+        <w:t>framework</w:t>
+      </w:r>
+      <w:commentRangeEnd w:id="50"/>
+      <w:r>
+        <w:rPr>
+          <w:rStyle w:val="Refdecomentrio"/>
+        </w:rPr>
+        <w:commentReference w:id="50"/>
       </w:r>
       <w:r>
         <w:rPr>
@@ -4860,29 +5169,63 @@
           <w:i/>
           <w:color w:val="000000" w:themeColor="text1"/>
         </w:rPr>
-        <w:t>Smarty</w:t>
-      </w:r>
+        <w:t xml:space="preserve"> </w:t>
+      </w:r>
+      <w:commentRangeStart w:id="51"/>
+      <w:proofErr w:type="spellStart"/>
       <w:r>
         <w:rPr>
           <w:rStyle w:val="Fontepargpadro1"/>
           <w:color w:val="000000" w:themeColor="text1"/>
         </w:rPr>
-        <w:t xml:space="preserve">, uma ferramenta para </w:t>
-      </w:r>
+        <w:t>Enyalius</w:t>
+      </w:r>
+      <w:commentRangeEnd w:id="51"/>
+      <w:proofErr w:type="spellEnd"/>
+      <w:r>
+        <w:rPr>
+          <w:rStyle w:val="Refdecomentrio"/>
+        </w:rPr>
+        <w:commentReference w:id="51"/>
+      </w:r>
+      <w:r>
+        <w:rPr>
+          <w:rStyle w:val="Fontepargpadro1"/>
+          <w:color w:val="000000" w:themeColor="text1"/>
+        </w:rPr>
+        <w:t xml:space="preserve">, desenvolvido para </w:t>
+      </w:r>
+      <w:proofErr w:type="gramStart"/>
+      <w:r>
+        <w:rPr>
+          <w:rStyle w:val="Fontepargpadro1"/>
+          <w:color w:val="000000" w:themeColor="text1"/>
+        </w:rPr>
+        <w:t>a criação de formulários e páginas, usado</w:t>
+      </w:r>
+      <w:proofErr w:type="gramEnd"/>
+      <w:r>
+        <w:rPr>
+          <w:rStyle w:val="Fontepargpadro1"/>
+          <w:color w:val="000000" w:themeColor="text1"/>
+        </w:rPr>
+        <w:t xml:space="preserve"> também para conexão com o banco de dados e padronização da estrutura das páginas através da combinação de diversas outras ferramentas como o </w:t>
+      </w:r>
+      <w:commentRangeStart w:id="52"/>
       <w:r>
         <w:rPr>
           <w:rStyle w:val="Fontepargpadro1"/>
           <w:i/>
           <w:color w:val="000000" w:themeColor="text1"/>
         </w:rPr>
-        <w:t>templates</w:t>
+        <w:t>Gulp</w:t>
       </w:r>
       <w:r>
         <w:rPr>
           <w:rStyle w:val="Fontepargpadro1"/>
           <w:color w:val="000000" w:themeColor="text1"/>
         </w:rPr>
-        <w:t xml:space="preserve"> na linguagem de programação </w:t>
+        <w:t xml:space="preserve">, conhecido por ser um automatizador de tarefas; </w:t>
       </w:r>
       <w:r>
         <w:rPr>
@@ -4890,6 +5233,36 @@
           <w:i/>
           <w:color w:val="000000" w:themeColor="text1"/>
         </w:rPr>
+        <w:t>Smarty</w:t>
+      </w:r>
+      <w:r>
+        <w:rPr>
+          <w:rStyle w:val="Fontepargpadro1"/>
+          <w:color w:val="000000" w:themeColor="text1"/>
+        </w:rPr>
+        <w:t xml:space="preserve">, uma ferramenta para </w:t>
+      </w:r>
+      <w:r>
+        <w:rPr>
+          <w:rStyle w:val="Fontepargpadro1"/>
+          <w:i/>
+          <w:color w:val="000000" w:themeColor="text1"/>
+        </w:rPr>
+        <w:t>templates</w:t>
+      </w:r>
+      <w:r>
+        <w:rPr>
+          <w:rStyle w:val="Fontepargpadro1"/>
+          <w:color w:val="000000" w:themeColor="text1"/>
+        </w:rPr>
+        <w:t xml:space="preserve"> na linguagem de programação </w:t>
+      </w:r>
+      <w:r>
+        <w:rPr>
+          <w:rStyle w:val="Fontepargpadro1"/>
+          <w:i/>
+          <w:color w:val="000000" w:themeColor="text1"/>
+        </w:rPr>
         <w:t xml:space="preserve">PHP Hypertext Preprocessor </w:t>
       </w:r>
       <w:r>
@@ -4899,6 +5272,13 @@
         </w:rPr>
         <w:t>(PHP) e por fim o Composer conhecido por ser uma ferramenta para gerenciar as dependências e bibliotecas em PHP, que permite declarar as bibliotecas utilizadas enquanto gerencia a instalação e atualização automaticamente.</w:t>
       </w:r>
+      <w:commentRangeEnd w:id="52"/>
+      <w:r>
+        <w:rPr>
+          <w:rStyle w:val="Refdecomentrio"/>
+        </w:rPr>
+        <w:commentReference w:id="52"/>
+      </w:r>
     </w:p>
     <w:p>
       <w:pPr>
@@ -4911,11 +5291,27 @@
       <w:r>
         <w:t xml:space="preserve">Para o desenvolvimento do </w:t>
       </w:r>
+      <w:commentRangeStart w:id="53"/>
       <w:r>
         <w:rPr>
           <w:i/>
         </w:rPr>
-        <w:t>front-end</w:t>
+        <w:t>front-</w:t>
+      </w:r>
+      <w:proofErr w:type="spellStart"/>
+      <w:r>
+        <w:rPr>
+          <w:i/>
+        </w:rPr>
+        <w:t>end</w:t>
+      </w:r>
+      <w:commentRangeEnd w:id="53"/>
+      <w:proofErr w:type="spellEnd"/>
+      <w:r>
+        <w:rPr>
+          <w:rStyle w:val="Refdecomentrio"/>
+        </w:rPr>
+        <w:commentReference w:id="53"/>
       </w:r>
       <w:r>
         <w:t xml:space="preserve">, além de utilizar funções do Enyalius, foi utilizado o </w:t>
@@ -4968,12 +5364,23 @@
       <w:pPr>
         <w:pStyle w:val="Ttulo1"/>
       </w:pPr>
-      <w:bookmarkStart w:id="39" w:name="_Toc494282539"/>
+      <w:bookmarkStart w:id="54" w:name="_Toc496274439"/>
+      <w:commentRangeStart w:id="55"/>
       <w:r>
         <w:lastRenderedPageBreak/>
         <w:t>Trabalhos Relacionados</w:t>
       </w:r>
-      <w:bookmarkEnd w:id="39"/>
+      <w:commentRangeEnd w:id="55"/>
+      <w:r>
+        <w:rPr>
+          <w:rStyle w:val="Refdecomentrio"/>
+          <w:b w:val="0"/>
+          <w:bCs w:val="0"/>
+          <w:caps w:val="0"/>
+        </w:rPr>
+        <w:commentReference w:id="55"/>
+      </w:r>
+      <w:bookmarkEnd w:id="54"/>
     </w:p>
     <w:p>
       <w:pPr>
@@ -5060,11 +5467,11 @@
           <w:bCs/>
         </w:rPr>
       </w:pPr>
-      <w:bookmarkStart w:id="40" w:name="_Toc494282540"/>
+      <w:bookmarkStart w:id="56" w:name="_Toc496274440"/>
       <w:r>
         <w:t>Craftmybox</w:t>
       </w:r>
-      <w:bookmarkEnd w:id="40"/>
+      <w:bookmarkEnd w:id="56"/>
     </w:p>
     <w:p>
       <w:pPr>
@@ -5094,7 +5501,7 @@
         </w:rPr>
         <w:t xml:space="preserve">é um banco de dados com mais de mil peças catalogadas destinada para usuários sem conhecimentos aprofundados em informática montarem seus computadores a partir de combinações de peças. Através de um algoritmo responsável por realizar mais de quarenta validações, o usuário é informado das possíveis incompatibilidades ao associar determinadas peças entre si </w:t>
       </w:r>
-      <w:commentRangeStart w:id="41"/>
+      <w:commentRangeStart w:id="57"/>
       <w:r>
         <w:rPr>
           <w:rStyle w:val="Fontepargpadro1"/>
@@ -5108,13 +5515,13 @@
         </w:rPr>
         <w:t>).</w:t>
       </w:r>
-      <w:commentRangeEnd w:id="41"/>
+      <w:commentRangeEnd w:id="57"/>
       <w:proofErr w:type="gramEnd"/>
       <w:r>
         <w:rPr>
           <w:rStyle w:val="Refdecomentrio"/>
         </w:rPr>
-        <w:commentReference w:id="41"/>
+        <w:commentReference w:id="57"/>
       </w:r>
     </w:p>
     <w:p>
@@ -5164,11 +5571,11 @@
           <w:b/>
         </w:rPr>
       </w:pPr>
-      <w:bookmarkStart w:id="42" w:name="_Toc494282541"/>
+      <w:bookmarkStart w:id="58" w:name="_Toc496274441"/>
       <w:r>
         <w:t>CHIPART</w:t>
       </w:r>
-      <w:bookmarkEnd w:id="42"/>
+      <w:bookmarkEnd w:id="58"/>
     </w:p>
     <w:p>
       <w:pPr>
@@ -5224,19 +5631,19 @@
         </w:rPr>
         <w:t xml:space="preserve">específicos para jogadores desde 2009 </w:t>
       </w:r>
-      <w:commentRangeStart w:id="43"/>
+      <w:commentRangeStart w:id="59"/>
       <w:r>
         <w:rPr>
           <w:rStyle w:val="Fontepargpadro1"/>
         </w:rPr>
         <w:t>(CHIPART, 2017</w:t>
       </w:r>
-      <w:commentRangeEnd w:id="43"/>
-      <w:r>
-        <w:rPr>
-          <w:rStyle w:val="Fontepargpadro1"/>
-        </w:rPr>
-        <w:commentReference w:id="43"/>
+      <w:commentRangeEnd w:id="59"/>
+      <w:r>
+        <w:rPr>
+          <w:rStyle w:val="Fontepargpadro1"/>
+        </w:rPr>
+        <w:commentReference w:id="59"/>
       </w:r>
       <w:r>
         <w:rPr>
@@ -5277,9 +5684,11 @@
       <w:pPr>
         <w:pStyle w:val="Ttulo2"/>
       </w:pPr>
+      <w:bookmarkStart w:id="60" w:name="_Toc496274442"/>
       <w:r>
         <w:t>The GLPI Project</w:t>
       </w:r>
+      <w:bookmarkEnd w:id="60"/>
     </w:p>
     <w:p>
       <w:pPr>
@@ -5293,19 +5702,19 @@
         </w:rPr>
         <w:t xml:space="preserve">A plataforma </w:t>
       </w:r>
-      <w:commentRangeStart w:id="44"/>
+      <w:commentRangeStart w:id="61"/>
       <w:r>
         <w:rPr>
           <w:rStyle w:val="Fontepargpadro1"/>
         </w:rPr>
         <w:t xml:space="preserve">GLPI </w:t>
       </w:r>
-      <w:commentRangeEnd w:id="44"/>
+      <w:commentRangeEnd w:id="61"/>
       <w:r>
         <w:rPr>
           <w:rStyle w:val="Refdecomentrio"/>
         </w:rPr>
-        <w:commentReference w:id="44"/>
+        <w:commentReference w:id="61"/>
       </w:r>
       <w:r>
         <w:rPr>
@@ -5338,8 +5747,6 @@
         </w:rPr>
         <w:t>ão:</w:t>
       </w:r>
-      <w:bookmarkStart w:id="45" w:name="_GoBack"/>
-      <w:bookmarkEnd w:id="45"/>
     </w:p>
     <w:p>
       <w:pPr>
@@ -5384,7 +5791,7 @@
           <w:i/>
         </w:rPr>
       </w:pPr>
-      <w:bookmarkStart w:id="46" w:name="_Toc494282542"/>
+      <w:bookmarkStart w:id="62" w:name="_Toc496274443"/>
       <w:r>
         <w:lastRenderedPageBreak/>
         <w:t xml:space="preserve">O projeto </w:t>
@@ -5395,7 +5802,7 @@
         </w:rPr>
         <w:t>offboard</w:t>
       </w:r>
-      <w:bookmarkEnd w:id="46"/>
+      <w:bookmarkEnd w:id="62"/>
     </w:p>
     <w:p>
       <w:pPr>
@@ -5407,7 +5814,7 @@
       <w:r>
         <w:t xml:space="preserve">Iniciado em 2016, o projeto de extensão </w:t>
       </w:r>
-      <w:commentRangeStart w:id="47"/>
+      <w:commentRangeStart w:id="63"/>
       <w:proofErr w:type="spellStart"/>
       <w:r>
         <w:rPr>
@@ -5422,12 +5829,12 @@
         </w:rPr>
         <w:t xml:space="preserve"> </w:t>
       </w:r>
-      <w:commentRangeEnd w:id="47"/>
+      <w:commentRangeEnd w:id="63"/>
       <w:r>
         <w:rPr>
           <w:rStyle w:val="Refdecomentrio"/>
         </w:rPr>
-        <w:commentReference w:id="47"/>
+        <w:commentReference w:id="63"/>
       </w:r>
       <w:r>
         <w:rPr>
@@ -5445,6 +5852,118 @@
       <w:proofErr w:type="gramEnd"/>
       <w:r>
         <w:t xml:space="preserve"> manutenção de computadores. </w:t>
+      </w:r>
+    </w:p>
+    <w:p>
+      <w:pPr>
+        <w:suppressAutoHyphens w:val="0"/>
+        <w:spacing w:after="0"/>
+        <w:ind w:firstLine="295"/>
+        <w:jc w:val="left"/>
+      </w:pPr>
+      <w:r>
+        <w:t xml:space="preserve">O projeto recebe doações de equipamentos da comunidade </w:t>
+      </w:r>
+      <w:bookmarkStart w:id="64" w:name="_GoBack"/>
+      <w:bookmarkEnd w:id="64"/>
+    </w:p>
+    <w:p>
+      <w:pPr>
+        <w:suppressAutoHyphens w:val="0"/>
+        <w:spacing w:after="0"/>
+        <w:ind w:firstLine="295"/>
+        <w:jc w:val="left"/>
+      </w:pPr>
+    </w:p>
+    <w:p>
+      <w:pPr>
+        <w:pStyle w:val="Legenda"/>
+        <w:keepNext/>
+      </w:pPr>
+      <w:r>
+        <w:t xml:space="preserve">Figura </w:t>
+      </w:r>
+      <w:r>
+        <w:fldChar w:fldCharType="begin"/>
+      </w:r>
+      <w:r>
+        <w:instrText xml:space="preserve"> SEQ Figura \* ARABIC </w:instrText>
+      </w:r>
+      <w:r>
+        <w:fldChar w:fldCharType="separate"/>
+      </w:r>
+      <w:r>
+        <w:rPr>
+          <w:noProof/>
+        </w:rPr>
+        <w:t>3</w:t>
+      </w:r>
+      <w:r>
+        <w:fldChar w:fldCharType="end"/>
+      </w:r>
+      <w:r>
+        <w:t>: Oficina realizada para o PROEJA do IFRS Canoas</w:t>
+      </w:r>
+    </w:p>
+    <w:p>
+      <w:pPr>
+        <w:suppressAutoHyphens w:val="0"/>
+        <w:spacing w:after="0"/>
+        <w:ind w:firstLine="295"/>
+        <w:jc w:val="left"/>
+      </w:pPr>
+      <w:r>
+        <w:rPr>
+          <w:noProof/>
+        </w:rPr>
+        <w:drawing>
+          <wp:inline distT="0" distB="0" distL="0" distR="0" wp14:anchorId="7E26A056" wp14:editId="725B2EBC">
+            <wp:extent cx="5219700" cy="3667125"/>
+            <wp:effectExtent l="0" t="0" r="0" b="9525"/>
+            <wp:docPr id="3" name="Imagem 3" descr="C:\Users\Aluno\Desktop\oficina.png"/>
+            <wp:cNvGraphicFramePr>
+              <a:graphicFrameLocks xmlns:a="http://schemas.openxmlformats.org/drawingml/2006/main" noChangeAspect="1"/>
+            </wp:cNvGraphicFramePr>
+            <a:graphic xmlns:a="http://schemas.openxmlformats.org/drawingml/2006/main">
+              <a:graphicData uri="http://schemas.openxmlformats.org/drawingml/2006/picture">
+                <pic:pic xmlns:pic="http://schemas.openxmlformats.org/drawingml/2006/picture">
+                  <pic:nvPicPr>
+                    <pic:cNvPr id="0" name="Picture 1" descr="C:\Users\Aluno\Desktop\oficina.png"/>
+                    <pic:cNvPicPr>
+                      <a:picLocks noChangeAspect="1" noChangeArrowheads="1"/>
+                    </pic:cNvPicPr>
+                  </pic:nvPicPr>
+                  <pic:blipFill>
+                    <a:blip r:embed="rId17">
+                      <a:extLst>
+                        <a:ext uri="{28A0092B-C50C-407E-A947-70E740481C1C}">
+                          <a14:useLocalDpi xmlns:a14="http://schemas.microsoft.com/office/drawing/2010/main" val="0"/>
+                        </a:ext>
+                      </a:extLst>
+                    </a:blip>
+                    <a:srcRect/>
+                    <a:stretch>
+                      <a:fillRect/>
+                    </a:stretch>
+                  </pic:blipFill>
+                  <pic:spPr bwMode="auto">
+                    <a:xfrm>
+                      <a:off x="0" y="0"/>
+                      <a:ext cx="5219700" cy="3667125"/>
+                    </a:xfrm>
+                    <a:prstGeom prst="rect">
+                      <a:avLst/>
+                    </a:prstGeom>
+                    <a:noFill/>
+                    <a:ln>
+                      <a:noFill/>
+                    </a:ln>
+                  </pic:spPr>
+                </pic:pic>
+              </a:graphicData>
+            </a:graphic>
+          </wp:inline>
+        </w:drawing>
       </w:r>
     </w:p>
     <w:p>
@@ -5473,12 +5992,12 @@
       <w:pPr>
         <w:pStyle w:val="Ttulo1"/>
       </w:pPr>
-      <w:bookmarkStart w:id="48" w:name="_Toc494282543"/>
+      <w:bookmarkStart w:id="65" w:name="_Toc496274444"/>
       <w:r>
         <w:lastRenderedPageBreak/>
         <w:t>Desenvolvimento</w:t>
       </w:r>
-      <w:bookmarkEnd w:id="48"/>
+      <w:bookmarkEnd w:id="65"/>
     </w:p>
     <w:p>
       <w:pPr>
@@ -5501,12 +6020,12 @@
       <w:pPr>
         <w:pStyle w:val="Ttulo1"/>
       </w:pPr>
-      <w:bookmarkStart w:id="49" w:name="_Toc494282544"/>
+      <w:bookmarkStart w:id="66" w:name="_Toc496274445"/>
       <w:r>
         <w:lastRenderedPageBreak/>
         <w:t>Resultados</w:t>
       </w:r>
-      <w:bookmarkEnd w:id="49"/>
+      <w:bookmarkEnd w:id="66"/>
     </w:p>
     <w:p>
       <w:pPr>
@@ -5518,383 +6037,51 @@
         <w:ind w:left="295" w:hanging="295"/>
         <w:jc w:val="center"/>
       </w:pPr>
-      <w:bookmarkStart w:id="50" w:name="_Toc494282545"/>
+      <w:bookmarkStart w:id="67" w:name="_Toc496274446"/>
       <w:r>
         <w:lastRenderedPageBreak/>
         <w:t>referências</w:t>
       </w:r>
-      <w:bookmarkEnd w:id="33"/>
-      <w:bookmarkEnd w:id="34"/>
-      <w:bookmarkEnd w:id="50"/>
-    </w:p>
-    <w:p>
-      <w:pPr>
-        <w:pStyle w:val="refbiblio"/>
-      </w:pPr>
-      <w:r>
-        <w:t>ABNT</w:t>
-      </w:r>
-      <w:r>
-        <w:t xml:space="preserve">. </w:t>
-      </w:r>
-      <w:r>
-        <w:rPr>
-          <w:b/>
-        </w:rPr>
-        <w:t>NBR 10520</w:t>
-      </w:r>
-      <w:r>
-        <w:t>: Informação e documentação. Citações em documentos. Apresentação. Rio de Janeiro: ABNT, 2002a.</w:t>
-      </w:r>
-    </w:p>
-    <w:p>
-      <w:pPr>
-        <w:pStyle w:val="refbiblio"/>
-        <w:spacing w:before="0" w:after="0"/>
-        <w:rPr>
-          <w:szCs w:val="24"/>
-        </w:rPr>
-      </w:pPr>
-    </w:p>
-    <w:p>
-      <w:pPr>
-        <w:pStyle w:val="refbiblio"/>
-        <w:spacing w:before="0" w:after="0"/>
-        <w:rPr>
-          <w:szCs w:val="24"/>
-        </w:rPr>
-      </w:pPr>
-      <w:r>
-        <w:rPr>
-          <w:szCs w:val="24"/>
-        </w:rPr>
-        <w:t xml:space="preserve">ABNT. </w:t>
-      </w:r>
-      <w:r>
-        <w:rPr>
-          <w:b/>
-          <w:szCs w:val="24"/>
-        </w:rPr>
-        <w:t>NBR 6023</w:t>
-      </w:r>
-      <w:r>
-        <w:rPr>
-          <w:szCs w:val="24"/>
-        </w:rPr>
-        <w:t>: Informação e documentação. Referências. Elaboração. Rio de Janeiro: ABNT, 2002b.</w:t>
-      </w:r>
-    </w:p>
-    <w:p>
-      <w:pPr>
-        <w:pStyle w:val="refbiblio"/>
-        <w:spacing w:before="0" w:after="0"/>
-        <w:rPr>
-          <w:szCs w:val="24"/>
-        </w:rPr>
-      </w:pPr>
-    </w:p>
-    <w:p>
-      <w:pPr>
-        <w:pStyle w:val="refbiblio"/>
-        <w:spacing w:before="0" w:after="0"/>
-        <w:rPr>
-          <w:szCs w:val="24"/>
-        </w:rPr>
-      </w:pPr>
-      <w:r>
-        <w:rPr>
-          <w:szCs w:val="24"/>
-        </w:rPr>
-        <w:t xml:space="preserve">ABNT. </w:t>
-      </w:r>
-      <w:r>
-        <w:rPr>
-          <w:b/>
-          <w:szCs w:val="24"/>
-        </w:rPr>
-        <w:t>NBR 6027</w:t>
-      </w:r>
-      <w:r>
-        <w:rPr>
-          <w:szCs w:val="24"/>
-        </w:rPr>
-        <w:t>: Informação e documentação. Resumo. Apresentação. Rio de Janeiro: ABNT, 2003a.</w:t>
-      </w:r>
-    </w:p>
-    <w:p>
-      <w:pPr>
-        <w:pStyle w:val="refbiblio"/>
-        <w:spacing w:before="0" w:after="0"/>
-        <w:rPr>
-          <w:szCs w:val="24"/>
-        </w:rPr>
-      </w:pPr>
-    </w:p>
-    <w:p>
-      <w:pPr>
-        <w:pStyle w:val="refbiblio"/>
-        <w:spacing w:before="0" w:after="0"/>
-        <w:rPr>
-          <w:szCs w:val="24"/>
-        </w:rPr>
-      </w:pPr>
-      <w:r>
-        <w:rPr>
-          <w:szCs w:val="24"/>
-        </w:rPr>
-        <w:t xml:space="preserve">ABNT. </w:t>
-      </w:r>
-      <w:r>
-        <w:rPr>
-          <w:b/>
-          <w:szCs w:val="24"/>
-        </w:rPr>
-        <w:t>NBR 6028</w:t>
-      </w:r>
-      <w:r>
-        <w:rPr>
-          <w:szCs w:val="24"/>
-        </w:rPr>
-        <w:t>: Informação e documentação. Resumo. Apresentação. Rio de Janeiro: ABNT, 2003</w:t>
-      </w:r>
-      <w:r>
-        <w:rPr>
-          <w:szCs w:val="24"/>
-        </w:rPr>
-        <w:t>b</w:t>
-      </w:r>
-      <w:r>
-        <w:rPr>
-          <w:szCs w:val="24"/>
-        </w:rPr>
-        <w:t>.</w:t>
-      </w:r>
-    </w:p>
-    <w:p>
-      <w:pPr>
-        <w:pStyle w:val="refbiblio"/>
-        <w:spacing w:before="0" w:after="0"/>
-        <w:rPr>
-          <w:szCs w:val="24"/>
-        </w:rPr>
-      </w:pPr>
-    </w:p>
-    <w:p>
-      <w:pPr>
-        <w:pStyle w:val="refbiblio"/>
-        <w:spacing w:before="0" w:after="0"/>
-        <w:rPr>
-          <w:szCs w:val="24"/>
-        </w:rPr>
-      </w:pPr>
-      <w:r>
-        <w:rPr>
-          <w:szCs w:val="24"/>
-        </w:rPr>
-        <w:t xml:space="preserve">ABNT. </w:t>
-      </w:r>
-      <w:r>
-        <w:rPr>
-          <w:b/>
-          <w:szCs w:val="24"/>
-        </w:rPr>
-        <w:t>NBR 6022</w:t>
-      </w:r>
-      <w:r>
-        <w:rPr>
-          <w:szCs w:val="24"/>
-        </w:rPr>
-        <w:t>: Informação e documentação. Artigo em publicação periódica científica impressa. Apresentação. Rio de Janeiro: ABNT, 2003</w:t>
-      </w:r>
-      <w:r>
-        <w:rPr>
-          <w:szCs w:val="24"/>
-        </w:rPr>
-        <w:t>c</w:t>
-      </w:r>
-      <w:r>
-        <w:rPr>
-          <w:szCs w:val="24"/>
-        </w:rPr>
-        <w:t>.</w:t>
-      </w:r>
-    </w:p>
-    <w:p>
-      <w:pPr>
-        <w:pStyle w:val="refbiblio"/>
-        <w:spacing w:before="0" w:after="0"/>
-        <w:rPr>
-          <w:szCs w:val="24"/>
-        </w:rPr>
-      </w:pPr>
-    </w:p>
-    <w:p>
-      <w:pPr>
-        <w:pStyle w:val="refbiblio"/>
-      </w:pPr>
-      <w:r>
-        <w:t xml:space="preserve">ABNT. </w:t>
-      </w:r>
-      <w:r>
-        <w:rPr>
-          <w:b/>
-        </w:rPr>
-        <w:t>NBR 14724</w:t>
-      </w:r>
-      <w:r>
-        <w:t>: Informação e documentação. Trabalhos</w:t>
-      </w:r>
-      <w:proofErr w:type="gramStart"/>
-      <w:r>
-        <w:t xml:space="preserve">  </w:t>
-      </w:r>
-      <w:proofErr w:type="gramEnd"/>
-      <w:r>
-        <w:t>acadêmicos. Apresentação. Rio de Janeiro: ABNT, 2011.</w:t>
-      </w:r>
-    </w:p>
-    <w:p>
-      <w:pPr>
-        <w:pStyle w:val="refbiblio"/>
-        <w:spacing w:before="0" w:after="0"/>
-        <w:rPr>
-          <w:szCs w:val="24"/>
-        </w:rPr>
-      </w:pPr>
-    </w:p>
-    <w:p>
-      <w:pPr>
-        <w:pStyle w:val="refbiblio"/>
-        <w:spacing w:before="0" w:after="0"/>
-        <w:rPr>
-          <w:szCs w:val="24"/>
-        </w:rPr>
-      </w:pPr>
-      <w:r>
-        <w:rPr>
-          <w:szCs w:val="24"/>
-        </w:rPr>
-        <w:t xml:space="preserve">ABNT. </w:t>
-      </w:r>
-      <w:r>
-        <w:rPr>
-          <w:b/>
-          <w:szCs w:val="24"/>
-        </w:rPr>
-        <w:t>NBR 6024</w:t>
-      </w:r>
-      <w:r>
-        <w:rPr>
-          <w:szCs w:val="24"/>
-        </w:rPr>
-        <w:t>: Informação e documentação. Numeração progressiva das seções de um documento. Apresentação. Rio de Janeiro: ABNT, 2012.</w:t>
-      </w:r>
+      <w:bookmarkEnd w:id="39"/>
+      <w:bookmarkEnd w:id="40"/>
+      <w:bookmarkEnd w:id="67"/>
     </w:p>
     <w:p>
       <w:pPr>
         <w:spacing w:before="100" w:after="100"/>
         <w:ind w:firstLine="0"/>
-        <w:rPr>
-          <w:szCs w:val="24"/>
-        </w:rPr>
-      </w:pPr>
-      <w:r>
-        <w:rPr>
-          <w:szCs w:val="24"/>
-        </w:rPr>
-        <w:t xml:space="preserve">FURASTÉ, Pedro Augusto. </w:t>
+      </w:pPr>
+      <w:r>
+        <w:t xml:space="preserve">CHIAVENATO, Idalberto. </w:t>
       </w:r>
       <w:r>
         <w:rPr>
           <w:b/>
-          <w:szCs w:val="24"/>
-        </w:rPr>
-        <w:t>Normas Técnicas para o Trabalho Científico</w:t>
-      </w:r>
-      <w:r>
-        <w:rPr>
-          <w:szCs w:val="24"/>
-        </w:rPr>
-        <w:t>: explicitação das normas da ABNT. Porto Alegre: [s.n.], 2002. p. 49-56.</w:t>
+        </w:rPr>
+        <w:t>Administração de Materiais</w:t>
+      </w:r>
+      <w:r>
+        <w:t xml:space="preserve">: Uma abordagem introdutória. 3° ed. Rio de Janeiro: </w:t>
+      </w:r>
+      <w:proofErr w:type="spellStart"/>
+      <w:r>
+        <w:t>Elsevier</w:t>
+      </w:r>
+      <w:proofErr w:type="spellEnd"/>
+      <w:r>
+        <w:t>, 2005. 166 p.</w:t>
       </w:r>
     </w:p>
     <w:p>
       <w:pPr>
         <w:spacing w:before="100" w:after="100"/>
         <w:ind w:firstLine="0"/>
-        <w:rPr>
-          <w:szCs w:val="24"/>
-        </w:rPr>
-      </w:pPr>
-      <w:r>
-        <w:rPr>
-          <w:szCs w:val="24"/>
-        </w:rPr>
-        <w:t xml:space="preserve">GERHARDT, Tatiana </w:t>
-      </w:r>
-      <w:proofErr w:type="spellStart"/>
-      <w:r>
-        <w:rPr>
-          <w:szCs w:val="24"/>
-        </w:rPr>
-        <w:t>Engel</w:t>
-      </w:r>
-      <w:proofErr w:type="spellEnd"/>
-      <w:r>
-        <w:rPr>
-          <w:szCs w:val="24"/>
-        </w:rPr>
-        <w:t xml:space="preserve">; SILVEIRA, Denise </w:t>
-      </w:r>
-      <w:proofErr w:type="spellStart"/>
-      <w:r>
-        <w:rPr>
-          <w:szCs w:val="24"/>
-        </w:rPr>
-        <w:t>Tolfo</w:t>
-      </w:r>
-      <w:proofErr w:type="spellEnd"/>
-      <w:r>
-        <w:rPr>
-          <w:szCs w:val="24"/>
-        </w:rPr>
-        <w:t xml:space="preserve"> (Org.). </w:t>
-      </w:r>
-      <w:r>
-        <w:rPr>
-          <w:b/>
-          <w:szCs w:val="24"/>
-        </w:rPr>
-        <w:t>Métodos de pesquisa</w:t>
-      </w:r>
-      <w:r>
-        <w:rPr>
-          <w:szCs w:val="24"/>
-        </w:rPr>
-        <w:t>. Porto Alegre: UFRGS, 2009. Disponível em: &lt;</w:t>
-      </w:r>
-      <w:r>
-        <w:rPr>
-          <w:szCs w:val="24"/>
-        </w:rPr>
-        <w:t xml:space="preserve"> </w:t>
-      </w:r>
-      <w:r>
-        <w:rPr>
-          <w:szCs w:val="24"/>
-        </w:rPr>
-        <w:t>http://www.ufrgs.br/cursopgdr/downloadsSerie/derad005.pdf&gt;. Acesso em: 10 fev.2015.</w:t>
-      </w:r>
+      </w:pPr>
     </w:p>
     <w:p>
       <w:pPr>
         <w:spacing w:before="100" w:after="100"/>
         <w:ind w:firstLine="0"/>
-        <w:rPr>
-          <w:b/>
-          <w:szCs w:val="24"/>
-          <w:u w:val="single"/>
-        </w:rPr>
       </w:pPr>
       <w:r>
         <w:t xml:space="preserve">GIANESI, Irineu Gustavo Nogueira; DE BIAZZI, Jorge Luiz. Gestão estratégica dos estoques. </w:t>
@@ -5919,99 +6106,6 @@
           <w:u w:val="single"/>
         </w:rPr>
       </w:pPr>
-    </w:p>
-    <w:p>
-      <w:pPr>
-        <w:spacing w:before="100" w:after="100"/>
-        <w:ind w:firstLine="0"/>
-        <w:rPr>
-          <w:b/>
-          <w:szCs w:val="24"/>
-          <w:u w:val="single"/>
-        </w:rPr>
-      </w:pPr>
-      <w:r>
-        <w:rPr>
-          <w:b/>
-          <w:szCs w:val="24"/>
-          <w:u w:val="single"/>
-        </w:rPr>
-        <w:t>Observações</w:t>
-      </w:r>
-      <w:r>
-        <w:rPr>
-          <w:b/>
-          <w:szCs w:val="24"/>
-          <w:u w:val="single"/>
-        </w:rPr>
-        <w:t>:</w:t>
-      </w:r>
-    </w:p>
-    <w:p>
-      <w:pPr>
-        <w:spacing w:before="100" w:after="100"/>
-        <w:ind w:firstLine="0"/>
-        <w:jc w:val="left"/>
-        <w:rPr>
-          <w:szCs w:val="24"/>
-        </w:rPr>
-      </w:pPr>
-      <w:proofErr w:type="gramStart"/>
-      <w:r>
-        <w:rPr>
-          <w:szCs w:val="24"/>
-        </w:rPr>
-        <w:t>1</w:t>
-      </w:r>
-      <w:proofErr w:type="gramEnd"/>
-      <w:r>
-        <w:rPr>
-          <w:szCs w:val="24"/>
-        </w:rPr>
-        <w:t>) Colocar as referências em ordem alfabética;</w:t>
-      </w:r>
-    </w:p>
-    <w:p>
-      <w:pPr>
-        <w:spacing w:before="100" w:after="100"/>
-        <w:ind w:firstLine="0"/>
-        <w:jc w:val="left"/>
-        <w:rPr>
-          <w:szCs w:val="24"/>
-        </w:rPr>
-      </w:pPr>
-      <w:proofErr w:type="gramStart"/>
-      <w:r>
-        <w:rPr>
-          <w:szCs w:val="24"/>
-        </w:rPr>
-        <w:t>2</w:t>
-      </w:r>
-      <w:proofErr w:type="gramEnd"/>
-      <w:r>
-        <w:rPr>
-          <w:szCs w:val="24"/>
-        </w:rPr>
-        <w:t xml:space="preserve">) </w:t>
-      </w:r>
-      <w:r>
-        <w:rPr>
-          <w:szCs w:val="24"/>
-        </w:rPr>
-        <w:t>Para mais informações</w:t>
-      </w:r>
-      <w:r>
-        <w:rPr>
-          <w:szCs w:val="24"/>
-        </w:rPr>
-        <w:t xml:space="preserve"> sobre a formatação de referências consultar </w:t>
-      </w:r>
-      <w:r>
-        <w:rPr>
-          <w:szCs w:val="24"/>
-        </w:rPr>
-        <w:t>a NBR 6023 (2002).</w:t>
-      </w:r>
     </w:p>
     <w:p>
       <w:pPr>
@@ -6030,22 +6124,22 @@
         <w:ind w:left="295" w:hanging="295"/>
         <w:jc w:val="center"/>
       </w:pPr>
-      <w:bookmarkStart w:id="51" w:name="_Toc215560140"/>
-      <w:bookmarkStart w:id="52" w:name="_Toc215560267"/>
-      <w:bookmarkStart w:id="53" w:name="_Toc494282546"/>
+      <w:bookmarkStart w:id="68" w:name="_Toc215560140"/>
+      <w:bookmarkStart w:id="69" w:name="_Toc215560267"/>
+      <w:bookmarkStart w:id="70" w:name="_Toc496274447"/>
       <w:r>
         <w:lastRenderedPageBreak/>
         <w:t>glossário</w:t>
       </w:r>
-      <w:bookmarkEnd w:id="51"/>
-      <w:bookmarkEnd w:id="52"/>
+      <w:bookmarkEnd w:id="68"/>
+      <w:bookmarkEnd w:id="69"/>
       <w:r>
         <w:t xml:space="preserve"> </w:t>
       </w:r>
       <w:r>
         <w:t>(OPCIONAL)</w:t>
       </w:r>
-      <w:bookmarkEnd w:id="53"/>
+      <w:bookmarkEnd w:id="70"/>
     </w:p>
     <w:p>
       <w:pPr>
@@ -6082,11 +6176,11 @@
         <w:ind w:left="295" w:hanging="295"/>
         <w:jc w:val="center"/>
       </w:pPr>
-      <w:bookmarkStart w:id="54" w:name="_Toc215560143"/>
-      <w:bookmarkStart w:id="55" w:name="_Toc215560270"/>
-      <w:bookmarkStart w:id="56" w:name="_Toc494282547"/>
-      <w:bookmarkStart w:id="57" w:name="_Toc215560141"/>
-      <w:bookmarkStart w:id="58" w:name="_Toc215560268"/>
+      <w:bookmarkStart w:id="71" w:name="_Toc215560143"/>
+      <w:bookmarkStart w:id="72" w:name="_Toc215560270"/>
+      <w:bookmarkStart w:id="73" w:name="_Toc215560141"/>
+      <w:bookmarkStart w:id="74" w:name="_Toc215560268"/>
+      <w:bookmarkStart w:id="75" w:name="_Toc496274448"/>
       <w:r>
         <w:lastRenderedPageBreak/>
         <w:t xml:space="preserve">apêndice </w:t>
@@ -6108,9 +6202,9 @@
       <w:r>
         <w:t>do apêndice</w:t>
       </w:r>
-      <w:bookmarkEnd w:id="54"/>
-      <w:bookmarkEnd w:id="55"/>
-      <w:bookmarkEnd w:id="56"/>
+      <w:bookmarkEnd w:id="71"/>
+      <w:bookmarkEnd w:id="72"/>
+      <w:bookmarkEnd w:id="75"/>
     </w:p>
     <w:p>
       <w:pPr>
@@ -6238,7 +6332,7 @@
         <w:ind w:left="295" w:hanging="295"/>
         <w:jc w:val="center"/>
       </w:pPr>
-      <w:bookmarkStart w:id="59" w:name="_Toc494282548"/>
+      <w:bookmarkStart w:id="76" w:name="_Toc496274449"/>
       <w:r>
         <w:lastRenderedPageBreak/>
         <w:t xml:space="preserve">anexo A </w:t>
@@ -6263,9 +6357,9 @@
       <w:r>
         <w:t>do anexo</w:t>
       </w:r>
-      <w:bookmarkEnd w:id="57"/>
-      <w:bookmarkEnd w:id="58"/>
-      <w:bookmarkEnd w:id="59"/>
+      <w:bookmarkEnd w:id="73"/>
+      <w:bookmarkEnd w:id="74"/>
+      <w:bookmarkEnd w:id="76"/>
     </w:p>
     <w:p>
       <w:pPr>
@@ -6416,7 +6510,7 @@
       </w:r>
     </w:p>
     <w:sectPr>
-      <w:headerReference w:type="first" r:id="rId17"/>
+      <w:headerReference w:type="first" r:id="rId18"/>
       <w:footnotePr>
         <w:pos w:val="beneathText"/>
       </w:footnotePr>
@@ -6431,7 +6525,28 @@
 
 <file path=word/comments.xml><?xml version="1.0" encoding="utf-8"?>
 <w:comments xmlns:wpc="http://schemas.microsoft.com/office/word/2010/wordprocessingCanvas" xmlns:mc="http://schemas.openxmlformats.org/markup-compatibility/2006" xmlns:o="urn:schemas-microsoft-com:office:office" xmlns:r="http://schemas.openxmlformats.org/officeDocument/2006/relationships" xmlns:m="http://schemas.openxmlformats.org/officeDocument/2006/math" xmlns:v="urn:schemas-microsoft-com:vml" xmlns:wp14="http://schemas.microsoft.com/office/word/2010/wordprocessingDrawing" xmlns:wp="http://schemas.openxmlformats.org/drawingml/2006/wordprocessingDrawing" xmlns:w10="urn:schemas-microsoft-com:office:word" xmlns:w="http://schemas.openxmlformats.org/wordprocessingml/2006/main" xmlns:w14="http://schemas.microsoft.com/office/word/2010/wordml" xmlns:wpg="http://schemas.microsoft.com/office/word/2010/wordprocessingGroup" xmlns:wpi="http://schemas.microsoft.com/office/word/2010/wordprocessingInk" xmlns:wne="http://schemas.microsoft.com/office/word/2006/wordml" xmlns:wps="http://schemas.microsoft.com/office/word/2010/wordprocessingShape" mc:Ignorable="w14 wp14">
-  <w:comment w:id="23" w:author="Nuunees" w:date="2017-09-27T08:27:00Z" w:initials="N">
+  <w:comment w:id="0" w:author="Aluno" w:date="2017-10-20T14:08:00Z" w:initials="A">
+    <w:p>
+      <w:pPr>
+        <w:pStyle w:val="Textodecomentrio"/>
+      </w:pPr>
+      <w:r>
+        <w:rPr>
+          <w:rStyle w:val="Refdecomentrio"/>
+        </w:rPr>
+        <w:annotationRef/>
+      </w:r>
+      <w:r>
+        <w:t xml:space="preserve">Possivelmente trocar, inventário &lt;&gt; </w:t>
+      </w:r>
+      <w:proofErr w:type="gramStart"/>
+      <w:r>
+        <w:t>estoque</w:t>
+      </w:r>
+      <w:proofErr w:type="gramEnd"/>
+    </w:p>
+  </w:comment>
+  <w:comment w:id="24" w:author="Nuunees" w:date="2017-09-27T08:27:00Z" w:initials="N">
     <w:p>
       <w:pPr>
         <w:pStyle w:val="Textodecomentrio"/>
@@ -6457,7 +6572,7 @@
       </w:pPr>
     </w:p>
   </w:comment>
-  <w:comment w:id="24" w:author="Nuunees" w:date="2017-09-27T08:32:00Z" w:initials="N">
+  <w:comment w:id="25" w:author="Nuunees" w:date="2017-09-27T08:32:00Z" w:initials="N">
     <w:p>
       <w:pPr>
         <w:pStyle w:val="Textodecomentrio"/>
@@ -6484,7 +6599,7 @@
       </w:pPr>
     </w:p>
   </w:comment>
-  <w:comment w:id="25" w:author="Aluno" w:date="2017-09-19T08:44:00Z" w:initials="A">
+  <w:comment w:id="26" w:author="Aluno" w:date="2017-09-19T08:44:00Z" w:initials="A">
     <w:p>
       <w:pPr>
         <w:pStyle w:val="Textodecomentrio"/>
@@ -6504,7 +6619,7 @@
       </w:r>
     </w:p>
   </w:comment>
-  <w:comment w:id="26" w:author="Aluno" w:date="2017-09-19T09:06:00Z" w:initials="A">
+  <w:comment w:id="27" w:author="Aluno" w:date="2017-10-20T14:09:00Z" w:initials="A">
     <w:p>
       <w:pPr>
         <w:pStyle w:val="Textodecomentrio"/>
@@ -6516,16 +6631,53 @@
         <w:annotationRef/>
       </w:r>
       <w:r>
-        <w:t>EXPLICAR O PQ NÃO USAR TEORIA DOS GRAFOS, JÁ QUE TUDO DEPENDE APENAS DE UMA PEÇA CENTRAL E NÃO TEM MAIS RELAÇÕES</w:t>
-      </w:r>
-    </w:p>
+        <w:t>REFERENCIA</w:t>
+      </w:r>
+    </w:p>
+  </w:comment>
+  <w:comment w:id="28" w:author="Aluno" w:date="2017-09-19T09:06:00Z" w:initials="A">
     <w:p>
       <w:pPr>
         <w:pStyle w:val="Textodecomentrio"/>
       </w:pPr>
+      <w:r>
+        <w:rPr>
+          <w:rStyle w:val="Refdecomentrio"/>
+        </w:rPr>
+        <w:annotationRef/>
+      </w:r>
+      <w:r>
+        <w:t xml:space="preserve">EXPLICAR O PQ NÃO USAR TEORIA DOS GRAFOS, JÁ QUE TUDO DEPENDE APENAS DE UMA PEÇA CENTRAL E NÃO TEM MAIS </w:t>
+      </w:r>
+      <w:proofErr w:type="gramStart"/>
+      <w:r>
+        <w:t>RELAÇÕES</w:t>
+      </w:r>
+      <w:proofErr w:type="gramEnd"/>
+    </w:p>
+    <w:p>
+      <w:pPr>
+        <w:pStyle w:val="Textodecomentrio"/>
+      </w:pPr>
     </w:p>
   </w:comment>
-  <w:comment w:id="29" w:author="Autor desconhecido" w:date="2017-07-30T13:31:00Z" w:initials="">
+  <w:comment w:id="31" w:author="Aluno" w:date="2017-10-20T14:10:00Z" w:initials="A">
+    <w:p>
+      <w:pPr>
+        <w:pStyle w:val="Textodecomentrio"/>
+      </w:pPr>
+      <w:r>
+        <w:rPr>
+          <w:rStyle w:val="Refdecomentrio"/>
+        </w:rPr>
+        <w:annotationRef/>
+      </w:r>
+      <w:r>
+        <w:t>REFERENCIA</w:t>
+      </w:r>
+    </w:p>
+  </w:comment>
+  <w:comment w:id="32" w:author="Autor desconhecido" w:date="2017-07-30T13:31:00Z" w:initials="">
     <w:p>
       <w:r>
         <w:rPr>
@@ -6534,6 +6686,7 @@
         <w:t xml:space="preserve">Plataforma tenta adotar um padrão para todo o texto eu já deixaria claro que o nome dessa plataforma é </w:t>
       </w:r>
       <w:proofErr w:type="spellStart"/>
+      <w:proofErr w:type="gramStart"/>
       <w:r>
         <w:rPr>
           <w:sz w:val="20"/>
@@ -6541,6 +6694,7 @@
         <w:t>sisINV</w:t>
       </w:r>
       <w:proofErr w:type="spellEnd"/>
+      <w:proofErr w:type="gramEnd"/>
       <w:r>
         <w:rPr>
           <w:sz w:val="20"/>
@@ -6549,7 +6703,106 @@
       </w:r>
     </w:p>
   </w:comment>
-  <w:comment w:id="36" w:author="Aluno" w:date="2017-09-27T14:17:00Z" w:initials="A">
+  <w:comment w:id="35" w:author="Aluno" w:date="2017-10-20T14:18:00Z" w:initials="A">
+    <w:p>
+      <w:pPr>
+        <w:pStyle w:val="commentcontentpara"/>
+        <w:spacing w:before="0" w:beforeAutospacing="0" w:after="0" w:afterAutospacing="0"/>
+      </w:pPr>
+      <w:r>
+        <w:rPr>
+          <w:rStyle w:val="Refdecomentrio"/>
+        </w:rPr>
+        <w:annotationRef/>
+      </w:r>
+      <w:r>
+        <w:t>Vai criar computadores inativos? Achei que tinha um objetivo pra cada computador, e se tem um objetivo, é porque ele vai ser usado pra alguma coisa.</w:t>
+      </w:r>
+    </w:p>
+    <w:p>
+      <w:pPr>
+        <w:pStyle w:val="Textodecomentrio"/>
+      </w:pPr>
+    </w:p>
+    <w:p>
+      <w:pPr>
+        <w:pStyle w:val="Textodecomentrio"/>
+      </w:pPr>
+      <w:r>
+        <w:t>RAFAEL</w:t>
+      </w:r>
+    </w:p>
+  </w:comment>
+  <w:comment w:id="37" w:author="Aluno" w:date="2017-10-20T14:11:00Z" w:initials="A">
+    <w:p>
+      <w:pPr>
+        <w:pStyle w:val="Textodecomentrio"/>
+      </w:pPr>
+      <w:r>
+        <w:rPr>
+          <w:rStyle w:val="Refdecomentrio"/>
+        </w:rPr>
+        <w:annotationRef/>
+      </w:r>
+      <w:r>
+        <w:t xml:space="preserve">Softwares de organização, alguma outra coisa, algoritmos de organização não </w:t>
+      </w:r>
+      <w:proofErr w:type="gramStart"/>
+      <w:r>
+        <w:t>existem</w:t>
+      </w:r>
+      <w:proofErr w:type="gramEnd"/>
+      <w:r>
+        <w:t xml:space="preserve"> </w:t>
+      </w:r>
+    </w:p>
+  </w:comment>
+  <w:comment w:id="38" w:author="Aluno" w:date="2017-10-20T14:19:00Z" w:initials="A">
+    <w:p>
+      <w:pPr>
+        <w:pStyle w:val="commentcontentpara"/>
+        <w:spacing w:before="0" w:beforeAutospacing="0" w:after="0" w:afterAutospacing="0"/>
+      </w:pPr>
+      <w:r>
+        <w:rPr>
+          <w:rStyle w:val="Refdecomentrio"/>
+        </w:rPr>
+        <w:annotationRef/>
+      </w:r>
+      <w:r>
+        <w:t xml:space="preserve">Onde estão? Quais tu pesquisou? Na verdade, “algoritmos de organização” é um termo que desconheço. O que existem são algoritmos de </w:t>
+      </w:r>
+      <w:proofErr w:type="gramStart"/>
+      <w:r>
+        <w:t>otimização</w:t>
+      </w:r>
+      <w:proofErr w:type="gramEnd"/>
+      <w:r>
+        <w:t xml:space="preserve"> (se quisesse maximizar ou minimizar algo) e de satisfação de restrições (esse parece mais o teu caso).</w:t>
+      </w:r>
+    </w:p>
+    <w:p>
+      <w:pPr>
+        <w:pStyle w:val="commentcontentpara"/>
+        <w:spacing w:before="0" w:beforeAutospacing="0" w:after="0" w:afterAutospacing="0"/>
+      </w:pPr>
+    </w:p>
+    <w:p>
+      <w:pPr>
+        <w:pStyle w:val="commentcontentpara"/>
+        <w:spacing w:before="0" w:beforeAutospacing="0" w:after="0" w:afterAutospacing="0"/>
+      </w:pPr>
+      <w:r>
+        <w:t>RAFAEL</w:t>
+      </w:r>
+    </w:p>
+    <w:p>
+      <w:pPr>
+        <w:pStyle w:val="Textodecomentrio"/>
+      </w:pPr>
+    </w:p>
+  </w:comment>
+  <w:comment w:id="42" w:author="Aluno" w:date="2017-09-27T14:17:00Z" w:initials="A">
     <w:p>
       <w:pPr>
         <w:pStyle w:val="Textodecomentrio"/>
@@ -6575,7 +6828,206 @@
       </w:pPr>
     </w:p>
   </w:comment>
-  <w:comment w:id="41" w:author="Aluno" w:date="2017-10-18T14:01:00Z" w:initials="A">
+  <w:comment w:id="43" w:author="Aluno" w:date="2017-10-20T14:11:00Z" w:initials="A">
+    <w:p>
+      <w:pPr>
+        <w:pStyle w:val="Textodecomentrio"/>
+      </w:pPr>
+      <w:r>
+        <w:rPr>
+          <w:rStyle w:val="Refdecomentrio"/>
+        </w:rPr>
+        <w:annotationRef/>
+      </w:r>
+      <w:proofErr w:type="gramStart"/>
+      <w:r>
+        <w:t>explicar</w:t>
+      </w:r>
+      <w:proofErr w:type="gramEnd"/>
+      <w:r>
+        <w:t xml:space="preserve"> a pesquisa, que conceitos foram buscados através das consultas e no que foram aplicados</w:t>
+      </w:r>
+    </w:p>
+  </w:comment>
+  <w:comment w:id="44" w:author="Aluno" w:date="2017-10-20T14:12:00Z" w:initials="A">
+    <w:p>
+      <w:pPr>
+        <w:pStyle w:val="Textodecomentrio"/>
+      </w:pPr>
+      <w:r>
+        <w:rPr>
+          <w:rStyle w:val="Refdecomentrio"/>
+        </w:rPr>
+        <w:annotationRef/>
+      </w:r>
+      <w:r>
+        <w:t>REFERENCIA</w:t>
+      </w:r>
+    </w:p>
+  </w:comment>
+  <w:comment w:id="48" w:author="Aluno" w:date="2017-10-20T14:12:00Z" w:initials="A">
+    <w:p>
+      <w:pPr>
+        <w:pStyle w:val="Textodecomentrio"/>
+      </w:pPr>
+      <w:r>
+        <w:rPr>
+          <w:rStyle w:val="Refdecomentrio"/>
+        </w:rPr>
+        <w:annotationRef/>
+      </w:r>
+      <w:r>
+        <w:t>CITAÇÃO / REFERENCIA</w:t>
+      </w:r>
+    </w:p>
+  </w:comment>
+  <w:comment w:id="49" w:author="Aluno" w:date="2017-10-20T14:14:00Z" w:initials="A">
+    <w:p>
+      <w:pPr>
+        <w:pStyle w:val="Textodecomentrio"/>
+      </w:pPr>
+      <w:r>
+        <w:rPr>
+          <w:rStyle w:val="Refdecomentrio"/>
+        </w:rPr>
+        <w:annotationRef/>
+      </w:r>
+      <w:r>
+        <w:t>DIZER O QUE É</w:t>
+      </w:r>
+    </w:p>
+  </w:comment>
+  <w:comment w:id="50" w:author="Aluno" w:date="2017-10-20T14:14:00Z" w:initials="A">
+    <w:p>
+      <w:pPr>
+        <w:pStyle w:val="Textodecomentrio"/>
+      </w:pPr>
+      <w:r>
+        <w:rPr>
+          <w:rStyle w:val="Refdecomentrio"/>
+        </w:rPr>
+        <w:annotationRef/>
+      </w:r>
+      <w:r>
+        <w:t>NOTA DE RODAPÉ explicando o que é framework</w:t>
+      </w:r>
+    </w:p>
+  </w:comment>
+  <w:comment w:id="51" w:author="Aluno" w:date="2017-10-20T14:14:00Z" w:initials="A">
+    <w:p>
+      <w:pPr>
+        <w:pStyle w:val="Textodecomentrio"/>
+      </w:pPr>
+      <w:r>
+        <w:rPr>
+          <w:rStyle w:val="Refdecomentrio"/>
+        </w:rPr>
+        <w:annotationRef/>
+      </w:r>
+      <w:r>
+        <w:t>NOTA DE RODAPÉ explicando onde encontrar</w:t>
+      </w:r>
+    </w:p>
+  </w:comment>
+  <w:comment w:id="52" w:author="Aluno" w:date="2017-10-20T14:15:00Z" w:initials="A">
+    <w:p>
+      <w:pPr>
+        <w:pStyle w:val="Textodecomentrio"/>
+      </w:pPr>
+      <w:r>
+        <w:rPr>
+          <w:rStyle w:val="Refdecomentrio"/>
+        </w:rPr>
+        <w:annotationRef/>
+      </w:r>
+      <w:r>
+        <w:t>Referencia para tudo</w:t>
+      </w:r>
+    </w:p>
+  </w:comment>
+  <w:comment w:id="53" w:author="Aluno" w:date="2017-10-20T14:15:00Z" w:initials="A">
+    <w:p>
+      <w:pPr>
+        <w:pStyle w:val="Textodecomentrio"/>
+        <w:ind w:firstLine="0"/>
+      </w:pPr>
+      <w:r>
+        <w:rPr>
+          <w:rStyle w:val="Refdecomentrio"/>
+        </w:rPr>
+        <w:annotationRef/>
+      </w:r>
+      <w:r>
+        <w:t>DIZER O QUE É</w:t>
+      </w:r>
+    </w:p>
+  </w:comment>
+  <w:comment w:id="55" w:author="Aluno" w:date="2017-10-20T14:16:00Z" w:initials="A">
+    <w:p>
+      <w:pPr>
+        <w:suppressAutoHyphens w:val="0"/>
+        <w:spacing w:after="0"/>
+        <w:ind w:firstLine="0"/>
+        <w:jc w:val="left"/>
+        <w:rPr>
+          <w:bCs/>
+          <w:caps/>
+          <w:color w:val="FF0000"/>
+          <w:szCs w:val="24"/>
+        </w:rPr>
+      </w:pPr>
+      <w:r>
+        <w:rPr>
+          <w:rStyle w:val="Refdecomentrio"/>
+        </w:rPr>
+        <w:annotationRef/>
+      </w:r>
+      <w:r>
+        <w:rPr>
+          <w:bCs/>
+          <w:caps/>
+          <w:color w:val="FF0000"/>
+          <w:szCs w:val="24"/>
+        </w:rPr>
+        <w:t xml:space="preserve">No que esses se aproximam ou não da tua proposta? Fazer um </w:t>
+      </w:r>
+      <w:proofErr w:type="gramStart"/>
+      <w:r>
+        <w:rPr>
+          <w:bCs/>
+          <w:caps/>
+          <w:color w:val="FF0000"/>
+          <w:szCs w:val="24"/>
+        </w:rPr>
+        <w:t>ULTIMo</w:t>
+      </w:r>
+      <w:proofErr w:type="gramEnd"/>
+      <w:r>
+        <w:rPr>
+          <w:bCs/>
+          <w:caps/>
+          <w:color w:val="FF0000"/>
+          <w:szCs w:val="24"/>
+        </w:rPr>
+        <w:t xml:space="preserve"> pará</w:t>
+      </w:r>
+      <w:r>
+        <w:rPr>
+          <w:bCs/>
+          <w:caps/>
+          <w:color w:val="FF0000"/>
+          <w:szCs w:val="24"/>
+        </w:rPr>
+        <w:t>grafo com isso...</w:t>
+      </w:r>
+    </w:p>
+    <w:p>
+      <w:pPr>
+        <w:pStyle w:val="Textodecomentrio"/>
+      </w:pPr>
+    </w:p>
+  </w:comment>
+  <w:comment w:id="57" w:author="Aluno" w:date="2017-10-18T14:01:00Z" w:initials="A">
     <w:p>
       <w:pPr>
         <w:suppressAutoHyphens w:val="0"/>
@@ -6609,7 +7061,7 @@
       </w:pPr>
     </w:p>
   </w:comment>
-  <w:comment w:id="43" w:author="Aluno" w:date="2017-10-18T14:00:00Z" w:initials="A">
+  <w:comment w:id="59" w:author="Aluno" w:date="2017-10-18T14:00:00Z" w:initials="A">
     <w:p>
       <w:pPr>
         <w:suppressAutoHyphens w:val="0"/>
@@ -6635,35 +7087,7 @@
             <w:rStyle w:val="Hyperlink"/>
             <w:szCs w:val="24"/>
           </w:rPr>
-          <w:t>https://www.chip</w:t>
-        </w:r>
-        <w:r>
-          <w:rPr>
-            <w:rStyle w:val="Hyperlink"/>
-            <w:szCs w:val="24"/>
-          </w:rPr>
-          <w:t>a</w:t>
-        </w:r>
-        <w:r>
-          <w:rPr>
-            <w:rStyle w:val="Hyperlink"/>
-            <w:szCs w:val="24"/>
-          </w:rPr>
-          <w:t>rt</w:t>
-        </w:r>
-        <w:r>
-          <w:rPr>
-            <w:rStyle w:val="Hyperlink"/>
-            <w:szCs w:val="24"/>
-          </w:rPr>
-          <w:t>.</w:t>
-        </w:r>
-        <w:r>
-          <w:rPr>
-            <w:rStyle w:val="Hyperlink"/>
-            <w:szCs w:val="24"/>
-          </w:rPr>
-          <w:t>com.br/pagina/sobre-a-chipart-1</w:t>
+          <w:t>https://www.chipart.com.br/pagina/sobre-a-chipart-1</w:t>
         </w:r>
       </w:hyperlink>
     </w:p>
@@ -6673,7 +7097,7 @@
       </w:pPr>
     </w:p>
   </w:comment>
-  <w:comment w:id="44" w:author="Aluno" w:date="2017-10-18T14:43:00Z" w:initials="A">
+  <w:comment w:id="61" w:author="Aluno" w:date="2017-10-18T14:43:00Z" w:initials="A">
     <w:p>
       <w:pPr>
         <w:pStyle w:val="Textodecomentrio"/>
@@ -6699,7 +7123,7 @@
       <w:proofErr w:type="gramEnd"/>
     </w:p>
   </w:comment>
-  <w:comment w:id="47" w:author="Aluno" w:date="2017-10-03T19:18:00Z" w:initials="A">
+  <w:comment w:id="63" w:author="Aluno" w:date="2017-10-03T19:18:00Z" w:initials="A">
     <w:p>
       <w:pPr>
         <w:pStyle w:val="Textodecomentrio"/>
@@ -10308,6 +10732,20 @@
       <w:szCs w:val="20"/>
     </w:rPr>
   </w:style>
+  <w:style w:type="paragraph" w:customStyle="1" w:styleId="commentcontentpara">
+    <w:name w:val="commentcontentpara"/>
+    <w:basedOn w:val="Normal"/>
+    <w:rsid w:val="00571ADF"/>
+    <w:pPr>
+      <w:suppressAutoHyphens w:val="0"/>
+      <w:spacing w:before="100" w:beforeAutospacing="1" w:after="100" w:afterAutospacing="1"/>
+      <w:ind w:firstLine="0"/>
+      <w:jc w:val="left"/>
+    </w:pPr>
+    <w:rPr>
+      <w:szCs w:val="24"/>
+    </w:rPr>
+  </w:style>
 </w:styles>
 </file>
 
@@ -11766,6 +12204,20 @@
       <w:color w:val="231F20"/>
       <w:sz w:val="20"/>
       <w:szCs w:val="20"/>
+    </w:rPr>
+  </w:style>
+  <w:style w:type="paragraph" w:customStyle="1" w:styleId="commentcontentpara">
+    <w:name w:val="commentcontentpara"/>
+    <w:basedOn w:val="Normal"/>
+    <w:rsid w:val="00571ADF"/>
+    <w:pPr>
+      <w:suppressAutoHyphens w:val="0"/>
+      <w:spacing w:before="100" w:beforeAutospacing="1" w:after="100" w:afterAutospacing="1"/>
+      <w:ind w:firstLine="0"/>
+      <w:jc w:val="left"/>
+    </w:pPr>
+    <w:rPr>
+      <w:szCs w:val="24"/>
     </w:rPr>
   </w:style>
 </w:styles>
@@ -12061,7 +12513,7 @@
 </file>
 
 <file path=customXml/itemProps1.xml><?xml version="1.0" encoding="utf-8"?>
-<ds:datastoreItem xmlns:ds="http://schemas.openxmlformats.org/officeDocument/2006/customXml" ds:itemID="{80CC58D8-314B-4625-96D1-960B16DFDAA7}">
+<ds:datastoreItem xmlns:ds="http://schemas.openxmlformats.org/officeDocument/2006/customXml" ds:itemID="{BCD5BF78-6D9A-4F21-8413-463387BA2C79}">
   <ds:schemaRefs>
     <ds:schemaRef ds:uri="http://schemas.openxmlformats.org/officeDocument/2006/bibliography"/>
   </ds:schemaRefs>

</xml_diff>

<commit_message>
Alteração apendice IV Adição do pdf da referencia ao compartilhamento de conhecimento
</commit_message>
<xml_diff>
--- a/docs/apendice4.docx
+++ b/docs/apendice4.docx
@@ -574,7 +574,7 @@
           <w:noProof/>
           <w:szCs w:val="24"/>
         </w:rPr>
-        <w:t>24 de outubro de 2017</w:t>
+        <w:t>25 de outubro de 2017</w:t>
       </w:r>
       <w:r>
         <w:rPr>
@@ -1016,7 +1016,7 @@
           <w:noProof/>
           <w:szCs w:val="24"/>
         </w:rPr>
-        <w:t>24 de outubro de 2017</w:t>
+        <w:t>25 de outubro de 2017</w:t>
       </w:r>
       <w:r>
         <w:rPr>
@@ -4046,14 +4046,27 @@
         <w:lastRenderedPageBreak/>
         <w:t xml:space="preserve">Figura </w:t>
       </w:r>
-      <w:fldSimple w:instr=" SEQ Figura \* ARABIC ">
-        <w:r>
-          <w:rPr>
-            <w:noProof/>
-          </w:rPr>
-          <w:t>1</w:t>
-        </w:r>
-      </w:fldSimple>
+      <w:r>
+        <w:fldChar w:fldCharType="begin"/>
+      </w:r>
+      <w:r>
+        <w:instrText xml:space="preserve"> SEQ Figura \* ARABIC </w:instrText>
+      </w:r>
+      <w:r>
+        <w:fldChar w:fldCharType="separate"/>
+      </w:r>
+      <w:r>
+        <w:rPr>
+          <w:noProof/>
+        </w:rPr>
+        <w:t>1</w:t>
+      </w:r>
+      <w:r>
+        <w:rPr>
+          <w:noProof/>
+        </w:rPr>
+        <w:fldChar w:fldCharType="end"/>
+      </w:r>
       <w:bookmarkEnd w:id="29"/>
       <w:r>
         <w:rPr>
@@ -4812,14 +4825,27 @@
       <w:r>
         <w:t xml:space="preserve">Figura </w:t>
       </w:r>
-      <w:fldSimple w:instr=" SEQ Figura \* ARABIC ">
-        <w:r>
-          <w:rPr>
-            <w:noProof/>
-          </w:rPr>
-          <w:t>2</w:t>
-        </w:r>
-      </w:fldSimple>
+      <w:r>
+        <w:fldChar w:fldCharType="begin"/>
+      </w:r>
+      <w:r>
+        <w:instrText xml:space="preserve"> SEQ Figura \* ARABIC </w:instrText>
+      </w:r>
+      <w:r>
+        <w:fldChar w:fldCharType="separate"/>
+      </w:r>
+      <w:r>
+        <w:rPr>
+          <w:noProof/>
+        </w:rPr>
+        <w:t>2</w:t>
+      </w:r>
+      <w:r>
+        <w:rPr>
+          <w:noProof/>
+        </w:rPr>
+        <w:fldChar w:fldCharType="end"/>
+      </w:r>
       <w:bookmarkEnd w:id="45"/>
       <w:r>
         <w:t>: Diagrama de Casos de Uso</w:t>
@@ -5875,10 +5901,14 @@
         <w:jc w:val="left"/>
       </w:pPr>
       <w:r>
-        <w:t>Com as peças em catálogo os participantes do projeto podem estimular e desenvolver seus conhecimentos na área de manutenção de computadores, através da montagem de um computador com as peças doadas é possível explorar os conhecimentos obtidos durante as aulas teóricas nos primeiros anos do curso de Informática Integrado ao Ensino Médio do IFRS.</w:t>
-      </w:r>
-      <w:bookmarkStart w:id="64" w:name="_GoBack"/>
-      <w:bookmarkEnd w:id="64"/>
+        <w:t>Com as peças em catálogo os participantes do projeto podem</w:t>
+      </w:r>
+      <w:r>
+        <w:t xml:space="preserve"> através da montagem de um </w:t>
+      </w:r>
+      <w:r>
+        <w:t>computador descobrir compatibilidades entre componentes específicos e preparar máquinas para serem doadas para a comunidade.</w:t>
+      </w:r>
     </w:p>
     <w:p>
       <w:pPr>
@@ -5887,25 +5917,34 @@
         <w:ind w:firstLine="295"/>
         <w:jc w:val="left"/>
       </w:pPr>
-    </w:p>
-    <w:p>
-      <w:pPr>
-        <w:pStyle w:val="Legenda"/>
-        <w:keepNext/>
-      </w:pPr>
-      <w:r>
-        <w:t xml:space="preserve">Figura </w:t>
-      </w:r>
-      <w:fldSimple w:instr=" SEQ Figura \* ARABIC ">
-        <w:r>
-          <w:rPr>
-            <w:noProof/>
-          </w:rPr>
-          <w:t>3</w:t>
-        </w:r>
-      </w:fldSimple>
-      <w:r>
-        <w:t>: Oficina realizada para o PROEJA do IFRS Canoas</w:t>
+      <w:r>
+        <w:t>Todo o conhecimento obtido e explorado pelos participantes durante a realização de testes específicos em componentes, montagem de computadores, troca de componentes em um computador funcional, instalação de sistemas operacionais ou qualquer outro conhecimento na área da informática que foi desenvolvido ao longo da execução do projeto pode ser compartilhado entre os participantes. Através de um espaço de aprendizagem o projeto possibilita compartilhar experiências na área de manutenção de computadores através dos próprios participantes se auxiliando, de acordo com</w:t>
+      </w:r>
+      <w:r>
+        <w:t xml:space="preserve"> </w:t>
+      </w:r>
+      <w:commentRangeStart w:id="64"/>
+      <w:r>
+        <w:t>Drago, Ribeiro e Silva (2011)</w:t>
+      </w:r>
+      <w:commentRangeEnd w:id="64"/>
+      <w:r>
+        <w:rPr>
+          <w:rStyle w:val="Refdecomentrio"/>
+        </w:rPr>
+        <w:commentReference w:id="64"/>
+      </w:r>
+      <w:r>
+        <w:t xml:space="preserve"> </w:t>
+      </w:r>
+      <w:r>
+        <w:t xml:space="preserve">o conhecimento compartilhado gera </w:t>
+      </w:r>
+      <w:r>
+        <w:t xml:space="preserve">produtos, processos e serviços. As experiências vivenciadas pelos colaboradores precisam ser transmitidas, pois o </w:t>
+      </w:r>
+      <w:r>
+        <w:t>compartilhamento é vital para o sucesso.</w:t>
       </w:r>
     </w:p>
     <w:p>
@@ -5916,13 +5955,89 @@
         <w:jc w:val="left"/>
       </w:pPr>
       <w:r>
+        <w:t xml:space="preserve">Após o aperfeiçoamento dos participantes ser dado através de estudos e pesquisas em livros e fóruns da internet o projeto iniciou as oficinas de capacitação dentro dos laboratórios do IFRS Canoas todas as </w:t>
+      </w:r>
+      <w:r>
+        <w:rPr>
+          <w:highlight w:val="yellow"/>
+        </w:rPr>
+        <w:t>terça-feira e quinta-feira</w:t>
+      </w:r>
+      <w:r>
+        <w:t xml:space="preserve"> pela manhã o laboratório recebia estudantes e a comunidade externa, interessados em aprender sobre manutenção e suporte de computadores. A maioria dos participantes acabava trazendo computadores pessoais com defeitos ou problemas gerais e requisitava ajuda para solucionar o problema, os participantes do projeto auxiliavam os participantes das oficinas instruindo como proceder durante a execução dos reparos. </w:t>
+      </w:r>
+    </w:p>
+    <w:p>
+      <w:pPr>
+        <w:suppressAutoHyphens w:val="0"/>
+        <w:spacing w:after="0"/>
+        <w:ind w:firstLine="295"/>
+        <w:jc w:val="left"/>
+      </w:pPr>
+      <w:r>
+        <w:t>O projeto também disponibilizou duas oficinas extras, uma realizada no turno da noite para o PROEJA do IFRS e a outra para o curso superior em TADS também do IFRS, ambas as oficinas tiveram uma temática visando abordar consertos e identificação de problemas superficiais em computadores</w:t>
+      </w:r>
+      <w:r>
+        <w:t>.</w:t>
+      </w:r>
+    </w:p>
+    <w:p>
+      <w:pPr>
+        <w:suppressAutoHyphens w:val="0"/>
+        <w:spacing w:after="0"/>
+        <w:ind w:firstLine="295"/>
+        <w:jc w:val="left"/>
+      </w:pPr>
+    </w:p>
+    <w:p>
+      <w:pPr>
+        <w:pStyle w:val="Legenda"/>
+        <w:keepNext/>
+      </w:pPr>
+      <w:r>
+        <w:lastRenderedPageBreak/>
+        <w:t xml:space="preserve">Figura </w:t>
+      </w:r>
+      <w:r>
+        <w:fldChar w:fldCharType="begin"/>
+      </w:r>
+      <w:r>
+        <w:instrText xml:space="preserve"> SEQ Figura \* ARABIC </w:instrText>
+      </w:r>
+      <w:r>
+        <w:fldChar w:fldCharType="separate"/>
+      </w:r>
+      <w:r>
+        <w:rPr>
+          <w:noProof/>
+        </w:rPr>
+        <w:t>3</w:t>
+      </w:r>
+      <w:r>
+        <w:rPr>
+          <w:noProof/>
+        </w:rPr>
+        <w:fldChar w:fldCharType="end"/>
+      </w:r>
+      <w:r>
+        <w:t>: Oficina realizada para o PROEJA do IFRS Canoas</w:t>
+      </w:r>
+    </w:p>
+    <w:p>
+      <w:pPr>
+        <w:suppressAutoHyphens w:val="0"/>
+        <w:spacing w:after="0"/>
+        <w:ind w:firstLine="295"/>
+        <w:jc w:val="center"/>
+      </w:pPr>
+      <w:r>
         <w:rPr>
           <w:noProof/>
         </w:rPr>
         <w:drawing>
-          <wp:inline distT="0" distB="0" distL="0" distR="0" wp14:anchorId="7E26A056" wp14:editId="725B2EBC">
-            <wp:extent cx="5219700" cy="3667125"/>
-            <wp:effectExtent l="0" t="0" r="0" b="9525"/>
+          <wp:inline distT="0" distB="0" distL="0" distR="0" wp14:anchorId="7E26A056" wp14:editId="27693B91">
+            <wp:extent cx="4752975" cy="3339225"/>
+            <wp:effectExtent l="0" t="0" r="0" b="0"/>
             <wp:docPr id="3" name="Imagem 3" descr="C:\Users\Aluno\Desktop\oficina.png"/>
             <wp:cNvGraphicFramePr>
               <a:graphicFrameLocks xmlns:a="http://schemas.openxmlformats.org/drawingml/2006/main" noChangeAspect="1"/>
@@ -5952,7 +6067,7 @@
                   <pic:spPr bwMode="auto">
                     <a:xfrm>
                       <a:off x="0" y="0"/>
-                      <a:ext cx="5219700" cy="3667125"/>
+                      <a:ext cx="4752975" cy="3339225"/>
                     </a:xfrm>
                     <a:prstGeom prst="rect">
                       <a:avLst/>
@@ -5975,6 +6090,29 @@
         <w:spacing w:after="0"/>
         <w:ind w:firstLine="0"/>
         <w:jc w:val="left"/>
+      </w:pPr>
+      <w:r>
+        <w:t xml:space="preserve"> </w:t>
+      </w:r>
+      <w:r>
+        <w:tab/>
+        <w:t xml:space="preserve"> </w:t>
+      </w:r>
+    </w:p>
+    <w:p>
+      <w:pPr>
+        <w:suppressAutoHyphens w:val="0"/>
+        <w:spacing w:after="0"/>
+        <w:ind w:firstLine="0"/>
+        <w:jc w:val="left"/>
+      </w:pPr>
+    </w:p>
+    <w:p>
+      <w:pPr>
+        <w:suppressAutoHyphens w:val="0"/>
+        <w:spacing w:after="0"/>
+        <w:ind w:firstLine="295"/>
+        <w:jc w:val="left"/>
         <w:rPr>
           <w:b/>
           <w:bCs/>
@@ -5984,11 +6122,15 @@
         </w:rPr>
       </w:pPr>
       <w:r>
-        <w:t xml:space="preserve"> </w:t>
-      </w:r>
-      <w:r>
-        <w:tab/>
-        <w:t xml:space="preserve"> </w:t>
+        <w:t xml:space="preserve">As oficinas permitem os alunos expandirem seus conhecimentos na área de manutenção, principalmente o curso de Manutenção de Computadores modalidade </w:t>
+      </w:r>
+      <w:proofErr w:type="gramStart"/>
+      <w:r>
+        <w:t>PROEJA</w:t>
+      </w:r>
+      <w:proofErr w:type="gramEnd"/>
+      <w:r>
+        <w:t xml:space="preserve"> ofertado pelo IFRS Canoas, os alunos podem colocar em prática os conhecimentos adquiridos nas aulas e compartilharem informações úteis com os colegas.</w:t>
       </w:r>
     </w:p>
     <w:p>
@@ -6004,31 +6146,24 @@
     </w:p>
     <w:p>
       <w:pPr>
-        <w:suppressAutoHyphens w:val="0"/>
-        <w:spacing w:after="0"/>
-        <w:ind w:firstLine="0"/>
-        <w:jc w:val="left"/>
-        <w:rPr>
-          <w:b/>
-          <w:bCs/>
-          <w:caps/>
-          <w:szCs w:val="24"/>
-        </w:rPr>
-      </w:pPr>
-      <w:r>
-        <w:br w:type="page"/>
-      </w:r>
+        <w:pStyle w:val="Ttulo2"/>
+      </w:pPr>
+      <w:r>
+        <w:t xml:space="preserve">Algoritmo </w:t>
+      </w:r>
+      <w:bookmarkStart w:id="66" w:name="_GoBack"/>
+      <w:bookmarkEnd w:id="66"/>
     </w:p>
     <w:p>
       <w:pPr>
         <w:pStyle w:val="Ttulo1"/>
       </w:pPr>
-      <w:bookmarkStart w:id="66" w:name="_Toc496274445"/>
+      <w:bookmarkStart w:id="67" w:name="_Toc496274445"/>
       <w:r>
         <w:lastRenderedPageBreak/>
         <w:t>Resultados</w:t>
       </w:r>
-      <w:bookmarkEnd w:id="66"/>
+      <w:bookmarkEnd w:id="67"/>
     </w:p>
     <w:p>
       <w:pPr>
@@ -6040,14 +6175,14 @@
         <w:ind w:left="295" w:hanging="295"/>
         <w:jc w:val="center"/>
       </w:pPr>
-      <w:bookmarkStart w:id="67" w:name="_Toc496274446"/>
+      <w:bookmarkStart w:id="68" w:name="_Toc496274446"/>
       <w:r>
         <w:lastRenderedPageBreak/>
         <w:t>referências</w:t>
       </w:r>
       <w:bookmarkEnd w:id="39"/>
       <w:bookmarkEnd w:id="40"/>
-      <w:bookmarkEnd w:id="67"/>
+      <w:bookmarkEnd w:id="68"/>
     </w:p>
     <w:p>
       <w:pPr>
@@ -6127,22 +6262,22 @@
         <w:ind w:left="295" w:hanging="295"/>
         <w:jc w:val="center"/>
       </w:pPr>
-      <w:bookmarkStart w:id="68" w:name="_Toc215560140"/>
-      <w:bookmarkStart w:id="69" w:name="_Toc215560267"/>
-      <w:bookmarkStart w:id="70" w:name="_Toc496274447"/>
+      <w:bookmarkStart w:id="69" w:name="_Toc215560140"/>
+      <w:bookmarkStart w:id="70" w:name="_Toc215560267"/>
+      <w:bookmarkStart w:id="71" w:name="_Toc496274447"/>
       <w:r>
         <w:lastRenderedPageBreak/>
         <w:t>glossário</w:t>
       </w:r>
-      <w:bookmarkEnd w:id="68"/>
       <w:bookmarkEnd w:id="69"/>
+      <w:bookmarkEnd w:id="70"/>
       <w:r>
         <w:t xml:space="preserve"> </w:t>
       </w:r>
       <w:r>
         <w:t>(OPCIONAL)</w:t>
       </w:r>
-      <w:bookmarkEnd w:id="70"/>
+      <w:bookmarkEnd w:id="71"/>
     </w:p>
     <w:p>
       <w:pPr>
@@ -6179,11 +6314,11 @@
         <w:ind w:left="295" w:hanging="295"/>
         <w:jc w:val="center"/>
       </w:pPr>
-      <w:bookmarkStart w:id="71" w:name="_Toc215560143"/>
-      <w:bookmarkStart w:id="72" w:name="_Toc215560270"/>
-      <w:bookmarkStart w:id="73" w:name="_Toc496274448"/>
-      <w:bookmarkStart w:id="74" w:name="_Toc215560141"/>
-      <w:bookmarkStart w:id="75" w:name="_Toc215560268"/>
+      <w:bookmarkStart w:id="72" w:name="_Toc215560143"/>
+      <w:bookmarkStart w:id="73" w:name="_Toc215560270"/>
+      <w:bookmarkStart w:id="74" w:name="_Toc496274448"/>
+      <w:bookmarkStart w:id="75" w:name="_Toc215560141"/>
+      <w:bookmarkStart w:id="76" w:name="_Toc215560268"/>
       <w:r>
         <w:lastRenderedPageBreak/>
         <w:t xml:space="preserve">apêndice </w:t>
@@ -6205,9 +6340,9 @@
       <w:r>
         <w:t>do apêndice</w:t>
       </w:r>
-      <w:bookmarkEnd w:id="71"/>
       <w:bookmarkEnd w:id="72"/>
       <w:bookmarkEnd w:id="73"/>
+      <w:bookmarkEnd w:id="74"/>
     </w:p>
     <w:p>
       <w:pPr>
@@ -6335,7 +6470,7 @@
         <w:ind w:left="295" w:hanging="295"/>
         <w:jc w:val="center"/>
       </w:pPr>
-      <w:bookmarkStart w:id="76" w:name="_Toc496274449"/>
+      <w:bookmarkStart w:id="77" w:name="_Toc496274449"/>
       <w:r>
         <w:lastRenderedPageBreak/>
         <w:t xml:space="preserve">anexo A </w:t>
@@ -6360,9 +6495,9 @@
       <w:r>
         <w:t>do anexo</w:t>
       </w:r>
-      <w:bookmarkEnd w:id="74"/>
       <w:bookmarkEnd w:id="75"/>
       <w:bookmarkEnd w:id="76"/>
+      <w:bookmarkEnd w:id="77"/>
     </w:p>
     <w:p>
       <w:pPr>
@@ -7153,6 +7288,67 @@
       <w:r>
         <w:t>=226911</w:t>
       </w:r>
+    </w:p>
+  </w:comment>
+  <w:comment w:id="64" w:author="Aluno" w:date="2017-10-25T07:24:00Z" w:initials="A">
+    <w:p>
+      <w:pPr>
+        <w:pStyle w:val="Textodecomentrio"/>
+      </w:pPr>
+      <w:r>
+        <w:rPr>
+          <w:rStyle w:val="Refdecomentrio"/>
+        </w:rPr>
+        <w:annotationRef/>
+      </w:r>
+      <w:r>
+        <w:rPr>
+          <w:rStyle w:val="Refdecomentrio"/>
+        </w:rPr>
+        <w:annotationRef/>
+      </w:r>
+      <w:r>
+        <w:t>DRAGO, I</w:t>
+      </w:r>
+      <w:proofErr w:type="gramStart"/>
+      <w:r>
+        <w:t>.;</w:t>
+      </w:r>
+      <w:proofErr w:type="gramEnd"/>
+      <w:r>
+        <w:t xml:space="preserve"> SCROCH, K. A. S.; RIBEIRO, M. R.; SILVA, H. de F. N. Metodologias que estimulam o compartilhamento de conhecimentos: a experiência do Global </w:t>
+      </w:r>
+      <w:proofErr w:type="spellStart"/>
+      <w:r>
+        <w:t>Forum</w:t>
+      </w:r>
+      <w:proofErr w:type="spellEnd"/>
+      <w:r>
+        <w:t xml:space="preserve"> América Latina - GFAL. </w:t>
+      </w:r>
+      <w:proofErr w:type="spellStart"/>
+      <w:proofErr w:type="gramStart"/>
+      <w:r>
+        <w:t>AtoZ</w:t>
+      </w:r>
+      <w:proofErr w:type="spellEnd"/>
+      <w:proofErr w:type="gramEnd"/>
+      <w:r>
+        <w:t>, Curitiba, v. 1, n. 1, p. 38-49, jan./jun. 2011. Disponível em</w:t>
+      </w:r>
+      <w:proofErr w:type="gramStart"/>
+      <w:r>
+        <w:t>: .</w:t>
+      </w:r>
+      <w:proofErr w:type="gramEnd"/>
+      <w:r>
+        <w:t xml:space="preserve"> Acesso em:</w:t>
+      </w:r>
+    </w:p>
+    <w:p>
+      <w:pPr>
+        <w:pStyle w:val="Textodecomentrio"/>
+      </w:pPr>
     </w:p>
   </w:comment>
 </w:comments>
@@ -8682,7 +8878,7 @@
   <w:abstractNum w:abstractNumId="11">
     <w:nsid w:val="6D594CAB"/>
     <w:multiLevelType w:val="multilevel"/>
-    <w:tmpl w:val="3A8A0B94"/>
+    <w:tmpl w:val="A83A2B38"/>
     <w:lvl w:ilvl="0">
       <w:start w:val="1"/>
       <w:numFmt w:val="decimal"/>
@@ -9266,6 +9462,12 @@
   </w:num>
   <w:num w:numId="22">
     <w:abstractNumId w:val="8"/>
+  </w:num>
+  <w:num w:numId="23">
+    <w:abstractNumId w:val="11"/>
+  </w:num>
+  <w:num w:numId="24">
+    <w:abstractNumId w:val="11"/>
   </w:num>
 </w:numbering>
 </file>
@@ -9472,7 +9674,7 @@
     <w:next w:val="Normal"/>
     <w:autoRedefine/>
     <w:qFormat/>
-    <w:rsid w:val="00BF2707"/>
+    <w:rsid w:val="003E785F"/>
     <w:pPr>
       <w:keepNext/>
       <w:numPr>
@@ -9485,7 +9687,6 @@
     </w:pPr>
     <w:rPr>
       <w:rFonts w:ascii="Times" w:hAnsi="Times"/>
-      <w:i/>
       <w:caps/>
       <w:szCs w:val="24"/>
     </w:rPr>
@@ -10946,7 +11147,7 @@
     <w:next w:val="Normal"/>
     <w:autoRedefine/>
     <w:qFormat/>
-    <w:rsid w:val="00BF2707"/>
+    <w:rsid w:val="003E785F"/>
     <w:pPr>
       <w:keepNext/>
       <w:numPr>
@@ -10959,7 +11160,6 @@
     </w:pPr>
     <w:rPr>
       <w:rFonts w:ascii="Times" w:hAnsi="Times"/>
-      <w:i/>
       <w:caps/>
       <w:szCs w:val="24"/>
     </w:rPr>
@@ -12516,7 +12716,7 @@
 </file>
 
 <file path=customXml/itemProps1.xml><?xml version="1.0" encoding="utf-8"?>
-<ds:datastoreItem xmlns:ds="http://schemas.openxmlformats.org/officeDocument/2006/customXml" ds:itemID="{51162CAD-4F34-4A85-98EC-D8816DCDE8EA}">
+<ds:datastoreItem xmlns:ds="http://schemas.openxmlformats.org/officeDocument/2006/customXml" ds:itemID="{441C9727-63C1-4C0C-A33B-A0D4DD1E5ACB}">
   <ds:schemaRefs>
     <ds:schemaRef ds:uri="http://schemas.openxmlformats.org/officeDocument/2006/bibliography"/>
   </ds:schemaRefs>

</xml_diff>

<commit_message>
Alteração no Apendice IV
</commit_message>
<xml_diff>
--- a/docs/apendice4.docx
+++ b/docs/apendice4.docx
@@ -562,7 +562,7 @@
           <w:noProof/>
           <w:szCs w:val="24"/>
         </w:rPr>
-        <w:t>27 de outubro de 2017</w:t>
+        <w:t>29 de outubro de 2017</w:t>
       </w:r>
       <w:r>
         <w:rPr>
@@ -994,7 +994,7 @@
           <w:noProof/>
           <w:szCs w:val="24"/>
         </w:rPr>
-        <w:t>27 de outubro de 2017</w:t>
+        <w:t>29 de outubro de 2017</w:t>
       </w:r>
       <w:r>
         <w:rPr>
@@ -4057,14 +4057,27 @@
         <w:lastRenderedPageBreak/>
         <w:t xml:space="preserve">Figura </w:t>
       </w:r>
-      <w:fldSimple w:instr=" SEQ Figura \* ARABIC ">
-        <w:r>
-          <w:rPr>
-            <w:noProof/>
-          </w:rPr>
-          <w:t>1</w:t>
-        </w:r>
-      </w:fldSimple>
+      <w:r>
+        <w:fldChar w:fldCharType="begin"/>
+      </w:r>
+      <w:r>
+        <w:instrText xml:space="preserve"> SEQ Figura \* ARABIC </w:instrText>
+      </w:r>
+      <w:r>
+        <w:fldChar w:fldCharType="separate"/>
+      </w:r>
+      <w:r>
+        <w:rPr>
+          <w:noProof/>
+        </w:rPr>
+        <w:t>1</w:t>
+      </w:r>
+      <w:r>
+        <w:rPr>
+          <w:noProof/>
+        </w:rPr>
+        <w:fldChar w:fldCharType="end"/>
+      </w:r>
       <w:bookmarkEnd w:id="29"/>
       <w:r>
         <w:rPr>
@@ -4807,14 +4820,27 @@
       <w:r>
         <w:t xml:space="preserve">Figura </w:t>
       </w:r>
-      <w:fldSimple w:instr=" SEQ Figura \* ARABIC ">
-        <w:r>
-          <w:rPr>
-            <w:noProof/>
-          </w:rPr>
-          <w:t>2</w:t>
-        </w:r>
-      </w:fldSimple>
+      <w:r>
+        <w:fldChar w:fldCharType="begin"/>
+      </w:r>
+      <w:r>
+        <w:instrText xml:space="preserve"> SEQ Figura \* ARABIC </w:instrText>
+      </w:r>
+      <w:r>
+        <w:fldChar w:fldCharType="separate"/>
+      </w:r>
+      <w:r>
+        <w:rPr>
+          <w:noProof/>
+        </w:rPr>
+        <w:t>2</w:t>
+      </w:r>
+      <w:r>
+        <w:rPr>
+          <w:noProof/>
+        </w:rPr>
+        <w:fldChar w:fldCharType="end"/>
+      </w:r>
       <w:bookmarkEnd w:id="43"/>
       <w:r>
         <w:t>: Diagrama de Casos de Uso</w:t>
@@ -4929,13 +4955,7 @@
         <w:t xml:space="preserve"> a plataforma possui os casos de uso</w:t>
       </w:r>
       <w:r>
-        <w:t xml:space="preserve"> responsáveis </w:t>
-      </w:r>
-      <w:r>
-        <w:t>por identificar possíveis atores ou usuários do sistema e suas interações com as funcionalidades (SOMMERVILLE, 2011)</w:t>
-      </w:r>
-      <w:r>
-        <w:t>. E</w:t>
+        <w:t xml:space="preserve"> responsáveis por identificar possíveis atores ou usuários do sistema e suas interações com as funcionalidades (SOMMERVILLE, 2011). E</w:t>
       </w:r>
       <w:r>
         <w:t>xiste apenas um tipo de usuário que é responsável por gerenciar todo</w:t>
@@ -5511,11 +5531,6 @@
       <w:bookmarkEnd w:id="56"/>
     </w:p>
     <w:p>
-      <w:pPr>
-        <w:rPr>
-          <w:rStyle w:val="Fontepargpadro1"/>
-        </w:rPr>
-      </w:pPr>
       <w:r>
         <w:rPr>
           <w:rStyle w:val="Fontepargpadro1"/>
@@ -5580,20 +5595,6 @@
         </w:rPr>
         <w:t>), a loja é especializada em conteúdo gamer, os produtos variam desde monitores customizados até gabinetes temáticos (caixa que envolve o computador fisicamente). A loja possui um sistema que permite um usuário inexperiente montar o próprio computador combinando peças individualmente mostrando os preços, permitindo o utilizador controlar seus gastos.</w:t>
       </w:r>
-    </w:p>
-    <w:p>
-      <w:pPr>
-        <w:suppressAutoHyphens w:val="0"/>
-        <w:spacing w:after="0"/>
-        <w:ind w:firstLine="0"/>
-        <w:jc w:val="left"/>
-        <w:rPr>
-          <w:b/>
-          <w:bCs/>
-          <w:caps/>
-          <w:szCs w:val="24"/>
-        </w:rPr>
-      </w:pPr>
     </w:p>
     <w:p>
       <w:pPr>
@@ -5668,7 +5669,7 @@
         <w:pStyle w:val="PargrafodaLista"/>
         <w:numPr>
           <w:ilvl w:val="0"/>
-          <w:numId w:val="22"/>
+          <w:numId w:val="25"/>
         </w:numPr>
         <w:rPr>
           <w:rStyle w:val="Fontepargpadro1"/>
@@ -5686,7 +5687,7 @@
         <w:pStyle w:val="PargrafodaLista"/>
         <w:numPr>
           <w:ilvl w:val="0"/>
-          <w:numId w:val="22"/>
+          <w:numId w:val="25"/>
         </w:numPr>
         <w:rPr>
           <w:rStyle w:val="Fontepargpadro1"/>
@@ -5698,6 +5699,15 @@
         </w:rPr>
         <w:t>O histórico das ações realizadas dentro do sistema.</w:t>
       </w:r>
+    </w:p>
+    <w:p>
+      <w:pPr>
+        <w:pStyle w:val="PargrafodaLista"/>
+        <w:ind w:left="1060"/>
+        <w:rPr>
+          <w:rStyle w:val="Fontepargpadro1"/>
+        </w:rPr>
+      </w:pPr>
     </w:p>
     <w:p>
       <w:pPr>
@@ -5734,10 +5744,6 @@
     </w:p>
     <w:p>
       <w:pPr>
-        <w:suppressAutoHyphens w:val="0"/>
-        <w:spacing w:after="0"/>
-        <w:ind w:firstLine="295"/>
-        <w:jc w:val="left"/>
         <w:rPr>
           <w:rStyle w:val="Fontepargpadro1"/>
         </w:rPr>
@@ -5780,10 +5786,6 @@
     </w:p>
     <w:p>
       <w:pPr>
-        <w:suppressAutoHyphens w:val="0"/>
-        <w:spacing w:after="0"/>
-        <w:ind w:firstLine="295"/>
-        <w:jc w:val="left"/>
         <w:rPr>
           <w:rStyle w:val="Fontepargpadro1"/>
         </w:rPr>
@@ -5803,10 +5805,6 @@
     </w:p>
     <w:p>
       <w:pPr>
-        <w:suppressAutoHyphens w:val="0"/>
-        <w:spacing w:after="0"/>
-        <w:ind w:firstLine="295"/>
-        <w:jc w:val="left"/>
         <w:rPr>
           <w:rStyle w:val="Fontepargpadro1"/>
         </w:rPr>
@@ -5826,10 +5824,6 @@
     </w:p>
     <w:p>
       <w:pPr>
-        <w:suppressAutoHyphens w:val="0"/>
-        <w:spacing w:after="0"/>
-        <w:ind w:firstLine="295"/>
-        <w:jc w:val="left"/>
         <w:rPr>
           <w:rStyle w:val="Fontepargpadro1"/>
         </w:rPr>
@@ -5887,10 +5881,6 @@
     </w:p>
     <w:p>
       <w:pPr>
-        <w:suppressAutoHyphens w:val="0"/>
-        <w:spacing w:after="0"/>
-        <w:ind w:firstLine="295"/>
-        <w:jc w:val="left"/>
         <w:rPr>
           <w:rStyle w:val="Fontepargpadro1"/>
         </w:rPr>
@@ -5924,19 +5914,15 @@
     </w:p>
     <w:p>
       <w:pPr>
-        <w:suppressAutoHyphens w:val="0"/>
-        <w:spacing w:after="0"/>
-        <w:ind w:firstLine="295"/>
-        <w:jc w:val="left"/>
-        <w:rPr>
-          <w:rStyle w:val="Fontepargpadro1"/>
-        </w:rPr>
-      </w:pPr>
-      <w:r>
-        <w:rPr>
-          <w:rStyle w:val="Fontepargpadro1"/>
-        </w:rPr>
-        <w:t>O projeto também disponibilizou duas oficinas extras, uma realizada no turno da noite para o PROEJA do IFRS e a outra para o curso superior em TADS também do IFRS, ambas as oficinas tiveram uma temática visando abordar consertos e identificação de problemas superficiais em computadores</w:t>
+        <w:rPr>
+          <w:rStyle w:val="Fontepargpadro1"/>
+        </w:rPr>
+      </w:pPr>
+      <w:r>
+        <w:rPr>
+          <w:rStyle w:val="Fontepargpadro1"/>
+        </w:rPr>
+        <w:t>O projeto também disponibilizou duas oficinas extras, uma realizada no turno da noite para o PROEJA do IFRS e a outra para o curso superior TADS também do IFRS, ambas as oficinas tiveram uma temática visando abordar consertos e identificação de problemas superficiais em computadores</w:t>
       </w:r>
       <w:r>
         <w:rPr>
@@ -5947,10 +5933,6 @@
     </w:p>
     <w:p>
       <w:pPr>
-        <w:suppressAutoHyphens w:val="0"/>
-        <w:spacing w:after="0"/>
-        <w:ind w:firstLine="295"/>
-        <w:jc w:val="left"/>
         <w:rPr>
           <w:rStyle w:val="Fontepargpadro1"/>
         </w:rPr>
@@ -5965,14 +5947,27 @@
         <w:lastRenderedPageBreak/>
         <w:t xml:space="preserve">Figura </w:t>
       </w:r>
-      <w:fldSimple w:instr=" SEQ Figura \* ARABIC ">
-        <w:r>
-          <w:rPr>
-            <w:noProof/>
-          </w:rPr>
-          <w:t>3</w:t>
-        </w:r>
-      </w:fldSimple>
+      <w:r>
+        <w:fldChar w:fldCharType="begin"/>
+      </w:r>
+      <w:r>
+        <w:instrText xml:space="preserve"> SEQ Figura \* ARABIC </w:instrText>
+      </w:r>
+      <w:r>
+        <w:fldChar w:fldCharType="separate"/>
+      </w:r>
+      <w:r>
+        <w:rPr>
+          <w:noProof/>
+        </w:rPr>
+        <w:t>3</w:t>
+      </w:r>
+      <w:r>
+        <w:rPr>
+          <w:noProof/>
+        </w:rPr>
+        <w:fldChar w:fldCharType="end"/>
+      </w:r>
       <w:r>
         <w:t>: Oficina realizada para o PROEJA do IFRS Canoas</w:t>
       </w:r>
@@ -6165,24 +6160,37 @@
         <w:pStyle w:val="Legenda"/>
         <w:keepNext/>
       </w:pPr>
-      <w:bookmarkStart w:id="66" w:name="_Ref496907162"/>
-      <w:bookmarkStart w:id="67" w:name="_Ref496907167"/>
+      <w:bookmarkStart w:id="66" w:name="_Ref496907167"/>
+      <w:bookmarkStart w:id="67" w:name="_Ref496907162"/>
       <w:r>
         <w:t xml:space="preserve">Figura </w:t>
       </w:r>
-      <w:fldSimple w:instr=" SEQ Figura \* ARABIC ">
-        <w:r>
-          <w:rPr>
-            <w:noProof/>
-          </w:rPr>
-          <w:t>4</w:t>
-        </w:r>
-      </w:fldSimple>
+      <w:r>
+        <w:fldChar w:fldCharType="begin"/>
+      </w:r>
+      <w:r>
+        <w:instrText xml:space="preserve"> SEQ Figura \* ARABIC </w:instrText>
+      </w:r>
+      <w:r>
+        <w:fldChar w:fldCharType="separate"/>
+      </w:r>
+      <w:r>
+        <w:rPr>
+          <w:noProof/>
+        </w:rPr>
+        <w:t>4</w:t>
+      </w:r>
+      <w:r>
+        <w:rPr>
+          <w:noProof/>
+        </w:rPr>
+        <w:fldChar w:fldCharType="end"/>
+      </w:r>
+      <w:bookmarkEnd w:id="66"/>
+      <w:r>
+        <w:t>: Diagrama de entidade-relacionamento representando o banco de dados.</w:t>
+      </w:r>
       <w:bookmarkEnd w:id="67"/>
-      <w:r>
-        <w:t>: Diagrama de entidade-relacionamento representando o banco de dados.</w:t>
-      </w:r>
-      <w:bookmarkEnd w:id="66"/>
     </w:p>
     <w:p>
       <w:pPr>
@@ -6244,42 +6252,454 @@
           </wp:inline>
         </w:drawing>
       </w:r>
-      <w:bookmarkStart w:id="68" w:name="_GoBack"/>
-      <w:bookmarkEnd w:id="68"/>
-    </w:p>
-    <w:p>
-      <w:pPr>
-        <w:suppressAutoHyphens w:val="0"/>
-        <w:spacing w:after="0"/>
-        <w:ind w:firstLine="295"/>
-        <w:jc w:val="left"/>
-      </w:pPr>
-      <w:r>
+    </w:p>
+    <w:p>
+      <w:pPr>
+        <w:rPr>
+          <w:rStyle w:val="Fontepargpadro1"/>
+        </w:rPr>
+      </w:pPr>
+    </w:p>
+    <w:p>
+      <w:pPr>
+        <w:rPr>
+          <w:rStyle w:val="Fontepargpadro1"/>
+        </w:rPr>
+      </w:pPr>
+      <w:r>
+        <w:rPr>
+          <w:rStyle w:val="Fontepargpadro1"/>
+        </w:rPr>
         <w:t xml:space="preserve">Conforme o diagrama apresentado na </w:t>
       </w:r>
       <w:r>
+        <w:rPr>
+          <w:rStyle w:val="Fontepargpadro1"/>
+        </w:rPr>
         <w:fldChar w:fldCharType="begin"/>
       </w:r>
       <w:r>
+        <w:rPr>
+          <w:rStyle w:val="Fontepargpadro1"/>
+        </w:rPr>
         <w:instrText xml:space="preserve"> REF _Ref496907167 \h </w:instrText>
       </w:r>
       <w:r>
+        <w:rPr>
+          <w:rStyle w:val="Fontepargpadro1"/>
+        </w:rPr>
+      </w:r>
+      <w:r>
+        <w:rPr>
+          <w:rStyle w:val="Fontepargpadro1"/>
+        </w:rPr>
+        <w:instrText xml:space="preserve"> \* MERGEFORMAT </w:instrText>
+      </w:r>
+      <w:r>
+        <w:rPr>
+          <w:rStyle w:val="Fontepargpadro1"/>
+        </w:rPr>
         <w:fldChar w:fldCharType="separate"/>
       </w:r>
       <w:r>
+        <w:rPr>
+          <w:rStyle w:val="Fontepargpadro1"/>
+        </w:rPr>
+        <w:t>Figura 4</w:t>
+      </w:r>
+      <w:r>
+        <w:rPr>
+          <w:rStyle w:val="Fontepargpadro1"/>
+        </w:rPr>
+        <w:fldChar w:fldCharType="end"/>
+      </w:r>
+      <w:r>
+        <w:rPr>
+          <w:rStyle w:val="Fontepargpadro1"/>
+        </w:rPr>
+        <w:t xml:space="preserve">, todas os componentes do SmartInv se relacionam a uma </w:t>
+      </w:r>
+      <w:r>
+        <w:rPr>
+          <w:rStyle w:val="Fontepargpadro1"/>
+        </w:rPr>
+        <w:t>entidade denominada computador. O registro informando a qual computador aquele componente pertence é armazenado no próprio componente, permitindo existir múltiplos semelhantes</w:t>
+      </w:r>
+      <w:r>
+        <w:rPr>
+          <w:rStyle w:val="Fontepargpadro1"/>
+        </w:rPr>
+        <w:t xml:space="preserve"> vinculados a</w:t>
+      </w:r>
+      <w:r>
+        <w:rPr>
+          <w:rStyle w:val="Fontepargpadro1"/>
+        </w:rPr>
+        <w:t xml:space="preserve">o mesmo computador. </w:t>
+      </w:r>
+    </w:p>
+    <w:p>
+      <w:pPr>
+        <w:rPr>
+          <w:rStyle w:val="Fontepargpadro1"/>
+        </w:rPr>
+      </w:pPr>
+      <w:r>
+        <w:rPr>
+          <w:rStyle w:val="Fontepargpadro1"/>
+        </w:rPr>
+        <w:t>Com a modelagem do banco de dados finalizada, foi escolhido utilizar o PostgreSQL como o sistema gerenciador de banco de dados, visto que o servidor disponibilizado pela instituição utiliza deste.</w:t>
+      </w:r>
+    </w:p>
+    <w:p>
+      <w:pPr>
+        <w:rPr>
+          <w:rStyle w:val="Fontepargpadro1"/>
+        </w:rPr>
+      </w:pPr>
+      <w:r>
+        <w:rPr>
+          <w:rStyle w:val="Fontepargpadro1"/>
+        </w:rPr>
+        <w:lastRenderedPageBreak/>
+        <w:t xml:space="preserve">Visando obter uma melhor manipulação do </w:t>
+      </w:r>
+      <w:proofErr w:type="spellStart"/>
+      <w:r>
+        <w:rPr>
+          <w:rStyle w:val="Fontepargpadro1"/>
+        </w:rPr>
+        <w:t>SmartInv</w:t>
+      </w:r>
+      <w:proofErr w:type="spellEnd"/>
+      <w:r>
+        <w:rPr>
+          <w:rStyle w:val="Fontepargpadro1"/>
+        </w:rPr>
+        <w:t xml:space="preserve"> e automatização na manipulação dos dados, optou-se por utilizar o </w:t>
+      </w:r>
+      <w:r>
+        <w:rPr>
+          <w:rStyle w:val="Fontepargpadro1"/>
+          <w:i/>
+        </w:rPr>
+        <w:t>framework</w:t>
+      </w:r>
+      <w:r>
+        <w:rPr>
+          <w:rStyle w:val="Fontepargpadro1"/>
+          <w:i/>
+        </w:rPr>
+        <w:t xml:space="preserve"> </w:t>
+      </w:r>
+      <w:proofErr w:type="spellStart"/>
+      <w:r>
+        <w:rPr>
+          <w:rStyle w:val="Fontepargpadro1"/>
+        </w:rPr>
+        <w:t>Enyalius</w:t>
+      </w:r>
+      <w:proofErr w:type="spellEnd"/>
+      <w:r>
+        <w:rPr>
+          <w:rStyle w:val="Fontepargpadro1"/>
+        </w:rPr>
+        <w:t xml:space="preserve"> </w:t>
+      </w:r>
+      <w:r>
+        <w:rPr>
+          <w:rStyle w:val="Fontepargpadro1"/>
+        </w:rPr>
+        <w:t>em conjunto com o padrão</w:t>
+      </w:r>
+      <w:r>
+        <w:rPr>
+          <w:rStyle w:val="Fontepargpadro1"/>
+        </w:rPr>
+        <w:t xml:space="preserve"> </w:t>
+      </w:r>
+      <w:proofErr w:type="spellStart"/>
+      <w:r>
+        <w:rPr>
+          <w:rStyle w:val="Fontepargpadro1"/>
+          <w:i/>
+        </w:rPr>
+        <w:t>model-view-controller</w:t>
+      </w:r>
+      <w:proofErr w:type="spellEnd"/>
+      <w:r>
+        <w:rPr>
+          <w:rStyle w:val="Fontepargpadro1"/>
+          <w:i/>
+        </w:rPr>
+        <w:t xml:space="preserve"> </w:t>
+      </w:r>
+      <w:r>
+        <w:rPr>
+          <w:rStyle w:val="Fontepargpadro1"/>
+        </w:rPr>
+        <w:t>(MVC), separando a</w:t>
+      </w:r>
+      <w:r>
+        <w:rPr>
+          <w:rStyle w:val="Fontepargpadro1"/>
+        </w:rPr>
+        <w:t xml:space="preserve"> apresentação e a interação dos dados do si</w:t>
+      </w:r>
+      <w:r>
+        <w:rPr>
+          <w:rStyle w:val="Fontepargpadro1"/>
+        </w:rPr>
+        <w:t>stema,</w:t>
+      </w:r>
+      <w:r>
+        <w:rPr>
+          <w:rStyle w:val="Fontepargpadro1"/>
+        </w:rPr>
+        <w:t xml:space="preserve"> estrutura</w:t>
+      </w:r>
+      <w:r>
+        <w:rPr>
+          <w:rStyle w:val="Fontepargpadro1"/>
+        </w:rPr>
+        <w:t>n</w:t>
+      </w:r>
+      <w:r>
+        <w:rPr>
+          <w:rStyle w:val="Fontepargpadro1"/>
+        </w:rPr>
+        <w:t xml:space="preserve">do em três </w:t>
+      </w:r>
+      <w:r>
+        <w:rPr>
+          <w:rStyle w:val="Fontepargpadro1"/>
+        </w:rPr>
+        <w:t>elementos</w:t>
+      </w:r>
+      <w:r>
+        <w:rPr>
+          <w:rStyle w:val="Fontepargpadro1"/>
+        </w:rPr>
+        <w:t xml:space="preserve"> (controlador, visualizador e modelo)</w:t>
+      </w:r>
+      <w:r>
+        <w:rPr>
+          <w:rStyle w:val="Fontepargpadro1"/>
+        </w:rPr>
+        <w:t xml:space="preserve"> que</w:t>
+      </w:r>
+      <w:r>
+        <w:rPr>
+          <w:rStyle w:val="Fontepargpadro1"/>
+        </w:rPr>
+        <w:t xml:space="preserve"> </w:t>
+      </w:r>
+      <w:r>
+        <w:rPr>
+          <w:rStyle w:val="Fontepargpadro1"/>
+        </w:rPr>
+        <w:t xml:space="preserve">interagem entre si </w:t>
+      </w:r>
+      <w:r>
+        <w:rPr>
+          <w:rStyle w:val="Fontepargpadro1"/>
+        </w:rPr>
+        <w:t>(</w:t>
+      </w:r>
+      <w:commentRangeStart w:id="68"/>
+      <w:r>
+        <w:rPr>
+          <w:rStyle w:val="Fontepargpadro1"/>
+        </w:rPr>
+        <w:t>SOMMERVILLE, 200X</w:t>
+      </w:r>
+      <w:commentRangeEnd w:id="68"/>
+      <w:r>
+        <w:rPr>
+          <w:rStyle w:val="Refdecomentrio"/>
+        </w:rPr>
+        <w:commentReference w:id="68"/>
+      </w:r>
+      <w:r>
+        <w:rPr>
+          <w:rStyle w:val="Fontepargpadro1"/>
+        </w:rPr>
+        <w:t>)</w:t>
+      </w:r>
+      <w:r>
+        <w:rPr>
+          <w:rStyle w:val="Fontepargpadro1"/>
+        </w:rPr>
+        <w:t xml:space="preserve">. </w:t>
+      </w:r>
+    </w:p>
+    <w:p>
+      <w:pPr>
+        <w:pStyle w:val="Legenda"/>
+        <w:keepNext/>
+      </w:pPr>
+      <w:bookmarkStart w:id="69" w:name="_Ref497069827"/>
+      <w:bookmarkStart w:id="70" w:name="_Ref497069833"/>
+      <w:r>
         <w:t xml:space="preserve">Figura </w:t>
       </w:r>
-      <w:r>
-        <w:rPr>
-          <w:noProof/>
-        </w:rPr>
-        <w:t>4</w:t>
-      </w:r>
-      <w:r>
+      <w:fldSimple w:instr=" SEQ Figura \* ARABIC ">
+        <w:r>
+          <w:rPr>
+            <w:noProof/>
+          </w:rPr>
+          <w:t>5</w:t>
+        </w:r>
+      </w:fldSimple>
+      <w:bookmarkEnd w:id="70"/>
+      <w:r>
+        <w:t>: Tela exibindo a lista com um tipo de componente</w:t>
+      </w:r>
+      <w:bookmarkEnd w:id="69"/>
+    </w:p>
+    <w:p>
+      <w:pPr>
+        <w:rPr>
+          <w:rStyle w:val="Fontepargpadro1"/>
+        </w:rPr>
+      </w:pPr>
+      <w:r>
+        <w:rPr>
+          <w:rStyle w:val="Fontepargpadro1"/>
+          <w:noProof/>
+        </w:rPr>
+        <w:drawing>
+          <wp:inline distT="0" distB="0" distL="0" distR="0" wp14:anchorId="324AC380" wp14:editId="0B897472">
+            <wp:extent cx="5400675" cy="2486025"/>
+            <wp:effectExtent l="0" t="0" r="9525" b="9525"/>
+            <wp:docPr id="6" name="Imagem 6" descr="C:\Users\Nuunees\Desktop\Screenshot_1.png"/>
+            <wp:cNvGraphicFramePr>
+              <a:graphicFrameLocks xmlns:a="http://schemas.openxmlformats.org/drawingml/2006/main" noChangeAspect="1"/>
+            </wp:cNvGraphicFramePr>
+            <a:graphic xmlns:a="http://schemas.openxmlformats.org/drawingml/2006/main">
+              <a:graphicData uri="http://schemas.openxmlformats.org/drawingml/2006/picture">
+                <pic:pic xmlns:pic="http://schemas.openxmlformats.org/drawingml/2006/picture">
+                  <pic:nvPicPr>
+                    <pic:cNvPr id="0" name="Picture 2" descr="C:\Users\Nuunees\Desktop\Screenshot_1.png"/>
+                    <pic:cNvPicPr>
+                      <a:picLocks noChangeAspect="1" noChangeArrowheads="1"/>
+                    </pic:cNvPicPr>
+                  </pic:nvPicPr>
+                  <pic:blipFill>
+                    <a:blip r:embed="rId20">
+                      <a:extLst>
+                        <a:ext uri="{28A0092B-C50C-407E-A947-70E740481C1C}">
+                          <a14:useLocalDpi xmlns:a14="http://schemas.microsoft.com/office/drawing/2010/main" val="0"/>
+                        </a:ext>
+                      </a:extLst>
+                    </a:blip>
+                    <a:srcRect/>
+                    <a:stretch>
+                      <a:fillRect/>
+                    </a:stretch>
+                  </pic:blipFill>
+                  <pic:spPr bwMode="auto">
+                    <a:xfrm>
+                      <a:off x="0" y="0"/>
+                      <a:ext cx="5400675" cy="2486025"/>
+                    </a:xfrm>
+                    <a:prstGeom prst="rect">
+                      <a:avLst/>
+                    </a:prstGeom>
+                    <a:noFill/>
+                    <a:ln>
+                      <a:noFill/>
+                    </a:ln>
+                  </pic:spPr>
+                </pic:pic>
+              </a:graphicData>
+            </a:graphic>
+          </wp:inline>
+        </w:drawing>
+      </w:r>
+      <w:r>
+        <w:rPr>
+          <w:rStyle w:val="Fontepargpadro1"/>
+        </w:rPr>
+        <w:t xml:space="preserve"> </w:t>
+      </w:r>
+      <w:r>
+        <w:rPr>
+          <w:rStyle w:val="Fontepargpadro1"/>
+        </w:rPr>
+        <w:t xml:space="preserve">Com a utilização do </w:t>
+      </w:r>
+      <w:proofErr w:type="spellStart"/>
+      <w:r>
+        <w:rPr>
+          <w:rStyle w:val="Fontepargpadro1"/>
+        </w:rPr>
+        <w:t>Enyalius</w:t>
+      </w:r>
+      <w:proofErr w:type="spellEnd"/>
+      <w:r>
+        <w:rPr>
+          <w:rStyle w:val="Fontepargpadro1"/>
+        </w:rPr>
+        <w:t xml:space="preserve"> é possível configurar tabelas para exibição, edição, inserção e remoção dos dados através dos controladores de cada componente.</w:t>
+      </w:r>
+      <w:r>
+        <w:rPr>
+          <w:rStyle w:val="Fontepargpadro1"/>
+        </w:rPr>
+        <w:t xml:space="preserve"> A </w:t>
+      </w:r>
+      <w:r>
+        <w:rPr>
+          <w:rStyle w:val="Fontepargpadro1"/>
+        </w:rPr>
+        <w:fldChar w:fldCharType="begin"/>
+      </w:r>
+      <w:r>
+        <w:rPr>
+          <w:rStyle w:val="Fontepargpadro1"/>
+        </w:rPr>
+        <w:instrText xml:space="preserve"> REF _Ref497069833 \h </w:instrText>
+      </w:r>
+      <w:r>
+        <w:rPr>
+          <w:rStyle w:val="Fontepargpadro1"/>
+        </w:rPr>
+      </w:r>
+      <w:r>
+        <w:rPr>
+          <w:rStyle w:val="Fontepargpadro1"/>
+        </w:rPr>
+        <w:fldChar w:fldCharType="separate"/>
+      </w:r>
+      <w:r>
+        <w:t xml:space="preserve">Figura </w:t>
+      </w:r>
+      <w:r>
+        <w:rPr>
+          <w:noProof/>
+        </w:rPr>
+        <w:t>5</w:t>
+      </w:r>
+      <w:r>
+        <w:rPr>
+          <w:rStyle w:val="Fontepargpadro1"/>
+        </w:rPr>
         <w:fldChar w:fldCharType="end"/>
       </w:r>
       <w:r>
-        <w:t>, todas os componentes do SmartInv se relacionam a uma tabela denominada computador, o primeiro passo dado após o levantamento de requisitos foi a modelagem da plataforma através de diagramas de entidade-relacionamento banco de dados, sendo necessário optar por uma peça individual possuir uma coluna identificando o computador associado.</w:t>
+        <w:rPr>
+          <w:rStyle w:val="Fontepargpadro1"/>
+        </w:rPr>
+        <w:t xml:space="preserve"> mostra todos os componentes do tipo Processador listados em uma tabela com suas propriedades específicas (ID, Nome, Frequência, e etc.</w:t>
+      </w:r>
+      <w:bookmarkStart w:id="71" w:name="_GoBack"/>
+      <w:bookmarkEnd w:id="71"/>
+      <w:r>
+        <w:rPr>
+          <w:rStyle w:val="Fontepargpadro1"/>
+        </w:rPr>
+        <w:t>)</w:t>
       </w:r>
     </w:p>
     <w:p>
@@ -6294,12 +6714,12 @@
       <w:pPr>
         <w:pStyle w:val="Ttulo1"/>
       </w:pPr>
-      <w:bookmarkStart w:id="69" w:name="_Toc496274445"/>
+      <w:bookmarkStart w:id="72" w:name="_Toc496274445"/>
       <w:r>
         <w:lastRenderedPageBreak/>
         <w:t>Resultados</w:t>
       </w:r>
-      <w:bookmarkEnd w:id="69"/>
+      <w:bookmarkEnd w:id="72"/>
     </w:p>
     <w:p>
       <w:pPr>
@@ -6311,14 +6731,14 @@
         <w:ind w:left="295" w:hanging="295"/>
         <w:jc w:val="center"/>
       </w:pPr>
-      <w:bookmarkStart w:id="70" w:name="_Toc496274446"/>
+      <w:bookmarkStart w:id="73" w:name="_Toc496274446"/>
       <w:r>
         <w:lastRenderedPageBreak/>
         <w:t>referências</w:t>
       </w:r>
       <w:bookmarkEnd w:id="38"/>
       <w:bookmarkEnd w:id="39"/>
-      <w:bookmarkEnd w:id="70"/>
+      <w:bookmarkEnd w:id="73"/>
     </w:p>
     <w:p>
       <w:pPr>
@@ -6350,44 +6770,114 @@
         <w:ind w:firstLine="0"/>
       </w:pPr>
       <w:r>
-        <w:t xml:space="preserve">GIANESI, Irineu Gustavo Nogueira; DE BIAZZI, Jorge Luiz. Gestão estratégica dos estoques. </w:t>
-      </w:r>
-      <w:r>
-        <w:rPr>
-          <w:b/>
-        </w:rPr>
-        <w:t>Revista de Administração</w:t>
-      </w:r>
-      <w:r>
-        <w:t xml:space="preserve">, v. 46, n. 3, </w:t>
-      </w:r>
-      <w:commentRangeStart w:id="71"/>
-      <w:r>
-        <w:t>p. 290-304, 2011.</w:t>
-      </w:r>
-      <w:commentRangeEnd w:id="71"/>
-      <w:r>
-        <w:rPr>
-          <w:rStyle w:val="Refdecomentrio"/>
-        </w:rPr>
-        <w:commentReference w:id="71"/>
+        <w:t xml:space="preserve">DRAGO, I.; SCROCH, K. A. S.; RIBEIRO, M. R.; SILVA, H. de F. N. Metodologias que estimulam o compartilhamento de conhecimentos: a experiência do Global </w:t>
+      </w:r>
+      <w:proofErr w:type="spellStart"/>
+      <w:r>
+        <w:t>Forum</w:t>
+      </w:r>
+      <w:proofErr w:type="spellEnd"/>
+      <w:r>
+        <w:t xml:space="preserve"> América Latina - GFAL. </w:t>
+      </w:r>
+      <w:proofErr w:type="spellStart"/>
+      <w:r>
+        <w:t>AtoZ</w:t>
+      </w:r>
+      <w:proofErr w:type="spellEnd"/>
+      <w:r>
+        <w:t>, Curitiba, v. 1, n. 1, p. 38-49, jan./jun. 2011. Disponível em:</w:t>
+      </w:r>
+      <w:r>
+        <w:t xml:space="preserve"> &lt;</w:t>
+      </w:r>
+      <w:r>
+        <w:t>http://revistas.ufpr.br/</w:t>
+      </w:r>
+      <w:proofErr w:type="spellStart"/>
+      <w:r>
+        <w:t>atoz</w:t>
+      </w:r>
+      <w:proofErr w:type="spellEnd"/>
+      <w:r>
+        <w:t>/</w:t>
+      </w:r>
+      <w:proofErr w:type="spellStart"/>
+      <w:r>
+        <w:t>article</w:t>
+      </w:r>
+      <w:proofErr w:type="spellEnd"/>
+      <w:r>
+        <w:t>/</w:t>
+      </w:r>
+      <w:proofErr w:type="spellStart"/>
+      <w:r>
+        <w:t>view</w:t>
+      </w:r>
+      <w:proofErr w:type="spellEnd"/>
+      <w:r>
+        <w:t>/41282/25204</w:t>
+      </w:r>
+      <w:r>
+        <w:t>&gt;.</w:t>
+      </w:r>
+      <w:r>
+        <w:t xml:space="preserve"> Acesso em</w:t>
+      </w:r>
+      <w:r>
+        <w:t xml:space="preserve"> 20/10/2017.</w:t>
       </w:r>
     </w:p>
     <w:p>
       <w:pPr>
         <w:spacing w:before="100" w:after="100"/>
         <w:ind w:firstLine="0"/>
-        <w:rPr>
-          <w:b/>
-          <w:szCs w:val="24"/>
-          <w:u w:val="single"/>
-        </w:rPr>
       </w:pPr>
     </w:p>
     <w:p>
       <w:pPr>
         <w:spacing w:before="100" w:after="100"/>
         <w:ind w:firstLine="0"/>
+      </w:pPr>
+      <w:r>
+        <w:t xml:space="preserve">GIANESI, Irineu Gustavo Nogueira; DE BIAZZI, Jorge Luiz. Gestão estratégica dos estoques. </w:t>
+      </w:r>
+      <w:r>
+        <w:rPr>
+          <w:b/>
+        </w:rPr>
+        <w:t>Revista de Administração</w:t>
+      </w:r>
+      <w:r>
+        <w:t xml:space="preserve">, v. 46, n. 3, </w:t>
+      </w:r>
+      <w:commentRangeStart w:id="74"/>
+      <w:r>
+        <w:t>p. 290-304, 2011.</w:t>
+      </w:r>
+      <w:commentRangeEnd w:id="74"/>
+      <w:r>
+        <w:rPr>
+          <w:rStyle w:val="Refdecomentrio"/>
+        </w:rPr>
+        <w:commentReference w:id="74"/>
+      </w:r>
+    </w:p>
+    <w:p>
+      <w:pPr>
+        <w:spacing w:before="100" w:after="100"/>
+        <w:ind w:firstLine="0"/>
+        <w:rPr>
+          <w:b/>
+          <w:szCs w:val="24"/>
+          <w:u w:val="single"/>
+        </w:rPr>
+      </w:pPr>
+    </w:p>
+    <w:p>
+      <w:pPr>
+        <w:spacing w:before="100" w:after="100"/>
+        <w:ind w:firstLine="0"/>
         <w:rPr>
           <w:szCs w:val="24"/>
           <w:lang w:val="en-US"/>
@@ -6430,7 +6920,6 @@
       <w:pPr>
         <w:rPr>
           <w:szCs w:val="24"/>
-          <w:lang w:val="en-US"/>
         </w:rPr>
       </w:pPr>
     </w:p>
@@ -6444,22 +6933,22 @@
         <w:ind w:left="295" w:hanging="295"/>
         <w:jc w:val="center"/>
       </w:pPr>
-      <w:bookmarkStart w:id="72" w:name="_Toc215560140"/>
-      <w:bookmarkStart w:id="73" w:name="_Toc215560267"/>
-      <w:bookmarkStart w:id="74" w:name="_Toc496274447"/>
+      <w:bookmarkStart w:id="75" w:name="_Toc215560140"/>
+      <w:bookmarkStart w:id="76" w:name="_Toc215560267"/>
+      <w:bookmarkStart w:id="77" w:name="_Toc496274447"/>
       <w:r>
         <w:lastRenderedPageBreak/>
         <w:t>glossário</w:t>
       </w:r>
-      <w:bookmarkEnd w:id="72"/>
-      <w:bookmarkEnd w:id="73"/>
+      <w:bookmarkEnd w:id="75"/>
+      <w:bookmarkEnd w:id="76"/>
       <w:r>
         <w:t xml:space="preserve"> </w:t>
       </w:r>
       <w:r>
         <w:t>(OPCIONAL)</w:t>
       </w:r>
-      <w:bookmarkEnd w:id="74"/>
+      <w:bookmarkEnd w:id="77"/>
     </w:p>
     <w:p>
       <w:pPr>
@@ -6496,11 +6985,11 @@
         <w:ind w:left="295" w:hanging="295"/>
         <w:jc w:val="center"/>
       </w:pPr>
-      <w:bookmarkStart w:id="75" w:name="_Toc215560143"/>
-      <w:bookmarkStart w:id="76" w:name="_Toc215560270"/>
-      <w:bookmarkStart w:id="77" w:name="_Toc496274448"/>
-      <w:bookmarkStart w:id="78" w:name="_Toc215560141"/>
-      <w:bookmarkStart w:id="79" w:name="_Toc215560268"/>
+      <w:bookmarkStart w:id="78" w:name="_Toc215560143"/>
+      <w:bookmarkStart w:id="79" w:name="_Toc215560270"/>
+      <w:bookmarkStart w:id="80" w:name="_Toc496274448"/>
+      <w:bookmarkStart w:id="81" w:name="_Toc215560141"/>
+      <w:bookmarkStart w:id="82" w:name="_Toc215560268"/>
       <w:r>
         <w:lastRenderedPageBreak/>
         <w:t xml:space="preserve">apêndice </w:t>
@@ -6522,9 +7011,9 @@
       <w:r>
         <w:t xml:space="preserve"> apêndice</w:t>
       </w:r>
-      <w:bookmarkEnd w:id="75"/>
-      <w:bookmarkEnd w:id="76"/>
-      <w:bookmarkEnd w:id="77"/>
+      <w:bookmarkEnd w:id="78"/>
+      <w:bookmarkEnd w:id="79"/>
+      <w:bookmarkEnd w:id="80"/>
     </w:p>
     <w:p>
       <w:pPr>
@@ -6652,7 +7141,7 @@
         <w:ind w:left="295" w:hanging="295"/>
         <w:jc w:val="center"/>
       </w:pPr>
-      <w:bookmarkStart w:id="80" w:name="_Toc496274449"/>
+      <w:bookmarkStart w:id="83" w:name="_Toc496274449"/>
       <w:r>
         <w:lastRenderedPageBreak/>
         <w:t xml:space="preserve">anexo A </w:t>
@@ -6677,9 +7166,9 @@
       <w:r>
         <w:t xml:space="preserve"> anexo</w:t>
       </w:r>
-      <w:bookmarkEnd w:id="78"/>
-      <w:bookmarkEnd w:id="79"/>
-      <w:bookmarkEnd w:id="80"/>
+      <w:bookmarkEnd w:id="81"/>
+      <w:bookmarkEnd w:id="82"/>
+      <w:bookmarkEnd w:id="83"/>
     </w:p>
     <w:p>
       <w:pPr>
@@ -6830,7 +7319,7 @@
       </w:r>
     </w:p>
     <w:sectPr>
-      <w:headerReference w:type="first" r:id="rId20"/>
+      <w:headerReference w:type="first" r:id="rId21"/>
       <w:footnotePr>
         <w:pos w:val="beneathText"/>
       </w:footnotePr>
@@ -7458,7 +7947,23 @@
       </w:r>
     </w:p>
   </w:comment>
-  <w:comment w:id="71" w:author="IFRS Canoas" w:date="2017-10-27T17:04:00Z" w:initials="IFRS">
+  <w:comment w:id="68" w:author="Nuunees" w:date="2017-10-29T19:54:00Z" w:initials="N">
+    <w:p>
+      <w:pPr>
+        <w:pStyle w:val="Textodecomentrio"/>
+      </w:pPr>
+      <w:r>
+        <w:rPr>
+          <w:rStyle w:val="Refdecomentrio"/>
+        </w:rPr>
+        <w:annotationRef/>
+      </w:r>
+      <w:r>
+        <w:t>ARRUMAR O ANO, REFERENCIA CERTA</w:t>
+      </w:r>
+    </w:p>
+  </w:comment>
+  <w:comment w:id="74" w:author="IFRS Canoas" w:date="2017-10-27T17:04:00Z" w:initials="IFRS">
     <w:p>
       <w:pPr>
         <w:pStyle w:val="Textodecomentrio"/>
@@ -7505,6 +8010,7 @@
   <w15:commentEx w15:paraId="7F746363" w15:done="0"/>
   <w15:commentEx w15:paraId="27FD02B4" w15:done="0"/>
   <w15:commentEx w15:paraId="0E07010A" w15:done="0"/>
+  <w15:commentEx w15:paraId="4271F19A" w15:done="0"/>
   <w15:commentEx w15:paraId="3E2906C2" w15:done="0"/>
 </w15:commentsEx>
 </file>
@@ -7537,6 +8043,7 @@
   <w16cid:commentId w16cid:paraId="7F746363" w16cid:durableId="1D9E0F73"/>
   <w16cid:commentId w16cid:paraId="27FD02B4" w16cid:durableId="1D9E0F75"/>
   <w16cid:commentId w16cid:paraId="0E07010A" w16cid:durableId="1D9E3BF5"/>
+  <w16cid:commentId w16cid:paraId="4271F19A" w16cid:durableId="1DA0B074"/>
   <w16cid:commentId w16cid:paraId="3E2906C2" w16cid:durableId="1D9E0F74"/>
 </w16cid:commentsIds>
 </file>
@@ -9135,6 +9642,119 @@
     </w:lvl>
   </w:abstractNum>
   <w:abstractNum w:abstractNumId="11" w15:restartNumberingAfterBreak="0">
+    <w:nsid w:val="65384FB0"/>
+    <w:multiLevelType w:val="hybridMultilevel"/>
+    <w:tmpl w:val="C3E23DD2"/>
+    <w:lvl w:ilvl="0" w:tplc="04160001">
+      <w:start w:val="1"/>
+      <w:numFmt w:val="bullet"/>
+      <w:lvlText w:val=""/>
+      <w:lvlJc w:val="left"/>
+      <w:pPr>
+        <w:ind w:left="1060" w:hanging="360"/>
+      </w:pPr>
+      <w:rPr>
+        <w:rFonts w:ascii="Symbol" w:hAnsi="Symbol" w:hint="default"/>
+      </w:rPr>
+    </w:lvl>
+    <w:lvl w:ilvl="1" w:tplc="04160003" w:tentative="1">
+      <w:start w:val="1"/>
+      <w:numFmt w:val="bullet"/>
+      <w:lvlText w:val="o"/>
+      <w:lvlJc w:val="left"/>
+      <w:pPr>
+        <w:ind w:left="1780" w:hanging="360"/>
+      </w:pPr>
+      <w:rPr>
+        <w:rFonts w:ascii="Courier New" w:hAnsi="Courier New" w:cs="Courier New" w:hint="default"/>
+      </w:rPr>
+    </w:lvl>
+    <w:lvl w:ilvl="2" w:tplc="04160005" w:tentative="1">
+      <w:start w:val="1"/>
+      <w:numFmt w:val="bullet"/>
+      <w:lvlText w:val=""/>
+      <w:lvlJc w:val="left"/>
+      <w:pPr>
+        <w:ind w:left="2500" w:hanging="360"/>
+      </w:pPr>
+      <w:rPr>
+        <w:rFonts w:ascii="Wingdings" w:hAnsi="Wingdings" w:hint="default"/>
+      </w:rPr>
+    </w:lvl>
+    <w:lvl w:ilvl="3" w:tplc="04160001" w:tentative="1">
+      <w:start w:val="1"/>
+      <w:numFmt w:val="bullet"/>
+      <w:lvlText w:val=""/>
+      <w:lvlJc w:val="left"/>
+      <w:pPr>
+        <w:ind w:left="3220" w:hanging="360"/>
+      </w:pPr>
+      <w:rPr>
+        <w:rFonts w:ascii="Symbol" w:hAnsi="Symbol" w:hint="default"/>
+      </w:rPr>
+    </w:lvl>
+    <w:lvl w:ilvl="4" w:tplc="04160003" w:tentative="1">
+      <w:start w:val="1"/>
+      <w:numFmt w:val="bullet"/>
+      <w:lvlText w:val="o"/>
+      <w:lvlJc w:val="left"/>
+      <w:pPr>
+        <w:ind w:left="3940" w:hanging="360"/>
+      </w:pPr>
+      <w:rPr>
+        <w:rFonts w:ascii="Courier New" w:hAnsi="Courier New" w:cs="Courier New" w:hint="default"/>
+      </w:rPr>
+    </w:lvl>
+    <w:lvl w:ilvl="5" w:tplc="04160005" w:tentative="1">
+      <w:start w:val="1"/>
+      <w:numFmt w:val="bullet"/>
+      <w:lvlText w:val=""/>
+      <w:lvlJc w:val="left"/>
+      <w:pPr>
+        <w:ind w:left="4660" w:hanging="360"/>
+      </w:pPr>
+      <w:rPr>
+        <w:rFonts w:ascii="Wingdings" w:hAnsi="Wingdings" w:hint="default"/>
+      </w:rPr>
+    </w:lvl>
+    <w:lvl w:ilvl="6" w:tplc="04160001" w:tentative="1">
+      <w:start w:val="1"/>
+      <w:numFmt w:val="bullet"/>
+      <w:lvlText w:val=""/>
+      <w:lvlJc w:val="left"/>
+      <w:pPr>
+        <w:ind w:left="5380" w:hanging="360"/>
+      </w:pPr>
+      <w:rPr>
+        <w:rFonts w:ascii="Symbol" w:hAnsi="Symbol" w:hint="default"/>
+      </w:rPr>
+    </w:lvl>
+    <w:lvl w:ilvl="7" w:tplc="04160003" w:tentative="1">
+      <w:start w:val="1"/>
+      <w:numFmt w:val="bullet"/>
+      <w:lvlText w:val="o"/>
+      <w:lvlJc w:val="left"/>
+      <w:pPr>
+        <w:ind w:left="6100" w:hanging="360"/>
+      </w:pPr>
+      <w:rPr>
+        <w:rFonts w:ascii="Courier New" w:hAnsi="Courier New" w:cs="Courier New" w:hint="default"/>
+      </w:rPr>
+    </w:lvl>
+    <w:lvl w:ilvl="8" w:tplc="04160005" w:tentative="1">
+      <w:start w:val="1"/>
+      <w:numFmt w:val="bullet"/>
+      <w:lvlText w:val=""/>
+      <w:lvlJc w:val="left"/>
+      <w:pPr>
+        <w:ind w:left="6820" w:hanging="360"/>
+      </w:pPr>
+      <w:rPr>
+        <w:rFonts w:ascii="Wingdings" w:hAnsi="Wingdings" w:hint="default"/>
+      </w:rPr>
+    </w:lvl>
+  </w:abstractNum>
+  <w:abstractNum w:abstractNumId="12" w15:restartNumberingAfterBreak="0">
     <w:nsid w:val="6D594CAB"/>
     <w:multiLevelType w:val="multilevel"/>
     <w:tmpl w:val="A83A2B38"/>
@@ -9298,7 +9918,7 @@
       </w:rPr>
     </w:lvl>
   </w:abstractNum>
-  <w:abstractNum w:abstractNumId="12" w15:restartNumberingAfterBreak="0">
+  <w:abstractNum w:abstractNumId="13" w15:restartNumberingAfterBreak="0">
     <w:nsid w:val="6FAC7AD1"/>
     <w:multiLevelType w:val="hybridMultilevel"/>
     <w:tmpl w:val="83804E82"/>
@@ -9387,7 +10007,7 @@
       </w:pPr>
     </w:lvl>
   </w:abstractNum>
-  <w:abstractNum w:abstractNumId="13" w15:restartNumberingAfterBreak="0">
+  <w:abstractNum w:abstractNumId="14" w15:restartNumberingAfterBreak="0">
     <w:nsid w:val="70C86B63"/>
     <w:multiLevelType w:val="multilevel"/>
     <w:tmpl w:val="36A0155C"/>
@@ -9543,7 +10163,7 @@
       </w:rPr>
     </w:lvl>
   </w:abstractNum>
-  <w:abstractNum w:abstractNumId="14" w15:restartNumberingAfterBreak="0">
+  <w:abstractNum w:abstractNumId="15" w15:restartNumberingAfterBreak="0">
     <w:nsid w:val="7D2B27A2"/>
     <w:multiLevelType w:val="hybridMultilevel"/>
     <w:tmpl w:val="74041842"/>
@@ -9672,16 +10292,16 @@
     <w:abstractNumId w:val="3"/>
   </w:num>
   <w:num w:numId="6">
-    <w:abstractNumId w:val="11"/>
+    <w:abstractNumId w:val="12"/>
   </w:num>
   <w:num w:numId="7">
-    <w:abstractNumId w:val="13"/>
+    <w:abstractNumId w:val="14"/>
   </w:num>
   <w:num w:numId="8">
-    <w:abstractNumId w:val="11"/>
+    <w:abstractNumId w:val="12"/>
   </w:num>
   <w:num w:numId="9">
-    <w:abstractNumId w:val="11"/>
+    <w:abstractNumId w:val="12"/>
   </w:num>
   <w:num w:numId="10">
     <w:abstractNumId w:val="4"/>
@@ -9690,13 +10310,13 @@
     <w:abstractNumId w:val="10"/>
   </w:num>
   <w:num w:numId="12">
-    <w:abstractNumId w:val="11"/>
+    <w:abstractNumId w:val="12"/>
   </w:num>
   <w:num w:numId="13">
-    <w:abstractNumId w:val="11"/>
+    <w:abstractNumId w:val="12"/>
   </w:num>
   <w:num w:numId="14">
-    <w:abstractNumId w:val="12"/>
+    <w:abstractNumId w:val="13"/>
   </w:num>
   <w:num w:numId="15">
     <w:abstractNumId w:val="7"/>
@@ -9705,27 +10325,30 @@
     <w:abstractNumId w:val="9"/>
   </w:num>
   <w:num w:numId="17">
-    <w:abstractNumId w:val="11"/>
+    <w:abstractNumId w:val="12"/>
   </w:num>
   <w:num w:numId="18">
-    <w:abstractNumId w:val="14"/>
+    <w:abstractNumId w:val="15"/>
   </w:num>
   <w:num w:numId="19">
     <w:abstractNumId w:val="5"/>
   </w:num>
   <w:num w:numId="20">
-    <w:abstractNumId w:val="11"/>
+    <w:abstractNumId w:val="12"/>
   </w:num>
   <w:num w:numId="21">
-    <w:abstractNumId w:val="11"/>
+    <w:abstractNumId w:val="12"/>
   </w:num>
   <w:num w:numId="22">
     <w:abstractNumId w:val="8"/>
   </w:num>
   <w:num w:numId="23">
-    <w:abstractNumId w:val="11"/>
+    <w:abstractNumId w:val="12"/>
   </w:num>
   <w:num w:numId="24">
+    <w:abstractNumId w:val="12"/>
+  </w:num>
+  <w:num w:numId="25">
     <w:abstractNumId w:val="11"/>
   </w:num>
 </w:numbering>
@@ -9905,7 +10528,7 @@
     <w:lsdException w:name="Table Web 2" w:semiHidden="1" w:unhideWhenUsed="1"/>
     <w:lsdException w:name="Table Web 3" w:semiHidden="1" w:unhideWhenUsed="1"/>
     <w:lsdException w:name="Balloon Text" w:semiHidden="1" w:unhideWhenUsed="1"/>
-    <w:lsdException w:name="Table Grid" w:semiHidden="1" w:uiPriority="59" w:unhideWhenUsed="1"/>
+    <w:lsdException w:name="Table Grid" w:uiPriority="59"/>
     <w:lsdException w:name="Table Theme" w:semiHidden="1" w:unhideWhenUsed="1"/>
     <w:lsdException w:name="Placeholder Text" w:semiHidden="1"/>
     <w:lsdException w:name="No Spacing" w:uiPriority="1" w:qFormat="1"/>
@@ -11750,7 +12373,7 @@
 </file>
 
 <file path=customXml/itemProps1.xml><?xml version="1.0" encoding="utf-8"?>
-<ds:datastoreItem xmlns:ds="http://schemas.openxmlformats.org/officeDocument/2006/customXml" ds:itemID="{CE06EF3D-24E5-4ACD-9C78-BBEA340D3CFC}">
+<ds:datastoreItem xmlns:ds="http://schemas.openxmlformats.org/officeDocument/2006/customXml" ds:itemID="{21C2B8C4-BBAD-44D3-8189-D052286DB681}">
   <ds:schemaRefs>
     <ds:schemaRef ds:uri="http://schemas.openxmlformats.org/officeDocument/2006/bibliography"/>
   </ds:schemaRefs>

</xml_diff>

<commit_message>
Alteração na migração de dados, add alterações no apendice IV
</commit_message>
<xml_diff>
--- a/docs/apendice4.docx
+++ b/docs/apendice4.docx
@@ -1015,15 +1015,15 @@
       </w:pPr>
       <w:bookmarkStart w:id="2" w:name="_Toc215560114"/>
       <w:bookmarkStart w:id="3" w:name="_Toc215560241"/>
-      <w:bookmarkStart w:id="4" w:name="_Toc215560110"/>
-      <w:bookmarkStart w:id="5" w:name="_Toc497213370"/>
+      <w:bookmarkStart w:id="4" w:name="_Toc497213370"/>
+      <w:bookmarkStart w:id="5" w:name="_Toc215560110"/>
       <w:r>
         <w:lastRenderedPageBreak/>
         <w:t>RESUMO</w:t>
       </w:r>
       <w:bookmarkEnd w:id="2"/>
       <w:bookmarkEnd w:id="3"/>
-      <w:bookmarkEnd w:id="5"/>
+      <w:bookmarkEnd w:id="4"/>
     </w:p>
     <w:p>
       <w:pPr>
@@ -1449,7 +1449,7 @@
         <w:rPr>
           <w:noProof/>
         </w:rPr>
-        <w:instrText xml:space="preserve"> PAGEREF _Toc497206518 \h </w:instrText>
+        <w:instrText xml:space="preserve"> PAGEREF _Toc497220967 \h </w:instrText>
       </w:r>
       <w:r>
         <w:rPr>
@@ -1466,7 +1466,7 @@
         <w:rPr>
           <w:noProof/>
         </w:rPr>
-        <w:t>11</w:t>
+        <w:t>9</w:t>
       </w:r>
       <w:r>
         <w:rPr>
@@ -1510,7 +1510,7 @@
         <w:rPr>
           <w:noProof/>
         </w:rPr>
-        <w:instrText xml:space="preserve"> PAGEREF _Toc497206519 \h </w:instrText>
+        <w:instrText xml:space="preserve"> PAGEREF _Toc497220968 \h </w:instrText>
       </w:r>
       <w:r>
         <w:rPr>
@@ -1527,7 +1527,7 @@
         <w:rPr>
           <w:noProof/>
         </w:rPr>
-        <w:t>13</w:t>
+        <w:t>11</w:t>
       </w:r>
       <w:r>
         <w:rPr>
@@ -1571,7 +1571,7 @@
         <w:rPr>
           <w:noProof/>
         </w:rPr>
-        <w:instrText xml:space="preserve"> PAGEREF _Toc497206520 \h </w:instrText>
+        <w:instrText xml:space="preserve"> PAGEREF _Toc497220969 \h </w:instrText>
       </w:r>
       <w:r>
         <w:rPr>
@@ -1588,7 +1588,7 @@
         <w:rPr>
           <w:noProof/>
         </w:rPr>
-        <w:t>17</w:t>
+        <w:t>15</w:t>
       </w:r>
       <w:r>
         <w:rPr>
@@ -1632,7 +1632,7 @@
         <w:rPr>
           <w:noProof/>
         </w:rPr>
-        <w:instrText xml:space="preserve"> PAGEREF _Toc497206521 \h </w:instrText>
+        <w:instrText xml:space="preserve"> PAGEREF _Toc497220970 \h </w:instrText>
       </w:r>
       <w:r>
         <w:rPr>
@@ -1649,7 +1649,7 @@
         <w:rPr>
           <w:noProof/>
         </w:rPr>
-        <w:t>18</w:t>
+        <w:t>16</w:t>
       </w:r>
       <w:r>
         <w:rPr>
@@ -1693,7 +1693,7 @@
         <w:rPr>
           <w:noProof/>
         </w:rPr>
-        <w:instrText xml:space="preserve"> PAGEREF _Toc497206522 \h </w:instrText>
+        <w:instrText xml:space="preserve"> PAGEREF _Toc497220971 \h </w:instrText>
       </w:r>
       <w:r>
         <w:rPr>
@@ -1710,7 +1710,7 @@
         <w:rPr>
           <w:noProof/>
         </w:rPr>
-        <w:t>19</w:t>
+        <w:t>17</w:t>
       </w:r>
       <w:r>
         <w:rPr>
@@ -2226,7 +2226,7 @@
         <w:lastRenderedPageBreak/>
         <w:t>Sumário</w:t>
       </w:r>
-      <w:bookmarkEnd w:id="4"/>
+      <w:bookmarkEnd w:id="5"/>
     </w:p>
     <w:p>
       <w:pPr>
@@ -2238,8 +2238,6 @@
           <w:szCs w:val="24"/>
         </w:rPr>
       </w:pPr>
-      <w:bookmarkStart w:id="17" w:name="_GoBack"/>
-      <w:bookmarkEnd w:id="17"/>
     </w:p>
     <w:p>
       <w:pPr>
@@ -3081,12 +3079,14 @@
           <w:noProof/>
           <w:sz w:val="22"/>
           <w:szCs w:val="22"/>
+          <w:lang w:val="en-US"/>
         </w:rPr>
       </w:pPr>
       <w:r>
         <w:rPr>
           <w:caps w:val="0"/>
           <w:noProof/>
+          <w:lang w:val="en-US"/>
         </w:rPr>
         <w:t>4.2</w:t>
       </w:r>
@@ -3097,18 +3097,21 @@
           <w:noProof/>
           <w:sz w:val="22"/>
           <w:szCs w:val="22"/>
+          <w:lang w:val="en-US"/>
         </w:rPr>
         <w:tab/>
       </w:r>
       <w:r>
         <w:rPr>
           <w:noProof/>
+          <w:lang w:val="en-US"/>
         </w:rPr>
         <w:t>CHIPART</w:t>
       </w:r>
       <w:r>
         <w:rPr>
           <w:noProof/>
+          <w:lang w:val="en-US"/>
         </w:rPr>
         <w:tab/>
       </w:r>
@@ -3121,6 +3124,7 @@
       <w:r>
         <w:rPr>
           <w:noProof/>
+          <w:lang w:val="en-US"/>
         </w:rPr>
         <w:instrText xml:space="preserve"> PAGEREF _Toc497213381 \h </w:instrText>
       </w:r>
@@ -3138,6 +3142,7 @@
       <w:r>
         <w:rPr>
           <w:noProof/>
+          <w:lang w:val="en-US"/>
         </w:rPr>
         <w:t>13</w:t>
       </w:r>
@@ -3161,12 +3166,14 @@
           <w:noProof/>
           <w:sz w:val="22"/>
           <w:szCs w:val="22"/>
+          <w:lang w:val="en-US"/>
         </w:rPr>
       </w:pPr>
       <w:r>
         <w:rPr>
           <w:caps w:val="0"/>
           <w:noProof/>
+          <w:lang w:val="en-US"/>
         </w:rPr>
         <w:t>4.3</w:t>
       </w:r>
@@ -3177,18 +3184,21 @@
           <w:noProof/>
           <w:sz w:val="22"/>
           <w:szCs w:val="22"/>
+          <w:lang w:val="en-US"/>
         </w:rPr>
         <w:tab/>
       </w:r>
       <w:r>
         <w:rPr>
           <w:noProof/>
+          <w:lang w:val="en-US"/>
         </w:rPr>
         <w:t>The GLPI Project</w:t>
       </w:r>
       <w:r>
         <w:rPr>
           <w:noProof/>
+          <w:lang w:val="en-US"/>
         </w:rPr>
         <w:tab/>
       </w:r>
@@ -3201,6 +3211,7 @@
       <w:r>
         <w:rPr>
           <w:noProof/>
+          <w:lang w:val="en-US"/>
         </w:rPr>
         <w:instrText xml:space="preserve"> PAGEREF _Toc497213382 \h </w:instrText>
       </w:r>
@@ -3218,6 +3229,7 @@
       <w:r>
         <w:rPr>
           <w:noProof/>
+          <w:lang w:val="en-US"/>
         </w:rPr>
         <w:t>13</w:t>
       </w:r>
@@ -3242,11 +3254,13 @@
           <w:noProof/>
           <w:sz w:val="22"/>
           <w:szCs w:val="22"/>
-        </w:rPr>
-      </w:pPr>
-      <w:r>
-        <w:rPr>
-          <w:noProof/>
+          <w:lang w:val="en-US"/>
+        </w:rPr>
+      </w:pPr>
+      <w:r>
+        <w:rPr>
+          <w:noProof/>
+          <w:lang w:val="en-US"/>
         </w:rPr>
         <w:t>5</w:t>
       </w:r>
@@ -3258,12 +3272,14 @@
           <w:noProof/>
           <w:sz w:val="22"/>
           <w:szCs w:val="22"/>
+          <w:lang w:val="en-US"/>
         </w:rPr>
         <w:tab/>
       </w:r>
       <w:r>
         <w:rPr>
           <w:noProof/>
+          <w:lang w:val="en-US"/>
         </w:rPr>
         <w:t xml:space="preserve">O projeto </w:t>
       </w:r>
@@ -3271,12 +3287,14 @@
         <w:rPr>
           <w:i/>
           <w:noProof/>
+          <w:lang w:val="en-US"/>
         </w:rPr>
         <w:t>offboard</w:t>
       </w:r>
       <w:r>
         <w:rPr>
           <w:noProof/>
+          <w:lang w:val="en-US"/>
         </w:rPr>
         <w:tab/>
       </w:r>
@@ -3289,6 +3307,7 @@
       <w:r>
         <w:rPr>
           <w:noProof/>
+          <w:lang w:val="en-US"/>
         </w:rPr>
         <w:instrText xml:space="preserve"> PAGEREF _Toc497213383 \h </w:instrText>
       </w:r>
@@ -3306,6 +3325,7 @@
       <w:r>
         <w:rPr>
           <w:noProof/>
+          <w:lang w:val="en-US"/>
         </w:rPr>
         <w:t>14</w:t>
       </w:r>
@@ -3860,7 +3880,7 @@
           <w:color w:val="000000" w:themeColor="text1"/>
         </w:rPr>
       </w:pPr>
-      <w:bookmarkStart w:id="18" w:name="_Toc497213374"/>
+      <w:bookmarkStart w:id="17" w:name="_Toc497213374"/>
       <w:r>
         <w:rPr>
           <w:color w:val="000000" w:themeColor="text1"/>
@@ -3868,7 +3888,7 @@
         <w:lastRenderedPageBreak/>
         <w:t>Introdução</w:t>
       </w:r>
-      <w:bookmarkEnd w:id="18"/>
+      <w:bookmarkEnd w:id="17"/>
     </w:p>
     <w:p>
       <w:pPr>
@@ -3881,8 +3901,8 @@
           <w:rStyle w:val="Fontepargpadro1"/>
         </w:rPr>
       </w:pPr>
-      <w:bookmarkStart w:id="19" w:name="_Toc215560117"/>
-      <w:bookmarkStart w:id="20" w:name="_Toc215560244"/>
+      <w:bookmarkStart w:id="18" w:name="_Toc215560117"/>
+      <w:bookmarkStart w:id="19" w:name="_Toc215560244"/>
       <w:r>
         <w:rPr>
           <w:rStyle w:val="Fontepargpadro1"/>
@@ -3931,12 +3951,64 @@
         </w:rPr>
         <w:t xml:space="preserve">arranjo físico do depósito descrito por </w:t>
       </w:r>
+      <w:commentRangeStart w:id="20"/>
+      <w:r>
+        <w:rPr>
+          <w:rStyle w:val="Fontepargpadro1"/>
+        </w:rPr>
+        <w:t>Chiavenato (1991)</w:t>
+      </w:r>
+      <w:commentRangeEnd w:id="20"/>
+      <w:r>
+        <w:rPr>
+          <w:rStyle w:val="Fontepargpadro1"/>
+        </w:rPr>
+        <w:commentReference w:id="20"/>
+      </w:r>
+      <w:r>
+        <w:rPr>
+          <w:rStyle w:val="Fontepargpadro1"/>
+        </w:rPr>
+        <w:t xml:space="preserve"> como “disposição física dos equipamentos, pessoas e materiais, da maneira mais adequada ao processo produtivo” ou problemas relacionados a compatibilidade entre componentes</w:t>
+      </w:r>
+      <w:r>
+        <w:rPr>
+          <w:rStyle w:val="Fontepargpadro1"/>
+        </w:rPr>
+        <w:t xml:space="preserve">. </w:t>
+      </w:r>
+      <w:r>
+        <w:rPr>
+          <w:rStyle w:val="Fontepargpadro1"/>
+        </w:rPr>
+        <w:t xml:space="preserve">A montagem de um computador requer componentes básicos, descrito por </w:t>
+      </w:r>
       <w:commentRangeStart w:id="21"/>
-      <w:r>
-        <w:rPr>
-          <w:rStyle w:val="Fontepargpadro1"/>
-        </w:rPr>
-        <w:t>Chiavenato (1991)</w:t>
+      <w:proofErr w:type="spellStart"/>
+      <w:r>
+        <w:rPr>
+          <w:rStyle w:val="Fontepargpadro1"/>
+        </w:rPr>
+        <w:t>M</w:t>
+      </w:r>
+      <w:r>
+        <w:rPr>
+          <w:rStyle w:val="Fontepargpadro1"/>
+        </w:rPr>
+        <w:t>orimoto</w:t>
+      </w:r>
+      <w:proofErr w:type="spellEnd"/>
+      <w:r>
+        <w:rPr>
+          <w:rStyle w:val="Fontepargpadro1"/>
+        </w:rPr>
+        <w:t xml:space="preserve"> (2009</w:t>
+      </w:r>
+      <w:r>
+        <w:rPr>
+          <w:rStyle w:val="Fontepargpadro1"/>
+        </w:rPr>
+        <w:t xml:space="preserve">) </w:t>
       </w:r>
       <w:commentRangeEnd w:id="21"/>
       <w:r>
@@ -3944,46 +4016,6 @@
           <w:rStyle w:val="Fontepargpadro1"/>
         </w:rPr>
         <w:commentReference w:id="21"/>
-      </w:r>
-      <w:r>
-        <w:rPr>
-          <w:rStyle w:val="Fontepargpadro1"/>
-        </w:rPr>
-        <w:t xml:space="preserve"> como “disposição física dos equipamentos, pessoas e materiais, da maneira mais adequada ao processo produtivo” ou problemas relacionados a compatibilidade entre componentes</w:t>
-      </w:r>
-      <w:r>
-        <w:rPr>
-          <w:rStyle w:val="Fontepargpadro1"/>
-        </w:rPr>
-        <w:t xml:space="preserve">. </w:t>
-      </w:r>
-      <w:r>
-        <w:rPr>
-          <w:rStyle w:val="Fontepargpadro1"/>
-        </w:rPr>
-        <w:t xml:space="preserve">A montagem de um computador requer componentes básicos, descrito por </w:t>
-      </w:r>
-      <w:commentRangeStart w:id="22"/>
-      <w:proofErr w:type="spellStart"/>
-      <w:r>
-        <w:rPr>
-          <w:rStyle w:val="Fontepargpadro1"/>
-        </w:rPr>
-        <w:t>Morimoto</w:t>
-      </w:r>
-      <w:proofErr w:type="spellEnd"/>
-      <w:r>
-        <w:rPr>
-          <w:rStyle w:val="Fontepargpadro1"/>
-        </w:rPr>
-        <w:t xml:space="preserve"> (2005) </w:t>
-      </w:r>
-      <w:commentRangeEnd w:id="22"/>
-      <w:r>
-        <w:rPr>
-          <w:rStyle w:val="Fontepargpadro1"/>
-        </w:rPr>
-        <w:commentReference w:id="22"/>
       </w:r>
       <w:r>
         <w:rPr>
@@ -4108,19 +4140,19 @@
           <w:rStyle w:val="Fontepargpadro1"/>
         </w:rPr>
       </w:pPr>
-      <w:commentRangeStart w:id="23"/>
+      <w:commentRangeStart w:id="22"/>
       <w:r>
         <w:rPr>
           <w:rStyle w:val="Fontepargpadro1"/>
         </w:rPr>
         <w:t>Ao</w:t>
       </w:r>
-      <w:commentRangeEnd w:id="23"/>
-      <w:r>
-        <w:rPr>
-          <w:rStyle w:val="Fontepargpadro1"/>
-        </w:rPr>
-        <w:commentReference w:id="23"/>
+      <w:commentRangeEnd w:id="22"/>
+      <w:r>
+        <w:rPr>
+          <w:rStyle w:val="Fontepargpadro1"/>
+        </w:rPr>
+        <w:commentReference w:id="22"/>
       </w:r>
       <w:r>
         <w:rPr>
@@ -4158,7 +4190,25 @@
         <w:rPr>
           <w:rStyle w:val="Fontepargpadro1"/>
         </w:rPr>
-        <w:t>. A acumulação de estoques em níveis adequados é uma necessidade para o normal funcionamento do sistema produtivo. (CHIAVENATO</w:t>
+        <w:t xml:space="preserve">. O acúmulo </w:t>
+      </w:r>
+      <w:r>
+        <w:rPr>
+          <w:rStyle w:val="Fontepargpadro1"/>
+        </w:rPr>
+        <w:t>de estoques em níveis adequados é uma necessidade para o normal fun</w:t>
+      </w:r>
+      <w:r>
+        <w:rPr>
+          <w:rStyle w:val="Fontepargpadro1"/>
+        </w:rPr>
+        <w:t>cionamento do sistema produtivo</w:t>
+      </w:r>
+      <w:r>
+        <w:rPr>
+          <w:rStyle w:val="Fontepargpadro1"/>
+        </w:rPr>
+        <w:t xml:space="preserve"> (CHIAVENATO</w:t>
       </w:r>
       <w:r>
         <w:rPr>
@@ -4198,75 +4248,89 @@
           <w:rStyle w:val="Fontepargpadro1"/>
         </w:rPr>
       </w:pPr>
+      <w:commentRangeStart w:id="23"/>
+      <w:r>
+        <w:rPr>
+          <w:rStyle w:val="Fontepargpadro1"/>
+        </w:rPr>
+        <w:t xml:space="preserve">Os itens inventariados necessitavam ser </w:t>
+      </w:r>
+      <w:proofErr w:type="gramStart"/>
+      <w:r>
+        <w:rPr>
+          <w:rStyle w:val="Fontepargpadro1"/>
+        </w:rPr>
+        <w:t>catalogados</w:t>
+      </w:r>
+      <w:proofErr w:type="gramEnd"/>
+      <w:r>
+        <w:rPr>
+          <w:rStyle w:val="Fontepargpadro1"/>
+        </w:rPr>
+        <w:t xml:space="preserve"> dentro de um sistema online, a solução foi utilizar o GLPI (</w:t>
+      </w:r>
+      <w:proofErr w:type="spellStart"/>
+      <w:r>
+        <w:rPr>
+          <w:rStyle w:val="Fontepargpadro1"/>
+        </w:rPr>
+        <w:t>Gestion</w:t>
+      </w:r>
+      <w:proofErr w:type="spellEnd"/>
+      <w:r>
+        <w:rPr>
+          <w:rStyle w:val="Fontepargpadro1"/>
+        </w:rPr>
+        <w:t xml:space="preserve"> Libre de </w:t>
+      </w:r>
+      <w:proofErr w:type="spellStart"/>
+      <w:r>
+        <w:rPr>
+          <w:rStyle w:val="Fontepargpadro1"/>
+        </w:rPr>
+        <w:t>Parc</w:t>
+      </w:r>
+      <w:proofErr w:type="spellEnd"/>
+      <w:r>
+        <w:rPr>
+          <w:rStyle w:val="Fontepargpadro1"/>
+        </w:rPr>
+        <w:t xml:space="preserve"> </w:t>
+      </w:r>
+      <w:proofErr w:type="spellStart"/>
+      <w:r>
+        <w:rPr>
+          <w:rStyle w:val="Fontepargpadro1"/>
+        </w:rPr>
+        <w:t>Informatique</w:t>
+      </w:r>
+      <w:proofErr w:type="spellEnd"/>
+      <w:r>
+        <w:rPr>
+          <w:rStyle w:val="Fontepargpadro1"/>
+        </w:rPr>
+        <w:t xml:space="preserve">), uma plataforma de código aberto presente no mercado há aproximadamente quinze anos. </w:t>
+      </w:r>
+      <w:commentRangeEnd w:id="23"/>
+      <w:r>
+        <w:rPr>
+          <w:rStyle w:val="Refdecomentrio"/>
+        </w:rPr>
+        <w:commentReference w:id="23"/>
+      </w:r>
       <w:commentRangeStart w:id="24"/>
       <w:r>
         <w:rPr>
           <w:rStyle w:val="Fontepargpadro1"/>
         </w:rPr>
-        <w:t>Os itens inventariados necessitavam ser catalogados dentro de um sistema online, a solução foi utilizar o GLPI (</w:t>
-      </w:r>
-      <w:proofErr w:type="spellStart"/>
-      <w:r>
-        <w:rPr>
-          <w:rStyle w:val="Fontepargpadro1"/>
-        </w:rPr>
-        <w:t>Gestion</w:t>
-      </w:r>
-      <w:proofErr w:type="spellEnd"/>
-      <w:r>
-        <w:rPr>
-          <w:rStyle w:val="Fontepargpadro1"/>
-        </w:rPr>
-        <w:t xml:space="preserve"> Libre de </w:t>
-      </w:r>
-      <w:proofErr w:type="spellStart"/>
-      <w:r>
-        <w:rPr>
-          <w:rStyle w:val="Fontepargpadro1"/>
-        </w:rPr>
-        <w:t>Parc</w:t>
-      </w:r>
-      <w:proofErr w:type="spellEnd"/>
-      <w:r>
-        <w:rPr>
-          <w:rStyle w:val="Fontepargpadro1"/>
-        </w:rPr>
-        <w:t xml:space="preserve"> </w:t>
-      </w:r>
-      <w:proofErr w:type="spellStart"/>
-      <w:r>
-        <w:rPr>
-          <w:rStyle w:val="Fontepargpadro1"/>
-        </w:rPr>
-        <w:t>Informatique</w:t>
-      </w:r>
-      <w:proofErr w:type="spellEnd"/>
-      <w:r>
-        <w:rPr>
-          <w:rStyle w:val="Fontepargpadro1"/>
-        </w:rPr>
-        <w:t xml:space="preserve">), uma plataforma de código aberto presente no mercado há aproximadamente quinze anos. </w:t>
+        <w:t xml:space="preserve">A ferramenta é eficiente, porém deixa a desejar tratando-se de organização e tempo quando é necessária a montagem rápida de computadores, demonstrando-se assim incapaz de solucionar a alta demanda pelo estoque. </w:t>
       </w:r>
       <w:commentRangeEnd w:id="24"/>
       <w:r>
         <w:rPr>
-          <w:rStyle w:val="Refdecomentrio"/>
+          <w:rStyle w:val="Fontepargpadro1"/>
         </w:rPr>
         <w:commentReference w:id="24"/>
-      </w:r>
-      <w:commentRangeStart w:id="25"/>
-      <w:r>
-        <w:rPr>
-          <w:rStyle w:val="Fontepargpadro1"/>
-        </w:rPr>
-        <w:t xml:space="preserve">A ferramenta é eficiente, porém deixa a desejar tratando-se de organização e tempo quando é necessária a montagem rápida de computadores, demonstrando-se assim incapaz de solucionar a alta demanda pelo estoque. </w:t>
-      </w:r>
-      <w:commentRangeEnd w:id="25"/>
-      <w:r>
-        <w:rPr>
-          <w:rStyle w:val="Fontepargpadro1"/>
-        </w:rPr>
-        <w:commentReference w:id="25"/>
       </w:r>
     </w:p>
     <w:p>
@@ -4325,47 +4389,34 @@
         <w:pStyle w:val="Legenda"/>
         <w:keepNext/>
       </w:pPr>
-      <w:bookmarkStart w:id="26" w:name="_Ref493574160"/>
-      <w:bookmarkStart w:id="27" w:name="_Toc497206518"/>
+      <w:bookmarkStart w:id="25" w:name="_Ref493574160"/>
+      <w:bookmarkStart w:id="26" w:name="_Toc497220967"/>
       <w:r>
         <w:lastRenderedPageBreak/>
         <w:t xml:space="preserve">Figura </w:t>
       </w:r>
-      <w:r>
-        <w:fldChar w:fldCharType="begin"/>
-      </w:r>
-      <w:r>
-        <w:instrText xml:space="preserve"> SEQ Figura \* ARABIC </w:instrText>
-      </w:r>
-      <w:r>
-        <w:fldChar w:fldCharType="separate"/>
-      </w:r>
-      <w:r>
-        <w:rPr>
-          <w:noProof/>
-        </w:rPr>
-        <w:t>1</w:t>
-      </w:r>
-      <w:r>
-        <w:rPr>
-          <w:noProof/>
-        </w:rPr>
-        <w:fldChar w:fldCharType="end"/>
+      <w:fldSimple w:instr=" SEQ Figura \* ARABIC ">
+        <w:r>
+          <w:rPr>
+            <w:noProof/>
+          </w:rPr>
+          <w:t>1</w:t>
+        </w:r>
+      </w:fldSimple>
+      <w:bookmarkEnd w:id="25"/>
+      <w:r>
+        <w:rPr>
+          <w:noProof/>
+        </w:rPr>
+        <w:t xml:space="preserve">: </w:t>
+      </w:r>
+      <w:r>
+        <w:rPr>
+          <w:noProof/>
+        </w:rPr>
+        <w:t>Visualização de um componente no GLPI</w:t>
       </w:r>
       <w:bookmarkEnd w:id="26"/>
-      <w:r>
-        <w:rPr>
-          <w:noProof/>
-        </w:rPr>
-        <w:t xml:space="preserve">: </w:t>
-      </w:r>
-      <w:r>
-        <w:rPr>
-          <w:noProof/>
-        </w:rPr>
-        <w:t>Visualização de um componente no GLPI</w:t>
-      </w:r>
-      <w:bookmarkEnd w:id="27"/>
     </w:p>
     <w:p>
       <w:pPr>
@@ -4500,27 +4551,69 @@
         <w:rPr>
           <w:rStyle w:val="Fontepargpadro1"/>
         </w:rPr>
-        <w:t xml:space="preserve">, é possível perceber que as informações características do componente ainda não estão completas, é possível ainda informar a </w:t>
-      </w:r>
-      <w:commentRangeStart w:id="28"/>
+        <w:t>, é possível observar</w:t>
+      </w:r>
+      <w:r>
+        <w:rPr>
+          <w:rStyle w:val="Fontepargpadro1"/>
+        </w:rPr>
+        <w:t xml:space="preserve"> que as informações características do componente ainda não estão completas, </w:t>
+      </w:r>
+      <w:r>
+        <w:rPr>
+          <w:rStyle w:val="Fontepargpadro1"/>
+        </w:rPr>
+        <w:t xml:space="preserve">ao se tratar de um processador de computador </w:t>
+      </w:r>
+      <w:r>
+        <w:rPr>
+          <w:rStyle w:val="Fontepargpadro1"/>
+        </w:rPr>
+        <w:t xml:space="preserve">é possível ainda informar a </w:t>
+      </w:r>
+      <w:commentRangeStart w:id="27"/>
       <w:r>
         <w:rPr>
           <w:rStyle w:val="Fontepargpadro1"/>
         </w:rPr>
         <w:t>socket</w:t>
       </w:r>
-      <w:commentRangeEnd w:id="28"/>
+      <w:commentRangeEnd w:id="27"/>
       <w:r>
         <w:rPr>
           <w:rStyle w:val="Refdecomentrio"/>
         </w:rPr>
-        <w:commentReference w:id="28"/>
-      </w:r>
-      <w:r>
-        <w:rPr>
-          <w:rStyle w:val="Fontepargpadro1"/>
-        </w:rPr>
-        <w:t xml:space="preserve"> ou também conhecido como espaço disponível para que seja conectado o processador, número de interfaces na placa e seus respectivos nomes, tipo de memória na placa e demais informações relevantes. Com essas informações catalogadas seria possível realizar a associação automática entre as peças dentro do estoque se necessário, o </w:t>
+        <w:commentReference w:id="27"/>
+      </w:r>
+      <w:r>
+        <w:rPr>
+          <w:rStyle w:val="Fontepargpadro1"/>
+        </w:rPr>
+        <w:t xml:space="preserve"> ou também conhecido como espaço disponível para que seja conectado o processador</w:t>
+      </w:r>
+      <w:r>
+        <w:rPr>
+          <w:rStyle w:val="Fontepargpadro1"/>
+        </w:rPr>
+        <w:t xml:space="preserve">, facilitando trocas </w:t>
+      </w:r>
+      <w:r>
+        <w:rPr>
+          <w:rStyle w:val="Fontepargpadro1"/>
+        </w:rPr>
+        <w:t>(MORIMOTO, 2009</w:t>
+      </w:r>
+      <w:r>
+        <w:rPr>
+          <w:rStyle w:val="Fontepargpadro1"/>
+        </w:rPr>
+        <w:t>)</w:t>
+      </w:r>
+      <w:r>
+        <w:rPr>
+          <w:rStyle w:val="Fontepargpadro1"/>
+        </w:rPr>
+        <w:t xml:space="preserve">, número de interfaces na placa e seus respectivos nomes, tipo de memória na placa e demais informações relevantes. Com essas informações catalogadas seria possível realizar a associação automática entre as peças dentro do estoque se necessário, o </w:t>
       </w:r>
       <w:r>
         <w:rPr>
@@ -4540,8 +4633,8 @@
         </w:rPr>
       </w:pPr>
     </w:p>
+    <w:bookmarkEnd w:id="18"/>
     <w:bookmarkEnd w:id="19"/>
-    <w:bookmarkEnd w:id="20"/>
     <w:p>
       <w:r>
         <w:t>A proposta será desenvolver uma plataforma de inventário de informática para gerenciar computadores em estoque, dentro de uma empresa ou instituição. Esse sistema receberá as informações cadastradas pelos usuários e apresentará uma sugestão da melhor configuração disponí</w:t>
@@ -4557,89 +4650,89 @@
       <w:pPr>
         <w:pStyle w:val="Ttulo1"/>
       </w:pPr>
-      <w:bookmarkStart w:id="29" w:name="_Toc497213375"/>
+      <w:bookmarkStart w:id="28" w:name="_Toc497213375"/>
       <w:r>
         <w:lastRenderedPageBreak/>
         <w:t>Objetivos</w:t>
       </w:r>
+      <w:bookmarkEnd w:id="28"/>
+    </w:p>
+    <w:p>
+      <w:pPr>
+        <w:pStyle w:val="Ttulo2"/>
+      </w:pPr>
+      <w:bookmarkStart w:id="29" w:name="_Toc497213376"/>
+      <w:r>
+        <w:t>Geral</w:t>
+      </w:r>
       <w:bookmarkEnd w:id="29"/>
     </w:p>
     <w:p>
       <w:pPr>
+        <w:rPr>
+          <w:rStyle w:val="Fontepargpadro1"/>
+        </w:rPr>
+      </w:pPr>
+      <w:r>
+        <w:rPr>
+          <w:rStyle w:val="Fontepargpadro1"/>
+        </w:rPr>
+        <w:t>A</w:t>
+      </w:r>
+      <w:r>
+        <w:rPr>
+          <w:rStyle w:val="Fontepargpadro1"/>
+        </w:rPr>
+        <w:t xml:space="preserve">presentar uma solução para inventário de informática com um algoritmo para otimizar o tempo </w:t>
+      </w:r>
+      <w:commentRangeStart w:id="30"/>
+      <w:r>
+        <w:rPr>
+          <w:rStyle w:val="Fontepargpadro1"/>
+        </w:rPr>
+        <w:t>na criação de computadores inativos</w:t>
+      </w:r>
+      <w:r>
+        <w:rPr>
+          <w:rStyle w:val="Fontepargpadro1"/>
+        </w:rPr>
+        <w:t xml:space="preserve"> </w:t>
+      </w:r>
+      <w:commentRangeEnd w:id="30"/>
+      <w:r>
+        <w:rPr>
+          <w:rStyle w:val="Refdecomentrio"/>
+        </w:rPr>
+        <w:commentReference w:id="30"/>
+      </w:r>
+      <w:r>
+        <w:rPr>
+          <w:rStyle w:val="Fontepargpadro1"/>
+        </w:rPr>
+        <w:t>dentro de um estoque</w:t>
+      </w:r>
+      <w:r>
+        <w:rPr>
+          <w:rStyle w:val="Fontepargpadro1"/>
+        </w:rPr>
+        <w:t>.</w:t>
+      </w:r>
+    </w:p>
+    <w:p>
+      <w:pPr>
         <w:pStyle w:val="Ttulo2"/>
-      </w:pPr>
-      <w:bookmarkStart w:id="30" w:name="_Toc497213376"/>
-      <w:r>
-        <w:t>Geral</w:t>
-      </w:r>
-      <w:bookmarkEnd w:id="30"/>
-    </w:p>
-    <w:p>
-      <w:pPr>
-        <w:rPr>
-          <w:rStyle w:val="Fontepargpadro1"/>
-        </w:rPr>
-      </w:pPr>
-      <w:r>
-        <w:rPr>
-          <w:rStyle w:val="Fontepargpadro1"/>
-        </w:rPr>
-        <w:t>A</w:t>
-      </w:r>
-      <w:r>
-        <w:rPr>
-          <w:rStyle w:val="Fontepargpadro1"/>
-        </w:rPr>
-        <w:t xml:space="preserve">presentar uma solução para inventário de informática com um algoritmo para otimizar o tempo </w:t>
-      </w:r>
-      <w:commentRangeStart w:id="31"/>
-      <w:r>
-        <w:rPr>
-          <w:rStyle w:val="Fontepargpadro1"/>
-        </w:rPr>
-        <w:t>na criação de computadores inativos</w:t>
-      </w:r>
-      <w:r>
-        <w:rPr>
-          <w:rStyle w:val="Fontepargpadro1"/>
-        </w:rPr>
-        <w:t xml:space="preserve"> </w:t>
-      </w:r>
-      <w:commentRangeEnd w:id="31"/>
-      <w:r>
-        <w:rPr>
-          <w:rStyle w:val="Refdecomentrio"/>
-        </w:rPr>
-        <w:commentReference w:id="31"/>
-      </w:r>
-      <w:r>
-        <w:rPr>
-          <w:rStyle w:val="Fontepargpadro1"/>
-        </w:rPr>
-        <w:t>dentro de um estoque</w:t>
-      </w:r>
-      <w:r>
-        <w:rPr>
-          <w:rStyle w:val="Fontepargpadro1"/>
-        </w:rPr>
-        <w:t>.</w:t>
-      </w:r>
-    </w:p>
-    <w:p>
-      <w:pPr>
-        <w:pStyle w:val="Ttulo2"/>
-        <w:rPr>
-          <w:rStyle w:val="Fontepargpadro1"/>
-        </w:rPr>
-      </w:pPr>
-      <w:bookmarkStart w:id="32" w:name="_Toc497213377"/>
+        <w:rPr>
+          <w:rStyle w:val="Fontepargpadro1"/>
+        </w:rPr>
+      </w:pPr>
+      <w:bookmarkStart w:id="31" w:name="_Toc497213377"/>
       <w:r>
         <w:rPr>
           <w:rStyle w:val="Fontepargpadro1"/>
         </w:rPr>
         <w:t>Específicos</w:t>
       </w:r>
-      <w:bookmarkEnd w:id="32"/>
+      <w:bookmarkEnd w:id="31"/>
     </w:p>
     <w:p>
       <w:pPr>
@@ -4690,8 +4783,8 @@
         </w:rPr>
         <w:t xml:space="preserve">trabalhos semelhantes e estudos sobre </w:t>
       </w:r>
+      <w:commentRangeStart w:id="32"/>
       <w:commentRangeStart w:id="33"/>
-      <w:commentRangeStart w:id="34"/>
       <w:r>
         <w:rPr>
           <w:color w:val="000000" w:themeColor="text1"/>
@@ -4704,19 +4797,19 @@
         </w:rPr>
         <w:t xml:space="preserve"> organização</w:t>
       </w:r>
+      <w:commentRangeEnd w:id="32"/>
+      <w:r>
+        <w:rPr>
+          <w:rStyle w:val="Refdecomentrio"/>
+        </w:rPr>
+        <w:commentReference w:id="32"/>
+      </w:r>
       <w:commentRangeEnd w:id="33"/>
       <w:r>
         <w:rPr>
           <w:rStyle w:val="Refdecomentrio"/>
         </w:rPr>
         <w:commentReference w:id="33"/>
-      </w:r>
-      <w:commentRangeEnd w:id="34"/>
-      <w:r>
-        <w:rPr>
-          <w:rStyle w:val="Refdecomentrio"/>
-        </w:rPr>
-        <w:commentReference w:id="34"/>
       </w:r>
       <w:r>
         <w:rPr>
@@ -4888,8 +4981,8 @@
           <w:szCs w:val="24"/>
         </w:rPr>
       </w:pPr>
-      <w:bookmarkStart w:id="35" w:name="_Toc215560139"/>
-      <w:bookmarkStart w:id="36" w:name="_Toc215560266"/>
+      <w:bookmarkStart w:id="34" w:name="_Toc215560139"/>
+      <w:bookmarkStart w:id="35" w:name="_Toc215560266"/>
     </w:p>
     <w:p>
       <w:pPr>
@@ -4920,12 +5013,12 @@
       <w:pPr>
         <w:pStyle w:val="Ttulo1"/>
       </w:pPr>
-      <w:bookmarkStart w:id="37" w:name="_Toc497213378"/>
+      <w:bookmarkStart w:id="36" w:name="_Toc497213378"/>
       <w:r>
         <w:lastRenderedPageBreak/>
         <w:t>Metodologia</w:t>
       </w:r>
-      <w:bookmarkEnd w:id="37"/>
+      <w:bookmarkEnd w:id="36"/>
     </w:p>
     <w:p>
       <w:r>
@@ -4942,18 +5035,54 @@
       <w:r>
         <w:t xml:space="preserve"> e Silveira</w:t>
       </w:r>
+      <w:commentRangeStart w:id="37"/>
+      <w:r>
+        <w:t xml:space="preserve"> (</w:t>
+      </w:r>
+      <w:r>
+        <w:t>2009</w:t>
+      </w:r>
+      <w:r>
+        <w:t>)</w:t>
+      </w:r>
+      <w:r>
+        <w:t xml:space="preserve"> </w:t>
+      </w:r>
+      <w:commentRangeEnd w:id="37"/>
+      <w:r>
+        <w:rPr>
+          <w:rStyle w:val="Refdecomentrio"/>
+        </w:rPr>
+        <w:commentReference w:id="37"/>
+      </w:r>
+      <w:r>
+        <w:t>como “[...]</w:t>
+      </w:r>
+      <w:r>
+        <w:t xml:space="preserve"> o resultado de um inquérito ou exame minucioso, realizado com o objetivo de resolver um problema, recorrendo a procedimentos cientí</w:t>
+      </w:r>
+      <w:r>
+        <w:t>ficos</w:t>
+      </w:r>
+      <w:r>
+        <w:t>”</w:t>
+      </w:r>
+      <w:r>
+        <w:t xml:space="preserve"> e servirá como um teste para os conhecimentos desenvolvidos colocando-os em prática.</w:t>
+      </w:r>
+    </w:p>
+    <w:p>
+      <w:pPr>
+        <w:rPr>
+          <w:color w:val="000000"/>
+        </w:rPr>
+      </w:pPr>
+      <w:r>
+        <w:t xml:space="preserve">O desenvolvimento da pesquisa se deu por consultas a livros e artigos acadêmicos na área </w:t>
+      </w:r>
       <w:commentRangeStart w:id="38"/>
       <w:r>
-        <w:t xml:space="preserve"> (</w:t>
-      </w:r>
-      <w:r>
-        <w:t>2009</w:t>
-      </w:r>
-      <w:r>
-        <w:t>)</w:t>
-      </w:r>
-      <w:r>
-        <w:t xml:space="preserve"> </w:t>
+        <w:t>de gestão de estoques, engenharia de produção e logística</w:t>
       </w:r>
       <w:commentRangeEnd w:id="38"/>
       <w:r>
@@ -4961,42 +5090,6 @@
           <w:rStyle w:val="Refdecomentrio"/>
         </w:rPr>
         <w:commentReference w:id="38"/>
-      </w:r>
-      <w:r>
-        <w:t>como “[...]</w:t>
-      </w:r>
-      <w:r>
-        <w:t xml:space="preserve"> o resultado de um inquérito ou exame minucioso, realizado com o objetivo de resolver um problema, recorrendo a procedimentos cientí</w:t>
-      </w:r>
-      <w:r>
-        <w:t>ficos</w:t>
-      </w:r>
-      <w:r>
-        <w:t>”</w:t>
-      </w:r>
-      <w:r>
-        <w:t xml:space="preserve"> e servirá como um teste para os conhecimentos desenvolvidos colocando-os em prática.</w:t>
-      </w:r>
-    </w:p>
-    <w:p>
-      <w:pPr>
-        <w:rPr>
-          <w:color w:val="000000"/>
-        </w:rPr>
-      </w:pPr>
-      <w:r>
-        <w:t xml:space="preserve">O desenvolvimento da pesquisa se deu por consultas a livros e artigos acadêmicos na área </w:t>
-      </w:r>
-      <w:commentRangeStart w:id="39"/>
-      <w:r>
-        <w:t>de gestão de estoques, engenharia de produção e logística</w:t>
-      </w:r>
-      <w:commentRangeEnd w:id="39"/>
-      <w:r>
-        <w:rPr>
-          <w:rStyle w:val="Refdecomentrio"/>
-        </w:rPr>
-        <w:commentReference w:id="39"/>
       </w:r>
       <w:r>
         <w:t xml:space="preserve">, </w:t>
@@ -5088,39 +5181,26 @@
         <w:pStyle w:val="Legenda"/>
         <w:keepNext/>
       </w:pPr>
-      <w:bookmarkStart w:id="40" w:name="_Ref494313174"/>
-      <w:bookmarkStart w:id="41" w:name="_Ref494313169"/>
-      <w:bookmarkStart w:id="42" w:name="_Toc497206519"/>
+      <w:bookmarkStart w:id="39" w:name="_Ref494313174"/>
+      <w:bookmarkStart w:id="40" w:name="_Ref494313169"/>
+      <w:bookmarkStart w:id="41" w:name="_Toc497220968"/>
       <w:r>
         <w:t xml:space="preserve">Figura </w:t>
       </w:r>
-      <w:r>
-        <w:fldChar w:fldCharType="begin"/>
-      </w:r>
-      <w:r>
-        <w:instrText xml:space="preserve"> SEQ Figura \* ARABIC </w:instrText>
-      </w:r>
-      <w:r>
-        <w:fldChar w:fldCharType="separate"/>
-      </w:r>
-      <w:r>
-        <w:rPr>
-          <w:noProof/>
-        </w:rPr>
-        <w:t>2</w:t>
-      </w:r>
-      <w:r>
-        <w:rPr>
-          <w:noProof/>
-        </w:rPr>
-        <w:fldChar w:fldCharType="end"/>
+      <w:fldSimple w:instr=" SEQ Figura \* ARABIC ">
+        <w:r>
+          <w:rPr>
+            <w:noProof/>
+          </w:rPr>
+          <w:t>2</w:t>
+        </w:r>
+      </w:fldSimple>
+      <w:bookmarkEnd w:id="39"/>
+      <w:r>
+        <w:t>: Diagrama de Casos de Uso</w:t>
       </w:r>
       <w:bookmarkEnd w:id="40"/>
-      <w:r>
-        <w:t>: Diagrama de Casos de Uso</w:t>
-      </w:r>
       <w:bookmarkEnd w:id="41"/>
-      <w:bookmarkEnd w:id="42"/>
     </w:p>
     <w:p>
       <w:pPr>
@@ -5340,65 +5420,65 @@
           <w:rStyle w:val="Fontepargpadro1"/>
         </w:rPr>
       </w:pPr>
+      <w:commentRangeStart w:id="42"/>
+      <w:r>
+        <w:t xml:space="preserve">O </w:t>
+      </w:r>
+      <w:proofErr w:type="spellStart"/>
+      <w:r>
+        <w:rPr>
+          <w:i/>
+        </w:rPr>
+        <w:t>Offboard</w:t>
+      </w:r>
+      <w:proofErr w:type="spellEnd"/>
+      <w:r>
+        <w:rPr>
+          <w:i/>
+        </w:rPr>
+        <w:t xml:space="preserve"> </w:t>
+      </w:r>
+      <w:r>
+        <w:t xml:space="preserve">objetiva atender a comunidade através de doações e capacitação, ao surgir a necessidade do empréstimo de um computador ou máquina acaba-se gerando uma espécie de fila de espera, quando aparecem componentes adequados o computador é montado e disponibilizado para o requerente. </w:t>
+      </w:r>
+      <w:commentRangeEnd w:id="42"/>
+      <w:r>
+        <w:rPr>
+          <w:rStyle w:val="Refdecomentrio"/>
+        </w:rPr>
+        <w:commentReference w:id="42"/>
+      </w:r>
+    </w:p>
+    <w:p>
+      <w:pPr>
+        <w:keepNext/>
+        <w:rPr>
+          <w:rStyle w:val="Fontepargpadro1"/>
+          <w:color w:val="000000" w:themeColor="text1"/>
+        </w:rPr>
+      </w:pPr>
+      <w:r>
+        <w:rPr>
+          <w:rStyle w:val="Fontepargpadro1"/>
+          <w:color w:val="000000" w:themeColor="text1"/>
+        </w:rPr>
+        <w:t>A construção da plataforma foi realizada</w:t>
+      </w:r>
+      <w:r>
+        <w:rPr>
+          <w:rStyle w:val="Fontepargpadro1"/>
+          <w:color w:val="000000" w:themeColor="text1"/>
+        </w:rPr>
+        <w:t xml:space="preserve"> com o auxílio de</w:t>
+      </w:r>
+      <w:r>
+        <w:rPr>
+          <w:rStyle w:val="Fontepargpadro1"/>
+          <w:color w:val="000000" w:themeColor="text1"/>
+        </w:rPr>
+        <w:t xml:space="preserve"> </w:t>
+      </w:r>
       <w:commentRangeStart w:id="43"/>
-      <w:r>
-        <w:t xml:space="preserve">O </w:t>
-      </w:r>
-      <w:proofErr w:type="spellStart"/>
-      <w:r>
-        <w:rPr>
-          <w:i/>
-        </w:rPr>
-        <w:t>Offboard</w:t>
-      </w:r>
-      <w:proofErr w:type="spellEnd"/>
-      <w:r>
-        <w:rPr>
-          <w:i/>
-        </w:rPr>
-        <w:t xml:space="preserve"> </w:t>
-      </w:r>
-      <w:r>
-        <w:t xml:space="preserve">objetiva atender a comunidade através de doações e capacitação, ao surgir a necessidade do empréstimo de um computador ou máquina acaba-se gerando uma espécie de fila de espera, quando aparecem componentes adequados o computador é montado e disponibilizado para o requerente. </w:t>
-      </w:r>
-      <w:commentRangeEnd w:id="43"/>
-      <w:r>
-        <w:rPr>
-          <w:rStyle w:val="Refdecomentrio"/>
-        </w:rPr>
-        <w:commentReference w:id="43"/>
-      </w:r>
-    </w:p>
-    <w:p>
-      <w:pPr>
-        <w:keepNext/>
-        <w:rPr>
-          <w:rStyle w:val="Fontepargpadro1"/>
-          <w:color w:val="000000" w:themeColor="text1"/>
-        </w:rPr>
-      </w:pPr>
-      <w:r>
-        <w:rPr>
-          <w:rStyle w:val="Fontepargpadro1"/>
-          <w:color w:val="000000" w:themeColor="text1"/>
-        </w:rPr>
-        <w:t>A construção da plataforma foi realizada</w:t>
-      </w:r>
-      <w:r>
-        <w:rPr>
-          <w:rStyle w:val="Fontepargpadro1"/>
-          <w:color w:val="000000" w:themeColor="text1"/>
-        </w:rPr>
-        <w:t xml:space="preserve"> com o auxílio de</w:t>
-      </w:r>
-      <w:r>
-        <w:rPr>
-          <w:rStyle w:val="Fontepargpadro1"/>
-          <w:color w:val="000000" w:themeColor="text1"/>
-        </w:rPr>
-        <w:t xml:space="preserve"> </w:t>
-      </w:r>
-      <w:commentRangeStart w:id="44"/>
       <w:r>
         <w:rPr>
           <w:rStyle w:val="Fontepargpadro1"/>
@@ -5407,12 +5487,12 @@
         </w:rPr>
         <w:t>framework</w:t>
       </w:r>
-      <w:commentRangeEnd w:id="44"/>
+      <w:commentRangeEnd w:id="43"/>
       <w:r>
         <w:rPr>
           <w:rStyle w:val="Refdecomentrio"/>
         </w:rPr>
-        <w:commentReference w:id="44"/>
+        <w:commentReference w:id="43"/>
       </w:r>
       <w:r>
         <w:rPr>
@@ -5422,7 +5502,7 @@
         </w:rPr>
         <w:t xml:space="preserve">s, </w:t>
       </w:r>
-      <w:commentRangeStart w:id="45"/>
+      <w:commentRangeStart w:id="44"/>
       <w:r>
         <w:rPr>
           <w:rStyle w:val="Fontepargpadro1"/>
@@ -5468,13 +5548,13 @@
         </w:rPr>
         <w:t>desenvolvimento.</w:t>
       </w:r>
-      <w:commentRangeEnd w:id="45"/>
+      <w:commentRangeEnd w:id="44"/>
       <w:proofErr w:type="gramEnd"/>
       <w:r>
         <w:rPr>
           <w:rStyle w:val="Refdecomentrio"/>
         </w:rPr>
-        <w:commentReference w:id="45"/>
+        <w:commentReference w:id="44"/>
       </w:r>
       <w:r>
         <w:rPr>
@@ -5498,8 +5578,8 @@
         </w:rPr>
         <w:t xml:space="preserve"> utilizado foi o </w:t>
       </w:r>
+      <w:commentRangeStart w:id="45"/>
       <w:commentRangeStart w:id="46"/>
-      <w:commentRangeStart w:id="47"/>
       <w:r>
         <w:rPr>
           <w:rStyle w:val="Fontepargpadro1"/>
@@ -5507,14 +5587,14 @@
         </w:rPr>
         <w:t>Enyalius</w:t>
       </w:r>
+      <w:commentRangeEnd w:id="45"/>
+      <w:r>
+        <w:rPr>
+          <w:rStyle w:val="Refdecomentrio"/>
+        </w:rPr>
+        <w:commentReference w:id="45"/>
+      </w:r>
       <w:commentRangeEnd w:id="46"/>
-      <w:r>
-        <w:rPr>
-          <w:rStyle w:val="Refdecomentrio"/>
-        </w:rPr>
-        <w:commentReference w:id="46"/>
-      </w:r>
-      <w:commentRangeEnd w:id="47"/>
       <w:r>
         <w:rPr>
           <w:rStyle w:val="Refdenotaderodap"/>
@@ -5527,7 +5607,7 @@
         <w:rPr>
           <w:rStyle w:val="Refdecomentrio"/>
         </w:rPr>
-        <w:commentReference w:id="47"/>
+        <w:commentReference w:id="46"/>
       </w:r>
       <w:r>
         <w:rPr>
@@ -5550,7 +5630,7 @@
         </w:rPr>
         <w:t xml:space="preserve"> também para conexão com o banco de dados e padronização da estrutura das páginas através da combinação de diversas outras ferramentas como o </w:t>
       </w:r>
-      <w:commentRangeStart w:id="48"/>
+      <w:commentRangeStart w:id="47"/>
       <w:r>
         <w:rPr>
           <w:rStyle w:val="Fontepargpadro1"/>
@@ -5619,13 +5699,13 @@
         </w:rPr>
         <w:t>automaticamente.</w:t>
       </w:r>
-      <w:commentRangeEnd w:id="48"/>
+      <w:commentRangeEnd w:id="47"/>
       <w:proofErr w:type="gramEnd"/>
       <w:r>
         <w:rPr>
           <w:rStyle w:val="Refdecomentrio"/>
         </w:rPr>
-        <w:commentReference w:id="48"/>
+        <w:commentReference w:id="47"/>
       </w:r>
     </w:p>
     <w:p>
@@ -5693,13 +5773,13 @@
       <w:pPr>
         <w:pStyle w:val="Ttulo1"/>
       </w:pPr>
-      <w:bookmarkStart w:id="49" w:name="_Toc497213379"/>
-      <w:commentRangeStart w:id="50"/>
+      <w:bookmarkStart w:id="48" w:name="_Toc497213379"/>
+      <w:commentRangeStart w:id="49"/>
       <w:r>
         <w:lastRenderedPageBreak/>
         <w:t>Trabalhos Relacionados</w:t>
       </w:r>
-      <w:commentRangeEnd w:id="50"/>
+      <w:commentRangeEnd w:id="49"/>
       <w:r>
         <w:rPr>
           <w:rStyle w:val="Refdecomentrio"/>
@@ -5707,9 +5787,9 @@
           <w:bCs w:val="0"/>
           <w:caps w:val="0"/>
         </w:rPr>
-        <w:commentReference w:id="50"/>
-      </w:r>
-      <w:bookmarkEnd w:id="49"/>
+        <w:commentReference w:id="49"/>
+      </w:r>
+      <w:bookmarkEnd w:id="48"/>
     </w:p>
     <w:p>
       <w:pPr>
@@ -5766,11 +5846,11 @@
           <w:bCs/>
         </w:rPr>
       </w:pPr>
-      <w:bookmarkStart w:id="51" w:name="_Toc497213380"/>
+      <w:bookmarkStart w:id="50" w:name="_Toc497213380"/>
       <w:r>
         <w:t>Craftmybox</w:t>
       </w:r>
-      <w:bookmarkEnd w:id="51"/>
+      <w:bookmarkEnd w:id="50"/>
     </w:p>
     <w:p>
       <w:pPr>
@@ -5800,19 +5880,19 @@
         </w:rPr>
         <w:t xml:space="preserve">é um banco de dados com mais de mil peças catalogadas destinada para usuários sem conhecimentos aprofundados em informática montarem seus computadores a partir de combinações de peças. Através de um algoritmo responsável por realizar mais de quarenta validações, o usuário é informado das possíveis incompatibilidades ao associar determinadas peças entre si </w:t>
       </w:r>
-      <w:commentRangeStart w:id="52"/>
+      <w:commentRangeStart w:id="51"/>
       <w:r>
         <w:rPr>
           <w:rStyle w:val="Fontepargpadro1"/>
         </w:rPr>
         <w:t>(CRAFTMYBOX, 2017).</w:t>
       </w:r>
-      <w:commentRangeEnd w:id="52"/>
+      <w:commentRangeEnd w:id="51"/>
       <w:r>
         <w:rPr>
           <w:rStyle w:val="Refdecomentrio"/>
         </w:rPr>
-        <w:commentReference w:id="52"/>
+        <w:commentReference w:id="51"/>
       </w:r>
     </w:p>
     <w:p>
@@ -5860,11 +5940,11 @@
           <w:b/>
         </w:rPr>
       </w:pPr>
-      <w:bookmarkStart w:id="53" w:name="_Toc497213381"/>
+      <w:bookmarkStart w:id="52" w:name="_Toc497213381"/>
       <w:r>
         <w:t>CHIPART</w:t>
       </w:r>
-      <w:bookmarkEnd w:id="53"/>
+      <w:bookmarkEnd w:id="52"/>
     </w:p>
     <w:p>
       <w:r>
@@ -5911,19 +5991,19 @@
         </w:rPr>
         <w:t xml:space="preserve">específicos para jogadores desde 2009 </w:t>
       </w:r>
-      <w:commentRangeStart w:id="54"/>
+      <w:commentRangeStart w:id="53"/>
       <w:r>
         <w:rPr>
           <w:rStyle w:val="Fontepargpadro1"/>
         </w:rPr>
         <w:t>(CHIPART, 2017</w:t>
       </w:r>
-      <w:commentRangeEnd w:id="54"/>
-      <w:r>
-        <w:rPr>
-          <w:rStyle w:val="Fontepargpadro1"/>
-        </w:rPr>
-        <w:commentReference w:id="54"/>
+      <w:commentRangeEnd w:id="53"/>
+      <w:r>
+        <w:rPr>
+          <w:rStyle w:val="Fontepargpadro1"/>
+        </w:rPr>
+        <w:commentReference w:id="53"/>
       </w:r>
       <w:r>
         <w:rPr>
@@ -5936,11 +6016,11 @@
       <w:pPr>
         <w:pStyle w:val="Ttulo2"/>
       </w:pPr>
-      <w:bookmarkStart w:id="55" w:name="_Toc497213382"/>
+      <w:bookmarkStart w:id="54" w:name="_Toc497213382"/>
       <w:r>
         <w:t>The GLPI Project</w:t>
       </w:r>
-      <w:bookmarkEnd w:id="55"/>
+      <w:bookmarkEnd w:id="54"/>
     </w:p>
     <w:p>
       <w:pPr>
@@ -5954,19 +6034,19 @@
         </w:rPr>
         <w:t xml:space="preserve">A plataforma </w:t>
       </w:r>
-      <w:commentRangeStart w:id="56"/>
+      <w:commentRangeStart w:id="55"/>
       <w:r>
         <w:rPr>
           <w:rStyle w:val="Fontepargpadro1"/>
         </w:rPr>
         <w:t xml:space="preserve">GLPI </w:t>
       </w:r>
-      <w:commentRangeEnd w:id="56"/>
+      <w:commentRangeEnd w:id="55"/>
       <w:r>
         <w:rPr>
           <w:rStyle w:val="Refdecomentrio"/>
         </w:rPr>
-        <w:commentReference w:id="56"/>
+        <w:commentReference w:id="55"/>
       </w:r>
       <w:r>
         <w:rPr>
@@ -6065,7 +6145,7 @@
           <w:i/>
         </w:rPr>
       </w:pPr>
-      <w:bookmarkStart w:id="57" w:name="_Toc497213383"/>
+      <w:bookmarkStart w:id="56" w:name="_Toc497213383"/>
       <w:r>
         <w:lastRenderedPageBreak/>
         <w:t xml:space="preserve">O projeto </w:t>
@@ -6076,7 +6156,7 @@
         </w:rPr>
         <w:t>offboard</w:t>
       </w:r>
-      <w:bookmarkEnd w:id="57"/>
+      <w:bookmarkEnd w:id="56"/>
     </w:p>
     <w:p>
       <w:pPr>
@@ -6090,7 +6170,7 @@
         </w:rPr>
         <w:t xml:space="preserve">Iniciado em 2016, o projeto de extensão </w:t>
       </w:r>
-      <w:commentRangeStart w:id="58"/>
+      <w:commentRangeStart w:id="57"/>
       <w:proofErr w:type="spellStart"/>
       <w:r>
         <w:rPr>
@@ -6105,12 +6185,12 @@
         </w:rPr>
         <w:t xml:space="preserve"> </w:t>
       </w:r>
-      <w:commentRangeEnd w:id="58"/>
-      <w:r>
-        <w:rPr>
-          <w:rStyle w:val="Fontepargpadro1"/>
-        </w:rPr>
-        <w:commentReference w:id="58"/>
+      <w:commentRangeEnd w:id="57"/>
+      <w:r>
+        <w:rPr>
+          <w:rStyle w:val="Fontepargpadro1"/>
+        </w:rPr>
+        <w:commentReference w:id="57"/>
       </w:r>
       <w:r>
         <w:rPr>
@@ -6176,12 +6256,63 @@
         </w:rPr>
         <w:t xml:space="preserve"> </w:t>
       </w:r>
+      <w:commentRangeStart w:id="58"/>
+      <w:r>
+        <w:rPr>
+          <w:rStyle w:val="Fontepargpadro1"/>
+        </w:rPr>
+        <w:t>Drago, Ribeiro e Silva (2011)</w:t>
+      </w:r>
+      <w:commentRangeEnd w:id="58"/>
+      <w:r>
+        <w:rPr>
+          <w:rStyle w:val="Fontepargpadro1"/>
+        </w:rPr>
+        <w:commentReference w:id="58"/>
+      </w:r>
+      <w:r>
+        <w:rPr>
+          <w:rStyle w:val="Fontepargpadro1"/>
+        </w:rPr>
+        <w:t xml:space="preserve"> </w:t>
+      </w:r>
+      <w:r>
+        <w:rPr>
+          <w:rStyle w:val="Fontepargpadro1"/>
+        </w:rPr>
+        <w:t xml:space="preserve">o conhecimento compartilhado gera </w:t>
+      </w:r>
+      <w:r>
+        <w:rPr>
+          <w:rStyle w:val="Fontepargpadro1"/>
+        </w:rPr>
+        <w:t xml:space="preserve">produtos, processos e serviços. As experiências vivenciadas pelos colaboradores precisam ser transmitidas, pois o </w:t>
+      </w:r>
+      <w:r>
+        <w:rPr>
+          <w:rStyle w:val="Fontepargpadro1"/>
+        </w:rPr>
+        <w:t>compartilhamento é vital para o sucesso.</w:t>
+      </w:r>
+    </w:p>
+    <w:p>
+      <w:pPr>
+        <w:rPr>
+          <w:rStyle w:val="Fontepargpadro1"/>
+        </w:rPr>
+      </w:pPr>
+      <w:r>
+        <w:rPr>
+          <w:rStyle w:val="Fontepargpadro1"/>
+        </w:rPr>
+        <w:t xml:space="preserve">Após o aperfeiçoamento dos participantes ser dado através de estudos e pesquisas em livros e fóruns da internet o projeto iniciou as oficinas de capacitação dentro dos laboratórios do IFRS Canoas todas </w:t>
+      </w:r>
       <w:commentRangeStart w:id="59"/>
       <w:r>
         <w:rPr>
           <w:rStyle w:val="Fontepargpadro1"/>
         </w:rPr>
-        <w:t>Drago, Ribeiro e Silva (2011)</w:t>
+        <w:t xml:space="preserve">as terça-feira e quinta-feira </w:t>
       </w:r>
       <w:commentRangeEnd w:id="59"/>
       <w:r>
@@ -6189,57 +6320,6 @@
           <w:rStyle w:val="Fontepargpadro1"/>
         </w:rPr>
         <w:commentReference w:id="59"/>
-      </w:r>
-      <w:r>
-        <w:rPr>
-          <w:rStyle w:val="Fontepargpadro1"/>
-        </w:rPr>
-        <w:t xml:space="preserve"> </w:t>
-      </w:r>
-      <w:r>
-        <w:rPr>
-          <w:rStyle w:val="Fontepargpadro1"/>
-        </w:rPr>
-        <w:t xml:space="preserve">o conhecimento compartilhado gera </w:t>
-      </w:r>
-      <w:r>
-        <w:rPr>
-          <w:rStyle w:val="Fontepargpadro1"/>
-        </w:rPr>
-        <w:t xml:space="preserve">produtos, processos e serviços. As experiências vivenciadas pelos colaboradores precisam ser transmitidas, pois o </w:t>
-      </w:r>
-      <w:r>
-        <w:rPr>
-          <w:rStyle w:val="Fontepargpadro1"/>
-        </w:rPr>
-        <w:t>compartilhamento é vital para o sucesso.</w:t>
-      </w:r>
-    </w:p>
-    <w:p>
-      <w:pPr>
-        <w:rPr>
-          <w:rStyle w:val="Fontepargpadro1"/>
-        </w:rPr>
-      </w:pPr>
-      <w:r>
-        <w:rPr>
-          <w:rStyle w:val="Fontepargpadro1"/>
-        </w:rPr>
-        <w:t xml:space="preserve">Após o aperfeiçoamento dos participantes ser dado através de estudos e pesquisas em livros e fóruns da internet o projeto iniciou as oficinas de capacitação dentro dos laboratórios do IFRS Canoas todas </w:t>
-      </w:r>
-      <w:commentRangeStart w:id="60"/>
-      <w:r>
-        <w:rPr>
-          <w:rStyle w:val="Fontepargpadro1"/>
-        </w:rPr>
-        <w:t xml:space="preserve">as terça-feira e quinta-feira </w:t>
-      </w:r>
-      <w:commentRangeEnd w:id="60"/>
-      <w:r>
-        <w:rPr>
-          <w:rStyle w:val="Fontepargpadro1"/>
-        </w:rPr>
-        <w:commentReference w:id="60"/>
       </w:r>
       <w:r>
         <w:rPr>
@@ -6279,36 +6359,23 @@
         <w:pStyle w:val="Legenda"/>
         <w:keepNext/>
       </w:pPr>
-      <w:bookmarkStart w:id="61" w:name="_Toc497206520"/>
+      <w:bookmarkStart w:id="60" w:name="_Toc497220969"/>
       <w:r>
         <w:lastRenderedPageBreak/>
         <w:t xml:space="preserve">Figura </w:t>
       </w:r>
-      <w:r>
-        <w:fldChar w:fldCharType="begin"/>
-      </w:r>
-      <w:r>
-        <w:instrText xml:space="preserve"> SEQ Figura \* ARABIC </w:instrText>
-      </w:r>
-      <w:r>
-        <w:fldChar w:fldCharType="separate"/>
-      </w:r>
-      <w:r>
-        <w:rPr>
-          <w:noProof/>
-        </w:rPr>
-        <w:t>3</w:t>
-      </w:r>
-      <w:r>
-        <w:rPr>
-          <w:noProof/>
-        </w:rPr>
-        <w:fldChar w:fldCharType="end"/>
-      </w:r>
+      <w:fldSimple w:instr=" SEQ Figura \* ARABIC ">
+        <w:r>
+          <w:rPr>
+            <w:noProof/>
+          </w:rPr>
+          <w:t>3</w:t>
+        </w:r>
+      </w:fldSimple>
       <w:r>
         <w:t>: Oficina realizada para o PROEJA do IFRS Canoas</w:t>
       </w:r>
-      <w:bookmarkEnd w:id="61"/>
+      <w:bookmarkEnd w:id="60"/>
     </w:p>
     <w:p>
       <w:pPr>
@@ -6414,12 +6481,12 @@
       <w:pPr>
         <w:pStyle w:val="Ttulo1"/>
       </w:pPr>
-      <w:bookmarkStart w:id="62" w:name="_Toc497213384"/>
+      <w:bookmarkStart w:id="61" w:name="_Toc497213384"/>
       <w:r>
         <w:lastRenderedPageBreak/>
         <w:t>Desenvolvimento</w:t>
       </w:r>
-      <w:bookmarkEnd w:id="62"/>
+      <w:bookmarkEnd w:id="61"/>
     </w:p>
     <w:p>
       <w:pPr>
@@ -6525,7 +6592,7 @@
         </w:rPr>
         <w:t xml:space="preserve">descrito por </w:t>
       </w:r>
-      <w:commentRangeStart w:id="63"/>
+      <w:commentRangeStart w:id="62"/>
       <w:proofErr w:type="spellStart"/>
       <w:r>
         <w:rPr>
@@ -6540,12 +6607,12 @@
         </w:rPr>
         <w:t xml:space="preserve"> (2004) </w:t>
       </w:r>
-      <w:commentRangeEnd w:id="63"/>
-      <w:r>
-        <w:rPr>
-          <w:rStyle w:val="Fontepargpadro1"/>
-        </w:rPr>
-        <w:commentReference w:id="63"/>
+      <w:commentRangeEnd w:id="62"/>
+      <w:r>
+        <w:rPr>
+          <w:rStyle w:val="Fontepargpadro1"/>
+        </w:rPr>
+        <w:commentReference w:id="62"/>
       </w:r>
       <w:r>
         <w:rPr>
@@ -6574,39 +6641,26 @@
         <w:pStyle w:val="Legenda"/>
         <w:keepNext/>
       </w:pPr>
-      <w:bookmarkStart w:id="64" w:name="_Ref496907167"/>
-      <w:bookmarkStart w:id="65" w:name="_Ref496907162"/>
-      <w:bookmarkStart w:id="66" w:name="_Toc497206521"/>
+      <w:bookmarkStart w:id="63" w:name="_Ref496907167"/>
+      <w:bookmarkStart w:id="64" w:name="_Ref496907162"/>
+      <w:bookmarkStart w:id="65" w:name="_Toc497220970"/>
       <w:r>
         <w:t xml:space="preserve">Figura </w:t>
       </w:r>
-      <w:r>
-        <w:fldChar w:fldCharType="begin"/>
-      </w:r>
-      <w:r>
-        <w:instrText xml:space="preserve"> SEQ Figura \* ARABIC </w:instrText>
-      </w:r>
-      <w:r>
-        <w:fldChar w:fldCharType="separate"/>
-      </w:r>
-      <w:r>
-        <w:rPr>
-          <w:noProof/>
-        </w:rPr>
-        <w:t>4</w:t>
-      </w:r>
-      <w:r>
-        <w:rPr>
-          <w:noProof/>
-        </w:rPr>
-        <w:fldChar w:fldCharType="end"/>
+      <w:fldSimple w:instr=" SEQ Figura \* ARABIC ">
+        <w:r>
+          <w:rPr>
+            <w:noProof/>
+          </w:rPr>
+          <w:t>4</w:t>
+        </w:r>
+      </w:fldSimple>
+      <w:bookmarkEnd w:id="63"/>
+      <w:r>
+        <w:t>: Diagrama de entidade-relacionamento representando o banco de dados.</w:t>
       </w:r>
       <w:bookmarkEnd w:id="64"/>
-      <w:r>
-        <w:t>: Diagrama de entidade-relacionamento representando o banco de dados.</w:t>
-      </w:r>
       <w:bookmarkEnd w:id="65"/>
-      <w:bookmarkEnd w:id="66"/>
     </w:p>
     <w:p>
       <w:pPr>
@@ -6948,39 +7002,26 @@
         <w:pStyle w:val="Legenda"/>
         <w:keepNext/>
       </w:pPr>
-      <w:bookmarkStart w:id="67" w:name="_Ref497069833"/>
-      <w:bookmarkStart w:id="68" w:name="_Ref497069827"/>
-      <w:bookmarkStart w:id="69" w:name="_Toc497206522"/>
+      <w:bookmarkStart w:id="66" w:name="_Ref497069833"/>
+      <w:bookmarkStart w:id="67" w:name="_Ref497069827"/>
+      <w:bookmarkStart w:id="68" w:name="_Toc497220971"/>
       <w:r>
         <w:t xml:space="preserve">Figura </w:t>
       </w:r>
-      <w:r>
-        <w:fldChar w:fldCharType="begin"/>
-      </w:r>
-      <w:r>
-        <w:instrText xml:space="preserve"> SEQ Figura \* ARABIC </w:instrText>
-      </w:r>
-      <w:r>
-        <w:fldChar w:fldCharType="separate"/>
-      </w:r>
-      <w:r>
-        <w:rPr>
-          <w:noProof/>
-        </w:rPr>
-        <w:t>5</w:t>
-      </w:r>
-      <w:r>
-        <w:rPr>
-          <w:noProof/>
-        </w:rPr>
-        <w:fldChar w:fldCharType="end"/>
+      <w:fldSimple w:instr=" SEQ Figura \* ARABIC ">
+        <w:r>
+          <w:rPr>
+            <w:noProof/>
+          </w:rPr>
+          <w:t>5</w:t>
+        </w:r>
+      </w:fldSimple>
+      <w:bookmarkEnd w:id="66"/>
+      <w:r>
+        <w:t>: Tela exibindo a lista com um tipo de componente</w:t>
       </w:r>
       <w:bookmarkEnd w:id="67"/>
-      <w:r>
-        <w:t>: Tela exibindo a lista com um tipo de componente</w:t>
-      </w:r>
       <w:bookmarkEnd w:id="68"/>
-      <w:bookmarkEnd w:id="69"/>
     </w:p>
     <w:p>
       <w:pPr>
@@ -7076,17 +7117,17 @@
         <w:rPr>
           <w:rStyle w:val="Fontepargpadro1"/>
         </w:rPr>
-      </w:r>
-      <w:r>
-        <w:rPr>
-          <w:rStyle w:val="Fontepargpadro1"/>
-        </w:rPr>
         <w:instrText xml:space="preserve"> \* MERGEFORMAT </w:instrText>
       </w:r>
       <w:r>
         <w:rPr>
           <w:rStyle w:val="Fontepargpadro1"/>
         </w:rPr>
+      </w:r>
+      <w:r>
+        <w:rPr>
+          <w:rStyle w:val="Fontepargpadro1"/>
+        </w:rPr>
         <w:fldChar w:fldCharType="separate"/>
       </w:r>
       <w:r>
@@ -7126,11 +7167,11 @@
       <w:pPr>
         <w:pStyle w:val="Ttulo2"/>
       </w:pPr>
-      <w:bookmarkStart w:id="70" w:name="_Toc497213385"/>
+      <w:bookmarkStart w:id="69" w:name="_Toc497213385"/>
       <w:r>
         <w:t>Algoritmo</w:t>
       </w:r>
-      <w:bookmarkEnd w:id="70"/>
+      <w:bookmarkEnd w:id="69"/>
       <w:r>
         <w:t xml:space="preserve"> </w:t>
       </w:r>
@@ -7139,12 +7180,12 @@
       <w:pPr>
         <w:pStyle w:val="Ttulo1"/>
       </w:pPr>
-      <w:bookmarkStart w:id="71" w:name="_Toc497213386"/>
+      <w:bookmarkStart w:id="70" w:name="_Toc497213386"/>
       <w:r>
         <w:lastRenderedPageBreak/>
         <w:t>Resultados</w:t>
       </w:r>
-      <w:bookmarkEnd w:id="71"/>
+      <w:bookmarkEnd w:id="70"/>
     </w:p>
     <w:p>
       <w:pPr>
@@ -7156,14 +7197,14 @@
         <w:ind w:left="295" w:hanging="295"/>
         <w:jc w:val="center"/>
       </w:pPr>
-      <w:bookmarkStart w:id="72" w:name="_Toc497213387"/>
+      <w:bookmarkStart w:id="71" w:name="_Toc497213387"/>
       <w:r>
         <w:lastRenderedPageBreak/>
         <w:t>referências</w:t>
       </w:r>
+      <w:bookmarkEnd w:id="34"/>
       <w:bookmarkEnd w:id="35"/>
-      <w:bookmarkEnd w:id="36"/>
-      <w:bookmarkEnd w:id="72"/>
+      <w:bookmarkEnd w:id="71"/>
     </w:p>
     <w:p>
       <w:pPr>
@@ -7225,6 +7266,34 @@
         <w:spacing w:before="100" w:after="100"/>
         <w:ind w:firstLine="0"/>
       </w:pPr>
+      <w:r>
+        <w:t xml:space="preserve">MORIMOTO, Carlos. </w:t>
+      </w:r>
+      <w:bookmarkStart w:id="72" w:name="_GoBack"/>
+      <w:r>
+        <w:rPr>
+          <w:b/>
+        </w:rPr>
+        <w:t>Hardware</w:t>
+      </w:r>
+      <w:proofErr w:type="gramStart"/>
+      <w:r>
+        <w:rPr>
+          <w:b/>
+        </w:rPr>
+        <w:t>, guia</w:t>
+      </w:r>
+      <w:proofErr w:type="gramEnd"/>
+      <w:r>
+        <w:rPr>
+          <w:b/>
+        </w:rPr>
+        <w:t xml:space="preserve"> definitivo</w:t>
+      </w:r>
+      <w:bookmarkEnd w:id="72"/>
+      <w:r>
+        <w:t>. Porto Alegre: Sul Editores, 2009. 847 p.</w:t>
+      </w:r>
     </w:p>
     <w:p>
       <w:pPr>
@@ -7245,9 +7314,14 @@
       </w:r>
       <w:commentRangeStart w:id="73"/>
       <w:r>
-        <w:t>p. 290-304, 2011.</w:t>
+        <w:t xml:space="preserve">p. 290-304, </w:t>
+      </w:r>
+      <w:proofErr w:type="gramStart"/>
+      <w:r>
+        <w:t>2011.</w:t>
       </w:r>
       <w:commentRangeEnd w:id="73"/>
+      <w:proofErr w:type="gramEnd"/>
       <w:r>
         <w:rPr>
           <w:rStyle w:val="Refdecomentrio"/>
@@ -7260,11 +7334,15 @@
         <w:spacing w:before="100" w:after="100"/>
         <w:ind w:firstLine="0"/>
         <w:rPr>
-          <w:b/>
-          <w:szCs w:val="24"/>
-          <w:u w:val="single"/>
-        </w:rPr>
-      </w:pPr>
+          <w:szCs w:val="24"/>
+        </w:rPr>
+      </w:pPr>
+      <w:r>
+        <w:rPr>
+          <w:szCs w:val="24"/>
+        </w:rPr>
+        <w:t>MORIMOTO, Carlos</w:t>
+      </w:r>
     </w:p>
     <w:p>
       <w:pPr>
@@ -7312,6 +7390,7 @@
       <w:pPr>
         <w:rPr>
           <w:szCs w:val="24"/>
+          <w:lang w:val="en-US"/>
         </w:rPr>
       </w:pPr>
     </w:p>
@@ -7379,9 +7458,9 @@
       </w:pPr>
       <w:bookmarkStart w:id="77" w:name="_Toc215560143"/>
       <w:bookmarkStart w:id="78" w:name="_Toc215560270"/>
-      <w:bookmarkStart w:id="79" w:name="_Toc215560141"/>
-      <w:bookmarkStart w:id="80" w:name="_Toc215560268"/>
-      <w:bookmarkStart w:id="81" w:name="_Toc497213389"/>
+      <w:bookmarkStart w:id="79" w:name="_Toc497213389"/>
+      <w:bookmarkStart w:id="80" w:name="_Toc215560141"/>
+      <w:bookmarkStart w:id="81" w:name="_Toc215560268"/>
       <w:r>
         <w:lastRenderedPageBreak/>
         <w:t xml:space="preserve">apêndice </w:t>
@@ -7405,7 +7484,7 @@
       </w:r>
       <w:bookmarkEnd w:id="77"/>
       <w:bookmarkEnd w:id="78"/>
-      <w:bookmarkEnd w:id="81"/>
+      <w:bookmarkEnd w:id="79"/>
     </w:p>
     <w:p>
       <w:pPr>
@@ -7558,8 +7637,8 @@
       <w:r>
         <w:t>do anexo</w:t>
       </w:r>
-      <w:bookmarkEnd w:id="79"/>
       <w:bookmarkEnd w:id="80"/>
+      <w:bookmarkEnd w:id="81"/>
       <w:bookmarkEnd w:id="82"/>
     </w:p>
     <w:p>
@@ -7742,7 +7821,7 @@
       </w:r>
     </w:p>
   </w:comment>
-  <w:comment w:id="21" w:author="Nuunees" w:date="2017-09-27T08:27:00Z" w:initials="N">
+  <w:comment w:id="20" w:author="Nuunees" w:date="2017-09-27T08:27:00Z" w:initials="N">
     <w:p>
       <w:pPr>
         <w:pStyle w:val="Textodecomentrio"/>
@@ -7768,7 +7847,7 @@
       </w:pPr>
     </w:p>
   </w:comment>
-  <w:comment w:id="22" w:author="Nuunees" w:date="2017-09-27T08:32:00Z" w:initials="N">
+  <w:comment w:id="21" w:author="Nuunees" w:date="2017-09-27T08:32:00Z" w:initials="N">
     <w:p>
       <w:pPr>
         <w:pStyle w:val="Textodecomentrio"/>
@@ -7795,7 +7874,7 @@
       </w:pPr>
     </w:p>
   </w:comment>
-  <w:comment w:id="23" w:author="Aluno" w:date="2017-09-19T08:44:00Z" w:initials="A">
+  <w:comment w:id="22" w:author="Aluno" w:date="2017-09-19T08:44:00Z" w:initials="A">
     <w:p>
       <w:pPr>
         <w:pStyle w:val="Textodecomentrio"/>
@@ -7811,11 +7890,16 @@
       </w:r>
       <w:r>
         <w:br/>
-        <w:t>INVERTER O TEXTO ALI</w:t>
-      </w:r>
+        <w:t xml:space="preserve">INVERTER O TEXTO </w:t>
+      </w:r>
+      <w:proofErr w:type="gramStart"/>
+      <w:r>
+        <w:t>ALI</w:t>
+      </w:r>
+      <w:proofErr w:type="gramEnd"/>
     </w:p>
   </w:comment>
-  <w:comment w:id="24" w:author="Aluno" w:date="2017-10-20T14:09:00Z" w:initials="A">
+  <w:comment w:id="23" w:author="Aluno" w:date="2017-10-20T14:09:00Z" w:initials="A">
     <w:p>
       <w:pPr>
         <w:pStyle w:val="Textodecomentrio"/>
@@ -7831,7 +7915,7 @@
       </w:r>
     </w:p>
   </w:comment>
-  <w:comment w:id="25" w:author="Aluno" w:date="2017-09-19T09:06:00Z" w:initials="A">
+  <w:comment w:id="24" w:author="Aluno" w:date="2017-09-19T09:06:00Z" w:initials="A">
     <w:p>
       <w:pPr>
         <w:pStyle w:val="Textodecomentrio"/>
@@ -7852,7 +7936,7 @@
       </w:pPr>
     </w:p>
   </w:comment>
-  <w:comment w:id="28" w:author="Aluno" w:date="2017-10-20T14:10:00Z" w:initials="A">
+  <w:comment w:id="27" w:author="Aluno" w:date="2017-10-20T14:10:00Z" w:initials="A">
     <w:p>
       <w:pPr>
         <w:pStyle w:val="Textodecomentrio"/>
@@ -7868,7 +7952,7 @@
       </w:r>
     </w:p>
   </w:comment>
-  <w:comment w:id="31" w:author="Aluno" w:date="2017-10-20T14:18:00Z" w:initials="A">
+  <w:comment w:id="30" w:author="Aluno" w:date="2017-10-20T14:18:00Z" w:initials="A">
     <w:p>
       <w:pPr>
         <w:pStyle w:val="commentcontentpara"/>
@@ -7898,7 +7982,7 @@
       </w:r>
     </w:p>
   </w:comment>
-  <w:comment w:id="33" w:author="Aluno" w:date="2017-10-20T14:11:00Z" w:initials="A">
+  <w:comment w:id="32" w:author="Aluno" w:date="2017-10-20T14:11:00Z" w:initials="A">
     <w:p>
       <w:pPr>
         <w:pStyle w:val="Textodecomentrio"/>
@@ -7914,7 +7998,7 @@
       </w:r>
     </w:p>
   </w:comment>
-  <w:comment w:id="34" w:author="Aluno" w:date="2017-10-20T14:19:00Z" w:initials="A">
+  <w:comment w:id="33" w:author="Aluno" w:date="2017-10-20T14:19:00Z" w:initials="A">
     <w:p>
       <w:pPr>
         <w:pStyle w:val="commentcontentpara"/>
@@ -7951,7 +8035,7 @@
       </w:pPr>
     </w:p>
   </w:comment>
-  <w:comment w:id="38" w:author="Aluno" w:date="2017-09-27T14:17:00Z" w:initials="A">
+  <w:comment w:id="37" w:author="Aluno" w:date="2017-09-27T14:17:00Z" w:initials="A">
     <w:p>
       <w:pPr>
         <w:pStyle w:val="Textodecomentrio"/>
@@ -7977,7 +8061,7 @@
       </w:pPr>
     </w:p>
   </w:comment>
-  <w:comment w:id="39" w:author="Aluno" w:date="2017-10-20T14:11:00Z" w:initials="A">
+  <w:comment w:id="38" w:author="Aluno" w:date="2017-10-20T14:11:00Z" w:initials="A">
     <w:p>
       <w:pPr>
         <w:pStyle w:val="Textodecomentrio"/>
@@ -7993,7 +8077,7 @@
       </w:r>
     </w:p>
   </w:comment>
-  <w:comment w:id="43" w:author="Aluno" w:date="2017-10-20T14:12:00Z" w:initials="A">
+  <w:comment w:id="42" w:author="Aluno" w:date="2017-10-20T14:12:00Z" w:initials="A">
     <w:p>
       <w:pPr>
         <w:pStyle w:val="Textodecomentrio"/>
@@ -8009,7 +8093,7 @@
       </w:r>
     </w:p>
   </w:comment>
-  <w:comment w:id="44" w:author="Aluno" w:date="2017-10-20T14:14:00Z" w:initials="A">
+  <w:comment w:id="43" w:author="Aluno" w:date="2017-10-20T14:14:00Z" w:initials="A">
     <w:p>
       <w:pPr>
         <w:pStyle w:val="Textodecomentrio"/>
@@ -8025,7 +8109,7 @@
       </w:r>
     </w:p>
   </w:comment>
-  <w:comment w:id="45" w:author="Aluno" w:date="2017-10-31T10:47:00Z" w:initials="A">
+  <w:comment w:id="44" w:author="Aluno" w:date="2017-10-31T10:47:00Z" w:initials="A">
     <w:p>
       <w:pPr>
         <w:pStyle w:val="Textodecomentrio"/>
@@ -8037,22 +8121,20 @@
         <w:annotationRef/>
       </w:r>
       <w:r>
-        <w:t xml:space="preserve">BOOCH, </w:t>
+        <w:rPr>
+          <w:lang w:val="en-US"/>
+        </w:rPr>
+        <w:t xml:space="preserve">BOOCH, Grady. OBJECT-ORIENTED ANALYSIS AND DESIGN. </w:t>
+      </w:r>
+      <w:r>
+        <w:t xml:space="preserve">2°. ed. Santa Clara, </w:t>
       </w:r>
       <w:proofErr w:type="spellStart"/>
       <w:r>
-        <w:t>Grady</w:t>
+        <w:t>California</w:t>
       </w:r>
       <w:proofErr w:type="spellEnd"/>
       <w:r>
-        <w:t xml:space="preserve">. OBJECT-ORIENTED ANALYSIS AND DESIGN. 2°. ed. Santa Clara, </w:t>
-      </w:r>
-      <w:proofErr w:type="spellStart"/>
-      <w:r>
-        <w:t>California</w:t>
-      </w:r>
-      <w:proofErr w:type="spellEnd"/>
-      <w:r>
         <w:t>: ADDISON-WESLEY, 1998. 543 p.</w:t>
       </w:r>
     </w:p>
@@ -8062,7 +8144,7 @@
       </w:pPr>
     </w:p>
   </w:comment>
-  <w:comment w:id="46" w:author="Aluno" w:date="2017-10-20T14:14:00Z" w:initials="A">
+  <w:comment w:id="45" w:author="Aluno" w:date="2017-10-20T14:14:00Z" w:initials="A">
     <w:p>
       <w:pPr>
         <w:pStyle w:val="Textodecomentrio"/>
@@ -8078,7 +8160,7 @@
       </w:r>
     </w:p>
   </w:comment>
-  <w:comment w:id="47" w:author="Aluno" w:date="2017-10-31T10:49:00Z" w:initials="A">
+  <w:comment w:id="46" w:author="Aluno" w:date="2017-10-31T10:49:00Z" w:initials="A">
     <w:p>
       <w:pPr>
         <w:pStyle w:val="Textodecomentrio"/>
@@ -8091,7 +8173,7 @@
       </w:r>
     </w:p>
   </w:comment>
-  <w:comment w:id="48" w:author="Aluno" w:date="2017-10-20T14:15:00Z" w:initials="A">
+  <w:comment w:id="47" w:author="Aluno" w:date="2017-10-20T14:15:00Z" w:initials="A">
     <w:p>
       <w:pPr>
         <w:pStyle w:val="Textodecomentrio"/>
@@ -8107,7 +8189,7 @@
       </w:r>
     </w:p>
   </w:comment>
-  <w:comment w:id="50" w:author="Aluno" w:date="2017-10-20T14:16:00Z" w:initials="A">
+  <w:comment w:id="49" w:author="Aluno" w:date="2017-10-20T14:16:00Z" w:initials="A">
     <w:p>
       <w:pPr>
         <w:suppressAutoHyphens w:val="0"/>
@@ -8161,7 +8243,7 @@
       </w:pPr>
     </w:p>
   </w:comment>
-  <w:comment w:id="52" w:author="Aluno" w:date="2017-10-18T14:01:00Z" w:initials="A">
+  <w:comment w:id="51" w:author="Aluno" w:date="2017-10-18T14:01:00Z" w:initials="A">
     <w:p>
       <w:pPr>
         <w:suppressAutoHyphens w:val="0"/>
@@ -8195,7 +8277,7 @@
       </w:pPr>
     </w:p>
   </w:comment>
-  <w:comment w:id="54" w:author="Aluno" w:date="2017-10-18T14:00:00Z" w:initials="A">
+  <w:comment w:id="53" w:author="Aluno" w:date="2017-10-18T14:00:00Z" w:initials="A">
     <w:p>
       <w:pPr>
         <w:suppressAutoHyphens w:val="0"/>
@@ -8231,7 +8313,7 @@
       </w:pPr>
     </w:p>
   </w:comment>
-  <w:comment w:id="56" w:author="Aluno" w:date="2017-10-18T14:43:00Z" w:initials="A">
+  <w:comment w:id="55" w:author="Aluno" w:date="2017-10-18T14:43:00Z" w:initials="A">
     <w:p>
       <w:pPr>
         <w:pStyle w:val="Textodecomentrio"/>
@@ -8247,7 +8329,7 @@
       </w:r>
     </w:p>
   </w:comment>
-  <w:comment w:id="58" w:author="Aluno" w:date="2017-10-03T19:18:00Z" w:initials="A">
+  <w:comment w:id="57" w:author="Aluno" w:date="2017-10-03T19:18:00Z" w:initials="A">
     <w:p>
       <w:pPr>
         <w:pStyle w:val="Textodecomentrio"/>
@@ -8263,7 +8345,7 @@
       </w:r>
     </w:p>
   </w:comment>
-  <w:comment w:id="59" w:author="Aluno" w:date="2017-10-25T07:24:00Z" w:initials="A">
+  <w:comment w:id="58" w:author="Aluno" w:date="2017-10-25T07:24:00Z" w:initials="A">
     <w:p>
       <w:pPr>
         <w:pStyle w:val="Textodecomentrio"/>
@@ -8314,7 +8396,7 @@
       </w:pPr>
     </w:p>
   </w:comment>
-  <w:comment w:id="60" w:author="Nuunees" w:date="2017-10-27T20:02:00Z" w:initials="N">
+  <w:comment w:id="59" w:author="Nuunees" w:date="2017-10-27T20:02:00Z" w:initials="N">
     <w:p>
       <w:pPr>
         <w:pStyle w:val="Textodecomentrio"/>
@@ -8335,7 +8417,7 @@
       </w:pPr>
     </w:p>
   </w:comment>
-  <w:comment w:id="63" w:author="Nuunees" w:date="2017-10-27T23:12:00Z" w:initials="N">
+  <w:comment w:id="62" w:author="Nuunees" w:date="2017-10-27T23:12:00Z" w:initials="N">
     <w:p>
       <w:pPr>
         <w:pStyle w:val="Textodecomentrio"/>
@@ -13940,7 +14022,7 @@
 </file>
 
 <file path=customXml/itemProps1.xml><?xml version="1.0" encoding="utf-8"?>
-<ds:datastoreItem xmlns:ds="http://schemas.openxmlformats.org/officeDocument/2006/customXml" ds:itemID="{2DFC9F7D-2B57-4233-80EE-D3AEAFC8F224}">
+<ds:datastoreItem xmlns:ds="http://schemas.openxmlformats.org/officeDocument/2006/customXml" ds:itemID="{8F0FBD31-7284-450C-B022-DA7E9AB4140E}">
   <ds:schemaRefs>
     <ds:schemaRef ds:uri="http://schemas.openxmlformats.org/officeDocument/2006/bibliography"/>
   </ds:schemaRefs>

</xml_diff>

<commit_message>
Alteração nos diagramas, alteração no apêndice IV
</commit_message>
<xml_diff>
--- a/docs/apendice4.docx
+++ b/docs/apendice4.docx
@@ -1,6 +1,6 @@
 
 <file path=word/document.xml><?xml version="1.0" encoding="utf-8"?>
-<w:document xmlns:wpc="http://schemas.microsoft.com/office/word/2010/wordprocessingCanvas" xmlns:mc="http://schemas.openxmlformats.org/markup-compatibility/2006" xmlns:o="urn:schemas-microsoft-com:office:office" xmlns:r="http://schemas.openxmlformats.org/officeDocument/2006/relationships" xmlns:m="http://schemas.openxmlformats.org/officeDocument/2006/math" xmlns:v="urn:schemas-microsoft-com:vml" xmlns:wp14="http://schemas.microsoft.com/office/word/2010/wordprocessingDrawing" xmlns:wp="http://schemas.openxmlformats.org/drawingml/2006/wordprocessingDrawing" xmlns:w10="urn:schemas-microsoft-com:office:word" xmlns:w="http://schemas.openxmlformats.org/wordprocessingml/2006/main" xmlns:w14="http://schemas.microsoft.com/office/word/2010/wordml" xmlns:wpg="http://schemas.microsoft.com/office/word/2010/wordprocessingGroup" xmlns:wpi="http://schemas.microsoft.com/office/word/2010/wordprocessingInk" xmlns:wne="http://schemas.microsoft.com/office/word/2006/wordml" xmlns:wps="http://schemas.microsoft.com/office/word/2010/wordprocessingShape" mc:Ignorable="w14 wp14">
+<w:document xmlns:wpc="http://schemas.microsoft.com/office/word/2010/wordprocessingCanvas" xmlns:cx="http://schemas.microsoft.com/office/drawing/2014/chartex" xmlns:cx1="http://schemas.microsoft.com/office/drawing/2015/9/8/chartex" xmlns:cx2="http://schemas.microsoft.com/office/drawing/2015/10/21/chartex" xmlns:cx3="http://schemas.microsoft.com/office/drawing/2016/5/9/chartex" xmlns:cx4="http://schemas.microsoft.com/office/drawing/2016/5/10/chartex" xmlns:cx5="http://schemas.microsoft.com/office/drawing/2016/5/11/chartex" xmlns:cx6="http://schemas.microsoft.com/office/drawing/2016/5/12/chartex" xmlns:cx7="http://schemas.microsoft.com/office/drawing/2016/5/13/chartex" xmlns:cx8="http://schemas.microsoft.com/office/drawing/2016/5/14/chartex" xmlns:mc="http://schemas.openxmlformats.org/markup-compatibility/2006" xmlns:aink="http://schemas.microsoft.com/office/drawing/2016/ink" xmlns:am3d="http://schemas.microsoft.com/office/drawing/2017/model3d" xmlns:o="urn:schemas-microsoft-com:office:office" xmlns:r="http://schemas.openxmlformats.org/officeDocument/2006/relationships" xmlns:m="http://schemas.openxmlformats.org/officeDocument/2006/math" xmlns:v="urn:schemas-microsoft-com:vml" xmlns:wp14="http://schemas.microsoft.com/office/word/2010/wordprocessingDrawing" xmlns:wp="http://schemas.openxmlformats.org/drawingml/2006/wordprocessingDrawing" xmlns:w10="urn:schemas-microsoft-com:office:word" xmlns:w="http://schemas.openxmlformats.org/wordprocessingml/2006/main" xmlns:w14="http://schemas.microsoft.com/office/word/2010/wordml" xmlns:w15="http://schemas.microsoft.com/office/word/2012/wordml" xmlns:w16cid="http://schemas.microsoft.com/office/word/2016/wordml/cid" xmlns:w16se="http://schemas.microsoft.com/office/word/2015/wordml/symex" xmlns:wpg="http://schemas.microsoft.com/office/word/2010/wordprocessingGroup" xmlns:wpi="http://schemas.microsoft.com/office/word/2010/wordprocessingInk" xmlns:wne="http://schemas.microsoft.com/office/word/2006/wordml" xmlns:wps="http://schemas.microsoft.com/office/word/2010/wordprocessingShape" mc:Ignorable="w14 w15 w16se w16cid wp14">
   <w:background w:color="FFFFFF"/>
   <w:body>
     <w:p>
@@ -466,8 +466,6 @@
           <w:szCs w:val="24"/>
         </w:rPr>
       </w:pPr>
-      <w:bookmarkStart w:id="0" w:name="_GoBack"/>
-      <w:bookmarkEnd w:id="0"/>
     </w:p>
     <w:p>
       <w:pPr>
@@ -571,7 +569,7 @@
           </mc:Choice>
           <mc:Fallback>
             <w:pict>
-              <v:rect id="Retângulo 3" o:spid="_x0000_s1026" style="position:absolute;margin-left:406.45pt;margin-top:43.05pt;width:31.3pt;height:17.55pt;z-index:251659264;visibility:visible;mso-wrap-style:square;mso-wrap-distance-left:9pt;mso-wrap-distance-top:0;mso-wrap-distance-right:9pt;mso-wrap-distance-bottom:0;mso-position-horizontal:absolute;mso-position-horizontal-relative:text;mso-position-vertical:absolute;mso-position-vertical-relative:text;v-text-anchor:middle" o:gfxdata="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" fillcolor="white [3212]" strokecolor="white [3212]" strokeweight="2pt"/>
+              <v:rect w14:anchorId="103BE9A0" id="Retângulo 3" o:spid="_x0000_s1026" style="position:absolute;margin-left:406.45pt;margin-top:43.05pt;width:31.3pt;height:17.55pt;z-index:251659264;visibility:visible;mso-wrap-style:square;mso-wrap-distance-left:9pt;mso-wrap-distance-top:0;mso-wrap-distance-right:9pt;mso-wrap-distance-bottom:0;mso-position-horizontal:absolute;mso-position-horizontal-relative:text;mso-position-vertical:absolute;mso-position-vertical-relative:text;v-text-anchor:middle" o:gfxdata="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" fillcolor="white [3212]" strokecolor="white [3212]" strokeweight="2pt"/>
             </w:pict>
           </mc:Fallback>
         </mc:AlternateContent>
@@ -611,7 +609,7 @@
           <w:noProof/>
           <w:szCs w:val="24"/>
         </w:rPr>
-        <w:t>17 de novembro de 2017</w:t>
+        <w:t>2 de dezembro de 2017</w:t>
       </w:r>
       <w:r>
         <w:rPr>
@@ -1069,7 +1067,7 @@
         <mc:AlternateContent>
           <mc:Choice Requires="wps">
             <w:drawing>
-              <wp:anchor distT="0" distB="0" distL="114300" distR="114300" simplePos="0" relativeHeight="251661312" behindDoc="0" locked="0" layoutInCell="1" allowOverlap="1" wp14:anchorId="2F9D4103" wp14:editId="7A2A0E8A">
+              <wp:anchor distT="0" distB="0" distL="114300" distR="114300" simplePos="0" relativeHeight="251653120" behindDoc="0" locked="0" layoutInCell="1" allowOverlap="1" wp14:anchorId="2F9D4103" wp14:editId="7A2A0E8A">
                 <wp:simplePos x="0" y="0"/>
                 <wp:positionH relativeFrom="column">
                   <wp:posOffset>5193913</wp:posOffset>
@@ -1133,7 +1131,7 @@
           </mc:Choice>
           <mc:Fallback>
             <w:pict>
-              <v:rect id="Retângulo 17" o:spid="_x0000_s1026" style="position:absolute;margin-left:408.95pt;margin-top:66.65pt;width:31.3pt;height:17.5pt;z-index:251661312;visibility:visible;mso-wrap-style:square;mso-wrap-distance-left:9pt;mso-wrap-distance-top:0;mso-wrap-distance-right:9pt;mso-wrap-distance-bottom:0;mso-position-horizontal:absolute;mso-position-horizontal-relative:text;mso-position-vertical:absolute;mso-position-vertical-relative:text;v-text-anchor:middle" o:gfxdata="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" fillcolor="white [3212]" strokecolor="white [3212]" strokeweight="2pt"/>
+              <v:rect w14:anchorId="27383206" id="Retângulo 17" o:spid="_x0000_s1026" style="position:absolute;margin-left:408.95pt;margin-top:66.65pt;width:31.3pt;height:17.5pt;z-index:251653120;visibility:visible;mso-wrap-style:square;mso-wrap-distance-left:9pt;mso-wrap-distance-top:0;mso-wrap-distance-right:9pt;mso-wrap-distance-bottom:0;mso-position-horizontal:absolute;mso-position-horizontal-relative:text;mso-position-vertical:absolute;mso-position-vertical-relative:text;v-text-anchor:middle" o:gfxdata="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" fillcolor="white [3212]" strokecolor="white [3212]" strokeweight="2pt"/>
             </w:pict>
           </mc:Fallback>
         </mc:AlternateContent>
@@ -1167,7 +1165,7 @@
           <w:noProof/>
           <w:szCs w:val="24"/>
         </w:rPr>
-        <w:t>17 de novembro de 2017</w:t>
+        <w:t>2 de dezembro de 2017</w:t>
       </w:r>
       <w:r>
         <w:rPr>
@@ -1186,17 +1184,17 @@
         <w:ind w:left="295" w:hanging="295"/>
         <w:jc w:val="center"/>
       </w:pPr>
-      <w:bookmarkStart w:id="1" w:name="_Toc215560114"/>
-      <w:bookmarkStart w:id="2" w:name="_Toc215560241"/>
-      <w:bookmarkStart w:id="3" w:name="_Toc498619738"/>
-      <w:bookmarkStart w:id="4" w:name="_Toc215560110"/>
+      <w:bookmarkStart w:id="0" w:name="_Toc215560114"/>
+      <w:bookmarkStart w:id="1" w:name="_Toc215560241"/>
+      <w:bookmarkStart w:id="2" w:name="_Toc498619738"/>
+      <w:bookmarkStart w:id="3" w:name="_Toc215560110"/>
       <w:r>
         <w:lastRenderedPageBreak/>
         <w:t>RESUMO</w:t>
       </w:r>
+      <w:bookmarkEnd w:id="0"/>
       <w:bookmarkEnd w:id="1"/>
       <w:bookmarkEnd w:id="2"/>
-      <w:bookmarkEnd w:id="3"/>
     </w:p>
     <w:p>
       <w:pPr>
@@ -1319,7 +1317,7 @@
         <mc:AlternateContent>
           <mc:Choice Requires="wps">
             <w:drawing>
-              <wp:anchor distT="0" distB="0" distL="114300" distR="114300" simplePos="0" relativeHeight="251663360" behindDoc="0" locked="0" layoutInCell="1" allowOverlap="1" wp14:anchorId="05253DE3" wp14:editId="41068D70">
+              <wp:anchor distT="0" distB="0" distL="114300" distR="114300" simplePos="0" relativeHeight="251656192" behindDoc="0" locked="0" layoutInCell="1" allowOverlap="1" wp14:anchorId="05253DE3" wp14:editId="41068D70">
                 <wp:simplePos x="0" y="0"/>
                 <wp:positionH relativeFrom="column">
                   <wp:posOffset>5266055</wp:posOffset>
@@ -1383,7 +1381,7 @@
           </mc:Choice>
           <mc:Fallback>
             <w:pict>
-              <v:rect id="Retângulo 19" o:spid="_x0000_s1026" style="position:absolute;margin-left:414.65pt;margin-top:371.65pt;width:31.3pt;height:17.5pt;z-index:251663360;visibility:visible;mso-wrap-style:square;mso-wrap-distance-left:9pt;mso-wrap-distance-top:0;mso-wrap-distance-right:9pt;mso-wrap-distance-bottom:0;mso-position-horizontal:absolute;mso-position-horizontal-relative:text;mso-position-vertical:absolute;mso-position-vertical-relative:text;v-text-anchor:middle" o:gfxdata="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" fillcolor="white [3212]" strokecolor="white [3212]" strokeweight="2pt"/>
+              <v:rect w14:anchorId="7BF58633" id="Retângulo 19" o:spid="_x0000_s1026" style="position:absolute;margin-left:414.65pt;margin-top:371.65pt;width:31.3pt;height:17.5pt;z-index:251656192;visibility:visible;mso-wrap-style:square;mso-wrap-distance-left:9pt;mso-wrap-distance-top:0;mso-wrap-distance-right:9pt;mso-wrap-distance-bottom:0;mso-position-horizontal:absolute;mso-position-horizontal-relative:text;mso-position-vertical:absolute;mso-position-vertical-relative:text;v-text-anchor:middle" o:gfxdata="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" fillcolor="white [3212]" strokecolor="white [3212]" strokeweight="2pt"/>
             </w:pict>
           </mc:Fallback>
         </mc:AlternateContent>
@@ -1405,16 +1403,16 @@
         </w:numPr>
         <w:jc w:val="center"/>
       </w:pPr>
-      <w:bookmarkStart w:id="5" w:name="_Toc215560112"/>
-      <w:bookmarkStart w:id="6" w:name="_Toc215560239"/>
-      <w:bookmarkStart w:id="7" w:name="_Toc498619739"/>
+      <w:bookmarkStart w:id="4" w:name="_Toc215560112"/>
+      <w:bookmarkStart w:id="5" w:name="_Toc215560239"/>
+      <w:bookmarkStart w:id="6" w:name="_Toc498619739"/>
       <w:r>
         <w:lastRenderedPageBreak/>
         <w:t>LISTA DE FIGURAS</w:t>
       </w:r>
+      <w:bookmarkEnd w:id="4"/>
       <w:bookmarkEnd w:id="5"/>
       <w:bookmarkEnd w:id="6"/>
-      <w:bookmarkEnd w:id="7"/>
     </w:p>
     <w:p>
       <w:pPr>
@@ -2417,7 +2415,7 @@
         <mc:AlternateContent>
           <mc:Choice Requires="wps">
             <w:drawing>
-              <wp:anchor distT="0" distB="0" distL="114300" distR="114300" simplePos="0" relativeHeight="251665408" behindDoc="0" locked="0" layoutInCell="1" allowOverlap="1" wp14:anchorId="71E99ED1" wp14:editId="25D587EE">
+              <wp:anchor distT="0" distB="0" distL="114300" distR="114300" simplePos="0" relativeHeight="251659264" behindDoc="0" locked="0" layoutInCell="1" allowOverlap="1" wp14:anchorId="71E99ED1" wp14:editId="25D587EE">
                 <wp:simplePos x="0" y="0"/>
                 <wp:positionH relativeFrom="column">
                   <wp:posOffset>5199380</wp:posOffset>
@@ -2481,7 +2479,7 @@
           </mc:Choice>
           <mc:Fallback>
             <w:pict>
-              <v:rect id="Retângulo 20" o:spid="_x0000_s1026" style="position:absolute;margin-left:409.4pt;margin-top:335.8pt;width:31.3pt;height:17.55pt;z-index:251665408;visibility:visible;mso-wrap-style:square;mso-wrap-distance-left:9pt;mso-wrap-distance-top:0;mso-wrap-distance-right:9pt;mso-wrap-distance-bottom:0;mso-position-horizontal:absolute;mso-position-horizontal-relative:text;mso-position-vertical:absolute;mso-position-vertical-relative:text;v-text-anchor:middle" o:gfxdata="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" fillcolor="white [3212]" strokecolor="white [3212]" strokeweight="2pt"/>
+              <v:rect w14:anchorId="2F8C88EE" id="Retângulo 20" o:spid="_x0000_s1026" style="position:absolute;margin-left:409.4pt;margin-top:335.8pt;width:31.3pt;height:17.55pt;z-index:251659264;visibility:visible;mso-wrap-style:square;mso-wrap-distance-left:9pt;mso-wrap-distance-top:0;mso-wrap-distance-right:9pt;mso-wrap-distance-bottom:0;mso-position-horizontal:absolute;mso-position-horizontal-relative:text;mso-position-vertical:absolute;mso-position-vertical-relative:text;v-text-anchor:middle" o:gfxdata="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" fillcolor="white [3212]" strokecolor="white [3212]" strokeweight="2pt"/>
             </w:pict>
           </mc:Fallback>
         </mc:AlternateContent>
@@ -2497,16 +2495,16 @@
         <w:ind w:left="295" w:hanging="295"/>
         <w:jc w:val="center"/>
       </w:pPr>
-      <w:bookmarkStart w:id="8" w:name="_Toc215560111"/>
-      <w:bookmarkStart w:id="9" w:name="_Toc215560238"/>
-      <w:bookmarkStart w:id="10" w:name="_Toc498619740"/>
+      <w:bookmarkStart w:id="7" w:name="_Toc215560111"/>
+      <w:bookmarkStart w:id="8" w:name="_Toc215560238"/>
+      <w:bookmarkStart w:id="9" w:name="_Toc498619740"/>
       <w:r>
         <w:lastRenderedPageBreak/>
         <w:t>LISTA DE ABREVIATURAS E SIGLAS</w:t>
       </w:r>
+      <w:bookmarkEnd w:id="7"/>
       <w:bookmarkEnd w:id="8"/>
       <w:bookmarkEnd w:id="9"/>
-      <w:bookmarkEnd w:id="10"/>
     </w:p>
     <w:tbl>
       <w:tblPr>
@@ -2974,7 +2972,7 @@
         <mc:AlternateContent>
           <mc:Choice Requires="wps">
             <w:drawing>
-              <wp:anchor distT="0" distB="0" distL="114300" distR="114300" simplePos="0" relativeHeight="251667456" behindDoc="0" locked="0" layoutInCell="1" allowOverlap="1" wp14:anchorId="3E4F74ED" wp14:editId="0B192A50">
+              <wp:anchor distT="0" distB="0" distL="114300" distR="114300" simplePos="0" relativeHeight="251662336" behindDoc="0" locked="0" layoutInCell="1" allowOverlap="1" wp14:anchorId="3E4F74ED" wp14:editId="0B192A50">
                 <wp:simplePos x="0" y="0"/>
                 <wp:positionH relativeFrom="column">
                   <wp:posOffset>5313680</wp:posOffset>
@@ -3038,7 +3036,7 @@
           </mc:Choice>
           <mc:Fallback>
             <w:pict>
-              <v:rect id="Retângulo 21" o:spid="_x0000_s1026" style="position:absolute;margin-left:418.4pt;margin-top:325pt;width:31.3pt;height:17.5pt;z-index:251667456;visibility:visible;mso-wrap-style:square;mso-wrap-distance-left:9pt;mso-wrap-distance-top:0;mso-wrap-distance-right:9pt;mso-wrap-distance-bottom:0;mso-position-horizontal:absolute;mso-position-horizontal-relative:text;mso-position-vertical:absolute;mso-position-vertical-relative:text;v-text-anchor:middle" o:gfxdata="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" fillcolor="white [3212]" strokecolor="white [3212]" strokeweight="2pt"/>
+              <v:rect w14:anchorId="4004BFC8" id="Retângulo 21" o:spid="_x0000_s1026" style="position:absolute;margin-left:418.4pt;margin-top:325pt;width:31.3pt;height:17.5pt;z-index:251662336;visibility:visible;mso-wrap-style:square;mso-wrap-distance-left:9pt;mso-wrap-distance-top:0;mso-wrap-distance-right:9pt;mso-wrap-distance-bottom:0;mso-position-horizontal:absolute;mso-position-horizontal-relative:text;mso-position-vertical:absolute;mso-position-vertical-relative:text;v-text-anchor:middle" o:gfxdata="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" fillcolor="white [3212]" strokecolor="white [3212]" strokeweight="2pt"/>
             </w:pict>
           </mc:Fallback>
         </mc:AlternateContent>
@@ -3055,7 +3053,7 @@
         <w:lastRenderedPageBreak/>
         <w:t>Sumário</w:t>
       </w:r>
-      <w:bookmarkEnd w:id="4"/>
+      <w:bookmarkEnd w:id="3"/>
     </w:p>
     <w:p>
       <w:pPr>
@@ -4728,10 +4726,10 @@
           <w:szCs w:val="24"/>
         </w:rPr>
         <w:sectPr>
-          <w:headerReference w:type="even" r:id="rId9"/>
-          <w:headerReference w:type="default" r:id="rId10"/>
-          <w:footerReference w:type="default" r:id="rId11"/>
-          <w:headerReference w:type="first" r:id="rId12"/>
+          <w:headerReference w:type="even" r:id="rId8"/>
+          <w:headerReference w:type="default" r:id="rId9"/>
+          <w:footerReference w:type="default" r:id="rId10"/>
+          <w:headerReference w:type="first" r:id="rId11"/>
           <w:footnotePr>
             <w:pos w:val="beneathText"/>
           </w:footnotePr>
@@ -4750,7 +4748,7 @@
         <mc:AlternateContent>
           <mc:Choice Requires="wps">
             <w:drawing>
-              <wp:anchor distT="0" distB="0" distL="114300" distR="114300" simplePos="0" relativeHeight="251669504" behindDoc="0" locked="0" layoutInCell="1" allowOverlap="1" wp14:anchorId="3F509A8B" wp14:editId="500B1CE7">
+              <wp:anchor distT="0" distB="0" distL="114300" distR="114300" simplePos="0" relativeHeight="251665408" behindDoc="0" locked="0" layoutInCell="1" allowOverlap="1" wp14:anchorId="3F509A8B" wp14:editId="500B1CE7">
                 <wp:simplePos x="0" y="0"/>
                 <wp:positionH relativeFrom="column">
                   <wp:posOffset>5247005</wp:posOffset>
@@ -4814,7 +4812,7 @@
           </mc:Choice>
           <mc:Fallback>
             <w:pict>
-              <v:rect id="Retângulo 22" o:spid="_x0000_s1026" style="position:absolute;margin-left:413.15pt;margin-top:128.55pt;width:31.3pt;height:17.55pt;z-index:251669504;visibility:visible;mso-wrap-style:square;mso-wrap-distance-left:9pt;mso-wrap-distance-top:0;mso-wrap-distance-right:9pt;mso-wrap-distance-bottom:0;mso-position-horizontal:absolute;mso-position-horizontal-relative:text;mso-position-vertical:absolute;mso-position-vertical-relative:text;v-text-anchor:middle" o:gfxdata="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" fillcolor="white [3212]" strokecolor="white [3212]" strokeweight="2pt"/>
+              <v:rect w14:anchorId="336C8AF2" id="Retângulo 22" o:spid="_x0000_s1026" style="position:absolute;margin-left:413.15pt;margin-top:128.55pt;width:31.3pt;height:17.55pt;z-index:251665408;visibility:visible;mso-wrap-style:square;mso-wrap-distance-left:9pt;mso-wrap-distance-top:0;mso-wrap-distance-right:9pt;mso-wrap-distance-bottom:0;mso-position-horizontal:absolute;mso-position-horizontal-relative:text;mso-position-vertical:absolute;mso-position-vertical-relative:text;v-text-anchor:middle" o:gfxdata="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" fillcolor="white [3212]" strokecolor="white [3212]" strokeweight="2pt"/>
             </w:pict>
           </mc:Fallback>
         </mc:AlternateContent>
@@ -4832,7 +4830,7 @@
           <w:color w:val="000000" w:themeColor="text1"/>
         </w:rPr>
       </w:pPr>
-      <w:bookmarkStart w:id="11" w:name="_Toc498619741"/>
+      <w:bookmarkStart w:id="10" w:name="_Toc498619741"/>
       <w:r>
         <w:rPr>
           <w:color w:val="000000" w:themeColor="text1"/>
@@ -4840,7 +4838,7 @@
         <w:lastRenderedPageBreak/>
         <w:t>Introdução</w:t>
       </w:r>
-      <w:bookmarkEnd w:id="11"/>
+      <w:bookmarkEnd w:id="10"/>
     </w:p>
     <w:p>
       <w:pPr>
@@ -4853,8 +4851,8 @@
           <w:rStyle w:val="Fontepargpadro1"/>
         </w:rPr>
       </w:pPr>
-      <w:bookmarkStart w:id="12" w:name="_Toc215560117"/>
-      <w:bookmarkStart w:id="13" w:name="_Toc215560244"/>
+      <w:bookmarkStart w:id="11" w:name="_Toc215560117"/>
+      <w:bookmarkStart w:id="12" w:name="_Toc215560244"/>
       <w:r>
         <w:rPr>
           <w:rStyle w:val="Fontepargpadro1"/>
@@ -5188,37 +5186,24 @@
         <w:pStyle w:val="Legenda"/>
         <w:keepNext/>
       </w:pPr>
-      <w:bookmarkStart w:id="14" w:name="_Ref498527378"/>
-      <w:bookmarkStart w:id="15" w:name="_Toc498619723"/>
+      <w:bookmarkStart w:id="13" w:name="_Ref498527378"/>
+      <w:bookmarkStart w:id="14" w:name="_Toc498619723"/>
       <w:r>
         <w:t xml:space="preserve">Figura </w:t>
       </w:r>
-      <w:r>
-        <w:fldChar w:fldCharType="begin"/>
-      </w:r>
-      <w:r>
-        <w:instrText xml:space="preserve"> SEQ Figura \* ARABIC </w:instrText>
-      </w:r>
-      <w:r>
-        <w:fldChar w:fldCharType="separate"/>
-      </w:r>
-      <w:r>
-        <w:rPr>
-          <w:noProof/>
-        </w:rPr>
-        <w:t>1</w:t>
-      </w:r>
-      <w:r>
-        <w:rPr>
-          <w:noProof/>
-        </w:rPr>
-        <w:fldChar w:fldCharType="end"/>
+      <w:fldSimple w:instr=" SEQ Figura \* ARABIC ">
+        <w:r>
+          <w:rPr>
+            <w:noProof/>
+          </w:rPr>
+          <w:t>1</w:t>
+        </w:r>
+      </w:fldSimple>
+      <w:bookmarkEnd w:id="13"/>
+      <w:r>
+        <w:t>: Exemplo de identificação de uma peça vinculada ao GLPI</w:t>
       </w:r>
       <w:bookmarkEnd w:id="14"/>
-      <w:r>
-        <w:t>: Exemplo de identificação de uma peça vinculada ao GLPI</w:t>
-      </w:r>
-      <w:bookmarkEnd w:id="15"/>
     </w:p>
     <w:p>
       <w:pPr>
@@ -5252,7 +5237,7 @@
                     </pic:cNvPicPr>
                   </pic:nvPicPr>
                   <pic:blipFill>
-                    <a:blip r:embed="rId13" cstate="print">
+                    <a:blip r:embed="rId12" cstate="print">
                       <a:extLst>
                         <a:ext uri="{28A0092B-C50C-407E-A947-70E740481C1C}">
                           <a14:useLocalDpi xmlns:a14="http://schemas.microsoft.com/office/drawing/2010/main" val="0"/>
@@ -5567,46 +5552,33 @@
         <w:pStyle w:val="Legenda"/>
         <w:keepNext/>
       </w:pPr>
-      <w:bookmarkStart w:id="16" w:name="_Ref493574160"/>
-      <w:bookmarkStart w:id="17" w:name="_Toc498619724"/>
+      <w:bookmarkStart w:id="15" w:name="_Ref493574160"/>
+      <w:bookmarkStart w:id="16" w:name="_Toc498619724"/>
       <w:r>
         <w:t xml:space="preserve">Figura </w:t>
       </w:r>
-      <w:r>
-        <w:fldChar w:fldCharType="begin"/>
-      </w:r>
-      <w:r>
-        <w:instrText xml:space="preserve"> SEQ Figura \* ARABIC </w:instrText>
-      </w:r>
-      <w:r>
-        <w:fldChar w:fldCharType="separate"/>
-      </w:r>
-      <w:r>
-        <w:rPr>
-          <w:noProof/>
-        </w:rPr>
-        <w:t>2</w:t>
-      </w:r>
-      <w:r>
-        <w:rPr>
-          <w:noProof/>
-        </w:rPr>
-        <w:fldChar w:fldCharType="end"/>
+      <w:fldSimple w:instr=" SEQ Figura \* ARABIC ">
+        <w:r>
+          <w:rPr>
+            <w:noProof/>
+          </w:rPr>
+          <w:t>2</w:t>
+        </w:r>
+      </w:fldSimple>
+      <w:bookmarkEnd w:id="15"/>
+      <w:r>
+        <w:rPr>
+          <w:noProof/>
+        </w:rPr>
+        <w:t xml:space="preserve">: </w:t>
+      </w:r>
+      <w:r>
+        <w:rPr>
+          <w:noProof/>
+        </w:rPr>
+        <w:t>Visualização de um componente no GLPI</w:t>
       </w:r>
       <w:bookmarkEnd w:id="16"/>
-      <w:r>
-        <w:rPr>
-          <w:noProof/>
-        </w:rPr>
-        <w:t xml:space="preserve">: </w:t>
-      </w:r>
-      <w:r>
-        <w:rPr>
-          <w:noProof/>
-        </w:rPr>
-        <w:t>Visualização de um componente no GLPI</w:t>
-      </w:r>
-      <w:bookmarkEnd w:id="17"/>
     </w:p>
     <w:p>
       <w:pPr>
@@ -5638,7 +5610,7 @@
                     </pic:cNvPicPr>
                   </pic:nvPicPr>
                   <pic:blipFill>
-                    <a:blip r:embed="rId14">
+                    <a:blip r:embed="rId13">
                       <a:extLst>
                         <a:ext uri="{28A0092B-C50C-407E-A947-70E740481C1C}">
                           <a14:useLocalDpi xmlns:a14="http://schemas.microsoft.com/office/drawing/2010/main" val="0"/>
@@ -5693,8 +5665,8 @@
         </w:rPr>
       </w:pPr>
     </w:p>
+    <w:bookmarkEnd w:id="11"/>
     <w:bookmarkEnd w:id="12"/>
-    <w:bookmarkEnd w:id="13"/>
     <w:p>
       <w:r>
         <w:t xml:space="preserve">A proposta </w:t>
@@ -5716,75 +5688,75 @@
       <w:pPr>
         <w:pStyle w:val="Ttulo1"/>
       </w:pPr>
-      <w:bookmarkStart w:id="18" w:name="_Ref498612083"/>
-      <w:bookmarkStart w:id="19" w:name="_Ref498612088"/>
-      <w:bookmarkStart w:id="20" w:name="_Ref498612091"/>
-      <w:bookmarkStart w:id="21" w:name="_Toc498619742"/>
+      <w:bookmarkStart w:id="17" w:name="_Ref498612083"/>
+      <w:bookmarkStart w:id="18" w:name="_Ref498612088"/>
+      <w:bookmarkStart w:id="19" w:name="_Ref498612091"/>
+      <w:bookmarkStart w:id="20" w:name="_Toc498619742"/>
       <w:r>
         <w:lastRenderedPageBreak/>
         <w:t>Objetivos</w:t>
       </w:r>
+      <w:bookmarkEnd w:id="17"/>
       <w:bookmarkEnd w:id="18"/>
       <w:bookmarkEnd w:id="19"/>
       <w:bookmarkEnd w:id="20"/>
+    </w:p>
+    <w:p>
+      <w:pPr>
+        <w:pStyle w:val="Ttulo2"/>
+      </w:pPr>
+      <w:bookmarkStart w:id="21" w:name="_Toc498619743"/>
+      <w:r>
+        <w:t>Geral</w:t>
+      </w:r>
       <w:bookmarkEnd w:id="21"/>
     </w:p>
     <w:p>
       <w:pPr>
+        <w:rPr>
+          <w:rStyle w:val="Fontepargpadro1"/>
+        </w:rPr>
+      </w:pPr>
+      <w:r>
+        <w:rPr>
+          <w:rStyle w:val="Fontepargpadro1"/>
+        </w:rPr>
+        <w:t>A</w:t>
+      </w:r>
+      <w:r>
+        <w:rPr>
+          <w:rStyle w:val="Fontepargpadro1"/>
+        </w:rPr>
+        <w:t xml:space="preserve">presentar uma solução para inventário de informática com um algoritmo para otimizar o tempo na criação de computadores </w:t>
+      </w:r>
+      <w:r>
+        <w:rPr>
+          <w:rStyle w:val="Fontepargpadro1"/>
+        </w:rPr>
+        <w:t>dentro de um estoque</w:t>
+      </w:r>
+      <w:r>
+        <w:rPr>
+          <w:rStyle w:val="Fontepargpadro1"/>
+        </w:rPr>
+        <w:t>.</w:t>
+      </w:r>
+    </w:p>
+    <w:p>
+      <w:pPr>
         <w:pStyle w:val="Ttulo2"/>
-      </w:pPr>
-      <w:bookmarkStart w:id="22" w:name="_Toc498619743"/>
-      <w:r>
-        <w:t>Geral</w:t>
+        <w:rPr>
+          <w:rStyle w:val="Fontepargpadro1"/>
+        </w:rPr>
+      </w:pPr>
+      <w:bookmarkStart w:id="22" w:name="_Toc498619744"/>
+      <w:r>
+        <w:rPr>
+          <w:rStyle w:val="Fontepargpadro1"/>
+        </w:rPr>
+        <w:t>Específicos</w:t>
       </w:r>
       <w:bookmarkEnd w:id="22"/>
-    </w:p>
-    <w:p>
-      <w:pPr>
-        <w:rPr>
-          <w:rStyle w:val="Fontepargpadro1"/>
-        </w:rPr>
-      </w:pPr>
-      <w:r>
-        <w:rPr>
-          <w:rStyle w:val="Fontepargpadro1"/>
-        </w:rPr>
-        <w:t>A</w:t>
-      </w:r>
-      <w:r>
-        <w:rPr>
-          <w:rStyle w:val="Fontepargpadro1"/>
-        </w:rPr>
-        <w:t xml:space="preserve">presentar uma solução para inventário de informática com um algoritmo para otimizar o tempo na criação de computadores </w:t>
-      </w:r>
-      <w:r>
-        <w:rPr>
-          <w:rStyle w:val="Fontepargpadro1"/>
-        </w:rPr>
-        <w:t>dentro de um estoque</w:t>
-      </w:r>
-      <w:r>
-        <w:rPr>
-          <w:rStyle w:val="Fontepargpadro1"/>
-        </w:rPr>
-        <w:t>.</w:t>
-      </w:r>
-    </w:p>
-    <w:p>
-      <w:pPr>
-        <w:pStyle w:val="Ttulo2"/>
-        <w:rPr>
-          <w:rStyle w:val="Fontepargpadro1"/>
-        </w:rPr>
-      </w:pPr>
-      <w:bookmarkStart w:id="23" w:name="_Toc498619744"/>
-      <w:r>
-        <w:rPr>
-          <w:rStyle w:val="Fontepargpadro1"/>
-        </w:rPr>
-        <w:t>Específicos</w:t>
-      </w:r>
-      <w:bookmarkEnd w:id="23"/>
     </w:p>
     <w:p>
       <w:pPr>
@@ -6005,8 +5977,8 @@
           <w:szCs w:val="24"/>
         </w:rPr>
       </w:pPr>
-      <w:bookmarkStart w:id="24" w:name="_Toc215560139"/>
-      <w:bookmarkStart w:id="25" w:name="_Toc215560266"/>
+      <w:bookmarkStart w:id="23" w:name="_Toc215560139"/>
+      <w:bookmarkStart w:id="24" w:name="_Toc215560266"/>
     </w:p>
     <w:p>
       <w:pPr>
@@ -6037,12 +6009,12 @@
       <w:pPr>
         <w:pStyle w:val="Ttulo1"/>
       </w:pPr>
-      <w:bookmarkStart w:id="26" w:name="_Toc498619745"/>
+      <w:bookmarkStart w:id="25" w:name="_Toc498619745"/>
       <w:r>
         <w:lastRenderedPageBreak/>
         <w:t>Metodologia</w:t>
       </w:r>
-      <w:bookmarkEnd w:id="26"/>
+      <w:bookmarkEnd w:id="25"/>
     </w:p>
     <w:p>
       <w:r>
@@ -6145,12 +6117,20 @@
       <w:r>
         <w:t xml:space="preserve">Visando abordar questões na área da informática, foram consultados livros como </w:t>
       </w:r>
+      <w:commentRangeStart w:id="26"/>
       <w:r>
         <w:rPr>
           <w:i/>
         </w:rPr>
         <w:t>Artificial Intelligence: A Modern Approach</w:t>
       </w:r>
+      <w:commentRangeEnd w:id="26"/>
+      <w:r>
+        <w:rPr>
+          <w:rStyle w:val="Refdecomentrio"/>
+        </w:rPr>
+        <w:commentReference w:id="26"/>
+      </w:r>
       <w:r>
         <w:rPr>
           <w:i/>
@@ -6158,7 +6138,7 @@
         <w:t xml:space="preserve"> </w:t>
       </w:r>
       <w:r>
-        <w:t xml:space="preserve">do autor americano Russel Norvig buscando conhecimentos sobre algoritmos e uma introdução a </w:t>
+        <w:t xml:space="preserve">buscando conhecimentos sobre algoritmos e uma introdução a </w:t>
       </w:r>
       <w:r>
         <w:rPr>
@@ -6167,7 +6147,13 @@
         <w:t>softwares</w:t>
       </w:r>
       <w:r>
-        <w:t xml:space="preserve"> inteligentes, junto com o Guia do Hardware de Carlo</w:t>
+        <w:t xml:space="preserve"> inteligentes</w:t>
+      </w:r>
+      <w:r>
+        <w:t>, servindo como base teórica para o desenvolvimento do algorítmo proposto</w:t>
+      </w:r>
+      <w:r>
+        <w:t>, junto com o Guia do Hardware de Carlo</w:t>
       </w:r>
       <w:r>
         <w:t>s Morimoto</w:t>
@@ -6232,7 +6218,7 @@
         <w:t xml:space="preserve">Offboard </w:t>
       </w:r>
       <w:r>
-        <w:t>realizado em 2016, onde era possível identificar problemas os seguintes problemas:</w:t>
+        <w:t>realizado em 2016, onde era possível identificar os seguintes problemas:</w:t>
       </w:r>
     </w:p>
     <w:p>
@@ -6391,11 +6377,8 @@
     </w:p>
     <w:p>
       <w:r>
-        <w:t xml:space="preserve">Os diagramas de casos de uso foram convertidos para diagramas de atividades, descritos por Larman (2004) como a exibição de ações ou atividades em sequência, </w:t>
-      </w:r>
-      <w:r>
         <w:lastRenderedPageBreak/>
-        <w:t>úteis para modelar algoritmos complexos, fluxos de trabalho e de dados.</w:t>
+        <w:t>Os diagramas de casos de uso foram convertidos para diagramas de atividades, descritos por Larman (2004) como a exibição de ações ou atividades em sequência, úteis para modelar algoritmos complexos, fluxos de trabalho e de dados.</w:t>
       </w:r>
       <w:r>
         <w:t xml:space="preserve"> Através do diagrama de atividades foi possível obter detalhes sobre o desenvolvimento da aplicação.</w:t>
@@ -7075,27 +7058,14 @@
       <w:r>
         <w:t xml:space="preserve">Figura </w:t>
       </w:r>
-      <w:r>
-        <w:fldChar w:fldCharType="begin"/>
-      </w:r>
-      <w:r>
-        <w:instrText xml:space="preserve"> SEQ Figura \* ARABIC </w:instrText>
-      </w:r>
-      <w:r>
-        <w:fldChar w:fldCharType="separate"/>
-      </w:r>
-      <w:r>
-        <w:rPr>
-          <w:noProof/>
-        </w:rPr>
-        <w:t>3</w:t>
-      </w:r>
-      <w:r>
-        <w:rPr>
-          <w:noProof/>
-        </w:rPr>
-        <w:fldChar w:fldCharType="end"/>
-      </w:r>
+      <w:fldSimple w:instr=" SEQ Figura \* ARABIC ">
+        <w:r>
+          <w:rPr>
+            <w:noProof/>
+          </w:rPr>
+          <w:t>3</w:t>
+        </w:r>
+      </w:fldSimple>
       <w:r>
         <w:t>: Participantes das oficinas portas abertas do Offboard</w:t>
       </w:r>
@@ -7129,7 +7099,7 @@
                     </pic:cNvPicPr>
                   </pic:nvPicPr>
                   <pic:blipFill>
-                    <a:blip r:embed="rId15" cstate="print">
+                    <a:blip r:embed="rId17" cstate="print">
                       <a:extLst>
                         <a:ext uri="{28A0092B-C50C-407E-A947-70E740481C1C}">
                           <a14:useLocalDpi xmlns:a14="http://schemas.microsoft.com/office/drawing/2010/main" val="0"/>
@@ -7429,27 +7399,14 @@
       <w:r>
         <w:t xml:space="preserve">Figura </w:t>
       </w:r>
-      <w:r>
-        <w:fldChar w:fldCharType="begin"/>
-      </w:r>
-      <w:r>
-        <w:instrText xml:space="preserve"> SEQ Figura \* ARABIC </w:instrText>
-      </w:r>
-      <w:r>
-        <w:fldChar w:fldCharType="separate"/>
-      </w:r>
-      <w:r>
-        <w:rPr>
-          <w:noProof/>
-        </w:rPr>
-        <w:t>4</w:t>
-      </w:r>
-      <w:r>
-        <w:rPr>
-          <w:noProof/>
-        </w:rPr>
-        <w:fldChar w:fldCharType="end"/>
-      </w:r>
+      <w:fldSimple w:instr=" SEQ Figura \* ARABIC ">
+        <w:r>
+          <w:rPr>
+            <w:noProof/>
+          </w:rPr>
+          <w:t>4</w:t>
+        </w:r>
+      </w:fldSimple>
       <w:bookmarkEnd w:id="34"/>
       <w:r>
         <w:t>: Diagrama de entidade-relacionamento representando o banco de dados.</w:t>
@@ -7470,10 +7427,10 @@
           <w:noProof/>
         </w:rPr>
         <w:drawing>
-          <wp:inline distT="0" distB="0" distL="0" distR="0" wp14:anchorId="1C9C54B4" wp14:editId="1DF8FEAC">
-            <wp:extent cx="5391150" cy="3848100"/>
-            <wp:effectExtent l="0" t="0" r="0" b="0"/>
-            <wp:docPr id="5" name="Imagem 5" descr="C:\xampp\htdocs\wspace\smartinv\docs\diagramas\er_master\smartinv_er.png"/>
+          <wp:inline distT="0" distB="0" distL="0" distR="0" wp14:anchorId="1C9C54B4" wp14:editId="5D2C2118">
+            <wp:extent cx="5391150" cy="3484420"/>
+            <wp:effectExtent l="0" t="0" r="0" b="1905"/>
+            <wp:docPr id="5" name="Imagem 5"/>
             <wp:cNvGraphicFramePr>
               <a:graphicFrameLocks xmlns:a="http://schemas.openxmlformats.org/drawingml/2006/main" noChangeAspect="1"/>
             </wp:cNvGraphicFramePr>
@@ -7487,14 +7444,13 @@
                     </pic:cNvPicPr>
                   </pic:nvPicPr>
                   <pic:blipFill>
-                    <a:blip r:embed="rId16">
+                    <a:blip r:embed="rId18">
                       <a:extLst>
                         <a:ext uri="{28A0092B-C50C-407E-A947-70E740481C1C}">
                           <a14:useLocalDpi xmlns:a14="http://schemas.microsoft.com/office/drawing/2010/main" val="0"/>
                         </a:ext>
                       </a:extLst>
                     </a:blip>
-                    <a:srcRect/>
                     <a:stretch>
                       <a:fillRect/>
                     </a:stretch>
@@ -7502,7 +7458,7 @@
                   <pic:spPr bwMode="auto">
                     <a:xfrm>
                       <a:off x="0" y="0"/>
-                      <a:ext cx="5391150" cy="3848100"/>
+                      <a:ext cx="5391150" cy="3484420"/>
                     </a:xfrm>
                     <a:prstGeom prst="rect">
                       <a:avLst/>
@@ -7527,30 +7483,33 @@
         <w:t>Fonte: Autoria própria.</w:t>
       </w:r>
     </w:p>
-    <w:p/>
-    <w:p/>
-    <w:p>
-      <w:pPr>
-        <w:rPr>
-          <w:rStyle w:val="Fontepargpadro1"/>
-        </w:rPr>
-      </w:pPr>
-      <w:r>
-        <w:rPr>
-          <w:rStyle w:val="Fontepargpadro1"/>
-        </w:rPr>
+    <w:p>
+      <w:pPr>
+        <w:ind w:firstLine="0"/>
+      </w:pPr>
+    </w:p>
+    <w:p>
+      <w:pPr>
+        <w:rPr>
+          <w:rStyle w:val="Fontepargpadro1"/>
+        </w:rPr>
+      </w:pPr>
+      <w:r>
+        <w:rPr>
+          <w:rStyle w:val="Fontepargpadro1"/>
+        </w:rPr>
+        <w:t>Todos</w:t>
+      </w:r>
+      <w:r>
+        <w:rPr>
+          <w:rStyle w:val="Fontepargpadro1"/>
+        </w:rPr>
+        <w:t xml:space="preserve"> os componentes do SmartInv se relacionam a uma entidade denominada computador. O registro informando a qual computador aquele componente pertence é armazenado no próprio componente, permitindo existir múltiplos semelhantes vinculados ao mesmo computador. </w:t>
+      </w:r>
+    </w:p>
+    <w:p>
+      <w:r>
         <w:lastRenderedPageBreak/>
-        <w:t>Todos</w:t>
-      </w:r>
-      <w:r>
-        <w:rPr>
-          <w:rStyle w:val="Fontepargpadro1"/>
-        </w:rPr>
-        <w:t xml:space="preserve"> os componentes do SmartInv se relacionam a uma entidade denominada computador. O registro informando a qual computador aquele componente pertence é armazenado no próprio componente, permitindo existir múltiplos semelhantes vinculados ao mesmo computador. </w:t>
-      </w:r>
-    </w:p>
-    <w:p>
-      <w:r>
         <w:t>Após a modelagem do diagrama entidade relacionamento ser finalizada, foi possível aplicar os demais conceitos da UML,</w:t>
       </w:r>
       <w:r>
@@ -7584,27 +7543,14 @@
       <w:r>
         <w:t xml:space="preserve">Figura </w:t>
       </w:r>
-      <w:r>
-        <w:fldChar w:fldCharType="begin"/>
-      </w:r>
-      <w:r>
-        <w:instrText xml:space="preserve"> SEQ Figura \* ARABIC </w:instrText>
-      </w:r>
-      <w:r>
-        <w:fldChar w:fldCharType="separate"/>
-      </w:r>
-      <w:r>
-        <w:rPr>
-          <w:noProof/>
-        </w:rPr>
-        <w:t>5</w:t>
-      </w:r>
-      <w:r>
-        <w:rPr>
-          <w:noProof/>
-        </w:rPr>
-        <w:fldChar w:fldCharType="end"/>
-      </w:r>
+      <w:fldSimple w:instr=" SEQ Figura \* ARABIC ">
+        <w:r>
+          <w:rPr>
+            <w:noProof/>
+          </w:rPr>
+          <w:t>5</w:t>
+        </w:r>
+      </w:fldSimple>
       <w:bookmarkEnd w:id="37"/>
       <w:r>
         <w:t>: Diagrama de Casos de Uso</w:t>
@@ -7641,7 +7587,7 @@
                     </pic:cNvPicPr>
                   </pic:nvPicPr>
                   <pic:blipFill rotWithShape="1">
-                    <a:blip r:embed="rId17">
+                    <a:blip r:embed="rId19">
                       <a:extLst>
                         <a:ext uri="{28A0092B-C50C-407E-A947-70E740481C1C}">
                           <a14:useLocalDpi xmlns:a14="http://schemas.microsoft.com/office/drawing/2010/main" val="0"/>
@@ -7881,27 +7827,14 @@
         <w:lastRenderedPageBreak/>
         <w:t xml:space="preserve">Figura </w:t>
       </w:r>
-      <w:r>
-        <w:fldChar w:fldCharType="begin"/>
-      </w:r>
-      <w:r>
-        <w:instrText xml:space="preserve"> SEQ Figura \* ARABIC </w:instrText>
-      </w:r>
-      <w:r>
-        <w:fldChar w:fldCharType="separate"/>
-      </w:r>
-      <w:r>
-        <w:rPr>
-          <w:noProof/>
-        </w:rPr>
-        <w:t>6</w:t>
-      </w:r>
-      <w:r>
-        <w:rPr>
-          <w:noProof/>
-        </w:rPr>
-        <w:fldChar w:fldCharType="end"/>
-      </w:r>
+      <w:fldSimple w:instr=" SEQ Figura \* ARABIC ">
+        <w:r>
+          <w:rPr>
+            <w:noProof/>
+          </w:rPr>
+          <w:t>6</w:t>
+        </w:r>
+      </w:fldSimple>
       <w:bookmarkEnd w:id="40"/>
       <w:r>
         <w:t>: Tela exibindo a lista com um tipo de componente</w:t>
@@ -7941,7 +7874,7 @@
                     </pic:cNvPicPr>
                   </pic:nvPicPr>
                   <pic:blipFill>
-                    <a:blip r:embed="rId18">
+                    <a:blip r:embed="rId20">
                       <a:extLst>
                         <a:ext uri="{28A0092B-C50C-407E-A947-70E740481C1C}">
                           <a14:useLocalDpi xmlns:a14="http://schemas.microsoft.com/office/drawing/2010/main" val="0"/>
@@ -8057,6 +7990,12 @@
         <w:rPr>
           <w:rStyle w:val="Fontepargpadro1"/>
         </w:rPr>
+        <w:t xml:space="preserve"> </w:t>
+      </w:r>
+      <w:r>
+        <w:rPr>
+          <w:rStyle w:val="Fontepargpadro1"/>
+        </w:rPr>
         <w:t>mostra todos os componentes do tipo</w:t>
       </w:r>
       <w:r>
@@ -8145,27 +8084,14 @@
       <w:r>
         <w:t xml:space="preserve">Figura </w:t>
       </w:r>
-      <w:r>
-        <w:fldChar w:fldCharType="begin"/>
-      </w:r>
-      <w:r>
-        <w:instrText xml:space="preserve"> SEQ Figura \* ARABIC </w:instrText>
-      </w:r>
-      <w:r>
-        <w:fldChar w:fldCharType="separate"/>
-      </w:r>
-      <w:r>
-        <w:rPr>
-          <w:noProof/>
-        </w:rPr>
-        <w:t>7</w:t>
-      </w:r>
-      <w:r>
-        <w:rPr>
-          <w:noProof/>
-        </w:rPr>
-        <w:fldChar w:fldCharType="end"/>
-      </w:r>
+      <w:fldSimple w:instr=" SEQ Figura \* ARABIC ">
+        <w:r>
+          <w:rPr>
+            <w:noProof/>
+          </w:rPr>
+          <w:t>7</w:t>
+        </w:r>
+      </w:fldSimple>
       <w:bookmarkEnd w:id="43"/>
       <w:r>
         <w:t>: Tela para Cadastro de componentes</w:t>
@@ -8199,7 +8125,7 @@
                     </pic:cNvPicPr>
                   </pic:nvPicPr>
                   <pic:blipFill>
-                    <a:blip r:embed="rId19" cstate="print">
+                    <a:blip r:embed="rId21" cstate="print">
                       <a:extLst>
                         <a:ext uri="{28A0092B-C50C-407E-A947-70E740481C1C}">
                           <a14:useLocalDpi xmlns:a14="http://schemas.microsoft.com/office/drawing/2010/main" val="0"/>
@@ -8307,27 +8233,14 @@
         <w:lastRenderedPageBreak/>
         <w:t xml:space="preserve">Figura </w:t>
       </w:r>
-      <w:r>
-        <w:fldChar w:fldCharType="begin"/>
-      </w:r>
-      <w:r>
-        <w:instrText xml:space="preserve"> SEQ Figura \* ARABIC </w:instrText>
-      </w:r>
-      <w:r>
-        <w:fldChar w:fldCharType="separate"/>
-      </w:r>
-      <w:r>
-        <w:rPr>
-          <w:noProof/>
-        </w:rPr>
-        <w:t>8</w:t>
-      </w:r>
-      <w:r>
-        <w:rPr>
-          <w:noProof/>
-        </w:rPr>
-        <w:fldChar w:fldCharType="end"/>
-      </w:r>
+      <w:fldSimple w:instr=" SEQ Figura \* ARABIC ">
+        <w:r>
+          <w:rPr>
+            <w:noProof/>
+          </w:rPr>
+          <w:t>8</w:t>
+        </w:r>
+      </w:fldSimple>
       <w:bookmarkEnd w:id="45"/>
       <w:r>
         <w:t>: Tela para Cadastro de Interfaces/Barramento</w:t>
@@ -8360,7 +8273,7 @@
                     </pic:cNvPicPr>
                   </pic:nvPicPr>
                   <pic:blipFill>
-                    <a:blip r:embed="rId20" cstate="print">
+                    <a:blip r:embed="rId22" cstate="print">
                       <a:extLst>
                         <a:ext uri="{28A0092B-C50C-407E-A947-70E740481C1C}">
                           <a14:useLocalDpi xmlns:a14="http://schemas.microsoft.com/office/drawing/2010/main" val="0"/>
@@ -8580,7 +8493,47 @@
         <w:t xml:space="preserve">forma </w:t>
       </w:r>
       <w:r>
-        <w:t>ascendente que percorre os valores em uma região denominada local, ao atingir o valor máximo da região, ele interrompe o fluxo de continuidade.</w:t>
+        <w:t>ascendente que percorre os valores em</w:t>
+      </w:r>
+      <w:bookmarkStart w:id="48" w:name="_GoBack"/>
+      <w:bookmarkEnd w:id="48"/>
+      <w:r>
+        <w:t xml:space="preserve"> uma região denominada local, ao atingir o valor máximo da região, ele interrompe o fluxo de continuidade.</w:t>
+      </w:r>
+    </w:p>
+    <w:p>
+      <w:r>
+        <w:t xml:space="preserve">Conforme a </w:t>
+      </w:r>
+      <w:r>
+        <w:fldChar w:fldCharType="begin"/>
+      </w:r>
+      <w:r>
+        <w:instrText xml:space="preserve"> REF _Ref497829627 \h </w:instrText>
+      </w:r>
+      <w:r>
+        <w:instrText xml:space="preserve"> \* MERGEFORMAT </w:instrText>
+      </w:r>
+      <w:r>
+        <w:fldChar w:fldCharType="separate"/>
+      </w:r>
+      <w:r>
+        <w:t>Figura 9</w:t>
+      </w:r>
+      <w:r>
+        <w:fldChar w:fldCharType="end"/>
+      </w:r>
+      <w:r>
+        <w:t>, a área destacada em vermelho denominada de local, corresponde a busca atual do algoritmo, que tende sempre a subir incrementando seus resultados através da busca pelo maior valor</w:t>
+      </w:r>
+      <w:r>
+        <w:t>.</w:t>
+      </w:r>
+      <w:r>
+        <w:t xml:space="preserve"> </w:t>
+      </w:r>
+      <w:r>
+        <w:t>Isto pode gerar um problema futuro, ao atingir um ponto máximo local, já que o algoritmo não verifica seus vizinhos imediatamente próximos, estagnando em um resultado não desejado.</w:t>
       </w:r>
     </w:p>
     <w:p>
@@ -8588,28 +8541,19 @@
         <w:pStyle w:val="Legenda"/>
         <w:keepNext/>
       </w:pPr>
-      <w:r>
-        <w:t xml:space="preserve">Conforme a </w:t>
+      <w:bookmarkStart w:id="49" w:name="_Toc498619731"/>
+      <w:r>
+        <w:t xml:space="preserve">Figura </w:t>
       </w:r>
       <w:r>
         <w:fldChar w:fldCharType="begin"/>
       </w:r>
       <w:r>
-        <w:instrText xml:space="preserve"> REF _Ref497829627 \h </w:instrText>
+        <w:instrText xml:space="preserve"> SEQ Figura \* ARABIC </w:instrText>
       </w:r>
       <w:r>
         <w:fldChar w:fldCharType="separate"/>
       </w:r>
-    </w:p>
-    <w:p>
-      <w:pPr>
-        <w:rPr>
-          <w:i/>
-        </w:rPr>
-      </w:pPr>
-      <w:r>
-        <w:t xml:space="preserve">Figura </w:t>
-      </w:r>
       <w:r>
         <w:rPr>
           <w:noProof/>
@@ -8617,76 +8561,11 @@
         <w:t>9</w:t>
       </w:r>
       <w:r>
+        <w:rPr>
+          <w:noProof/>
+        </w:rPr>
         <w:fldChar w:fldCharType="end"/>
       </w:r>
-      <w:r>
-        <w:t>, a área destacada em vermelho denominada de local, corresponde a busca atual do algoritmo, que tende sempre a subir incrementando seus resultados através da busca pelo maior valor</w:t>
-      </w:r>
-      <w:r>
-        <w:t>.</w:t>
-      </w:r>
-      <w:r>
-        <w:t xml:space="preserve"> </w:t>
-      </w:r>
-      <w:r>
-        <w:t>Isto pode gerar um problema futuro, ao atingir um ponto máximo local, já que o algoritmo não verifica seus vizinhos imediatamente próximos, estagnando em um resultado não desejado.</w:t>
-      </w:r>
-    </w:p>
-    <w:p>
-      <w:r>
-        <w:t xml:space="preserve">Norvig e Russel (2010, tradução nossa) afirmam que a aplicação ideal para um algoritmo </w:t>
-      </w:r>
-      <w:r>
-        <w:rPr>
-          <w:i/>
-        </w:rPr>
-        <w:t xml:space="preserve">Hill Climbing </w:t>
-      </w:r>
-      <w:r>
-        <w:t xml:space="preserve">se baseia em uma situação onde não há múltiplos </w:t>
-      </w:r>
-      <w:r>
-        <w:t>valores máximos locais, caso seja necessário o uso, a solução mais rápida a se utilizar é reiniciar o algoritmo a cada impasse.</w:t>
-      </w:r>
-    </w:p>
-    <w:p>
-      <w:pPr>
-        <w:pStyle w:val="Legenda"/>
-        <w:keepNext/>
-      </w:pPr>
-      <w:bookmarkStart w:id="48" w:name="_Ref497829627"/>
-    </w:p>
-    <w:p>
-      <w:pPr>
-        <w:pStyle w:val="Legenda"/>
-        <w:keepNext/>
-      </w:pPr>
-      <w:bookmarkStart w:id="49" w:name="_Toc498619731"/>
-      <w:r>
-        <w:t xml:space="preserve">Figura </w:t>
-      </w:r>
-      <w:r>
-        <w:fldChar w:fldCharType="begin"/>
-      </w:r>
-      <w:r>
-        <w:instrText xml:space="preserve"> SEQ Figura \* ARABIC </w:instrText>
-      </w:r>
-      <w:r>
-        <w:fldChar w:fldCharType="separate"/>
-      </w:r>
-      <w:r>
-        <w:rPr>
-          <w:noProof/>
-        </w:rPr>
-        <w:t>9</w:t>
-      </w:r>
-      <w:r>
-        <w:rPr>
-          <w:noProof/>
-        </w:rPr>
-        <w:fldChar w:fldCharType="end"/>
-      </w:r>
-      <w:bookmarkEnd w:id="48"/>
       <w:r>
         <w:t xml:space="preserve">: Exemplificação de um algoritmo </w:t>
       </w:r>
@@ -8708,9 +8587,9 @@
           <w:noProof/>
         </w:rPr>
         <w:drawing>
-          <wp:inline distT="0" distB="0" distL="0" distR="0" wp14:anchorId="1E29F4F4" wp14:editId="5E188D0A">
-            <wp:extent cx="5391150" cy="1885950"/>
-            <wp:effectExtent l="0" t="0" r="0" b="0"/>
+          <wp:inline distT="0" distB="0" distL="0" distR="0" wp14:anchorId="7DFEDE3D" wp14:editId="630FE04E">
+            <wp:extent cx="5391785" cy="1638156"/>
+            <wp:effectExtent l="0" t="0" r="0" b="635"/>
             <wp:docPr id="7" name="Imagem 7" descr="C:\Users\Nuunees\Pictures\mlocal.png"/>
             <wp:cNvGraphicFramePr>
               <a:graphicFrameLocks xmlns:a="http://schemas.openxmlformats.org/drawingml/2006/main" noChangeAspect="1"/>
@@ -8725,7 +8604,7 @@
                     </pic:cNvPicPr>
                   </pic:nvPicPr>
                   <pic:blipFill>
-                    <a:blip r:embed="rId21">
+                    <a:blip r:embed="rId23">
                       <a:extLst>
                         <a:ext uri="{28A0092B-C50C-407E-A947-70E740481C1C}">
                           <a14:useLocalDpi xmlns:a14="http://schemas.microsoft.com/office/drawing/2010/main" val="0"/>
@@ -8740,7 +8619,7 @@
                   <pic:spPr bwMode="auto">
                     <a:xfrm>
                       <a:off x="0" y="0"/>
-                      <a:ext cx="5391150" cy="1885950"/>
+                      <a:ext cx="5406927" cy="1642756"/>
                     </a:xfrm>
                     <a:prstGeom prst="rect">
                       <a:avLst/>
@@ -8768,16 +8647,7 @@
     <w:p/>
     <w:p>
       <w:r>
-        <w:t xml:space="preserve">Outro </w:t>
-      </w:r>
-      <w:r>
-        <w:t>problema</w:t>
-      </w:r>
-      <w:r>
-        <w:t xml:space="preserve"> recorrente</w:t>
-      </w:r>
-      <w:r>
-        <w:t xml:space="preserve"> de um algoritmo </w:t>
+        <w:t xml:space="preserve">Norvig e Russel (2010, tradução nossa) afirmam que a aplicação ideal para um algoritmo </w:t>
       </w:r>
       <w:r>
         <w:rPr>
@@ -8786,99 +8656,121 @@
         <w:t xml:space="preserve">Hill Climbing </w:t>
       </w:r>
       <w:r>
-        <w:t>é sua</w:t>
-      </w:r>
-      <w:r>
-        <w:t xml:space="preserve"> inabilidade de prosseguir</w:t>
-      </w:r>
-      <w:r>
-        <w:t xml:space="preserve"> ao chegar em regiões denominadas </w:t>
-      </w:r>
-      <w:r>
-        <w:rPr>
-          <w:i/>
-        </w:rPr>
-        <w:t xml:space="preserve">shoulders </w:t>
-      </w:r>
-      <w:r>
-        <w:t>(ombros) ou regiões planas (</w:t>
-      </w:r>
-      <w:r>
-        <w:fldChar w:fldCharType="begin"/>
-      </w:r>
-      <w:r>
-        <w:instrText xml:space="preserve"> REF _Ref497832003 \h </w:instrText>
-      </w:r>
-      <w:r>
-        <w:fldChar w:fldCharType="separate"/>
-      </w:r>
-      <w:r>
-        <w:t xml:space="preserve">Figura </w:t>
-      </w:r>
-      <w:r>
-        <w:rPr>
-          <w:noProof/>
-        </w:rPr>
-        <w:t>10</w:t>
-      </w:r>
-      <w:r>
-        <w:fldChar w:fldCharType="end"/>
-      </w:r>
-      <w:r>
-        <w:t>), com</w:t>
-      </w:r>
-      <w:r>
-        <w:t>o o processo de</w:t>
-      </w:r>
-      <w:r>
-        <w:t xml:space="preserve"> </w:t>
-      </w:r>
-      <w:r>
-        <w:t>consulta</w:t>
-      </w:r>
-      <w:r>
-        <w:t xml:space="preserve"> consiste em verificar qual o ponto máximo consultando o valor anterior, o atual e o próximo, acaba ficando sem </w:t>
-      </w:r>
-      <w:r>
-        <w:t>avanços dentro da execução</w:t>
-      </w:r>
-      <w:r>
-        <w:t xml:space="preserve"> ao atingir uma sequência de valores iguais. </w:t>
-      </w:r>
-    </w:p>
-    <w:p/>
+        <w:t xml:space="preserve">se baseia em uma situação onde não há múltiplos </w:t>
+      </w:r>
+      <w:r>
+        <w:t>valores máximos locais, caso seja necessário o uso, a solução mais rápida a se utilizar é reiniciar o algoritmo a cada impasse.</w:t>
+      </w:r>
+    </w:p>
     <w:p>
       <w:pPr>
         <w:pStyle w:val="Legenda"/>
         <w:keepNext/>
       </w:pPr>
-      <w:bookmarkStart w:id="50" w:name="_Ref497832003"/>
-      <w:bookmarkStart w:id="51" w:name="_Toc498619732"/>
+      <w:bookmarkStart w:id="50" w:name="_Ref497829627"/>
+    </w:p>
+    <w:bookmarkEnd w:id="50"/>
+    <w:p/>
+    <w:p>
+      <w:r>
+        <w:t xml:space="preserve">Outro </w:t>
+      </w:r>
+      <w:r>
+        <w:t>problema</w:t>
+      </w:r>
+      <w:r>
+        <w:t xml:space="preserve"> recorrente</w:t>
+      </w:r>
+      <w:r>
+        <w:t xml:space="preserve"> de um algoritmo </w:t>
+      </w:r>
+      <w:r>
+        <w:rPr>
+          <w:i/>
+        </w:rPr>
+        <w:t xml:space="preserve">Hill Climbing </w:t>
+      </w:r>
+      <w:r>
+        <w:t>é sua</w:t>
+      </w:r>
+      <w:r>
+        <w:t xml:space="preserve"> inabilidade de prosseguir</w:t>
+      </w:r>
+      <w:r>
+        <w:t xml:space="preserve"> ao chegar em regiões denominadas </w:t>
+      </w:r>
+      <w:r>
+        <w:rPr>
+          <w:i/>
+        </w:rPr>
+        <w:t xml:space="preserve">shoulders </w:t>
+      </w:r>
+      <w:r>
+        <w:t>(ombros) ou regiões planas (</w:t>
+      </w:r>
+      <w:r>
+        <w:fldChar w:fldCharType="begin"/>
+      </w:r>
+      <w:r>
+        <w:instrText xml:space="preserve"> REF _Ref497832003 \h </w:instrText>
+      </w:r>
+      <w:r>
+        <w:fldChar w:fldCharType="separate"/>
+      </w:r>
       <w:r>
         <w:t xml:space="preserve">Figura </w:t>
       </w:r>
       <w:r>
-        <w:fldChar w:fldCharType="begin"/>
-      </w:r>
-      <w:r>
-        <w:instrText xml:space="preserve"> SEQ Figura \* ARABIC </w:instrText>
-      </w:r>
-      <w:r>
-        <w:fldChar w:fldCharType="separate"/>
-      </w:r>
-      <w:r>
         <w:rPr>
           <w:noProof/>
         </w:rPr>
         <w:t>10</w:t>
       </w:r>
       <w:r>
-        <w:rPr>
-          <w:noProof/>
-        </w:rPr>
         <w:fldChar w:fldCharType="end"/>
       </w:r>
-      <w:bookmarkEnd w:id="50"/>
+      <w:r>
+        <w:t>), com</w:t>
+      </w:r>
+      <w:r>
+        <w:t>o o processo de</w:t>
+      </w:r>
+      <w:r>
+        <w:t xml:space="preserve"> </w:t>
+      </w:r>
+      <w:r>
+        <w:t>consulta</w:t>
+      </w:r>
+      <w:r>
+        <w:t xml:space="preserve"> consiste em verificar qual o ponto máximo consultando o valor anterior, o atual e o próximo, acaba ficando sem </w:t>
+      </w:r>
+      <w:r>
+        <w:t>avanços dentro da execução</w:t>
+      </w:r>
+      <w:r>
+        <w:t xml:space="preserve"> ao atingir uma sequência de valores iguais. </w:t>
+      </w:r>
+    </w:p>
+    <w:p/>
+    <w:p>
+      <w:pPr>
+        <w:pStyle w:val="Legenda"/>
+        <w:keepNext/>
+      </w:pPr>
+      <w:bookmarkStart w:id="51" w:name="_Ref497832003"/>
+      <w:bookmarkStart w:id="52" w:name="_Toc498619732"/>
+      <w:r>
+        <w:t xml:space="preserve">Figura </w:t>
+      </w:r>
+      <w:fldSimple w:instr=" SEQ Figura \* ARABIC ">
+        <w:r>
+          <w:rPr>
+            <w:noProof/>
+          </w:rPr>
+          <w:t>10</w:t>
+        </w:r>
+      </w:fldSimple>
+      <w:bookmarkEnd w:id="51"/>
       <w:r>
         <w:t xml:space="preserve">: Exemplificação de </w:t>
       </w:r>
@@ -8897,7 +8789,7 @@
         </w:rPr>
         <w:t>Hill Climbing</w:t>
       </w:r>
-      <w:bookmarkEnd w:id="51"/>
+      <w:bookmarkEnd w:id="52"/>
     </w:p>
     <w:p>
       <w:pPr>
@@ -8926,7 +8818,7 @@
                     </pic:cNvPicPr>
                   </pic:nvPicPr>
                   <pic:blipFill>
-                    <a:blip r:embed="rId22">
+                    <a:blip r:embed="rId24">
                       <a:extLst>
                         <a:ext uri="{28A0092B-C50C-407E-A947-70E740481C1C}">
                           <a14:useLocalDpi xmlns:a14="http://schemas.microsoft.com/office/drawing/2010/main" val="0"/>
@@ -9059,7 +8951,6 @@
     </w:p>
     <w:p>
       <w:r>
-        <w:lastRenderedPageBreak/>
         <w:t xml:space="preserve">Quando um componente tem valores idênticos a outro, o algoritmo prossegue para o próximo da lista, sem realizar alterações. Durante a implementação, foi priorizado a capacidade do algoritmo de avançar sempre em busca do maior resultado, não estagnando em pontos específicos. </w:t>
       </w:r>
       <w:r>
@@ -9104,37 +8995,25 @@
         <w:pStyle w:val="Legenda"/>
         <w:keepNext/>
       </w:pPr>
-      <w:bookmarkStart w:id="52" w:name="_Ref498357807"/>
-      <w:bookmarkStart w:id="53" w:name="_Toc498619733"/>
-      <w:r>
+      <w:bookmarkStart w:id="53" w:name="_Ref498357807"/>
+      <w:bookmarkStart w:id="54" w:name="_Toc498619733"/>
+      <w:r>
+        <w:lastRenderedPageBreak/>
         <w:t xml:space="preserve">Figura </w:t>
       </w:r>
-      <w:r>
-        <w:fldChar w:fldCharType="begin"/>
-      </w:r>
-      <w:r>
-        <w:instrText xml:space="preserve"> SEQ Figura \* ARABIC </w:instrText>
-      </w:r>
-      <w:r>
-        <w:fldChar w:fldCharType="separate"/>
-      </w:r>
-      <w:r>
-        <w:rPr>
-          <w:noProof/>
-        </w:rPr>
-        <w:t>11</w:t>
-      </w:r>
-      <w:r>
-        <w:rPr>
-          <w:noProof/>
-        </w:rPr>
-        <w:fldChar w:fldCharType="end"/>
-      </w:r>
-      <w:bookmarkEnd w:id="52"/>
+      <w:fldSimple w:instr=" SEQ Figura \* ARABIC ">
+        <w:r>
+          <w:rPr>
+            <w:noProof/>
+          </w:rPr>
+          <w:t>11</w:t>
+        </w:r>
+      </w:fldSimple>
+      <w:bookmarkEnd w:id="53"/>
       <w:r>
         <w:t>: Diagrama de Atividades representando o algoritmo</w:t>
       </w:r>
-      <w:bookmarkEnd w:id="53"/>
+      <w:bookmarkEnd w:id="54"/>
     </w:p>
     <w:p>
       <w:pPr>
@@ -9163,7 +9042,7 @@
                     </pic:cNvPicPr>
                   </pic:nvPicPr>
                   <pic:blipFill rotWithShape="1">
-                    <a:blip r:embed="rId23">
+                    <a:blip r:embed="rId25">
                       <a:extLst>
                         <a:ext uri="{28A0092B-C50C-407E-A947-70E740481C1C}">
                           <a14:useLocalDpi xmlns:a14="http://schemas.microsoft.com/office/drawing/2010/main" val="0"/>
@@ -9266,39 +9145,39 @@
           <w:b w:val="0"/>
           <w:szCs w:val="24"/>
         </w:rPr>
+        <w:t>Para validação do algoritmo e sua eficiência, alguns testes foram realizados; através da consulta em sites de vendas, ocorreu a seleção de dois computadores distintos para serem utilizados como comparação.</w:t>
+      </w:r>
+    </w:p>
+    <w:p>
+      <w:pPr>
+        <w:pStyle w:val="Recuodecorpodetexto2"/>
+        <w:rPr>
+          <w:b w:val="0"/>
+          <w:szCs w:val="24"/>
+        </w:rPr>
+      </w:pPr>
+      <w:r>
+        <w:rPr>
+          <w:b w:val="0"/>
+          <w:szCs w:val="24"/>
+        </w:rPr>
+        <w:t xml:space="preserve">O primeiro computador denominado A possui características de ultima geração, componentes caros e sofisticados destinados para a utilização em jogos. O segundo computador, doravante denominado B possui características simples, voltado para o uso doméstico em pequenas aplicações.  </w:t>
+      </w:r>
+    </w:p>
+    <w:p>
+      <w:pPr>
+        <w:pStyle w:val="Recuodecorpodetexto2"/>
+        <w:rPr>
+          <w:b w:val="0"/>
+          <w:szCs w:val="24"/>
+        </w:rPr>
+      </w:pPr>
+      <w:r>
+        <w:rPr>
+          <w:b w:val="0"/>
+          <w:szCs w:val="24"/>
+        </w:rPr>
         <w:lastRenderedPageBreak/>
-        <w:t>Para validação do algoritmo e sua eficiência, alguns testes foram realizados; através da consulta em sites de vendas, ocorreu a seleção de dois computadores distintos para serem utilizados como comparação.</w:t>
-      </w:r>
-    </w:p>
-    <w:p>
-      <w:pPr>
-        <w:pStyle w:val="Recuodecorpodetexto2"/>
-        <w:rPr>
-          <w:b w:val="0"/>
-          <w:szCs w:val="24"/>
-        </w:rPr>
-      </w:pPr>
-      <w:r>
-        <w:rPr>
-          <w:b w:val="0"/>
-          <w:szCs w:val="24"/>
-        </w:rPr>
-        <w:t xml:space="preserve">O primeiro computador denominado A possui características de ultima geração, componentes caros e sofisticados destinados para a utilização em jogos. O segundo computador, doravante denominado B possui características simples, voltado para o uso doméstico em pequenas aplicações.  </w:t>
-      </w:r>
-    </w:p>
-    <w:p>
-      <w:pPr>
-        <w:pStyle w:val="Recuodecorpodetexto2"/>
-        <w:rPr>
-          <w:b w:val="0"/>
-          <w:szCs w:val="24"/>
-        </w:rPr>
-      </w:pPr>
-      <w:r>
-        <w:rPr>
-          <w:b w:val="0"/>
-          <w:szCs w:val="24"/>
-        </w:rPr>
         <w:t>As peças de cada um foram isoladas e cadastradas dentro do SmartInv, o objetivo do primeiro teste era executar o algoritmo e resultar na associação das respectivas peças de cada computador semelhante a original.</w:t>
       </w:r>
     </w:p>
@@ -9810,38 +9689,25 @@
         <w:pStyle w:val="Legenda"/>
         <w:keepNext/>
       </w:pPr>
-      <w:bookmarkStart w:id="54" w:name="_Ref498606460"/>
-      <w:bookmarkStart w:id="55" w:name="_Toc498619734"/>
+      <w:bookmarkStart w:id="55" w:name="_Ref498606460"/>
+      <w:bookmarkStart w:id="56" w:name="_Toc498619734"/>
       <w:r>
         <w:lastRenderedPageBreak/>
         <w:t xml:space="preserve">Figura </w:t>
       </w:r>
-      <w:r>
-        <w:fldChar w:fldCharType="begin"/>
-      </w:r>
-      <w:r>
-        <w:instrText xml:space="preserve"> SEQ Figura \* ARABIC </w:instrText>
-      </w:r>
-      <w:r>
-        <w:fldChar w:fldCharType="separate"/>
-      </w:r>
-      <w:r>
-        <w:rPr>
-          <w:noProof/>
-        </w:rPr>
-        <w:t>12</w:t>
-      </w:r>
-      <w:r>
-        <w:rPr>
-          <w:noProof/>
-        </w:rPr>
-        <w:fldChar w:fldCharType="end"/>
-      </w:r>
-      <w:bookmarkEnd w:id="54"/>
+      <w:fldSimple w:instr=" SEQ Figura \* ARABIC ">
+        <w:r>
+          <w:rPr>
+            <w:noProof/>
+          </w:rPr>
+          <w:t>12</w:t>
+        </w:r>
+      </w:fldSimple>
+      <w:bookmarkEnd w:id="55"/>
       <w:r>
         <w:t>: Resultado dos testes no algorítmo</w:t>
       </w:r>
-      <w:bookmarkEnd w:id="55"/>
+      <w:bookmarkEnd w:id="56"/>
     </w:p>
     <w:p>
       <w:pPr>
@@ -9871,7 +9737,7 @@
                     </pic:cNvPicPr>
                   </pic:nvPicPr>
                   <pic:blipFill>
-                    <a:blip r:embed="rId24">
+                    <a:blip r:embed="rId26">
                       <a:extLst>
                         <a:ext uri="{28A0092B-C50C-407E-A947-70E740481C1C}">
                           <a14:useLocalDpi xmlns:a14="http://schemas.microsoft.com/office/drawing/2010/main" val="0"/>
@@ -9915,11 +9781,11 @@
       <w:pPr>
         <w:pStyle w:val="Ttulo2"/>
       </w:pPr>
-      <w:bookmarkStart w:id="56" w:name="_Toc498619753"/>
+      <w:bookmarkStart w:id="57" w:name="_Toc498619753"/>
       <w:r>
         <w:t>Migração de Dados</w:t>
       </w:r>
-      <w:bookmarkEnd w:id="56"/>
+      <w:bookmarkEnd w:id="57"/>
     </w:p>
     <w:p>
       <w:r>
@@ -10025,34 +9891,21 @@
         <w:pStyle w:val="Legenda"/>
         <w:keepNext/>
       </w:pPr>
-      <w:bookmarkStart w:id="57" w:name="_Ref498534275"/>
-      <w:bookmarkStart w:id="58" w:name="_Toc498619735"/>
+      <w:bookmarkStart w:id="58" w:name="_Ref498534275"/>
+      <w:bookmarkStart w:id="59" w:name="_Toc498619735"/>
       <w:r>
         <w:lastRenderedPageBreak/>
         <w:t xml:space="preserve">Figura </w:t>
       </w:r>
-      <w:r>
-        <w:fldChar w:fldCharType="begin"/>
-      </w:r>
-      <w:r>
-        <w:instrText xml:space="preserve"> SEQ Figura \* ARABIC </w:instrText>
-      </w:r>
-      <w:r>
-        <w:fldChar w:fldCharType="separate"/>
-      </w:r>
-      <w:r>
-        <w:rPr>
-          <w:noProof/>
-        </w:rPr>
-        <w:t>13</w:t>
-      </w:r>
-      <w:r>
-        <w:rPr>
-          <w:noProof/>
-        </w:rPr>
-        <w:fldChar w:fldCharType="end"/>
-      </w:r>
-      <w:bookmarkEnd w:id="57"/>
+      <w:fldSimple w:instr=" SEQ Figura \* ARABIC ">
+        <w:r>
+          <w:rPr>
+            <w:noProof/>
+          </w:rPr>
+          <w:t>13</w:t>
+        </w:r>
+      </w:fldSimple>
+      <w:bookmarkEnd w:id="58"/>
       <w:r>
         <w:t xml:space="preserve">: </w:t>
       </w:r>
@@ -10062,7 +9915,7 @@
       <w:r>
         <w:t xml:space="preserve"> para migração de dados entre bancos de dados</w:t>
       </w:r>
-      <w:bookmarkEnd w:id="58"/>
+      <w:bookmarkEnd w:id="59"/>
     </w:p>
     <w:p>
       <w:pPr>
@@ -10090,7 +9943,7 @@
                     </pic:cNvPicPr>
                   </pic:nvPicPr>
                   <pic:blipFill>
-                    <a:blip r:embed="rId25">
+                    <a:blip r:embed="rId27">
                       <a:extLst>
                         <a:ext uri="{28A0092B-C50C-407E-A947-70E740481C1C}">
                           <a14:useLocalDpi xmlns:a14="http://schemas.microsoft.com/office/drawing/2010/main" val="0"/>
@@ -10138,11 +9991,11 @@
       <w:pPr>
         <w:pStyle w:val="Ttulo2"/>
       </w:pPr>
-      <w:bookmarkStart w:id="59" w:name="_Toc498619754"/>
+      <w:bookmarkStart w:id="60" w:name="_Toc498619754"/>
       <w:r>
         <w:t>Relatórios</w:t>
       </w:r>
-      <w:bookmarkEnd w:id="59"/>
+      <w:bookmarkEnd w:id="60"/>
       <w:r>
         <w:t xml:space="preserve"> </w:t>
       </w:r>
@@ -10190,38 +10043,25 @@
         <w:pStyle w:val="Legenda"/>
         <w:keepNext/>
       </w:pPr>
-      <w:bookmarkStart w:id="60" w:name="_Ref498550468"/>
-      <w:bookmarkStart w:id="61" w:name="_Toc498619736"/>
+      <w:bookmarkStart w:id="61" w:name="_Ref498550468"/>
+      <w:bookmarkStart w:id="62" w:name="_Toc498619736"/>
       <w:r>
         <w:lastRenderedPageBreak/>
         <w:t xml:space="preserve">Figura </w:t>
       </w:r>
-      <w:r>
-        <w:fldChar w:fldCharType="begin"/>
-      </w:r>
-      <w:r>
-        <w:instrText xml:space="preserve"> SEQ Figura \* ARABIC </w:instrText>
-      </w:r>
-      <w:r>
-        <w:fldChar w:fldCharType="separate"/>
-      </w:r>
-      <w:r>
-        <w:rPr>
-          <w:noProof/>
-        </w:rPr>
-        <w:t>14</w:t>
-      </w:r>
-      <w:r>
-        <w:rPr>
-          <w:noProof/>
-        </w:rPr>
-        <w:fldChar w:fldCharType="end"/>
-      </w:r>
-      <w:bookmarkEnd w:id="60"/>
+      <w:fldSimple w:instr=" SEQ Figura \* ARABIC ">
+        <w:r>
+          <w:rPr>
+            <w:noProof/>
+          </w:rPr>
+          <w:t>14</w:t>
+        </w:r>
+      </w:fldSimple>
+      <w:bookmarkEnd w:id="61"/>
       <w:r>
         <w:t>: Tela representando o relatório de peças cadastradas</w:t>
       </w:r>
-      <w:bookmarkEnd w:id="61"/>
+      <w:bookmarkEnd w:id="62"/>
     </w:p>
     <w:p>
       <w:pPr>
@@ -10249,7 +10089,7 @@
                     </pic:cNvPicPr>
                   </pic:nvPicPr>
                   <pic:blipFill>
-                    <a:blip r:embed="rId26" cstate="print">
+                    <a:blip r:embed="rId28" cstate="print">
                       <a:extLst>
                         <a:ext uri="{28A0092B-C50C-407E-A947-70E740481C1C}">
                           <a14:useLocalDpi xmlns:a14="http://schemas.microsoft.com/office/drawing/2010/main" val="0"/>
@@ -10304,35 +10144,22 @@
         <w:pStyle w:val="Legenda"/>
         <w:keepNext/>
       </w:pPr>
-      <w:bookmarkStart w:id="62" w:name="_Toc498619737"/>
+      <w:bookmarkStart w:id="63" w:name="_Toc498619737"/>
       <w:r>
         <w:t xml:space="preserve">Figura </w:t>
       </w:r>
-      <w:r>
-        <w:fldChar w:fldCharType="begin"/>
-      </w:r>
-      <w:r>
-        <w:instrText xml:space="preserve"> SEQ Figura \* ARABIC </w:instrText>
-      </w:r>
-      <w:r>
-        <w:fldChar w:fldCharType="separate"/>
-      </w:r>
-      <w:r>
-        <w:rPr>
-          <w:noProof/>
-        </w:rPr>
-        <w:t>15</w:t>
-      </w:r>
-      <w:r>
-        <w:rPr>
-          <w:noProof/>
-        </w:rPr>
-        <w:fldChar w:fldCharType="end"/>
-      </w:r>
+      <w:fldSimple w:instr=" SEQ Figura \* ARABIC ">
+        <w:r>
+          <w:rPr>
+            <w:noProof/>
+          </w:rPr>
+          <w:t>15</w:t>
+        </w:r>
+      </w:fldSimple>
       <w:r>
         <w:t>: Tela representando o relatório com todos os computadores existentes (Ampliado).</w:t>
       </w:r>
-      <w:bookmarkEnd w:id="62"/>
+      <w:bookmarkEnd w:id="63"/>
     </w:p>
     <w:p>
       <w:pPr>
@@ -10361,7 +10188,7 @@
                     </pic:cNvPicPr>
                   </pic:nvPicPr>
                   <pic:blipFill>
-                    <a:blip r:embed="rId27">
+                    <a:blip r:embed="rId29">
                       <a:extLst>
                         <a:ext uri="{28A0092B-C50C-407E-A947-70E740481C1C}">
                           <a14:useLocalDpi xmlns:a14="http://schemas.microsoft.com/office/drawing/2010/main" val="0"/>
@@ -10420,12 +10247,12 @@
       <w:pPr>
         <w:pStyle w:val="Ttulo1"/>
       </w:pPr>
-      <w:bookmarkStart w:id="63" w:name="_Toc498619755"/>
+      <w:bookmarkStart w:id="64" w:name="_Toc498619755"/>
       <w:r>
         <w:lastRenderedPageBreak/>
         <w:t>Conclusão</w:t>
       </w:r>
-      <w:bookmarkEnd w:id="63"/>
+      <w:bookmarkEnd w:id="64"/>
     </w:p>
     <w:p>
       <w:r>
@@ -10652,7 +10479,7 @@
           <w:color w:val="000000" w:themeColor="text1"/>
         </w:rPr>
       </w:pPr>
-      <w:bookmarkStart w:id="64" w:name="_Toc498619756"/>
+      <w:bookmarkStart w:id="65" w:name="_Toc498619756"/>
       <w:r>
         <w:t>Trabalhos</w:t>
       </w:r>
@@ -10662,7 +10489,7 @@
         </w:rPr>
         <w:t xml:space="preserve"> Futuros</w:t>
       </w:r>
-      <w:bookmarkEnd w:id="64"/>
+      <w:bookmarkEnd w:id="65"/>
     </w:p>
     <w:p>
       <w:r>
@@ -10732,7 +10559,7 @@
         <w:ind w:left="295" w:hanging="295"/>
         <w:jc w:val="center"/>
       </w:pPr>
-      <w:bookmarkStart w:id="65" w:name="_Toc498619757"/>
+      <w:bookmarkStart w:id="66" w:name="_Toc498619757"/>
       <w:r>
         <w:lastRenderedPageBreak/>
         <w:t>R</w:t>
@@ -10740,9 +10567,9 @@
       <w:r>
         <w:t>eferências</w:t>
       </w:r>
+      <w:bookmarkEnd w:id="23"/>
       <w:bookmarkEnd w:id="24"/>
-      <w:bookmarkEnd w:id="25"/>
-      <w:bookmarkEnd w:id="65"/>
+      <w:bookmarkEnd w:id="66"/>
     </w:p>
     <w:p>
       <w:pPr>
@@ -11035,43 +10862,27 @@
         <w:spacing w:before="100" w:after="100"/>
         <w:ind w:firstLine="0"/>
         <w:jc w:val="left"/>
-        <w:rPr>
-          <w:lang w:val="en-US"/>
-        </w:rPr>
-      </w:pPr>
-      <w:r>
-        <w:rPr>
-          <w:lang w:val="en-US"/>
-        </w:rPr>
+      </w:pPr>
+      <w:r>
         <w:lastRenderedPageBreak/>
         <w:t>GLPI Development Team.</w:t>
       </w:r>
       <w:r>
-        <w:rPr>
-          <w:lang w:val="en-US"/>
-        </w:rPr>
         <w:t xml:space="preserve"> </w:t>
       </w:r>
       <w:r>
         <w:rPr>
           <w:b/>
-          <w:lang w:val="en-US"/>
         </w:rPr>
         <w:t>About GLPI</w:t>
       </w:r>
       <w:r>
-        <w:rPr>
-          <w:lang w:val="en-US"/>
-        </w:rPr>
         <w:t xml:space="preserve">. </w:t>
       </w:r>
       <w:r>
         <w:t xml:space="preserve">Disponível em: &lt;http://glpi-project.org/spip.php?rubrique26&gt;. </w:t>
       </w:r>
       <w:r>
-        <w:rPr>
-          <w:lang w:val="en-US"/>
-        </w:rPr>
         <w:t>Acesso em: 15 set. 2017.</w:t>
       </w:r>
     </w:p>
@@ -11080,9 +10891,6 @@
         <w:spacing w:before="100" w:after="100"/>
         <w:ind w:firstLine="0"/>
         <w:jc w:val="left"/>
-        <w:rPr>
-          <w:lang w:val="en-US"/>
-        </w:rPr>
       </w:pPr>
     </w:p>
     <w:p>
@@ -11090,6 +10898,9 @@
         <w:spacing w:before="100" w:after="100"/>
         <w:ind w:firstLine="0"/>
         <w:jc w:val="left"/>
+        <w:rPr>
+          <w:lang w:val="en-US"/>
+        </w:rPr>
       </w:pPr>
       <w:r>
         <w:rPr>
@@ -11117,6 +10928,9 @@
         <w:t xml:space="preserve">3ª. ed. [S.l.]: Addison Wesley Professional, 2004. </w:t>
       </w:r>
       <w:r>
+        <w:rPr>
+          <w:lang w:val="en-US"/>
+        </w:rPr>
         <w:t>736 p.</w:t>
       </w:r>
     </w:p>
@@ -11125,6 +10939,9 @@
         <w:spacing w:before="100" w:after="100"/>
         <w:ind w:firstLine="0"/>
         <w:jc w:val="left"/>
+        <w:rPr>
+          <w:lang w:val="en-US"/>
+        </w:rPr>
       </w:pPr>
     </w:p>
     <w:p>
@@ -11134,6 +10951,9 @@
         <w:jc w:val="left"/>
       </w:pPr>
       <w:r>
+        <w:rPr>
+          <w:lang w:val="en-US"/>
+        </w:rPr>
         <w:t xml:space="preserve">LEITE, Jair. </w:t>
       </w:r>
       <w:r>
@@ -11319,7 +11139,6 @@
       <w:r>
         <w:rPr>
           <w:szCs w:val="24"/>
-          <w:lang w:val="en-US"/>
         </w:rPr>
         <w:t xml:space="preserve">THE POSTGRESQL GLOBAL DEVELOPMENT GROUP. </w:t>
       </w:r>
@@ -11497,12 +11316,12 @@
         <w:ind w:left="295" w:hanging="295"/>
         <w:jc w:val="center"/>
       </w:pPr>
-      <w:bookmarkStart w:id="66" w:name="_Toc215560143"/>
-      <w:bookmarkStart w:id="67" w:name="_Toc215560270"/>
-      <w:bookmarkStart w:id="68" w:name="_Toc215560141"/>
-      <w:bookmarkStart w:id="69" w:name="_Toc215560268"/>
-      <w:bookmarkStart w:id="70" w:name="_Ref498607642"/>
-      <w:bookmarkStart w:id="71" w:name="_Toc498619758"/>
+      <w:bookmarkStart w:id="67" w:name="_Toc215560143"/>
+      <w:bookmarkStart w:id="68" w:name="_Toc215560270"/>
+      <w:bookmarkStart w:id="69" w:name="_Toc215560141"/>
+      <w:bookmarkStart w:id="70" w:name="_Toc215560268"/>
+      <w:bookmarkStart w:id="71" w:name="_Ref498607642"/>
+      <w:bookmarkStart w:id="72" w:name="_Toc498619758"/>
       <w:r>
         <w:lastRenderedPageBreak/>
         <w:t>A</w:t>
@@ -11516,18 +11335,18 @@
       <w:r>
         <w:t xml:space="preserve"> </w:t>
       </w:r>
-      <w:bookmarkEnd w:id="66"/>
       <w:bookmarkEnd w:id="67"/>
       <w:bookmarkEnd w:id="68"/>
       <w:bookmarkEnd w:id="69"/>
+      <w:bookmarkEnd w:id="70"/>
       <w:r>
         <w:rPr>
           <w:rFonts w:eastAsia="Times"/>
         </w:rPr>
         <w:t>Especificação de Casos de Uso</w:t>
       </w:r>
-      <w:bookmarkEnd w:id="70"/>
       <w:bookmarkEnd w:id="71"/>
+      <w:bookmarkEnd w:id="72"/>
     </w:p>
     <w:tbl>
       <w:tblPr>
@@ -13622,7 +13441,7 @@
       </w:pPr>
     </w:p>
     <w:sectPr>
-      <w:headerReference w:type="first" r:id="rId28"/>
+      <w:headerReference w:type="first" r:id="rId30"/>
       <w:footnotePr>
         <w:pos w:val="beneathText"/>
       </w:footnotePr>
@@ -13635,8 +13454,41 @@
 </w:document>
 </file>
 
+<file path=word/comments.xml><?xml version="1.0" encoding="utf-8"?>
+<w:comments xmlns:wpc="http://schemas.microsoft.com/office/word/2010/wordprocessingCanvas" xmlns:cx="http://schemas.microsoft.com/office/drawing/2014/chartex" xmlns:cx1="http://schemas.microsoft.com/office/drawing/2015/9/8/chartex" xmlns:cx2="http://schemas.microsoft.com/office/drawing/2015/10/21/chartex" xmlns:cx3="http://schemas.microsoft.com/office/drawing/2016/5/9/chartex" xmlns:cx4="http://schemas.microsoft.com/office/drawing/2016/5/10/chartex" xmlns:cx5="http://schemas.microsoft.com/office/drawing/2016/5/11/chartex" xmlns:cx6="http://schemas.microsoft.com/office/drawing/2016/5/12/chartex" xmlns:cx7="http://schemas.microsoft.com/office/drawing/2016/5/13/chartex" xmlns:cx8="http://schemas.microsoft.com/office/drawing/2016/5/14/chartex" xmlns:mc="http://schemas.openxmlformats.org/markup-compatibility/2006" xmlns:aink="http://schemas.microsoft.com/office/drawing/2016/ink" xmlns:am3d="http://schemas.microsoft.com/office/drawing/2017/model3d" xmlns:o="urn:schemas-microsoft-com:office:office" xmlns:r="http://schemas.openxmlformats.org/officeDocument/2006/relationships" xmlns:m="http://schemas.openxmlformats.org/officeDocument/2006/math" xmlns:v="urn:schemas-microsoft-com:vml" xmlns:wp14="http://schemas.microsoft.com/office/word/2010/wordprocessingDrawing" xmlns:wp="http://schemas.openxmlformats.org/drawingml/2006/wordprocessingDrawing" xmlns:w10="urn:schemas-microsoft-com:office:word" xmlns:w="http://schemas.openxmlformats.org/wordprocessingml/2006/main" xmlns:w14="http://schemas.microsoft.com/office/word/2010/wordml" xmlns:w15="http://schemas.microsoft.com/office/word/2012/wordml" xmlns:w16cid="http://schemas.microsoft.com/office/word/2016/wordml/cid" xmlns:w16se="http://schemas.microsoft.com/office/word/2015/wordml/symex" xmlns:wpg="http://schemas.microsoft.com/office/word/2010/wordprocessingGroup" xmlns:wpi="http://schemas.microsoft.com/office/word/2010/wordprocessingInk" xmlns:wne="http://schemas.microsoft.com/office/word/2006/wordml" xmlns:wps="http://schemas.microsoft.com/office/word/2010/wordprocessingShape" mc:Ignorable="w14 w15 w16se w16cid wp14">
+  <w:comment w:id="26" w:author="Nuunees" w:date="2017-12-02T16:49:00Z" w:initials="N">
+    <w:p>
+      <w:pPr>
+        <w:pStyle w:val="Textodecomentrio"/>
+      </w:pPr>
+      <w:r>
+        <w:rPr>
+          <w:rStyle w:val="Refdecomentrio"/>
+        </w:rPr>
+        <w:annotationRef/>
+      </w:r>
+      <w:r>
+        <w:t>Qual a contribuição desta obra? (IGOR)</w:t>
+      </w:r>
+    </w:p>
+  </w:comment>
+</w:comments>
+</file>
+
+<file path=word/commentsExtended.xml><?xml version="1.0" encoding="utf-8"?>
+<w15:commentsEx xmlns:wpc="http://schemas.microsoft.com/office/word/2010/wordprocessingCanvas" xmlns:cx="http://schemas.microsoft.com/office/drawing/2014/chartex" xmlns:cx1="http://schemas.microsoft.com/office/drawing/2015/9/8/chartex" xmlns:cx2="http://schemas.microsoft.com/office/drawing/2015/10/21/chartex" xmlns:cx3="http://schemas.microsoft.com/office/drawing/2016/5/9/chartex" xmlns:cx4="http://schemas.microsoft.com/office/drawing/2016/5/10/chartex" xmlns:cx5="http://schemas.microsoft.com/office/drawing/2016/5/11/chartex" xmlns:cx6="http://schemas.microsoft.com/office/drawing/2016/5/12/chartex" xmlns:cx7="http://schemas.microsoft.com/office/drawing/2016/5/13/chartex" xmlns:cx8="http://schemas.microsoft.com/office/drawing/2016/5/14/chartex" xmlns:mc="http://schemas.openxmlformats.org/markup-compatibility/2006" xmlns:aink="http://schemas.microsoft.com/office/drawing/2016/ink" xmlns:am3d="http://schemas.microsoft.com/office/drawing/2017/model3d" xmlns:o="urn:schemas-microsoft-com:office:office" xmlns:r="http://schemas.openxmlformats.org/officeDocument/2006/relationships" xmlns:m="http://schemas.openxmlformats.org/officeDocument/2006/math" xmlns:v="urn:schemas-microsoft-com:vml" xmlns:wp14="http://schemas.microsoft.com/office/word/2010/wordprocessingDrawing" xmlns:wp="http://schemas.openxmlformats.org/drawingml/2006/wordprocessingDrawing" xmlns:w10="urn:schemas-microsoft-com:office:word" xmlns:w="http://schemas.openxmlformats.org/wordprocessingml/2006/main" xmlns:w14="http://schemas.microsoft.com/office/word/2010/wordml" xmlns:w15="http://schemas.microsoft.com/office/word/2012/wordml" xmlns:w16cid="http://schemas.microsoft.com/office/word/2016/wordml/cid" xmlns:w16se="http://schemas.microsoft.com/office/word/2015/wordml/symex" xmlns:wpg="http://schemas.microsoft.com/office/word/2010/wordprocessingGroup" xmlns:wpi="http://schemas.microsoft.com/office/word/2010/wordprocessingInk" xmlns:wne="http://schemas.microsoft.com/office/word/2006/wordml" xmlns:wps="http://schemas.microsoft.com/office/word/2010/wordprocessingShape" mc:Ignorable="w14 w15 w16se w16cid wp14">
+  <w15:commentEx w15:paraId="4715C778" w15:done="0"/>
+</w15:commentsEx>
+</file>
+
+<file path=word/commentsIds.xml><?xml version="1.0" encoding="utf-8"?>
+<w16cid:commentsIds xmlns:wpc="http://schemas.microsoft.com/office/word/2010/wordprocessingCanvas" xmlns:cx="http://schemas.microsoft.com/office/drawing/2014/chartex" xmlns:cx1="http://schemas.microsoft.com/office/drawing/2015/9/8/chartex" xmlns:cx2="http://schemas.microsoft.com/office/drawing/2015/10/21/chartex" xmlns:cx3="http://schemas.microsoft.com/office/drawing/2016/5/9/chartex" xmlns:cx4="http://schemas.microsoft.com/office/drawing/2016/5/10/chartex" xmlns:cx5="http://schemas.microsoft.com/office/drawing/2016/5/11/chartex" xmlns:cx6="http://schemas.microsoft.com/office/drawing/2016/5/12/chartex" xmlns:cx7="http://schemas.microsoft.com/office/drawing/2016/5/13/chartex" xmlns:cx8="http://schemas.microsoft.com/office/drawing/2016/5/14/chartex" xmlns:mc="http://schemas.openxmlformats.org/markup-compatibility/2006" xmlns:aink="http://schemas.microsoft.com/office/drawing/2016/ink" xmlns:am3d="http://schemas.microsoft.com/office/drawing/2017/model3d" xmlns:o="urn:schemas-microsoft-com:office:office" xmlns:r="http://schemas.openxmlformats.org/officeDocument/2006/relationships" xmlns:m="http://schemas.openxmlformats.org/officeDocument/2006/math" xmlns:v="urn:schemas-microsoft-com:vml" xmlns:wp14="http://schemas.microsoft.com/office/word/2010/wordprocessingDrawing" xmlns:wp="http://schemas.openxmlformats.org/drawingml/2006/wordprocessingDrawing" xmlns:w10="urn:schemas-microsoft-com:office:word" xmlns:w="http://schemas.openxmlformats.org/wordprocessingml/2006/main" xmlns:w14="http://schemas.microsoft.com/office/word/2010/wordml" xmlns:w15="http://schemas.microsoft.com/office/word/2012/wordml" xmlns:w16cid="http://schemas.microsoft.com/office/word/2016/wordml/cid" xmlns:w16se="http://schemas.microsoft.com/office/word/2015/wordml/symex" xmlns:wpg="http://schemas.microsoft.com/office/word/2010/wordprocessingGroup" xmlns:wpi="http://schemas.microsoft.com/office/word/2010/wordprocessingInk" xmlns:wne="http://schemas.microsoft.com/office/word/2006/wordml" xmlns:wps="http://schemas.microsoft.com/office/word/2010/wordprocessingShape" mc:Ignorable="w14 w15 w16se w16cid wp14">
+  <w16cid:commentId w16cid:paraId="4715C778" w16cid:durableId="1DCD5807"/>
+</w16cid:commentsIds>
+</file>
+
 <file path=word/endnotes.xml><?xml version="1.0" encoding="utf-8"?>
-<w:endnotes xmlns:wpc="http://schemas.microsoft.com/office/word/2010/wordprocessingCanvas" xmlns:mc="http://schemas.openxmlformats.org/markup-compatibility/2006" xmlns:o="urn:schemas-microsoft-com:office:office" xmlns:r="http://schemas.openxmlformats.org/officeDocument/2006/relationships" xmlns:m="http://schemas.openxmlformats.org/officeDocument/2006/math" xmlns:v="urn:schemas-microsoft-com:vml" xmlns:wp14="http://schemas.microsoft.com/office/word/2010/wordprocessingDrawing" xmlns:wp="http://schemas.openxmlformats.org/drawingml/2006/wordprocessingDrawing" xmlns:w10="urn:schemas-microsoft-com:office:word" xmlns:w="http://schemas.openxmlformats.org/wordprocessingml/2006/main" xmlns:w14="http://schemas.microsoft.com/office/word/2010/wordml" xmlns:wpg="http://schemas.microsoft.com/office/word/2010/wordprocessingGroup" xmlns:wpi="http://schemas.microsoft.com/office/word/2010/wordprocessingInk" xmlns:wne="http://schemas.microsoft.com/office/word/2006/wordml" xmlns:wps="http://schemas.microsoft.com/office/word/2010/wordprocessingShape" mc:Ignorable="w14 wp14">
+<w:endnotes xmlns:wpc="http://schemas.microsoft.com/office/word/2010/wordprocessingCanvas" xmlns:cx="http://schemas.microsoft.com/office/drawing/2014/chartex" xmlns:cx1="http://schemas.microsoft.com/office/drawing/2015/9/8/chartex" xmlns:cx2="http://schemas.microsoft.com/office/drawing/2015/10/21/chartex" xmlns:cx3="http://schemas.microsoft.com/office/drawing/2016/5/9/chartex" xmlns:cx4="http://schemas.microsoft.com/office/drawing/2016/5/10/chartex" xmlns:cx5="http://schemas.microsoft.com/office/drawing/2016/5/11/chartex" xmlns:cx6="http://schemas.microsoft.com/office/drawing/2016/5/12/chartex" xmlns:cx7="http://schemas.microsoft.com/office/drawing/2016/5/13/chartex" xmlns:cx8="http://schemas.microsoft.com/office/drawing/2016/5/14/chartex" xmlns:mc="http://schemas.openxmlformats.org/markup-compatibility/2006" xmlns:aink="http://schemas.microsoft.com/office/drawing/2016/ink" xmlns:am3d="http://schemas.microsoft.com/office/drawing/2017/model3d" xmlns:o="urn:schemas-microsoft-com:office:office" xmlns:r="http://schemas.openxmlformats.org/officeDocument/2006/relationships" xmlns:m="http://schemas.openxmlformats.org/officeDocument/2006/math" xmlns:v="urn:schemas-microsoft-com:vml" xmlns:wp14="http://schemas.microsoft.com/office/word/2010/wordprocessingDrawing" xmlns:wp="http://schemas.openxmlformats.org/drawingml/2006/wordprocessingDrawing" xmlns:w10="urn:schemas-microsoft-com:office:word" xmlns:w="http://schemas.openxmlformats.org/wordprocessingml/2006/main" xmlns:w14="http://schemas.microsoft.com/office/word/2010/wordml" xmlns:w15="http://schemas.microsoft.com/office/word/2012/wordml" xmlns:w16cid="http://schemas.microsoft.com/office/word/2016/wordml/cid" xmlns:w16se="http://schemas.microsoft.com/office/word/2015/wordml/symex" xmlns:wpg="http://schemas.microsoft.com/office/word/2010/wordprocessingGroup" xmlns:wpi="http://schemas.microsoft.com/office/word/2010/wordprocessingInk" xmlns:wne="http://schemas.microsoft.com/office/word/2006/wordml" xmlns:wps="http://schemas.microsoft.com/office/word/2010/wordprocessingShape" mc:Ignorable="w14 w15 w16se w16cid wp14">
   <w:endnote w:type="separator" w:id="-1">
     <w:p>
       <w:pPr>
@@ -13661,7 +13513,7 @@
 </file>
 
 <file path=word/footer1.xml><?xml version="1.0" encoding="utf-8"?>
-<w:ftr xmlns:wpc="http://schemas.microsoft.com/office/word/2010/wordprocessingCanvas" xmlns:mc="http://schemas.openxmlformats.org/markup-compatibility/2006" xmlns:o="urn:schemas-microsoft-com:office:office" xmlns:r="http://schemas.openxmlformats.org/officeDocument/2006/relationships" xmlns:m="http://schemas.openxmlformats.org/officeDocument/2006/math" xmlns:v="urn:schemas-microsoft-com:vml" xmlns:wp14="http://schemas.microsoft.com/office/word/2010/wordprocessingDrawing" xmlns:wp="http://schemas.openxmlformats.org/drawingml/2006/wordprocessingDrawing" xmlns:w10="urn:schemas-microsoft-com:office:word" xmlns:w="http://schemas.openxmlformats.org/wordprocessingml/2006/main" xmlns:w14="http://schemas.microsoft.com/office/word/2010/wordml" xmlns:wpg="http://schemas.microsoft.com/office/word/2010/wordprocessingGroup" xmlns:wpi="http://schemas.microsoft.com/office/word/2010/wordprocessingInk" xmlns:wne="http://schemas.microsoft.com/office/word/2006/wordml" xmlns:wps="http://schemas.microsoft.com/office/word/2010/wordprocessingShape" mc:Ignorable="w14 wp14">
+<w:ftr xmlns:wpc="http://schemas.microsoft.com/office/word/2010/wordprocessingCanvas" xmlns:cx="http://schemas.microsoft.com/office/drawing/2014/chartex" xmlns:cx1="http://schemas.microsoft.com/office/drawing/2015/9/8/chartex" xmlns:cx2="http://schemas.microsoft.com/office/drawing/2015/10/21/chartex" xmlns:cx3="http://schemas.microsoft.com/office/drawing/2016/5/9/chartex" xmlns:cx4="http://schemas.microsoft.com/office/drawing/2016/5/10/chartex" xmlns:cx5="http://schemas.microsoft.com/office/drawing/2016/5/11/chartex" xmlns:cx6="http://schemas.microsoft.com/office/drawing/2016/5/12/chartex" xmlns:cx7="http://schemas.microsoft.com/office/drawing/2016/5/13/chartex" xmlns:cx8="http://schemas.microsoft.com/office/drawing/2016/5/14/chartex" xmlns:mc="http://schemas.openxmlformats.org/markup-compatibility/2006" xmlns:aink="http://schemas.microsoft.com/office/drawing/2016/ink" xmlns:am3d="http://schemas.microsoft.com/office/drawing/2017/model3d" xmlns:o="urn:schemas-microsoft-com:office:office" xmlns:r="http://schemas.openxmlformats.org/officeDocument/2006/relationships" xmlns:m="http://schemas.openxmlformats.org/officeDocument/2006/math" xmlns:v="urn:schemas-microsoft-com:vml" xmlns:wp14="http://schemas.microsoft.com/office/word/2010/wordprocessingDrawing" xmlns:wp="http://schemas.openxmlformats.org/drawingml/2006/wordprocessingDrawing" xmlns:w10="urn:schemas-microsoft-com:office:word" xmlns:w="http://schemas.openxmlformats.org/wordprocessingml/2006/main" xmlns:w14="http://schemas.microsoft.com/office/word/2010/wordml" xmlns:w15="http://schemas.microsoft.com/office/word/2012/wordml" xmlns:w16cid="http://schemas.microsoft.com/office/word/2016/wordml/cid" xmlns:w16se="http://schemas.microsoft.com/office/word/2015/wordml/symex" xmlns:wpg="http://schemas.microsoft.com/office/word/2010/wordprocessingGroup" xmlns:wpi="http://schemas.microsoft.com/office/word/2010/wordprocessingInk" xmlns:wne="http://schemas.microsoft.com/office/word/2006/wordml" xmlns:wps="http://schemas.microsoft.com/office/word/2010/wordprocessingShape" mc:Ignorable="w14 w15 w16se w16cid wp14">
   <w:sdt>
     <w:sdtPr>
       <w:id w:val="-1065569330"/>
@@ -13689,7 +13541,7 @@
           <w:rPr>
             <w:noProof/>
           </w:rPr>
-          <w:t>2</w:t>
+          <w:t>27</w:t>
         </w:r>
         <w:r>
           <w:fldChar w:fldCharType="end"/>
@@ -13706,7 +13558,7 @@
 </file>
 
 <file path=word/footnotes.xml><?xml version="1.0" encoding="utf-8"?>
-<w:footnotes xmlns:wpc="http://schemas.microsoft.com/office/word/2010/wordprocessingCanvas" xmlns:mc="http://schemas.openxmlformats.org/markup-compatibility/2006" xmlns:o="urn:schemas-microsoft-com:office:office" xmlns:r="http://schemas.openxmlformats.org/officeDocument/2006/relationships" xmlns:m="http://schemas.openxmlformats.org/officeDocument/2006/math" xmlns:v="urn:schemas-microsoft-com:vml" xmlns:wp14="http://schemas.microsoft.com/office/word/2010/wordprocessingDrawing" xmlns:wp="http://schemas.openxmlformats.org/drawingml/2006/wordprocessingDrawing" xmlns:w10="urn:schemas-microsoft-com:office:word" xmlns:w="http://schemas.openxmlformats.org/wordprocessingml/2006/main" xmlns:w14="http://schemas.microsoft.com/office/word/2010/wordml" xmlns:wpg="http://schemas.microsoft.com/office/word/2010/wordprocessingGroup" xmlns:wpi="http://schemas.microsoft.com/office/word/2010/wordprocessingInk" xmlns:wne="http://schemas.microsoft.com/office/word/2006/wordml" xmlns:wps="http://schemas.microsoft.com/office/word/2010/wordprocessingShape" mc:Ignorable="w14 wp14">
+<w:footnotes xmlns:wpc="http://schemas.microsoft.com/office/word/2010/wordprocessingCanvas" xmlns:cx="http://schemas.microsoft.com/office/drawing/2014/chartex" xmlns:cx1="http://schemas.microsoft.com/office/drawing/2015/9/8/chartex" xmlns:cx2="http://schemas.microsoft.com/office/drawing/2015/10/21/chartex" xmlns:cx3="http://schemas.microsoft.com/office/drawing/2016/5/9/chartex" xmlns:cx4="http://schemas.microsoft.com/office/drawing/2016/5/10/chartex" xmlns:cx5="http://schemas.microsoft.com/office/drawing/2016/5/11/chartex" xmlns:cx6="http://schemas.microsoft.com/office/drawing/2016/5/12/chartex" xmlns:cx7="http://schemas.microsoft.com/office/drawing/2016/5/13/chartex" xmlns:cx8="http://schemas.microsoft.com/office/drawing/2016/5/14/chartex" xmlns:mc="http://schemas.openxmlformats.org/markup-compatibility/2006" xmlns:aink="http://schemas.microsoft.com/office/drawing/2016/ink" xmlns:am3d="http://schemas.microsoft.com/office/drawing/2017/model3d" xmlns:o="urn:schemas-microsoft-com:office:office" xmlns:r="http://schemas.openxmlformats.org/officeDocument/2006/relationships" xmlns:m="http://schemas.openxmlformats.org/officeDocument/2006/math" xmlns:v="urn:schemas-microsoft-com:vml" xmlns:wp14="http://schemas.microsoft.com/office/word/2010/wordprocessingDrawing" xmlns:wp="http://schemas.openxmlformats.org/drawingml/2006/wordprocessingDrawing" xmlns:w10="urn:schemas-microsoft-com:office:word" xmlns:w="http://schemas.openxmlformats.org/wordprocessingml/2006/main" xmlns:w14="http://schemas.microsoft.com/office/word/2010/wordml" xmlns:w15="http://schemas.microsoft.com/office/word/2012/wordml" xmlns:w16cid="http://schemas.microsoft.com/office/word/2016/wordml/cid" xmlns:w16se="http://schemas.microsoft.com/office/word/2015/wordml/symex" xmlns:wpg="http://schemas.microsoft.com/office/word/2010/wordprocessingGroup" xmlns:wpi="http://schemas.microsoft.com/office/word/2010/wordprocessingInk" xmlns:wne="http://schemas.microsoft.com/office/word/2006/wordml" xmlns:wps="http://schemas.microsoft.com/office/word/2010/wordprocessingShape" mc:Ignorable="w14 w15 w16se w16cid wp14">
   <w:footnote w:type="separator" w:id="-1">
     <w:p>
       <w:pPr>
@@ -13882,7 +13734,7 @@
 </file>
 
 <file path=word/header1.xml><?xml version="1.0" encoding="utf-8"?>
-<w:hdr xmlns:wpc="http://schemas.microsoft.com/office/word/2010/wordprocessingCanvas" xmlns:mc="http://schemas.openxmlformats.org/markup-compatibility/2006" xmlns:o="urn:schemas-microsoft-com:office:office" xmlns:r="http://schemas.openxmlformats.org/officeDocument/2006/relationships" xmlns:m="http://schemas.openxmlformats.org/officeDocument/2006/math" xmlns:v="urn:schemas-microsoft-com:vml" xmlns:wp14="http://schemas.microsoft.com/office/word/2010/wordprocessingDrawing" xmlns:wp="http://schemas.openxmlformats.org/drawingml/2006/wordprocessingDrawing" xmlns:w10="urn:schemas-microsoft-com:office:word" xmlns:w="http://schemas.openxmlformats.org/wordprocessingml/2006/main" xmlns:w14="http://schemas.microsoft.com/office/word/2010/wordml" xmlns:wpg="http://schemas.microsoft.com/office/word/2010/wordprocessingGroup" xmlns:wpi="http://schemas.microsoft.com/office/word/2010/wordprocessingInk" xmlns:wne="http://schemas.microsoft.com/office/word/2006/wordml" xmlns:wps="http://schemas.microsoft.com/office/word/2010/wordprocessingShape" mc:Ignorable="w14 wp14">
+<w:hdr xmlns:wpc="http://schemas.microsoft.com/office/word/2010/wordprocessingCanvas" xmlns:cx="http://schemas.microsoft.com/office/drawing/2014/chartex" xmlns:cx1="http://schemas.microsoft.com/office/drawing/2015/9/8/chartex" xmlns:cx2="http://schemas.microsoft.com/office/drawing/2015/10/21/chartex" xmlns:cx3="http://schemas.microsoft.com/office/drawing/2016/5/9/chartex" xmlns:cx4="http://schemas.microsoft.com/office/drawing/2016/5/10/chartex" xmlns:cx5="http://schemas.microsoft.com/office/drawing/2016/5/11/chartex" xmlns:cx6="http://schemas.microsoft.com/office/drawing/2016/5/12/chartex" xmlns:cx7="http://schemas.microsoft.com/office/drawing/2016/5/13/chartex" xmlns:cx8="http://schemas.microsoft.com/office/drawing/2016/5/14/chartex" xmlns:mc="http://schemas.openxmlformats.org/markup-compatibility/2006" xmlns:aink="http://schemas.microsoft.com/office/drawing/2016/ink" xmlns:am3d="http://schemas.microsoft.com/office/drawing/2017/model3d" xmlns:o="urn:schemas-microsoft-com:office:office" xmlns:r="http://schemas.openxmlformats.org/officeDocument/2006/relationships" xmlns:m="http://schemas.openxmlformats.org/officeDocument/2006/math" xmlns:v="urn:schemas-microsoft-com:vml" xmlns:wp14="http://schemas.microsoft.com/office/word/2010/wordprocessingDrawing" xmlns:wp="http://schemas.openxmlformats.org/drawingml/2006/wordprocessingDrawing" xmlns:w10="urn:schemas-microsoft-com:office:word" xmlns:w="http://schemas.openxmlformats.org/wordprocessingml/2006/main" xmlns:w14="http://schemas.microsoft.com/office/word/2010/wordml" xmlns:w15="http://schemas.microsoft.com/office/word/2012/wordml" xmlns:w16cid="http://schemas.microsoft.com/office/word/2016/wordml/cid" xmlns:w16se="http://schemas.microsoft.com/office/word/2015/wordml/symex" xmlns:wpg="http://schemas.microsoft.com/office/word/2010/wordprocessingGroup" xmlns:wpi="http://schemas.microsoft.com/office/word/2010/wordprocessingInk" xmlns:wne="http://schemas.microsoft.com/office/word/2006/wordml" xmlns:wps="http://schemas.microsoft.com/office/word/2010/wordprocessingShape" mc:Ignorable="w14 w15 w16se w16cid wp14">
   <w:p>
     <w:pPr>
       <w:pStyle w:val="Cabealho"/>
@@ -13902,7 +13754,7 @@
 </file>
 
 <file path=word/header2.xml><?xml version="1.0" encoding="utf-8"?>
-<w:hdr xmlns:wpc="http://schemas.microsoft.com/office/word/2010/wordprocessingCanvas" xmlns:mc="http://schemas.openxmlformats.org/markup-compatibility/2006" xmlns:o="urn:schemas-microsoft-com:office:office" xmlns:r="http://schemas.openxmlformats.org/officeDocument/2006/relationships" xmlns:m="http://schemas.openxmlformats.org/officeDocument/2006/math" xmlns:v="urn:schemas-microsoft-com:vml" xmlns:wp14="http://schemas.microsoft.com/office/word/2010/wordprocessingDrawing" xmlns:wp="http://schemas.openxmlformats.org/drawingml/2006/wordprocessingDrawing" xmlns:w10="urn:schemas-microsoft-com:office:word" xmlns:w="http://schemas.openxmlformats.org/wordprocessingml/2006/main" xmlns:w14="http://schemas.microsoft.com/office/word/2010/wordml" xmlns:wpg="http://schemas.microsoft.com/office/word/2010/wordprocessingGroup" xmlns:wpi="http://schemas.microsoft.com/office/word/2010/wordprocessingInk" xmlns:wne="http://schemas.microsoft.com/office/word/2006/wordml" xmlns:wps="http://schemas.microsoft.com/office/word/2010/wordprocessingShape" mc:Ignorable="w14 wp14">
+<w:hdr xmlns:wpc="http://schemas.microsoft.com/office/word/2010/wordprocessingCanvas" xmlns:cx="http://schemas.microsoft.com/office/drawing/2014/chartex" xmlns:cx1="http://schemas.microsoft.com/office/drawing/2015/9/8/chartex" xmlns:cx2="http://schemas.microsoft.com/office/drawing/2015/10/21/chartex" xmlns:cx3="http://schemas.microsoft.com/office/drawing/2016/5/9/chartex" xmlns:cx4="http://schemas.microsoft.com/office/drawing/2016/5/10/chartex" xmlns:cx5="http://schemas.microsoft.com/office/drawing/2016/5/11/chartex" xmlns:cx6="http://schemas.microsoft.com/office/drawing/2016/5/12/chartex" xmlns:cx7="http://schemas.microsoft.com/office/drawing/2016/5/13/chartex" xmlns:cx8="http://schemas.microsoft.com/office/drawing/2016/5/14/chartex" xmlns:mc="http://schemas.openxmlformats.org/markup-compatibility/2006" xmlns:aink="http://schemas.microsoft.com/office/drawing/2016/ink" xmlns:am3d="http://schemas.microsoft.com/office/drawing/2017/model3d" xmlns:o="urn:schemas-microsoft-com:office:office" xmlns:r="http://schemas.openxmlformats.org/officeDocument/2006/relationships" xmlns:m="http://schemas.openxmlformats.org/officeDocument/2006/math" xmlns:v="urn:schemas-microsoft-com:vml" xmlns:wp14="http://schemas.microsoft.com/office/word/2010/wordprocessingDrawing" xmlns:wp="http://schemas.openxmlformats.org/drawingml/2006/wordprocessingDrawing" xmlns:w10="urn:schemas-microsoft-com:office:word" xmlns:w="http://schemas.openxmlformats.org/wordprocessingml/2006/main" xmlns:w14="http://schemas.microsoft.com/office/word/2010/wordml" xmlns:w15="http://schemas.microsoft.com/office/word/2012/wordml" xmlns:w16cid="http://schemas.microsoft.com/office/word/2016/wordml/cid" xmlns:w16se="http://schemas.microsoft.com/office/word/2015/wordml/symex" xmlns:wpg="http://schemas.microsoft.com/office/word/2010/wordprocessingGroup" xmlns:wpi="http://schemas.microsoft.com/office/word/2010/wordprocessingInk" xmlns:wne="http://schemas.microsoft.com/office/word/2006/wordml" xmlns:wps="http://schemas.microsoft.com/office/word/2010/wordprocessingShape" mc:Ignorable="w14 w15 w16se w16cid wp14">
   <w:p>
     <w:pPr>
       <w:pStyle w:val="Cabealho"/>
@@ -13925,7 +13777,7 @@
 </file>
 
 <file path=word/header3.xml><?xml version="1.0" encoding="utf-8"?>
-<w:hdr xmlns:wpc="http://schemas.microsoft.com/office/word/2010/wordprocessingCanvas" xmlns:mc="http://schemas.openxmlformats.org/markup-compatibility/2006" xmlns:o="urn:schemas-microsoft-com:office:office" xmlns:r="http://schemas.openxmlformats.org/officeDocument/2006/relationships" xmlns:m="http://schemas.openxmlformats.org/officeDocument/2006/math" xmlns:v="urn:schemas-microsoft-com:vml" xmlns:wp14="http://schemas.microsoft.com/office/word/2010/wordprocessingDrawing" xmlns:wp="http://schemas.openxmlformats.org/drawingml/2006/wordprocessingDrawing" xmlns:w10="urn:schemas-microsoft-com:office:word" xmlns:w="http://schemas.openxmlformats.org/wordprocessingml/2006/main" xmlns:w14="http://schemas.microsoft.com/office/word/2010/wordml" xmlns:wpg="http://schemas.microsoft.com/office/word/2010/wordprocessingGroup" xmlns:wpi="http://schemas.microsoft.com/office/word/2010/wordprocessingInk" xmlns:wne="http://schemas.microsoft.com/office/word/2006/wordml" xmlns:wps="http://schemas.microsoft.com/office/word/2010/wordprocessingShape" mc:Ignorable="w14 wp14">
+<w:hdr xmlns:wpc="http://schemas.microsoft.com/office/word/2010/wordprocessingCanvas" xmlns:cx="http://schemas.microsoft.com/office/drawing/2014/chartex" xmlns:cx1="http://schemas.microsoft.com/office/drawing/2015/9/8/chartex" xmlns:cx2="http://schemas.microsoft.com/office/drawing/2015/10/21/chartex" xmlns:cx3="http://schemas.microsoft.com/office/drawing/2016/5/9/chartex" xmlns:cx4="http://schemas.microsoft.com/office/drawing/2016/5/10/chartex" xmlns:cx5="http://schemas.microsoft.com/office/drawing/2016/5/11/chartex" xmlns:cx6="http://schemas.microsoft.com/office/drawing/2016/5/12/chartex" xmlns:cx7="http://schemas.microsoft.com/office/drawing/2016/5/13/chartex" xmlns:cx8="http://schemas.microsoft.com/office/drawing/2016/5/14/chartex" xmlns:mc="http://schemas.openxmlformats.org/markup-compatibility/2006" xmlns:aink="http://schemas.microsoft.com/office/drawing/2016/ink" xmlns:am3d="http://schemas.microsoft.com/office/drawing/2017/model3d" xmlns:o="urn:schemas-microsoft-com:office:office" xmlns:r="http://schemas.openxmlformats.org/officeDocument/2006/relationships" xmlns:m="http://schemas.openxmlformats.org/officeDocument/2006/math" xmlns:v="urn:schemas-microsoft-com:vml" xmlns:wp14="http://schemas.microsoft.com/office/word/2010/wordprocessingDrawing" xmlns:wp="http://schemas.openxmlformats.org/drawingml/2006/wordprocessingDrawing" xmlns:w10="urn:schemas-microsoft-com:office:word" xmlns:w="http://schemas.openxmlformats.org/wordprocessingml/2006/main" xmlns:w14="http://schemas.microsoft.com/office/word/2010/wordml" xmlns:w15="http://schemas.microsoft.com/office/word/2012/wordml" xmlns:w16cid="http://schemas.microsoft.com/office/word/2016/wordml/cid" xmlns:w16se="http://schemas.microsoft.com/office/word/2015/wordml/symex" xmlns:wpg="http://schemas.microsoft.com/office/word/2010/wordprocessingGroup" xmlns:wpi="http://schemas.microsoft.com/office/word/2010/wordprocessingInk" xmlns:wne="http://schemas.microsoft.com/office/word/2006/wordml" xmlns:wps="http://schemas.microsoft.com/office/word/2010/wordprocessingShape" mc:Ignorable="w14 w15 w16se w16cid wp14">
   <w:p>
     <w:pPr>
       <w:pStyle w:val="Cabealho"/>
@@ -13983,7 +13835,7 @@
 </file>
 
 <file path=word/header4.xml><?xml version="1.0" encoding="utf-8"?>
-<w:hdr xmlns:wpc="http://schemas.microsoft.com/office/word/2010/wordprocessingCanvas" xmlns:mc="http://schemas.openxmlformats.org/markup-compatibility/2006" xmlns:o="urn:schemas-microsoft-com:office:office" xmlns:r="http://schemas.openxmlformats.org/officeDocument/2006/relationships" xmlns:m="http://schemas.openxmlformats.org/officeDocument/2006/math" xmlns:v="urn:schemas-microsoft-com:vml" xmlns:wp14="http://schemas.microsoft.com/office/word/2010/wordprocessingDrawing" xmlns:wp="http://schemas.openxmlformats.org/drawingml/2006/wordprocessingDrawing" xmlns:w10="urn:schemas-microsoft-com:office:word" xmlns:w="http://schemas.openxmlformats.org/wordprocessingml/2006/main" xmlns:w14="http://schemas.microsoft.com/office/word/2010/wordml" xmlns:wpg="http://schemas.microsoft.com/office/word/2010/wordprocessingGroup" xmlns:wpi="http://schemas.microsoft.com/office/word/2010/wordprocessingInk" xmlns:wne="http://schemas.microsoft.com/office/word/2006/wordml" xmlns:wps="http://schemas.microsoft.com/office/word/2010/wordprocessingShape" mc:Ignorable="w14 wp14">
+<w:hdr xmlns:wpc="http://schemas.microsoft.com/office/word/2010/wordprocessingCanvas" xmlns:cx="http://schemas.microsoft.com/office/drawing/2014/chartex" xmlns:cx1="http://schemas.microsoft.com/office/drawing/2015/9/8/chartex" xmlns:cx2="http://schemas.microsoft.com/office/drawing/2015/10/21/chartex" xmlns:cx3="http://schemas.microsoft.com/office/drawing/2016/5/9/chartex" xmlns:cx4="http://schemas.microsoft.com/office/drawing/2016/5/10/chartex" xmlns:cx5="http://schemas.microsoft.com/office/drawing/2016/5/11/chartex" xmlns:cx6="http://schemas.microsoft.com/office/drawing/2016/5/12/chartex" xmlns:cx7="http://schemas.microsoft.com/office/drawing/2016/5/13/chartex" xmlns:cx8="http://schemas.microsoft.com/office/drawing/2016/5/14/chartex" xmlns:mc="http://schemas.openxmlformats.org/markup-compatibility/2006" xmlns:aink="http://schemas.microsoft.com/office/drawing/2016/ink" xmlns:am3d="http://schemas.microsoft.com/office/drawing/2017/model3d" xmlns:o="urn:schemas-microsoft-com:office:office" xmlns:r="http://schemas.openxmlformats.org/officeDocument/2006/relationships" xmlns:m="http://schemas.openxmlformats.org/officeDocument/2006/math" xmlns:v="urn:schemas-microsoft-com:vml" xmlns:wp14="http://schemas.microsoft.com/office/word/2010/wordprocessingDrawing" xmlns:wp="http://schemas.openxmlformats.org/drawingml/2006/wordprocessingDrawing" xmlns:w10="urn:schemas-microsoft-com:office:word" xmlns:w="http://schemas.openxmlformats.org/wordprocessingml/2006/main" xmlns:w14="http://schemas.microsoft.com/office/word/2010/wordml" xmlns:w15="http://schemas.microsoft.com/office/word/2012/wordml" xmlns:w16cid="http://schemas.microsoft.com/office/word/2016/wordml/cid" xmlns:w16se="http://schemas.microsoft.com/office/word/2015/wordml/symex" xmlns:wpg="http://schemas.microsoft.com/office/word/2010/wordprocessingGroup" xmlns:wpi="http://schemas.microsoft.com/office/word/2010/wordprocessingInk" xmlns:wne="http://schemas.microsoft.com/office/word/2006/wordml" xmlns:wps="http://schemas.microsoft.com/office/word/2010/wordprocessingShape" mc:Ignorable="w14 w15 w16se w16cid wp14">
   <w:p>
     <w:pPr>
       <w:pStyle w:val="Cabealho"/>
@@ -14042,8 +13894,8 @@
 </file>
 
 <file path=word/numbering.xml><?xml version="1.0" encoding="utf-8"?>
-<w:numbering xmlns:wpc="http://schemas.microsoft.com/office/word/2010/wordprocessingCanvas" xmlns:mc="http://schemas.openxmlformats.org/markup-compatibility/2006" xmlns:o="urn:schemas-microsoft-com:office:office" xmlns:r="http://schemas.openxmlformats.org/officeDocument/2006/relationships" xmlns:m="http://schemas.openxmlformats.org/officeDocument/2006/math" xmlns:v="urn:schemas-microsoft-com:vml" xmlns:wp14="http://schemas.microsoft.com/office/word/2010/wordprocessingDrawing" xmlns:wp="http://schemas.openxmlformats.org/drawingml/2006/wordprocessingDrawing" xmlns:w10="urn:schemas-microsoft-com:office:word" xmlns:w="http://schemas.openxmlformats.org/wordprocessingml/2006/main" xmlns:w14="http://schemas.microsoft.com/office/word/2010/wordml" xmlns:wpg="http://schemas.microsoft.com/office/word/2010/wordprocessingGroup" xmlns:wpi="http://schemas.microsoft.com/office/word/2010/wordprocessingInk" xmlns:wne="http://schemas.microsoft.com/office/word/2006/wordml" xmlns:wps="http://schemas.microsoft.com/office/word/2010/wordprocessingShape" mc:Ignorable="w14 wp14">
-  <w:abstractNum w:abstractNumId="0">
+<w:numbering xmlns:wpc="http://schemas.microsoft.com/office/word/2010/wordprocessingCanvas" xmlns:cx="http://schemas.microsoft.com/office/drawing/2014/chartex" xmlns:cx1="http://schemas.microsoft.com/office/drawing/2015/9/8/chartex" xmlns:cx2="http://schemas.microsoft.com/office/drawing/2015/10/21/chartex" xmlns:cx3="http://schemas.microsoft.com/office/drawing/2016/5/9/chartex" xmlns:cx4="http://schemas.microsoft.com/office/drawing/2016/5/10/chartex" xmlns:cx5="http://schemas.microsoft.com/office/drawing/2016/5/11/chartex" xmlns:cx6="http://schemas.microsoft.com/office/drawing/2016/5/12/chartex" xmlns:cx7="http://schemas.microsoft.com/office/drawing/2016/5/13/chartex" xmlns:cx8="http://schemas.microsoft.com/office/drawing/2016/5/14/chartex" xmlns:mc="http://schemas.openxmlformats.org/markup-compatibility/2006" xmlns:aink="http://schemas.microsoft.com/office/drawing/2016/ink" xmlns:am3d="http://schemas.microsoft.com/office/drawing/2017/model3d" xmlns:o="urn:schemas-microsoft-com:office:office" xmlns:r="http://schemas.openxmlformats.org/officeDocument/2006/relationships" xmlns:m="http://schemas.openxmlformats.org/officeDocument/2006/math" xmlns:v="urn:schemas-microsoft-com:vml" xmlns:wp14="http://schemas.microsoft.com/office/word/2010/wordprocessingDrawing" xmlns:wp="http://schemas.openxmlformats.org/drawingml/2006/wordprocessingDrawing" xmlns:w10="urn:schemas-microsoft-com:office:word" xmlns:w="http://schemas.openxmlformats.org/wordprocessingml/2006/main" xmlns:w14="http://schemas.microsoft.com/office/word/2010/wordml" xmlns:w15="http://schemas.microsoft.com/office/word/2012/wordml" xmlns:w16cid="http://schemas.microsoft.com/office/word/2016/wordml/cid" xmlns:w16se="http://schemas.microsoft.com/office/word/2015/wordml/symex" xmlns:wpg="http://schemas.microsoft.com/office/word/2010/wordprocessingGroup" xmlns:wpi="http://schemas.microsoft.com/office/word/2010/wordprocessingInk" xmlns:wne="http://schemas.microsoft.com/office/word/2006/wordml" xmlns:wps="http://schemas.microsoft.com/office/word/2010/wordprocessingShape" mc:Ignorable="w14 w15 w16se w16cid wp14">
+  <w:abstractNum w:abstractNumId="0" w15:restartNumberingAfterBreak="0">
     <w:nsid w:val="FFFFFF1D"/>
     <w:multiLevelType w:val="multilevel"/>
     <w:tmpl w:val="BE28BE5E"/>
@@ -14183,7 +14035,7 @@
       </w:rPr>
     </w:lvl>
   </w:abstractNum>
-  <w:abstractNum w:abstractNumId="1">
+  <w:abstractNum w:abstractNumId="1" w15:restartNumberingAfterBreak="0">
     <w:nsid w:val="00000001"/>
     <w:multiLevelType w:val="multilevel"/>
     <w:tmpl w:val="36A0155C"/>
@@ -14341,7 +14193,7 @@
       </w:rPr>
     </w:lvl>
   </w:abstractNum>
-  <w:abstractNum w:abstractNumId="2">
+  <w:abstractNum w:abstractNumId="2" w15:restartNumberingAfterBreak="0">
     <w:nsid w:val="00000002"/>
     <w:multiLevelType w:val="singleLevel"/>
     <w:tmpl w:val="00000002"/>
@@ -14362,7 +14214,7 @@
       </w:rPr>
     </w:lvl>
   </w:abstractNum>
-  <w:abstractNum w:abstractNumId="3">
+  <w:abstractNum w:abstractNumId="3" w15:restartNumberingAfterBreak="0">
     <w:nsid w:val="013C7A9C"/>
     <w:multiLevelType w:val="multilevel"/>
     <w:tmpl w:val="E772B63A"/>
@@ -14497,7 +14349,7 @@
       </w:pPr>
     </w:lvl>
   </w:abstractNum>
-  <w:abstractNum w:abstractNumId="4">
+  <w:abstractNum w:abstractNumId="4" w15:restartNumberingAfterBreak="0">
     <w:nsid w:val="03A4656E"/>
     <w:multiLevelType w:val="multilevel"/>
     <w:tmpl w:val="C2CC814E"/>
@@ -14650,7 +14502,7 @@
       </w:rPr>
     </w:lvl>
   </w:abstractNum>
-  <w:abstractNum w:abstractNumId="5">
+  <w:abstractNum w:abstractNumId="5" w15:restartNumberingAfterBreak="0">
     <w:nsid w:val="0ED40B4B"/>
     <w:multiLevelType w:val="hybridMultilevel"/>
     <w:tmpl w:val="42B822F6"/>
@@ -14739,7 +14591,7 @@
       </w:pPr>
     </w:lvl>
   </w:abstractNum>
-  <w:abstractNum w:abstractNumId="6">
+  <w:abstractNum w:abstractNumId="6" w15:restartNumberingAfterBreak="0">
     <w:nsid w:val="15F33362"/>
     <w:multiLevelType w:val="hybridMultilevel"/>
     <w:tmpl w:val="CADE5EE4"/>
@@ -14852,7 +14704,7 @@
       </w:rPr>
     </w:lvl>
   </w:abstractNum>
-  <w:abstractNum w:abstractNumId="7">
+  <w:abstractNum w:abstractNumId="7" w15:restartNumberingAfterBreak="0">
     <w:nsid w:val="1B6E71B8"/>
     <w:multiLevelType w:val="multilevel"/>
     <w:tmpl w:val="DCB486A0"/>
@@ -14988,7 +14840,7 @@
       </w:pPr>
     </w:lvl>
   </w:abstractNum>
-  <w:abstractNum w:abstractNumId="8">
+  <w:abstractNum w:abstractNumId="8" w15:restartNumberingAfterBreak="0">
     <w:nsid w:val="1D0C17C8"/>
     <w:multiLevelType w:val="hybridMultilevel"/>
     <w:tmpl w:val="326CE712"/>
@@ -15101,7 +14953,7 @@
       </w:rPr>
     </w:lvl>
   </w:abstractNum>
-  <w:abstractNum w:abstractNumId="9">
+  <w:abstractNum w:abstractNumId="9" w15:restartNumberingAfterBreak="0">
     <w:nsid w:val="22EF54E2"/>
     <w:multiLevelType w:val="hybridMultilevel"/>
     <w:tmpl w:val="05C23948"/>
@@ -15190,7 +15042,7 @@
       </w:pPr>
     </w:lvl>
   </w:abstractNum>
-  <w:abstractNum w:abstractNumId="10">
+  <w:abstractNum w:abstractNumId="10" w15:restartNumberingAfterBreak="0">
     <w:nsid w:val="28EA4609"/>
     <w:multiLevelType w:val="hybridMultilevel"/>
     <w:tmpl w:val="376440B0"/>
@@ -15303,7 +15155,7 @@
       </w:rPr>
     </w:lvl>
   </w:abstractNum>
-  <w:abstractNum w:abstractNumId="11">
+  <w:abstractNum w:abstractNumId="11" w15:restartNumberingAfterBreak="0">
     <w:nsid w:val="42002A31"/>
     <w:multiLevelType w:val="hybridMultilevel"/>
     <w:tmpl w:val="9580CBDC"/>
@@ -15416,7 +15268,7 @@
       </w:rPr>
     </w:lvl>
   </w:abstractNum>
-  <w:abstractNum w:abstractNumId="12">
+  <w:abstractNum w:abstractNumId="12" w15:restartNumberingAfterBreak="0">
     <w:nsid w:val="438A5194"/>
     <w:multiLevelType w:val="hybridMultilevel"/>
     <w:tmpl w:val="A22E3BC6"/>
@@ -15529,7 +15381,7 @@
       </w:rPr>
     </w:lvl>
   </w:abstractNum>
-  <w:abstractNum w:abstractNumId="13">
+  <w:abstractNum w:abstractNumId="13" w15:restartNumberingAfterBreak="0">
     <w:nsid w:val="508C630D"/>
     <w:multiLevelType w:val="hybridMultilevel"/>
     <w:tmpl w:val="1A9C4384"/>
@@ -15618,7 +15470,7 @@
       </w:pPr>
     </w:lvl>
   </w:abstractNum>
-  <w:abstractNum w:abstractNumId="14">
+  <w:abstractNum w:abstractNumId="14" w15:restartNumberingAfterBreak="0">
     <w:nsid w:val="58F740C3"/>
     <w:multiLevelType w:val="hybridMultilevel"/>
     <w:tmpl w:val="76A2C998"/>
@@ -15731,7 +15583,7 @@
       </w:rPr>
     </w:lvl>
   </w:abstractNum>
-  <w:abstractNum w:abstractNumId="15">
+  <w:abstractNum w:abstractNumId="15" w15:restartNumberingAfterBreak="0">
     <w:nsid w:val="65384FB0"/>
     <w:multiLevelType w:val="hybridMultilevel"/>
     <w:tmpl w:val="C3E23DD2"/>
@@ -15844,7 +15696,7 @@
       </w:rPr>
     </w:lvl>
   </w:abstractNum>
-  <w:abstractNum w:abstractNumId="16">
+  <w:abstractNum w:abstractNumId="16" w15:restartNumberingAfterBreak="0">
     <w:nsid w:val="6A4827F9"/>
     <w:multiLevelType w:val="hybridMultilevel"/>
     <w:tmpl w:val="784C8DC4"/>
@@ -15930,7 +15782,7 @@
       </w:pPr>
     </w:lvl>
   </w:abstractNum>
-  <w:abstractNum w:abstractNumId="17">
+  <w:abstractNum w:abstractNumId="17" w15:restartNumberingAfterBreak="0">
     <w:nsid w:val="6D594CAB"/>
     <w:multiLevelType w:val="multilevel"/>
     <w:tmpl w:val="A83A2B38"/>
@@ -16094,7 +15946,7 @@
       </w:rPr>
     </w:lvl>
   </w:abstractNum>
-  <w:abstractNum w:abstractNumId="18">
+  <w:abstractNum w:abstractNumId="18" w15:restartNumberingAfterBreak="0">
     <w:nsid w:val="6FAC7AD1"/>
     <w:multiLevelType w:val="hybridMultilevel"/>
     <w:tmpl w:val="83804E82"/>
@@ -16183,7 +16035,7 @@
       </w:pPr>
     </w:lvl>
   </w:abstractNum>
-  <w:abstractNum w:abstractNumId="19">
+  <w:abstractNum w:abstractNumId="19" w15:restartNumberingAfterBreak="0">
     <w:nsid w:val="704C6C62"/>
     <w:multiLevelType w:val="hybridMultilevel"/>
     <w:tmpl w:val="587AA418"/>
@@ -16296,7 +16148,7 @@
       </w:rPr>
     </w:lvl>
   </w:abstractNum>
-  <w:abstractNum w:abstractNumId="20">
+  <w:abstractNum w:abstractNumId="20" w15:restartNumberingAfterBreak="0">
     <w:nsid w:val="70C86B63"/>
     <w:multiLevelType w:val="multilevel"/>
     <w:tmpl w:val="36A0155C"/>
@@ -16452,7 +16304,7 @@
       </w:rPr>
     </w:lvl>
   </w:abstractNum>
-  <w:abstractNum w:abstractNumId="21">
+  <w:abstractNum w:abstractNumId="21" w15:restartNumberingAfterBreak="0">
     <w:nsid w:val="7D2B27A2"/>
     <w:multiLevelType w:val="hybridMultilevel"/>
     <w:tmpl w:val="74041842"/>
@@ -16676,8 +16528,16 @@
 </w:numbering>
 </file>
 
+<file path=word/people.xml><?xml version="1.0" encoding="utf-8"?>
+<w15:people xmlns:wpc="http://schemas.microsoft.com/office/word/2010/wordprocessingCanvas" xmlns:cx="http://schemas.microsoft.com/office/drawing/2014/chartex" xmlns:cx1="http://schemas.microsoft.com/office/drawing/2015/9/8/chartex" xmlns:cx2="http://schemas.microsoft.com/office/drawing/2015/10/21/chartex" xmlns:cx3="http://schemas.microsoft.com/office/drawing/2016/5/9/chartex" xmlns:cx4="http://schemas.microsoft.com/office/drawing/2016/5/10/chartex" xmlns:cx5="http://schemas.microsoft.com/office/drawing/2016/5/11/chartex" xmlns:cx6="http://schemas.microsoft.com/office/drawing/2016/5/12/chartex" xmlns:cx7="http://schemas.microsoft.com/office/drawing/2016/5/13/chartex" xmlns:cx8="http://schemas.microsoft.com/office/drawing/2016/5/14/chartex" xmlns:mc="http://schemas.openxmlformats.org/markup-compatibility/2006" xmlns:aink="http://schemas.microsoft.com/office/drawing/2016/ink" xmlns:am3d="http://schemas.microsoft.com/office/drawing/2017/model3d" xmlns:o="urn:schemas-microsoft-com:office:office" xmlns:r="http://schemas.openxmlformats.org/officeDocument/2006/relationships" xmlns:m="http://schemas.openxmlformats.org/officeDocument/2006/math" xmlns:v="urn:schemas-microsoft-com:vml" xmlns:wp14="http://schemas.microsoft.com/office/word/2010/wordprocessingDrawing" xmlns:wp="http://schemas.openxmlformats.org/drawingml/2006/wordprocessingDrawing" xmlns:w10="urn:schemas-microsoft-com:office:word" xmlns:w="http://schemas.openxmlformats.org/wordprocessingml/2006/main" xmlns:w14="http://schemas.microsoft.com/office/word/2010/wordml" xmlns:w15="http://schemas.microsoft.com/office/word/2012/wordml" xmlns:w16cid="http://schemas.microsoft.com/office/word/2016/wordml/cid" xmlns:w16se="http://schemas.microsoft.com/office/word/2015/wordml/symex" xmlns:wpg="http://schemas.microsoft.com/office/word/2010/wordprocessingGroup" xmlns:wpi="http://schemas.microsoft.com/office/word/2010/wordprocessingInk" xmlns:wne="http://schemas.microsoft.com/office/word/2006/wordml" xmlns:wps="http://schemas.microsoft.com/office/word/2010/wordprocessingShape" mc:Ignorable="w14 w15 w16se w16cid wp14">
+  <w15:person w15:author="Nuunees">
+    <w15:presenceInfo w15:providerId="None" w15:userId="Nuunees"/>
+  </w15:person>
+</w15:people>
+</file>
+
 <file path=word/styles.xml><?xml version="1.0" encoding="utf-8"?>
-<w:styles xmlns:mc="http://schemas.openxmlformats.org/markup-compatibility/2006" xmlns:r="http://schemas.openxmlformats.org/officeDocument/2006/relationships" xmlns:w="http://schemas.openxmlformats.org/wordprocessingml/2006/main" xmlns:w14="http://schemas.microsoft.com/office/word/2010/wordml" mc:Ignorable="w14">
+<w:styles xmlns:mc="http://schemas.openxmlformats.org/markup-compatibility/2006" xmlns:r="http://schemas.openxmlformats.org/officeDocument/2006/relationships" xmlns:w="http://schemas.openxmlformats.org/wordprocessingml/2006/main" xmlns:w14="http://schemas.microsoft.com/office/word/2010/wordml" xmlns:w15="http://schemas.microsoft.com/office/word/2012/wordml" xmlns:w16cid="http://schemas.microsoft.com/office/word/2016/wordml/cid" xmlns:w16se="http://schemas.microsoft.com/office/word/2015/wordml/symex" mc:Ignorable="w14 w15 w16se w16cid">
   <w:docDefaults>
     <w:rPrDefault>
       <w:rPr>
@@ -16687,1658 +16547,382 @@
     </w:rPrDefault>
     <w:pPrDefault/>
   </w:docDefaults>
-  <w:latentStyles w:defLockedState="0" w:defUIPriority="99" w:defSemiHidden="1" w:defUnhideWhenUsed="1" w:defQFormat="0" w:count="267">
-    <w:lsdException w:name="Normal" w:semiHidden="0" w:uiPriority="0" w:unhideWhenUsed="0" w:qFormat="1"/>
-    <w:lsdException w:name="heading 1" w:semiHidden="0" w:uiPriority="0" w:unhideWhenUsed="0" w:qFormat="1"/>
-    <w:lsdException w:name="heading 2" w:semiHidden="0" w:uiPriority="0" w:unhideWhenUsed="0" w:qFormat="1"/>
-    <w:lsdException w:name="heading 3" w:semiHidden="0" w:uiPriority="9" w:unhideWhenUsed="0" w:qFormat="1"/>
-    <w:lsdException w:name="heading 4" w:semiHidden="0" w:uiPriority="9" w:unhideWhenUsed="0" w:qFormat="1"/>
-    <w:lsdException w:name="heading 5" w:semiHidden="0" w:uiPriority="0" w:unhideWhenUsed="0" w:qFormat="1"/>
-    <w:lsdException w:name="heading 6" w:semiHidden="0" w:uiPriority="9" w:unhideWhenUsed="0" w:qFormat="1"/>
-    <w:lsdException w:name="heading 7" w:semiHidden="0" w:uiPriority="9" w:unhideWhenUsed="0" w:qFormat="1"/>
-    <w:lsdException w:name="heading 8" w:semiHidden="0" w:uiPriority="9" w:unhideWhenUsed="0" w:qFormat="1"/>
-    <w:lsdException w:name="heading 9" w:semiHidden="0" w:uiPriority="9" w:unhideWhenUsed="0" w:qFormat="1"/>
-    <w:lsdException w:name="toc 1" w:uiPriority="39"/>
-    <w:lsdException w:name="toc 2" w:uiPriority="39"/>
-    <w:lsdException w:name="toc 3" w:uiPriority="39"/>
-    <w:lsdException w:name="toc 4" w:uiPriority="39"/>
-    <w:lsdException w:name="toc 5" w:uiPriority="39"/>
-    <w:lsdException w:name="toc 6" w:uiPriority="39"/>
-    <w:lsdException w:name="toc 7" w:uiPriority="39"/>
-    <w:lsdException w:name="toc 8" w:uiPriority="39"/>
-    <w:lsdException w:name="toc 9" w:uiPriority="39"/>
-    <w:lsdException w:name="footnote text" w:uiPriority="0"/>
-    <w:lsdException w:name="caption" w:uiPriority="35" w:qFormat="1"/>
-    <w:lsdException w:name="table of figures" w:qFormat="1"/>
-    <w:lsdException w:name="Title" w:semiHidden="0" w:uiPriority="10" w:unhideWhenUsed="0" w:qFormat="1"/>
-    <w:lsdException w:name="Default Paragraph Font" w:uiPriority="1"/>
-    <w:lsdException w:name="Subtitle" w:semiHidden="0" w:uiPriority="11" w:unhideWhenUsed="0" w:qFormat="1"/>
-    <w:lsdException w:name="Body Text Indent 2" w:uiPriority="0"/>
-    <w:lsdException w:name="Strong" w:semiHidden="0" w:uiPriority="22" w:unhideWhenUsed="0" w:qFormat="1"/>
-    <w:lsdException w:name="Emphasis" w:semiHidden="0" w:uiPriority="20" w:unhideWhenUsed="0" w:qFormat="1"/>
-    <w:lsdException w:name="Table Grid" w:semiHidden="0" w:uiPriority="59" w:unhideWhenUsed="0"/>
-    <w:lsdException w:name="Placeholder Text" w:unhideWhenUsed="0"/>
-    <w:lsdException w:name="No Spacing" w:semiHidden="0" w:uiPriority="1" w:unhideWhenUsed="0" w:qFormat="1"/>
-    <w:lsdException w:name="Light Shading" w:semiHidden="0" w:uiPriority="60" w:unhideWhenUsed="0"/>
-    <w:lsdException w:name="Light List" w:semiHidden="0" w:uiPriority="61" w:unhideWhenUsed="0"/>
-    <w:lsdException w:name="Light Grid" w:semiHidden="0" w:uiPriority="62" w:unhideWhenUsed="0"/>
-    <w:lsdException w:name="Medium Shading 1" w:semiHidden="0" w:uiPriority="63" w:unhideWhenUsed="0"/>
-    <w:lsdException w:name="Medium Shading 2" w:semiHidden="0" w:uiPriority="64" w:unhideWhenUsed="0"/>
-    <w:lsdException w:name="Medium List 1" w:semiHidden="0" w:uiPriority="65" w:unhideWhenUsed="0"/>
-    <w:lsdException w:name="Medium List 2" w:semiHidden="0" w:uiPriority="66" w:unhideWhenUsed="0"/>
-    <w:lsdException w:name="Medium Grid 1" w:semiHidden="0" w:uiPriority="67" w:unhideWhenUsed="0"/>
-    <w:lsdException w:name="Medium Grid 2" w:semiHidden="0" w:uiPriority="68" w:unhideWhenUsed="0"/>
-    <w:lsdException w:name="Medium Grid 3" w:semiHidden="0" w:uiPriority="69" w:unhideWhenUsed="0"/>
-    <w:lsdException w:name="Dark List" w:semiHidden="0" w:uiPriority="70" w:unhideWhenUsed="0"/>
-    <w:lsdException w:name="Colorful Shading" w:semiHidden="0" w:uiPriority="71" w:unhideWhenUsed="0"/>
-    <w:lsdException w:name="Colorful List" w:semiHidden="0" w:uiPriority="72" w:unhideWhenUsed="0"/>
-    <w:lsdException w:name="Colorful Grid" w:semiHidden="0" w:uiPriority="73" w:unhideWhenUsed="0"/>
-    <w:lsdException w:name="Light Shading Accent 1" w:semiHidden="0" w:uiPriority="60" w:unhideWhenUsed="0"/>
-    <w:lsdException w:name="Light List Accent 1" w:semiHidden="0" w:uiPriority="61" w:unhideWhenUsed="0"/>
-    <w:lsdException w:name="Light Grid Accent 1" w:semiHidden="0" w:uiPriority="62" w:unhideWhenUsed="0"/>
-    <w:lsdException w:name="Medium Shading 1 Accent 1" w:semiHidden="0" w:uiPriority="63" w:unhideWhenUsed="0"/>
-    <w:lsdException w:name="Medium Shading 2 Accent 1" w:semiHidden="0" w:uiPriority="64" w:unhideWhenUsed="0"/>
-    <w:lsdException w:name="Medium List 1 Accent 1" w:semiHidden="0" w:uiPriority="65" w:unhideWhenUsed="0"/>
-    <w:lsdException w:name="Revision" w:unhideWhenUsed="0"/>
-    <w:lsdException w:name="List Paragraph" w:semiHidden="0" w:uiPriority="34" w:unhideWhenUsed="0" w:qFormat="1"/>
-    <w:lsdException w:name="Quote" w:semiHidden="0" w:uiPriority="29" w:unhideWhenUsed="0" w:qFormat="1"/>
-    <w:lsdException w:name="Intense Quote" w:semiHidden="0" w:uiPriority="30" w:unhideWhenUsed="0" w:qFormat="1"/>
-    <w:lsdException w:name="Medium List 2 Accent 1" w:semiHidden="0" w:uiPriority="66" w:unhideWhenUsed="0"/>
-    <w:lsdException w:name="Medium Grid 1 Accent 1" w:semiHidden="0" w:uiPriority="67" w:unhideWhenUsed="0"/>
-    <w:lsdException w:name="Medium Grid 2 Accent 1" w:semiHidden="0" w:uiPriority="68" w:unhideWhenUsed="0"/>
-    <w:lsdException w:name="Medium Grid 3 Accent 1" w:semiHidden="0" w:uiPriority="69" w:unhideWhenUsed="0"/>
-    <w:lsdException w:name="Dark List Accent 1" w:semiHidden="0" w:uiPriority="70" w:unhideWhenUsed="0"/>
-    <w:lsdException w:name="Colorful Shading Accent 1" w:semiHidden="0" w:uiPriority="71" w:unhideWhenUsed="0"/>
-    <w:lsdException w:name="Colorful List Accent 1" w:semiHidden="0" w:uiPriority="72" w:unhideWhenUsed="0"/>
-    <w:lsdException w:name="Colorful Grid Accent 1" w:semiHidden="0" w:uiPriority="73" w:unhideWhenUsed="0"/>
-    <w:lsdException w:name="Light Shading Accent 2" w:semiHidden="0" w:uiPriority="60" w:unhideWhenUsed="0"/>
-    <w:lsdException w:name="Light List Accent 2" w:semiHidden="0" w:uiPriority="61" w:unhideWhenUsed="0"/>
-    <w:lsdException w:name="Light Grid Accent 2" w:semiHidden="0" w:uiPriority="62" w:unhideWhenUsed="0"/>
-    <w:lsdException w:name="Medium Shading 1 Accent 2" w:semiHidden="0" w:uiPriority="63" w:unhideWhenUsed="0"/>
-    <w:lsdException w:name="Medium Shading 2 Accent 2" w:semiHidden="0" w:uiPriority="64" w:unhideWhenUsed="0"/>
-    <w:lsdException w:name="Medium List 1 Accent 2" w:semiHidden="0" w:uiPriority="65" w:unhideWhenUsed="0"/>
-    <w:lsdException w:name="Medium List 2 Accent 2" w:semiHidden="0" w:uiPriority="66" w:unhideWhenUsed="0"/>
-    <w:lsdException w:name="Medium Grid 1 Accent 2" w:semiHidden="0" w:uiPriority="67" w:unhideWhenUsed="0"/>
-    <w:lsdException w:name="Medium Grid 2 Accent 2" w:semiHidden="0" w:uiPriority="68" w:unhideWhenUsed="0"/>
-    <w:lsdException w:name="Medium Grid 3 Accent 2" w:semiHidden="0" w:uiPriority="69" w:unhideWhenUsed="0"/>
-    <w:lsdException w:name="Dark List Accent 2" w:semiHidden="0" w:uiPriority="70" w:unhideWhenUsed="0"/>
-    <w:lsdException w:name="Colorful Shading Accent 2" w:semiHidden="0" w:uiPriority="71" w:unhideWhenUsed="0"/>
-    <w:lsdException w:name="Colorful List Accent 2" w:semiHidden="0" w:uiPriority="72" w:unhideWhenUsed="0"/>
-    <w:lsdException w:name="Colorful Grid Accent 2" w:semiHidden="0" w:uiPriority="73" w:unhideWhenUsed="0"/>
-    <w:lsdException w:name="Light Shading Accent 3" w:semiHidden="0" w:uiPriority="60" w:unhideWhenUsed="0"/>
-    <w:lsdException w:name="Light List Accent 3" w:semiHidden="0" w:uiPriority="61" w:unhideWhenUsed="0"/>
-    <w:lsdException w:name="Light Grid Accent 3" w:semiHidden="0" w:uiPriority="62" w:unhideWhenUsed="0"/>
-    <w:lsdException w:name="Medium Shading 1 Accent 3" w:semiHidden="0" w:uiPriority="63" w:unhideWhenUsed="0"/>
-    <w:lsdException w:name="Medium Shading 2 Accent 3" w:semiHidden="0" w:uiPriority="64" w:unhideWhenUsed="0"/>
-    <w:lsdException w:name="Medium List 1 Accent 3" w:semiHidden="0" w:uiPriority="65" w:unhideWhenUsed="0"/>
-    <w:lsdException w:name="Medium List 2 Accent 3" w:semiHidden="0" w:uiPriority="66" w:unhideWhenUsed="0"/>
-    <w:lsdException w:name="Medium Grid 1 Accent 3" w:semiHidden="0" w:uiPriority="67" w:unhideWhenUsed="0"/>
-    <w:lsdException w:name="Medium Grid 2 Accent 3" w:semiHidden="0" w:uiPriority="68" w:unhideWhenUsed="0"/>
-    <w:lsdException w:name="Medium Grid 3 Accent 3" w:semiHidden="0" w:uiPriority="69" w:unhideWhenUsed="0"/>
-    <w:lsdException w:name="Dark List Accent 3" w:semiHidden="0" w:uiPriority="70" w:unhideWhenUsed="0"/>
-    <w:lsdException w:name="Colorful Shading Accent 3" w:semiHidden="0" w:uiPriority="71" w:unhideWhenUsed="0"/>
-    <w:lsdException w:name="Colorful List Accent 3" w:semiHidden="0" w:uiPriority="72" w:unhideWhenUsed="0"/>
-    <w:lsdException w:name="Colorful Grid Accent 3" w:semiHidden="0" w:uiPriority="73" w:unhideWhenUsed="0"/>
-    <w:lsdException w:name="Light Shading Accent 4" w:semiHidden="0" w:uiPriority="60" w:unhideWhenUsed="0"/>
-    <w:lsdException w:name="Light List Accent 4" w:semiHidden="0" w:uiPriority="61" w:unhideWhenUsed="0"/>
-    <w:lsdException w:name="Light Grid Accent 4" w:semiHidden="0" w:uiPriority="62" w:unhideWhenUsed="0"/>
-    <w:lsdException w:name="Medium Shading 1 Accent 4" w:semiHidden="0" w:uiPriority="63" w:unhideWhenUsed="0"/>
-    <w:lsdException w:name="Medium Shading 2 Accent 4" w:semiHidden="0" w:uiPriority="64" w:unhideWhenUsed="0"/>
-    <w:lsdException w:name="Medium List 1 Accent 4" w:semiHidden="0" w:uiPriority="65" w:unhideWhenUsed="0"/>
-    <w:lsdException w:name="Medium List 2 Accent 4" w:semiHidden="0" w:uiPriority="66" w:unhideWhenUsed="0"/>
-    <w:lsdException w:name="Medium Grid 1 Accent 4" w:semiHidden="0" w:uiPriority="67" w:unhideWhenUsed="0"/>
-    <w:lsdException w:name="Medium Grid 2 Accent 4" w:semiHidden="0" w:uiPriority="68" w:unhideWhenUsed="0"/>
-    <w:lsdException w:name="Medium Grid 3 Accent 4" w:semiHidden="0" w:uiPriority="69" w:unhideWhenUsed="0"/>
-    <w:lsdException w:name="Dark List Accent 4" w:semiHidden="0" w:uiPriority="70" w:unhideWhenUsed="0"/>
-    <w:lsdException w:name="Colorful Shading Accent 4" w:semiHidden="0" w:uiPriority="71" w:unhideWhenUsed="0"/>
-    <w:lsdException w:name="Colorful List Accent 4" w:semiHidden="0" w:uiPriority="72" w:unhideWhenUsed="0"/>
-    <w:lsdException w:name="Colorful Grid Accent 4" w:semiHidden="0" w:uiPriority="73" w:unhideWhenUsed="0"/>
-    <w:lsdException w:name="Light Shading Accent 5" w:semiHidden="0" w:uiPriority="60" w:unhideWhenUsed="0"/>
-    <w:lsdException w:name="Light List Accent 5" w:semiHidden="0" w:uiPriority="61" w:unhideWhenUsed="0"/>
-    <w:lsdException w:name="Light Grid Accent 5" w:semiHidden="0" w:uiPriority="62" w:unhideWhenUsed="0"/>
-    <w:lsdException w:name="Medium Shading 1 Accent 5" w:semiHidden="0" w:uiPriority="63" w:unhideWhenUsed="0"/>
-    <w:lsdException w:name="Medium Shading 2 Accent 5" w:semiHidden="0" w:uiPriority="64" w:unhideWhenUsed="0"/>
-    <w:lsdException w:name="Medium List 1 Accent 5" w:semiHidden="0" w:uiPriority="65" w:unhideWhenUsed="0"/>
-    <w:lsdException w:name="Medium List 2 Accent 5" w:semiHidden="0" w:uiPriority="66" w:unhideWhenUsed="0"/>
-    <w:lsdException w:name="Medium Grid 1 Accent 5" w:semiHidden="0" w:uiPriority="67" w:unhideWhenUsed="0"/>
-    <w:lsdException w:name="Medium Grid 2 Accent 5" w:semiHidden="0" w:uiPriority="68" w:unhideWhenUsed="0"/>
-    <w:lsdException w:name="Medium Grid 3 Accent 5" w:semiHidden="0" w:uiPriority="69" w:unhideWhenUsed="0"/>
-    <w:lsdException w:name="Dark List Accent 5" w:semiHidden="0" w:uiPriority="70" w:unhideWhenUsed="0"/>
-    <w:lsdException w:name="Colorful Shading Accent 5" w:semiHidden="0" w:uiPriority="71" w:unhideWhenUsed="0"/>
-    <w:lsdException w:name="Colorful List Accent 5" w:semiHidden="0" w:uiPriority="72" w:unhideWhenUsed="0"/>
-    <w:lsdException w:name="Colorful Grid Accent 5" w:semiHidden="0" w:uiPriority="73" w:unhideWhenUsed="0"/>
-    <w:lsdException w:name="Light Shading Accent 6" w:semiHidden="0" w:uiPriority="60" w:unhideWhenUsed="0"/>
-    <w:lsdException w:name="Light List Accent 6" w:semiHidden="0" w:uiPriority="61" w:unhideWhenUsed="0"/>
-    <w:lsdException w:name="Light Grid Accent 6" w:semiHidden="0" w:uiPriority="62" w:unhideWhenUsed="0"/>
-    <w:lsdException w:name="Medium Shading 1 Accent 6" w:semiHidden="0" w:uiPriority="63" w:unhideWhenUsed="0"/>
-    <w:lsdException w:name="Medium Shading 2 Accent 6" w:semiHidden="0" w:uiPriority="64" w:unhideWhenUsed="0"/>
-    <w:lsdException w:name="Medium List 1 Accent 6" w:semiHidden="0" w:uiPriority="65" w:unhideWhenUsed="0"/>
-    <w:lsdException w:name="Medium List 2 Accent 6" w:semiHidden="0" w:uiPriority="66" w:unhideWhenUsed="0"/>
-    <w:lsdException w:name="Medium Grid 1 Accent 6" w:semiHidden="0" w:uiPriority="67" w:unhideWhenUsed="0"/>
-    <w:lsdException w:name="Medium Grid 2 Accent 6" w:semiHidden="0" w:uiPriority="68" w:unhideWhenUsed="0"/>
-    <w:lsdException w:name="Medium Grid 3 Accent 6" w:semiHidden="0" w:uiPriority="69" w:unhideWhenUsed="0"/>
-    <w:lsdException w:name="Dark List Accent 6" w:semiHidden="0" w:uiPriority="70" w:unhideWhenUsed="0"/>
-    <w:lsdException w:name="Colorful Shading Accent 6" w:semiHidden="0" w:uiPriority="71" w:unhideWhenUsed="0"/>
-    <w:lsdException w:name="Colorful List Accent 6" w:semiHidden="0" w:uiPriority="72" w:unhideWhenUsed="0"/>
-    <w:lsdException w:name="Colorful Grid Accent 6" w:semiHidden="0" w:uiPriority="73" w:unhideWhenUsed="0"/>
-    <w:lsdException w:name="Subtle Emphasis" w:semiHidden="0" w:uiPriority="19" w:unhideWhenUsed="0" w:qFormat="1"/>
-    <w:lsdException w:name="Intense Emphasis" w:semiHidden="0" w:uiPriority="21" w:unhideWhenUsed="0" w:qFormat="1"/>
-    <w:lsdException w:name="Subtle Reference" w:semiHidden="0" w:uiPriority="31" w:unhideWhenUsed="0" w:qFormat="1"/>
-    <w:lsdException w:name="Intense Reference" w:semiHidden="0" w:uiPriority="32" w:unhideWhenUsed="0" w:qFormat="1"/>
-    <w:lsdException w:name="Book Title" w:semiHidden="0" w:uiPriority="33" w:unhideWhenUsed="0" w:qFormat="1"/>
-    <w:lsdException w:name="Bibliography" w:uiPriority="37"/>
-    <w:lsdException w:name="TOC Heading" w:uiPriority="39" w:qFormat="1"/>
-  </w:latentStyles>
-  <w:style w:type="paragraph" w:default="1" w:styleId="Normal">
-    <w:name w:val="Normal"/>
-    <w:qFormat/>
-    <w:pPr>
-      <w:suppressAutoHyphens/>
-      <w:spacing w:after="120"/>
-      <w:ind w:firstLine="340"/>
-      <w:jc w:val="both"/>
-    </w:pPr>
-    <w:rPr>
-      <w:sz w:val="24"/>
-    </w:rPr>
-  </w:style>
-  <w:style w:type="paragraph" w:styleId="Ttulo1">
-    <w:name w:val="heading 1"/>
-    <w:basedOn w:val="Normal"/>
-    <w:next w:val="Normal"/>
-    <w:qFormat/>
-    <w:rsid w:val="000E495D"/>
-    <w:pPr>
-      <w:keepNext/>
-      <w:pageBreakBefore/>
-      <w:numPr>
-        <w:numId w:val="6"/>
-      </w:numPr>
-      <w:spacing w:before="1800" w:after="840"/>
-      <w:jc w:val="left"/>
-      <w:outlineLvl w:val="0"/>
-    </w:pPr>
-    <w:rPr>
-      <w:b/>
-      <w:bCs/>
-      <w:caps/>
-      <w:szCs w:val="24"/>
-    </w:rPr>
-  </w:style>
-  <w:style w:type="paragraph" w:styleId="Ttulo2">
-    <w:name w:val="heading 2"/>
-    <w:basedOn w:val="Normal"/>
-    <w:next w:val="Normal"/>
-    <w:autoRedefine/>
-    <w:qFormat/>
-    <w:rsid w:val="003E785F"/>
-    <w:pPr>
-      <w:keepNext/>
-      <w:numPr>
-        <w:ilvl w:val="1"/>
-        <w:numId w:val="6"/>
-      </w:numPr>
-      <w:spacing w:before="360" w:after="180"/>
-      <w:jc w:val="left"/>
-      <w:outlineLvl w:val="1"/>
-    </w:pPr>
-    <w:rPr>
-      <w:rFonts w:ascii="Times" w:hAnsi="Times"/>
-      <w:caps/>
-      <w:szCs w:val="24"/>
-    </w:rPr>
-  </w:style>
-  <w:style w:type="paragraph" w:styleId="Ttulo3">
-    <w:name w:val="heading 3"/>
-    <w:basedOn w:val="Normal"/>
-    <w:next w:val="Normal"/>
-    <w:qFormat/>
-    <w:rsid w:val="0085229E"/>
-    <w:pPr>
-      <w:keepNext/>
-      <w:numPr>
-        <w:ilvl w:val="2"/>
-        <w:numId w:val="1"/>
-      </w:numPr>
-      <w:spacing w:before="240"/>
-      <w:jc w:val="left"/>
-      <w:outlineLvl w:val="2"/>
-    </w:pPr>
-    <w:rPr>
-      <w:b/>
-    </w:rPr>
-  </w:style>
-  <w:style w:type="paragraph" w:styleId="Ttulo4">
-    <w:name w:val="heading 4"/>
-    <w:basedOn w:val="Ttulo3"/>
-    <w:next w:val="Normal"/>
-    <w:qFormat/>
-    <w:rsid w:val="0085229E"/>
-    <w:pPr>
-      <w:numPr>
-        <w:ilvl w:val="3"/>
-      </w:numPr>
-      <w:outlineLvl w:val="3"/>
-    </w:pPr>
-    <w:rPr>
-      <w:b w:val="0"/>
-      <w:szCs w:val="24"/>
-    </w:rPr>
-  </w:style>
-  <w:style w:type="paragraph" w:styleId="Ttulo5">
-    <w:name w:val="heading 5"/>
-    <w:basedOn w:val="Normal"/>
-    <w:next w:val="Normal"/>
-    <w:qFormat/>
-    <w:rsid w:val="008D00D3"/>
-    <w:pPr>
-      <w:keepNext/>
-      <w:numPr>
-        <w:ilvl w:val="4"/>
-        <w:numId w:val="6"/>
-      </w:numPr>
-      <w:jc w:val="center"/>
-      <w:outlineLvl w:val="4"/>
-    </w:pPr>
-    <w:rPr>
-      <w:i/>
-      <w:iCs/>
-      <w:szCs w:val="24"/>
-    </w:rPr>
-  </w:style>
-  <w:style w:type="paragraph" w:styleId="Ttulo6">
-    <w:name w:val="heading 6"/>
-    <w:basedOn w:val="Normal"/>
-    <w:next w:val="Normal"/>
-    <w:qFormat/>
-    <w:pPr>
-      <w:keepNext/>
-      <w:outlineLvl w:val="5"/>
-    </w:pPr>
-    <w:rPr>
-      <w:color w:val="0000FF"/>
-    </w:rPr>
-  </w:style>
-  <w:style w:type="paragraph" w:styleId="Ttulo7">
-    <w:name w:val="heading 7"/>
-    <w:basedOn w:val="Normal"/>
-    <w:next w:val="Normal"/>
-    <w:qFormat/>
-    <w:pPr>
-      <w:keepNext/>
-      <w:jc w:val="center"/>
-      <w:outlineLvl w:val="6"/>
-    </w:pPr>
-    <w:rPr>
-      <w:b/>
-    </w:rPr>
-  </w:style>
-  <w:style w:type="paragraph" w:styleId="Ttulo8">
-    <w:name w:val="heading 8"/>
-    <w:basedOn w:val="Normal"/>
-    <w:next w:val="Normal"/>
-    <w:qFormat/>
-    <w:pPr>
-      <w:keepNext/>
-      <w:ind w:firstLine="0"/>
-      <w:jc w:val="center"/>
-      <w:outlineLvl w:val="7"/>
-    </w:pPr>
-    <w:rPr>
-      <w:b/>
-    </w:rPr>
-  </w:style>
-  <w:style w:type="paragraph" w:styleId="Ttulo9">
-    <w:name w:val="heading 9"/>
-    <w:basedOn w:val="Normal"/>
-    <w:next w:val="Normal"/>
-    <w:qFormat/>
-    <w:pPr>
-      <w:keepNext/>
-      <w:outlineLvl w:val="8"/>
-    </w:pPr>
-    <w:rPr>
-      <w:b/>
-    </w:rPr>
-  </w:style>
-  <w:style w:type="character" w:default="1" w:styleId="Fontepargpadro">
-    <w:name w:val="Default Paragraph Font"/>
-    <w:uiPriority w:val="1"/>
-    <w:semiHidden/>
-    <w:unhideWhenUsed/>
-  </w:style>
-  <w:style w:type="table" w:default="1" w:styleId="Tabelanormal">
-    <w:name w:val="Normal Table"/>
-    <w:uiPriority w:val="99"/>
-    <w:semiHidden/>
-    <w:unhideWhenUsed/>
-    <w:tblPr>
-      <w:tblInd w:w="0" w:type="dxa"/>
-      <w:tblCellMar>
-        <w:top w:w="0" w:type="dxa"/>
-        <w:left w:w="108" w:type="dxa"/>
-        <w:bottom w:w="0" w:type="dxa"/>
-        <w:right w:w="108" w:type="dxa"/>
-      </w:tblCellMar>
-    </w:tblPr>
-  </w:style>
-  <w:style w:type="numbering" w:default="1" w:styleId="Semlista">
-    <w:name w:val="No List"/>
-    <w:uiPriority w:val="99"/>
-    <w:semiHidden/>
-    <w:unhideWhenUsed/>
-  </w:style>
-  <w:style w:type="character" w:customStyle="1" w:styleId="WW8Num1z0">
-    <w:name w:val="WW8Num1z0"/>
-    <w:rPr>
-      <w:rFonts w:ascii="Helvetica" w:hAnsi="Helvetica"/>
-      <w:b/>
-      <w:i w:val="0"/>
-      <w:caps/>
-      <w:sz w:val="32"/>
-      <w:szCs w:val="32"/>
-    </w:rPr>
-  </w:style>
-  <w:style w:type="character" w:customStyle="1" w:styleId="WW8Num1z1">
-    <w:name w:val="WW8Num1z1"/>
-    <w:rPr>
-      <w:rFonts w:ascii="Times New Roman" w:hAnsi="Times New Roman"/>
-      <w:b/>
-      <w:i w:val="0"/>
-      <w:caps w:val="0"/>
-      <w:smallCaps w:val="0"/>
-      <w:sz w:val="28"/>
-    </w:rPr>
-  </w:style>
-  <w:style w:type="character" w:customStyle="1" w:styleId="WW8Num1z2">
-    <w:name w:val="WW8Num1z2"/>
-    <w:rPr>
-      <w:rFonts w:ascii="Times New Roman" w:hAnsi="Times New Roman"/>
-      <w:b/>
-      <w:i w:val="0"/>
-      <w:sz w:val="24"/>
-    </w:rPr>
-  </w:style>
-  <w:style w:type="character" w:customStyle="1" w:styleId="WW8Num2z0">
-    <w:name w:val="WW8Num2z0"/>
-    <w:rPr>
-      <w:rFonts w:ascii="Helvetica" w:hAnsi="Helvetica"/>
-      <w:b/>
-      <w:i w:val="0"/>
-      <w:caps/>
-      <w:sz w:val="32"/>
-      <w:szCs w:val="32"/>
-    </w:rPr>
-  </w:style>
-  <w:style w:type="character" w:customStyle="1" w:styleId="WW8Num2z1">
-    <w:name w:val="WW8Num2z1"/>
-    <w:rPr>
-      <w:rFonts w:ascii="Times New Roman" w:hAnsi="Times New Roman"/>
-      <w:b/>
-      <w:i w:val="0"/>
-      <w:caps w:val="0"/>
-      <w:smallCaps w:val="0"/>
-      <w:sz w:val="28"/>
-    </w:rPr>
-  </w:style>
-  <w:style w:type="character" w:customStyle="1" w:styleId="WW8Num2z2">
-    <w:name w:val="WW8Num2z2"/>
-    <w:rPr>
-      <w:rFonts w:ascii="Times New Roman" w:hAnsi="Times New Roman"/>
-      <w:b/>
-      <w:i w:val="0"/>
-      <w:sz w:val="24"/>
-    </w:rPr>
-  </w:style>
-  <w:style w:type="character" w:customStyle="1" w:styleId="WW8Num3z0">
-    <w:name w:val="WW8Num3z0"/>
-    <w:rPr>
-      <w:rFonts w:ascii="Helvetica" w:hAnsi="Helvetica"/>
-      <w:b/>
-      <w:i w:val="0"/>
-      <w:caps/>
-      <w:sz w:val="32"/>
-      <w:szCs w:val="32"/>
-    </w:rPr>
-  </w:style>
-  <w:style w:type="character" w:customStyle="1" w:styleId="WW8Num3z1">
-    <w:name w:val="WW8Num3z1"/>
-    <w:rPr>
-      <w:rFonts w:ascii="Times New Roman" w:hAnsi="Times New Roman"/>
-      <w:b/>
-      <w:i w:val="0"/>
-      <w:caps w:val="0"/>
-      <w:smallCaps w:val="0"/>
-      <w:sz w:val="28"/>
-    </w:rPr>
-  </w:style>
-  <w:style w:type="character" w:customStyle="1" w:styleId="WW8Num3z2">
-    <w:name w:val="WW8Num3z2"/>
-    <w:rPr>
-      <w:rFonts w:ascii="Times New Roman" w:hAnsi="Times New Roman"/>
-      <w:b/>
-      <w:i w:val="0"/>
-      <w:sz w:val="24"/>
-    </w:rPr>
-  </w:style>
-  <w:style w:type="character" w:customStyle="1" w:styleId="WW8Num4z0">
-    <w:name w:val="WW8Num4z0"/>
-    <w:rPr>
-      <w:rFonts w:ascii="Helvetica" w:hAnsi="Helvetica"/>
-      <w:b/>
-      <w:i w:val="0"/>
-      <w:caps/>
-      <w:sz w:val="32"/>
-      <w:szCs w:val="32"/>
-    </w:rPr>
-  </w:style>
-  <w:style w:type="character" w:customStyle="1" w:styleId="WW8Num4z1">
-    <w:name w:val="WW8Num4z1"/>
-    <w:rPr>
-      <w:rFonts w:ascii="Times New Roman" w:hAnsi="Times New Roman"/>
-      <w:b/>
-      <w:i w:val="0"/>
-      <w:caps w:val="0"/>
-      <w:smallCaps w:val="0"/>
-      <w:sz w:val="28"/>
-    </w:rPr>
-  </w:style>
-  <w:style w:type="character" w:customStyle="1" w:styleId="WW8Num4z2">
-    <w:name w:val="WW8Num4z2"/>
-    <w:rPr>
-      <w:rFonts w:ascii="Times New Roman" w:hAnsi="Times New Roman"/>
-      <w:b/>
-      <w:i w:val="0"/>
-      <w:sz w:val="24"/>
-    </w:rPr>
-  </w:style>
-  <w:style w:type="character" w:customStyle="1" w:styleId="WW8Num5z0">
-    <w:name w:val="WW8Num5z0"/>
-    <w:rPr>
-      <w:rFonts w:ascii="Helvetica" w:hAnsi="Helvetica"/>
-      <w:b/>
-      <w:i w:val="0"/>
-      <w:caps/>
-      <w:sz w:val="32"/>
-      <w:szCs w:val="32"/>
-    </w:rPr>
-  </w:style>
-  <w:style w:type="character" w:customStyle="1" w:styleId="WW8Num5z1">
-    <w:name w:val="WW8Num5z1"/>
-    <w:rPr>
-      <w:rFonts w:ascii="Times New Roman" w:hAnsi="Times New Roman"/>
-      <w:b/>
-      <w:i w:val="0"/>
-      <w:caps w:val="0"/>
-      <w:smallCaps w:val="0"/>
-      <w:sz w:val="28"/>
-    </w:rPr>
-  </w:style>
-  <w:style w:type="character" w:customStyle="1" w:styleId="WW8Num5z2">
-    <w:name w:val="WW8Num5z2"/>
-    <w:rPr>
-      <w:rFonts w:ascii="Times New Roman" w:hAnsi="Times New Roman"/>
-      <w:b/>
-      <w:i w:val="0"/>
-      <w:sz w:val="24"/>
-    </w:rPr>
-  </w:style>
-  <w:style w:type="character" w:customStyle="1" w:styleId="WW8Num6z0">
-    <w:name w:val="WW8Num6z0"/>
-    <w:rPr>
-      <w:rFonts w:ascii="Helvetica" w:hAnsi="Helvetica"/>
-      <w:b/>
-      <w:i w:val="0"/>
-      <w:caps/>
-      <w:sz w:val="32"/>
-      <w:szCs w:val="32"/>
-    </w:rPr>
-  </w:style>
-  <w:style w:type="character" w:customStyle="1" w:styleId="WW8Num6z1">
-    <w:name w:val="WW8Num6z1"/>
-    <w:rPr>
-      <w:rFonts w:ascii="Times New Roman" w:hAnsi="Times New Roman"/>
-      <w:b/>
-      <w:i w:val="0"/>
-      <w:caps w:val="0"/>
-      <w:smallCaps w:val="0"/>
-      <w:sz w:val="28"/>
-    </w:rPr>
-  </w:style>
-  <w:style w:type="character" w:customStyle="1" w:styleId="WW8Num6z2">
-    <w:name w:val="WW8Num6z2"/>
-    <w:rPr>
-      <w:rFonts w:ascii="Times New Roman" w:hAnsi="Times New Roman"/>
-      <w:b/>
-      <w:i w:val="0"/>
-      <w:sz w:val="24"/>
-    </w:rPr>
-  </w:style>
-  <w:style w:type="character" w:customStyle="1" w:styleId="WW8Num7z0">
-    <w:name w:val="WW8Num7z0"/>
-    <w:rPr>
-      <w:rFonts w:ascii="Times New Roman" w:hAnsi="Times New Roman"/>
-      <w:b/>
-      <w:i w:val="0"/>
-      <w:caps/>
-      <w:sz w:val="32"/>
-    </w:rPr>
-  </w:style>
-  <w:style w:type="character" w:customStyle="1" w:styleId="WW8Num7z1">
-    <w:name w:val="WW8Num7z1"/>
-    <w:rPr>
-      <w:rFonts w:ascii="Times New Roman" w:hAnsi="Times New Roman"/>
-      <w:b/>
-      <w:i w:val="0"/>
-      <w:caps w:val="0"/>
-      <w:smallCaps w:val="0"/>
-      <w:sz w:val="28"/>
-    </w:rPr>
-  </w:style>
-  <w:style w:type="character" w:customStyle="1" w:styleId="WW8Num7z2">
-    <w:name w:val="WW8Num7z2"/>
-    <w:rPr>
-      <w:rFonts w:ascii="Times New Roman" w:hAnsi="Times New Roman"/>
-      <w:b/>
-      <w:i w:val="0"/>
-      <w:sz w:val="24"/>
-    </w:rPr>
-  </w:style>
-  <w:style w:type="character" w:customStyle="1" w:styleId="WW8Num8z0">
-    <w:name w:val="WW8Num8z0"/>
-    <w:rPr>
-      <w:rFonts w:ascii="Symbol" w:hAnsi="Symbol"/>
-    </w:rPr>
-  </w:style>
-  <w:style w:type="character" w:customStyle="1" w:styleId="DefaultParagraphFont1">
-    <w:name w:val="Default Paragraph Font1"/>
-  </w:style>
-  <w:style w:type="character" w:customStyle="1" w:styleId="FootnoteCharacters">
-    <w:name w:val="Footnote Characters"/>
-    <w:rPr>
-      <w:vertAlign w:val="superscript"/>
-    </w:rPr>
-  </w:style>
-  <w:style w:type="character" w:styleId="Nmerodepgina">
-    <w:name w:val="page number"/>
-    <w:basedOn w:val="DefaultParagraphFont1"/>
-    <w:semiHidden/>
-  </w:style>
-  <w:style w:type="character" w:styleId="Hyperlink">
-    <w:name w:val="Hyperlink"/>
-    <w:uiPriority w:val="99"/>
-    <w:rPr>
-      <w:color w:val="0000FF"/>
-      <w:u w:val="single"/>
-    </w:rPr>
-  </w:style>
-  <w:style w:type="character" w:styleId="HiperlinkVisitado">
-    <w:name w:val="FollowedHyperlink"/>
-    <w:semiHidden/>
-    <w:rPr>
-      <w:color w:val="800080"/>
-      <w:u w:val="single"/>
-    </w:rPr>
-  </w:style>
-  <w:style w:type="character" w:customStyle="1" w:styleId="Hiperlink">
-    <w:name w:val="Hiperlink"/>
-    <w:rPr>
-      <w:color w:val="0000FF"/>
-      <w:u w:val="single"/>
-    </w:rPr>
-  </w:style>
-  <w:style w:type="character" w:customStyle="1" w:styleId="TtuloChar">
-    <w:name w:val="Título Char"/>
-    <w:rPr>
-      <w:rFonts w:ascii="Helvetica" w:hAnsi="Helvetica"/>
-      <w:b/>
-      <w:caps/>
-      <w:noProof w:val="0"/>
-      <w:sz w:val="32"/>
-      <w:lang w:val="pt-BR" w:eastAsia="ar-SA" w:bidi="ar-SA"/>
-    </w:rPr>
-  </w:style>
-  <w:style w:type="character" w:customStyle="1" w:styleId="EstiloTtuloHelveticaChar">
-    <w:name w:val="Estilo Título + Helvetica Char"/>
-    <w:rPr>
-      <w:rFonts w:ascii="Helvetica" w:hAnsi="Helvetica"/>
-      <w:b/>
-      <w:bCs/>
-      <w:caps/>
-      <w:noProof w:val="0"/>
-      <w:sz w:val="32"/>
-      <w:lang w:val="pt-BR" w:eastAsia="ar-SA" w:bidi="ar-SA"/>
-    </w:rPr>
-  </w:style>
-  <w:style w:type="paragraph" w:customStyle="1" w:styleId="Heading">
-    <w:name w:val="Heading"/>
-    <w:basedOn w:val="Normal"/>
-    <w:next w:val="Corpodetexto"/>
-    <w:pPr>
-      <w:keepNext/>
-      <w:spacing w:before="240"/>
-    </w:pPr>
-    <w:rPr>
-      <w:rFonts w:ascii="Arial" w:eastAsia="Lucida Sans Unicode" w:hAnsi="Arial" w:cs="MS Mincho"/>
-      <w:sz w:val="28"/>
-      <w:szCs w:val="28"/>
-    </w:rPr>
-  </w:style>
-  <w:style w:type="paragraph" w:styleId="Corpodetexto">
-    <w:name w:val="Body Text"/>
-    <w:basedOn w:val="Normal"/>
-    <w:semiHidden/>
-  </w:style>
-  <w:style w:type="paragraph" w:styleId="Lista">
-    <w:name w:val="List"/>
-    <w:basedOn w:val="Corpodetexto"/>
-    <w:semiHidden/>
-    <w:rPr>
-      <w:rFonts w:cs="Tahoma"/>
-    </w:rPr>
-  </w:style>
-  <w:style w:type="paragraph" w:customStyle="1" w:styleId="Caption1">
-    <w:name w:val="Caption1"/>
-    <w:basedOn w:val="Normal"/>
-    <w:next w:val="Normal"/>
-    <w:pPr>
-      <w:ind w:firstLine="0"/>
-      <w:jc w:val="center"/>
-    </w:pPr>
-  </w:style>
-  <w:style w:type="paragraph" w:customStyle="1" w:styleId="Index">
-    <w:name w:val="Index"/>
-    <w:basedOn w:val="Normal"/>
-    <w:pPr>
-      <w:suppressLineNumbers/>
-    </w:pPr>
-    <w:rPr>
-      <w:rFonts w:cs="Tahoma"/>
-    </w:rPr>
-  </w:style>
-  <w:style w:type="paragraph" w:styleId="Sumrio1">
-    <w:name w:val="toc 1"/>
-    <w:basedOn w:val="Normal"/>
-    <w:next w:val="Normal"/>
-    <w:uiPriority w:val="39"/>
-    <w:rsid w:val="00141154"/>
-    <w:pPr>
-      <w:ind w:firstLine="0"/>
-      <w:jc w:val="left"/>
-    </w:pPr>
-    <w:rPr>
-      <w:b/>
-      <w:caps/>
-    </w:rPr>
-  </w:style>
-  <w:style w:type="paragraph" w:styleId="Sumrio2">
-    <w:name w:val="toc 2"/>
-    <w:basedOn w:val="Normal"/>
-    <w:next w:val="Normal"/>
-    <w:uiPriority w:val="39"/>
-    <w:rsid w:val="00141154"/>
-    <w:pPr>
-      <w:ind w:firstLine="295"/>
-      <w:jc w:val="left"/>
-    </w:pPr>
-    <w:rPr>
-      <w:caps/>
-    </w:rPr>
-  </w:style>
-  <w:style w:type="paragraph" w:styleId="Sumrio4">
-    <w:name w:val="toc 4"/>
-    <w:basedOn w:val="Normal"/>
-    <w:next w:val="Normal"/>
-    <w:uiPriority w:val="39"/>
-    <w:rsid w:val="00141154"/>
-    <w:pPr>
-      <w:ind w:firstLine="851"/>
-      <w:jc w:val="left"/>
-    </w:pPr>
-    <w:rPr>
-      <w:sz w:val="20"/>
-    </w:rPr>
-  </w:style>
-  <w:style w:type="paragraph" w:styleId="Textodenotaderodap">
-    <w:name w:val="footnote text"/>
-    <w:basedOn w:val="Normal"/>
-    <w:semiHidden/>
-    <w:pPr>
-      <w:ind w:firstLine="0"/>
-    </w:pPr>
-  </w:style>
-  <w:style w:type="paragraph" w:styleId="Ttulo">
-    <w:name w:val="Title"/>
-    <w:basedOn w:val="Normal"/>
-    <w:next w:val="Normal"/>
-    <w:qFormat/>
-    <w:rsid w:val="00CF3307"/>
-    <w:pPr>
-      <w:pageBreakBefore/>
-      <w:spacing w:before="1800" w:after="840"/>
-      <w:ind w:firstLine="0"/>
-      <w:jc w:val="center"/>
-    </w:pPr>
-    <w:rPr>
-      <w:b/>
-      <w:caps/>
-    </w:rPr>
-  </w:style>
-  <w:style w:type="paragraph" w:styleId="Subttulo">
-    <w:name w:val="Subtitle"/>
-    <w:basedOn w:val="Normal"/>
-    <w:next w:val="Corpodetexto"/>
-    <w:qFormat/>
-    <w:pPr>
-      <w:ind w:firstLine="0"/>
-      <w:jc w:val="left"/>
-    </w:pPr>
-    <w:rPr>
-      <w:b/>
-    </w:rPr>
-  </w:style>
-  <w:style w:type="paragraph" w:styleId="Cabealho">
-    <w:name w:val="header"/>
-    <w:basedOn w:val="Normal"/>
-    <w:semiHidden/>
-    <w:pPr>
-      <w:tabs>
-        <w:tab w:val="center" w:pos="4419"/>
-        <w:tab w:val="right" w:pos="8838"/>
-      </w:tabs>
-    </w:pPr>
-  </w:style>
-  <w:style w:type="paragraph" w:styleId="Rodap">
-    <w:name w:val="footer"/>
-    <w:basedOn w:val="Normal"/>
-    <w:link w:val="RodapChar"/>
-    <w:uiPriority w:val="99"/>
-    <w:pPr>
-      <w:tabs>
-        <w:tab w:val="center" w:pos="4419"/>
-        <w:tab w:val="right" w:pos="8838"/>
-      </w:tabs>
-    </w:pPr>
-  </w:style>
-  <w:style w:type="paragraph" w:customStyle="1" w:styleId="TextoNormal">
-    <w:name w:val="Texto Normal"/>
-    <w:basedOn w:val="Normal"/>
-    <w:pPr>
-      <w:ind w:firstLine="709"/>
-    </w:pPr>
-    <w:rPr>
-      <w:noProof/>
-    </w:rPr>
-  </w:style>
-  <w:style w:type="paragraph" w:customStyle="1" w:styleId="CIP">
-    <w:name w:val="CIP"/>
-    <w:basedOn w:val="TextoNormal"/>
-    <w:next w:val="Normal"/>
-    <w:pPr>
-      <w:tabs>
-        <w:tab w:val="left" w:pos="1418"/>
-      </w:tabs>
-      <w:ind w:left="284" w:right="284" w:firstLine="284"/>
-    </w:pPr>
-    <w:rPr>
-      <w:noProof w:val="0"/>
-    </w:rPr>
-  </w:style>
-  <w:style w:type="paragraph" w:styleId="Recuodecorpodetexto">
-    <w:name w:val="Body Text Indent"/>
-    <w:basedOn w:val="Normal"/>
-    <w:semiHidden/>
-    <w:pPr>
-      <w:ind w:firstLine="709"/>
-    </w:pPr>
-  </w:style>
-  <w:style w:type="paragraph" w:customStyle="1" w:styleId="Primria">
-    <w:name w:val="Primária"/>
-    <w:basedOn w:val="Normal"/>
-    <w:next w:val="Normal"/>
-    <w:pPr>
-      <w:ind w:firstLine="0"/>
-    </w:pPr>
-    <w:rPr>
-      <w:b/>
-      <w:sz w:val="28"/>
-    </w:rPr>
-  </w:style>
-  <w:style w:type="paragraph" w:customStyle="1" w:styleId="BodyTextIndent21">
-    <w:name w:val="Body Text Indent 21"/>
-    <w:basedOn w:val="Normal"/>
-    <w:pPr>
-      <w:ind w:left="360" w:hanging="360"/>
-    </w:pPr>
-  </w:style>
-  <w:style w:type="paragraph" w:customStyle="1" w:styleId="BodyTextIndent31">
-    <w:name w:val="Body Text Indent 31"/>
-    <w:basedOn w:val="Normal"/>
-    <w:pPr>
-      <w:ind w:firstLine="709"/>
-    </w:pPr>
-  </w:style>
-  <w:style w:type="paragraph" w:styleId="Sumrio3">
-    <w:name w:val="toc 3"/>
-    <w:basedOn w:val="Normal"/>
-    <w:next w:val="Normal"/>
-    <w:uiPriority w:val="39"/>
-    <w:rsid w:val="00141154"/>
-    <w:pPr>
-      <w:spacing w:after="0"/>
-      <w:ind w:firstLine="709"/>
-      <w:jc w:val="left"/>
-    </w:pPr>
-    <w:rPr>
-      <w:b/>
-    </w:rPr>
-  </w:style>
-  <w:style w:type="paragraph" w:customStyle="1" w:styleId="Ttulo-Sumrio">
-    <w:name w:val="Título-Sumário"/>
-    <w:basedOn w:val="Ttulo"/>
-    <w:next w:val="Normal"/>
-  </w:style>
-  <w:style w:type="paragraph" w:customStyle="1" w:styleId="Captulos">
-    <w:name w:val="Capítulos"/>
-    <w:basedOn w:val="TextoNormal"/>
-    <w:pPr>
-      <w:ind w:firstLine="0"/>
-      <w:jc w:val="left"/>
-    </w:pPr>
-    <w:rPr>
-      <w:b/>
-      <w:sz w:val="36"/>
-    </w:rPr>
-  </w:style>
-  <w:style w:type="paragraph" w:customStyle="1" w:styleId="ndicedeTabelas">
-    <w:name w:val="Índice de Tabelas"/>
-    <w:basedOn w:val="Normal"/>
-    <w:next w:val="Normal"/>
-    <w:pPr>
-      <w:ind w:firstLine="0"/>
-      <w:jc w:val="left"/>
-    </w:pPr>
-    <w:rPr>
-      <w:smallCaps/>
-      <w:sz w:val="22"/>
-    </w:rPr>
-  </w:style>
-  <w:style w:type="paragraph" w:styleId="Sumrio5">
-    <w:name w:val="toc 5"/>
-    <w:basedOn w:val="Normal"/>
-    <w:next w:val="Normal"/>
-    <w:semiHidden/>
-    <w:pPr>
-      <w:spacing w:after="0"/>
-      <w:ind w:left="720"/>
-      <w:jc w:val="left"/>
-    </w:pPr>
-    <w:rPr>
-      <w:sz w:val="20"/>
-    </w:rPr>
-  </w:style>
-  <w:style w:type="paragraph" w:customStyle="1" w:styleId="Tabelas">
-    <w:name w:val="Tabelas"/>
-    <w:basedOn w:val="Normal"/>
-    <w:pPr>
-      <w:spacing w:before="120"/>
-      <w:ind w:firstLine="0"/>
-      <w:jc w:val="center"/>
-    </w:pPr>
-  </w:style>
-  <w:style w:type="paragraph" w:customStyle="1" w:styleId="Ttulo-Agradecimentos">
-    <w:name w:val="Título-Agradecimentos"/>
-    <w:basedOn w:val="Ttulo"/>
-    <w:next w:val="Normal"/>
-  </w:style>
-  <w:style w:type="paragraph" w:customStyle="1" w:styleId="TableofFigures1">
-    <w:name w:val="Table of Figures1"/>
-    <w:basedOn w:val="Normal"/>
-    <w:next w:val="Normal"/>
-    <w:pPr>
-      <w:spacing w:after="0"/>
-      <w:ind w:firstLine="0"/>
-      <w:jc w:val="left"/>
-    </w:pPr>
-  </w:style>
-  <w:style w:type="paragraph" w:styleId="Sumrio6">
-    <w:name w:val="toc 6"/>
-    <w:basedOn w:val="Normal"/>
-    <w:next w:val="Normal"/>
-    <w:semiHidden/>
-    <w:pPr>
-      <w:spacing w:after="0"/>
-      <w:ind w:left="960"/>
-      <w:jc w:val="left"/>
-    </w:pPr>
-    <w:rPr>
-      <w:sz w:val="20"/>
-    </w:rPr>
-  </w:style>
-  <w:style w:type="paragraph" w:styleId="Ttulodendiceremissivo">
-    <w:name w:val="index heading"/>
-    <w:basedOn w:val="Normal"/>
-    <w:next w:val="Normal"/>
-    <w:semiHidden/>
-    <w:rPr>
-      <w:rFonts w:ascii="Arial" w:hAnsi="Arial"/>
-      <w:b/>
-    </w:rPr>
-  </w:style>
-  <w:style w:type="paragraph" w:customStyle="1" w:styleId="ListContinue1">
-    <w:name w:val="List Continue1"/>
-    <w:basedOn w:val="Normal"/>
-    <w:pPr>
-      <w:ind w:firstLine="0"/>
-    </w:pPr>
-  </w:style>
-  <w:style w:type="paragraph" w:customStyle="1" w:styleId="TabeladeGrade21">
-    <w:name w:val="Tabela de Grade 21"/>
-    <w:basedOn w:val="Normal"/>
-    <w:pPr>
-      <w:tabs>
-        <w:tab w:val="left" w:pos="2268"/>
-      </w:tabs>
-      <w:spacing w:before="120"/>
-      <w:ind w:left="1134" w:hanging="1134"/>
-    </w:pPr>
-    <w:rPr>
-      <w:szCs w:val="24"/>
-      <w:lang w:val="en-US"/>
-    </w:rPr>
-  </w:style>
-  <w:style w:type="paragraph" w:customStyle="1" w:styleId="Figuras">
-    <w:name w:val="Figuras"/>
-    <w:basedOn w:val="Normal"/>
-    <w:next w:val="Normal"/>
-    <w:pPr>
-      <w:ind w:firstLine="0"/>
-      <w:jc w:val="center"/>
-    </w:pPr>
-  </w:style>
-  <w:style w:type="paragraph" w:styleId="Textodenotadefim">
-    <w:name w:val="endnote text"/>
-    <w:basedOn w:val="Normal"/>
-    <w:semiHidden/>
-    <w:pPr>
-      <w:tabs>
-        <w:tab w:val="left" w:pos="567"/>
-        <w:tab w:val="left" w:pos="1134"/>
-        <w:tab w:val="left" w:pos="1701"/>
-        <w:tab w:val="center" w:pos="4706"/>
-        <w:tab w:val="right" w:pos="9412"/>
-      </w:tabs>
-      <w:spacing w:before="60" w:after="60"/>
-      <w:ind w:firstLine="0"/>
-    </w:pPr>
-    <w:rPr>
-      <w:rFonts w:eastAsia="MS Mincho"/>
-      <w:sz w:val="20"/>
-      <w:lang w:val="en-US" w:eastAsia="ja-JP"/>
-    </w:rPr>
-  </w:style>
-  <w:style w:type="paragraph" w:customStyle="1" w:styleId="Ttulo-Traduo">
-    <w:name w:val="Título - Tradução"/>
-    <w:basedOn w:val="Normal"/>
-    <w:next w:val="Ttulo-Abstract"/>
-    <w:pPr>
-      <w:spacing w:before="1134" w:after="0"/>
-      <w:ind w:firstLine="0"/>
-      <w:jc w:val="center"/>
-    </w:pPr>
-    <w:rPr>
-      <w:b/>
-      <w:sz w:val="28"/>
-    </w:rPr>
-  </w:style>
-  <w:style w:type="paragraph" w:customStyle="1" w:styleId="Ttulo-Abstract">
-    <w:name w:val="Título - Abstract"/>
-    <w:basedOn w:val="Ttulo"/>
-    <w:next w:val="Normal"/>
-    <w:pPr>
-      <w:pageBreakBefore w:val="0"/>
-      <w:spacing w:before="851"/>
-    </w:pPr>
-  </w:style>
-  <w:style w:type="paragraph" w:customStyle="1" w:styleId="TtulodaFolhadeRosto">
-    <w:name w:val="Título da Folha de Rosto"/>
-    <w:basedOn w:val="Normal"/>
-    <w:next w:val="Normal"/>
-    <w:pPr>
-      <w:ind w:left="1701" w:right="1701" w:firstLine="0"/>
-      <w:jc w:val="center"/>
-    </w:pPr>
-    <w:rPr>
-      <w:b/>
-      <w:sz w:val="28"/>
-    </w:rPr>
-  </w:style>
-  <w:style w:type="paragraph" w:customStyle="1" w:styleId="Autor">
-    <w:name w:val="Autor"/>
-    <w:basedOn w:val="Normal"/>
-    <w:next w:val="Normal"/>
-    <w:pPr>
-      <w:ind w:firstLine="0"/>
-      <w:jc w:val="center"/>
-    </w:pPr>
-    <w:rPr>
-      <w:caps/>
-    </w:rPr>
-  </w:style>
-  <w:style w:type="paragraph" w:styleId="Sumrio7">
-    <w:name w:val="toc 7"/>
-    <w:basedOn w:val="Normal"/>
-    <w:next w:val="Normal"/>
-    <w:semiHidden/>
-    <w:pPr>
-      <w:spacing w:after="0"/>
-      <w:ind w:left="1200"/>
-      <w:jc w:val="left"/>
-    </w:pPr>
-    <w:rPr>
-      <w:sz w:val="20"/>
-    </w:rPr>
-  </w:style>
-  <w:style w:type="paragraph" w:styleId="Sumrio8">
-    <w:name w:val="toc 8"/>
-    <w:basedOn w:val="Normal"/>
-    <w:next w:val="Normal"/>
-    <w:semiHidden/>
-    <w:pPr>
-      <w:spacing w:after="0"/>
-      <w:ind w:left="1440"/>
-      <w:jc w:val="left"/>
-    </w:pPr>
-    <w:rPr>
-      <w:sz w:val="20"/>
-    </w:rPr>
-  </w:style>
-  <w:style w:type="paragraph" w:styleId="Sumrio9">
-    <w:name w:val="toc 9"/>
-    <w:basedOn w:val="Normal"/>
-    <w:next w:val="Normal"/>
-    <w:semiHidden/>
-    <w:pPr>
-      <w:spacing w:after="0"/>
-      <w:ind w:left="1680"/>
-      <w:jc w:val="left"/>
-    </w:pPr>
-    <w:rPr>
-      <w:sz w:val="20"/>
-    </w:rPr>
-  </w:style>
-  <w:style w:type="paragraph" w:customStyle="1" w:styleId="GradeColorida-nfase11">
-    <w:name w:val="Grade Colorida - Ênfase 11"/>
-    <w:next w:val="Normal"/>
-    <w:qFormat/>
-    <w:pPr>
-      <w:suppressAutoHyphens/>
-      <w:spacing w:before="240" w:after="240"/>
-      <w:ind w:left="2268"/>
-      <w:jc w:val="both"/>
-    </w:pPr>
-    <w:rPr>
-      <w:rFonts w:eastAsia="Arial"/>
-      <w:lang w:eastAsia="ar-SA"/>
-    </w:rPr>
-  </w:style>
-  <w:style w:type="paragraph" w:customStyle="1" w:styleId="H2">
-    <w:name w:val="H2"/>
-    <w:basedOn w:val="Normal"/>
-    <w:next w:val="Normal"/>
-    <w:pPr>
-      <w:keepNext/>
-      <w:spacing w:before="100" w:after="100"/>
-      <w:ind w:firstLine="0"/>
-      <w:jc w:val="left"/>
-    </w:pPr>
-    <w:rPr>
-      <w:b/>
-      <w:sz w:val="36"/>
-    </w:rPr>
-  </w:style>
-  <w:style w:type="paragraph" w:styleId="NormalWeb">
-    <w:name w:val="Normal (Web)"/>
-    <w:basedOn w:val="Normal"/>
-    <w:uiPriority w:val="99"/>
-    <w:pPr>
-      <w:spacing w:before="100" w:after="100"/>
-      <w:ind w:firstLine="0"/>
-      <w:jc w:val="left"/>
-    </w:pPr>
-    <w:rPr>
-      <w:szCs w:val="24"/>
-    </w:rPr>
-  </w:style>
-  <w:style w:type="paragraph" w:customStyle="1" w:styleId="EstiloTtuloHelvetica">
-    <w:name w:val="Estilo Título + Helvetica"/>
-    <w:basedOn w:val="Ttulo"/>
-    <w:rPr>
-      <w:rFonts w:ascii="Helvetica" w:hAnsi="Helvetica"/>
-      <w:bCs/>
-    </w:rPr>
-  </w:style>
-  <w:style w:type="paragraph" w:customStyle="1" w:styleId="EstiloTtulo1HelveticaAntes90ptDepoisde42pt">
-    <w:name w:val="Estilo Título 1 + Helvetica Antes:  90 pt Depois de:  42 pt"/>
-    <w:basedOn w:val="Ttulo1"/>
-    <w:pPr>
-      <w:numPr>
-        <w:numId w:val="0"/>
-      </w:numPr>
-      <w:ind w:left="357" w:hanging="357"/>
-      <w:outlineLvl w:val="9"/>
-    </w:pPr>
-    <w:rPr>
-      <w:rFonts w:ascii="Helvetica" w:hAnsi="Helvetica"/>
-    </w:rPr>
-  </w:style>
-  <w:style w:type="paragraph" w:styleId="Textodebalo">
-    <w:name w:val="Balloon Text"/>
-    <w:basedOn w:val="Normal"/>
-    <w:rPr>
-      <w:rFonts w:ascii="Tahoma" w:hAnsi="Tahoma" w:cs="Tahoma"/>
-      <w:sz w:val="16"/>
-      <w:szCs w:val="16"/>
-    </w:rPr>
-  </w:style>
-  <w:style w:type="paragraph" w:customStyle="1" w:styleId="Contents10">
-    <w:name w:val="Contents 10"/>
-    <w:basedOn w:val="Index"/>
-    <w:pPr>
-      <w:tabs>
-        <w:tab w:val="right" w:leader="dot" w:pos="9637"/>
-      </w:tabs>
-      <w:ind w:left="2547" w:firstLine="0"/>
-    </w:pPr>
-  </w:style>
-  <w:style w:type="paragraph" w:customStyle="1" w:styleId="TableContents">
-    <w:name w:val="Table Contents"/>
-    <w:basedOn w:val="Normal"/>
-    <w:pPr>
-      <w:suppressLineNumbers/>
-    </w:pPr>
-  </w:style>
-  <w:style w:type="paragraph" w:customStyle="1" w:styleId="TableHeading">
-    <w:name w:val="Table Heading"/>
-    <w:basedOn w:val="TableContents"/>
-    <w:pPr>
-      <w:jc w:val="center"/>
-    </w:pPr>
-    <w:rPr>
-      <w:b/>
-      <w:bCs/>
-    </w:rPr>
-  </w:style>
-  <w:style w:type="paragraph" w:customStyle="1" w:styleId="Framecontents">
-    <w:name w:val="Frame contents"/>
-    <w:basedOn w:val="Corpodetexto"/>
-  </w:style>
-  <w:style w:type="paragraph" w:styleId="MapadoDocumento">
-    <w:name w:val="Document Map"/>
-    <w:basedOn w:val="Normal"/>
-    <w:semiHidden/>
-    <w:pPr>
-      <w:shd w:val="clear" w:color="auto" w:fill="000080"/>
-    </w:pPr>
-    <w:rPr>
-      <w:rFonts w:ascii="Tahoma" w:hAnsi="Tahoma"/>
-    </w:rPr>
-  </w:style>
-  <w:style w:type="paragraph" w:styleId="Recuodecorpodetexto2">
-    <w:name w:val="Body Text Indent 2"/>
-    <w:basedOn w:val="Normal"/>
-    <w:semiHidden/>
-    <w:rPr>
-      <w:b/>
-    </w:rPr>
-  </w:style>
-  <w:style w:type="paragraph" w:styleId="ndicedeilustraes">
-    <w:name w:val="table of figures"/>
-    <w:basedOn w:val="Normal"/>
-    <w:next w:val="Normal"/>
-    <w:uiPriority w:val="99"/>
-    <w:qFormat/>
-    <w:rsid w:val="00462EBF"/>
-    <w:pPr>
-      <w:spacing w:after="0"/>
-      <w:ind w:firstLine="0"/>
-      <w:jc w:val="left"/>
-    </w:pPr>
-  </w:style>
-  <w:style w:type="paragraph" w:customStyle="1" w:styleId="07-Naturezadotrabalho">
-    <w:name w:val="07 - Natureza do trabalho"/>
-    <w:basedOn w:val="Normal"/>
-    <w:rsid w:val="0057498C"/>
-    <w:pPr>
-      <w:suppressAutoHyphens w:val="0"/>
-      <w:spacing w:after="0"/>
-      <w:ind w:left="4536" w:firstLine="0"/>
-    </w:pPr>
-  </w:style>
-  <w:style w:type="paragraph" w:customStyle="1" w:styleId="09-DedicatriaseAgradecimentos">
-    <w:name w:val="09 - Dedicatórias e Agradecimentos"/>
-    <w:basedOn w:val="07-Naturezadotrabalho"/>
-    <w:rsid w:val="003A760E"/>
-    <w:pPr>
-      <w:ind w:left="3402"/>
-    </w:pPr>
-    <w:rPr>
-      <w:i/>
-    </w:rPr>
-  </w:style>
-  <w:style w:type="character" w:styleId="Refdecomentrio">
-    <w:name w:val="annotation reference"/>
-    <w:uiPriority w:val="99"/>
-    <w:semiHidden/>
-    <w:unhideWhenUsed/>
-    <w:rsid w:val="003B362C"/>
-    <w:rPr>
-      <w:sz w:val="16"/>
-      <w:szCs w:val="16"/>
-    </w:rPr>
-  </w:style>
-  <w:style w:type="paragraph" w:styleId="Textodecomentrio">
-    <w:name w:val="annotation text"/>
-    <w:basedOn w:val="Normal"/>
-    <w:link w:val="TextodecomentrioChar"/>
-    <w:uiPriority w:val="99"/>
-    <w:unhideWhenUsed/>
-    <w:rsid w:val="003B362C"/>
-    <w:rPr>
-      <w:sz w:val="20"/>
-    </w:rPr>
-  </w:style>
-  <w:style w:type="character" w:customStyle="1" w:styleId="TextodecomentrioChar">
-    <w:name w:val="Texto de comentário Char"/>
-    <w:link w:val="Textodecomentrio"/>
-    <w:uiPriority w:val="99"/>
-    <w:rsid w:val="003B362C"/>
-  </w:style>
-  <w:style w:type="paragraph" w:styleId="Assuntodocomentrio">
-    <w:name w:val="annotation subject"/>
-    <w:basedOn w:val="Textodecomentrio"/>
-    <w:next w:val="Textodecomentrio"/>
-    <w:link w:val="AssuntodocomentrioChar"/>
-    <w:uiPriority w:val="99"/>
-    <w:semiHidden/>
-    <w:unhideWhenUsed/>
-    <w:rsid w:val="003B362C"/>
-    <w:rPr>
-      <w:b/>
-      <w:bCs/>
-    </w:rPr>
-  </w:style>
-  <w:style w:type="character" w:customStyle="1" w:styleId="AssuntodocomentrioChar">
-    <w:name w:val="Assunto do comentário Char"/>
-    <w:link w:val="Assuntodocomentrio"/>
-    <w:uiPriority w:val="99"/>
-    <w:semiHidden/>
-    <w:rsid w:val="003B362C"/>
-    <w:rPr>
-      <w:b/>
-      <w:bCs/>
-    </w:rPr>
-  </w:style>
-  <w:style w:type="paragraph" w:styleId="PargrafodaLista">
-    <w:name w:val="List Paragraph"/>
-    <w:aliases w:val="Resumo"/>
-    <w:basedOn w:val="Normal"/>
-    <w:uiPriority w:val="34"/>
-    <w:qFormat/>
-    <w:rsid w:val="00CF3307"/>
-    <w:pPr>
-      <w:suppressAutoHyphens w:val="0"/>
-      <w:spacing w:after="0"/>
-      <w:ind w:firstLine="0"/>
-      <w:contextualSpacing/>
-    </w:pPr>
-    <w:rPr>
-      <w:lang w:eastAsia="en-US"/>
-    </w:rPr>
-  </w:style>
-  <w:style w:type="table" w:styleId="Tabelacomgrade">
-    <w:name w:val="Table Grid"/>
-    <w:basedOn w:val="Tabelanormal"/>
-    <w:uiPriority w:val="59"/>
-    <w:rsid w:val="004954D0"/>
-    <w:tblPr>
-      <w:tblBorders>
-        <w:top w:val="single" w:sz="4" w:space="0" w:color="auto"/>
-        <w:left w:val="single" w:sz="4" w:space="0" w:color="auto"/>
-        <w:bottom w:val="single" w:sz="4" w:space="0" w:color="auto"/>
-        <w:right w:val="single" w:sz="4" w:space="0" w:color="auto"/>
-        <w:insideH w:val="single" w:sz="4" w:space="0" w:color="auto"/>
-        <w:insideV w:val="single" w:sz="4" w:space="0" w:color="auto"/>
-      </w:tblBorders>
-    </w:tblPr>
-  </w:style>
-  <w:style w:type="paragraph" w:styleId="Legenda">
-    <w:name w:val="caption"/>
-    <w:basedOn w:val="Normal"/>
-    <w:next w:val="Normal"/>
-    <w:uiPriority w:val="35"/>
-    <w:unhideWhenUsed/>
-    <w:qFormat/>
-    <w:rsid w:val="003F7C5B"/>
-    <w:pPr>
-      <w:spacing w:after="0"/>
-      <w:ind w:firstLine="0"/>
-      <w:jc w:val="center"/>
-    </w:pPr>
-    <w:rPr>
-      <w:bCs/>
-      <w:sz w:val="20"/>
-    </w:rPr>
-  </w:style>
-  <w:style w:type="character" w:styleId="Refdenotaderodap">
-    <w:name w:val="footnote reference"/>
-    <w:uiPriority w:val="99"/>
-    <w:semiHidden/>
-    <w:unhideWhenUsed/>
-    <w:rsid w:val="00B54D9B"/>
-    <w:rPr>
-      <w:vertAlign w:val="superscript"/>
-    </w:rPr>
-  </w:style>
-  <w:style w:type="paragraph" w:customStyle="1" w:styleId="refbiblio">
-    <w:name w:val="refbiblio"/>
-    <w:rsid w:val="00A90CF9"/>
-    <w:pPr>
-      <w:spacing w:before="120" w:after="60"/>
-      <w:contextualSpacing/>
-    </w:pPr>
-    <w:rPr>
-      <w:sz w:val="24"/>
-      <w:lang w:eastAsia="en-US"/>
-    </w:rPr>
-  </w:style>
-  <w:style w:type="paragraph" w:styleId="Remissivo1">
-    <w:name w:val="index 1"/>
-    <w:basedOn w:val="Normal"/>
-    <w:next w:val="Normal"/>
-    <w:autoRedefine/>
-    <w:uiPriority w:val="99"/>
-    <w:semiHidden/>
-    <w:unhideWhenUsed/>
-    <w:rsid w:val="00F93878"/>
-    <w:pPr>
-      <w:ind w:left="240" w:hanging="240"/>
-    </w:pPr>
-  </w:style>
-  <w:style w:type="character" w:styleId="Forte">
-    <w:name w:val="Strong"/>
-    <w:uiPriority w:val="22"/>
-    <w:qFormat/>
-    <w:rsid w:val="003B6BDF"/>
-    <w:rPr>
-      <w:b/>
-      <w:bCs/>
-    </w:rPr>
-  </w:style>
-  <w:style w:type="character" w:customStyle="1" w:styleId="Fontepargpadro1">
-    <w:name w:val="Fonte parág. padrão1"/>
-    <w:qFormat/>
-    <w:rsid w:val="00CA5213"/>
-  </w:style>
-  <w:style w:type="paragraph" w:customStyle="1" w:styleId="LO-Normal">
-    <w:name w:val="LO-Normal"/>
-    <w:qFormat/>
-    <w:rsid w:val="00CA5213"/>
-    <w:pPr>
-      <w:keepNext/>
-      <w:widowControl w:val="0"/>
-      <w:shd w:val="clear" w:color="auto" w:fill="FFFFFF"/>
-      <w:suppressAutoHyphens/>
-      <w:textAlignment w:val="baseline"/>
-    </w:pPr>
-    <w:rPr>
-      <w:sz w:val="24"/>
-    </w:rPr>
-  </w:style>
-  <w:style w:type="character" w:customStyle="1" w:styleId="MenoPendente1">
-    <w:name w:val="Menção Pendente1"/>
-    <w:basedOn w:val="Fontepargpadro"/>
-    <w:uiPriority w:val="99"/>
-    <w:semiHidden/>
-    <w:unhideWhenUsed/>
-    <w:rsid w:val="00D25610"/>
-    <w:rPr>
-      <w:color w:val="808080"/>
-      <w:shd w:val="clear" w:color="auto" w:fill="E6E6E6"/>
-    </w:rPr>
-  </w:style>
-  <w:style w:type="character" w:customStyle="1" w:styleId="MenoPendente2">
-    <w:name w:val="Menção Pendente2"/>
-    <w:basedOn w:val="Fontepargpadro"/>
-    <w:uiPriority w:val="99"/>
-    <w:semiHidden/>
-    <w:unhideWhenUsed/>
-    <w:rsid w:val="00BF2707"/>
-    <w:rPr>
-      <w:color w:val="808080"/>
-      <w:shd w:val="clear" w:color="auto" w:fill="E6E6E6"/>
-    </w:rPr>
-  </w:style>
-  <w:style w:type="character" w:customStyle="1" w:styleId="fontstyle01">
-    <w:name w:val="fontstyle01"/>
-    <w:basedOn w:val="Fontepargpadro"/>
-    <w:rsid w:val="000F5278"/>
-    <w:rPr>
-      <w:rFonts w:ascii="TimesNewRomanPSMT" w:hAnsi="TimesNewRomanPSMT" w:hint="default"/>
-      <w:b w:val="0"/>
-      <w:bCs w:val="0"/>
-      <w:i w:val="0"/>
-      <w:iCs w:val="0"/>
-      <w:color w:val="231F20"/>
-      <w:sz w:val="20"/>
-      <w:szCs w:val="20"/>
-    </w:rPr>
-  </w:style>
-  <w:style w:type="paragraph" w:customStyle="1" w:styleId="commentcontentpara">
-    <w:name w:val="commentcontentpara"/>
-    <w:basedOn w:val="Normal"/>
-    <w:rsid w:val="00571ADF"/>
-    <w:pPr>
-      <w:suppressAutoHyphens w:val="0"/>
-      <w:spacing w:before="100" w:beforeAutospacing="1" w:after="100" w:afterAutospacing="1"/>
-      <w:ind w:firstLine="0"/>
-      <w:jc w:val="left"/>
-    </w:pPr>
-    <w:rPr>
-      <w:szCs w:val="24"/>
-    </w:rPr>
-  </w:style>
-  <w:style w:type="character" w:styleId="Refdenotadefim">
-    <w:name w:val="endnote reference"/>
-    <w:basedOn w:val="Fontepargpadro"/>
-    <w:uiPriority w:val="99"/>
-    <w:semiHidden/>
-    <w:unhideWhenUsed/>
-    <w:rsid w:val="00DD73BD"/>
-    <w:rPr>
-      <w:vertAlign w:val="superscript"/>
-    </w:rPr>
-  </w:style>
-  <w:style w:type="character" w:customStyle="1" w:styleId="fontstyle21">
-    <w:name w:val="fontstyle21"/>
-    <w:basedOn w:val="Fontepargpadro"/>
-    <w:rsid w:val="000D1244"/>
-    <w:rPr>
-      <w:rFonts w:ascii="Helvetica" w:hAnsi="Helvetica" w:cs="Helvetica" w:hint="default"/>
-      <w:b w:val="0"/>
-      <w:bCs w:val="0"/>
-      <w:i w:val="0"/>
-      <w:iCs w:val="0"/>
-      <w:color w:val="000000"/>
-      <w:sz w:val="20"/>
-      <w:szCs w:val="20"/>
-    </w:rPr>
-  </w:style>
-  <w:style w:type="character" w:customStyle="1" w:styleId="RodapChar">
-    <w:name w:val="Rodapé Char"/>
-    <w:basedOn w:val="Fontepargpadro"/>
-    <w:link w:val="Rodap"/>
-    <w:uiPriority w:val="99"/>
-    <w:rsid w:val="003A3E10"/>
-    <w:rPr>
-      <w:sz w:val="24"/>
-    </w:rPr>
-  </w:style>
-</w:styles>
-</file>
-
-<file path=word/stylesWithEffects.xml><?xml version="1.0" encoding="utf-8"?>
-<w:styles xmlns:wpc="http://schemas.microsoft.com/office/word/2010/wordprocessingCanvas" xmlns:mc="http://schemas.openxmlformats.org/markup-compatibility/2006" xmlns:o="urn:schemas-microsoft-com:office:office" xmlns:r="http://schemas.openxmlformats.org/officeDocument/2006/relationships" xmlns:m="http://schemas.openxmlformats.org/officeDocument/2006/math" xmlns:v="urn:schemas-microsoft-com:vml" xmlns:wp14="http://schemas.microsoft.com/office/word/2010/wordprocessingDrawing" xmlns:wp="http://schemas.openxmlformats.org/drawingml/2006/wordprocessingDrawing" xmlns:w10="urn:schemas-microsoft-com:office:word" xmlns:w="http://schemas.openxmlformats.org/wordprocessingml/2006/main" xmlns:w14="http://schemas.microsoft.com/office/word/2010/wordml" xmlns:wpg="http://schemas.microsoft.com/office/word/2010/wordprocessingGroup" xmlns:wpi="http://schemas.microsoft.com/office/word/2010/wordprocessingInk" xmlns:wne="http://schemas.microsoft.com/office/word/2006/wordml" xmlns:wps="http://schemas.microsoft.com/office/word/2010/wordprocessingShape" mc:Ignorable="w14 wp14">
-  <w:docDefaults>
-    <w:rPrDefault>
-      <w:rPr>
-        <w:rFonts w:ascii="Times New Roman" w:eastAsia="Times New Roman" w:hAnsi="Times New Roman" w:cs="Times New Roman"/>
-        <w:lang w:val="pt-BR" w:eastAsia="pt-BR" w:bidi="ar-SA"/>
-      </w:rPr>
-    </w:rPrDefault>
-    <w:pPrDefault/>
-  </w:docDefaults>
-  <w:latentStyles w:defLockedState="0" w:defUIPriority="99" w:defSemiHidden="1" w:defUnhideWhenUsed="1" w:defQFormat="0" w:count="267">
-    <w:lsdException w:name="Normal" w:semiHidden="0" w:uiPriority="0" w:unhideWhenUsed="0" w:qFormat="1"/>
-    <w:lsdException w:name="heading 1" w:semiHidden="0" w:uiPriority="0" w:unhideWhenUsed="0" w:qFormat="1"/>
-    <w:lsdException w:name="heading 2" w:semiHidden="0" w:uiPriority="0" w:unhideWhenUsed="0" w:qFormat="1"/>
-    <w:lsdException w:name="heading 3" w:semiHidden="0" w:uiPriority="9" w:unhideWhenUsed="0" w:qFormat="1"/>
-    <w:lsdException w:name="heading 4" w:semiHidden="0" w:uiPriority="9" w:unhideWhenUsed="0" w:qFormat="1"/>
-    <w:lsdException w:name="heading 5" w:semiHidden="0" w:uiPriority="0" w:unhideWhenUsed="0" w:qFormat="1"/>
-    <w:lsdException w:name="heading 6" w:semiHidden="0" w:uiPriority="9" w:unhideWhenUsed="0" w:qFormat="1"/>
-    <w:lsdException w:name="heading 7" w:semiHidden="0" w:uiPriority="9" w:unhideWhenUsed="0" w:qFormat="1"/>
-    <w:lsdException w:name="heading 8" w:semiHidden="0" w:uiPriority="9" w:unhideWhenUsed="0" w:qFormat="1"/>
-    <w:lsdException w:name="heading 9" w:semiHidden="0" w:uiPriority="9" w:unhideWhenUsed="0" w:qFormat="1"/>
-    <w:lsdException w:name="toc 1" w:uiPriority="39"/>
-    <w:lsdException w:name="toc 2" w:uiPriority="39"/>
-    <w:lsdException w:name="toc 3" w:uiPriority="39"/>
-    <w:lsdException w:name="toc 4" w:uiPriority="39"/>
-    <w:lsdException w:name="toc 5" w:uiPriority="39"/>
-    <w:lsdException w:name="toc 6" w:uiPriority="39"/>
-    <w:lsdException w:name="toc 7" w:uiPriority="39"/>
-    <w:lsdException w:name="toc 8" w:uiPriority="39"/>
-    <w:lsdException w:name="toc 9" w:uiPriority="39"/>
-    <w:lsdException w:name="footnote text" w:uiPriority="0"/>
-    <w:lsdException w:name="caption" w:uiPriority="35" w:qFormat="1"/>
-    <w:lsdException w:name="table of figures" w:qFormat="1"/>
-    <w:lsdException w:name="Title" w:semiHidden="0" w:uiPriority="10" w:unhideWhenUsed="0" w:qFormat="1"/>
-    <w:lsdException w:name="Default Paragraph Font" w:uiPriority="1"/>
-    <w:lsdException w:name="Subtitle" w:semiHidden="0" w:uiPriority="11" w:unhideWhenUsed="0" w:qFormat="1"/>
-    <w:lsdException w:name="Body Text Indent 2" w:uiPriority="0"/>
-    <w:lsdException w:name="Strong" w:semiHidden="0" w:uiPriority="22" w:unhideWhenUsed="0" w:qFormat="1"/>
-    <w:lsdException w:name="Emphasis" w:semiHidden="0" w:uiPriority="20" w:unhideWhenUsed="0" w:qFormat="1"/>
-    <w:lsdException w:name="Table Grid" w:semiHidden="0" w:uiPriority="59" w:unhideWhenUsed="0"/>
-    <w:lsdException w:name="Placeholder Text" w:unhideWhenUsed="0"/>
-    <w:lsdException w:name="No Spacing" w:semiHidden="0" w:uiPriority="1" w:unhideWhenUsed="0" w:qFormat="1"/>
-    <w:lsdException w:name="Light Shading" w:semiHidden="0" w:uiPriority="60" w:unhideWhenUsed="0"/>
-    <w:lsdException w:name="Light List" w:semiHidden="0" w:uiPriority="61" w:unhideWhenUsed="0"/>
-    <w:lsdException w:name="Light Grid" w:semiHidden="0" w:uiPriority="62" w:unhideWhenUsed="0"/>
-    <w:lsdException w:name="Medium Shading 1" w:semiHidden="0" w:uiPriority="63" w:unhideWhenUsed="0"/>
-    <w:lsdException w:name="Medium Shading 2" w:semiHidden="0" w:uiPriority="64" w:unhideWhenUsed="0"/>
-    <w:lsdException w:name="Medium List 1" w:semiHidden="0" w:uiPriority="65" w:unhideWhenUsed="0"/>
-    <w:lsdException w:name="Medium List 2" w:semiHidden="0" w:uiPriority="66" w:unhideWhenUsed="0"/>
-    <w:lsdException w:name="Medium Grid 1" w:semiHidden="0" w:uiPriority="67" w:unhideWhenUsed="0"/>
-    <w:lsdException w:name="Medium Grid 2" w:semiHidden="0" w:uiPriority="68" w:unhideWhenUsed="0"/>
-    <w:lsdException w:name="Medium Grid 3" w:semiHidden="0" w:uiPriority="69" w:unhideWhenUsed="0"/>
-    <w:lsdException w:name="Dark List" w:semiHidden="0" w:uiPriority="70" w:unhideWhenUsed="0"/>
-    <w:lsdException w:name="Colorful Shading" w:semiHidden="0" w:uiPriority="71" w:unhideWhenUsed="0"/>
-    <w:lsdException w:name="Colorful List" w:semiHidden="0" w:uiPriority="72" w:unhideWhenUsed="0"/>
-    <w:lsdException w:name="Colorful Grid" w:semiHidden="0" w:uiPriority="73" w:unhideWhenUsed="0"/>
-    <w:lsdException w:name="Light Shading Accent 1" w:semiHidden="0" w:uiPriority="60" w:unhideWhenUsed="0"/>
-    <w:lsdException w:name="Light List Accent 1" w:semiHidden="0" w:uiPriority="61" w:unhideWhenUsed="0"/>
-    <w:lsdException w:name="Light Grid Accent 1" w:semiHidden="0" w:uiPriority="62" w:unhideWhenUsed="0"/>
-    <w:lsdException w:name="Medium Shading 1 Accent 1" w:semiHidden="0" w:uiPriority="63" w:unhideWhenUsed="0"/>
-    <w:lsdException w:name="Medium Shading 2 Accent 1" w:semiHidden="0" w:uiPriority="64" w:unhideWhenUsed="0"/>
-    <w:lsdException w:name="Medium List 1 Accent 1" w:semiHidden="0" w:uiPriority="65" w:unhideWhenUsed="0"/>
-    <w:lsdException w:name="Revision" w:unhideWhenUsed="0"/>
-    <w:lsdException w:name="List Paragraph" w:semiHidden="0" w:uiPriority="34" w:unhideWhenUsed="0" w:qFormat="1"/>
-    <w:lsdException w:name="Quote" w:semiHidden="0" w:uiPriority="29" w:unhideWhenUsed="0" w:qFormat="1"/>
-    <w:lsdException w:name="Intense Quote" w:semiHidden="0" w:uiPriority="30" w:unhideWhenUsed="0" w:qFormat="1"/>
-    <w:lsdException w:name="Medium List 2 Accent 1" w:semiHidden="0" w:uiPriority="66" w:unhideWhenUsed="0"/>
-    <w:lsdException w:name="Medium Grid 1 Accent 1" w:semiHidden="0" w:uiPriority="67" w:unhideWhenUsed="0"/>
-    <w:lsdException w:name="Medium Grid 2 Accent 1" w:semiHidden="0" w:uiPriority="68" w:unhideWhenUsed="0"/>
-    <w:lsdException w:name="Medium Grid 3 Accent 1" w:semiHidden="0" w:uiPriority="69" w:unhideWhenUsed="0"/>
-    <w:lsdException w:name="Dark List Accent 1" w:semiHidden="0" w:uiPriority="70" w:unhideWhenUsed="0"/>
-    <w:lsdException w:name="Colorful Shading Accent 1" w:semiHidden="0" w:uiPriority="71" w:unhideWhenUsed="0"/>
-    <w:lsdException w:name="Colorful List Accent 1" w:semiHidden="0" w:uiPriority="72" w:unhideWhenUsed="0"/>
-    <w:lsdException w:name="Colorful Grid Accent 1" w:semiHidden="0" w:uiPriority="73" w:unhideWhenUsed="0"/>
-    <w:lsdException w:name="Light Shading Accent 2" w:semiHidden="0" w:uiPriority="60" w:unhideWhenUsed="0"/>
-    <w:lsdException w:name="Light List Accent 2" w:semiHidden="0" w:uiPriority="61" w:unhideWhenUsed="0"/>
-    <w:lsdException w:name="Light Grid Accent 2" w:semiHidden="0" w:uiPriority="62" w:unhideWhenUsed="0"/>
-    <w:lsdException w:name="Medium Shading 1 Accent 2" w:semiHidden="0" w:uiPriority="63" w:unhideWhenUsed="0"/>
-    <w:lsdException w:name="Medium Shading 2 Accent 2" w:semiHidden="0" w:uiPriority="64" w:unhideWhenUsed="0"/>
-    <w:lsdException w:name="Medium List 1 Accent 2" w:semiHidden="0" w:uiPriority="65" w:unhideWhenUsed="0"/>
-    <w:lsdException w:name="Medium List 2 Accent 2" w:semiHidden="0" w:uiPriority="66" w:unhideWhenUsed="0"/>
-    <w:lsdException w:name="Medium Grid 1 Accent 2" w:semiHidden="0" w:uiPriority="67" w:unhideWhenUsed="0"/>
-    <w:lsdException w:name="Medium Grid 2 Accent 2" w:semiHidden="0" w:uiPriority="68" w:unhideWhenUsed="0"/>
-    <w:lsdException w:name="Medium Grid 3 Accent 2" w:semiHidden="0" w:uiPriority="69" w:unhideWhenUsed="0"/>
-    <w:lsdException w:name="Dark List Accent 2" w:semiHidden="0" w:uiPriority="70" w:unhideWhenUsed="0"/>
-    <w:lsdException w:name="Colorful Shading Accent 2" w:semiHidden="0" w:uiPriority="71" w:unhideWhenUsed="0"/>
-    <w:lsdException w:name="Colorful List Accent 2" w:semiHidden="0" w:uiPriority="72" w:unhideWhenUsed="0"/>
-    <w:lsdException w:name="Colorful Grid Accent 2" w:semiHidden="0" w:uiPriority="73" w:unhideWhenUsed="0"/>
-    <w:lsdException w:name="Light Shading Accent 3" w:semiHidden="0" w:uiPriority="60" w:unhideWhenUsed="0"/>
-    <w:lsdException w:name="Light List Accent 3" w:semiHidden="0" w:uiPriority="61" w:unhideWhenUsed="0"/>
-    <w:lsdException w:name="Light Grid Accent 3" w:semiHidden="0" w:uiPriority="62" w:unhideWhenUsed="0"/>
-    <w:lsdException w:name="Medium Shading 1 Accent 3" w:semiHidden="0" w:uiPriority="63" w:unhideWhenUsed="0"/>
-    <w:lsdException w:name="Medium Shading 2 Accent 3" w:semiHidden="0" w:uiPriority="64" w:unhideWhenUsed="0"/>
-    <w:lsdException w:name="Medium List 1 Accent 3" w:semiHidden="0" w:uiPriority="65" w:unhideWhenUsed="0"/>
-    <w:lsdException w:name="Medium List 2 Accent 3" w:semiHidden="0" w:uiPriority="66" w:unhideWhenUsed="0"/>
-    <w:lsdException w:name="Medium Grid 1 Accent 3" w:semiHidden="0" w:uiPriority="67" w:unhideWhenUsed="0"/>
-    <w:lsdException w:name="Medium Grid 2 Accent 3" w:semiHidden="0" w:uiPriority="68" w:unhideWhenUsed="0"/>
-    <w:lsdException w:name="Medium Grid 3 Accent 3" w:semiHidden="0" w:uiPriority="69" w:unhideWhenUsed="0"/>
-    <w:lsdException w:name="Dark List Accent 3" w:semiHidden="0" w:uiPriority="70" w:unhideWhenUsed="0"/>
-    <w:lsdException w:name="Colorful Shading Accent 3" w:semiHidden="0" w:uiPriority="71" w:unhideWhenUsed="0"/>
-    <w:lsdException w:name="Colorful List Accent 3" w:semiHidden="0" w:uiPriority="72" w:unhideWhenUsed="0"/>
-    <w:lsdException w:name="Colorful Grid Accent 3" w:semiHidden="0" w:uiPriority="73" w:unhideWhenUsed="0"/>
-    <w:lsdException w:name="Light Shading Accent 4" w:semiHidden="0" w:uiPriority="60" w:unhideWhenUsed="0"/>
-    <w:lsdException w:name="Light List Accent 4" w:semiHidden="0" w:uiPriority="61" w:unhideWhenUsed="0"/>
-    <w:lsdException w:name="Light Grid Accent 4" w:semiHidden="0" w:uiPriority="62" w:unhideWhenUsed="0"/>
-    <w:lsdException w:name="Medium Shading 1 Accent 4" w:semiHidden="0" w:uiPriority="63" w:unhideWhenUsed="0"/>
-    <w:lsdException w:name="Medium Shading 2 Accent 4" w:semiHidden="0" w:uiPriority="64" w:unhideWhenUsed="0"/>
-    <w:lsdException w:name="Medium List 1 Accent 4" w:semiHidden="0" w:uiPriority="65" w:unhideWhenUsed="0"/>
-    <w:lsdException w:name="Medium List 2 Accent 4" w:semiHidden="0" w:uiPriority="66" w:unhideWhenUsed="0"/>
-    <w:lsdException w:name="Medium Grid 1 Accent 4" w:semiHidden="0" w:uiPriority="67" w:unhideWhenUsed="0"/>
-    <w:lsdException w:name="Medium Grid 2 Accent 4" w:semiHidden="0" w:uiPriority="68" w:unhideWhenUsed="0"/>
-    <w:lsdException w:name="Medium Grid 3 Accent 4" w:semiHidden="0" w:uiPriority="69" w:unhideWhenUsed="0"/>
-    <w:lsdException w:name="Dark List Accent 4" w:semiHidden="0" w:uiPriority="70" w:unhideWhenUsed="0"/>
-    <w:lsdException w:name="Colorful Shading Accent 4" w:semiHidden="0" w:uiPriority="71" w:unhideWhenUsed="0"/>
-    <w:lsdException w:name="Colorful List Accent 4" w:semiHidden="0" w:uiPriority="72" w:unhideWhenUsed="0"/>
-    <w:lsdException w:name="Colorful Grid Accent 4" w:semiHidden="0" w:uiPriority="73" w:unhideWhenUsed="0"/>
-    <w:lsdException w:name="Light Shading Accent 5" w:semiHidden="0" w:uiPriority="60" w:unhideWhenUsed="0"/>
-    <w:lsdException w:name="Light List Accent 5" w:semiHidden="0" w:uiPriority="61" w:unhideWhenUsed="0"/>
-    <w:lsdException w:name="Light Grid Accent 5" w:semiHidden="0" w:uiPriority="62" w:unhideWhenUsed="0"/>
-    <w:lsdException w:name="Medium Shading 1 Accent 5" w:semiHidden="0" w:uiPriority="63" w:unhideWhenUsed="0"/>
-    <w:lsdException w:name="Medium Shading 2 Accent 5" w:semiHidden="0" w:uiPriority="64" w:unhideWhenUsed="0"/>
-    <w:lsdException w:name="Medium List 1 Accent 5" w:semiHidden="0" w:uiPriority="65" w:unhideWhenUsed="0"/>
-    <w:lsdException w:name="Medium List 2 Accent 5" w:semiHidden="0" w:uiPriority="66" w:unhideWhenUsed="0"/>
-    <w:lsdException w:name="Medium Grid 1 Accent 5" w:semiHidden="0" w:uiPriority="67" w:unhideWhenUsed="0"/>
-    <w:lsdException w:name="Medium Grid 2 Accent 5" w:semiHidden="0" w:uiPriority="68" w:unhideWhenUsed="0"/>
-    <w:lsdException w:name="Medium Grid 3 Accent 5" w:semiHidden="0" w:uiPriority="69" w:unhideWhenUsed="0"/>
-    <w:lsdException w:name="Dark List Accent 5" w:semiHidden="0" w:uiPriority="70" w:unhideWhenUsed="0"/>
-    <w:lsdException w:name="Colorful Shading Accent 5" w:semiHidden="0" w:uiPriority="71" w:unhideWhenUsed="0"/>
-    <w:lsdException w:name="Colorful List Accent 5" w:semiHidden="0" w:uiPriority="72" w:unhideWhenUsed="0"/>
-    <w:lsdException w:name="Colorful Grid Accent 5" w:semiHidden="0" w:uiPriority="73" w:unhideWhenUsed="0"/>
-    <w:lsdException w:name="Light Shading Accent 6" w:semiHidden="0" w:uiPriority="60" w:unhideWhenUsed="0"/>
-    <w:lsdException w:name="Light List Accent 6" w:semiHidden="0" w:uiPriority="61" w:unhideWhenUsed="0"/>
-    <w:lsdException w:name="Light Grid Accent 6" w:semiHidden="0" w:uiPriority="62" w:unhideWhenUsed="0"/>
-    <w:lsdException w:name="Medium Shading 1 Accent 6" w:semiHidden="0" w:uiPriority="63" w:unhideWhenUsed="0"/>
-    <w:lsdException w:name="Medium Shading 2 Accent 6" w:semiHidden="0" w:uiPriority="64" w:unhideWhenUsed="0"/>
-    <w:lsdException w:name="Medium List 1 Accent 6" w:semiHidden="0" w:uiPriority="65" w:unhideWhenUsed="0"/>
-    <w:lsdException w:name="Medium List 2 Accent 6" w:semiHidden="0" w:uiPriority="66" w:unhideWhenUsed="0"/>
-    <w:lsdException w:name="Medium Grid 1 Accent 6" w:semiHidden="0" w:uiPriority="67" w:unhideWhenUsed="0"/>
-    <w:lsdException w:name="Medium Grid 2 Accent 6" w:semiHidden="0" w:uiPriority="68" w:unhideWhenUsed="0"/>
-    <w:lsdException w:name="Medium Grid 3 Accent 6" w:semiHidden="0" w:uiPriority="69" w:unhideWhenUsed="0"/>
-    <w:lsdException w:name="Dark List Accent 6" w:semiHidden="0" w:uiPriority="70" w:unhideWhenUsed="0"/>
-    <w:lsdException w:name="Colorful Shading Accent 6" w:semiHidden="0" w:uiPriority="71" w:unhideWhenUsed="0"/>
-    <w:lsdException w:name="Colorful List Accent 6" w:semiHidden="0" w:uiPriority="72" w:unhideWhenUsed="0"/>
-    <w:lsdException w:name="Colorful Grid Accent 6" w:semiHidden="0" w:uiPriority="73" w:unhideWhenUsed="0"/>
-    <w:lsdException w:name="Subtle Emphasis" w:semiHidden="0" w:uiPriority="19" w:unhideWhenUsed="0" w:qFormat="1"/>
-    <w:lsdException w:name="Intense Emphasis" w:semiHidden="0" w:uiPriority="21" w:unhideWhenUsed="0" w:qFormat="1"/>
-    <w:lsdException w:name="Subtle Reference" w:semiHidden="0" w:uiPriority="31" w:unhideWhenUsed="0" w:qFormat="1"/>
-    <w:lsdException w:name="Intense Reference" w:semiHidden="0" w:uiPriority="32" w:unhideWhenUsed="0" w:qFormat="1"/>
-    <w:lsdException w:name="Book Title" w:semiHidden="0" w:uiPriority="33" w:unhideWhenUsed="0" w:qFormat="1"/>
-    <w:lsdException w:name="Bibliography" w:uiPriority="37"/>
-    <w:lsdException w:name="TOC Heading" w:uiPriority="39" w:qFormat="1"/>
+  <w:latentStyles w:defLockedState="0" w:defUIPriority="99" w:defSemiHidden="0" w:defUnhideWhenUsed="0" w:defQFormat="0" w:count="375">
+    <w:lsdException w:name="Normal" w:uiPriority="0" w:qFormat="1"/>
+    <w:lsdException w:name="heading 1" w:uiPriority="0" w:qFormat="1"/>
+    <w:lsdException w:name="heading 2" w:uiPriority="0" w:qFormat="1"/>
+    <w:lsdException w:name="heading 3" w:uiPriority="9" w:qFormat="1"/>
+    <w:lsdException w:name="heading 4" w:uiPriority="9" w:qFormat="1"/>
+    <w:lsdException w:name="heading 5" w:uiPriority="0" w:qFormat="1"/>
+    <w:lsdException w:name="heading 6" w:uiPriority="9" w:qFormat="1"/>
+    <w:lsdException w:name="heading 7" w:uiPriority="9" w:qFormat="1"/>
+    <w:lsdException w:name="heading 8" w:uiPriority="9" w:qFormat="1"/>
+    <w:lsdException w:name="heading 9" w:uiPriority="9" w:qFormat="1"/>
+    <w:lsdException w:name="index 1" w:semiHidden="1" w:unhideWhenUsed="1"/>
+    <w:lsdException w:name="index 2" w:semiHidden="1" w:unhideWhenUsed="1"/>
+    <w:lsdException w:name="index 3" w:semiHidden="1" w:unhideWhenUsed="1"/>
+    <w:lsdException w:name="index 4" w:semiHidden="1" w:unhideWhenUsed="1"/>
+    <w:lsdException w:name="index 5" w:semiHidden="1" w:unhideWhenUsed="1"/>
+    <w:lsdException w:name="index 6" w:semiHidden="1" w:unhideWhenUsed="1"/>
+    <w:lsdException w:name="index 7" w:semiHidden="1" w:unhideWhenUsed="1"/>
+    <w:lsdException w:name="index 8" w:semiHidden="1" w:unhideWhenUsed="1"/>
+    <w:lsdException w:name="index 9" w:semiHidden="1" w:unhideWhenUsed="1"/>
+    <w:lsdException w:name="toc 1" w:semiHidden="1" w:uiPriority="39" w:unhideWhenUsed="1"/>
+    <w:lsdException w:name="toc 2" w:semiHidden="1" w:uiPriority="39" w:unhideWhenUsed="1"/>
+    <w:lsdException w:name="toc 3" w:semiHidden="1" w:uiPriority="39" w:unhideWhenUsed="1"/>
+    <w:lsdException w:name="toc 4" w:semiHidden="1" w:uiPriority="39" w:unhideWhenUsed="1"/>
+    <w:lsdException w:name="toc 5" w:semiHidden="1" w:uiPriority="39" w:unhideWhenUsed="1"/>
+    <w:lsdException w:name="toc 6" w:semiHidden="1" w:uiPriority="39" w:unhideWhenUsed="1"/>
+    <w:lsdException w:name="toc 7" w:semiHidden="1" w:uiPriority="39" w:unhideWhenUsed="1"/>
+    <w:lsdException w:name="toc 8" w:semiHidden="1" w:uiPriority="39" w:unhideWhenUsed="1"/>
+    <w:lsdException w:name="toc 9" w:semiHidden="1" w:uiPriority="39" w:unhideWhenUsed="1"/>
+    <w:lsdException w:name="Normal Indent" w:semiHidden="1" w:unhideWhenUsed="1"/>
+    <w:lsdException w:name="footnote text" w:semiHidden="1" w:uiPriority="0" w:unhideWhenUsed="1"/>
+    <w:lsdException w:name="annotation text" w:semiHidden="1" w:unhideWhenUsed="1"/>
+    <w:lsdException w:name="header" w:semiHidden="1" w:unhideWhenUsed="1"/>
+    <w:lsdException w:name="footer" w:semiHidden="1" w:unhideWhenUsed="1"/>
+    <w:lsdException w:name="index heading" w:semiHidden="1" w:unhideWhenUsed="1"/>
+    <w:lsdException w:name="caption" w:semiHidden="1" w:uiPriority="35" w:unhideWhenUsed="1" w:qFormat="1"/>
+    <w:lsdException w:name="table of figures" w:semiHidden="1" w:unhideWhenUsed="1" w:qFormat="1"/>
+    <w:lsdException w:name="envelope address" w:semiHidden="1" w:unhideWhenUsed="1"/>
+    <w:lsdException w:name="envelope return" w:semiHidden="1" w:unhideWhenUsed="1"/>
+    <w:lsdException w:name="footnote reference" w:semiHidden="1" w:unhideWhenUsed="1"/>
+    <w:lsdException w:name="annotation reference" w:semiHidden="1" w:unhideWhenUsed="1"/>
+    <w:lsdException w:name="line number" w:semiHidden="1" w:unhideWhenUsed="1"/>
+    <w:lsdException w:name="page number" w:semiHidden="1" w:unhideWhenUsed="1"/>
+    <w:lsdException w:name="endnote reference" w:semiHidden="1" w:unhideWhenUsed="1"/>
+    <w:lsdException w:name="endnote text" w:semiHidden="1" w:unhideWhenUsed="1"/>
+    <w:lsdException w:name="table of authorities" w:semiHidden="1" w:unhideWhenUsed="1"/>
+    <w:lsdException w:name="macro" w:semiHidden="1" w:unhideWhenUsed="1"/>
+    <w:lsdException w:name="toa heading" w:semiHidden="1" w:unhideWhenUsed="1"/>
+    <w:lsdException w:name="List" w:semiHidden="1" w:unhideWhenUsed="1"/>
+    <w:lsdException w:name="List Bullet" w:semiHidden="1" w:unhideWhenUsed="1"/>
+    <w:lsdException w:name="List Number" w:semiHidden="1" w:unhideWhenUsed="1"/>
+    <w:lsdException w:name="List 2" w:semiHidden="1" w:unhideWhenUsed="1"/>
+    <w:lsdException w:name="List 3" w:semiHidden="1" w:unhideWhenUsed="1"/>
+    <w:lsdException w:name="List 4" w:semiHidden="1" w:unhideWhenUsed="1"/>
+    <w:lsdException w:name="List 5" w:semiHidden="1" w:unhideWhenUsed="1"/>
+    <w:lsdException w:name="List Bullet 2" w:semiHidden="1" w:unhideWhenUsed="1"/>
+    <w:lsdException w:name="List Bullet 3" w:semiHidden="1" w:unhideWhenUsed="1"/>
+    <w:lsdException w:name="List Bullet 4" w:semiHidden="1" w:unhideWhenUsed="1"/>
+    <w:lsdException w:name="List Bullet 5" w:semiHidden="1" w:unhideWhenUsed="1"/>
+    <w:lsdException w:name="List Number 2" w:semiHidden="1" w:unhideWhenUsed="1"/>
+    <w:lsdException w:name="List Number 3" w:semiHidden="1" w:unhideWhenUsed="1"/>
+    <w:lsdException w:name="List Number 4" w:semiHidden="1" w:unhideWhenUsed="1"/>
+    <w:lsdException w:name="List Number 5" w:semiHidden="1" w:unhideWhenUsed="1"/>
+    <w:lsdException w:name="Title" w:uiPriority="10" w:qFormat="1"/>
+    <w:lsdException w:name="Closing" w:semiHidden="1" w:unhideWhenUsed="1"/>
+    <w:lsdException w:name="Signature" w:semiHidden="1" w:unhideWhenUsed="1"/>
+    <w:lsdException w:name="Default Paragraph Font" w:semiHidden="1" w:uiPriority="1" w:unhideWhenUsed="1"/>
+    <w:lsdException w:name="Body Text" w:semiHidden="1" w:unhideWhenUsed="1"/>
+    <w:lsdException w:name="Body Text Indent" w:semiHidden="1" w:unhideWhenUsed="1"/>
+    <w:lsdException w:name="List Continue" w:semiHidden="1" w:unhideWhenUsed="1"/>
+    <w:lsdException w:name="List Continue 2" w:semiHidden="1" w:unhideWhenUsed="1"/>
+    <w:lsdException w:name="List Continue 3" w:semiHidden="1" w:unhideWhenUsed="1"/>
+    <w:lsdException w:name="List Continue 4" w:semiHidden="1" w:unhideWhenUsed="1"/>
+    <w:lsdException w:name="List Continue 5" w:semiHidden="1" w:unhideWhenUsed="1"/>
+    <w:lsdException w:name="Message Header" w:semiHidden="1" w:unhideWhenUsed="1"/>
+    <w:lsdException w:name="Subtitle" w:uiPriority="11" w:qFormat="1"/>
+    <w:lsdException w:name="Salutation" w:semiHidden="1" w:unhideWhenUsed="1"/>
+    <w:lsdException w:name="Date" w:semiHidden="1" w:unhideWhenUsed="1"/>
+    <w:lsdException w:name="Body Text First Indent" w:semiHidden="1" w:unhideWhenUsed="1"/>
+    <w:lsdException w:name="Body Text First Indent 2" w:semiHidden="1" w:unhideWhenUsed="1"/>
+    <w:lsdException w:name="Note Heading" w:semiHidden="1" w:unhideWhenUsed="1"/>
+    <w:lsdException w:name="Body Text 2" w:semiHidden="1" w:unhideWhenUsed="1"/>
+    <w:lsdException w:name="Body Text 3" w:semiHidden="1" w:unhideWhenUsed="1"/>
+    <w:lsdException w:name="Body Text Indent 2" w:semiHidden="1" w:uiPriority="0" w:unhideWhenUsed="1"/>
+    <w:lsdException w:name="Body Text Indent 3" w:semiHidden="1" w:unhideWhenUsed="1"/>
+    <w:lsdException w:name="Block Text" w:semiHidden="1" w:unhideWhenUsed="1"/>
+    <w:lsdException w:name="Hyperlink" w:semiHidden="1" w:unhideWhenUsed="1"/>
+    <w:lsdException w:name="FollowedHyperlink" w:semiHidden="1" w:unhideWhenUsed="1"/>
+    <w:lsdException w:name="Strong" w:uiPriority="22" w:qFormat="1"/>
+    <w:lsdException w:name="Emphasis" w:uiPriority="20" w:qFormat="1"/>
+    <w:lsdException w:name="Document Map" w:semiHidden="1" w:unhideWhenUsed="1"/>
+    <w:lsdException w:name="Plain Text" w:semiHidden="1" w:unhideWhenUsed="1"/>
+    <w:lsdException w:name="E-mail Signature" w:semiHidden="1" w:unhideWhenUsed="1"/>
+    <w:lsdException w:name="HTML Top of Form" w:semiHidden="1" w:unhideWhenUsed="1"/>
+    <w:lsdException w:name="HTML Bottom of Form" w:semiHidden="1" w:unhideWhenUsed="1"/>
+    <w:lsdException w:name="Normal (Web)" w:semiHidden="1" w:unhideWhenUsed="1"/>
+    <w:lsdException w:name="HTML Acronym" w:semiHidden="1" w:unhideWhenUsed="1"/>
+    <w:lsdException w:name="HTML Address" w:semiHidden="1" w:unhideWhenUsed="1"/>
+    <w:lsdException w:name="HTML Cite" w:semiHidden="1" w:unhideWhenUsed="1"/>
+    <w:lsdException w:name="HTML Code" w:semiHidden="1" w:unhideWhenUsed="1"/>
+    <w:lsdException w:name="HTML Definition" w:semiHidden="1" w:unhideWhenUsed="1"/>
+    <w:lsdException w:name="HTML Keyboard" w:semiHidden="1" w:unhideWhenUsed="1"/>
+    <w:lsdException w:name="HTML Preformatted" w:semiHidden="1" w:unhideWhenUsed="1"/>
+    <w:lsdException w:name="HTML Sample" w:semiHidden="1" w:unhideWhenUsed="1"/>
+    <w:lsdException w:name="HTML Typewriter" w:semiHidden="1" w:unhideWhenUsed="1"/>
+    <w:lsdException w:name="HTML Variable" w:semiHidden="1" w:unhideWhenUsed="1"/>
+    <w:lsdException w:name="Normal Table" w:semiHidden="1" w:unhideWhenUsed="1"/>
+    <w:lsdException w:name="annotation subject" w:semiHidden="1" w:unhideWhenUsed="1"/>
+    <w:lsdException w:name="No List" w:semiHidden="1" w:unhideWhenUsed="1"/>
+    <w:lsdException w:name="Outline List 1" w:semiHidden="1" w:unhideWhenUsed="1"/>
+    <w:lsdException w:name="Outline List 2" w:semiHidden="1" w:unhideWhenUsed="1"/>
+    <w:lsdException w:name="Outline List 3" w:semiHidden="1" w:unhideWhenUsed="1"/>
+    <w:lsdException w:name="Table Simple 1" w:semiHidden="1" w:unhideWhenUsed="1"/>
+    <w:lsdException w:name="Table Simple 2" w:semiHidden="1" w:unhideWhenUsed="1"/>
+    <w:lsdException w:name="Table Simple 3" w:semiHidden="1" w:unhideWhenUsed="1"/>
+    <w:lsdException w:name="Table Classic 1" w:semiHidden="1" w:unhideWhenUsed="1"/>
+    <w:lsdException w:name="Table Classic 2" w:semiHidden="1" w:unhideWhenUsed="1"/>
+    <w:lsdException w:name="Table Classic 3" w:semiHidden="1" w:unhideWhenUsed="1"/>
+    <w:lsdException w:name="Table Classic 4" w:semiHidden="1" w:unhideWhenUsed="1"/>
+    <w:lsdException w:name="Table Colorful 1" w:semiHidden="1" w:unhideWhenUsed="1"/>
+    <w:lsdException w:name="Table Colorful 2" w:semiHidden="1" w:unhideWhenUsed="1"/>
+    <w:lsdException w:name="Table Colorful 3" w:semiHidden="1" w:unhideWhenUsed="1"/>
+    <w:lsdException w:name="Table Columns 1" w:semiHidden="1" w:unhideWhenUsed="1"/>
+    <w:lsdException w:name="Table Columns 2" w:semiHidden="1" w:unhideWhenUsed="1"/>
+    <w:lsdException w:name="Table Columns 3" w:semiHidden="1" w:unhideWhenUsed="1"/>
+    <w:lsdException w:name="Table Columns 4" w:semiHidden="1" w:unhideWhenUsed="1"/>
+    <w:lsdException w:name="Table Columns 5" w:semiHidden="1" w:unhideWhenUsed="1"/>
+    <w:lsdException w:name="Table Grid 1" w:semiHidden="1" w:unhideWhenUsed="1"/>
+    <w:lsdException w:name="Table Grid 2" w:semiHidden="1" w:unhideWhenUsed="1"/>
+    <w:lsdException w:name="Table Grid 3" w:semiHidden="1" w:unhideWhenUsed="1"/>
+    <w:lsdException w:name="Table Grid 4" w:semiHidden="1" w:unhideWhenUsed="1"/>
+    <w:lsdException w:name="Table Grid 5" w:semiHidden="1" w:unhideWhenUsed="1"/>
+    <w:lsdException w:name="Table Grid 6" w:semiHidden="1" w:unhideWhenUsed="1"/>
+    <w:lsdException w:name="Table Grid 7" w:semiHidden="1" w:unhideWhenUsed="1"/>
+    <w:lsdException w:name="Table Grid 8" w:semiHidden="1" w:unhideWhenUsed="1"/>
+    <w:lsdException w:name="Table List 1" w:semiHidden="1" w:unhideWhenUsed="1"/>
+    <w:lsdException w:name="Table List 2" w:semiHidden="1" w:unhideWhenUsed="1"/>
+    <w:lsdException w:name="Table List 3" w:semiHidden="1" w:unhideWhenUsed="1"/>
+    <w:lsdException w:name="Table List 4" w:semiHidden="1" w:unhideWhenUsed="1"/>
+    <w:lsdException w:name="Table List 5" w:semiHidden="1" w:unhideWhenUsed="1"/>
+    <w:lsdException w:name="Table List 6" w:semiHidden="1" w:unhideWhenUsed="1"/>
+    <w:lsdException w:name="Table List 7" w:semiHidden="1" w:unhideWhenUsed="1"/>
+    <w:lsdException w:name="Table List 8" w:semiHidden="1" w:unhideWhenUsed="1"/>
+    <w:lsdException w:name="Table 3D effects 1" w:semiHidden="1" w:unhideWhenUsed="1"/>
+    <w:lsdException w:name="Table 3D effects 2" w:semiHidden="1" w:unhideWhenUsed="1"/>
+    <w:lsdException w:name="Table 3D effects 3" w:semiHidden="1" w:unhideWhenUsed="1"/>
+    <w:lsdException w:name="Table Contemporary" w:semiHidden="1" w:unhideWhenUsed="1"/>
+    <w:lsdException w:name="Table Elegant" w:semiHidden="1" w:unhideWhenUsed="1"/>
+    <w:lsdException w:name="Table Professional" w:semiHidden="1" w:unhideWhenUsed="1"/>
+    <w:lsdException w:name="Table Subtle 1" w:semiHidden="1" w:unhideWhenUsed="1"/>
+    <w:lsdException w:name="Table Subtle 2" w:semiHidden="1" w:unhideWhenUsed="1"/>
+    <w:lsdException w:name="Table Web 1" w:semiHidden="1" w:unhideWhenUsed="1"/>
+    <w:lsdException w:name="Table Web 2" w:semiHidden="1" w:unhideWhenUsed="1"/>
+    <w:lsdException w:name="Table Web 3" w:semiHidden="1" w:unhideWhenUsed="1"/>
+    <w:lsdException w:name="Balloon Text" w:semiHidden="1" w:unhideWhenUsed="1"/>
+    <w:lsdException w:name="Table Grid" w:semiHidden="1" w:uiPriority="59" w:unhideWhenUsed="1"/>
+    <w:lsdException w:name="Table Theme" w:semiHidden="1" w:unhideWhenUsed="1"/>
+    <w:lsdException w:name="Placeholder Text" w:semiHidden="1"/>
+    <w:lsdException w:name="No Spacing" w:uiPriority="1" w:qFormat="1"/>
+    <w:lsdException w:name="Light Shading" w:uiPriority="60"/>
+    <w:lsdException w:name="Light List" w:uiPriority="61"/>
+    <w:lsdException w:name="Light Grid" w:uiPriority="62"/>
+    <w:lsdException w:name="Medium Shading 1" w:uiPriority="63"/>
+    <w:lsdException w:name="Medium Shading 2" w:uiPriority="64"/>
+    <w:lsdException w:name="Medium List 1" w:uiPriority="65"/>
+    <w:lsdException w:name="Medium List 2" w:uiPriority="66"/>
+    <w:lsdException w:name="Medium Grid 1" w:uiPriority="67"/>
+    <w:lsdException w:name="Medium Grid 2" w:uiPriority="68"/>
+    <w:lsdException w:name="Medium Grid 3" w:uiPriority="69"/>
+    <w:lsdException w:name="Dark List" w:uiPriority="70"/>
+    <w:lsdException w:name="Colorful Shading" w:uiPriority="71"/>
+    <w:lsdException w:name="Colorful List" w:uiPriority="72"/>
+    <w:lsdException w:name="Colorful Grid" w:uiPriority="73"/>
+    <w:lsdException w:name="Light Shading Accent 1" w:uiPriority="60"/>
+    <w:lsdException w:name="Light List Accent 1" w:uiPriority="61"/>
+    <w:lsdException w:name="Light Grid Accent 1" w:uiPriority="62"/>
+    <w:lsdException w:name="Medium Shading 1 Accent 1" w:uiPriority="63"/>
+    <w:lsdException w:name="Medium Shading 2 Accent 1" w:uiPriority="64"/>
+    <w:lsdException w:name="Medium List 1 Accent 1" w:uiPriority="65"/>
+    <w:lsdException w:name="Revision" w:semiHidden="1"/>
+    <w:lsdException w:name="List Paragraph" w:uiPriority="34" w:qFormat="1"/>
+    <w:lsdException w:name="Quote" w:uiPriority="29" w:qFormat="1"/>
+    <w:lsdException w:name="Intense Quote" w:uiPriority="30" w:qFormat="1"/>
+    <w:lsdException w:name="Medium List 2 Accent 1" w:uiPriority="66"/>
+    <w:lsdException w:name="Medium Grid 1 Accent 1" w:uiPriority="67"/>
+    <w:lsdException w:name="Medium Grid 2 Accent 1" w:uiPriority="68"/>
+    <w:lsdException w:name="Medium Grid 3 Accent 1" w:uiPriority="69"/>
+    <w:lsdException w:name="Dark List Accent 1" w:uiPriority="70"/>
+    <w:lsdException w:name="Colorful Shading Accent 1" w:uiPriority="71"/>
+    <w:lsdException w:name="Colorful List Accent 1" w:uiPriority="72"/>
+    <w:lsdException w:name="Colorful Grid Accent 1" w:uiPriority="73"/>
+    <w:lsdException w:name="Light Shading Accent 2" w:uiPriority="60"/>
+    <w:lsdException w:name="Light List Accent 2" w:uiPriority="61"/>
+    <w:lsdException w:name="Light Grid Accent 2" w:uiPriority="62"/>
+    <w:lsdException w:name="Medium Shading 1 Accent 2" w:uiPriority="63"/>
+    <w:lsdException w:name="Medium Shading 2 Accent 2" w:uiPriority="64"/>
+    <w:lsdException w:name="Medium List 1 Accent 2" w:uiPriority="65"/>
+    <w:lsdException w:name="Medium List 2 Accent 2" w:uiPriority="66"/>
+    <w:lsdException w:name="Medium Grid 1 Accent 2" w:uiPriority="67"/>
+    <w:lsdException w:name="Medium Grid 2 Accent 2" w:uiPriority="68"/>
+    <w:lsdException w:name="Medium Grid 3 Accent 2" w:uiPriority="69"/>
+    <w:lsdException w:name="Dark List Accent 2" w:uiPriority="70"/>
+    <w:lsdException w:name="Colorful Shading Accent 2" w:uiPriority="71"/>
+    <w:lsdException w:name="Colorful List Accent 2" w:uiPriority="72"/>
+    <w:lsdException w:name="Colorful Grid Accent 2" w:uiPriority="73"/>
+    <w:lsdException w:name="Light Shading Accent 3" w:uiPriority="60"/>
+    <w:lsdException w:name="Light List Accent 3" w:uiPriority="61"/>
+    <w:lsdException w:name="Light Grid Accent 3" w:uiPriority="62"/>
+    <w:lsdException w:name="Medium Shading 1 Accent 3" w:uiPriority="63"/>
+    <w:lsdException w:name="Medium Shading 2 Accent 3" w:uiPriority="64"/>
+    <w:lsdException w:name="Medium List 1 Accent 3" w:uiPriority="65"/>
+    <w:lsdException w:name="Medium List 2 Accent 3" w:uiPriority="66"/>
+    <w:lsdException w:name="Medium Grid 1 Accent 3" w:uiPriority="67"/>
+    <w:lsdException w:name="Medium Grid 2 Accent 3" w:uiPriority="68"/>
+    <w:lsdException w:name="Medium Grid 3 Accent 3" w:uiPriority="69"/>
+    <w:lsdException w:name="Dark List Accent 3" w:uiPriority="70"/>
+    <w:lsdException w:name="Colorful Shading Accent 3" w:uiPriority="71"/>
+    <w:lsdException w:name="Colorful List Accent 3" w:uiPriority="72"/>
+    <w:lsdException w:name="Colorful Grid Accent 3" w:uiPriority="73"/>
+    <w:lsdException w:name="Light Shading Accent 4" w:uiPriority="60"/>
+    <w:lsdException w:name="Light List Accent 4" w:uiPriority="61"/>
+    <w:lsdException w:name="Light Grid Accent 4" w:uiPriority="62"/>
+    <w:lsdException w:name="Medium Shading 1 Accent 4" w:uiPriority="63"/>
+    <w:lsdException w:name="Medium Shading 2 Accent 4" w:uiPriority="64"/>
+    <w:lsdException w:name="Medium List 1 Accent 4" w:uiPriority="65"/>
+    <w:lsdException w:name="Medium List 2 Accent 4" w:uiPriority="66"/>
+    <w:lsdException w:name="Medium Grid 1 Accent 4" w:uiPriority="67"/>
+    <w:lsdException w:name="Medium Grid 2 Accent 4" w:uiPriority="68"/>
+    <w:lsdException w:name="Medium Grid 3 Accent 4" w:uiPriority="69"/>
+    <w:lsdException w:name="Dark List Accent 4" w:uiPriority="70"/>
+    <w:lsdException w:name="Colorful Shading Accent 4" w:uiPriority="71"/>
+    <w:lsdException w:name="Colorful List Accent 4" w:uiPriority="72"/>
+    <w:lsdException w:name="Colorful Grid Accent 4" w:uiPriority="73"/>
+    <w:lsdException w:name="Light Shading Accent 5" w:uiPriority="60"/>
+    <w:lsdException w:name="Light List Accent 5" w:uiPriority="61"/>
+    <w:lsdException w:name="Light Grid Accent 5" w:uiPriority="62"/>
+    <w:lsdException w:name="Medium Shading 1 Accent 5" w:uiPriority="63"/>
+    <w:lsdException w:name="Medium Shading 2 Accent 5" w:uiPriority="64"/>
+    <w:lsdException w:name="Medium List 1 Accent 5" w:uiPriority="65"/>
+    <w:lsdException w:name="Medium List 2 Accent 5" w:uiPriority="66"/>
+    <w:lsdException w:name="Medium Grid 1 Accent 5" w:uiPriority="67"/>
+    <w:lsdException w:name="Medium Grid 2 Accent 5" w:uiPriority="68"/>
+    <w:lsdException w:name="Medium Grid 3 Accent 5" w:uiPriority="69"/>
+    <w:lsdException w:name="Dark List Accent 5" w:uiPriority="70"/>
+    <w:lsdException w:name="Colorful Shading Accent 5" w:uiPriority="71"/>
+    <w:lsdException w:name="Colorful List Accent 5" w:uiPriority="72"/>
+    <w:lsdException w:name="Colorful Grid Accent 5" w:uiPriority="73"/>
+    <w:lsdException w:name="Light Shading Accent 6" w:uiPriority="60"/>
+    <w:lsdException w:name="Light List Accent 6" w:uiPriority="61"/>
+    <w:lsdException w:name="Light Grid Accent 6" w:uiPriority="62"/>
+    <w:lsdException w:name="Medium Shading 1 Accent 6" w:uiPriority="63"/>
+    <w:lsdException w:name="Medium Shading 2 Accent 6" w:uiPriority="64"/>
+    <w:lsdException w:name="Medium List 1 Accent 6" w:uiPriority="65"/>
+    <w:lsdException w:name="Medium List 2 Accent 6" w:uiPriority="66"/>
+    <w:lsdException w:name="Medium Grid 1 Accent 6" w:uiPriority="67"/>
+    <w:lsdException w:name="Medium Grid 2 Accent 6" w:uiPriority="68"/>
+    <w:lsdException w:name="Medium Grid 3 Accent 6" w:uiPriority="69"/>
+    <w:lsdException w:name="Dark List Accent 6" w:uiPriority="70"/>
+    <w:lsdException w:name="Colorful Shading Accent 6" w:uiPriority="71"/>
+    <w:lsdException w:name="Colorful List Accent 6" w:uiPriority="72"/>
+    <w:lsdException w:name="Colorful Grid Accent 6" w:uiPriority="73"/>
+    <w:lsdException w:name="Subtle Emphasis" w:uiPriority="19" w:qFormat="1"/>
+    <w:lsdException w:name="Intense Emphasis" w:uiPriority="21" w:qFormat="1"/>
+    <w:lsdException w:name="Subtle Reference" w:uiPriority="31" w:qFormat="1"/>
+    <w:lsdException w:name="Intense Reference" w:uiPriority="32" w:qFormat="1"/>
+    <w:lsdException w:name="Book Title" w:uiPriority="33" w:qFormat="1"/>
+    <w:lsdException w:name="Bibliography" w:semiHidden="1" w:uiPriority="37" w:unhideWhenUsed="1"/>
+    <w:lsdException w:name="TOC Heading" w:semiHidden="1" w:uiPriority="39" w:unhideWhenUsed="1" w:qFormat="1"/>
+    <w:lsdException w:name="Plain Table 1" w:uiPriority="41"/>
+    <w:lsdException w:name="Plain Table 2" w:uiPriority="42"/>
+    <w:lsdException w:name="Plain Table 3" w:uiPriority="43"/>
+    <w:lsdException w:name="Plain Table 4" w:uiPriority="44"/>
+    <w:lsdException w:name="Plain Table 5" w:uiPriority="45"/>
+    <w:lsdException w:name="Grid Table Light" w:uiPriority="40"/>
+    <w:lsdException w:name="Grid Table 1 Light" w:uiPriority="46"/>
+    <w:lsdException w:name="Grid Table 2" w:uiPriority="47"/>
+    <w:lsdException w:name="Grid Table 3" w:uiPriority="48"/>
+    <w:lsdException w:name="Grid Table 4" w:uiPriority="49"/>
+    <w:lsdException w:name="Grid Table 5 Dark" w:uiPriority="50"/>
+    <w:lsdException w:name="Grid Table 6 Colorful" w:uiPriority="51"/>
+    <w:lsdException w:name="Grid Table 7 Colorful" w:uiPriority="52"/>
+    <w:lsdException w:name="Grid Table 1 Light Accent 1" w:uiPriority="46"/>
+    <w:lsdException w:name="Grid Table 2 Accent 1" w:uiPriority="47"/>
+    <w:lsdException w:name="Grid Table 3 Accent 1" w:uiPriority="48"/>
+    <w:lsdException w:name="Grid Table 4 Accent 1" w:uiPriority="49"/>
+    <w:lsdException w:name="Grid Table 5 Dark Accent 1" w:uiPriority="50"/>
+    <w:lsdException w:name="Grid Table 6 Colorful Accent 1" w:uiPriority="51"/>
+    <w:lsdException w:name="Grid Table 7 Colorful Accent 1" w:uiPriority="52"/>
+    <w:lsdException w:name="Grid Table 1 Light Accent 2" w:uiPriority="46"/>
+    <w:lsdException w:name="Grid Table 2 Accent 2" w:uiPriority="47"/>
+    <w:lsdException w:name="Grid Table 3 Accent 2" w:uiPriority="48"/>
+    <w:lsdException w:name="Grid Table 4 Accent 2" w:uiPriority="49"/>
+    <w:lsdException w:name="Grid Table 5 Dark Accent 2" w:uiPriority="50"/>
+    <w:lsdException w:name="Grid Table 6 Colorful Accent 2" w:uiPriority="51"/>
+    <w:lsdException w:name="Grid Table 7 Colorful Accent 2" w:uiPriority="52"/>
+    <w:lsdException w:name="Grid Table 1 Light Accent 3" w:uiPriority="46"/>
+    <w:lsdException w:name="Grid Table 2 Accent 3" w:uiPriority="47"/>
+    <w:lsdException w:name="Grid Table 3 Accent 3" w:uiPriority="48"/>
+    <w:lsdException w:name="Grid Table 4 Accent 3" w:uiPriority="49"/>
+    <w:lsdException w:name="Grid Table 5 Dark Accent 3" w:uiPriority="50"/>
+    <w:lsdException w:name="Grid Table 6 Colorful Accent 3" w:uiPriority="51"/>
+    <w:lsdException w:name="Grid Table 7 Colorful Accent 3" w:uiPriority="52"/>
+    <w:lsdException w:name="Grid Table 1 Light Accent 4" w:uiPriority="46"/>
+    <w:lsdException w:name="Grid Table 2 Accent 4" w:uiPriority="47"/>
+    <w:lsdException w:name="Grid Table 3 Accent 4" w:uiPriority="48"/>
+    <w:lsdException w:name="Grid Table 4 Accent 4" w:uiPriority="49"/>
+    <w:lsdException w:name="Grid Table 5 Dark Accent 4" w:uiPriority="50"/>
+    <w:lsdException w:name="Grid Table 6 Colorful Accent 4" w:uiPriority="51"/>
+    <w:lsdException w:name="Grid Table 7 Colorful Accent 4" w:uiPriority="52"/>
+    <w:lsdException w:name="Grid Table 1 Light Accent 5" w:uiPriority="46"/>
+    <w:lsdException w:name="Grid Table 2 Accent 5" w:uiPriority="47"/>
+    <w:lsdException w:name="Grid Table 3 Accent 5" w:uiPriority="48"/>
+    <w:lsdException w:name="Grid Table 4 Accent 5" w:uiPriority="49"/>
+    <w:lsdException w:name="Grid Table 5 Dark Accent 5" w:uiPriority="50"/>
+    <w:lsdException w:name="Grid Table 6 Colorful Accent 5" w:uiPriority="51"/>
+    <w:lsdException w:name="Grid Table 7 Colorful Accent 5" w:uiPriority="52"/>
+    <w:lsdException w:name="Grid Table 1 Light Accent 6" w:uiPriority="46"/>
+    <w:lsdException w:name="Grid Table 2 Accent 6" w:uiPriority="47"/>
+    <w:lsdException w:name="Grid Table 3 Accent 6" w:uiPriority="48"/>
+    <w:lsdException w:name="Grid Table 4 Accent 6" w:uiPriority="49"/>
+    <w:lsdException w:name="Grid Table 5 Dark Accent 6" w:uiPriority="50"/>
+    <w:lsdException w:name="Grid Table 6 Colorful Accent 6" w:uiPriority="51"/>
+    <w:lsdException w:name="Grid Table 7 Colorful Accent 6" w:uiPriority="52"/>
+    <w:lsdException w:name="List Table 1 Light" w:uiPriority="46"/>
+    <w:lsdException w:name="List Table 2" w:uiPriority="47"/>
+    <w:lsdException w:name="List Table 3" w:uiPriority="48"/>
+    <w:lsdException w:name="List Table 4" w:uiPriority="49"/>
+    <w:lsdException w:name="List Table 5 Dark" w:uiPriority="50"/>
+    <w:lsdException w:name="List Table 6 Colorful" w:uiPriority="51"/>
+    <w:lsdException w:name="List Table 7 Colorful" w:uiPriority="52"/>
+    <w:lsdException w:name="List Table 1 Light Accent 1" w:uiPriority="46"/>
+    <w:lsdException w:name="List Table 2 Accent 1" w:uiPriority="47"/>
+    <w:lsdException w:name="List Table 3 Accent 1" w:uiPriority="48"/>
+    <w:lsdException w:name="List Table 4 Accent 1" w:uiPriority="49"/>
+    <w:lsdException w:name="List Table 5 Dark Accent 1" w:uiPriority="50"/>
+    <w:lsdException w:name="List Table 6 Colorful Accent 1" w:uiPriority="51"/>
+    <w:lsdException w:name="List Table 7 Colorful Accent 1" w:uiPriority="52"/>
+    <w:lsdException w:name="List Table 1 Light Accent 2" w:uiPriority="46"/>
+    <w:lsdException w:name="List Table 2 Accent 2" w:uiPriority="47"/>
+    <w:lsdException w:name="List Table 3 Accent 2" w:uiPriority="48"/>
+    <w:lsdException w:name="List Table 4 Accent 2" w:uiPriority="49"/>
+    <w:lsdException w:name="List Table 5 Dark Accent 2" w:uiPriority="50"/>
+    <w:lsdException w:name="List Table 6 Colorful Accent 2" w:uiPriority="51"/>
+    <w:lsdException w:name="List Table 7 Colorful Accent 2" w:uiPriority="52"/>
+    <w:lsdException w:name="List Table 1 Light Accent 3" w:uiPriority="46"/>
+    <w:lsdException w:name="List Table 2 Accent 3" w:uiPriority="47"/>
+    <w:lsdException w:name="List Table 3 Accent 3" w:uiPriority="48"/>
+    <w:lsdException w:name="List Table 4 Accent 3" w:uiPriority="49"/>
+    <w:lsdException w:name="List Table 5 Dark Accent 3" w:uiPriority="50"/>
+    <w:lsdException w:name="List Table 6 Colorful Accent 3" w:uiPriority="51"/>
+    <w:lsdException w:name="List Table 7 Colorful Accent 3" w:uiPriority="52"/>
+    <w:lsdException w:name="List Table 1 Light Accent 4" w:uiPriority="46"/>
+    <w:lsdException w:name="List Table 2 Accent 4" w:uiPriority="47"/>
+    <w:lsdException w:name="List Table 3 Accent 4" w:uiPriority="48"/>
+    <w:lsdException w:name="List Table 4 Accent 4" w:uiPriority="49"/>
+    <w:lsdException w:name="List Table 5 Dark Accent 4" w:uiPriority="50"/>
+    <w:lsdException w:name="List Table 6 Colorful Accent 4" w:uiPriority="51"/>
+    <w:lsdException w:name="List Table 7 Colorful Accent 4" w:uiPriority="52"/>
+    <w:lsdException w:name="List Table 1 Light Accent 5" w:uiPriority="46"/>
+    <w:lsdException w:name="List Table 2 Accent 5" w:uiPriority="47"/>
+    <w:lsdException w:name="List Table 3 Accent 5" w:uiPriority="48"/>
+    <w:lsdException w:name="List Table 4 Accent 5" w:uiPriority="49"/>
+    <w:lsdException w:name="List Table 5 Dark Accent 5" w:uiPriority="50"/>
+    <w:lsdException w:name="List Table 6 Colorful Accent 5" w:uiPriority="51"/>
+    <w:lsdException w:name="List Table 7 Colorful Accent 5" w:uiPriority="52"/>
+    <w:lsdException w:name="List Table 1 Light Accent 6" w:uiPriority="46"/>
+    <w:lsdException w:name="List Table 2 Accent 6" w:uiPriority="47"/>
+    <w:lsdException w:name="List Table 3 Accent 6" w:uiPriority="48"/>
+    <w:lsdException w:name="List Table 4 Accent 6" w:uiPriority="49"/>
+    <w:lsdException w:name="List Table 5 Dark Accent 6" w:uiPriority="50"/>
+    <w:lsdException w:name="List Table 6 Colorful Accent 6" w:uiPriority="51"/>
+    <w:lsdException w:name="List Table 7 Colorful Accent 6" w:uiPriority="52"/>
+    <w:lsdException w:name="Mention" w:semiHidden="1" w:unhideWhenUsed="1"/>
+    <w:lsdException w:name="Smart Hyperlink" w:semiHidden="1" w:unhideWhenUsed="1"/>
+    <w:lsdException w:name="Hashtag" w:semiHidden="1" w:unhideWhenUsed="1"/>
+    <w:lsdException w:name="Unresolved Mention" w:semiHidden="1" w:unhideWhenUsed="1"/>
   </w:latentStyles>
   <w:style w:type="paragraph" w:default="1" w:styleId="Normal">
     <w:name w:val="Normal"/>
@@ -19988,7 +18572,7 @@
 </file>
 
 <file path=customXml/itemProps1.xml><?xml version="1.0" encoding="utf-8"?>
-<ds:datastoreItem xmlns:ds="http://schemas.openxmlformats.org/officeDocument/2006/customXml" ds:itemID="{79D743BC-5C30-4652-997C-D43D42C34BA8}">
+<ds:datastoreItem xmlns:ds="http://schemas.openxmlformats.org/officeDocument/2006/customXml" ds:itemID="{883E5748-380C-4F5C-B0B2-B7E8225E146B}">
   <ds:schemaRefs>
     <ds:schemaRef ds:uri="http://schemas.openxmlformats.org/officeDocument/2006/bibliography"/>
   </ds:schemaRefs>

</xml_diff>